<commit_message>
Development Relevant Legislation added to the doc file
</commit_message>
<xml_diff>
--- a/Documentation/Course Management System.docx
+++ b/Documentation/Course Management System.docx
@@ -1,7 +1,482 @@
 
 <file path=word/document.xml><?xml version="1.0" encoding="utf-8"?>
-<w:document xmlns:wpc="http://schemas.microsoft.com/office/word/2010/wordprocessingCanvas" xmlns:mc="http://schemas.openxmlformats.org/markup-compatibility/2006" xmlns:o="urn:schemas-microsoft-com:office:office" xmlns:r="http://schemas.openxmlformats.org/officeDocument/2006/relationships" xmlns:m="http://schemas.openxmlformats.org/officeDocument/2006/math" xmlns:v="urn:schemas-microsoft-com:vml" xmlns:wp14="http://schemas.microsoft.com/office/word/2010/wordprocessingDrawing" xmlns:wp="http://schemas.openxmlformats.org/drawingml/2006/wordprocessingDrawing" xmlns:w10="urn:schemas-microsoft-com:office:word" xmlns:w="http://schemas.openxmlformats.org/wordprocessingml/2006/main" xmlns:w14="http://schemas.microsoft.com/office/word/2010/wordml" xmlns:wpg="http://schemas.microsoft.com/office/word/2010/wordprocessingGroup" xmlns:wpi="http://schemas.microsoft.com/office/word/2010/wordprocessingInk" xmlns:wne="http://schemas.microsoft.com/office/word/2006/wordml" xmlns:wps="http://schemas.microsoft.com/office/word/2010/wordprocessingShape" mc:Ignorable="w14 wp14">
+<w:document xmlns:wpc="http://schemas.microsoft.com/office/word/2010/wordprocessingCanvas" xmlns:mc="http://schemas.openxmlformats.org/markup-compatibility/2006" xmlns:o="urn:schemas-microsoft-com:office:office" xmlns:r="http://schemas.openxmlformats.org/officeDocument/2006/relationships" xmlns:m="http://schemas.openxmlformats.org/officeDocument/2006/math" xmlns:v="urn:schemas-microsoft-com:vml" xmlns:wp14="http://schemas.microsoft.com/office/word/2010/wordprocessingDrawing" xmlns:wp="http://schemas.openxmlformats.org/drawingml/2006/wordprocessingDrawing" xmlns:w10="urn:schemas-microsoft-com:office:word" xmlns:w="http://schemas.openxmlformats.org/wordprocessingml/2006/main" xmlns:w14="http://schemas.microsoft.com/office/word/2010/wordml" xmlns:w15="http://schemas.microsoft.com/office/word/2012/wordml" xmlns:wpg="http://schemas.microsoft.com/office/word/2010/wordprocessingGroup" xmlns:wpi="http://schemas.microsoft.com/office/word/2010/wordprocessingInk" xmlns:wne="http://schemas.microsoft.com/office/word/2006/wordml" xmlns:wps="http://schemas.microsoft.com/office/word/2010/wordprocessingShape" mc:Ignorable="w14 w15 wp14">
   <w:body>
+    <w:p>
+      <w:pPr>
+        <w:rPr>
+          <w:sz w:val="36"/>
+          <w:szCs w:val="36"/>
+        </w:rPr>
+      </w:pPr>
+      <w:r>
+        <w:rPr>
+          <w:sz w:val="36"/>
+          <w:szCs w:val="36"/>
+        </w:rPr>
+        <w:t>2.1.3.2    Development Relevant Legislation</w:t>
+      </w:r>
+    </w:p>
+    <w:p/>
+    <w:p>
+      <w:pPr>
+        <w:rPr>
+          <w:sz w:val="28"/>
+          <w:szCs w:val="28"/>
+          <w:u w:val="single"/>
+        </w:rPr>
+      </w:pPr>
+      <w:r>
+        <w:rPr>
+          <w:sz w:val="28"/>
+          <w:szCs w:val="28"/>
+        </w:rPr>
+        <w:t xml:space="preserve">2.1.3.2.1 </w:t>
+      </w:r>
+      <w:r>
+        <w:rPr>
+          <w:sz w:val="28"/>
+          <w:szCs w:val="28"/>
+          <w:u w:val="single"/>
+        </w:rPr>
+        <w:t>Equality Act</w:t>
+      </w:r>
+      <w:r>
+        <w:rPr>
+          <w:sz w:val="28"/>
+          <w:szCs w:val="28"/>
+          <w:u w:val="single"/>
+        </w:rPr>
+        <w:t>:</w:t>
+      </w:r>
+    </w:p>
+    <w:p/>
+    <w:p/>
+    <w:p>
+      <w:r>
+        <w:t xml:space="preserve">The Equality Act of 2010 legally protects people against discrimination in the workplace and in society as a whole. We've replaced pre- taboos with a single law that's easier to understand and, in certain cases, enhances protection. It shows the various ways in which it is illegal to treat someone. </w:t>
+      </w:r>
+    </w:p>
+    <w:p>
+      <w:r>
+        <w:t xml:space="preserve">  Equality Act provisions, effective October 1, 2010: </w:t>
+      </w:r>
+    </w:p>
+    <w:p>
+      <w:r>
+        <w:t xml:space="preserve"> 1) Basis for protection against direct and indirect discrimination, harassment and harm in public, office, work, education, association and traffic. Frames. </w:t>
+      </w:r>
+    </w:p>
+    <w:p>
+      <w:r>
+        <w:t xml:space="preserve">2) Modifying the definition of sex reassignment by removing the requirement for medical supervision. 3) Protects people who are believed to have protected characteristics or who are discriminated against because of their relationship with someone with protected characteristics. </w:t>
+      </w:r>
+    </w:p>
+    <w:p>
+      <w:r>
+        <w:t>4) More obvious protection for nursing mothers.</w:t>
+      </w:r>
+    </w:p>
+    <w:p>
+      <w:r>
+        <w:t xml:space="preserve">5) Applying a stable definition of indirect discrimination to all protected establishments. </w:t>
+      </w:r>
+    </w:p>
+    <w:p>
+      <w:r>
+        <w:t>6) Harmonizing the regulations that allow voluntary and positive behavior.</w:t>
+      </w:r>
+    </w:p>
+    <w:p>
+      <w:pPr>
+        <w:rPr>
+          <w:sz w:val="28"/>
+          <w:szCs w:val="28"/>
+        </w:rPr>
+      </w:pPr>
+    </w:p>
+    <w:p>
+      <w:pPr>
+        <w:rPr>
+          <w:sz w:val="28"/>
+          <w:szCs w:val="28"/>
+        </w:rPr>
+      </w:pPr>
+    </w:p>
+    <w:p>
+      <w:pPr>
+        <w:rPr>
+          <w:sz w:val="28"/>
+          <w:szCs w:val="28"/>
+        </w:rPr>
+      </w:pPr>
+    </w:p>
+    <w:p>
+      <w:pPr>
+        <w:rPr>
+          <w:sz w:val="28"/>
+          <w:szCs w:val="28"/>
+        </w:rPr>
+      </w:pPr>
+    </w:p>
+    <w:p>
+      <w:pPr>
+        <w:rPr>
+          <w:sz w:val="28"/>
+          <w:szCs w:val="28"/>
+        </w:rPr>
+      </w:pPr>
+    </w:p>
+    <w:p>
+      <w:pPr>
+        <w:rPr>
+          <w:sz w:val="28"/>
+          <w:szCs w:val="28"/>
+        </w:rPr>
+      </w:pPr>
+    </w:p>
+    <w:p>
+      <w:pPr>
+        <w:rPr>
+          <w:sz w:val="28"/>
+          <w:szCs w:val="28"/>
+        </w:rPr>
+      </w:pPr>
+    </w:p>
+    <w:p>
+      <w:pPr>
+        <w:rPr>
+          <w:sz w:val="28"/>
+          <w:szCs w:val="28"/>
+        </w:rPr>
+      </w:pPr>
+    </w:p>
+    <w:p>
+      <w:pPr>
+        <w:rPr>
+          <w:sz w:val="28"/>
+          <w:szCs w:val="28"/>
+        </w:rPr>
+      </w:pPr>
+    </w:p>
+    <w:p>
+      <w:pPr>
+        <w:rPr>
+          <w:sz w:val="28"/>
+          <w:szCs w:val="28"/>
+        </w:rPr>
+      </w:pPr>
+    </w:p>
+    <w:p>
+      <w:pPr>
+        <w:rPr>
+          <w:sz w:val="28"/>
+          <w:szCs w:val="28"/>
+        </w:rPr>
+      </w:pPr>
+    </w:p>
+    <w:p>
+      <w:pPr>
+        <w:rPr>
+          <w:sz w:val="28"/>
+          <w:szCs w:val="28"/>
+          <w:u w:val="single"/>
+        </w:rPr>
+      </w:pPr>
+      <w:r>
+        <w:rPr>
+          <w:sz w:val="28"/>
+          <w:szCs w:val="28"/>
+        </w:rPr>
+        <w:t>2.1.3.2.2</w:t>
+      </w:r>
+      <w:r>
+        <w:rPr>
+          <w:sz w:val="28"/>
+          <w:szCs w:val="28"/>
+        </w:rPr>
+        <w:t xml:space="preserve">  </w:t>
+      </w:r>
+      <w:r>
+        <w:rPr>
+          <w:b/>
+          <w:sz w:val="28"/>
+          <w:szCs w:val="28"/>
+          <w:u w:val="single"/>
+        </w:rPr>
+        <w:t xml:space="preserve"> </w:t>
+      </w:r>
+      <w:r>
+        <w:rPr>
+          <w:sz w:val="28"/>
+          <w:szCs w:val="28"/>
+          <w:u w:val="single"/>
+        </w:rPr>
+        <w:t>General</w:t>
+      </w:r>
+      <w:r>
+        <w:rPr>
+          <w:sz w:val="28"/>
+          <w:szCs w:val="28"/>
+          <w:u w:val="single"/>
+        </w:rPr>
+        <w:t xml:space="preserve"> Data Protection Regulations (GDPR)</w:t>
+      </w:r>
+      <w:r>
+        <w:rPr>
+          <w:sz w:val="28"/>
+          <w:szCs w:val="28"/>
+          <w:u w:val="single"/>
+        </w:rPr>
+        <w:t>:</w:t>
+      </w:r>
+    </w:p>
+    <w:p>
+      <w:r>
+        <w:t>The supplied software or system for Woodland University College will contain many types of data and information regarding students, academic staff, modules, or persons who are directly or indirectly associated with the college and its new computerized system. Because the information gathered is so sensitive, it must be handled responsibly and in accordance with particular rules and regulations.</w:t>
+      </w:r>
+    </w:p>
+    <w:p>
+      <w:r>
+        <w:t>Different requirements should be enforced under the Data Protection Act 2018 of the United Kingdom (UK), as stated by the General Data Protection Regulation (GDPR) required in law. According to GOV.UK, 2018, the following are the regulations of privacy and protection of data and information maintained inside the system.</w:t>
+      </w:r>
+    </w:p>
+    <w:p>
+      <w:r>
+        <w:t>1)  Data should be used lawfully and transparently.</w:t>
+      </w:r>
+    </w:p>
+    <w:p>
+      <w:r>
+        <w:t>2) Data should only be collected for specific and stated purposes.</w:t>
+      </w:r>
+    </w:p>
+    <w:p>
+      <w:r>
+        <w:t>3) Relevant data should be used sparingly.</w:t>
+      </w:r>
+    </w:p>
+    <w:p>
+      <w:r>
+        <w:t>4) The information should be used in a suitable and applicable manner.</w:t>
+      </w:r>
+    </w:p>
+    <w:p>
+      <w:r>
+        <w:t>5) Unnecessary data storage should be limited.</w:t>
+      </w:r>
+    </w:p>
+    <w:p>
+      <w:r>
+        <w:t>6) The data should only be used within a certain organization's system.</w:t>
+      </w:r>
+    </w:p>
+    <w:p>
+      <w:r>
+        <w:t>7) Only certified employees of the organization should have access to the organization's key data and information.</w:t>
+      </w:r>
+    </w:p>
+    <w:p/>
+    <w:p>
+      <w:pPr>
+        <w:rPr>
+          <w:sz w:val="28"/>
+          <w:szCs w:val="28"/>
+        </w:rPr>
+      </w:pPr>
+    </w:p>
+    <w:p>
+      <w:pPr>
+        <w:rPr>
+          <w:sz w:val="28"/>
+          <w:szCs w:val="28"/>
+        </w:rPr>
+      </w:pPr>
+    </w:p>
+    <w:p>
+      <w:pPr>
+        <w:rPr>
+          <w:sz w:val="28"/>
+          <w:szCs w:val="28"/>
+        </w:rPr>
+      </w:pPr>
+    </w:p>
+    <w:p>
+      <w:pPr>
+        <w:rPr>
+          <w:sz w:val="28"/>
+          <w:szCs w:val="28"/>
+        </w:rPr>
+      </w:pPr>
+    </w:p>
+    <w:p>
+      <w:pPr>
+        <w:rPr>
+          <w:sz w:val="28"/>
+          <w:szCs w:val="28"/>
+        </w:rPr>
+      </w:pPr>
+    </w:p>
+    <w:p>
+      <w:pPr>
+        <w:rPr>
+          <w:sz w:val="28"/>
+          <w:szCs w:val="28"/>
+        </w:rPr>
+      </w:pPr>
+    </w:p>
+    <w:p>
+      <w:pPr>
+        <w:rPr>
+          <w:sz w:val="28"/>
+          <w:szCs w:val="28"/>
+        </w:rPr>
+      </w:pPr>
+    </w:p>
+    <w:p>
+      <w:pPr>
+        <w:rPr>
+          <w:sz w:val="28"/>
+          <w:szCs w:val="28"/>
+        </w:rPr>
+      </w:pPr>
+    </w:p>
+    <w:p>
+      <w:pPr>
+        <w:rPr>
+          <w:sz w:val="28"/>
+          <w:szCs w:val="28"/>
+        </w:rPr>
+      </w:pPr>
+    </w:p>
+    <w:p>
+      <w:pPr>
+        <w:rPr>
+          <w:sz w:val="28"/>
+          <w:szCs w:val="28"/>
+        </w:rPr>
+      </w:pPr>
+    </w:p>
+    <w:p>
+      <w:pPr>
+        <w:rPr>
+          <w:sz w:val="28"/>
+          <w:szCs w:val="28"/>
+        </w:rPr>
+      </w:pPr>
+    </w:p>
+    <w:p>
+      <w:pPr>
+        <w:rPr>
+          <w:sz w:val="28"/>
+          <w:szCs w:val="28"/>
+          <w:u w:val="single"/>
+        </w:rPr>
+      </w:pPr>
+      <w:r>
+        <w:rPr>
+          <w:sz w:val="28"/>
+          <w:szCs w:val="28"/>
+        </w:rPr>
+        <w:t xml:space="preserve">2.1.3.2.3 </w:t>
+      </w:r>
+      <w:r>
+        <w:rPr>
+          <w:sz w:val="28"/>
+          <w:szCs w:val="28"/>
+          <w:u w:val="single"/>
+        </w:rPr>
+        <w:t>Education</w:t>
+      </w:r>
+      <w:r>
+        <w:rPr>
+          <w:sz w:val="28"/>
+          <w:szCs w:val="28"/>
+          <w:u w:val="single"/>
+        </w:rPr>
+        <w:t xml:space="preserve"> Relevant Legislation:</w:t>
+      </w:r>
+    </w:p>
+    <w:p>
+      <w:pPr>
+        <w:rPr>
+          <w:sz w:val="28"/>
+          <w:szCs w:val="28"/>
+          <w:u w:val="single"/>
+        </w:rPr>
+      </w:pPr>
+    </w:p>
+    <w:p>
+      <w:r>
+        <w:t xml:space="preserve">The Education Act 2011 helps teachers raise the standards of their education. It includes new legal authority to help teachers eliminate bad behavior, tackle inefficiencies and improve how schools are held accountable. The provisions of Law are as follows: </w:t>
+      </w:r>
+    </w:p>
+    <w:p>
+      <w:r>
+        <w:t xml:space="preserve"> 1) Permit the search of students for dangerous or prohibited items without the school's consent.</w:t>
+      </w:r>
+    </w:p>
+    <w:p>
+      <w:r>
+        <w:t xml:space="preserve"> 2) Raise restrictions that prohibit schools from notifying students written birth without notice. </w:t>
+      </w:r>
+    </w:p>
+    <w:p>
+      <w:r>
+        <w:t xml:space="preserve"> 3) New advance notice Tax notice Student limitation Crime against teachers. </w:t>
+      </w:r>
+    </w:p>
+    <w:p>
+      <w:r>
+        <w:t xml:space="preserve"> 4) Authorization to facilitate free early childhood education for underprivileged children hardship 2 years old. </w:t>
+      </w:r>
+    </w:p>
+    <w:p>
+      <w:r>
+        <w:t xml:space="preserve"> 5) New school process reform and academy establishment Priority free schools.  </w:t>
+      </w:r>
+    </w:p>
+    <w:p>
+      <w:r>
+        <w:t xml:space="preserve"> 6) Refocus Regular school assessment on the four key areas most important to parents. </w:t>
+      </w:r>
+    </w:p>
+    <w:p>
+      <w:r>
+        <w:t xml:space="preserve"> 7) Eligibility for schools to be exempted from regular </w:t>
+      </w:r>
+      <w:proofErr w:type="spellStart"/>
+      <w:r>
+        <w:t>Ofsted</w:t>
+      </w:r>
+      <w:proofErr w:type="spellEnd"/>
+      <w:r>
+        <w:t xml:space="preserve"> assessments Expand </w:t>
+      </w:r>
+    </w:p>
+    <w:p>
+      <w:r>
+        <w:t xml:space="preserve"> 8) New agency for underperforming schools including.</w:t>
+      </w:r>
+    </w:p>
+    <w:p>
+      <w:r>
+        <w:t xml:space="preserve"> 9)  State minister's authority to close these schools.</w:t>
+      </w:r>
+    </w:p>
+    <w:p>
+      <w:r>
+        <w:t xml:space="preserve"> 10) Abolish five independent schools e existing agencies, some of their functions more efficient and report directly to the Secretary of State 44 44 Transferred to law enforcement.</w:t>
+      </w:r>
+    </w:p>
+    <w:p/>
+    <w:p>
+      <w:pPr>
+        <w:rPr>
+          <w:color w:val="244061" w:themeColor="accent1" w:themeShade="80"/>
+        </w:rPr>
+      </w:pPr>
+    </w:p>
     <w:p>
       <w:pPr>
         <w:jc w:val="both"/>
@@ -588,7 +1063,6 @@
                 <w:sz w:val="24"/>
                 <w:lang w:val="en-GB"/>
               </w:rPr>
-              <w:lastRenderedPageBreak/>
               <w:t>Archive</w:t>
             </w:r>
           </w:p>
@@ -821,6 +1295,7 @@
                 <w:sz w:val="24"/>
                 <w:lang w:val="en-GB"/>
               </w:rPr>
+              <w:lastRenderedPageBreak/>
               <w:t>Assign</w:t>
             </w:r>
           </w:p>
@@ -947,7 +1422,7 @@
 </file>
 
 <file path=word/numbering.xml><?xml version="1.0" encoding="utf-8"?>
-<w:numbering xmlns:wpc="http://schemas.microsoft.com/office/word/2010/wordprocessingCanvas" xmlns:mc="http://schemas.openxmlformats.org/markup-compatibility/2006" xmlns:o="urn:schemas-microsoft-com:office:office" xmlns:r="http://schemas.openxmlformats.org/officeDocument/2006/relationships" xmlns:m="http://schemas.openxmlformats.org/officeDocument/2006/math" xmlns:v="urn:schemas-microsoft-com:vml" xmlns:wp14="http://schemas.microsoft.com/office/word/2010/wordprocessingDrawing" xmlns:wp="http://schemas.openxmlformats.org/drawingml/2006/wordprocessingDrawing" xmlns:w10="urn:schemas-microsoft-com:office:word" xmlns:w="http://schemas.openxmlformats.org/wordprocessingml/2006/main" xmlns:w14="http://schemas.microsoft.com/office/word/2010/wordml" xmlns:wpg="http://schemas.microsoft.com/office/word/2010/wordprocessingGroup" xmlns:wpi="http://schemas.microsoft.com/office/word/2010/wordprocessingInk" xmlns:wne="http://schemas.microsoft.com/office/word/2006/wordml" xmlns:wps="http://schemas.microsoft.com/office/word/2010/wordprocessingShape" mc:Ignorable="w14 wp14">
+<w:numbering xmlns:wpc="http://schemas.microsoft.com/office/word/2010/wordprocessingCanvas" xmlns:mc="http://schemas.openxmlformats.org/markup-compatibility/2006" xmlns:o="urn:schemas-microsoft-com:office:office" xmlns:r="http://schemas.openxmlformats.org/officeDocument/2006/relationships" xmlns:m="http://schemas.openxmlformats.org/officeDocument/2006/math" xmlns:v="urn:schemas-microsoft-com:vml" xmlns:wp14="http://schemas.microsoft.com/office/word/2010/wordprocessingDrawing" xmlns:wp="http://schemas.openxmlformats.org/drawingml/2006/wordprocessingDrawing" xmlns:w10="urn:schemas-microsoft-com:office:word" xmlns:w="http://schemas.openxmlformats.org/wordprocessingml/2006/main" xmlns:w14="http://schemas.microsoft.com/office/word/2010/wordml" xmlns:w15="http://schemas.microsoft.com/office/word/2012/wordml" xmlns:wpg="http://schemas.microsoft.com/office/word/2010/wordprocessingGroup" xmlns:wpi="http://schemas.microsoft.com/office/word/2010/wordprocessingInk" xmlns:wne="http://schemas.microsoft.com/office/word/2006/wordml" xmlns:wps="http://schemas.microsoft.com/office/word/2010/wordprocessingShape" mc:Ignorable="w14 w15 wp14">
   <w:abstractNum w:abstractNumId="0">
     <w:nsid w:val="08FA2216"/>
     <w:multiLevelType w:val="hybridMultilevel"/>
@@ -1157,7 +1632,7 @@
 </file>
 
 <file path=word/styles.xml><?xml version="1.0" encoding="utf-8"?>
-<w:styles xmlns:mc="http://schemas.openxmlformats.org/markup-compatibility/2006" xmlns:r="http://schemas.openxmlformats.org/officeDocument/2006/relationships" xmlns:w="http://schemas.openxmlformats.org/wordprocessingml/2006/main" xmlns:w14="http://schemas.microsoft.com/office/word/2010/wordml" mc:Ignorable="w14">
+<w:styles xmlns:mc="http://schemas.openxmlformats.org/markup-compatibility/2006" xmlns:r="http://schemas.openxmlformats.org/officeDocument/2006/relationships" xmlns:w="http://schemas.openxmlformats.org/wordprocessingml/2006/main" xmlns:w14="http://schemas.microsoft.com/office/word/2010/wordml" xmlns:w15="http://schemas.microsoft.com/office/word/2012/wordml" mc:Ignorable="w14 w15">
   <w:docDefaults>
     <w:rPrDefault>
       <w:rPr>
@@ -1173,401 +1648,378 @@
       </w:pPr>
     </w:pPrDefault>
   </w:docDefaults>
-  <w:latentStyles w:defLockedState="0" w:defUIPriority="99" w:defSemiHidden="1" w:defUnhideWhenUsed="1" w:defQFormat="0" w:count="267">
-    <w:lsdException w:name="Normal" w:semiHidden="0" w:uiPriority="0" w:unhideWhenUsed="0" w:qFormat="1"/>
-    <w:lsdException w:name="heading 1" w:semiHidden="0" w:uiPriority="9" w:unhideWhenUsed="0" w:qFormat="1"/>
-    <w:lsdException w:name="heading 2" w:uiPriority="9" w:qFormat="1"/>
-    <w:lsdException w:name="heading 3" w:uiPriority="9" w:qFormat="1"/>
-    <w:lsdException w:name="heading 4" w:uiPriority="9" w:qFormat="1"/>
-    <w:lsdException w:name="heading 5" w:uiPriority="9" w:qFormat="1"/>
-    <w:lsdException w:name="heading 6" w:uiPriority="9" w:qFormat="1"/>
-    <w:lsdException w:name="heading 7" w:uiPriority="9" w:qFormat="1"/>
-    <w:lsdException w:name="heading 8" w:uiPriority="9" w:qFormat="1"/>
-    <w:lsdException w:name="heading 9" w:uiPriority="9" w:qFormat="1"/>
-    <w:lsdException w:name="toc 1" w:uiPriority="39"/>
-    <w:lsdException w:name="toc 2" w:uiPriority="39"/>
-    <w:lsdException w:name="toc 3" w:uiPriority="39"/>
-    <w:lsdException w:name="toc 4" w:uiPriority="39"/>
-    <w:lsdException w:name="toc 5" w:uiPriority="39"/>
-    <w:lsdException w:name="toc 6" w:uiPriority="39"/>
-    <w:lsdException w:name="toc 7" w:uiPriority="39"/>
-    <w:lsdException w:name="toc 8" w:uiPriority="39"/>
-    <w:lsdException w:name="toc 9" w:uiPriority="39"/>
-    <w:lsdException w:name="caption" w:uiPriority="35" w:qFormat="1"/>
-    <w:lsdException w:name="Title" w:semiHidden="0" w:uiPriority="0" w:unhideWhenUsed="0" w:qFormat="1"/>
-    <w:lsdException w:name="Default Paragraph Font" w:uiPriority="1"/>
-    <w:lsdException w:name="Subtitle" w:semiHidden="0" w:uiPriority="11" w:unhideWhenUsed="0" w:qFormat="1"/>
-    <w:lsdException w:name="Strong" w:semiHidden="0" w:uiPriority="22" w:unhideWhenUsed="0" w:qFormat="1"/>
-    <w:lsdException w:name="Emphasis" w:semiHidden="0" w:uiPriority="20" w:unhideWhenUsed="0" w:qFormat="1"/>
-    <w:lsdException w:name="Table Grid" w:semiHidden="0" w:uiPriority="59" w:unhideWhenUsed="0"/>
-    <w:lsdException w:name="Placeholder Text" w:unhideWhenUsed="0"/>
-    <w:lsdException w:name="No Spacing" w:semiHidden="0" w:uiPriority="1" w:unhideWhenUsed="0" w:qFormat="1"/>
-    <w:lsdException w:name="Light Shading" w:semiHidden="0" w:uiPriority="60" w:unhideWhenUsed="0"/>
-    <w:lsdException w:name="Light List" w:semiHidden="0" w:uiPriority="61" w:unhideWhenUsed="0"/>
-    <w:lsdException w:name="Light Grid" w:semiHidden="0" w:uiPriority="62" w:unhideWhenUsed="0"/>
-    <w:lsdException w:name="Medium Shading 1" w:semiHidden="0" w:uiPriority="63" w:unhideWhenUsed="0"/>
-    <w:lsdException w:name="Medium Shading 2" w:semiHidden="0" w:uiPriority="64" w:unhideWhenUsed="0"/>
-    <w:lsdException w:name="Medium List 1" w:semiHidden="0" w:uiPriority="65" w:unhideWhenUsed="0"/>
-    <w:lsdException w:name="Medium List 2" w:semiHidden="0" w:uiPriority="66" w:unhideWhenUsed="0"/>
-    <w:lsdException w:name="Medium Grid 1" w:semiHidden="0" w:uiPriority="67" w:unhideWhenUsed="0"/>
-    <w:lsdException w:name="Medium Grid 2" w:semiHidden="0" w:uiPriority="68" w:unhideWhenUsed="0"/>
-    <w:lsdException w:name="Medium Grid 3" w:semiHidden="0" w:uiPriority="69" w:unhideWhenUsed="0"/>
-    <w:lsdException w:name="Dark List" w:semiHidden="0" w:uiPriority="70" w:unhideWhenUsed="0"/>
-    <w:lsdException w:name="Colorful Shading" w:semiHidden="0" w:uiPriority="71" w:unhideWhenUsed="0"/>
-    <w:lsdException w:name="Colorful List" w:semiHidden="0" w:uiPriority="72" w:unhideWhenUsed="0"/>
-    <w:lsdException w:name="Colorful Grid" w:semiHidden="0" w:uiPriority="73" w:unhideWhenUsed="0"/>
-    <w:lsdException w:name="Light Shading Accent 1" w:semiHidden="0" w:uiPriority="60" w:unhideWhenUsed="0"/>
-    <w:lsdException w:name="Light List Accent 1" w:semiHidden="0" w:uiPriority="61" w:unhideWhenUsed="0"/>
-    <w:lsdException w:name="Light Grid Accent 1" w:semiHidden="0" w:uiPriority="62" w:unhideWhenUsed="0"/>
-    <w:lsdException w:name="Medium Shading 1 Accent 1" w:semiHidden="0" w:uiPriority="63" w:unhideWhenUsed="0"/>
-    <w:lsdException w:name="Medium Shading 2 Accent 1" w:semiHidden="0" w:uiPriority="64" w:unhideWhenUsed="0"/>
-    <w:lsdException w:name="Medium List 1 Accent 1" w:semiHidden="0" w:uiPriority="65" w:unhideWhenUsed="0"/>
-    <w:lsdException w:name="Revision" w:unhideWhenUsed="0"/>
-    <w:lsdException w:name="List Paragraph" w:semiHidden="0" w:uiPriority="34" w:unhideWhenUsed="0" w:qFormat="1"/>
-    <w:lsdException w:name="Quote" w:semiHidden="0" w:uiPriority="29" w:unhideWhenUsed="0" w:qFormat="1"/>
-    <w:lsdException w:name="Intense Quote" w:semiHidden="0" w:uiPriority="30" w:unhideWhenUsed="0" w:qFormat="1"/>
-    <w:lsdException w:name="Medium List 2 Accent 1" w:semiHidden="0" w:uiPriority="66" w:unhideWhenUsed="0"/>
-    <w:lsdException w:name="Medium Grid 1 Accent 1" w:semiHidden="0" w:uiPriority="67" w:unhideWhenUsed="0"/>
-    <w:lsdException w:name="Medium Grid 2 Accent 1" w:semiHidden="0" w:uiPriority="68" w:unhideWhenUsed="0"/>
-    <w:lsdException w:name="Medium Grid 3 Accent 1" w:semiHidden="0" w:uiPriority="69" w:unhideWhenUsed="0"/>
-    <w:lsdException w:name="Dark List Accent 1" w:semiHidden="0" w:uiPriority="70" w:unhideWhenUsed="0"/>
-    <w:lsdException w:name="Colorful Shading Accent 1" w:semiHidden="0" w:uiPriority="71" w:unhideWhenUsed="0"/>
-    <w:lsdException w:name="Colorful List Accent 1" w:semiHidden="0" w:uiPriority="72" w:unhideWhenUsed="0"/>
-    <w:lsdException w:name="Colorful Grid Accent 1" w:semiHidden="0" w:uiPriority="73" w:unhideWhenUsed="0"/>
-    <w:lsdException w:name="Light Shading Accent 2" w:semiHidden="0" w:uiPriority="60" w:unhideWhenUsed="0"/>
-    <w:lsdException w:name="Light List Accent 2" w:semiHidden="0" w:uiPriority="61" w:unhideWhenUsed="0"/>
-    <w:lsdException w:name="Light Grid Accent 2" w:semiHidden="0" w:uiPriority="62" w:unhideWhenUsed="0"/>
-    <w:lsdException w:name="Medium Shading 1 Accent 2" w:semiHidden="0" w:uiPriority="63" w:unhideWhenUsed="0"/>
-    <w:lsdException w:name="Medium Shading 2 Accent 2" w:semiHidden="0" w:uiPriority="64" w:unhideWhenUsed="0"/>
-    <w:lsdException w:name="Medium List 1 Accent 2" w:semiHidden="0" w:uiPriority="65" w:unhideWhenUsed="0"/>
-    <w:lsdException w:name="Medium List 2 Accent 2" w:semiHidden="0" w:uiPriority="66" w:unhideWhenUsed="0"/>
-    <w:lsdException w:name="Medium Grid 1 Accent 2" w:semiHidden="0" w:uiPriority="67" w:unhideWhenUsed="0"/>
-    <w:lsdException w:name="Medium Grid 2 Accent 2" w:semiHidden="0" w:uiPriority="68" w:unhideWhenUsed="0"/>
-    <w:lsdException w:name="Medium Grid 3 Accent 2" w:semiHidden="0" w:uiPriority="69" w:unhideWhenUsed="0"/>
-    <w:lsdException w:name="Dark List Accent 2" w:semiHidden="0" w:uiPriority="70" w:unhideWhenUsed="0"/>
-    <w:lsdException w:name="Colorful Shading Accent 2" w:semiHidden="0" w:uiPriority="71" w:unhideWhenUsed="0"/>
-    <w:lsdException w:name="Colorful List Accent 2" w:semiHidden="0" w:uiPriority="72" w:unhideWhenUsed="0"/>
-    <w:lsdException w:name="Colorful Grid Accent 2" w:semiHidden="0" w:uiPriority="73" w:unhideWhenUsed="0"/>
-    <w:lsdException w:name="Light Shading Accent 3" w:semiHidden="0" w:uiPriority="60" w:unhideWhenUsed="0"/>
-    <w:lsdException w:name="Light List Accent 3" w:semiHidden="0" w:uiPriority="61" w:unhideWhenUsed="0"/>
-    <w:lsdException w:name="Light Grid Accent 3" w:semiHidden="0" w:uiPriority="62" w:unhideWhenUsed="0"/>
-    <w:lsdException w:name="Medium Shading 1 Accent 3" w:semiHidden="0" w:uiPriority="63" w:unhideWhenUsed="0"/>
-    <w:lsdException w:name="Medium Shading 2 Accent 3" w:semiHidden="0" w:uiPriority="64" w:unhideWhenUsed="0"/>
-    <w:lsdException w:name="Medium List 1 Accent 3" w:semiHidden="0" w:uiPriority="65" w:unhideWhenUsed="0"/>
-    <w:lsdException w:name="Medium List 2 Accent 3" w:semiHidden="0" w:uiPriority="66" w:unhideWhenUsed="0"/>
-    <w:lsdException w:name="Medium Grid 1 Accent 3" w:semiHidden="0" w:uiPriority="67" w:unhideWhenUsed="0"/>
-    <w:lsdException w:name="Medium Grid 2 Accent 3" w:semiHidden="0" w:uiPriority="68" w:unhideWhenUsed="0"/>
-    <w:lsdException w:name="Medium Grid 3 Accent 3" w:semiHidden="0" w:uiPriority="69" w:unhideWhenUsed="0"/>
-    <w:lsdException w:name="Dark List Accent 3" w:semiHidden="0" w:uiPriority="70" w:unhideWhenUsed="0"/>
-    <w:lsdException w:name="Colorful Shading Accent 3" w:semiHidden="0" w:uiPriority="71" w:unhideWhenUsed="0"/>
-    <w:lsdException w:name="Colorful List Accent 3" w:semiHidden="0" w:uiPriority="72" w:unhideWhenUsed="0"/>
-    <w:lsdException w:name="Colorful Grid Accent 3" w:semiHidden="0" w:uiPriority="73" w:unhideWhenUsed="0"/>
-    <w:lsdException w:name="Light Shading Accent 4" w:semiHidden="0" w:uiPriority="60" w:unhideWhenUsed="0"/>
-    <w:lsdException w:name="Light List Accent 4" w:semiHidden="0" w:uiPriority="61" w:unhideWhenUsed="0"/>
-    <w:lsdException w:name="Light Grid Accent 4" w:semiHidden="0" w:uiPriority="62" w:unhideWhenUsed="0"/>
-    <w:lsdException w:name="Medium Shading 1 Accent 4" w:semiHidden="0" w:uiPriority="63" w:unhideWhenUsed="0"/>
-    <w:lsdException w:name="Medium Shading 2 Accent 4" w:semiHidden="0" w:uiPriority="64" w:unhideWhenUsed="0"/>
-    <w:lsdException w:name="Medium List 1 Accent 4" w:semiHidden="0" w:uiPriority="65" w:unhideWhenUsed="0"/>
-    <w:lsdException w:name="Medium List 2 Accent 4" w:semiHidden="0" w:uiPriority="66" w:unhideWhenUsed="0"/>
-    <w:lsdException w:name="Medium Grid 1 Accent 4" w:semiHidden="0" w:uiPriority="67" w:unhideWhenUsed="0"/>
-    <w:lsdException w:name="Medium Grid 2 Accent 4" w:semiHidden="0" w:uiPriority="68" w:unhideWhenUsed="0"/>
-    <w:lsdException w:name="Medium Grid 3 Accent 4" w:semiHidden="0" w:uiPriority="69" w:unhideWhenUsed="0"/>
-    <w:lsdException w:name="Dark List Accent 4" w:semiHidden="0" w:uiPriority="70" w:unhideWhenUsed="0"/>
-    <w:lsdException w:name="Colorful Shading Accent 4" w:semiHidden="0" w:uiPriority="71" w:unhideWhenUsed="0"/>
-    <w:lsdException w:name="Colorful List Accent 4" w:semiHidden="0" w:uiPriority="72" w:unhideWhenUsed="0"/>
-    <w:lsdException w:name="Colorful Grid Accent 4" w:semiHidden="0" w:uiPriority="73" w:unhideWhenUsed="0"/>
-    <w:lsdException w:name="Light Shading Accent 5" w:semiHidden="0" w:uiPriority="60" w:unhideWhenUsed="0"/>
-    <w:lsdException w:name="Light List Accent 5" w:semiHidden="0" w:uiPriority="61" w:unhideWhenUsed="0"/>
-    <w:lsdException w:name="Light Grid Accent 5" w:semiHidden="0" w:uiPriority="62" w:unhideWhenUsed="0"/>
-    <w:lsdException w:name="Medium Shading 1 Accent 5" w:semiHidden="0" w:uiPriority="63" w:unhideWhenUsed="0"/>
-    <w:lsdException w:name="Medium Shading 2 Accent 5" w:semiHidden="0" w:uiPriority="64" w:unhideWhenUsed="0"/>
-    <w:lsdException w:name="Medium List 1 Accent 5" w:semiHidden="0" w:uiPriority="65" w:unhideWhenUsed="0"/>
-    <w:lsdException w:name="Medium List 2 Accent 5" w:semiHidden="0" w:uiPriority="66" w:unhideWhenUsed="0"/>
-    <w:lsdException w:name="Medium Grid 1 Accent 5" w:semiHidden="0" w:uiPriority="67" w:unhideWhenUsed="0"/>
-    <w:lsdException w:name="Medium Grid 2 Accent 5" w:semiHidden="0" w:uiPriority="68" w:unhideWhenUsed="0"/>
-    <w:lsdException w:name="Medium Grid 3 Accent 5" w:semiHidden="0" w:uiPriority="69" w:unhideWhenUsed="0"/>
-    <w:lsdException w:name="Dark List Accent 5" w:semiHidden="0" w:uiPriority="70" w:unhideWhenUsed="0"/>
-    <w:lsdException w:name="Colorful Shading Accent 5" w:semiHidden="0" w:uiPriority="71" w:unhideWhenUsed="0"/>
-    <w:lsdException w:name="Colorful List Accent 5" w:semiHidden="0" w:uiPriority="72" w:unhideWhenUsed="0"/>
-    <w:lsdException w:name="Colorful Grid Accent 5" w:semiHidden="0" w:uiPriority="73" w:unhideWhenUsed="0"/>
-    <w:lsdException w:name="Light Shading Accent 6" w:semiHidden="0" w:uiPriority="60" w:unhideWhenUsed="0"/>
-    <w:lsdException w:name="Light List Accent 6" w:semiHidden="0" w:uiPriority="61" w:unhideWhenUsed="0"/>
-    <w:lsdException w:name="Light Grid Accent 6" w:semiHidden="0" w:uiPriority="62" w:unhideWhenUsed="0"/>
-    <w:lsdException w:name="Medium Shading 1 Accent 6" w:semiHidden="0" w:uiPriority="63" w:unhideWhenUsed="0"/>
-    <w:lsdException w:name="Medium Shading 2 Accent 6" w:semiHidden="0" w:uiPriority="64" w:unhideWhenUsed="0"/>
-    <w:lsdException w:name="Medium List 1 Accent 6" w:semiHidden="0" w:uiPriority="65" w:unhideWhenUsed="0"/>
-    <w:lsdException w:name="Medium List 2 Accent 6" w:semiHidden="0" w:uiPriority="66" w:unhideWhenUsed="0"/>
-    <w:lsdException w:name="Medium Grid 1 Accent 6" w:semiHidden="0" w:uiPriority="67" w:unhideWhenUsed="0"/>
-    <w:lsdException w:name="Medium Grid 2 Accent 6" w:semiHidden="0" w:uiPriority="68" w:unhideWhenUsed="0"/>
-    <w:lsdException w:name="Medium Grid 3 Accent 6" w:semiHidden="0" w:uiPriority="69" w:unhideWhenUsed="0"/>
-    <w:lsdException w:name="Dark List Accent 6" w:semiHidden="0" w:uiPriority="70" w:unhideWhenUsed="0"/>
-    <w:lsdException w:name="Colorful Shading Accent 6" w:semiHidden="0" w:uiPriority="71" w:unhideWhenUsed="0"/>
-    <w:lsdException w:name="Colorful List Accent 6" w:semiHidden="0" w:uiPriority="72" w:unhideWhenUsed="0"/>
-    <w:lsdException w:name="Colorful Grid Accent 6" w:semiHidden="0" w:uiPriority="73" w:unhideWhenUsed="0"/>
-    <w:lsdException w:name="Subtle Emphasis" w:semiHidden="0" w:uiPriority="19" w:unhideWhenUsed="0" w:qFormat="1"/>
-    <w:lsdException w:name="Intense Emphasis" w:semiHidden="0" w:uiPriority="21" w:unhideWhenUsed="0" w:qFormat="1"/>
-    <w:lsdException w:name="Subtle Reference" w:semiHidden="0" w:uiPriority="31" w:unhideWhenUsed="0" w:qFormat="1"/>
-    <w:lsdException w:name="Intense Reference" w:semiHidden="0" w:uiPriority="32" w:unhideWhenUsed="0" w:qFormat="1"/>
-    <w:lsdException w:name="Book Title" w:semiHidden="0" w:uiPriority="33" w:unhideWhenUsed="0" w:qFormat="1"/>
-    <w:lsdException w:name="Bibliography" w:uiPriority="37"/>
-    <w:lsdException w:name="TOC Heading" w:uiPriority="39" w:qFormat="1"/>
-  </w:latentStyles>
-  <w:style w:type="paragraph" w:default="1" w:styleId="Normal">
-    <w:name w:val="Normal"/>
-    <w:qFormat/>
-    <w:rsid w:val="00B9432C"/>
-  </w:style>
-  <w:style w:type="character" w:default="1" w:styleId="DefaultParagraphFont">
-    <w:name w:val="Default Paragraph Font"/>
-    <w:uiPriority w:val="1"/>
-    <w:semiHidden/>
-    <w:unhideWhenUsed/>
-  </w:style>
-  <w:style w:type="table" w:default="1" w:styleId="TableNormal">
-    <w:name w:val="Normal Table"/>
-    <w:uiPriority w:val="99"/>
-    <w:semiHidden/>
-    <w:unhideWhenUsed/>
-    <w:tblPr>
-      <w:tblInd w:w="0" w:type="dxa"/>
-      <w:tblCellMar>
-        <w:top w:w="0" w:type="dxa"/>
-        <w:left w:w="108" w:type="dxa"/>
-        <w:bottom w:w="0" w:type="dxa"/>
-        <w:right w:w="108" w:type="dxa"/>
-      </w:tblCellMar>
-    </w:tblPr>
-  </w:style>
-  <w:style w:type="numbering" w:default="1" w:styleId="NoList">
-    <w:name w:val="No List"/>
-    <w:uiPriority w:val="99"/>
-    <w:semiHidden/>
-    <w:unhideWhenUsed/>
-  </w:style>
-  <w:style w:type="paragraph" w:styleId="Title">
-    <w:name w:val="Title"/>
-    <w:basedOn w:val="Normal"/>
-    <w:link w:val="TitleChar"/>
-    <w:qFormat/>
-    <w:rsid w:val="00B9432C"/>
-    <w:pPr>
-      <w:spacing w:after="0" w:line="240" w:lineRule="auto"/>
-      <w:jc w:val="center"/>
-    </w:pPr>
-    <w:rPr>
-      <w:rFonts w:ascii="Arial" w:eastAsia="Times New Roman" w:hAnsi="Arial" w:cs="Times New Roman"/>
-      <w:sz w:val="32"/>
-      <w:szCs w:val="24"/>
-      <w:lang w:val="x-none"/>
-    </w:rPr>
-  </w:style>
-  <w:style w:type="character" w:customStyle="1" w:styleId="TitleChar">
-    <w:name w:val="Title Char"/>
-    <w:basedOn w:val="DefaultParagraphFont"/>
-    <w:link w:val="Title"/>
-    <w:rsid w:val="00B9432C"/>
-    <w:rPr>
-      <w:rFonts w:ascii="Arial" w:eastAsia="Times New Roman" w:hAnsi="Arial" w:cs="Times New Roman"/>
-      <w:sz w:val="32"/>
-      <w:szCs w:val="24"/>
-      <w:lang w:val="x-none"/>
-    </w:rPr>
-  </w:style>
-  <w:style w:type="paragraph" w:styleId="ListParagraph">
-    <w:name w:val="List Paragraph"/>
-    <w:basedOn w:val="Normal"/>
-    <w:uiPriority w:val="34"/>
-    <w:qFormat/>
-    <w:rsid w:val="00B9432C"/>
-    <w:pPr>
-      <w:ind w:left="720"/>
-      <w:contextualSpacing/>
-    </w:pPr>
-  </w:style>
-  <w:style w:type="table" w:styleId="TableGrid">
-    <w:name w:val="Table Grid"/>
-    <w:basedOn w:val="TableNormal"/>
-    <w:uiPriority w:val="59"/>
-    <w:rsid w:val="00B9432C"/>
-    <w:pPr>
-      <w:spacing w:after="0" w:line="240" w:lineRule="auto"/>
-    </w:pPr>
-    <w:tblPr>
-      <w:tblInd w:w="0" w:type="dxa"/>
-      <w:tblBorders>
-        <w:top w:val="single" w:sz="4" w:space="0" w:color="auto"/>
-        <w:left w:val="single" w:sz="4" w:space="0" w:color="auto"/>
-        <w:bottom w:val="single" w:sz="4" w:space="0" w:color="auto"/>
-        <w:right w:val="single" w:sz="4" w:space="0" w:color="auto"/>
-        <w:insideH w:val="single" w:sz="4" w:space="0" w:color="auto"/>
-        <w:insideV w:val="single" w:sz="4" w:space="0" w:color="auto"/>
-      </w:tblBorders>
-      <w:tblCellMar>
-        <w:top w:w="0" w:type="dxa"/>
-        <w:left w:w="108" w:type="dxa"/>
-        <w:bottom w:w="0" w:type="dxa"/>
-        <w:right w:w="108" w:type="dxa"/>
-      </w:tblCellMar>
-    </w:tblPr>
-  </w:style>
-</w:styles>
-</file>
-
-<file path=word/stylesWithEffects.xml><?xml version="1.0" encoding="utf-8"?>
-<w:styles xmlns:wpc="http://schemas.microsoft.com/office/word/2010/wordprocessingCanvas" xmlns:mc="http://schemas.openxmlformats.org/markup-compatibility/2006" xmlns:o="urn:schemas-microsoft-com:office:office" xmlns:r="http://schemas.openxmlformats.org/officeDocument/2006/relationships" xmlns:m="http://schemas.openxmlformats.org/officeDocument/2006/math" xmlns:v="urn:schemas-microsoft-com:vml" xmlns:wp14="http://schemas.microsoft.com/office/word/2010/wordprocessingDrawing" xmlns:wp="http://schemas.openxmlformats.org/drawingml/2006/wordprocessingDrawing" xmlns:w10="urn:schemas-microsoft-com:office:word" xmlns:w="http://schemas.openxmlformats.org/wordprocessingml/2006/main" xmlns:w14="http://schemas.microsoft.com/office/word/2010/wordml" xmlns:wpg="http://schemas.microsoft.com/office/word/2010/wordprocessingGroup" xmlns:wpi="http://schemas.microsoft.com/office/word/2010/wordprocessingInk" xmlns:wne="http://schemas.microsoft.com/office/word/2006/wordml" xmlns:wps="http://schemas.microsoft.com/office/word/2010/wordprocessingShape" mc:Ignorable="w14 wp14">
-  <w:docDefaults>
-    <w:rPrDefault>
-      <w:rPr>
-        <w:rFonts w:asciiTheme="minorHAnsi" w:eastAsiaTheme="minorHAnsi" w:hAnsiTheme="minorHAnsi" w:cstheme="minorBidi"/>
-        <w:sz w:val="22"/>
-        <w:szCs w:val="22"/>
-        <w:lang w:val="en-US" w:eastAsia="en-US" w:bidi="ar-SA"/>
-      </w:rPr>
-    </w:rPrDefault>
-    <w:pPrDefault>
-      <w:pPr>
-        <w:spacing w:after="200" w:line="276" w:lineRule="auto"/>
-      </w:pPr>
-    </w:pPrDefault>
-  </w:docDefaults>
-  <w:latentStyles w:defLockedState="0" w:defUIPriority="99" w:defSemiHidden="1" w:defUnhideWhenUsed="1" w:defQFormat="0" w:count="267">
-    <w:lsdException w:name="Normal" w:semiHidden="0" w:uiPriority="0" w:unhideWhenUsed="0" w:qFormat="1"/>
-    <w:lsdException w:name="heading 1" w:semiHidden="0" w:uiPriority="9" w:unhideWhenUsed="0" w:qFormat="1"/>
-    <w:lsdException w:name="heading 2" w:uiPriority="9" w:qFormat="1"/>
-    <w:lsdException w:name="heading 3" w:uiPriority="9" w:qFormat="1"/>
-    <w:lsdException w:name="heading 4" w:uiPriority="9" w:qFormat="1"/>
-    <w:lsdException w:name="heading 5" w:uiPriority="9" w:qFormat="1"/>
-    <w:lsdException w:name="heading 6" w:uiPriority="9" w:qFormat="1"/>
-    <w:lsdException w:name="heading 7" w:uiPriority="9" w:qFormat="1"/>
-    <w:lsdException w:name="heading 8" w:uiPriority="9" w:qFormat="1"/>
-    <w:lsdException w:name="heading 9" w:uiPriority="9" w:qFormat="1"/>
-    <w:lsdException w:name="toc 1" w:uiPriority="39"/>
-    <w:lsdException w:name="toc 2" w:uiPriority="39"/>
-    <w:lsdException w:name="toc 3" w:uiPriority="39"/>
-    <w:lsdException w:name="toc 4" w:uiPriority="39"/>
-    <w:lsdException w:name="toc 5" w:uiPriority="39"/>
-    <w:lsdException w:name="toc 6" w:uiPriority="39"/>
-    <w:lsdException w:name="toc 7" w:uiPriority="39"/>
-    <w:lsdException w:name="toc 8" w:uiPriority="39"/>
-    <w:lsdException w:name="toc 9" w:uiPriority="39"/>
-    <w:lsdException w:name="caption" w:uiPriority="35" w:qFormat="1"/>
-    <w:lsdException w:name="Title" w:semiHidden="0" w:uiPriority="0" w:unhideWhenUsed="0" w:qFormat="1"/>
-    <w:lsdException w:name="Default Paragraph Font" w:uiPriority="1"/>
-    <w:lsdException w:name="Subtitle" w:semiHidden="0" w:uiPriority="11" w:unhideWhenUsed="0" w:qFormat="1"/>
-    <w:lsdException w:name="Strong" w:semiHidden="0" w:uiPriority="22" w:unhideWhenUsed="0" w:qFormat="1"/>
-    <w:lsdException w:name="Emphasis" w:semiHidden="0" w:uiPriority="20" w:unhideWhenUsed="0" w:qFormat="1"/>
-    <w:lsdException w:name="Table Grid" w:semiHidden="0" w:uiPriority="59" w:unhideWhenUsed="0"/>
-    <w:lsdException w:name="Placeholder Text" w:unhideWhenUsed="0"/>
-    <w:lsdException w:name="No Spacing" w:semiHidden="0" w:uiPriority="1" w:unhideWhenUsed="0" w:qFormat="1"/>
-    <w:lsdException w:name="Light Shading" w:semiHidden="0" w:uiPriority="60" w:unhideWhenUsed="0"/>
-    <w:lsdException w:name="Light List" w:semiHidden="0" w:uiPriority="61" w:unhideWhenUsed="0"/>
-    <w:lsdException w:name="Light Grid" w:semiHidden="0" w:uiPriority="62" w:unhideWhenUsed="0"/>
-    <w:lsdException w:name="Medium Shading 1" w:semiHidden="0" w:uiPriority="63" w:unhideWhenUsed="0"/>
-    <w:lsdException w:name="Medium Shading 2" w:semiHidden="0" w:uiPriority="64" w:unhideWhenUsed="0"/>
-    <w:lsdException w:name="Medium List 1" w:semiHidden="0" w:uiPriority="65" w:unhideWhenUsed="0"/>
-    <w:lsdException w:name="Medium List 2" w:semiHidden="0" w:uiPriority="66" w:unhideWhenUsed="0"/>
-    <w:lsdException w:name="Medium Grid 1" w:semiHidden="0" w:uiPriority="67" w:unhideWhenUsed="0"/>
-    <w:lsdException w:name="Medium Grid 2" w:semiHidden="0" w:uiPriority="68" w:unhideWhenUsed="0"/>
-    <w:lsdException w:name="Medium Grid 3" w:semiHidden="0" w:uiPriority="69" w:unhideWhenUsed="0"/>
-    <w:lsdException w:name="Dark List" w:semiHidden="0" w:uiPriority="70" w:unhideWhenUsed="0"/>
-    <w:lsdException w:name="Colorful Shading" w:semiHidden="0" w:uiPriority="71" w:unhideWhenUsed="0"/>
-    <w:lsdException w:name="Colorful List" w:semiHidden="0" w:uiPriority="72" w:unhideWhenUsed="0"/>
-    <w:lsdException w:name="Colorful Grid" w:semiHidden="0" w:uiPriority="73" w:unhideWhenUsed="0"/>
-    <w:lsdException w:name="Light Shading Accent 1" w:semiHidden="0" w:uiPriority="60" w:unhideWhenUsed="0"/>
-    <w:lsdException w:name="Light List Accent 1" w:semiHidden="0" w:uiPriority="61" w:unhideWhenUsed="0"/>
-    <w:lsdException w:name="Light Grid Accent 1" w:semiHidden="0" w:uiPriority="62" w:unhideWhenUsed="0"/>
-    <w:lsdException w:name="Medium Shading 1 Accent 1" w:semiHidden="0" w:uiPriority="63" w:unhideWhenUsed="0"/>
-    <w:lsdException w:name="Medium Shading 2 Accent 1" w:semiHidden="0" w:uiPriority="64" w:unhideWhenUsed="0"/>
-    <w:lsdException w:name="Medium List 1 Accent 1" w:semiHidden="0" w:uiPriority="65" w:unhideWhenUsed="0"/>
-    <w:lsdException w:name="Revision" w:unhideWhenUsed="0"/>
-    <w:lsdException w:name="List Paragraph" w:semiHidden="0" w:uiPriority="34" w:unhideWhenUsed="0" w:qFormat="1"/>
-    <w:lsdException w:name="Quote" w:semiHidden="0" w:uiPriority="29" w:unhideWhenUsed="0" w:qFormat="1"/>
-    <w:lsdException w:name="Intense Quote" w:semiHidden="0" w:uiPriority="30" w:unhideWhenUsed="0" w:qFormat="1"/>
-    <w:lsdException w:name="Medium List 2 Accent 1" w:semiHidden="0" w:uiPriority="66" w:unhideWhenUsed="0"/>
-    <w:lsdException w:name="Medium Grid 1 Accent 1" w:semiHidden="0" w:uiPriority="67" w:unhideWhenUsed="0"/>
-    <w:lsdException w:name="Medium Grid 2 Accent 1" w:semiHidden="0" w:uiPriority="68" w:unhideWhenUsed="0"/>
-    <w:lsdException w:name="Medium Grid 3 Accent 1" w:semiHidden="0" w:uiPriority="69" w:unhideWhenUsed="0"/>
-    <w:lsdException w:name="Dark List Accent 1" w:semiHidden="0" w:uiPriority="70" w:unhideWhenUsed="0"/>
-    <w:lsdException w:name="Colorful Shading Accent 1" w:semiHidden="0" w:uiPriority="71" w:unhideWhenUsed="0"/>
-    <w:lsdException w:name="Colorful List Accent 1" w:semiHidden="0" w:uiPriority="72" w:unhideWhenUsed="0"/>
-    <w:lsdException w:name="Colorful Grid Accent 1" w:semiHidden="0" w:uiPriority="73" w:unhideWhenUsed="0"/>
-    <w:lsdException w:name="Light Shading Accent 2" w:semiHidden="0" w:uiPriority="60" w:unhideWhenUsed="0"/>
-    <w:lsdException w:name="Light List Accent 2" w:semiHidden="0" w:uiPriority="61" w:unhideWhenUsed="0"/>
-    <w:lsdException w:name="Light Grid Accent 2" w:semiHidden="0" w:uiPriority="62" w:unhideWhenUsed="0"/>
-    <w:lsdException w:name="Medium Shading 1 Accent 2" w:semiHidden="0" w:uiPriority="63" w:unhideWhenUsed="0"/>
-    <w:lsdException w:name="Medium Shading 2 Accent 2" w:semiHidden="0" w:uiPriority="64" w:unhideWhenUsed="0"/>
-    <w:lsdException w:name="Medium List 1 Accent 2" w:semiHidden="0" w:uiPriority="65" w:unhideWhenUsed="0"/>
-    <w:lsdException w:name="Medium List 2 Accent 2" w:semiHidden="0" w:uiPriority="66" w:unhideWhenUsed="0"/>
-    <w:lsdException w:name="Medium Grid 1 Accent 2" w:semiHidden="0" w:uiPriority="67" w:unhideWhenUsed="0"/>
-    <w:lsdException w:name="Medium Grid 2 Accent 2" w:semiHidden="0" w:uiPriority="68" w:unhideWhenUsed="0"/>
-    <w:lsdException w:name="Medium Grid 3 Accent 2" w:semiHidden="0" w:uiPriority="69" w:unhideWhenUsed="0"/>
-    <w:lsdException w:name="Dark List Accent 2" w:semiHidden="0" w:uiPriority="70" w:unhideWhenUsed="0"/>
-    <w:lsdException w:name="Colorful Shading Accent 2" w:semiHidden="0" w:uiPriority="71" w:unhideWhenUsed="0"/>
-    <w:lsdException w:name="Colorful List Accent 2" w:semiHidden="0" w:uiPriority="72" w:unhideWhenUsed="0"/>
-    <w:lsdException w:name="Colorful Grid Accent 2" w:semiHidden="0" w:uiPriority="73" w:unhideWhenUsed="0"/>
-    <w:lsdException w:name="Light Shading Accent 3" w:semiHidden="0" w:uiPriority="60" w:unhideWhenUsed="0"/>
-    <w:lsdException w:name="Light List Accent 3" w:semiHidden="0" w:uiPriority="61" w:unhideWhenUsed="0"/>
-    <w:lsdException w:name="Light Grid Accent 3" w:semiHidden="0" w:uiPriority="62" w:unhideWhenUsed="0"/>
-    <w:lsdException w:name="Medium Shading 1 Accent 3" w:semiHidden="0" w:uiPriority="63" w:unhideWhenUsed="0"/>
-    <w:lsdException w:name="Medium Shading 2 Accent 3" w:semiHidden="0" w:uiPriority="64" w:unhideWhenUsed="0"/>
-    <w:lsdException w:name="Medium List 1 Accent 3" w:semiHidden="0" w:uiPriority="65" w:unhideWhenUsed="0"/>
-    <w:lsdException w:name="Medium List 2 Accent 3" w:semiHidden="0" w:uiPriority="66" w:unhideWhenUsed="0"/>
-    <w:lsdException w:name="Medium Grid 1 Accent 3" w:semiHidden="0" w:uiPriority="67" w:unhideWhenUsed="0"/>
-    <w:lsdException w:name="Medium Grid 2 Accent 3" w:semiHidden="0" w:uiPriority="68" w:unhideWhenUsed="0"/>
-    <w:lsdException w:name="Medium Grid 3 Accent 3" w:semiHidden="0" w:uiPriority="69" w:unhideWhenUsed="0"/>
-    <w:lsdException w:name="Dark List Accent 3" w:semiHidden="0" w:uiPriority="70" w:unhideWhenUsed="0"/>
-    <w:lsdException w:name="Colorful Shading Accent 3" w:semiHidden="0" w:uiPriority="71" w:unhideWhenUsed="0"/>
-    <w:lsdException w:name="Colorful List Accent 3" w:semiHidden="0" w:uiPriority="72" w:unhideWhenUsed="0"/>
-    <w:lsdException w:name="Colorful Grid Accent 3" w:semiHidden="0" w:uiPriority="73" w:unhideWhenUsed="0"/>
-    <w:lsdException w:name="Light Shading Accent 4" w:semiHidden="0" w:uiPriority="60" w:unhideWhenUsed="0"/>
-    <w:lsdException w:name="Light List Accent 4" w:semiHidden="0" w:uiPriority="61" w:unhideWhenUsed="0"/>
-    <w:lsdException w:name="Light Grid Accent 4" w:semiHidden="0" w:uiPriority="62" w:unhideWhenUsed="0"/>
-    <w:lsdException w:name="Medium Shading 1 Accent 4" w:semiHidden="0" w:uiPriority="63" w:unhideWhenUsed="0"/>
-    <w:lsdException w:name="Medium Shading 2 Accent 4" w:semiHidden="0" w:uiPriority="64" w:unhideWhenUsed="0"/>
-    <w:lsdException w:name="Medium List 1 Accent 4" w:semiHidden="0" w:uiPriority="65" w:unhideWhenUsed="0"/>
-    <w:lsdException w:name="Medium List 2 Accent 4" w:semiHidden="0" w:uiPriority="66" w:unhideWhenUsed="0"/>
-    <w:lsdException w:name="Medium Grid 1 Accent 4" w:semiHidden="0" w:uiPriority="67" w:unhideWhenUsed="0"/>
-    <w:lsdException w:name="Medium Grid 2 Accent 4" w:semiHidden="0" w:uiPriority="68" w:unhideWhenUsed="0"/>
-    <w:lsdException w:name="Medium Grid 3 Accent 4" w:semiHidden="0" w:uiPriority="69" w:unhideWhenUsed="0"/>
-    <w:lsdException w:name="Dark List Accent 4" w:semiHidden="0" w:uiPriority="70" w:unhideWhenUsed="0"/>
-    <w:lsdException w:name="Colorful Shading Accent 4" w:semiHidden="0" w:uiPriority="71" w:unhideWhenUsed="0"/>
-    <w:lsdException w:name="Colorful List Accent 4" w:semiHidden="0" w:uiPriority="72" w:unhideWhenUsed="0"/>
-    <w:lsdException w:name="Colorful Grid Accent 4" w:semiHidden="0" w:uiPriority="73" w:unhideWhenUsed="0"/>
-    <w:lsdException w:name="Light Shading Accent 5" w:semiHidden="0" w:uiPriority="60" w:unhideWhenUsed="0"/>
-    <w:lsdException w:name="Light List Accent 5" w:semiHidden="0" w:uiPriority="61" w:unhideWhenUsed="0"/>
-    <w:lsdException w:name="Light Grid Accent 5" w:semiHidden="0" w:uiPriority="62" w:unhideWhenUsed="0"/>
-    <w:lsdException w:name="Medium Shading 1 Accent 5" w:semiHidden="0" w:uiPriority="63" w:unhideWhenUsed="0"/>
-    <w:lsdException w:name="Medium Shading 2 Accent 5" w:semiHidden="0" w:uiPriority="64" w:unhideWhenUsed="0"/>
-    <w:lsdException w:name="Medium List 1 Accent 5" w:semiHidden="0" w:uiPriority="65" w:unhideWhenUsed="0"/>
-    <w:lsdException w:name="Medium List 2 Accent 5" w:semiHidden="0" w:uiPriority="66" w:unhideWhenUsed="0"/>
-    <w:lsdException w:name="Medium Grid 1 Accent 5" w:semiHidden="0" w:uiPriority="67" w:unhideWhenUsed="0"/>
-    <w:lsdException w:name="Medium Grid 2 Accent 5" w:semiHidden="0" w:uiPriority="68" w:unhideWhenUsed="0"/>
-    <w:lsdException w:name="Medium Grid 3 Accent 5" w:semiHidden="0" w:uiPriority="69" w:unhideWhenUsed="0"/>
-    <w:lsdException w:name="Dark List Accent 5" w:semiHidden="0" w:uiPriority="70" w:unhideWhenUsed="0"/>
-    <w:lsdException w:name="Colorful Shading Accent 5" w:semiHidden="0" w:uiPriority="71" w:unhideWhenUsed="0"/>
-    <w:lsdException w:name="Colorful List Accent 5" w:semiHidden="0" w:uiPriority="72" w:unhideWhenUsed="0"/>
-    <w:lsdException w:name="Colorful Grid Accent 5" w:semiHidden="0" w:uiPriority="73" w:unhideWhenUsed="0"/>
-    <w:lsdException w:name="Light Shading Accent 6" w:semiHidden="0" w:uiPriority="60" w:unhideWhenUsed="0"/>
-    <w:lsdException w:name="Light List Accent 6" w:semiHidden="0" w:uiPriority="61" w:unhideWhenUsed="0"/>
-    <w:lsdException w:name="Light Grid Accent 6" w:semiHidden="0" w:uiPriority="62" w:unhideWhenUsed="0"/>
-    <w:lsdException w:name="Medium Shading 1 Accent 6" w:semiHidden="0" w:uiPriority="63" w:unhideWhenUsed="0"/>
-    <w:lsdException w:name="Medium Shading 2 Accent 6" w:semiHidden="0" w:uiPriority="64" w:unhideWhenUsed="0"/>
-    <w:lsdException w:name="Medium List 1 Accent 6" w:semiHidden="0" w:uiPriority="65" w:unhideWhenUsed="0"/>
-    <w:lsdException w:name="Medium List 2 Accent 6" w:semiHidden="0" w:uiPriority="66" w:unhideWhenUsed="0"/>
-    <w:lsdException w:name="Medium Grid 1 Accent 6" w:semiHidden="0" w:uiPriority="67" w:unhideWhenUsed="0"/>
-    <w:lsdException w:name="Medium Grid 2 Accent 6" w:semiHidden="0" w:uiPriority="68" w:unhideWhenUsed="0"/>
-    <w:lsdException w:name="Medium Grid 3 Accent 6" w:semiHidden="0" w:uiPriority="69" w:unhideWhenUsed="0"/>
-    <w:lsdException w:name="Dark List Accent 6" w:semiHidden="0" w:uiPriority="70" w:unhideWhenUsed="0"/>
-    <w:lsdException w:name="Colorful Shading Accent 6" w:semiHidden="0" w:uiPriority="71" w:unhideWhenUsed="0"/>
-    <w:lsdException w:name="Colorful List Accent 6" w:semiHidden="0" w:uiPriority="72" w:unhideWhenUsed="0"/>
-    <w:lsdException w:name="Colorful Grid Accent 6" w:semiHidden="0" w:uiPriority="73" w:unhideWhenUsed="0"/>
-    <w:lsdException w:name="Subtle Emphasis" w:semiHidden="0" w:uiPriority="19" w:unhideWhenUsed="0" w:qFormat="1"/>
-    <w:lsdException w:name="Intense Emphasis" w:semiHidden="0" w:uiPriority="21" w:unhideWhenUsed="0" w:qFormat="1"/>
-    <w:lsdException w:name="Subtle Reference" w:semiHidden="0" w:uiPriority="31" w:unhideWhenUsed="0" w:qFormat="1"/>
-    <w:lsdException w:name="Intense Reference" w:semiHidden="0" w:uiPriority="32" w:unhideWhenUsed="0" w:qFormat="1"/>
-    <w:lsdException w:name="Book Title" w:semiHidden="0" w:uiPriority="33" w:unhideWhenUsed="0" w:qFormat="1"/>
-    <w:lsdException w:name="Bibliography" w:uiPriority="37"/>
-    <w:lsdException w:name="TOC Heading" w:uiPriority="39" w:qFormat="1"/>
+  <w:latentStyles w:defLockedState="0" w:defUIPriority="99" w:defSemiHidden="0" w:defUnhideWhenUsed="0" w:defQFormat="0" w:count="371">
+    <w:lsdException w:name="Normal" w:uiPriority="0" w:qFormat="1"/>
+    <w:lsdException w:name="heading 1" w:uiPriority="9" w:qFormat="1"/>
+    <w:lsdException w:name="heading 2" w:semiHidden="1" w:uiPriority="9" w:unhideWhenUsed="1" w:qFormat="1"/>
+    <w:lsdException w:name="heading 3" w:semiHidden="1" w:uiPriority="9" w:unhideWhenUsed="1" w:qFormat="1"/>
+    <w:lsdException w:name="heading 4" w:semiHidden="1" w:uiPriority="9" w:unhideWhenUsed="1" w:qFormat="1"/>
+    <w:lsdException w:name="heading 5" w:semiHidden="1" w:uiPriority="9" w:unhideWhenUsed="1" w:qFormat="1"/>
+    <w:lsdException w:name="heading 6" w:semiHidden="1" w:uiPriority="9" w:unhideWhenUsed="1" w:qFormat="1"/>
+    <w:lsdException w:name="heading 7" w:semiHidden="1" w:uiPriority="9" w:unhideWhenUsed="1" w:qFormat="1"/>
+    <w:lsdException w:name="heading 8" w:semiHidden="1" w:uiPriority="9" w:unhideWhenUsed="1" w:qFormat="1"/>
+    <w:lsdException w:name="heading 9" w:semiHidden="1" w:uiPriority="9" w:unhideWhenUsed="1" w:qFormat="1"/>
+    <w:lsdException w:name="index 1" w:semiHidden="1" w:unhideWhenUsed="1"/>
+    <w:lsdException w:name="index 2" w:semiHidden="1" w:unhideWhenUsed="1"/>
+    <w:lsdException w:name="index 3" w:semiHidden="1" w:unhideWhenUsed="1"/>
+    <w:lsdException w:name="index 4" w:semiHidden="1" w:unhideWhenUsed="1"/>
+    <w:lsdException w:name="index 5" w:semiHidden="1" w:unhideWhenUsed="1"/>
+    <w:lsdException w:name="index 6" w:semiHidden="1" w:unhideWhenUsed="1"/>
+    <w:lsdException w:name="index 7" w:semiHidden="1" w:unhideWhenUsed="1"/>
+    <w:lsdException w:name="index 8" w:semiHidden="1" w:unhideWhenUsed="1"/>
+    <w:lsdException w:name="index 9" w:semiHidden="1" w:unhideWhenUsed="1"/>
+    <w:lsdException w:name="toc 1" w:semiHidden="1" w:uiPriority="39" w:unhideWhenUsed="1"/>
+    <w:lsdException w:name="toc 2" w:semiHidden="1" w:uiPriority="39" w:unhideWhenUsed="1"/>
+    <w:lsdException w:name="toc 3" w:semiHidden="1" w:uiPriority="39" w:unhideWhenUsed="1"/>
+    <w:lsdException w:name="toc 4" w:semiHidden="1" w:uiPriority="39" w:unhideWhenUsed="1"/>
+    <w:lsdException w:name="toc 5" w:semiHidden="1" w:uiPriority="39" w:unhideWhenUsed="1"/>
+    <w:lsdException w:name="toc 6" w:semiHidden="1" w:uiPriority="39" w:unhideWhenUsed="1"/>
+    <w:lsdException w:name="toc 7" w:semiHidden="1" w:uiPriority="39" w:unhideWhenUsed="1"/>
+    <w:lsdException w:name="toc 8" w:semiHidden="1" w:uiPriority="39" w:unhideWhenUsed="1"/>
+    <w:lsdException w:name="toc 9" w:semiHidden="1" w:uiPriority="39" w:unhideWhenUsed="1"/>
+    <w:lsdException w:name="Normal Indent" w:semiHidden="1" w:unhideWhenUsed="1"/>
+    <w:lsdException w:name="footnote text" w:semiHidden="1" w:unhideWhenUsed="1"/>
+    <w:lsdException w:name="annotation text" w:semiHidden="1" w:unhideWhenUsed="1"/>
+    <w:lsdException w:name="header" w:semiHidden="1" w:unhideWhenUsed="1"/>
+    <w:lsdException w:name="footer" w:semiHidden="1" w:unhideWhenUsed="1"/>
+    <w:lsdException w:name="index heading" w:semiHidden="1" w:unhideWhenUsed="1"/>
+    <w:lsdException w:name="caption" w:semiHidden="1" w:uiPriority="35" w:unhideWhenUsed="1" w:qFormat="1"/>
+    <w:lsdException w:name="table of figures" w:semiHidden="1" w:unhideWhenUsed="1"/>
+    <w:lsdException w:name="envelope address" w:semiHidden="1" w:unhideWhenUsed="1"/>
+    <w:lsdException w:name="envelope return" w:semiHidden="1" w:unhideWhenUsed="1"/>
+    <w:lsdException w:name="footnote reference" w:semiHidden="1" w:unhideWhenUsed="1"/>
+    <w:lsdException w:name="annotation reference" w:semiHidden="1" w:unhideWhenUsed="1"/>
+    <w:lsdException w:name="line number" w:semiHidden="1" w:unhideWhenUsed="1"/>
+    <w:lsdException w:name="page number" w:semiHidden="1" w:unhideWhenUsed="1"/>
+    <w:lsdException w:name="endnote reference" w:semiHidden="1" w:unhideWhenUsed="1"/>
+    <w:lsdException w:name="endnote text" w:semiHidden="1" w:unhideWhenUsed="1"/>
+    <w:lsdException w:name="table of authorities" w:semiHidden="1" w:unhideWhenUsed="1"/>
+    <w:lsdException w:name="macro" w:semiHidden="1" w:unhideWhenUsed="1"/>
+    <w:lsdException w:name="toa heading" w:semiHidden="1" w:unhideWhenUsed="1"/>
+    <w:lsdException w:name="List" w:semiHidden="1" w:unhideWhenUsed="1"/>
+    <w:lsdException w:name="List Bullet" w:semiHidden="1" w:unhideWhenUsed="1"/>
+    <w:lsdException w:name="List Number" w:semiHidden="1" w:unhideWhenUsed="1"/>
+    <w:lsdException w:name="List 2" w:semiHidden="1" w:unhideWhenUsed="1"/>
+    <w:lsdException w:name="List 3" w:semiHidden="1" w:unhideWhenUsed="1"/>
+    <w:lsdException w:name="List 4" w:semiHidden="1" w:unhideWhenUsed="1"/>
+    <w:lsdException w:name="List 5" w:semiHidden="1" w:unhideWhenUsed="1"/>
+    <w:lsdException w:name="List Bullet 2" w:semiHidden="1" w:unhideWhenUsed="1"/>
+    <w:lsdException w:name="List Bullet 3" w:semiHidden="1" w:unhideWhenUsed="1"/>
+    <w:lsdException w:name="List Bullet 4" w:semiHidden="1" w:unhideWhenUsed="1"/>
+    <w:lsdException w:name="List Bullet 5" w:semiHidden="1" w:unhideWhenUsed="1"/>
+    <w:lsdException w:name="List Number 2" w:semiHidden="1" w:unhideWhenUsed="1"/>
+    <w:lsdException w:name="List Number 3" w:semiHidden="1" w:unhideWhenUsed="1"/>
+    <w:lsdException w:name="List Number 4" w:semiHidden="1" w:unhideWhenUsed="1"/>
+    <w:lsdException w:name="List Number 5" w:semiHidden="1" w:unhideWhenUsed="1"/>
+    <w:lsdException w:name="Title" w:uiPriority="0" w:qFormat="1"/>
+    <w:lsdException w:name="Closing" w:semiHidden="1" w:unhideWhenUsed="1"/>
+    <w:lsdException w:name="Signature" w:semiHidden="1" w:unhideWhenUsed="1"/>
+    <w:lsdException w:name="Default Paragraph Font" w:semiHidden="1" w:uiPriority="1" w:unhideWhenUsed="1"/>
+    <w:lsdException w:name="Body Text" w:semiHidden="1" w:unhideWhenUsed="1"/>
+    <w:lsdException w:name="Body Text Indent" w:semiHidden="1" w:unhideWhenUsed="1"/>
+    <w:lsdException w:name="List Continue" w:semiHidden="1" w:unhideWhenUsed="1"/>
+    <w:lsdException w:name="List Continue 2" w:semiHidden="1" w:unhideWhenUsed="1"/>
+    <w:lsdException w:name="List Continue 3" w:semiHidden="1" w:unhideWhenUsed="1"/>
+    <w:lsdException w:name="List Continue 4" w:semiHidden="1" w:unhideWhenUsed="1"/>
+    <w:lsdException w:name="List Continue 5" w:semiHidden="1" w:unhideWhenUsed="1"/>
+    <w:lsdException w:name="Message Header" w:semiHidden="1" w:unhideWhenUsed="1"/>
+    <w:lsdException w:name="Subtitle" w:uiPriority="11" w:qFormat="1"/>
+    <w:lsdException w:name="Salutation" w:semiHidden="1" w:unhideWhenUsed="1"/>
+    <w:lsdException w:name="Date" w:semiHidden="1" w:unhideWhenUsed="1"/>
+    <w:lsdException w:name="Body Text First Indent" w:semiHidden="1" w:unhideWhenUsed="1"/>
+    <w:lsdException w:name="Body Text First Indent 2" w:semiHidden="1" w:unhideWhenUsed="1"/>
+    <w:lsdException w:name="Note Heading" w:semiHidden="1" w:unhideWhenUsed="1"/>
+    <w:lsdException w:name="Body Text 2" w:semiHidden="1" w:unhideWhenUsed="1"/>
+    <w:lsdException w:name="Body Text 3" w:semiHidden="1" w:unhideWhenUsed="1"/>
+    <w:lsdException w:name="Body Text Indent 2" w:semiHidden="1" w:unhideWhenUsed="1"/>
+    <w:lsdException w:name="Body Text Indent 3" w:semiHidden="1" w:unhideWhenUsed="1"/>
+    <w:lsdException w:name="Block Text" w:semiHidden="1" w:unhideWhenUsed="1"/>
+    <w:lsdException w:name="Hyperlink" w:semiHidden="1" w:unhideWhenUsed="1"/>
+    <w:lsdException w:name="FollowedHyperlink" w:semiHidden="1" w:unhideWhenUsed="1"/>
+    <w:lsdException w:name="Strong" w:uiPriority="22" w:qFormat="1"/>
+    <w:lsdException w:name="Emphasis" w:uiPriority="20" w:qFormat="1"/>
+    <w:lsdException w:name="Document Map" w:semiHidden="1" w:unhideWhenUsed="1"/>
+    <w:lsdException w:name="Plain Text" w:semiHidden="1" w:unhideWhenUsed="1"/>
+    <w:lsdException w:name="E-mail Signature" w:semiHidden="1" w:unhideWhenUsed="1"/>
+    <w:lsdException w:name="HTML Top of Form" w:semiHidden="1" w:unhideWhenUsed="1"/>
+    <w:lsdException w:name="HTML Bottom of Form" w:semiHidden="1" w:unhideWhenUsed="1"/>
+    <w:lsdException w:name="Normal (Web)" w:semiHidden="1" w:unhideWhenUsed="1"/>
+    <w:lsdException w:name="HTML Acronym" w:semiHidden="1" w:unhideWhenUsed="1"/>
+    <w:lsdException w:name="HTML Address" w:semiHidden="1" w:unhideWhenUsed="1"/>
+    <w:lsdException w:name="HTML Cite" w:semiHidden="1" w:unhideWhenUsed="1"/>
+    <w:lsdException w:name="HTML Code" w:semiHidden="1" w:unhideWhenUsed="1"/>
+    <w:lsdException w:name="HTML Definition" w:semiHidden="1" w:unhideWhenUsed="1"/>
+    <w:lsdException w:name="HTML Keyboard" w:semiHidden="1" w:unhideWhenUsed="1"/>
+    <w:lsdException w:name="HTML Preformatted" w:semiHidden="1" w:unhideWhenUsed="1"/>
+    <w:lsdException w:name="HTML Sample" w:semiHidden="1" w:unhideWhenUsed="1"/>
+    <w:lsdException w:name="HTML Typewriter" w:semiHidden="1" w:unhideWhenUsed="1"/>
+    <w:lsdException w:name="HTML Variable" w:semiHidden="1" w:unhideWhenUsed="1"/>
+    <w:lsdException w:name="Normal Table" w:semiHidden="1" w:unhideWhenUsed="1"/>
+    <w:lsdException w:name="annotation subject" w:semiHidden="1" w:unhideWhenUsed="1"/>
+    <w:lsdException w:name="No List" w:semiHidden="1" w:unhideWhenUsed="1"/>
+    <w:lsdException w:name="Outline List 1" w:semiHidden="1" w:unhideWhenUsed="1"/>
+    <w:lsdException w:name="Outline List 2" w:semiHidden="1" w:unhideWhenUsed="1"/>
+    <w:lsdException w:name="Outline List 3" w:semiHidden="1" w:unhideWhenUsed="1"/>
+    <w:lsdException w:name="Table Simple 1" w:semiHidden="1" w:unhideWhenUsed="1"/>
+    <w:lsdException w:name="Table Simple 2" w:semiHidden="1" w:unhideWhenUsed="1"/>
+    <w:lsdException w:name="Table Simple 3" w:semiHidden="1" w:unhideWhenUsed="1"/>
+    <w:lsdException w:name="Table Classic 1" w:semiHidden="1" w:unhideWhenUsed="1"/>
+    <w:lsdException w:name="Table Classic 2" w:semiHidden="1" w:unhideWhenUsed="1"/>
+    <w:lsdException w:name="Table Classic 3" w:semiHidden="1" w:unhideWhenUsed="1"/>
+    <w:lsdException w:name="Table Classic 4" w:semiHidden="1" w:unhideWhenUsed="1"/>
+    <w:lsdException w:name="Table Colorful 1" w:semiHidden="1" w:unhideWhenUsed="1"/>
+    <w:lsdException w:name="Table Colorful 2" w:semiHidden="1" w:unhideWhenUsed="1"/>
+    <w:lsdException w:name="Table Colorful 3" w:semiHidden="1" w:unhideWhenUsed="1"/>
+    <w:lsdException w:name="Table Columns 1" w:semiHidden="1" w:unhideWhenUsed="1"/>
+    <w:lsdException w:name="Table Columns 2" w:semiHidden="1" w:unhideWhenUsed="1"/>
+    <w:lsdException w:name="Table Columns 3" w:semiHidden="1" w:unhideWhenUsed="1"/>
+    <w:lsdException w:name="Table Columns 4" w:semiHidden="1" w:unhideWhenUsed="1"/>
+    <w:lsdException w:name="Table Columns 5" w:semiHidden="1" w:unhideWhenUsed="1"/>
+    <w:lsdException w:name="Table Grid 1" w:semiHidden="1" w:unhideWhenUsed="1"/>
+    <w:lsdException w:name="Table Grid 2" w:semiHidden="1" w:unhideWhenUsed="1"/>
+    <w:lsdException w:name="Table Grid 3" w:semiHidden="1" w:unhideWhenUsed="1"/>
+    <w:lsdException w:name="Table Grid 4" w:semiHidden="1" w:unhideWhenUsed="1"/>
+    <w:lsdException w:name="Table Grid 5" w:semiHidden="1" w:unhideWhenUsed="1"/>
+    <w:lsdException w:name="Table Grid 6" w:semiHidden="1" w:unhideWhenUsed="1"/>
+    <w:lsdException w:name="Table Grid 7" w:semiHidden="1" w:unhideWhenUsed="1"/>
+    <w:lsdException w:name="Table Grid 8" w:semiHidden="1" w:unhideWhenUsed="1"/>
+    <w:lsdException w:name="Table List 1" w:semiHidden="1" w:unhideWhenUsed="1"/>
+    <w:lsdException w:name="Table List 2" w:semiHidden="1" w:unhideWhenUsed="1"/>
+    <w:lsdException w:name="Table List 3" w:semiHidden="1" w:unhideWhenUsed="1"/>
+    <w:lsdException w:name="Table List 4" w:semiHidden="1" w:unhideWhenUsed="1"/>
+    <w:lsdException w:name="Table List 5" w:semiHidden="1" w:unhideWhenUsed="1"/>
+    <w:lsdException w:name="Table List 6" w:semiHidden="1" w:unhideWhenUsed="1"/>
+    <w:lsdException w:name="Table List 7" w:semiHidden="1" w:unhideWhenUsed="1"/>
+    <w:lsdException w:name="Table List 8" w:semiHidden="1" w:unhideWhenUsed="1"/>
+    <w:lsdException w:name="Table 3D effects 1" w:semiHidden="1" w:unhideWhenUsed="1"/>
+    <w:lsdException w:name="Table 3D effects 2" w:semiHidden="1" w:unhideWhenUsed="1"/>
+    <w:lsdException w:name="Table 3D effects 3" w:semiHidden="1" w:unhideWhenUsed="1"/>
+    <w:lsdException w:name="Table Contemporary" w:semiHidden="1" w:unhideWhenUsed="1"/>
+    <w:lsdException w:name="Table Elegant" w:semiHidden="1" w:unhideWhenUsed="1"/>
+    <w:lsdException w:name="Table Professional" w:semiHidden="1" w:unhideWhenUsed="1"/>
+    <w:lsdException w:name="Table Subtle 1" w:semiHidden="1" w:unhideWhenUsed="1"/>
+    <w:lsdException w:name="Table Subtle 2" w:semiHidden="1" w:unhideWhenUsed="1"/>
+    <w:lsdException w:name="Table Web 1" w:semiHidden="1" w:unhideWhenUsed="1"/>
+    <w:lsdException w:name="Table Web 2" w:semiHidden="1" w:unhideWhenUsed="1"/>
+    <w:lsdException w:name="Table Web 3" w:semiHidden="1" w:unhideWhenUsed="1"/>
+    <w:lsdException w:name="Balloon Text" w:semiHidden="1" w:unhideWhenUsed="1"/>
+    <w:lsdException w:name="Table Grid" w:uiPriority="59"/>
+    <w:lsdException w:name="Table Theme" w:semiHidden="1" w:unhideWhenUsed="1"/>
+    <w:lsdException w:name="Placeholder Text" w:semiHidden="1"/>
+    <w:lsdException w:name="No Spacing" w:uiPriority="1" w:qFormat="1"/>
+    <w:lsdException w:name="Light Shading" w:uiPriority="60"/>
+    <w:lsdException w:name="Light List" w:uiPriority="61"/>
+    <w:lsdException w:name="Light Grid" w:uiPriority="62"/>
+    <w:lsdException w:name="Medium Shading 1" w:uiPriority="63"/>
+    <w:lsdException w:name="Medium Shading 2" w:uiPriority="64"/>
+    <w:lsdException w:name="Medium List 1" w:uiPriority="65"/>
+    <w:lsdException w:name="Medium List 2" w:uiPriority="66"/>
+    <w:lsdException w:name="Medium Grid 1" w:uiPriority="67"/>
+    <w:lsdException w:name="Medium Grid 2" w:uiPriority="68"/>
+    <w:lsdException w:name="Medium Grid 3" w:uiPriority="69"/>
+    <w:lsdException w:name="Dark List" w:uiPriority="70"/>
+    <w:lsdException w:name="Colorful Shading" w:uiPriority="71"/>
+    <w:lsdException w:name="Colorful List" w:uiPriority="72"/>
+    <w:lsdException w:name="Colorful Grid" w:uiPriority="73"/>
+    <w:lsdException w:name="Light Shading Accent 1" w:uiPriority="60"/>
+    <w:lsdException w:name="Light List Accent 1" w:uiPriority="61"/>
+    <w:lsdException w:name="Light Grid Accent 1" w:uiPriority="62"/>
+    <w:lsdException w:name="Medium Shading 1 Accent 1" w:uiPriority="63"/>
+    <w:lsdException w:name="Medium Shading 2 Accent 1" w:uiPriority="64"/>
+    <w:lsdException w:name="Medium List 1 Accent 1" w:uiPriority="65"/>
+    <w:lsdException w:name="Revision" w:semiHidden="1"/>
+    <w:lsdException w:name="List Paragraph" w:uiPriority="34" w:qFormat="1"/>
+    <w:lsdException w:name="Quote" w:uiPriority="29" w:qFormat="1"/>
+    <w:lsdException w:name="Intense Quote" w:uiPriority="30" w:qFormat="1"/>
+    <w:lsdException w:name="Medium List 2 Accent 1" w:uiPriority="66"/>
+    <w:lsdException w:name="Medium Grid 1 Accent 1" w:uiPriority="67"/>
+    <w:lsdException w:name="Medium Grid 2 Accent 1" w:uiPriority="68"/>
+    <w:lsdException w:name="Medium Grid 3 Accent 1" w:uiPriority="69"/>
+    <w:lsdException w:name="Dark List Accent 1" w:uiPriority="70"/>
+    <w:lsdException w:name="Colorful Shading Accent 1" w:uiPriority="71"/>
+    <w:lsdException w:name="Colorful List Accent 1" w:uiPriority="72"/>
+    <w:lsdException w:name="Colorful Grid Accent 1" w:uiPriority="73"/>
+    <w:lsdException w:name="Light Shading Accent 2" w:uiPriority="60"/>
+    <w:lsdException w:name="Light List Accent 2" w:uiPriority="61"/>
+    <w:lsdException w:name="Light Grid Accent 2" w:uiPriority="62"/>
+    <w:lsdException w:name="Medium Shading 1 Accent 2" w:uiPriority="63"/>
+    <w:lsdException w:name="Medium Shading 2 Accent 2" w:uiPriority="64"/>
+    <w:lsdException w:name="Medium List 1 Accent 2" w:uiPriority="65"/>
+    <w:lsdException w:name="Medium List 2 Accent 2" w:uiPriority="66"/>
+    <w:lsdException w:name="Medium Grid 1 Accent 2" w:uiPriority="67"/>
+    <w:lsdException w:name="Medium Grid 2 Accent 2" w:uiPriority="68"/>
+    <w:lsdException w:name="Medium Grid 3 Accent 2" w:uiPriority="69"/>
+    <w:lsdException w:name="Dark List Accent 2" w:uiPriority="70"/>
+    <w:lsdException w:name="Colorful Shading Accent 2" w:uiPriority="71"/>
+    <w:lsdException w:name="Colorful List Accent 2" w:uiPriority="72"/>
+    <w:lsdException w:name="Colorful Grid Accent 2" w:uiPriority="73"/>
+    <w:lsdException w:name="Light Shading Accent 3" w:uiPriority="60"/>
+    <w:lsdException w:name="Light List Accent 3" w:uiPriority="61"/>
+    <w:lsdException w:name="Light Grid Accent 3" w:uiPriority="62"/>
+    <w:lsdException w:name="Medium Shading 1 Accent 3" w:uiPriority="63"/>
+    <w:lsdException w:name="Medium Shading 2 Accent 3" w:uiPriority="64"/>
+    <w:lsdException w:name="Medium List 1 Accent 3" w:uiPriority="65"/>
+    <w:lsdException w:name="Medium List 2 Accent 3" w:uiPriority="66"/>
+    <w:lsdException w:name="Medium Grid 1 Accent 3" w:uiPriority="67"/>
+    <w:lsdException w:name="Medium Grid 2 Accent 3" w:uiPriority="68"/>
+    <w:lsdException w:name="Medium Grid 3 Accent 3" w:uiPriority="69"/>
+    <w:lsdException w:name="Dark List Accent 3" w:uiPriority="70"/>
+    <w:lsdException w:name="Colorful Shading Accent 3" w:uiPriority="71"/>
+    <w:lsdException w:name="Colorful List Accent 3" w:uiPriority="72"/>
+    <w:lsdException w:name="Colorful Grid Accent 3" w:uiPriority="73"/>
+    <w:lsdException w:name="Light Shading Accent 4" w:uiPriority="60"/>
+    <w:lsdException w:name="Light List Accent 4" w:uiPriority="61"/>
+    <w:lsdException w:name="Light Grid Accent 4" w:uiPriority="62"/>
+    <w:lsdException w:name="Medium Shading 1 Accent 4" w:uiPriority="63"/>
+    <w:lsdException w:name="Medium Shading 2 Accent 4" w:uiPriority="64"/>
+    <w:lsdException w:name="Medium List 1 Accent 4" w:uiPriority="65"/>
+    <w:lsdException w:name="Medium List 2 Accent 4" w:uiPriority="66"/>
+    <w:lsdException w:name="Medium Grid 1 Accent 4" w:uiPriority="67"/>
+    <w:lsdException w:name="Medium Grid 2 Accent 4" w:uiPriority="68"/>
+    <w:lsdException w:name="Medium Grid 3 Accent 4" w:uiPriority="69"/>
+    <w:lsdException w:name="Dark List Accent 4" w:uiPriority="70"/>
+    <w:lsdException w:name="Colorful Shading Accent 4" w:uiPriority="71"/>
+    <w:lsdException w:name="Colorful List Accent 4" w:uiPriority="72"/>
+    <w:lsdException w:name="Colorful Grid Accent 4" w:uiPriority="73"/>
+    <w:lsdException w:name="Light Shading Accent 5" w:uiPriority="60"/>
+    <w:lsdException w:name="Light List Accent 5" w:uiPriority="61"/>
+    <w:lsdException w:name="Light Grid Accent 5" w:uiPriority="62"/>
+    <w:lsdException w:name="Medium Shading 1 Accent 5" w:uiPriority="63"/>
+    <w:lsdException w:name="Medium Shading 2 Accent 5" w:uiPriority="64"/>
+    <w:lsdException w:name="Medium List 1 Accent 5" w:uiPriority="65"/>
+    <w:lsdException w:name="Medium List 2 Accent 5" w:uiPriority="66"/>
+    <w:lsdException w:name="Medium Grid 1 Accent 5" w:uiPriority="67"/>
+    <w:lsdException w:name="Medium Grid 2 Accent 5" w:uiPriority="68"/>
+    <w:lsdException w:name="Medium Grid 3 Accent 5" w:uiPriority="69"/>
+    <w:lsdException w:name="Dark List Accent 5" w:uiPriority="70"/>
+    <w:lsdException w:name="Colorful Shading Accent 5" w:uiPriority="71"/>
+    <w:lsdException w:name="Colorful List Accent 5" w:uiPriority="72"/>
+    <w:lsdException w:name="Colorful Grid Accent 5" w:uiPriority="73"/>
+    <w:lsdException w:name="Light Shading Accent 6" w:uiPriority="60"/>
+    <w:lsdException w:name="Light List Accent 6" w:uiPriority="61"/>
+    <w:lsdException w:name="Light Grid Accent 6" w:uiPriority="62"/>
+    <w:lsdException w:name="Medium Shading 1 Accent 6" w:uiPriority="63"/>
+    <w:lsdException w:name="Medium Shading 2 Accent 6" w:uiPriority="64"/>
+    <w:lsdException w:name="Medium List 1 Accent 6" w:uiPriority="65"/>
+    <w:lsdException w:name="Medium List 2 Accent 6" w:uiPriority="66"/>
+    <w:lsdException w:name="Medium Grid 1 Accent 6" w:uiPriority="67"/>
+    <w:lsdException w:name="Medium Grid 2 Accent 6" w:uiPriority="68"/>
+    <w:lsdException w:name="Medium Grid 3 Accent 6" w:uiPriority="69"/>
+    <w:lsdException w:name="Dark List Accent 6" w:uiPriority="70"/>
+    <w:lsdException w:name="Colorful Shading Accent 6" w:uiPriority="71"/>
+    <w:lsdException w:name="Colorful List Accent 6" w:uiPriority="72"/>
+    <w:lsdException w:name="Colorful Grid Accent 6" w:uiPriority="73"/>
+    <w:lsdException w:name="Subtle Emphasis" w:uiPriority="19" w:qFormat="1"/>
+    <w:lsdException w:name="Intense Emphasis" w:uiPriority="21" w:qFormat="1"/>
+    <w:lsdException w:name="Subtle Reference" w:uiPriority="31" w:qFormat="1"/>
+    <w:lsdException w:name="Intense Reference" w:uiPriority="32" w:qFormat="1"/>
+    <w:lsdException w:name="Book Title" w:uiPriority="33" w:qFormat="1"/>
+    <w:lsdException w:name="Bibliography" w:semiHidden="1" w:uiPriority="37" w:unhideWhenUsed="1"/>
+    <w:lsdException w:name="TOC Heading" w:semiHidden="1" w:uiPriority="39" w:unhideWhenUsed="1" w:qFormat="1"/>
+    <w:lsdException w:name="Plain Table 1" w:uiPriority="41"/>
+    <w:lsdException w:name="Plain Table 2" w:uiPriority="42"/>
+    <w:lsdException w:name="Plain Table 3" w:uiPriority="43"/>
+    <w:lsdException w:name="Plain Table 4" w:uiPriority="44"/>
+    <w:lsdException w:name="Plain Table 5" w:uiPriority="45"/>
+    <w:lsdException w:name="Grid Table Light" w:uiPriority="40"/>
+    <w:lsdException w:name="Grid Table 1 Light" w:uiPriority="46"/>
+    <w:lsdException w:name="Grid Table 2" w:uiPriority="47"/>
+    <w:lsdException w:name="Grid Table 3" w:uiPriority="48"/>
+    <w:lsdException w:name="Grid Table 4" w:uiPriority="49"/>
+    <w:lsdException w:name="Grid Table 5 Dark" w:uiPriority="50"/>
+    <w:lsdException w:name="Grid Table 6 Colorful" w:uiPriority="51"/>
+    <w:lsdException w:name="Grid Table 7 Colorful" w:uiPriority="52"/>
+    <w:lsdException w:name="Grid Table 1 Light Accent 1" w:uiPriority="46"/>
+    <w:lsdException w:name="Grid Table 2 Accent 1" w:uiPriority="47"/>
+    <w:lsdException w:name="Grid Table 3 Accent 1" w:uiPriority="48"/>
+    <w:lsdException w:name="Grid Table 4 Accent 1" w:uiPriority="49"/>
+    <w:lsdException w:name="Grid Table 5 Dark Accent 1" w:uiPriority="50"/>
+    <w:lsdException w:name="Grid Table 6 Colorful Accent 1" w:uiPriority="51"/>
+    <w:lsdException w:name="Grid Table 7 Colorful Accent 1" w:uiPriority="52"/>
+    <w:lsdException w:name="Grid Table 1 Light Accent 2" w:uiPriority="46"/>
+    <w:lsdException w:name="Grid Table 2 Accent 2" w:uiPriority="47"/>
+    <w:lsdException w:name="Grid Table 3 Accent 2" w:uiPriority="48"/>
+    <w:lsdException w:name="Grid Table 4 Accent 2" w:uiPriority="49"/>
+    <w:lsdException w:name="Grid Table 5 Dark Accent 2" w:uiPriority="50"/>
+    <w:lsdException w:name="Grid Table 6 Colorful Accent 2" w:uiPriority="51"/>
+    <w:lsdException w:name="Grid Table 7 Colorful Accent 2" w:uiPriority="52"/>
+    <w:lsdException w:name="Grid Table 1 Light Accent 3" w:uiPriority="46"/>
+    <w:lsdException w:name="Grid Table 2 Accent 3" w:uiPriority="47"/>
+    <w:lsdException w:name="Grid Table 3 Accent 3" w:uiPriority="48"/>
+    <w:lsdException w:name="Grid Table 4 Accent 3" w:uiPriority="49"/>
+    <w:lsdException w:name="Grid Table 5 Dark Accent 3" w:uiPriority="50"/>
+    <w:lsdException w:name="Grid Table 6 Colorful Accent 3" w:uiPriority="51"/>
+    <w:lsdException w:name="Grid Table 7 Colorful Accent 3" w:uiPriority="52"/>
+    <w:lsdException w:name="Grid Table 1 Light Accent 4" w:uiPriority="46"/>
+    <w:lsdException w:name="Grid Table 2 Accent 4" w:uiPriority="47"/>
+    <w:lsdException w:name="Grid Table 3 Accent 4" w:uiPriority="48"/>
+    <w:lsdException w:name="Grid Table 4 Accent 4" w:uiPriority="49"/>
+    <w:lsdException w:name="Grid Table 5 Dark Accent 4" w:uiPriority="50"/>
+    <w:lsdException w:name="Grid Table 6 Colorful Accent 4" w:uiPriority="51"/>
+    <w:lsdException w:name="Grid Table 7 Colorful Accent 4" w:uiPriority="52"/>
+    <w:lsdException w:name="Grid Table 1 Light Accent 5" w:uiPriority="46"/>
+    <w:lsdException w:name="Grid Table 2 Accent 5" w:uiPriority="47"/>
+    <w:lsdException w:name="Grid Table 3 Accent 5" w:uiPriority="48"/>
+    <w:lsdException w:name="Grid Table 4 Accent 5" w:uiPriority="49"/>
+    <w:lsdException w:name="Grid Table 5 Dark Accent 5" w:uiPriority="50"/>
+    <w:lsdException w:name="Grid Table 6 Colorful Accent 5" w:uiPriority="51"/>
+    <w:lsdException w:name="Grid Table 7 Colorful Accent 5" w:uiPriority="52"/>
+    <w:lsdException w:name="Grid Table 1 Light Accent 6" w:uiPriority="46"/>
+    <w:lsdException w:name="Grid Table 2 Accent 6" w:uiPriority="47"/>
+    <w:lsdException w:name="Grid Table 3 Accent 6" w:uiPriority="48"/>
+    <w:lsdException w:name="Grid Table 4 Accent 6" w:uiPriority="49"/>
+    <w:lsdException w:name="Grid Table 5 Dark Accent 6" w:uiPriority="50"/>
+    <w:lsdException w:name="Grid Table 6 Colorful Accent 6" w:uiPriority="51"/>
+    <w:lsdException w:name="Grid Table 7 Colorful Accent 6" w:uiPriority="52"/>
+    <w:lsdException w:name="List Table 1 Light" w:uiPriority="46"/>
+    <w:lsdException w:name="List Table 2" w:uiPriority="47"/>
+    <w:lsdException w:name="List Table 3" w:uiPriority="48"/>
+    <w:lsdException w:name="List Table 4" w:uiPriority="49"/>
+    <w:lsdException w:name="List Table 5 Dark" w:uiPriority="50"/>
+    <w:lsdException w:name="List Table 6 Colorful" w:uiPriority="51"/>
+    <w:lsdException w:name="List Table 7 Colorful" w:uiPriority="52"/>
+    <w:lsdException w:name="List Table 1 Light Accent 1" w:uiPriority="46"/>
+    <w:lsdException w:name="List Table 2 Accent 1" w:uiPriority="47"/>
+    <w:lsdException w:name="List Table 3 Accent 1" w:uiPriority="48"/>
+    <w:lsdException w:name="List Table 4 Accent 1" w:uiPriority="49"/>
+    <w:lsdException w:name="List Table 5 Dark Accent 1" w:uiPriority="50"/>
+    <w:lsdException w:name="List Table 6 Colorful Accent 1" w:uiPriority="51"/>
+    <w:lsdException w:name="List Table 7 Colorful Accent 1" w:uiPriority="52"/>
+    <w:lsdException w:name="List Table 1 Light Accent 2" w:uiPriority="46"/>
+    <w:lsdException w:name="List Table 2 Accent 2" w:uiPriority="47"/>
+    <w:lsdException w:name="List Table 3 Accent 2" w:uiPriority="48"/>
+    <w:lsdException w:name="List Table 4 Accent 2" w:uiPriority="49"/>
+    <w:lsdException w:name="List Table 5 Dark Accent 2" w:uiPriority="50"/>
+    <w:lsdException w:name="List Table 6 Colorful Accent 2" w:uiPriority="51"/>
+    <w:lsdException w:name="List Table 7 Colorful Accent 2" w:uiPriority="52"/>
+    <w:lsdException w:name="List Table 1 Light Accent 3" w:uiPriority="46"/>
+    <w:lsdException w:name="List Table 2 Accent 3" w:uiPriority="47"/>
+    <w:lsdException w:name="List Table 3 Accent 3" w:uiPriority="48"/>
+    <w:lsdException w:name="List Table 4 Accent 3" w:uiPriority="49"/>
+    <w:lsdException w:name="List Table 5 Dark Accent 3" w:uiPriority="50"/>
+    <w:lsdException w:name="List Table 6 Colorful Accent 3" w:uiPriority="51"/>
+    <w:lsdException w:name="List Table 7 Colorful Accent 3" w:uiPriority="52"/>
+    <w:lsdException w:name="List Table 1 Light Accent 4" w:uiPriority="46"/>
+    <w:lsdException w:name="List Table 2 Accent 4" w:uiPriority="47"/>
+    <w:lsdException w:name="List Table 3 Accent 4" w:uiPriority="48"/>
+    <w:lsdException w:name="List Table 4 Accent 4" w:uiPriority="49"/>
+    <w:lsdException w:name="List Table 5 Dark Accent 4" w:uiPriority="50"/>
+    <w:lsdException w:name="List Table 6 Colorful Accent 4" w:uiPriority="51"/>
+    <w:lsdException w:name="List Table 7 Colorful Accent 4" w:uiPriority="52"/>
+    <w:lsdException w:name="List Table 1 Light Accent 5" w:uiPriority="46"/>
+    <w:lsdException w:name="List Table 2 Accent 5" w:uiPriority="47"/>
+    <w:lsdException w:name="List Table 3 Accent 5" w:uiPriority="48"/>
+    <w:lsdException w:name="List Table 4 Accent 5" w:uiPriority="49"/>
+    <w:lsdException w:name="List Table 5 Dark Accent 5" w:uiPriority="50"/>
+    <w:lsdException w:name="List Table 6 Colorful Accent 5" w:uiPriority="51"/>
+    <w:lsdException w:name="List Table 7 Colorful Accent 5" w:uiPriority="52"/>
+    <w:lsdException w:name="List Table 1 Light Accent 6" w:uiPriority="46"/>
+    <w:lsdException w:name="List Table 2 Accent 6" w:uiPriority="47"/>
+    <w:lsdException w:name="List Table 3 Accent 6" w:uiPriority="48"/>
+    <w:lsdException w:name="List Table 4 Accent 6" w:uiPriority="49"/>
+    <w:lsdException w:name="List Table 5 Dark Accent 6" w:uiPriority="50"/>
+    <w:lsdException w:name="List Table 6 Colorful Accent 6" w:uiPriority="51"/>
+    <w:lsdException w:name="List Table 7 Colorful Accent 6" w:uiPriority="52"/>
   </w:latentStyles>
   <w:style w:type="paragraph" w:default="1" w:styleId="Normal">
     <w:name w:val="Normal"/>

</xml_diff>

<commit_message>
Text analysis of the record management system doucumented
</commit_message>
<xml_diff>
--- a/Documentation/Course Management System.docx
+++ b/Documentation/Course Management System.docx
@@ -487,8 +487,6 @@
           <w:szCs w:val="28"/>
         </w:rPr>
       </w:pPr>
-      <w:bookmarkStart w:id="0" w:name="_GoBack"/>
-      <w:bookmarkEnd w:id="0"/>
     </w:p>
     <w:p>
       <w:pPr>
@@ -1410,6 +1408,730 @@
         </w:rPr>
       </w:pPr>
     </w:p>
+    <w:p>
+      <w:pPr>
+        <w:pStyle w:val="ListParagraph"/>
+        <w:numPr>
+          <w:ilvl w:val="0"/>
+          <w:numId w:val="3"/>
+        </w:numPr>
+        <w:spacing w:after="160" w:line="259" w:lineRule="auto"/>
+        <w:rPr>
+          <w:lang w:val="en-GB"/>
+        </w:rPr>
+      </w:pPr>
+      <w:r>
+        <w:rPr>
+          <w:lang w:val="en-GB"/>
+        </w:rPr>
+        <w:t>System Analysis and Design (Record Management System)</w:t>
+      </w:r>
+    </w:p>
+    <w:p>
+      <w:pPr>
+        <w:ind w:left="720"/>
+        <w:rPr>
+          <w:lang w:val="en-GB"/>
+        </w:rPr>
+      </w:pPr>
+      <w:r>
+        <w:rPr>
+          <w:lang w:val="en-GB"/>
+        </w:rPr>
+        <w:t>Here, the current system is analysed and with the help of the requirement specification that is created, better procedures and methods are designed to make the system more effective. Here, the system will implement the Business Object Notation (BON).</w:t>
+      </w:r>
+    </w:p>
+    <w:p>
+      <w:pPr>
+        <w:pStyle w:val="ListParagraph"/>
+        <w:rPr>
+          <w:lang w:val="en-GB"/>
+        </w:rPr>
+      </w:pPr>
+    </w:p>
+    <w:p>
+      <w:pPr>
+        <w:pStyle w:val="ListParagraph"/>
+        <w:numPr>
+          <w:ilvl w:val="1"/>
+          <w:numId w:val="3"/>
+        </w:numPr>
+        <w:spacing w:after="160" w:line="259" w:lineRule="auto"/>
+        <w:rPr>
+          <w:lang w:val="en-GB"/>
+        </w:rPr>
+      </w:pPr>
+      <w:r>
+        <w:rPr>
+          <w:lang w:val="en-GB"/>
+        </w:rPr>
+        <w:t>Preliminary Design Stages</w:t>
+      </w:r>
+    </w:p>
+    <w:p>
+      <w:pPr>
+        <w:pStyle w:val="ListParagraph"/>
+        <w:rPr>
+          <w:lang w:val="en-GB"/>
+        </w:rPr>
+      </w:pPr>
+    </w:p>
+    <w:p>
+      <w:pPr>
+        <w:pStyle w:val="ListParagraph"/>
+        <w:numPr>
+          <w:ilvl w:val="2"/>
+          <w:numId w:val="3"/>
+        </w:numPr>
+        <w:spacing w:after="160" w:line="259" w:lineRule="auto"/>
+        <w:rPr>
+          <w:lang w:val="en-GB"/>
+        </w:rPr>
+      </w:pPr>
+      <w:r>
+        <w:rPr>
+          <w:lang w:val="en-GB"/>
+        </w:rPr>
+        <w:t>Textual Analysis</w:t>
+      </w:r>
+    </w:p>
+    <w:p>
+      <w:pPr>
+        <w:pStyle w:val="ListParagraph"/>
+        <w:ind w:left="1080"/>
+        <w:rPr>
+          <w:lang w:val="en-GB"/>
+        </w:rPr>
+      </w:pPr>
+    </w:p>
+    <w:p>
+      <w:pPr>
+        <w:pStyle w:val="ListParagraph"/>
+        <w:ind w:left="1080"/>
+        <w:rPr>
+          <w:lang w:val="en-GB"/>
+        </w:rPr>
+      </w:pPr>
+      <w:r>
+        <w:rPr>
+          <w:lang w:val="en-GB"/>
+        </w:rPr>
+        <w:t>Textual analysis will model the possible classes of the system as well as the behaviours of those classes. This is done with the help of the documents provided and the necessary researches.</w:t>
+      </w:r>
+    </w:p>
+    <w:p>
+      <w:pPr>
+        <w:pStyle w:val="ListParagraph"/>
+        <w:ind w:left="1080"/>
+        <w:rPr>
+          <w:lang w:val="en-GB"/>
+        </w:rPr>
+      </w:pPr>
+    </w:p>
+    <w:tbl>
+      <w:tblPr>
+        <w:tblStyle w:val="TableGrid"/>
+        <w:tblW w:w="8531" w:type="dxa"/>
+        <w:tblInd w:w="536" w:type="dxa"/>
+        <w:tblLook w:val="04A0" w:firstRow="1" w:lastRow="0" w:firstColumn="1" w:lastColumn="0" w:noHBand="0" w:noVBand="1"/>
+      </w:tblPr>
+      <w:tblGrid>
+        <w:gridCol w:w="2317"/>
+        <w:gridCol w:w="6214"/>
+      </w:tblGrid>
+      <w:tr>
+        <w:trPr>
+          <w:trHeight w:val="289"/>
+        </w:trPr>
+        <w:tc>
+          <w:tcPr>
+            <w:tcW w:w="2317" w:type="dxa"/>
+          </w:tcPr>
+          <w:p>
+            <w:pPr>
+              <w:pStyle w:val="ListParagraph"/>
+              <w:spacing w:line="480" w:lineRule="auto"/>
+              <w:ind w:left="0"/>
+              <w:jc w:val="center"/>
+              <w:rPr>
+                <w:lang w:val="en-GB"/>
+              </w:rPr>
+            </w:pPr>
+            <w:r>
+              <w:rPr>
+                <w:lang w:val="en-GB"/>
+              </w:rPr>
+              <w:t>Candidate Class</w:t>
+            </w:r>
+          </w:p>
+        </w:tc>
+        <w:tc>
+          <w:tcPr>
+            <w:tcW w:w="6214" w:type="dxa"/>
+          </w:tcPr>
+          <w:p>
+            <w:pPr>
+              <w:pStyle w:val="ListParagraph"/>
+              <w:spacing w:line="480" w:lineRule="auto"/>
+              <w:ind w:left="0"/>
+              <w:jc w:val="center"/>
+              <w:rPr>
+                <w:lang w:val="en-GB"/>
+              </w:rPr>
+            </w:pPr>
+            <w:r>
+              <w:rPr>
+                <w:lang w:val="en-GB"/>
+              </w:rPr>
+              <w:t>Class Responsibilities/Behaviours</w:t>
+            </w:r>
+          </w:p>
+        </w:tc>
+      </w:tr>
+      <w:tr>
+        <w:tc>
+          <w:tcPr>
+            <w:tcW w:w="2317" w:type="dxa"/>
+          </w:tcPr>
+          <w:p>
+            <w:pPr>
+              <w:pStyle w:val="ListParagraph"/>
+              <w:spacing w:line="480" w:lineRule="auto"/>
+              <w:ind w:left="0"/>
+              <w:jc w:val="center"/>
+              <w:rPr>
+                <w:lang w:val="en-GB"/>
+              </w:rPr>
+            </w:pPr>
+            <w:r>
+              <w:rPr>
+                <w:lang w:val="en-GB"/>
+              </w:rPr>
+              <w:t>Student</w:t>
+            </w:r>
+          </w:p>
+        </w:tc>
+        <w:tc>
+          <w:tcPr>
+            <w:tcW w:w="6214" w:type="dxa"/>
+          </w:tcPr>
+          <w:p>
+            <w:pPr>
+              <w:pStyle w:val="ListParagraph"/>
+              <w:spacing w:line="480" w:lineRule="auto"/>
+              <w:ind w:left="0"/>
+              <w:jc w:val="center"/>
+              <w:rPr>
+                <w:lang w:val="en-GB"/>
+              </w:rPr>
+            </w:pPr>
+            <w:r>
+              <w:rPr>
+                <w:lang w:val="en-GB"/>
+              </w:rPr>
+              <w:t>create_student, amend_student, archive_student, display_student, assign_student</w:t>
+            </w:r>
+          </w:p>
+        </w:tc>
+      </w:tr>
+      <w:tr>
+        <w:tc>
+          <w:tcPr>
+            <w:tcW w:w="2317" w:type="dxa"/>
+          </w:tcPr>
+          <w:p>
+            <w:pPr>
+              <w:pStyle w:val="ListParagraph"/>
+              <w:spacing w:line="480" w:lineRule="auto"/>
+              <w:ind w:left="0"/>
+              <w:jc w:val="center"/>
+              <w:rPr>
+                <w:lang w:val="en-GB"/>
+              </w:rPr>
+            </w:pPr>
+            <w:r>
+              <w:rPr>
+                <w:lang w:val="en-GB"/>
+              </w:rPr>
+              <w:t>Staff</w:t>
+            </w:r>
+          </w:p>
+        </w:tc>
+        <w:tc>
+          <w:tcPr>
+            <w:tcW w:w="6214" w:type="dxa"/>
+          </w:tcPr>
+          <w:p>
+            <w:pPr>
+              <w:pStyle w:val="ListParagraph"/>
+              <w:spacing w:line="480" w:lineRule="auto"/>
+              <w:ind w:left="0"/>
+              <w:jc w:val="center"/>
+              <w:rPr>
+                <w:lang w:val="en-GB"/>
+              </w:rPr>
+            </w:pPr>
+            <w:r>
+              <w:rPr>
+                <w:lang w:val="en-GB"/>
+              </w:rPr>
+              <w:t xml:space="preserve">create_staff, amend_staff, archive_staff, display_staff, </w:t>
+            </w:r>
+          </w:p>
+          <w:p>
+            <w:pPr>
+              <w:pStyle w:val="ListParagraph"/>
+              <w:spacing w:line="480" w:lineRule="auto"/>
+              <w:ind w:left="0"/>
+              <w:jc w:val="center"/>
+              <w:rPr>
+                <w:lang w:val="en-GB"/>
+              </w:rPr>
+            </w:pPr>
+            <w:r>
+              <w:rPr>
+                <w:lang w:val="en-GB"/>
+              </w:rPr>
+              <w:t>assign_staff</w:t>
+            </w:r>
+          </w:p>
+        </w:tc>
+      </w:tr>
+      <w:tr>
+        <w:tc>
+          <w:tcPr>
+            <w:tcW w:w="2317" w:type="dxa"/>
+          </w:tcPr>
+          <w:p>
+            <w:pPr>
+              <w:pStyle w:val="ListParagraph"/>
+              <w:spacing w:line="480" w:lineRule="auto"/>
+              <w:ind w:left="0"/>
+              <w:jc w:val="center"/>
+              <w:rPr>
+                <w:lang w:val="en-GB"/>
+              </w:rPr>
+            </w:pPr>
+            <w:r>
+              <w:rPr>
+                <w:lang w:val="en-GB"/>
+              </w:rPr>
+              <w:t>Course</w:t>
+            </w:r>
+          </w:p>
+        </w:tc>
+        <w:tc>
+          <w:tcPr>
+            <w:tcW w:w="6214" w:type="dxa"/>
+          </w:tcPr>
+          <w:p>
+            <w:pPr>
+              <w:pStyle w:val="ListParagraph"/>
+              <w:spacing w:line="480" w:lineRule="auto"/>
+              <w:ind w:left="0"/>
+              <w:jc w:val="center"/>
+              <w:rPr>
+                <w:lang w:val="en-GB"/>
+              </w:rPr>
+            </w:pPr>
+            <w:r>
+              <w:rPr>
+                <w:lang w:val="en-GB"/>
+              </w:rPr>
+              <w:t>create_course, structure, amend_course, display_course, delete_course, assign_course</w:t>
+            </w:r>
+          </w:p>
+        </w:tc>
+      </w:tr>
+      <w:tr>
+        <w:tc>
+          <w:tcPr>
+            <w:tcW w:w="2317" w:type="dxa"/>
+          </w:tcPr>
+          <w:p>
+            <w:pPr>
+              <w:pStyle w:val="ListParagraph"/>
+              <w:spacing w:line="480" w:lineRule="auto"/>
+              <w:ind w:left="0"/>
+              <w:jc w:val="center"/>
+              <w:rPr>
+                <w:lang w:val="en-GB"/>
+              </w:rPr>
+            </w:pPr>
+            <w:r>
+              <w:rPr>
+                <w:lang w:val="en-GB"/>
+              </w:rPr>
+              <w:t>Module</w:t>
+            </w:r>
+          </w:p>
+        </w:tc>
+        <w:tc>
+          <w:tcPr>
+            <w:tcW w:w="6214" w:type="dxa"/>
+          </w:tcPr>
+          <w:p>
+            <w:pPr>
+              <w:pStyle w:val="ListParagraph"/>
+              <w:spacing w:line="480" w:lineRule="auto"/>
+              <w:ind w:left="0"/>
+              <w:jc w:val="center"/>
+              <w:rPr>
+                <w:lang w:val="en-GB"/>
+              </w:rPr>
+            </w:pPr>
+            <w:r>
+              <w:rPr>
+                <w:lang w:val="en-GB"/>
+              </w:rPr>
+              <w:t>create_module, amend_module, delete_module, archive_module, display_module, assign_module</w:t>
+            </w:r>
+          </w:p>
+        </w:tc>
+      </w:tr>
+      <w:tr>
+        <w:tc>
+          <w:tcPr>
+            <w:tcW w:w="2317" w:type="dxa"/>
+          </w:tcPr>
+          <w:p>
+            <w:pPr>
+              <w:pStyle w:val="ListParagraph"/>
+              <w:spacing w:line="480" w:lineRule="auto"/>
+              <w:ind w:left="0"/>
+              <w:jc w:val="center"/>
+              <w:rPr>
+                <w:lang w:val="en-GB"/>
+              </w:rPr>
+            </w:pPr>
+            <w:r>
+              <w:rPr>
+                <w:lang w:val="en-GB"/>
+              </w:rPr>
+              <w:t>Assignment</w:t>
+            </w:r>
+          </w:p>
+        </w:tc>
+        <w:tc>
+          <w:tcPr>
+            <w:tcW w:w="6214" w:type="dxa"/>
+          </w:tcPr>
+          <w:p>
+            <w:pPr>
+              <w:pStyle w:val="ListParagraph"/>
+              <w:spacing w:line="480" w:lineRule="auto"/>
+              <w:ind w:left="0"/>
+              <w:jc w:val="center"/>
+              <w:rPr>
+                <w:lang w:val="en-GB"/>
+              </w:rPr>
+            </w:pPr>
+            <w:r>
+              <w:rPr>
+                <w:lang w:val="en-GB"/>
+              </w:rPr>
+              <w:t>create_assignment, amend_ assignment, delete_ assignment, archive_ assignment, display_ assignment, assign_ assignment, mark</w:t>
+            </w:r>
+          </w:p>
+        </w:tc>
+      </w:tr>
+      <w:tr>
+        <w:tc>
+          <w:tcPr>
+            <w:tcW w:w="2317" w:type="dxa"/>
+          </w:tcPr>
+          <w:p>
+            <w:pPr>
+              <w:pStyle w:val="ListParagraph"/>
+              <w:spacing w:line="480" w:lineRule="auto"/>
+              <w:ind w:left="0"/>
+              <w:jc w:val="center"/>
+              <w:rPr>
+                <w:lang w:val="en-GB"/>
+              </w:rPr>
+            </w:pPr>
+            <w:r>
+              <w:rPr>
+                <w:lang w:val="en-GB"/>
+              </w:rPr>
+              <w:lastRenderedPageBreak/>
+              <w:t>Attendance</w:t>
+            </w:r>
+          </w:p>
+        </w:tc>
+        <w:tc>
+          <w:tcPr>
+            <w:tcW w:w="6214" w:type="dxa"/>
+            <w:tcBorders>
+              <w:bottom w:val="single" w:sz="4" w:space="0" w:color="auto"/>
+            </w:tcBorders>
+          </w:tcPr>
+          <w:p>
+            <w:pPr>
+              <w:pStyle w:val="ListParagraph"/>
+              <w:spacing w:line="480" w:lineRule="auto"/>
+              <w:ind w:left="0"/>
+              <w:jc w:val="center"/>
+              <w:rPr>
+                <w:lang w:val="en-GB"/>
+              </w:rPr>
+            </w:pPr>
+            <w:r>
+              <w:rPr>
+                <w:lang w:val="en-GB"/>
+              </w:rPr>
+              <w:t>create_attendance, amend_ attendance, archive_ attendance, monitor, display_ attendance, action_poor_attendance</w:t>
+            </w:r>
+          </w:p>
+        </w:tc>
+      </w:tr>
+      <w:tr>
+        <w:tc>
+          <w:tcPr>
+            <w:tcW w:w="2317" w:type="dxa"/>
+          </w:tcPr>
+          <w:p>
+            <w:pPr>
+              <w:pStyle w:val="ListParagraph"/>
+              <w:spacing w:line="480" w:lineRule="auto"/>
+              <w:ind w:left="0"/>
+              <w:jc w:val="center"/>
+              <w:rPr>
+                <w:lang w:val="en-GB"/>
+              </w:rPr>
+            </w:pPr>
+            <w:r>
+              <w:rPr>
+                <w:lang w:val="en-GB"/>
+              </w:rPr>
+              <w:t>PersonalTutor</w:t>
+            </w:r>
+          </w:p>
+        </w:tc>
+        <w:tc>
+          <w:tcPr>
+            <w:tcW w:w="6214" w:type="dxa"/>
+            <w:tcBorders>
+              <w:bottom w:val="single" w:sz="4" w:space="0" w:color="auto"/>
+            </w:tcBorders>
+          </w:tcPr>
+          <w:p>
+            <w:pPr>
+              <w:pStyle w:val="ListParagraph"/>
+              <w:spacing w:line="480" w:lineRule="auto"/>
+              <w:ind w:left="0"/>
+              <w:jc w:val="center"/>
+              <w:rPr>
+                <w:u w:val="single"/>
+                <w:lang w:val="en-GB"/>
+              </w:rPr>
+            </w:pPr>
+            <w:r>
+              <w:rPr>
+                <w:lang w:val="en-GB"/>
+              </w:rPr>
+              <w:t>create_tutor, amend_tutor, assign_tutor, display_tutor</w:t>
+            </w:r>
+          </w:p>
+        </w:tc>
+      </w:tr>
+      <w:tr>
+        <w:tc>
+          <w:tcPr>
+            <w:tcW w:w="2317" w:type="dxa"/>
+          </w:tcPr>
+          <w:p>
+            <w:pPr>
+              <w:pStyle w:val="ListParagraph"/>
+              <w:spacing w:line="480" w:lineRule="auto"/>
+              <w:ind w:left="0"/>
+              <w:jc w:val="center"/>
+              <w:rPr>
+                <w:lang w:val="en-GB"/>
+              </w:rPr>
+            </w:pPr>
+            <w:r>
+              <w:rPr>
+                <w:lang w:val="en-GB"/>
+              </w:rPr>
+              <w:t>Timetable</w:t>
+            </w:r>
+          </w:p>
+        </w:tc>
+        <w:tc>
+          <w:tcPr>
+            <w:tcW w:w="6214" w:type="dxa"/>
+            <w:tcBorders>
+              <w:top w:val="single" w:sz="4" w:space="0" w:color="auto"/>
+            </w:tcBorders>
+          </w:tcPr>
+          <w:p>
+            <w:pPr>
+              <w:pStyle w:val="ListParagraph"/>
+              <w:spacing w:line="480" w:lineRule="auto"/>
+              <w:ind w:left="0"/>
+              <w:jc w:val="center"/>
+              <w:rPr>
+                <w:lang w:val="en-GB"/>
+              </w:rPr>
+            </w:pPr>
+            <w:r>
+              <w:rPr>
+                <w:lang w:val="en-GB"/>
+              </w:rPr>
+              <w:t>create_timetable, amend_timetable, delete_timetable, archive_timetable, display_timetable</w:t>
+            </w:r>
+          </w:p>
+        </w:tc>
+      </w:tr>
+      <w:tr>
+        <w:tc>
+          <w:tcPr>
+            <w:tcW w:w="2317" w:type="dxa"/>
+          </w:tcPr>
+          <w:p>
+            <w:pPr>
+              <w:pStyle w:val="ListParagraph"/>
+              <w:spacing w:line="480" w:lineRule="auto"/>
+              <w:ind w:left="0"/>
+              <w:jc w:val="center"/>
+              <w:rPr>
+                <w:lang w:val="en-GB"/>
+              </w:rPr>
+            </w:pPr>
+            <w:r>
+              <w:rPr>
+                <w:lang w:val="en-GB"/>
+              </w:rPr>
+              <w:t>Diary</w:t>
+            </w:r>
+          </w:p>
+        </w:tc>
+        <w:tc>
+          <w:tcPr>
+            <w:tcW w:w="6214" w:type="dxa"/>
+          </w:tcPr>
+          <w:p>
+            <w:pPr>
+              <w:pStyle w:val="ListParagraph"/>
+              <w:spacing w:line="480" w:lineRule="auto"/>
+              <w:ind w:left="0"/>
+              <w:jc w:val="center"/>
+              <w:rPr>
+                <w:lang w:val="en-GB"/>
+              </w:rPr>
+            </w:pPr>
+            <w:r>
+              <w:rPr>
+                <w:lang w:val="en-GB"/>
+              </w:rPr>
+              <w:t>create_diary, amend_diary, display_diary, prompt_diary, initiate_automated_action</w:t>
+            </w:r>
+          </w:p>
+        </w:tc>
+      </w:tr>
+      <w:tr>
+        <w:tc>
+          <w:tcPr>
+            <w:tcW w:w="2317" w:type="dxa"/>
+          </w:tcPr>
+          <w:p>
+            <w:pPr>
+              <w:pStyle w:val="ListParagraph"/>
+              <w:spacing w:line="480" w:lineRule="auto"/>
+              <w:ind w:left="0"/>
+              <w:jc w:val="center"/>
+              <w:rPr>
+                <w:lang w:val="en-GB"/>
+              </w:rPr>
+            </w:pPr>
+            <w:r>
+              <w:rPr>
+                <w:lang w:val="en-GB"/>
+              </w:rPr>
+              <w:t>Report</w:t>
+            </w:r>
+          </w:p>
+        </w:tc>
+        <w:tc>
+          <w:tcPr>
+            <w:tcW w:w="6214" w:type="dxa"/>
+          </w:tcPr>
+          <w:p>
+            <w:pPr>
+              <w:pStyle w:val="ListParagraph"/>
+              <w:spacing w:line="480" w:lineRule="auto"/>
+              <w:ind w:left="0"/>
+              <w:jc w:val="center"/>
+              <w:rPr>
+                <w:lang w:val="en-GB"/>
+              </w:rPr>
+            </w:pPr>
+            <w:r>
+              <w:rPr>
+                <w:lang w:val="en-GB"/>
+              </w:rPr>
+              <w:t>create_report, display_report, print_report</w:t>
+            </w:r>
+            <w:bookmarkStart w:id="0" w:name="_GoBack"/>
+            <w:bookmarkEnd w:id="0"/>
+          </w:p>
+        </w:tc>
+      </w:tr>
+    </w:tbl>
+    <w:p>
+      <w:pPr>
+        <w:pStyle w:val="ListParagraph"/>
+        <w:ind w:left="1080"/>
+        <w:rPr>
+          <w:lang w:val="en-GB"/>
+        </w:rPr>
+      </w:pPr>
+    </w:p>
+    <w:p>
+      <w:pPr>
+        <w:pStyle w:val="ListParagraph"/>
+        <w:numPr>
+          <w:ilvl w:val="2"/>
+          <w:numId w:val="3"/>
+        </w:numPr>
+        <w:spacing w:after="160" w:line="259" w:lineRule="auto"/>
+        <w:rPr>
+          <w:lang w:val="en-GB"/>
+        </w:rPr>
+      </w:pPr>
+      <w:r>
+        <w:rPr>
+          <w:lang w:val="en-GB"/>
+        </w:rPr>
+        <w:t>Significant Event Analysis</w:t>
+      </w:r>
+    </w:p>
+    <w:p>
+      <w:pPr>
+        <w:pStyle w:val="ListParagraph"/>
+        <w:ind w:left="1080"/>
+        <w:rPr>
+          <w:lang w:val="en-GB"/>
+        </w:rPr>
+      </w:pPr>
+    </w:p>
+    <w:p>
+      <w:pPr>
+        <w:pStyle w:val="ListParagraph"/>
+        <w:ind w:left="1080"/>
+        <w:rPr>
+          <w:lang w:val="en-GB"/>
+        </w:rPr>
+      </w:pPr>
+    </w:p>
+    <w:p>
+      <w:pPr>
+        <w:rPr>
+          <w:lang w:val="en-GB"/>
+        </w:rPr>
+      </w:pPr>
+    </w:p>
     <w:p/>
     <w:sectPr>
       <w:pgSz w:w="12240" w:h="15840"/>
@@ -1423,7 +2145,7 @@
 
 <file path=word/numbering.xml><?xml version="1.0" encoding="utf-8"?>
 <w:numbering xmlns:wpc="http://schemas.microsoft.com/office/word/2010/wordprocessingCanvas" xmlns:mc="http://schemas.openxmlformats.org/markup-compatibility/2006" xmlns:o="urn:schemas-microsoft-com:office:office" xmlns:r="http://schemas.openxmlformats.org/officeDocument/2006/relationships" xmlns:m="http://schemas.openxmlformats.org/officeDocument/2006/math" xmlns:v="urn:schemas-microsoft-com:vml" xmlns:wp14="http://schemas.microsoft.com/office/word/2010/wordprocessingDrawing" xmlns:wp="http://schemas.openxmlformats.org/drawingml/2006/wordprocessingDrawing" xmlns:w10="urn:schemas-microsoft-com:office:word" xmlns:w="http://schemas.openxmlformats.org/wordprocessingml/2006/main" xmlns:w14="http://schemas.microsoft.com/office/word/2010/wordml" xmlns:w15="http://schemas.microsoft.com/office/word/2012/wordml" xmlns:wpg="http://schemas.microsoft.com/office/word/2010/wordprocessingGroup" xmlns:wpi="http://schemas.microsoft.com/office/word/2010/wordprocessingInk" xmlns:wne="http://schemas.microsoft.com/office/word/2006/wordml" xmlns:wps="http://schemas.microsoft.com/office/word/2010/wordprocessingShape" mc:Ignorable="w14 w15 wp14">
-  <w:abstractNum w:abstractNumId="0">
+  <w:abstractNum w:abstractNumId="0" w15:restartNumberingAfterBreak="0">
     <w:nsid w:val="08FA2216"/>
     <w:multiLevelType w:val="hybridMultilevel"/>
     <w:tmpl w:val="E124A32E"/>
@@ -1536,7 +2258,7 @@
       </w:rPr>
     </w:lvl>
   </w:abstractNum>
-  <w:abstractNum w:abstractNumId="1">
+  <w:abstractNum w:abstractNumId="1" w15:restartNumberingAfterBreak="0">
     <w:nsid w:val="51F15A5D"/>
     <w:multiLevelType w:val="hybridMultilevel"/>
     <w:tmpl w:val="CC406E90"/>
@@ -1622,11 +2344,135 @@
       </w:pPr>
     </w:lvl>
   </w:abstractNum>
+  <w:abstractNum w:abstractNumId="2" w15:restartNumberingAfterBreak="0">
+    <w:nsid w:val="7E554D23"/>
+    <w:multiLevelType w:val="multilevel"/>
+    <w:tmpl w:val="78363F0E"/>
+    <w:lvl w:ilvl="0">
+      <w:start w:val="3"/>
+      <w:numFmt w:val="decimal"/>
+      <w:lvlText w:val="%1."/>
+      <w:lvlJc w:val="left"/>
+      <w:pPr>
+        <w:ind w:left="720" w:hanging="360"/>
+      </w:pPr>
+      <w:rPr>
+        <w:rFonts w:hint="default"/>
+      </w:rPr>
+    </w:lvl>
+    <w:lvl w:ilvl="1">
+      <w:start w:val="1"/>
+      <w:numFmt w:val="decimal"/>
+      <w:isLgl/>
+      <w:lvlText w:val="%1.%2"/>
+      <w:lvlJc w:val="left"/>
+      <w:pPr>
+        <w:ind w:left="720" w:hanging="360"/>
+      </w:pPr>
+      <w:rPr>
+        <w:rFonts w:hint="default"/>
+      </w:rPr>
+    </w:lvl>
+    <w:lvl w:ilvl="2">
+      <w:start w:val="1"/>
+      <w:numFmt w:val="decimal"/>
+      <w:isLgl/>
+      <w:lvlText w:val="%1.%2.%3"/>
+      <w:lvlJc w:val="left"/>
+      <w:pPr>
+        <w:ind w:left="1080" w:hanging="720"/>
+      </w:pPr>
+      <w:rPr>
+        <w:rFonts w:hint="default"/>
+      </w:rPr>
+    </w:lvl>
+    <w:lvl w:ilvl="3">
+      <w:start w:val="1"/>
+      <w:numFmt w:val="decimal"/>
+      <w:isLgl/>
+      <w:lvlText w:val="%1.%2.%3.%4"/>
+      <w:lvlJc w:val="left"/>
+      <w:pPr>
+        <w:ind w:left="1080" w:hanging="720"/>
+      </w:pPr>
+      <w:rPr>
+        <w:rFonts w:hint="default"/>
+      </w:rPr>
+    </w:lvl>
+    <w:lvl w:ilvl="4">
+      <w:start w:val="1"/>
+      <w:numFmt w:val="decimal"/>
+      <w:isLgl/>
+      <w:lvlText w:val="%1.%2.%3.%4.%5"/>
+      <w:lvlJc w:val="left"/>
+      <w:pPr>
+        <w:ind w:left="1440" w:hanging="1080"/>
+      </w:pPr>
+      <w:rPr>
+        <w:rFonts w:hint="default"/>
+      </w:rPr>
+    </w:lvl>
+    <w:lvl w:ilvl="5">
+      <w:start w:val="1"/>
+      <w:numFmt w:val="decimal"/>
+      <w:isLgl/>
+      <w:lvlText w:val="%1.%2.%3.%4.%5.%6"/>
+      <w:lvlJc w:val="left"/>
+      <w:pPr>
+        <w:ind w:left="1440" w:hanging="1080"/>
+      </w:pPr>
+      <w:rPr>
+        <w:rFonts w:hint="default"/>
+      </w:rPr>
+    </w:lvl>
+    <w:lvl w:ilvl="6">
+      <w:start w:val="1"/>
+      <w:numFmt w:val="decimal"/>
+      <w:isLgl/>
+      <w:lvlText w:val="%1.%2.%3.%4.%5.%6.%7"/>
+      <w:lvlJc w:val="left"/>
+      <w:pPr>
+        <w:ind w:left="1800" w:hanging="1440"/>
+      </w:pPr>
+      <w:rPr>
+        <w:rFonts w:hint="default"/>
+      </w:rPr>
+    </w:lvl>
+    <w:lvl w:ilvl="7">
+      <w:start w:val="1"/>
+      <w:numFmt w:val="decimal"/>
+      <w:isLgl/>
+      <w:lvlText w:val="%1.%2.%3.%4.%5.%6.%7.%8"/>
+      <w:lvlJc w:val="left"/>
+      <w:pPr>
+        <w:ind w:left="1800" w:hanging="1440"/>
+      </w:pPr>
+      <w:rPr>
+        <w:rFonts w:hint="default"/>
+      </w:rPr>
+    </w:lvl>
+    <w:lvl w:ilvl="8">
+      <w:start w:val="1"/>
+      <w:numFmt w:val="decimal"/>
+      <w:isLgl/>
+      <w:lvlText w:val="%1.%2.%3.%4.%5.%6.%7.%8.%9"/>
+      <w:lvlJc w:val="left"/>
+      <w:pPr>
+        <w:ind w:left="1800" w:hanging="1440"/>
+      </w:pPr>
+      <w:rPr>
+        <w:rFonts w:hint="default"/>
+      </w:rPr>
+    </w:lvl>
+  </w:abstractNum>
   <w:num w:numId="1">
     <w:abstractNumId w:val="0"/>
   </w:num>
   <w:num w:numId="2">
     <w:abstractNumId w:val="1"/>
+  </w:num>
+  <w:num w:numId="3">
+    <w:abstractNumId w:val="2"/>
   </w:num>
 </w:numbering>
 </file>
@@ -1803,7 +2649,7 @@
     <w:lsdException w:name="Table Web 2" w:semiHidden="1" w:unhideWhenUsed="1"/>
     <w:lsdException w:name="Table Web 3" w:semiHidden="1" w:unhideWhenUsed="1"/>
     <w:lsdException w:name="Balloon Text" w:semiHidden="1" w:unhideWhenUsed="1"/>
-    <w:lsdException w:name="Table Grid" w:uiPriority="59"/>
+    <w:lsdException w:name="Table Grid" w:uiPriority="39"/>
     <w:lsdException w:name="Table Theme" w:semiHidden="1" w:unhideWhenUsed="1"/>
     <w:lsdException w:name="Placeholder Text" w:semiHidden="1"/>
     <w:lsdException w:name="No Spacing" w:uiPriority="1" w:qFormat="1"/>
@@ -2096,13 +2942,12 @@
   <w:style w:type="table" w:styleId="TableGrid">
     <w:name w:val="Table Grid"/>
     <w:basedOn w:val="TableNormal"/>
-    <w:uiPriority w:val="59"/>
+    <w:uiPriority w:val="39"/>
     <w:rsid w:val="00B9432C"/>
     <w:pPr>
       <w:spacing w:after="0" w:line="240" w:lineRule="auto"/>
     </w:pPr>
     <w:tblPr>
-      <w:tblInd w:w="0" w:type="dxa"/>
       <w:tblBorders>
         <w:top w:val="single" w:sz="4" w:space="0" w:color="auto"/>
         <w:left w:val="single" w:sz="4" w:space="0" w:color="auto"/>
@@ -2111,12 +2956,6 @@
         <w:insideH w:val="single" w:sz="4" w:space="0" w:color="auto"/>
         <w:insideV w:val="single" w:sz="4" w:space="0" w:color="auto"/>
       </w:tblBorders>
-      <w:tblCellMar>
-        <w:top w:w="0" w:type="dxa"/>
-        <w:left w:w="108" w:type="dxa"/>
-        <w:bottom w:w="0" w:type="dxa"/>
-        <w:right w:w="108" w:type="dxa"/>
-      </w:tblCellMar>
     </w:tblPr>
   </w:style>
 </w:styles>

</xml_diff>

<commit_message>
Addition of Significant Event Analysis
</commit_message>
<xml_diff>
--- a/Documentation/Course Management System.docx
+++ b/Documentation/Course Management System.docx
@@ -443,15 +443,7 @@
     </w:p>
     <w:p>
       <w:r>
-        <w:t xml:space="preserve"> 7) Eligibility for schools to be exempted from regular </w:t>
-      </w:r>
-      <w:proofErr w:type="spellStart"/>
-      <w:r>
-        <w:t>Ofsted</w:t>
-      </w:r>
-      <w:proofErr w:type="spellEnd"/>
-      <w:r>
-        <w:t xml:space="preserve"> assessments Expand </w:t>
+        <w:t xml:space="preserve"> 7) Eligibility for schools to be exempted from regular Ofsted assessments Expand </w:t>
       </w:r>
     </w:p>
     <w:p>
@@ -1410,6 +1402,16 @@
     </w:p>
     <w:p>
       <w:pPr>
+        <w:jc w:val="both"/>
+        <w:rPr>
+          <w:rFonts w:cstheme="minorHAnsi"/>
+          <w:sz w:val="24"/>
+          <w:szCs w:val="24"/>
+        </w:rPr>
+      </w:pPr>
+    </w:p>
+    <w:p>
+      <w:pPr>
         <w:pStyle w:val="ListParagraph"/>
         <w:numPr>
           <w:ilvl w:val="0"/>
@@ -1738,7 +1740,7 @@
               <w:rPr>
                 <w:lang w:val="en-GB"/>
               </w:rPr>
-              <w:t>create_course, structure, amend_course, display_course, delete_course, assign_course</w:t>
+              <w:t>create_course_structure, amend_course, display_course, delete_course, assign_course</w:t>
             </w:r>
           </w:p>
         </w:tc>
@@ -1830,7 +1832,14 @@
               <w:rPr>
                 <w:lang w:val="en-GB"/>
               </w:rPr>
-              <w:t>create_assignment, amend_ assignment, delete_ assignment, archive_ assignment, display_ assignment, assign_ assignment, mark</w:t>
+              <w:t xml:space="preserve">create_assignment, amend_ assignment, delete_ assignment, archive_ assignment, display_ assignment, assign_ assignment, </w:t>
+            </w:r>
+            <w:r>
+              <w:rPr>
+                <w:lang w:val="en-GB"/>
+              </w:rPr>
+              <w:lastRenderedPageBreak/>
+              <w:t>mark</w:t>
             </w:r>
           </w:p>
         </w:tc>
@@ -2073,12 +2082,19 @@
               </w:rPr>
               <w:t>create_report, display_report, print_report</w:t>
             </w:r>
-            <w:bookmarkStart w:id="0" w:name="_GoBack"/>
-            <w:bookmarkEnd w:id="0"/>
           </w:p>
         </w:tc>
       </w:tr>
     </w:tbl>
+    <w:p>
+      <w:pPr>
+        <w:pStyle w:val="ListParagraph"/>
+        <w:ind w:left="1080"/>
+        <w:rPr>
+          <w:lang w:val="en-GB"/>
+        </w:rPr>
+      </w:pPr>
+    </w:p>
     <w:p>
       <w:pPr>
         <w:pStyle w:val="ListParagraph"/>
@@ -2111,6 +2127,3727 @@
       <w:pPr>
         <w:pStyle w:val="ListParagraph"/>
         <w:ind w:left="1080"/>
+        <w:rPr>
+          <w:lang w:val="en-GB"/>
+        </w:rPr>
+      </w:pPr>
+    </w:p>
+    <w:p>
+      <w:pPr>
+        <w:pStyle w:val="ListParagraph"/>
+        <w:ind w:left="1080"/>
+        <w:rPr>
+          <w:lang w:val="en-GB"/>
+        </w:rPr>
+      </w:pPr>
+      <w:r>
+        <w:rPr>
+          <w:lang w:val="en-GB"/>
+        </w:rPr>
+        <w:t>Here, the possible classes in the system is identified with the help of significant events in the system. In other words, actions that will result to change in the system state.</w:t>
+      </w:r>
+    </w:p>
+    <w:p>
+      <w:pPr>
+        <w:pStyle w:val="ListParagraph"/>
+        <w:ind w:left="1080"/>
+        <w:rPr>
+          <w:lang w:val="en-GB"/>
+        </w:rPr>
+      </w:pPr>
+    </w:p>
+    <w:tbl>
+      <w:tblPr>
+        <w:tblStyle w:val="TableGrid"/>
+        <w:tblpPr w:leftFromText="180" w:rightFromText="180" w:vertAnchor="text" w:horzAnchor="page" w:tblpX="1931" w:tblpY="127"/>
+        <w:tblW w:w="0" w:type="auto"/>
+        <w:tblLook w:val="04A0" w:firstRow="1" w:lastRow="0" w:firstColumn="1" w:lastColumn="0" w:noHBand="0" w:noVBand="1"/>
+      </w:tblPr>
+      <w:tblGrid>
+        <w:gridCol w:w="3005"/>
+        <w:gridCol w:w="3005"/>
+        <w:gridCol w:w="3006"/>
+      </w:tblGrid>
+      <w:tr>
+        <w:tc>
+          <w:tcPr>
+            <w:tcW w:w="3005" w:type="dxa"/>
+          </w:tcPr>
+          <w:p>
+            <w:pPr>
+              <w:spacing w:line="480" w:lineRule="auto"/>
+              <w:rPr>
+                <w:lang w:val="en-GB"/>
+              </w:rPr>
+            </w:pPr>
+            <w:r>
+              <w:rPr>
+                <w:lang w:val="en-GB"/>
+              </w:rPr>
+              <w:t>Event</w:t>
+            </w:r>
+          </w:p>
+        </w:tc>
+        <w:tc>
+          <w:tcPr>
+            <w:tcW w:w="3005" w:type="dxa"/>
+          </w:tcPr>
+          <w:p>
+            <w:pPr>
+              <w:spacing w:line="480" w:lineRule="auto"/>
+              <w:rPr>
+                <w:lang w:val="en-GB"/>
+              </w:rPr>
+            </w:pPr>
+            <w:r>
+              <w:rPr>
+                <w:lang w:val="en-GB"/>
+              </w:rPr>
+              <w:t>Performer</w:t>
+            </w:r>
+          </w:p>
+        </w:tc>
+        <w:tc>
+          <w:tcPr>
+            <w:tcW w:w="3006" w:type="dxa"/>
+          </w:tcPr>
+          <w:p>
+            <w:pPr>
+              <w:spacing w:line="480" w:lineRule="auto"/>
+              <w:rPr>
+                <w:lang w:val="en-GB"/>
+              </w:rPr>
+            </w:pPr>
+            <w:r>
+              <w:rPr>
+                <w:lang w:val="en-GB"/>
+              </w:rPr>
+              <w:t>Candidate Attributes</w:t>
+            </w:r>
+          </w:p>
+        </w:tc>
+      </w:tr>
+      <w:tr>
+        <w:trPr>
+          <w:trHeight w:val="712"/>
+        </w:trPr>
+        <w:tc>
+          <w:tcPr>
+            <w:tcW w:w="3005" w:type="dxa"/>
+          </w:tcPr>
+          <w:p>
+            <w:pPr>
+              <w:spacing w:line="480" w:lineRule="auto"/>
+              <w:rPr>
+                <w:lang w:val="en-GB"/>
+              </w:rPr>
+            </w:pPr>
+            <w:r>
+              <w:rPr>
+                <w:lang w:val="en-GB"/>
+              </w:rPr>
+              <w:t>Login to the system</w:t>
+            </w:r>
+          </w:p>
+        </w:tc>
+        <w:tc>
+          <w:tcPr>
+            <w:tcW w:w="3005" w:type="dxa"/>
+          </w:tcPr>
+          <w:p>
+            <w:pPr>
+              <w:spacing w:line="480" w:lineRule="auto"/>
+              <w:rPr>
+                <w:lang w:val="en-GB"/>
+              </w:rPr>
+            </w:pPr>
+            <w:r>
+              <w:rPr>
+                <w:lang w:val="en-GB"/>
+              </w:rPr>
+              <w:t>Administrator</w:t>
+            </w:r>
+          </w:p>
+        </w:tc>
+        <w:tc>
+          <w:tcPr>
+            <w:tcW w:w="3006" w:type="dxa"/>
+          </w:tcPr>
+          <w:p>
+            <w:pPr>
+              <w:spacing w:line="480" w:lineRule="auto"/>
+              <w:rPr>
+                <w:lang w:val="en-GB"/>
+              </w:rPr>
+            </w:pPr>
+            <w:r>
+              <w:rPr>
+                <w:lang w:val="en-GB"/>
+              </w:rPr>
+              <w:t>Id</w:t>
+            </w:r>
+          </w:p>
+          <w:p>
+            <w:pPr>
+              <w:spacing w:line="480" w:lineRule="auto"/>
+              <w:rPr>
+                <w:lang w:val="en-GB"/>
+              </w:rPr>
+            </w:pPr>
+            <w:r>
+              <w:rPr>
+                <w:lang w:val="en-GB"/>
+              </w:rPr>
+              <w:t>Password</w:t>
+            </w:r>
+          </w:p>
+        </w:tc>
+      </w:tr>
+      <w:tr>
+        <w:tc>
+          <w:tcPr>
+            <w:tcW w:w="3005" w:type="dxa"/>
+          </w:tcPr>
+          <w:p>
+            <w:pPr>
+              <w:spacing w:line="480" w:lineRule="auto"/>
+              <w:rPr>
+                <w:lang w:val="en-GB"/>
+              </w:rPr>
+            </w:pPr>
+            <w:r>
+              <w:rPr>
+                <w:lang w:val="en-GB"/>
+              </w:rPr>
+              <w:t>Log out of the system</w:t>
+            </w:r>
+          </w:p>
+        </w:tc>
+        <w:tc>
+          <w:tcPr>
+            <w:tcW w:w="3005" w:type="dxa"/>
+          </w:tcPr>
+          <w:p>
+            <w:pPr>
+              <w:spacing w:line="480" w:lineRule="auto"/>
+              <w:rPr>
+                <w:lang w:val="en-GB"/>
+              </w:rPr>
+            </w:pPr>
+            <w:r>
+              <w:rPr>
+                <w:lang w:val="en-GB"/>
+              </w:rPr>
+              <w:t>Administrator</w:t>
+            </w:r>
+          </w:p>
+        </w:tc>
+        <w:tc>
+          <w:tcPr>
+            <w:tcW w:w="3006" w:type="dxa"/>
+          </w:tcPr>
+          <w:p>
+            <w:pPr>
+              <w:spacing w:line="480" w:lineRule="auto"/>
+              <w:rPr>
+                <w:lang w:val="en-GB"/>
+              </w:rPr>
+            </w:pPr>
+            <w:r>
+              <w:rPr>
+                <w:lang w:val="en-GB"/>
+              </w:rPr>
+              <w:t>-</w:t>
+            </w:r>
+          </w:p>
+        </w:tc>
+      </w:tr>
+      <w:tr>
+        <w:tc>
+          <w:tcPr>
+            <w:tcW w:w="9016" w:type="dxa"/>
+            <w:gridSpan w:val="3"/>
+          </w:tcPr>
+          <w:p>
+            <w:pPr>
+              <w:spacing w:line="480" w:lineRule="auto"/>
+              <w:rPr>
+                <w:lang w:val="en-GB"/>
+              </w:rPr>
+            </w:pPr>
+          </w:p>
+        </w:tc>
+      </w:tr>
+      <w:tr>
+        <w:trPr>
+          <w:trHeight w:val="509"/>
+        </w:trPr>
+        <w:tc>
+          <w:tcPr>
+            <w:tcW w:w="3005" w:type="dxa"/>
+          </w:tcPr>
+          <w:p>
+            <w:pPr>
+              <w:spacing w:line="480" w:lineRule="auto"/>
+              <w:rPr>
+                <w:lang w:val="en-GB"/>
+              </w:rPr>
+            </w:pPr>
+            <w:r>
+              <w:rPr>
+                <w:lang w:val="en-GB"/>
+              </w:rPr>
+              <w:t>Add student record</w:t>
+            </w:r>
+          </w:p>
+        </w:tc>
+        <w:tc>
+          <w:tcPr>
+            <w:tcW w:w="3005" w:type="dxa"/>
+          </w:tcPr>
+          <w:p>
+            <w:pPr>
+              <w:spacing w:line="480" w:lineRule="auto"/>
+              <w:rPr>
+                <w:lang w:val="en-GB"/>
+              </w:rPr>
+            </w:pPr>
+            <w:r>
+              <w:rPr>
+                <w:lang w:val="en-GB"/>
+              </w:rPr>
+              <w:t>Administrator</w:t>
+            </w:r>
+          </w:p>
+        </w:tc>
+        <w:tc>
+          <w:tcPr>
+            <w:tcW w:w="3006" w:type="dxa"/>
+            <w:vMerge w:val="restart"/>
+          </w:tcPr>
+          <w:p>
+            <w:pPr>
+              <w:spacing w:line="480" w:lineRule="auto"/>
+              <w:rPr>
+                <w:lang w:val="en-GB"/>
+              </w:rPr>
+            </w:pPr>
+            <w:r>
+              <w:rPr>
+                <w:lang w:val="en-GB"/>
+              </w:rPr>
+              <w:t>Id</w:t>
+            </w:r>
+          </w:p>
+          <w:p>
+            <w:pPr>
+              <w:spacing w:line="480" w:lineRule="auto"/>
+              <w:rPr>
+                <w:lang w:val="en-GB"/>
+              </w:rPr>
+            </w:pPr>
+            <w:r>
+              <w:rPr>
+                <w:lang w:val="en-GB"/>
+              </w:rPr>
+              <w:t>Full Name</w:t>
+            </w:r>
+          </w:p>
+          <w:p>
+            <w:pPr>
+              <w:spacing w:line="480" w:lineRule="auto"/>
+              <w:rPr>
+                <w:lang w:val="en-GB"/>
+              </w:rPr>
+            </w:pPr>
+            <w:r>
+              <w:rPr>
+                <w:lang w:val="en-GB"/>
+              </w:rPr>
+              <w:t>Address</w:t>
+            </w:r>
+          </w:p>
+          <w:p>
+            <w:pPr>
+              <w:spacing w:line="480" w:lineRule="auto"/>
+              <w:rPr>
+                <w:lang w:val="en-GB"/>
+              </w:rPr>
+            </w:pPr>
+            <w:r>
+              <w:rPr>
+                <w:lang w:val="en-GB"/>
+              </w:rPr>
+              <w:t>Contact</w:t>
+            </w:r>
+          </w:p>
+          <w:p>
+            <w:pPr>
+              <w:spacing w:line="480" w:lineRule="auto"/>
+              <w:rPr>
+                <w:lang w:val="en-GB"/>
+              </w:rPr>
+            </w:pPr>
+            <w:r>
+              <w:rPr>
+                <w:lang w:val="en-GB"/>
+              </w:rPr>
+              <w:t>DOB</w:t>
+            </w:r>
+          </w:p>
+          <w:p>
+            <w:pPr>
+              <w:spacing w:line="480" w:lineRule="auto"/>
+              <w:rPr>
+                <w:lang w:val="en-GB"/>
+              </w:rPr>
+            </w:pPr>
+            <w:r>
+              <w:rPr>
+                <w:lang w:val="en-GB"/>
+              </w:rPr>
+              <w:lastRenderedPageBreak/>
+              <w:t>Course ID</w:t>
+            </w:r>
+          </w:p>
+          <w:p>
+            <w:pPr>
+              <w:spacing w:line="480" w:lineRule="auto"/>
+              <w:rPr>
+                <w:lang w:val="en-GB"/>
+              </w:rPr>
+            </w:pPr>
+          </w:p>
+        </w:tc>
+      </w:tr>
+      <w:tr>
+        <w:trPr>
+          <w:trHeight w:val="702"/>
+        </w:trPr>
+        <w:tc>
+          <w:tcPr>
+            <w:tcW w:w="3005" w:type="dxa"/>
+          </w:tcPr>
+          <w:p>
+            <w:pPr>
+              <w:rPr>
+                <w:lang w:val="en-GB"/>
+              </w:rPr>
+            </w:pPr>
+            <w:r>
+              <w:rPr>
+                <w:lang w:val="en-GB"/>
+              </w:rPr>
+              <w:t>Update/Amend student record</w:t>
+            </w:r>
+          </w:p>
+        </w:tc>
+        <w:tc>
+          <w:tcPr>
+            <w:tcW w:w="3005" w:type="dxa"/>
+          </w:tcPr>
+          <w:p>
+            <w:pPr>
+              <w:rPr>
+                <w:lang w:val="en-GB"/>
+              </w:rPr>
+            </w:pPr>
+            <w:r>
+              <w:rPr>
+                <w:lang w:val="en-GB"/>
+              </w:rPr>
+              <w:t>Administrator</w:t>
+            </w:r>
+          </w:p>
+        </w:tc>
+        <w:tc>
+          <w:tcPr>
+            <w:tcW w:w="3006" w:type="dxa"/>
+            <w:vMerge/>
+          </w:tcPr>
+          <w:p>
+            <w:pPr>
+              <w:rPr>
+                <w:lang w:val="en-GB"/>
+              </w:rPr>
+            </w:pPr>
+          </w:p>
+        </w:tc>
+      </w:tr>
+      <w:tr>
+        <w:trPr>
+          <w:trHeight w:val="655"/>
+        </w:trPr>
+        <w:tc>
+          <w:tcPr>
+            <w:tcW w:w="3005" w:type="dxa"/>
+          </w:tcPr>
+          <w:p>
+            <w:pPr>
+              <w:rPr>
+                <w:lang w:val="en-GB"/>
+              </w:rPr>
+            </w:pPr>
+            <w:r>
+              <w:rPr>
+                <w:lang w:val="en-GB"/>
+              </w:rPr>
+              <w:t>Archive student record</w:t>
+            </w:r>
+          </w:p>
+        </w:tc>
+        <w:tc>
+          <w:tcPr>
+            <w:tcW w:w="3005" w:type="dxa"/>
+          </w:tcPr>
+          <w:p>
+            <w:pPr>
+              <w:rPr>
+                <w:lang w:val="en-GB"/>
+              </w:rPr>
+            </w:pPr>
+            <w:r>
+              <w:rPr>
+                <w:lang w:val="en-GB"/>
+              </w:rPr>
+              <w:t>Administrator</w:t>
+            </w:r>
+          </w:p>
+        </w:tc>
+        <w:tc>
+          <w:tcPr>
+            <w:tcW w:w="3006" w:type="dxa"/>
+            <w:vMerge/>
+          </w:tcPr>
+          <w:p>
+            <w:pPr>
+              <w:rPr>
+                <w:lang w:val="en-GB"/>
+              </w:rPr>
+            </w:pPr>
+          </w:p>
+        </w:tc>
+      </w:tr>
+      <w:tr>
+        <w:trPr>
+          <w:trHeight w:val="565"/>
+        </w:trPr>
+        <w:tc>
+          <w:tcPr>
+            <w:tcW w:w="3005" w:type="dxa"/>
+          </w:tcPr>
+          <w:p>
+            <w:pPr>
+              <w:rPr>
+                <w:lang w:val="en-GB"/>
+              </w:rPr>
+            </w:pPr>
+            <w:r>
+              <w:rPr>
+                <w:lang w:val="en-GB"/>
+              </w:rPr>
+              <w:t>View student record</w:t>
+            </w:r>
+          </w:p>
+          <w:p>
+            <w:pPr>
+              <w:rPr>
+                <w:lang w:val="en-GB"/>
+              </w:rPr>
+            </w:pPr>
+          </w:p>
+          <w:p>
+            <w:pPr>
+              <w:rPr>
+                <w:lang w:val="en-GB"/>
+              </w:rPr>
+            </w:pPr>
+          </w:p>
+        </w:tc>
+        <w:tc>
+          <w:tcPr>
+            <w:tcW w:w="3005" w:type="dxa"/>
+          </w:tcPr>
+          <w:p>
+            <w:pPr>
+              <w:rPr>
+                <w:lang w:val="en-GB"/>
+              </w:rPr>
+            </w:pPr>
+            <w:r>
+              <w:rPr>
+                <w:lang w:val="en-GB"/>
+              </w:rPr>
+              <w:t>Administrator, Staff, Student</w:t>
+            </w:r>
+          </w:p>
+        </w:tc>
+        <w:tc>
+          <w:tcPr>
+            <w:tcW w:w="3006" w:type="dxa"/>
+            <w:vMerge w:val="restart"/>
+          </w:tcPr>
+          <w:p>
+            <w:pPr>
+              <w:rPr>
+                <w:lang w:val="en-GB"/>
+              </w:rPr>
+            </w:pPr>
+            <w:r>
+              <w:rPr>
+                <w:lang w:val="en-GB"/>
+              </w:rPr>
+              <w:t>Id</w:t>
+            </w:r>
+          </w:p>
+        </w:tc>
+      </w:tr>
+      <w:tr>
+        <w:trPr>
+          <w:trHeight w:val="605"/>
+        </w:trPr>
+        <w:tc>
+          <w:tcPr>
+            <w:tcW w:w="3005" w:type="dxa"/>
+          </w:tcPr>
+          <w:p>
+            <w:pPr>
+              <w:rPr>
+                <w:lang w:val="en-GB"/>
+              </w:rPr>
+            </w:pPr>
+            <w:r>
+              <w:rPr>
+                <w:lang w:val="en-GB"/>
+              </w:rPr>
+              <w:t>Assign student</w:t>
+            </w:r>
+          </w:p>
+        </w:tc>
+        <w:tc>
+          <w:tcPr>
+            <w:tcW w:w="3005" w:type="dxa"/>
+          </w:tcPr>
+          <w:p>
+            <w:pPr>
+              <w:rPr>
+                <w:lang w:val="en-GB"/>
+              </w:rPr>
+            </w:pPr>
+            <w:r>
+              <w:rPr>
+                <w:lang w:val="en-GB"/>
+              </w:rPr>
+              <w:t>Administrator</w:t>
+            </w:r>
+          </w:p>
+        </w:tc>
+        <w:tc>
+          <w:tcPr>
+            <w:tcW w:w="3006" w:type="dxa"/>
+            <w:vMerge/>
+          </w:tcPr>
+          <w:p>
+            <w:pPr>
+              <w:rPr>
+                <w:lang w:val="en-GB"/>
+              </w:rPr>
+            </w:pPr>
+          </w:p>
+        </w:tc>
+      </w:tr>
+      <w:tr>
+        <w:trPr>
+          <w:trHeight w:val="605"/>
+        </w:trPr>
+        <w:tc>
+          <w:tcPr>
+            <w:tcW w:w="9016" w:type="dxa"/>
+            <w:gridSpan w:val="3"/>
+          </w:tcPr>
+          <w:p>
+            <w:pPr>
+              <w:rPr>
+                <w:lang w:val="en-GB"/>
+              </w:rPr>
+            </w:pPr>
+          </w:p>
+        </w:tc>
+      </w:tr>
+      <w:tr>
+        <w:trPr>
+          <w:trHeight w:val="480"/>
+        </w:trPr>
+        <w:tc>
+          <w:tcPr>
+            <w:tcW w:w="3005" w:type="dxa"/>
+          </w:tcPr>
+          <w:p>
+            <w:pPr>
+              <w:spacing w:line="480" w:lineRule="auto"/>
+              <w:rPr>
+                <w:lang w:val="en-GB"/>
+              </w:rPr>
+            </w:pPr>
+            <w:r>
+              <w:rPr>
+                <w:lang w:val="en-GB"/>
+              </w:rPr>
+              <w:t>Add staff record</w:t>
+            </w:r>
+          </w:p>
+        </w:tc>
+        <w:tc>
+          <w:tcPr>
+            <w:tcW w:w="3005" w:type="dxa"/>
+          </w:tcPr>
+          <w:p>
+            <w:pPr>
+              <w:spacing w:line="480" w:lineRule="auto"/>
+              <w:rPr>
+                <w:lang w:val="en-GB"/>
+              </w:rPr>
+            </w:pPr>
+            <w:r>
+              <w:rPr>
+                <w:lang w:val="en-GB"/>
+              </w:rPr>
+              <w:t>Administrator</w:t>
+            </w:r>
+          </w:p>
+        </w:tc>
+        <w:tc>
+          <w:tcPr>
+            <w:tcW w:w="3006" w:type="dxa"/>
+            <w:vMerge w:val="restart"/>
+          </w:tcPr>
+          <w:p>
+            <w:pPr>
+              <w:spacing w:line="480" w:lineRule="auto"/>
+              <w:rPr>
+                <w:lang w:val="en-GB"/>
+              </w:rPr>
+            </w:pPr>
+            <w:r>
+              <w:rPr>
+                <w:lang w:val="en-GB"/>
+              </w:rPr>
+              <w:t>Id</w:t>
+            </w:r>
+          </w:p>
+          <w:p>
+            <w:pPr>
+              <w:spacing w:line="480" w:lineRule="auto"/>
+              <w:rPr>
+                <w:lang w:val="en-GB"/>
+              </w:rPr>
+            </w:pPr>
+            <w:r>
+              <w:rPr>
+                <w:lang w:val="en-GB"/>
+              </w:rPr>
+              <w:t>Full Name</w:t>
+            </w:r>
+          </w:p>
+          <w:p>
+            <w:pPr>
+              <w:spacing w:line="480" w:lineRule="auto"/>
+              <w:rPr>
+                <w:lang w:val="en-GB"/>
+              </w:rPr>
+            </w:pPr>
+            <w:r>
+              <w:rPr>
+                <w:lang w:val="en-GB"/>
+              </w:rPr>
+              <w:t>Address</w:t>
+            </w:r>
+          </w:p>
+          <w:p>
+            <w:pPr>
+              <w:spacing w:line="480" w:lineRule="auto"/>
+              <w:rPr>
+                <w:lang w:val="en-GB"/>
+              </w:rPr>
+            </w:pPr>
+            <w:r>
+              <w:rPr>
+                <w:lang w:val="en-GB"/>
+              </w:rPr>
+              <w:t>Contact</w:t>
+            </w:r>
+          </w:p>
+          <w:p>
+            <w:pPr>
+              <w:spacing w:line="480" w:lineRule="auto"/>
+              <w:rPr>
+                <w:lang w:val="en-GB"/>
+              </w:rPr>
+            </w:pPr>
+            <w:r>
+              <w:rPr>
+                <w:lang w:val="en-GB"/>
+              </w:rPr>
+              <w:t>Module Id</w:t>
+            </w:r>
+          </w:p>
+        </w:tc>
+      </w:tr>
+      <w:tr>
+        <w:tc>
+          <w:tcPr>
+            <w:tcW w:w="3005" w:type="dxa"/>
+          </w:tcPr>
+          <w:p>
+            <w:pPr>
+              <w:rPr>
+                <w:lang w:val="en-GB"/>
+              </w:rPr>
+            </w:pPr>
+            <w:r>
+              <w:rPr>
+                <w:lang w:val="en-GB"/>
+              </w:rPr>
+              <w:t>Update/Amend staff record</w:t>
+            </w:r>
+          </w:p>
+          <w:p>
+            <w:pPr>
+              <w:rPr>
+                <w:lang w:val="en-GB"/>
+              </w:rPr>
+            </w:pPr>
+          </w:p>
+        </w:tc>
+        <w:tc>
+          <w:tcPr>
+            <w:tcW w:w="3005" w:type="dxa"/>
+          </w:tcPr>
+          <w:p>
+            <w:pPr>
+              <w:rPr>
+                <w:lang w:val="en-GB"/>
+              </w:rPr>
+            </w:pPr>
+            <w:r>
+              <w:rPr>
+                <w:lang w:val="en-GB"/>
+              </w:rPr>
+              <w:t>Administrator</w:t>
+            </w:r>
+          </w:p>
+        </w:tc>
+        <w:tc>
+          <w:tcPr>
+            <w:tcW w:w="3006" w:type="dxa"/>
+            <w:vMerge/>
+          </w:tcPr>
+          <w:p>
+            <w:pPr>
+              <w:rPr>
+                <w:lang w:val="en-GB"/>
+              </w:rPr>
+            </w:pPr>
+          </w:p>
+        </w:tc>
+      </w:tr>
+      <w:tr>
+        <w:tc>
+          <w:tcPr>
+            <w:tcW w:w="3005" w:type="dxa"/>
+          </w:tcPr>
+          <w:p>
+            <w:pPr>
+              <w:rPr>
+                <w:lang w:val="en-GB"/>
+              </w:rPr>
+            </w:pPr>
+            <w:r>
+              <w:rPr>
+                <w:lang w:val="en-GB"/>
+              </w:rPr>
+              <w:t>Archive staff record</w:t>
+            </w:r>
+          </w:p>
+          <w:p>
+            <w:pPr>
+              <w:rPr>
+                <w:lang w:val="en-GB"/>
+              </w:rPr>
+            </w:pPr>
+          </w:p>
+        </w:tc>
+        <w:tc>
+          <w:tcPr>
+            <w:tcW w:w="3005" w:type="dxa"/>
+          </w:tcPr>
+          <w:p>
+            <w:pPr>
+              <w:rPr>
+                <w:lang w:val="en-GB"/>
+              </w:rPr>
+            </w:pPr>
+            <w:r>
+              <w:rPr>
+                <w:lang w:val="en-GB"/>
+              </w:rPr>
+              <w:t>Administrator</w:t>
+            </w:r>
+          </w:p>
+        </w:tc>
+        <w:tc>
+          <w:tcPr>
+            <w:tcW w:w="3006" w:type="dxa"/>
+            <w:vMerge/>
+          </w:tcPr>
+          <w:p>
+            <w:pPr>
+              <w:rPr>
+                <w:lang w:val="en-GB"/>
+              </w:rPr>
+            </w:pPr>
+          </w:p>
+        </w:tc>
+      </w:tr>
+      <w:tr>
+        <w:tc>
+          <w:tcPr>
+            <w:tcW w:w="3005" w:type="dxa"/>
+          </w:tcPr>
+          <w:p>
+            <w:pPr>
+              <w:rPr>
+                <w:lang w:val="en-GB"/>
+              </w:rPr>
+            </w:pPr>
+            <w:r>
+              <w:rPr>
+                <w:lang w:val="en-GB"/>
+              </w:rPr>
+              <w:t>View staff record</w:t>
+            </w:r>
+          </w:p>
+          <w:p>
+            <w:pPr>
+              <w:rPr>
+                <w:lang w:val="en-GB"/>
+              </w:rPr>
+            </w:pPr>
+          </w:p>
+        </w:tc>
+        <w:tc>
+          <w:tcPr>
+            <w:tcW w:w="3005" w:type="dxa"/>
+          </w:tcPr>
+          <w:p>
+            <w:pPr>
+              <w:rPr>
+                <w:lang w:val="en-GB"/>
+              </w:rPr>
+            </w:pPr>
+            <w:r>
+              <w:rPr>
+                <w:lang w:val="en-GB"/>
+              </w:rPr>
+              <w:t>Administrator, Staff</w:t>
+            </w:r>
+          </w:p>
+        </w:tc>
+        <w:tc>
+          <w:tcPr>
+            <w:tcW w:w="3006" w:type="dxa"/>
+            <w:vMerge w:val="restart"/>
+          </w:tcPr>
+          <w:p>
+            <w:pPr>
+              <w:rPr>
+                <w:lang w:val="en-GB"/>
+              </w:rPr>
+            </w:pPr>
+            <w:r>
+              <w:rPr>
+                <w:lang w:val="en-GB"/>
+              </w:rPr>
+              <w:t>Id</w:t>
+            </w:r>
+          </w:p>
+        </w:tc>
+      </w:tr>
+      <w:tr>
+        <w:tc>
+          <w:tcPr>
+            <w:tcW w:w="3005" w:type="dxa"/>
+          </w:tcPr>
+          <w:p>
+            <w:pPr>
+              <w:rPr>
+                <w:lang w:val="en-GB"/>
+              </w:rPr>
+            </w:pPr>
+            <w:r>
+              <w:rPr>
+                <w:lang w:val="en-GB"/>
+              </w:rPr>
+              <w:t xml:space="preserve">Assign staff </w:t>
+            </w:r>
+          </w:p>
+          <w:p>
+            <w:pPr>
+              <w:rPr>
+                <w:lang w:val="en-GB"/>
+              </w:rPr>
+            </w:pPr>
+          </w:p>
+        </w:tc>
+        <w:tc>
+          <w:tcPr>
+            <w:tcW w:w="3005" w:type="dxa"/>
+          </w:tcPr>
+          <w:p>
+            <w:pPr>
+              <w:rPr>
+                <w:lang w:val="en-GB"/>
+              </w:rPr>
+            </w:pPr>
+            <w:r>
+              <w:rPr>
+                <w:lang w:val="en-GB"/>
+              </w:rPr>
+              <w:t>Administrator</w:t>
+            </w:r>
+          </w:p>
+        </w:tc>
+        <w:tc>
+          <w:tcPr>
+            <w:tcW w:w="3006" w:type="dxa"/>
+            <w:vMerge/>
+          </w:tcPr>
+          <w:p>
+            <w:pPr>
+              <w:rPr>
+                <w:lang w:val="en-GB"/>
+              </w:rPr>
+            </w:pPr>
+          </w:p>
+        </w:tc>
+      </w:tr>
+      <w:tr>
+        <w:tc>
+          <w:tcPr>
+            <w:tcW w:w="9016" w:type="dxa"/>
+            <w:gridSpan w:val="3"/>
+          </w:tcPr>
+          <w:p>
+            <w:pPr>
+              <w:spacing w:line="480" w:lineRule="auto"/>
+              <w:rPr>
+                <w:lang w:val="en-GB"/>
+              </w:rPr>
+            </w:pPr>
+          </w:p>
+        </w:tc>
+      </w:tr>
+      <w:tr>
+        <w:tc>
+          <w:tcPr>
+            <w:tcW w:w="3005" w:type="dxa"/>
+          </w:tcPr>
+          <w:p>
+            <w:pPr>
+              <w:rPr>
+                <w:lang w:val="en-GB"/>
+              </w:rPr>
+            </w:pPr>
+            <w:r>
+              <w:rPr>
+                <w:lang w:val="en-GB"/>
+              </w:rPr>
+              <w:t>Add course structure</w:t>
+            </w:r>
+          </w:p>
+          <w:p>
+            <w:pPr>
+              <w:rPr>
+                <w:lang w:val="en-GB"/>
+              </w:rPr>
+            </w:pPr>
+          </w:p>
+        </w:tc>
+        <w:tc>
+          <w:tcPr>
+            <w:tcW w:w="3005" w:type="dxa"/>
+          </w:tcPr>
+          <w:p>
+            <w:pPr>
+              <w:spacing w:line="480" w:lineRule="auto"/>
+              <w:rPr>
+                <w:lang w:val="en-GB"/>
+              </w:rPr>
+            </w:pPr>
+            <w:r>
+              <w:rPr>
+                <w:lang w:val="en-GB"/>
+              </w:rPr>
+              <w:t>Administrator</w:t>
+            </w:r>
+          </w:p>
+        </w:tc>
+        <w:tc>
+          <w:tcPr>
+            <w:tcW w:w="3006" w:type="dxa"/>
+            <w:vMerge w:val="restart"/>
+          </w:tcPr>
+          <w:p>
+            <w:pPr>
+              <w:spacing w:line="480" w:lineRule="auto"/>
+              <w:rPr>
+                <w:lang w:val="en-GB"/>
+              </w:rPr>
+            </w:pPr>
+            <w:r>
+              <w:rPr>
+                <w:lang w:val="en-GB"/>
+              </w:rPr>
+              <w:t>Id</w:t>
+            </w:r>
+          </w:p>
+          <w:p>
+            <w:pPr>
+              <w:spacing w:line="480" w:lineRule="auto"/>
+              <w:rPr>
+                <w:lang w:val="en-GB"/>
+              </w:rPr>
+            </w:pPr>
+            <w:r>
+              <w:rPr>
+                <w:lang w:val="en-GB"/>
+              </w:rPr>
+              <w:t>Course Name</w:t>
+            </w:r>
+          </w:p>
+        </w:tc>
+      </w:tr>
+      <w:tr>
+        <w:tc>
+          <w:tcPr>
+            <w:tcW w:w="3005" w:type="dxa"/>
+          </w:tcPr>
+          <w:p>
+            <w:pPr>
+              <w:rPr>
+                <w:lang w:val="en-GB"/>
+              </w:rPr>
+            </w:pPr>
+            <w:r>
+              <w:rPr>
+                <w:lang w:val="en-GB"/>
+              </w:rPr>
+              <w:t>Update/Amend course</w:t>
+            </w:r>
+          </w:p>
+          <w:p>
+            <w:pPr>
+              <w:rPr>
+                <w:lang w:val="en-GB"/>
+              </w:rPr>
+            </w:pPr>
+          </w:p>
+        </w:tc>
+        <w:tc>
+          <w:tcPr>
+            <w:tcW w:w="3005" w:type="dxa"/>
+          </w:tcPr>
+          <w:p>
+            <w:pPr>
+              <w:spacing w:line="480" w:lineRule="auto"/>
+              <w:rPr>
+                <w:lang w:val="en-GB"/>
+              </w:rPr>
+            </w:pPr>
+            <w:r>
+              <w:rPr>
+                <w:lang w:val="en-GB"/>
+              </w:rPr>
+              <w:t>Administrator</w:t>
+            </w:r>
+          </w:p>
+        </w:tc>
+        <w:tc>
+          <w:tcPr>
+            <w:tcW w:w="3006" w:type="dxa"/>
+            <w:vMerge/>
+          </w:tcPr>
+          <w:p>
+            <w:pPr>
+              <w:spacing w:line="480" w:lineRule="auto"/>
+              <w:rPr>
+                <w:lang w:val="en-GB"/>
+              </w:rPr>
+            </w:pPr>
+          </w:p>
+        </w:tc>
+      </w:tr>
+      <w:tr>
+        <w:tc>
+          <w:tcPr>
+            <w:tcW w:w="3005" w:type="dxa"/>
+          </w:tcPr>
+          <w:p>
+            <w:pPr>
+              <w:rPr>
+                <w:lang w:val="en-GB"/>
+              </w:rPr>
+            </w:pPr>
+            <w:r>
+              <w:rPr>
+                <w:lang w:val="en-GB"/>
+              </w:rPr>
+              <w:t>Archive course</w:t>
+            </w:r>
+          </w:p>
+          <w:p>
+            <w:pPr>
+              <w:rPr>
+                <w:lang w:val="en-GB"/>
+              </w:rPr>
+            </w:pPr>
+          </w:p>
+        </w:tc>
+        <w:tc>
+          <w:tcPr>
+            <w:tcW w:w="3005" w:type="dxa"/>
+          </w:tcPr>
+          <w:p>
+            <w:pPr>
+              <w:rPr>
+                <w:lang w:val="en-GB"/>
+              </w:rPr>
+            </w:pPr>
+            <w:r>
+              <w:rPr>
+                <w:lang w:val="en-GB"/>
+              </w:rPr>
+              <w:t>Administrator, Staff, Student</w:t>
+            </w:r>
+          </w:p>
+        </w:tc>
+        <w:tc>
+          <w:tcPr>
+            <w:tcW w:w="3006" w:type="dxa"/>
+            <w:vMerge/>
+          </w:tcPr>
+          <w:p>
+            <w:pPr>
+              <w:rPr>
+                <w:lang w:val="en-GB"/>
+              </w:rPr>
+            </w:pPr>
+          </w:p>
+        </w:tc>
+      </w:tr>
+      <w:tr>
+        <w:tc>
+          <w:tcPr>
+            <w:tcW w:w="3005" w:type="dxa"/>
+          </w:tcPr>
+          <w:p>
+            <w:pPr>
+              <w:rPr>
+                <w:lang w:val="en-GB"/>
+              </w:rPr>
+            </w:pPr>
+            <w:r>
+              <w:rPr>
+                <w:lang w:val="en-GB"/>
+              </w:rPr>
+              <w:t>View course</w:t>
+            </w:r>
+          </w:p>
+          <w:p>
+            <w:pPr>
+              <w:rPr>
+                <w:lang w:val="en-GB"/>
+              </w:rPr>
+            </w:pPr>
+          </w:p>
+        </w:tc>
+        <w:tc>
+          <w:tcPr>
+            <w:tcW w:w="3005" w:type="dxa"/>
+          </w:tcPr>
+          <w:p>
+            <w:pPr>
+              <w:rPr>
+                <w:lang w:val="en-GB"/>
+              </w:rPr>
+            </w:pPr>
+            <w:r>
+              <w:rPr>
+                <w:lang w:val="en-GB"/>
+              </w:rPr>
+              <w:t>Administrator</w:t>
+            </w:r>
+          </w:p>
+        </w:tc>
+        <w:tc>
+          <w:tcPr>
+            <w:tcW w:w="3006" w:type="dxa"/>
+            <w:vMerge w:val="restart"/>
+          </w:tcPr>
+          <w:p>
+            <w:pPr>
+              <w:rPr>
+                <w:lang w:val="en-GB"/>
+              </w:rPr>
+            </w:pPr>
+            <w:r>
+              <w:rPr>
+                <w:lang w:val="en-GB"/>
+              </w:rPr>
+              <w:t>Id</w:t>
+            </w:r>
+          </w:p>
+        </w:tc>
+      </w:tr>
+      <w:tr>
+        <w:tc>
+          <w:tcPr>
+            <w:tcW w:w="3005" w:type="dxa"/>
+          </w:tcPr>
+          <w:p>
+            <w:pPr>
+              <w:rPr>
+                <w:lang w:val="en-GB"/>
+              </w:rPr>
+            </w:pPr>
+            <w:r>
+              <w:rPr>
+                <w:lang w:val="en-GB"/>
+              </w:rPr>
+              <w:t>Delete course</w:t>
+            </w:r>
+          </w:p>
+          <w:p>
+            <w:pPr>
+              <w:rPr>
+                <w:lang w:val="en-GB"/>
+              </w:rPr>
+            </w:pPr>
+          </w:p>
+        </w:tc>
+        <w:tc>
+          <w:tcPr>
+            <w:tcW w:w="3005" w:type="dxa"/>
+          </w:tcPr>
+          <w:p>
+            <w:pPr>
+              <w:rPr>
+                <w:lang w:val="en-GB"/>
+              </w:rPr>
+            </w:pPr>
+            <w:r>
+              <w:rPr>
+                <w:lang w:val="en-GB"/>
+              </w:rPr>
+              <w:t>Administrator</w:t>
+            </w:r>
+          </w:p>
+        </w:tc>
+        <w:tc>
+          <w:tcPr>
+            <w:tcW w:w="3006" w:type="dxa"/>
+            <w:vMerge/>
+          </w:tcPr>
+          <w:p>
+            <w:pPr>
+              <w:rPr>
+                <w:lang w:val="en-GB"/>
+              </w:rPr>
+            </w:pPr>
+          </w:p>
+        </w:tc>
+      </w:tr>
+      <w:tr>
+        <w:tc>
+          <w:tcPr>
+            <w:tcW w:w="9016" w:type="dxa"/>
+            <w:gridSpan w:val="3"/>
+          </w:tcPr>
+          <w:p>
+            <w:pPr>
+              <w:spacing w:line="480" w:lineRule="auto"/>
+              <w:rPr>
+                <w:lang w:val="en-GB"/>
+              </w:rPr>
+            </w:pPr>
+          </w:p>
+        </w:tc>
+      </w:tr>
+      <w:tr>
+        <w:tc>
+          <w:tcPr>
+            <w:tcW w:w="3005" w:type="dxa"/>
+          </w:tcPr>
+          <w:p>
+            <w:pPr>
+              <w:spacing w:line="480" w:lineRule="auto"/>
+              <w:rPr>
+                <w:lang w:val="en-GB"/>
+              </w:rPr>
+            </w:pPr>
+            <w:r>
+              <w:rPr>
+                <w:lang w:val="en-GB"/>
+              </w:rPr>
+              <w:t>Add module</w:t>
+            </w:r>
+          </w:p>
+        </w:tc>
+        <w:tc>
+          <w:tcPr>
+            <w:tcW w:w="3005" w:type="dxa"/>
+          </w:tcPr>
+          <w:p>
+            <w:pPr>
+              <w:spacing w:line="480" w:lineRule="auto"/>
+              <w:rPr>
+                <w:lang w:val="en-GB"/>
+              </w:rPr>
+            </w:pPr>
+            <w:r>
+              <w:rPr>
+                <w:lang w:val="en-GB"/>
+              </w:rPr>
+              <w:t>Administrator</w:t>
+            </w:r>
+          </w:p>
+        </w:tc>
+        <w:tc>
+          <w:tcPr>
+            <w:tcW w:w="3006" w:type="dxa"/>
+            <w:vMerge w:val="restart"/>
+          </w:tcPr>
+          <w:p>
+            <w:pPr>
+              <w:spacing w:line="480" w:lineRule="auto"/>
+              <w:rPr>
+                <w:lang w:val="en-GB"/>
+              </w:rPr>
+            </w:pPr>
+            <w:r>
+              <w:rPr>
+                <w:lang w:val="en-GB"/>
+              </w:rPr>
+              <w:t>Id</w:t>
+            </w:r>
+          </w:p>
+          <w:p>
+            <w:pPr>
+              <w:spacing w:line="480" w:lineRule="auto"/>
+              <w:rPr>
+                <w:lang w:val="en-GB"/>
+              </w:rPr>
+            </w:pPr>
+            <w:r>
+              <w:rPr>
+                <w:lang w:val="en-GB"/>
+              </w:rPr>
+              <w:t>Module Name</w:t>
+            </w:r>
+          </w:p>
+        </w:tc>
+      </w:tr>
+      <w:tr>
+        <w:tc>
+          <w:tcPr>
+            <w:tcW w:w="3005" w:type="dxa"/>
+          </w:tcPr>
+          <w:p>
+            <w:pPr>
+              <w:spacing w:line="480" w:lineRule="auto"/>
+              <w:rPr>
+                <w:lang w:val="en-GB"/>
+              </w:rPr>
+            </w:pPr>
+            <w:r>
+              <w:rPr>
+                <w:lang w:val="en-GB"/>
+              </w:rPr>
+              <w:t>Update/Amend module</w:t>
+            </w:r>
+          </w:p>
+        </w:tc>
+        <w:tc>
+          <w:tcPr>
+            <w:tcW w:w="3005" w:type="dxa"/>
+          </w:tcPr>
+          <w:p>
+            <w:pPr>
+              <w:rPr>
+                <w:lang w:val="en-GB"/>
+              </w:rPr>
+            </w:pPr>
+            <w:r>
+              <w:rPr>
+                <w:lang w:val="en-GB"/>
+              </w:rPr>
+              <w:t>Administrator</w:t>
+            </w:r>
+          </w:p>
+        </w:tc>
+        <w:tc>
+          <w:tcPr>
+            <w:tcW w:w="3006" w:type="dxa"/>
+            <w:vMerge/>
+          </w:tcPr>
+          <w:p>
+            <w:pPr>
+              <w:rPr>
+                <w:lang w:val="en-GB"/>
+              </w:rPr>
+            </w:pPr>
+          </w:p>
+        </w:tc>
+      </w:tr>
+      <w:tr>
+        <w:tc>
+          <w:tcPr>
+            <w:tcW w:w="3005" w:type="dxa"/>
+          </w:tcPr>
+          <w:p>
+            <w:pPr>
+              <w:spacing w:line="480" w:lineRule="auto"/>
+              <w:rPr>
+                <w:lang w:val="en-GB"/>
+              </w:rPr>
+            </w:pPr>
+            <w:r>
+              <w:rPr>
+                <w:lang w:val="en-GB"/>
+              </w:rPr>
+              <w:t>Delete module</w:t>
+            </w:r>
+          </w:p>
+        </w:tc>
+        <w:tc>
+          <w:tcPr>
+            <w:tcW w:w="3005" w:type="dxa"/>
+          </w:tcPr>
+          <w:p>
+            <w:pPr>
+              <w:rPr>
+                <w:lang w:val="en-GB"/>
+              </w:rPr>
+            </w:pPr>
+            <w:r>
+              <w:rPr>
+                <w:lang w:val="en-GB"/>
+              </w:rPr>
+              <w:t>Administrator</w:t>
+            </w:r>
+          </w:p>
+        </w:tc>
+        <w:tc>
+          <w:tcPr>
+            <w:tcW w:w="3006" w:type="dxa"/>
+            <w:vMerge/>
+          </w:tcPr>
+          <w:p>
+            <w:pPr>
+              <w:rPr>
+                <w:lang w:val="en-GB"/>
+              </w:rPr>
+            </w:pPr>
+          </w:p>
+        </w:tc>
+      </w:tr>
+      <w:tr>
+        <w:tc>
+          <w:tcPr>
+            <w:tcW w:w="3005" w:type="dxa"/>
+          </w:tcPr>
+          <w:p>
+            <w:pPr>
+              <w:spacing w:line="480" w:lineRule="auto"/>
+              <w:rPr>
+                <w:lang w:val="en-GB"/>
+              </w:rPr>
+            </w:pPr>
+            <w:r>
+              <w:rPr>
+                <w:lang w:val="en-GB"/>
+              </w:rPr>
+              <w:t>Archive module</w:t>
+            </w:r>
+          </w:p>
+        </w:tc>
+        <w:tc>
+          <w:tcPr>
+            <w:tcW w:w="3005" w:type="dxa"/>
+          </w:tcPr>
+          <w:p>
+            <w:pPr>
+              <w:rPr>
+                <w:lang w:val="en-GB"/>
+              </w:rPr>
+            </w:pPr>
+            <w:r>
+              <w:rPr>
+                <w:lang w:val="en-GB"/>
+              </w:rPr>
+              <w:t>Administrator</w:t>
+            </w:r>
+          </w:p>
+        </w:tc>
+        <w:tc>
+          <w:tcPr>
+            <w:tcW w:w="3006" w:type="dxa"/>
+            <w:vMerge/>
+          </w:tcPr>
+          <w:p>
+            <w:pPr>
+              <w:rPr>
+                <w:lang w:val="en-GB"/>
+              </w:rPr>
+            </w:pPr>
+          </w:p>
+        </w:tc>
+      </w:tr>
+      <w:tr>
+        <w:tc>
+          <w:tcPr>
+            <w:tcW w:w="3005" w:type="dxa"/>
+          </w:tcPr>
+          <w:p>
+            <w:pPr>
+              <w:spacing w:line="480" w:lineRule="auto"/>
+              <w:rPr>
+                <w:lang w:val="en-GB"/>
+              </w:rPr>
+            </w:pPr>
+            <w:r>
+              <w:rPr>
+                <w:lang w:val="en-GB"/>
+              </w:rPr>
+              <w:lastRenderedPageBreak/>
+              <w:t>View module</w:t>
+            </w:r>
+          </w:p>
+        </w:tc>
+        <w:tc>
+          <w:tcPr>
+            <w:tcW w:w="3005" w:type="dxa"/>
+          </w:tcPr>
+          <w:p>
+            <w:pPr>
+              <w:rPr>
+                <w:lang w:val="en-GB"/>
+              </w:rPr>
+            </w:pPr>
+            <w:r>
+              <w:rPr>
+                <w:lang w:val="en-GB"/>
+              </w:rPr>
+              <w:t>Administrator, Staff, Student</w:t>
+            </w:r>
+          </w:p>
+        </w:tc>
+        <w:tc>
+          <w:tcPr>
+            <w:tcW w:w="3006" w:type="dxa"/>
+            <w:vMerge/>
+          </w:tcPr>
+          <w:p>
+            <w:pPr>
+              <w:rPr>
+                <w:lang w:val="en-GB"/>
+              </w:rPr>
+            </w:pPr>
+          </w:p>
+        </w:tc>
+      </w:tr>
+      <w:tr>
+        <w:tc>
+          <w:tcPr>
+            <w:tcW w:w="3005" w:type="dxa"/>
+          </w:tcPr>
+          <w:p>
+            <w:pPr>
+              <w:spacing w:line="480" w:lineRule="auto"/>
+              <w:rPr>
+                <w:lang w:val="en-GB"/>
+              </w:rPr>
+            </w:pPr>
+            <w:r>
+              <w:rPr>
+                <w:lang w:val="en-GB"/>
+              </w:rPr>
+              <w:t>Assign module</w:t>
+            </w:r>
+          </w:p>
+        </w:tc>
+        <w:tc>
+          <w:tcPr>
+            <w:tcW w:w="3005" w:type="dxa"/>
+          </w:tcPr>
+          <w:p>
+            <w:pPr>
+              <w:rPr>
+                <w:lang w:val="en-GB"/>
+              </w:rPr>
+            </w:pPr>
+            <w:r>
+              <w:rPr>
+                <w:lang w:val="en-GB"/>
+              </w:rPr>
+              <w:t>Administrator</w:t>
+            </w:r>
+          </w:p>
+        </w:tc>
+        <w:tc>
+          <w:tcPr>
+            <w:tcW w:w="3006" w:type="dxa"/>
+            <w:vMerge/>
+          </w:tcPr>
+          <w:p>
+            <w:pPr>
+              <w:rPr>
+                <w:lang w:val="en-GB"/>
+              </w:rPr>
+            </w:pPr>
+          </w:p>
+        </w:tc>
+      </w:tr>
+      <w:tr>
+        <w:tc>
+          <w:tcPr>
+            <w:tcW w:w="9016" w:type="dxa"/>
+            <w:gridSpan w:val="3"/>
+          </w:tcPr>
+          <w:p>
+            <w:pPr>
+              <w:spacing w:line="480" w:lineRule="auto"/>
+              <w:rPr>
+                <w:lang w:val="en-GB"/>
+              </w:rPr>
+            </w:pPr>
+          </w:p>
+        </w:tc>
+      </w:tr>
+      <w:tr>
+        <w:tc>
+          <w:tcPr>
+            <w:tcW w:w="3005" w:type="dxa"/>
+          </w:tcPr>
+          <w:p>
+            <w:pPr>
+              <w:spacing w:line="480" w:lineRule="auto"/>
+              <w:rPr>
+                <w:lang w:val="en-GB"/>
+              </w:rPr>
+            </w:pPr>
+            <w:r>
+              <w:rPr>
+                <w:lang w:val="en-GB"/>
+              </w:rPr>
+              <w:t>Add assignment</w:t>
+            </w:r>
+          </w:p>
+        </w:tc>
+        <w:tc>
+          <w:tcPr>
+            <w:tcW w:w="3005" w:type="dxa"/>
+          </w:tcPr>
+          <w:p>
+            <w:pPr>
+              <w:rPr>
+                <w:lang w:val="en-GB"/>
+              </w:rPr>
+            </w:pPr>
+            <w:r>
+              <w:rPr>
+                <w:lang w:val="en-GB"/>
+              </w:rPr>
+              <w:t>Administrator</w:t>
+            </w:r>
+          </w:p>
+        </w:tc>
+        <w:tc>
+          <w:tcPr>
+            <w:tcW w:w="3006" w:type="dxa"/>
+            <w:vMerge w:val="restart"/>
+          </w:tcPr>
+          <w:p>
+            <w:pPr>
+              <w:spacing w:line="480" w:lineRule="auto"/>
+              <w:rPr>
+                <w:lang w:val="en-GB"/>
+              </w:rPr>
+            </w:pPr>
+            <w:r>
+              <w:rPr>
+                <w:lang w:val="en-GB"/>
+              </w:rPr>
+              <w:t>Id</w:t>
+            </w:r>
+          </w:p>
+          <w:p>
+            <w:pPr>
+              <w:spacing w:line="480" w:lineRule="auto"/>
+              <w:rPr>
+                <w:lang w:val="en-GB"/>
+              </w:rPr>
+            </w:pPr>
+            <w:r>
+              <w:rPr>
+                <w:lang w:val="en-GB"/>
+              </w:rPr>
+              <w:t>Assignment Name</w:t>
+            </w:r>
+          </w:p>
+          <w:p>
+            <w:pPr>
+              <w:spacing w:line="480" w:lineRule="auto"/>
+              <w:rPr>
+                <w:lang w:val="en-GB"/>
+              </w:rPr>
+            </w:pPr>
+            <w:r>
+              <w:rPr>
+                <w:lang w:val="en-GB"/>
+              </w:rPr>
+              <w:t>Initialized Date</w:t>
+            </w:r>
+          </w:p>
+          <w:p>
+            <w:pPr>
+              <w:spacing w:line="480" w:lineRule="auto"/>
+              <w:rPr>
+                <w:lang w:val="en-GB"/>
+              </w:rPr>
+            </w:pPr>
+            <w:r>
+              <w:rPr>
+                <w:lang w:val="en-GB"/>
+              </w:rPr>
+              <w:t>Deadline</w:t>
+            </w:r>
+          </w:p>
+          <w:p>
+            <w:pPr>
+              <w:spacing w:line="480" w:lineRule="auto"/>
+              <w:rPr>
+                <w:lang w:val="en-GB"/>
+              </w:rPr>
+            </w:pPr>
+            <w:r>
+              <w:rPr>
+                <w:lang w:val="en-GB"/>
+              </w:rPr>
+              <w:t>Information</w:t>
+            </w:r>
+          </w:p>
+        </w:tc>
+      </w:tr>
+      <w:tr>
+        <w:tc>
+          <w:tcPr>
+            <w:tcW w:w="3005" w:type="dxa"/>
+          </w:tcPr>
+          <w:p>
+            <w:pPr>
+              <w:spacing w:line="480" w:lineRule="auto"/>
+              <w:rPr>
+                <w:lang w:val="en-GB"/>
+              </w:rPr>
+            </w:pPr>
+            <w:r>
+              <w:rPr>
+                <w:lang w:val="en-GB"/>
+              </w:rPr>
+              <w:t>Update/Amend Assignment</w:t>
+            </w:r>
+          </w:p>
+        </w:tc>
+        <w:tc>
+          <w:tcPr>
+            <w:tcW w:w="3005" w:type="dxa"/>
+          </w:tcPr>
+          <w:p>
+            <w:pPr>
+              <w:rPr>
+                <w:lang w:val="en-GB"/>
+              </w:rPr>
+            </w:pPr>
+            <w:r>
+              <w:rPr>
+                <w:lang w:val="en-GB"/>
+              </w:rPr>
+              <w:t>Administrator</w:t>
+            </w:r>
+          </w:p>
+        </w:tc>
+        <w:tc>
+          <w:tcPr>
+            <w:tcW w:w="3006" w:type="dxa"/>
+            <w:vMerge/>
+          </w:tcPr>
+          <w:p>
+            <w:pPr>
+              <w:rPr>
+                <w:lang w:val="en-GB"/>
+              </w:rPr>
+            </w:pPr>
+          </w:p>
+        </w:tc>
+      </w:tr>
+      <w:tr>
+        <w:tc>
+          <w:tcPr>
+            <w:tcW w:w="3005" w:type="dxa"/>
+          </w:tcPr>
+          <w:p>
+            <w:pPr>
+              <w:spacing w:line="480" w:lineRule="auto"/>
+              <w:rPr>
+                <w:lang w:val="en-GB"/>
+              </w:rPr>
+            </w:pPr>
+            <w:r>
+              <w:rPr>
+                <w:lang w:val="en-GB"/>
+              </w:rPr>
+              <w:t>Delete Assignment</w:t>
+            </w:r>
+          </w:p>
+        </w:tc>
+        <w:tc>
+          <w:tcPr>
+            <w:tcW w:w="3005" w:type="dxa"/>
+          </w:tcPr>
+          <w:p>
+            <w:pPr>
+              <w:rPr>
+                <w:lang w:val="en-GB"/>
+              </w:rPr>
+            </w:pPr>
+            <w:r>
+              <w:rPr>
+                <w:lang w:val="en-GB"/>
+              </w:rPr>
+              <w:t>Administrator</w:t>
+            </w:r>
+          </w:p>
+        </w:tc>
+        <w:tc>
+          <w:tcPr>
+            <w:tcW w:w="3006" w:type="dxa"/>
+            <w:vMerge/>
+          </w:tcPr>
+          <w:p>
+            <w:pPr>
+              <w:rPr>
+                <w:lang w:val="en-GB"/>
+              </w:rPr>
+            </w:pPr>
+          </w:p>
+        </w:tc>
+      </w:tr>
+      <w:tr>
+        <w:tc>
+          <w:tcPr>
+            <w:tcW w:w="3005" w:type="dxa"/>
+          </w:tcPr>
+          <w:p>
+            <w:pPr>
+              <w:spacing w:line="480" w:lineRule="auto"/>
+              <w:rPr>
+                <w:lang w:val="en-GB"/>
+              </w:rPr>
+            </w:pPr>
+            <w:r>
+              <w:rPr>
+                <w:lang w:val="en-GB"/>
+              </w:rPr>
+              <w:t>Archive Assignment</w:t>
+            </w:r>
+          </w:p>
+        </w:tc>
+        <w:tc>
+          <w:tcPr>
+            <w:tcW w:w="3005" w:type="dxa"/>
+          </w:tcPr>
+          <w:p>
+            <w:pPr>
+              <w:rPr>
+                <w:lang w:val="en-GB"/>
+              </w:rPr>
+            </w:pPr>
+            <w:r>
+              <w:rPr>
+                <w:lang w:val="en-GB"/>
+              </w:rPr>
+              <w:t>Administrator</w:t>
+            </w:r>
+          </w:p>
+        </w:tc>
+        <w:tc>
+          <w:tcPr>
+            <w:tcW w:w="3006" w:type="dxa"/>
+            <w:vMerge/>
+          </w:tcPr>
+          <w:p>
+            <w:pPr>
+              <w:rPr>
+                <w:lang w:val="en-GB"/>
+              </w:rPr>
+            </w:pPr>
+          </w:p>
+        </w:tc>
+      </w:tr>
+      <w:tr>
+        <w:tc>
+          <w:tcPr>
+            <w:tcW w:w="3005" w:type="dxa"/>
+          </w:tcPr>
+          <w:p>
+            <w:pPr>
+              <w:spacing w:line="480" w:lineRule="auto"/>
+              <w:rPr>
+                <w:lang w:val="en-GB"/>
+              </w:rPr>
+            </w:pPr>
+            <w:r>
+              <w:rPr>
+                <w:lang w:val="en-GB"/>
+              </w:rPr>
+              <w:t>View Assignment</w:t>
+            </w:r>
+          </w:p>
+        </w:tc>
+        <w:tc>
+          <w:tcPr>
+            <w:tcW w:w="3005" w:type="dxa"/>
+          </w:tcPr>
+          <w:p>
+            <w:pPr>
+              <w:rPr>
+                <w:lang w:val="en-GB"/>
+              </w:rPr>
+            </w:pPr>
+            <w:r>
+              <w:rPr>
+                <w:lang w:val="en-GB"/>
+              </w:rPr>
+              <w:t>Administrator, Staff, Student</w:t>
+            </w:r>
+          </w:p>
+        </w:tc>
+        <w:tc>
+          <w:tcPr>
+            <w:tcW w:w="3006" w:type="dxa"/>
+          </w:tcPr>
+          <w:p>
+            <w:pPr>
+              <w:rPr>
+                <w:lang w:val="en-GB"/>
+              </w:rPr>
+            </w:pPr>
+            <w:r>
+              <w:rPr>
+                <w:lang w:val="en-GB"/>
+              </w:rPr>
+              <w:t>Id</w:t>
+            </w:r>
+          </w:p>
+        </w:tc>
+      </w:tr>
+      <w:tr>
+        <w:tc>
+          <w:tcPr>
+            <w:tcW w:w="3005" w:type="dxa"/>
+          </w:tcPr>
+          <w:p>
+            <w:pPr>
+              <w:spacing w:line="480" w:lineRule="auto"/>
+              <w:rPr>
+                <w:lang w:val="en-GB"/>
+              </w:rPr>
+            </w:pPr>
+            <w:r>
+              <w:rPr>
+                <w:lang w:val="en-GB"/>
+              </w:rPr>
+              <w:t>Assign assignment</w:t>
+            </w:r>
+          </w:p>
+        </w:tc>
+        <w:tc>
+          <w:tcPr>
+            <w:tcW w:w="3005" w:type="dxa"/>
+          </w:tcPr>
+          <w:p>
+            <w:pPr>
+              <w:rPr>
+                <w:lang w:val="en-GB"/>
+              </w:rPr>
+            </w:pPr>
+            <w:r>
+              <w:rPr>
+                <w:lang w:val="en-GB"/>
+              </w:rPr>
+              <w:t>Administrator, Staff</w:t>
+            </w:r>
+          </w:p>
+        </w:tc>
+        <w:tc>
+          <w:tcPr>
+            <w:tcW w:w="3006" w:type="dxa"/>
+          </w:tcPr>
+          <w:p>
+            <w:pPr>
+              <w:spacing w:line="480" w:lineRule="auto"/>
+              <w:rPr>
+                <w:lang w:val="en-GB"/>
+              </w:rPr>
+            </w:pPr>
+            <w:r>
+              <w:rPr>
+                <w:lang w:val="en-GB"/>
+              </w:rPr>
+              <w:t>Id</w:t>
+            </w:r>
+          </w:p>
+          <w:p>
+            <w:pPr>
+              <w:spacing w:line="480" w:lineRule="auto"/>
+              <w:rPr>
+                <w:lang w:val="en-GB"/>
+              </w:rPr>
+            </w:pPr>
+            <w:r>
+              <w:rPr>
+                <w:lang w:val="en-GB"/>
+              </w:rPr>
+              <w:t>Student Id</w:t>
+            </w:r>
+          </w:p>
+        </w:tc>
+      </w:tr>
+      <w:tr>
+        <w:tc>
+          <w:tcPr>
+            <w:tcW w:w="3005" w:type="dxa"/>
+          </w:tcPr>
+          <w:p>
+            <w:pPr>
+              <w:spacing w:line="480" w:lineRule="auto"/>
+              <w:rPr>
+                <w:lang w:val="en-GB"/>
+              </w:rPr>
+            </w:pPr>
+            <w:r>
+              <w:rPr>
+                <w:lang w:val="en-GB"/>
+              </w:rPr>
+              <w:t>Mark</w:t>
+            </w:r>
+          </w:p>
+        </w:tc>
+        <w:tc>
+          <w:tcPr>
+            <w:tcW w:w="3005" w:type="dxa"/>
+          </w:tcPr>
+          <w:p>
+            <w:pPr>
+              <w:rPr>
+                <w:lang w:val="en-GB"/>
+              </w:rPr>
+            </w:pPr>
+            <w:r>
+              <w:rPr>
+                <w:lang w:val="en-GB"/>
+              </w:rPr>
+              <w:t>Administrator, Staff</w:t>
+            </w:r>
+          </w:p>
+        </w:tc>
+        <w:tc>
+          <w:tcPr>
+            <w:tcW w:w="3006" w:type="dxa"/>
+          </w:tcPr>
+          <w:p>
+            <w:pPr>
+              <w:spacing w:line="480" w:lineRule="auto"/>
+              <w:rPr>
+                <w:lang w:val="en-GB"/>
+              </w:rPr>
+            </w:pPr>
+            <w:r>
+              <w:rPr>
+                <w:lang w:val="en-GB"/>
+              </w:rPr>
+              <w:t>Id</w:t>
+            </w:r>
+          </w:p>
+          <w:p>
+            <w:pPr>
+              <w:spacing w:line="480" w:lineRule="auto"/>
+              <w:rPr>
+                <w:lang w:val="en-GB"/>
+              </w:rPr>
+            </w:pPr>
+            <w:r>
+              <w:rPr>
+                <w:lang w:val="en-GB"/>
+              </w:rPr>
+              <w:t>Student Id</w:t>
+            </w:r>
+          </w:p>
+        </w:tc>
+      </w:tr>
+      <w:tr>
+        <w:tc>
+          <w:tcPr>
+            <w:tcW w:w="9016" w:type="dxa"/>
+            <w:gridSpan w:val="3"/>
+          </w:tcPr>
+          <w:p>
+            <w:pPr>
+              <w:spacing w:line="480" w:lineRule="auto"/>
+              <w:rPr>
+                <w:lang w:val="en-GB"/>
+              </w:rPr>
+            </w:pPr>
+          </w:p>
+        </w:tc>
+      </w:tr>
+      <w:tr>
+        <w:tc>
+          <w:tcPr>
+            <w:tcW w:w="3005" w:type="dxa"/>
+          </w:tcPr>
+          <w:p>
+            <w:pPr>
+              <w:spacing w:line="480" w:lineRule="auto"/>
+              <w:rPr>
+                <w:lang w:val="en-GB"/>
+              </w:rPr>
+            </w:pPr>
+            <w:r>
+              <w:rPr>
+                <w:lang w:val="en-GB"/>
+              </w:rPr>
+              <w:t>Generate attendance record</w:t>
+            </w:r>
+          </w:p>
+        </w:tc>
+        <w:tc>
+          <w:tcPr>
+            <w:tcW w:w="3005" w:type="dxa"/>
+          </w:tcPr>
+          <w:p>
+            <w:pPr>
+              <w:rPr>
+                <w:lang w:val="en-GB"/>
+              </w:rPr>
+            </w:pPr>
+            <w:r>
+              <w:rPr>
+                <w:lang w:val="en-GB"/>
+              </w:rPr>
+              <w:t>Administrator</w:t>
+            </w:r>
+          </w:p>
+        </w:tc>
+        <w:tc>
+          <w:tcPr>
+            <w:tcW w:w="3006" w:type="dxa"/>
+            <w:vMerge w:val="restart"/>
+          </w:tcPr>
+          <w:p>
+            <w:pPr>
+              <w:spacing w:line="480" w:lineRule="auto"/>
+              <w:rPr>
+                <w:lang w:val="en-GB"/>
+              </w:rPr>
+            </w:pPr>
+            <w:r>
+              <w:rPr>
+                <w:lang w:val="en-GB"/>
+              </w:rPr>
+              <w:t>Student Id</w:t>
+            </w:r>
+          </w:p>
+          <w:p>
+            <w:pPr>
+              <w:spacing w:line="480" w:lineRule="auto"/>
+              <w:rPr>
+                <w:lang w:val="en-GB"/>
+              </w:rPr>
+            </w:pPr>
+            <w:r>
+              <w:rPr>
+                <w:lang w:val="en-GB"/>
+              </w:rPr>
+              <w:t>Student Name</w:t>
+            </w:r>
+          </w:p>
+        </w:tc>
+      </w:tr>
+      <w:tr>
+        <w:tc>
+          <w:tcPr>
+            <w:tcW w:w="3005" w:type="dxa"/>
+          </w:tcPr>
+          <w:p>
+            <w:pPr>
+              <w:spacing w:line="480" w:lineRule="auto"/>
+              <w:rPr>
+                <w:lang w:val="en-GB"/>
+              </w:rPr>
+            </w:pPr>
+            <w:r>
+              <w:rPr>
+                <w:lang w:val="en-GB"/>
+              </w:rPr>
+              <w:t>Update/Amend attendance</w:t>
+            </w:r>
+          </w:p>
+        </w:tc>
+        <w:tc>
+          <w:tcPr>
+            <w:tcW w:w="3005" w:type="dxa"/>
+          </w:tcPr>
+          <w:p>
+            <w:pPr>
+              <w:rPr>
+                <w:lang w:val="en-GB"/>
+              </w:rPr>
+            </w:pPr>
+            <w:r>
+              <w:rPr>
+                <w:lang w:val="en-GB"/>
+              </w:rPr>
+              <w:t>Administrator, Staff</w:t>
+            </w:r>
+          </w:p>
+        </w:tc>
+        <w:tc>
+          <w:tcPr>
+            <w:tcW w:w="3006" w:type="dxa"/>
+            <w:vMerge/>
+          </w:tcPr>
+          <w:p>
+            <w:pPr>
+              <w:spacing w:line="480" w:lineRule="auto"/>
+              <w:rPr>
+                <w:lang w:val="en-GB"/>
+              </w:rPr>
+            </w:pPr>
+          </w:p>
+        </w:tc>
+      </w:tr>
+      <w:tr>
+        <w:tc>
+          <w:tcPr>
+            <w:tcW w:w="3005" w:type="dxa"/>
+          </w:tcPr>
+          <w:p>
+            <w:pPr>
+              <w:spacing w:line="480" w:lineRule="auto"/>
+              <w:rPr>
+                <w:lang w:val="en-GB"/>
+              </w:rPr>
+            </w:pPr>
+            <w:r>
+              <w:rPr>
+                <w:lang w:val="en-GB"/>
+              </w:rPr>
+              <w:t>Archive attendance</w:t>
+            </w:r>
+          </w:p>
+        </w:tc>
+        <w:tc>
+          <w:tcPr>
+            <w:tcW w:w="3005" w:type="dxa"/>
+          </w:tcPr>
+          <w:p>
+            <w:pPr>
+              <w:rPr>
+                <w:lang w:val="en-GB"/>
+              </w:rPr>
+            </w:pPr>
+            <w:r>
+              <w:rPr>
+                <w:lang w:val="en-GB"/>
+              </w:rPr>
+              <w:t>Administrator</w:t>
+            </w:r>
+          </w:p>
+        </w:tc>
+        <w:tc>
+          <w:tcPr>
+            <w:tcW w:w="3006" w:type="dxa"/>
+            <w:vMerge/>
+          </w:tcPr>
+          <w:p>
+            <w:pPr>
+              <w:spacing w:line="480" w:lineRule="auto"/>
+              <w:rPr>
+                <w:lang w:val="en-GB"/>
+              </w:rPr>
+            </w:pPr>
+          </w:p>
+        </w:tc>
+      </w:tr>
+      <w:tr>
+        <w:tc>
+          <w:tcPr>
+            <w:tcW w:w="3005" w:type="dxa"/>
+          </w:tcPr>
+          <w:p>
+            <w:pPr>
+              <w:spacing w:line="480" w:lineRule="auto"/>
+              <w:rPr>
+                <w:lang w:val="en-GB"/>
+              </w:rPr>
+            </w:pPr>
+            <w:r>
+              <w:rPr>
+                <w:lang w:val="en-GB"/>
+              </w:rPr>
+              <w:t>View attendance</w:t>
+            </w:r>
+          </w:p>
+        </w:tc>
+        <w:tc>
+          <w:tcPr>
+            <w:tcW w:w="3005" w:type="dxa"/>
+          </w:tcPr>
+          <w:p>
+            <w:pPr>
+              <w:rPr>
+                <w:lang w:val="en-GB"/>
+              </w:rPr>
+            </w:pPr>
+            <w:r>
+              <w:rPr>
+                <w:lang w:val="en-GB"/>
+              </w:rPr>
+              <w:t>Administrator, Staff</w:t>
+            </w:r>
+          </w:p>
+        </w:tc>
+        <w:tc>
+          <w:tcPr>
+            <w:tcW w:w="3006" w:type="dxa"/>
+            <w:vMerge/>
+          </w:tcPr>
+          <w:p>
+            <w:pPr>
+              <w:spacing w:line="480" w:lineRule="auto"/>
+              <w:rPr>
+                <w:lang w:val="en-GB"/>
+              </w:rPr>
+            </w:pPr>
+          </w:p>
+        </w:tc>
+      </w:tr>
+      <w:tr>
+        <w:tc>
+          <w:tcPr>
+            <w:tcW w:w="3005" w:type="dxa"/>
+          </w:tcPr>
+          <w:p>
+            <w:pPr>
+              <w:spacing w:line="480" w:lineRule="auto"/>
+              <w:rPr>
+                <w:lang w:val="en-GB"/>
+              </w:rPr>
+            </w:pPr>
+            <w:r>
+              <w:rPr>
+                <w:lang w:val="en-GB"/>
+              </w:rPr>
+              <w:t>Action poor attendance</w:t>
+            </w:r>
+          </w:p>
+        </w:tc>
+        <w:tc>
+          <w:tcPr>
+            <w:tcW w:w="3005" w:type="dxa"/>
+          </w:tcPr>
+          <w:p>
+            <w:pPr>
+              <w:rPr>
+                <w:lang w:val="en-GB"/>
+              </w:rPr>
+            </w:pPr>
+            <w:r>
+              <w:rPr>
+                <w:lang w:val="en-GB"/>
+              </w:rPr>
+              <w:t>Administrator</w:t>
+            </w:r>
+          </w:p>
+        </w:tc>
+        <w:tc>
+          <w:tcPr>
+            <w:tcW w:w="3006" w:type="dxa"/>
+            <w:vMerge/>
+          </w:tcPr>
+          <w:p>
+            <w:pPr>
+              <w:spacing w:line="480" w:lineRule="auto"/>
+              <w:rPr>
+                <w:lang w:val="en-GB"/>
+              </w:rPr>
+            </w:pPr>
+          </w:p>
+        </w:tc>
+      </w:tr>
+      <w:tr>
+        <w:tc>
+          <w:tcPr>
+            <w:tcW w:w="3005" w:type="dxa"/>
+          </w:tcPr>
+          <w:p>
+            <w:pPr>
+              <w:spacing w:line="480" w:lineRule="auto"/>
+              <w:rPr>
+                <w:lang w:val="en-GB"/>
+              </w:rPr>
+            </w:pPr>
+            <w:r>
+              <w:rPr>
+                <w:lang w:val="en-GB"/>
+              </w:rPr>
+              <w:t>Monitor</w:t>
+            </w:r>
+          </w:p>
+        </w:tc>
+        <w:tc>
+          <w:tcPr>
+            <w:tcW w:w="3005" w:type="dxa"/>
+          </w:tcPr>
+          <w:p>
+            <w:pPr>
+              <w:rPr>
+                <w:lang w:val="en-GB"/>
+              </w:rPr>
+            </w:pPr>
+            <w:r>
+              <w:rPr>
+                <w:lang w:val="en-GB"/>
+              </w:rPr>
+              <w:t>Administrator</w:t>
+            </w:r>
+          </w:p>
+        </w:tc>
+        <w:tc>
+          <w:tcPr>
+            <w:tcW w:w="3006" w:type="dxa"/>
+          </w:tcPr>
+          <w:p>
+            <w:pPr>
+              <w:spacing w:line="480" w:lineRule="auto"/>
+              <w:rPr>
+                <w:lang w:val="en-GB"/>
+              </w:rPr>
+            </w:pPr>
+            <w:r>
+              <w:rPr>
+                <w:lang w:val="en-GB"/>
+              </w:rPr>
+              <w:t>-</w:t>
+            </w:r>
+          </w:p>
+        </w:tc>
+      </w:tr>
+      <w:tr>
+        <w:tc>
+          <w:tcPr>
+            <w:tcW w:w="9016" w:type="dxa"/>
+            <w:gridSpan w:val="3"/>
+          </w:tcPr>
+          <w:p>
+            <w:pPr>
+              <w:spacing w:line="480" w:lineRule="auto"/>
+              <w:rPr>
+                <w:lang w:val="en-GB"/>
+              </w:rPr>
+            </w:pPr>
+          </w:p>
+        </w:tc>
+      </w:tr>
+      <w:tr>
+        <w:tc>
+          <w:tcPr>
+            <w:tcW w:w="3005" w:type="dxa"/>
+          </w:tcPr>
+          <w:p>
+            <w:pPr>
+              <w:spacing w:line="480" w:lineRule="auto"/>
+              <w:rPr>
+                <w:lang w:val="en-GB"/>
+              </w:rPr>
+            </w:pPr>
+            <w:r>
+              <w:rPr>
+                <w:lang w:val="en-GB"/>
+              </w:rPr>
+              <w:t>Add personal tutor</w:t>
+            </w:r>
+          </w:p>
+        </w:tc>
+        <w:tc>
+          <w:tcPr>
+            <w:tcW w:w="3005" w:type="dxa"/>
+          </w:tcPr>
+          <w:p>
+            <w:pPr>
+              <w:rPr>
+                <w:lang w:val="en-GB"/>
+              </w:rPr>
+            </w:pPr>
+            <w:r>
+              <w:rPr>
+                <w:lang w:val="en-GB"/>
+              </w:rPr>
+              <w:t>Administrator</w:t>
+            </w:r>
+          </w:p>
+        </w:tc>
+        <w:tc>
+          <w:tcPr>
+            <w:tcW w:w="3006" w:type="dxa"/>
+            <w:vMerge w:val="restart"/>
+          </w:tcPr>
+          <w:p>
+            <w:pPr>
+              <w:spacing w:line="480" w:lineRule="auto"/>
+              <w:rPr>
+                <w:lang w:val="en-GB"/>
+              </w:rPr>
+            </w:pPr>
+            <w:r>
+              <w:rPr>
+                <w:lang w:val="en-GB"/>
+              </w:rPr>
+              <w:t>Id</w:t>
+            </w:r>
+          </w:p>
+          <w:p>
+            <w:pPr>
+              <w:spacing w:line="480" w:lineRule="auto"/>
+              <w:rPr>
+                <w:lang w:val="en-GB"/>
+              </w:rPr>
+            </w:pPr>
+            <w:r>
+              <w:rPr>
+                <w:lang w:val="en-GB"/>
+              </w:rPr>
+              <w:t>Full Name</w:t>
+            </w:r>
+          </w:p>
+          <w:p>
+            <w:pPr>
+              <w:spacing w:line="480" w:lineRule="auto"/>
+              <w:rPr>
+                <w:lang w:val="en-GB"/>
+              </w:rPr>
+            </w:pPr>
+            <w:r>
+              <w:rPr>
+                <w:lang w:val="en-GB"/>
+              </w:rPr>
+              <w:lastRenderedPageBreak/>
+              <w:t>Module Id</w:t>
+            </w:r>
+          </w:p>
+          <w:p>
+            <w:pPr>
+              <w:spacing w:line="480" w:lineRule="auto"/>
+              <w:rPr>
+                <w:lang w:val="en-GB"/>
+              </w:rPr>
+            </w:pPr>
+            <w:r>
+              <w:rPr>
+                <w:lang w:val="en-GB"/>
+              </w:rPr>
+              <w:t>Student Id</w:t>
+            </w:r>
+          </w:p>
+        </w:tc>
+      </w:tr>
+      <w:tr>
+        <w:tc>
+          <w:tcPr>
+            <w:tcW w:w="3005" w:type="dxa"/>
+          </w:tcPr>
+          <w:p>
+            <w:pPr>
+              <w:spacing w:line="480" w:lineRule="auto"/>
+              <w:rPr>
+                <w:lang w:val="en-GB"/>
+              </w:rPr>
+            </w:pPr>
+            <w:r>
+              <w:rPr>
+                <w:lang w:val="en-GB"/>
+              </w:rPr>
+              <w:t>Update/Amend tutor</w:t>
+            </w:r>
+          </w:p>
+        </w:tc>
+        <w:tc>
+          <w:tcPr>
+            <w:tcW w:w="3005" w:type="dxa"/>
+          </w:tcPr>
+          <w:p>
+            <w:pPr>
+              <w:rPr>
+                <w:lang w:val="en-GB"/>
+              </w:rPr>
+            </w:pPr>
+            <w:r>
+              <w:rPr>
+                <w:lang w:val="en-GB"/>
+              </w:rPr>
+              <w:t>Administrator</w:t>
+            </w:r>
+          </w:p>
+        </w:tc>
+        <w:tc>
+          <w:tcPr>
+            <w:tcW w:w="3006" w:type="dxa"/>
+            <w:vMerge/>
+          </w:tcPr>
+          <w:p>
+            <w:pPr>
+              <w:spacing w:line="480" w:lineRule="auto"/>
+              <w:rPr>
+                <w:lang w:val="en-GB"/>
+              </w:rPr>
+            </w:pPr>
+          </w:p>
+        </w:tc>
+      </w:tr>
+      <w:tr>
+        <w:tc>
+          <w:tcPr>
+            <w:tcW w:w="3005" w:type="dxa"/>
+          </w:tcPr>
+          <w:p>
+            <w:pPr>
+              <w:spacing w:line="480" w:lineRule="auto"/>
+              <w:rPr>
+                <w:lang w:val="en-GB"/>
+              </w:rPr>
+            </w:pPr>
+            <w:r>
+              <w:rPr>
+                <w:lang w:val="en-GB"/>
+              </w:rPr>
+              <w:lastRenderedPageBreak/>
+              <w:t>View tutor</w:t>
+            </w:r>
+          </w:p>
+        </w:tc>
+        <w:tc>
+          <w:tcPr>
+            <w:tcW w:w="3005" w:type="dxa"/>
+          </w:tcPr>
+          <w:p>
+            <w:pPr>
+              <w:rPr>
+                <w:lang w:val="en-GB"/>
+              </w:rPr>
+            </w:pPr>
+            <w:r>
+              <w:rPr>
+                <w:lang w:val="en-GB"/>
+              </w:rPr>
+              <w:t>Administrator, Student</w:t>
+            </w:r>
+          </w:p>
+        </w:tc>
+        <w:tc>
+          <w:tcPr>
+            <w:tcW w:w="3006" w:type="dxa"/>
+            <w:vMerge/>
+          </w:tcPr>
+          <w:p>
+            <w:pPr>
+              <w:spacing w:line="480" w:lineRule="auto"/>
+              <w:rPr>
+                <w:lang w:val="en-GB"/>
+              </w:rPr>
+            </w:pPr>
+          </w:p>
+        </w:tc>
+      </w:tr>
+      <w:tr>
+        <w:tc>
+          <w:tcPr>
+            <w:tcW w:w="3005" w:type="dxa"/>
+          </w:tcPr>
+          <w:p>
+            <w:pPr>
+              <w:spacing w:line="480" w:lineRule="auto"/>
+              <w:rPr>
+                <w:lang w:val="en-GB"/>
+              </w:rPr>
+            </w:pPr>
+            <w:r>
+              <w:rPr>
+                <w:lang w:val="en-GB"/>
+              </w:rPr>
+              <w:t>Assign tutor</w:t>
+            </w:r>
+          </w:p>
+        </w:tc>
+        <w:tc>
+          <w:tcPr>
+            <w:tcW w:w="3005" w:type="dxa"/>
+          </w:tcPr>
+          <w:p>
+            <w:pPr>
+              <w:rPr>
+                <w:lang w:val="en-GB"/>
+              </w:rPr>
+            </w:pPr>
+            <w:r>
+              <w:rPr>
+                <w:lang w:val="en-GB"/>
+              </w:rPr>
+              <w:t>Administrator</w:t>
+            </w:r>
+          </w:p>
+        </w:tc>
+        <w:tc>
+          <w:tcPr>
+            <w:tcW w:w="3006" w:type="dxa"/>
+          </w:tcPr>
+          <w:p>
+            <w:pPr>
+              <w:spacing w:line="480" w:lineRule="auto"/>
+              <w:rPr>
+                <w:lang w:val="en-GB"/>
+              </w:rPr>
+            </w:pPr>
+            <w:r>
+              <w:rPr>
+                <w:lang w:val="en-GB"/>
+              </w:rPr>
+              <w:t>Id</w:t>
+            </w:r>
+          </w:p>
+          <w:p>
+            <w:pPr>
+              <w:spacing w:line="480" w:lineRule="auto"/>
+              <w:rPr>
+                <w:lang w:val="en-GB"/>
+              </w:rPr>
+            </w:pPr>
+            <w:r>
+              <w:rPr>
+                <w:lang w:val="en-GB"/>
+              </w:rPr>
+              <w:t>Student Id</w:t>
+            </w:r>
+          </w:p>
+        </w:tc>
+      </w:tr>
+      <w:tr>
+        <w:tc>
+          <w:tcPr>
+            <w:tcW w:w="9016" w:type="dxa"/>
+            <w:gridSpan w:val="3"/>
+          </w:tcPr>
+          <w:p>
+            <w:pPr>
+              <w:spacing w:line="480" w:lineRule="auto"/>
+              <w:rPr>
+                <w:lang w:val="en-GB"/>
+              </w:rPr>
+            </w:pPr>
+          </w:p>
+          <w:p>
+            <w:pPr>
+              <w:spacing w:line="480" w:lineRule="auto"/>
+              <w:rPr>
+                <w:lang w:val="en-GB"/>
+              </w:rPr>
+            </w:pPr>
+          </w:p>
+        </w:tc>
+      </w:tr>
+      <w:tr>
+        <w:tc>
+          <w:tcPr>
+            <w:tcW w:w="3005" w:type="dxa"/>
+          </w:tcPr>
+          <w:p>
+            <w:pPr>
+              <w:spacing w:line="480" w:lineRule="auto"/>
+              <w:rPr>
+                <w:lang w:val="en-GB"/>
+              </w:rPr>
+            </w:pPr>
+            <w:r>
+              <w:rPr>
+                <w:lang w:val="en-GB"/>
+              </w:rPr>
+              <w:t>Add timetable</w:t>
+            </w:r>
+          </w:p>
+        </w:tc>
+        <w:tc>
+          <w:tcPr>
+            <w:tcW w:w="3005" w:type="dxa"/>
+          </w:tcPr>
+          <w:p>
+            <w:pPr>
+              <w:rPr>
+                <w:lang w:val="en-GB"/>
+              </w:rPr>
+            </w:pPr>
+            <w:r>
+              <w:rPr>
+                <w:lang w:val="en-GB"/>
+              </w:rPr>
+              <w:t>Administrator</w:t>
+            </w:r>
+          </w:p>
+        </w:tc>
+        <w:tc>
+          <w:tcPr>
+            <w:tcW w:w="3006" w:type="dxa"/>
+            <w:vMerge w:val="restart"/>
+          </w:tcPr>
+          <w:p>
+            <w:pPr>
+              <w:spacing w:line="480" w:lineRule="auto"/>
+              <w:rPr>
+                <w:lang w:val="en-GB"/>
+              </w:rPr>
+            </w:pPr>
+            <w:r>
+              <w:rPr>
+                <w:lang w:val="en-GB"/>
+              </w:rPr>
+              <w:t>Course</w:t>
+            </w:r>
+          </w:p>
+          <w:p>
+            <w:pPr>
+              <w:spacing w:line="480" w:lineRule="auto"/>
+              <w:rPr>
+                <w:lang w:val="en-GB"/>
+              </w:rPr>
+            </w:pPr>
+            <w:r>
+              <w:rPr>
+                <w:lang w:val="en-GB"/>
+              </w:rPr>
+              <w:t>Day</w:t>
+            </w:r>
+          </w:p>
+          <w:p>
+            <w:pPr>
+              <w:spacing w:line="480" w:lineRule="auto"/>
+              <w:rPr>
+                <w:lang w:val="en-GB"/>
+              </w:rPr>
+            </w:pPr>
+            <w:r>
+              <w:rPr>
+                <w:lang w:val="en-GB"/>
+              </w:rPr>
+              <w:t>Time</w:t>
+            </w:r>
+          </w:p>
+          <w:p>
+            <w:pPr>
+              <w:spacing w:line="480" w:lineRule="auto"/>
+              <w:rPr>
+                <w:lang w:val="en-GB"/>
+              </w:rPr>
+            </w:pPr>
+            <w:r>
+              <w:rPr>
+                <w:lang w:val="en-GB"/>
+              </w:rPr>
+              <w:t>Module</w:t>
+            </w:r>
+          </w:p>
+        </w:tc>
+      </w:tr>
+      <w:tr>
+        <w:tc>
+          <w:tcPr>
+            <w:tcW w:w="3005" w:type="dxa"/>
+          </w:tcPr>
+          <w:p>
+            <w:pPr>
+              <w:spacing w:line="480" w:lineRule="auto"/>
+              <w:rPr>
+                <w:lang w:val="en-GB"/>
+              </w:rPr>
+            </w:pPr>
+            <w:r>
+              <w:rPr>
+                <w:lang w:val="en-GB"/>
+              </w:rPr>
+              <w:t>Update/Amend timetable</w:t>
+            </w:r>
+          </w:p>
+        </w:tc>
+        <w:tc>
+          <w:tcPr>
+            <w:tcW w:w="3005" w:type="dxa"/>
+          </w:tcPr>
+          <w:p>
+            <w:pPr>
+              <w:rPr>
+                <w:lang w:val="en-GB"/>
+              </w:rPr>
+            </w:pPr>
+            <w:r>
+              <w:rPr>
+                <w:lang w:val="en-GB"/>
+              </w:rPr>
+              <w:t>Administrator</w:t>
+            </w:r>
+          </w:p>
+        </w:tc>
+        <w:tc>
+          <w:tcPr>
+            <w:tcW w:w="3006" w:type="dxa"/>
+            <w:vMerge/>
+          </w:tcPr>
+          <w:p>
+            <w:pPr>
+              <w:spacing w:line="480" w:lineRule="auto"/>
+              <w:rPr>
+                <w:lang w:val="en-GB"/>
+              </w:rPr>
+            </w:pPr>
+          </w:p>
+        </w:tc>
+      </w:tr>
+      <w:tr>
+        <w:tc>
+          <w:tcPr>
+            <w:tcW w:w="3005" w:type="dxa"/>
+          </w:tcPr>
+          <w:p>
+            <w:pPr>
+              <w:spacing w:line="480" w:lineRule="auto"/>
+              <w:rPr>
+                <w:lang w:val="en-GB"/>
+              </w:rPr>
+            </w:pPr>
+            <w:r>
+              <w:rPr>
+                <w:lang w:val="en-GB"/>
+              </w:rPr>
+              <w:t>Archive timetable</w:t>
+            </w:r>
+          </w:p>
+        </w:tc>
+        <w:tc>
+          <w:tcPr>
+            <w:tcW w:w="3005" w:type="dxa"/>
+          </w:tcPr>
+          <w:p>
+            <w:pPr>
+              <w:rPr>
+                <w:lang w:val="en-GB"/>
+              </w:rPr>
+            </w:pPr>
+            <w:r>
+              <w:rPr>
+                <w:lang w:val="en-GB"/>
+              </w:rPr>
+              <w:t>Administrator</w:t>
+            </w:r>
+          </w:p>
+        </w:tc>
+        <w:tc>
+          <w:tcPr>
+            <w:tcW w:w="3006" w:type="dxa"/>
+            <w:vMerge/>
+          </w:tcPr>
+          <w:p>
+            <w:pPr>
+              <w:spacing w:line="480" w:lineRule="auto"/>
+              <w:rPr>
+                <w:lang w:val="en-GB"/>
+              </w:rPr>
+            </w:pPr>
+          </w:p>
+        </w:tc>
+      </w:tr>
+      <w:tr>
+        <w:tc>
+          <w:tcPr>
+            <w:tcW w:w="3005" w:type="dxa"/>
+          </w:tcPr>
+          <w:p>
+            <w:pPr>
+              <w:spacing w:line="480" w:lineRule="auto"/>
+              <w:rPr>
+                <w:lang w:val="en-GB"/>
+              </w:rPr>
+            </w:pPr>
+            <w:r>
+              <w:rPr>
+                <w:lang w:val="en-GB"/>
+              </w:rPr>
+              <w:t>Delete timetable</w:t>
+            </w:r>
+          </w:p>
+        </w:tc>
+        <w:tc>
+          <w:tcPr>
+            <w:tcW w:w="3005" w:type="dxa"/>
+          </w:tcPr>
+          <w:p>
+            <w:pPr>
+              <w:rPr>
+                <w:lang w:val="en-GB"/>
+              </w:rPr>
+            </w:pPr>
+            <w:r>
+              <w:rPr>
+                <w:lang w:val="en-GB"/>
+              </w:rPr>
+              <w:t>Administrator</w:t>
+            </w:r>
+          </w:p>
+        </w:tc>
+        <w:tc>
+          <w:tcPr>
+            <w:tcW w:w="3006" w:type="dxa"/>
+          </w:tcPr>
+          <w:p>
+            <w:pPr>
+              <w:spacing w:line="480" w:lineRule="auto"/>
+              <w:rPr>
+                <w:lang w:val="en-GB"/>
+              </w:rPr>
+            </w:pPr>
+            <w:r>
+              <w:rPr>
+                <w:lang w:val="en-GB"/>
+              </w:rPr>
+              <w:t>Course</w:t>
+            </w:r>
+          </w:p>
+        </w:tc>
+      </w:tr>
+      <w:tr>
+        <w:tc>
+          <w:tcPr>
+            <w:tcW w:w="3005" w:type="dxa"/>
+          </w:tcPr>
+          <w:p>
+            <w:pPr>
+              <w:spacing w:line="480" w:lineRule="auto"/>
+              <w:rPr>
+                <w:lang w:val="en-GB"/>
+              </w:rPr>
+            </w:pPr>
+            <w:r>
+              <w:rPr>
+                <w:lang w:val="en-GB"/>
+              </w:rPr>
+              <w:t>View timetable</w:t>
+            </w:r>
+          </w:p>
+        </w:tc>
+        <w:tc>
+          <w:tcPr>
+            <w:tcW w:w="3005" w:type="dxa"/>
+          </w:tcPr>
+          <w:p>
+            <w:pPr>
+              <w:rPr>
+                <w:lang w:val="en-GB"/>
+              </w:rPr>
+            </w:pPr>
+            <w:r>
+              <w:rPr>
+                <w:lang w:val="en-GB"/>
+              </w:rPr>
+              <w:t>Administrator, Staff, Student</w:t>
+            </w:r>
+          </w:p>
+        </w:tc>
+        <w:tc>
+          <w:tcPr>
+            <w:tcW w:w="3006" w:type="dxa"/>
+          </w:tcPr>
+          <w:p>
+            <w:pPr>
+              <w:spacing w:line="480" w:lineRule="auto"/>
+              <w:rPr>
+                <w:lang w:val="en-GB"/>
+              </w:rPr>
+            </w:pPr>
+            <w:r>
+              <w:rPr>
+                <w:lang w:val="en-GB"/>
+              </w:rPr>
+              <w:t>Course</w:t>
+            </w:r>
+          </w:p>
+        </w:tc>
+      </w:tr>
+      <w:tr>
+        <w:tc>
+          <w:tcPr>
+            <w:tcW w:w="9016" w:type="dxa"/>
+            <w:gridSpan w:val="3"/>
+          </w:tcPr>
+          <w:p>
+            <w:pPr>
+              <w:spacing w:line="480" w:lineRule="auto"/>
+              <w:rPr>
+                <w:lang w:val="en-GB"/>
+              </w:rPr>
+            </w:pPr>
+          </w:p>
+        </w:tc>
+      </w:tr>
+      <w:tr>
+        <w:tc>
+          <w:tcPr>
+            <w:tcW w:w="3005" w:type="dxa"/>
+          </w:tcPr>
+          <w:p>
+            <w:pPr>
+              <w:spacing w:line="480" w:lineRule="auto"/>
+              <w:rPr>
+                <w:lang w:val="en-GB"/>
+              </w:rPr>
+            </w:pPr>
+            <w:r>
+              <w:rPr>
+                <w:lang w:val="en-GB"/>
+              </w:rPr>
+              <w:t>Generate report</w:t>
+            </w:r>
+          </w:p>
+        </w:tc>
+        <w:tc>
+          <w:tcPr>
+            <w:tcW w:w="3005" w:type="dxa"/>
+          </w:tcPr>
+          <w:p>
+            <w:pPr>
+              <w:rPr>
+                <w:lang w:val="en-GB"/>
+              </w:rPr>
+            </w:pPr>
+            <w:r>
+              <w:rPr>
+                <w:lang w:val="en-GB"/>
+              </w:rPr>
+              <w:t>Administrator</w:t>
+            </w:r>
+          </w:p>
+        </w:tc>
+        <w:tc>
+          <w:tcPr>
+            <w:tcW w:w="3006" w:type="dxa"/>
+            <w:vMerge w:val="restart"/>
+          </w:tcPr>
+          <w:p>
+            <w:pPr>
+              <w:spacing w:line="480" w:lineRule="auto"/>
+              <w:rPr>
+                <w:lang w:val="en-GB"/>
+              </w:rPr>
+            </w:pPr>
+            <w:r>
+              <w:rPr>
+                <w:lang w:val="en-GB"/>
+              </w:rPr>
+              <w:t>Staff Id</w:t>
+            </w:r>
+          </w:p>
+          <w:p>
+            <w:pPr>
+              <w:spacing w:line="480" w:lineRule="auto"/>
+              <w:rPr>
+                <w:lang w:val="en-GB"/>
+              </w:rPr>
+            </w:pPr>
+            <w:r>
+              <w:rPr>
+                <w:lang w:val="en-GB"/>
+              </w:rPr>
+              <w:t>Student Id</w:t>
+            </w:r>
+          </w:p>
+        </w:tc>
+      </w:tr>
+      <w:tr>
+        <w:tc>
+          <w:tcPr>
+            <w:tcW w:w="3005" w:type="dxa"/>
+          </w:tcPr>
+          <w:p>
+            <w:pPr>
+              <w:spacing w:line="480" w:lineRule="auto"/>
+              <w:rPr>
+                <w:lang w:val="en-GB"/>
+              </w:rPr>
+            </w:pPr>
+            <w:r>
+              <w:rPr>
+                <w:lang w:val="en-GB"/>
+              </w:rPr>
+              <w:t>View report</w:t>
+            </w:r>
+          </w:p>
+        </w:tc>
+        <w:tc>
+          <w:tcPr>
+            <w:tcW w:w="3005" w:type="dxa"/>
+          </w:tcPr>
+          <w:p>
+            <w:pPr>
+              <w:rPr>
+                <w:lang w:val="en-GB"/>
+              </w:rPr>
+            </w:pPr>
+            <w:r>
+              <w:rPr>
+                <w:lang w:val="en-GB"/>
+              </w:rPr>
+              <w:t>Administrator, Staff, Student</w:t>
+            </w:r>
+          </w:p>
+        </w:tc>
+        <w:tc>
+          <w:tcPr>
+            <w:tcW w:w="3006" w:type="dxa"/>
+            <w:vMerge/>
+          </w:tcPr>
+          <w:p>
+            <w:pPr>
+              <w:spacing w:line="480" w:lineRule="auto"/>
+              <w:rPr>
+                <w:lang w:val="en-GB"/>
+              </w:rPr>
+            </w:pPr>
+          </w:p>
+        </w:tc>
+      </w:tr>
+      <w:tr>
+        <w:tc>
+          <w:tcPr>
+            <w:tcW w:w="3005" w:type="dxa"/>
+          </w:tcPr>
+          <w:p>
+            <w:pPr>
+              <w:spacing w:line="480" w:lineRule="auto"/>
+              <w:rPr>
+                <w:lang w:val="en-GB"/>
+              </w:rPr>
+            </w:pPr>
+            <w:r>
+              <w:rPr>
+                <w:lang w:val="en-GB"/>
+              </w:rPr>
+              <w:t>Print report</w:t>
+            </w:r>
+          </w:p>
+        </w:tc>
+        <w:tc>
+          <w:tcPr>
+            <w:tcW w:w="3005" w:type="dxa"/>
+          </w:tcPr>
+          <w:p>
+            <w:pPr>
+              <w:rPr>
+                <w:lang w:val="en-GB"/>
+              </w:rPr>
+            </w:pPr>
+            <w:r>
+              <w:rPr>
+                <w:lang w:val="en-GB"/>
+              </w:rPr>
+              <w:t>Administrator</w:t>
+            </w:r>
+          </w:p>
+        </w:tc>
+        <w:tc>
+          <w:tcPr>
+            <w:tcW w:w="3006" w:type="dxa"/>
+          </w:tcPr>
+          <w:p>
+            <w:pPr>
+              <w:spacing w:line="480" w:lineRule="auto"/>
+              <w:rPr>
+                <w:lang w:val="en-GB"/>
+              </w:rPr>
+            </w:pPr>
+            <w:r>
+              <w:rPr>
+                <w:lang w:val="en-GB"/>
+              </w:rPr>
+              <w:t>-</w:t>
+            </w:r>
+          </w:p>
+        </w:tc>
+      </w:tr>
+      <w:tr>
+        <w:tc>
+          <w:tcPr>
+            <w:tcW w:w="9016" w:type="dxa"/>
+            <w:gridSpan w:val="3"/>
+          </w:tcPr>
+          <w:p>
+            <w:pPr>
+              <w:spacing w:line="480" w:lineRule="auto"/>
+              <w:rPr>
+                <w:lang w:val="en-GB"/>
+              </w:rPr>
+            </w:pPr>
+          </w:p>
+        </w:tc>
+      </w:tr>
+      <w:tr>
+        <w:tc>
+          <w:tcPr>
+            <w:tcW w:w="3005" w:type="dxa"/>
+          </w:tcPr>
+          <w:p>
+            <w:pPr>
+              <w:spacing w:line="480" w:lineRule="auto"/>
+              <w:rPr>
+                <w:lang w:val="en-GB"/>
+              </w:rPr>
+            </w:pPr>
+            <w:r>
+              <w:rPr>
+                <w:lang w:val="en-GB"/>
+              </w:rPr>
+              <w:t>Create diary</w:t>
+            </w:r>
+          </w:p>
+        </w:tc>
+        <w:tc>
+          <w:tcPr>
+            <w:tcW w:w="3005" w:type="dxa"/>
+          </w:tcPr>
+          <w:p>
+            <w:pPr>
+              <w:rPr>
+                <w:lang w:val="en-GB"/>
+              </w:rPr>
+            </w:pPr>
+            <w:r>
+              <w:rPr>
+                <w:lang w:val="en-GB"/>
+              </w:rPr>
+              <w:t>Administrator</w:t>
+            </w:r>
+          </w:p>
+        </w:tc>
+        <w:tc>
+          <w:tcPr>
+            <w:tcW w:w="3006" w:type="dxa"/>
+          </w:tcPr>
+          <w:p>
+            <w:pPr>
+              <w:spacing w:line="480" w:lineRule="auto"/>
+              <w:rPr>
+                <w:lang w:val="en-GB"/>
+              </w:rPr>
+            </w:pPr>
+          </w:p>
+        </w:tc>
+      </w:tr>
+      <w:tr>
+        <w:tc>
+          <w:tcPr>
+            <w:tcW w:w="3005" w:type="dxa"/>
+          </w:tcPr>
+          <w:p>
+            <w:pPr>
+              <w:spacing w:line="480" w:lineRule="auto"/>
+              <w:rPr>
+                <w:lang w:val="en-GB"/>
+              </w:rPr>
+            </w:pPr>
+            <w:r>
+              <w:rPr>
+                <w:lang w:val="en-GB"/>
+              </w:rPr>
+              <w:t>Update/Amend diary</w:t>
+            </w:r>
+          </w:p>
+        </w:tc>
+        <w:tc>
+          <w:tcPr>
+            <w:tcW w:w="3005" w:type="dxa"/>
+          </w:tcPr>
+          <w:p>
+            <w:pPr>
+              <w:rPr>
+                <w:lang w:val="en-GB"/>
+              </w:rPr>
+            </w:pPr>
+            <w:r>
+              <w:rPr>
+                <w:lang w:val="en-GB"/>
+              </w:rPr>
+              <w:t>Administrator</w:t>
+            </w:r>
+          </w:p>
+        </w:tc>
+        <w:tc>
+          <w:tcPr>
+            <w:tcW w:w="3006" w:type="dxa"/>
+          </w:tcPr>
+          <w:p>
+            <w:pPr>
+              <w:spacing w:line="480" w:lineRule="auto"/>
+              <w:rPr>
+                <w:lang w:val="en-GB"/>
+              </w:rPr>
+            </w:pPr>
+          </w:p>
+        </w:tc>
+      </w:tr>
+      <w:tr>
+        <w:tc>
+          <w:tcPr>
+            <w:tcW w:w="3005" w:type="dxa"/>
+          </w:tcPr>
+          <w:p>
+            <w:pPr>
+              <w:spacing w:line="480" w:lineRule="auto"/>
+              <w:rPr>
+                <w:lang w:val="en-GB"/>
+              </w:rPr>
+            </w:pPr>
+            <w:r>
+              <w:rPr>
+                <w:lang w:val="en-GB"/>
+              </w:rPr>
+              <w:t>View diary</w:t>
+            </w:r>
+          </w:p>
+        </w:tc>
+        <w:tc>
+          <w:tcPr>
+            <w:tcW w:w="3005" w:type="dxa"/>
+          </w:tcPr>
+          <w:p>
+            <w:pPr>
+              <w:rPr>
+                <w:lang w:val="en-GB"/>
+              </w:rPr>
+            </w:pPr>
+            <w:r>
+              <w:rPr>
+                <w:lang w:val="en-GB"/>
+              </w:rPr>
+              <w:t>Administrator</w:t>
+            </w:r>
+          </w:p>
+        </w:tc>
+        <w:tc>
+          <w:tcPr>
+            <w:tcW w:w="3006" w:type="dxa"/>
+          </w:tcPr>
+          <w:p>
+            <w:pPr>
+              <w:spacing w:line="480" w:lineRule="auto"/>
+              <w:rPr>
+                <w:lang w:val="en-GB"/>
+              </w:rPr>
+            </w:pPr>
+          </w:p>
+        </w:tc>
+      </w:tr>
+      <w:tr>
+        <w:tc>
+          <w:tcPr>
+            <w:tcW w:w="3005" w:type="dxa"/>
+          </w:tcPr>
+          <w:p>
+            <w:pPr>
+              <w:spacing w:line="480" w:lineRule="auto"/>
+              <w:rPr>
+                <w:lang w:val="en-GB"/>
+              </w:rPr>
+            </w:pPr>
+            <w:r>
+              <w:rPr>
+                <w:lang w:val="en-GB"/>
+              </w:rPr>
+              <w:t>Prompt</w:t>
+            </w:r>
+          </w:p>
+        </w:tc>
+        <w:tc>
+          <w:tcPr>
+            <w:tcW w:w="3005" w:type="dxa"/>
+          </w:tcPr>
+          <w:p>
+            <w:pPr>
+              <w:rPr>
+                <w:lang w:val="en-GB"/>
+              </w:rPr>
+            </w:pPr>
+            <w:r>
+              <w:rPr>
+                <w:lang w:val="en-GB"/>
+              </w:rPr>
+              <w:t>Administrator</w:t>
+            </w:r>
+          </w:p>
+        </w:tc>
+        <w:tc>
+          <w:tcPr>
+            <w:tcW w:w="3006" w:type="dxa"/>
+          </w:tcPr>
+          <w:p>
+            <w:pPr>
+              <w:spacing w:line="480" w:lineRule="auto"/>
+              <w:rPr>
+                <w:lang w:val="en-GB"/>
+              </w:rPr>
+            </w:pPr>
+          </w:p>
+        </w:tc>
+      </w:tr>
+      <w:tr>
+        <w:tc>
+          <w:tcPr>
+            <w:tcW w:w="3005" w:type="dxa"/>
+          </w:tcPr>
+          <w:p>
+            <w:pPr>
+              <w:spacing w:line="480" w:lineRule="auto"/>
+              <w:rPr>
+                <w:lang w:val="en-GB"/>
+              </w:rPr>
+            </w:pPr>
+            <w:r>
+              <w:rPr>
+                <w:lang w:val="en-GB"/>
+              </w:rPr>
+              <w:t>Initiated Automated Action</w:t>
+            </w:r>
+          </w:p>
+        </w:tc>
+        <w:tc>
+          <w:tcPr>
+            <w:tcW w:w="3005" w:type="dxa"/>
+          </w:tcPr>
+          <w:p>
+            <w:pPr>
+              <w:rPr>
+                <w:lang w:val="en-GB"/>
+              </w:rPr>
+            </w:pPr>
+            <w:r>
+              <w:rPr>
+                <w:lang w:val="en-GB"/>
+              </w:rPr>
+              <w:t>Administrator</w:t>
+            </w:r>
+          </w:p>
+        </w:tc>
+        <w:tc>
+          <w:tcPr>
+            <w:tcW w:w="3006" w:type="dxa"/>
+          </w:tcPr>
+          <w:p>
+            <w:pPr>
+              <w:spacing w:line="480" w:lineRule="auto"/>
+              <w:rPr>
+                <w:lang w:val="en-GB"/>
+              </w:rPr>
+            </w:pPr>
+          </w:p>
+        </w:tc>
+      </w:tr>
+    </w:tbl>
+    <w:p>
+      <w:pPr>
+        <w:rPr>
+          <w:lang w:val="en-GB"/>
+        </w:rPr>
+      </w:pPr>
+    </w:p>
+    <w:p>
+      <w:pPr>
+        <w:rPr>
+          <w:lang w:val="en-GB"/>
+        </w:rPr>
+      </w:pPr>
+    </w:p>
+    <w:p>
+      <w:pPr>
+        <w:pStyle w:val="ListParagraph"/>
+        <w:numPr>
+          <w:ilvl w:val="2"/>
+          <w:numId w:val="3"/>
+        </w:numPr>
+        <w:rPr>
+          <w:lang w:val="en-GB"/>
+        </w:rPr>
+      </w:pPr>
+      <w:r>
+        <w:rPr>
+          <w:lang w:val="en-GB"/>
+        </w:rPr>
+        <w:lastRenderedPageBreak/>
+        <w:t>Commands, Queries and Constraints</w:t>
+      </w:r>
+    </w:p>
+    <w:p>
+      <w:pPr>
+        <w:pStyle w:val="ListParagraph"/>
+        <w:ind w:left="1080"/>
+        <w:rPr>
+          <w:lang w:val="en-GB"/>
+        </w:rPr>
+      </w:pPr>
+    </w:p>
+    <w:p>
+      <w:pPr>
+        <w:pStyle w:val="ListParagraph"/>
+        <w:ind w:left="1080"/>
+        <w:rPr>
+          <w:lang w:val="en-GB"/>
+        </w:rPr>
+      </w:pPr>
+      <w:bookmarkStart w:id="0" w:name="_GoBack"/>
+      <w:bookmarkEnd w:id="0"/>
+    </w:p>
+    <w:p>
+      <w:pPr>
+        <w:rPr>
+          <w:lang w:val="en-GB"/>
+        </w:rPr>
+      </w:pPr>
+    </w:p>
+    <w:p>
+      <w:pPr>
         <w:rPr>
           <w:lang w:val="en-GB"/>
         </w:rPr>
@@ -2259,6 +5996,92 @@
     </w:lvl>
   </w:abstractNum>
   <w:abstractNum w:abstractNumId="1" w15:restartNumberingAfterBreak="0">
+    <w:nsid w:val="10995F79"/>
+    <w:multiLevelType w:val="hybridMultilevel"/>
+    <w:tmpl w:val="F3A6AD7A"/>
+    <w:lvl w:ilvl="0" w:tplc="0809000F">
+      <w:start w:val="1"/>
+      <w:numFmt w:val="decimal"/>
+      <w:lvlText w:val="%1."/>
+      <w:lvlJc w:val="left"/>
+      <w:pPr>
+        <w:ind w:left="1440" w:hanging="360"/>
+      </w:pPr>
+    </w:lvl>
+    <w:lvl w:ilvl="1" w:tplc="08090019" w:tentative="1">
+      <w:start w:val="1"/>
+      <w:numFmt w:val="lowerLetter"/>
+      <w:lvlText w:val="%2."/>
+      <w:lvlJc w:val="left"/>
+      <w:pPr>
+        <w:ind w:left="2160" w:hanging="360"/>
+      </w:pPr>
+    </w:lvl>
+    <w:lvl w:ilvl="2" w:tplc="0809001B" w:tentative="1">
+      <w:start w:val="1"/>
+      <w:numFmt w:val="lowerRoman"/>
+      <w:lvlText w:val="%3."/>
+      <w:lvlJc w:val="right"/>
+      <w:pPr>
+        <w:ind w:left="2880" w:hanging="180"/>
+      </w:pPr>
+    </w:lvl>
+    <w:lvl w:ilvl="3" w:tplc="0809000F" w:tentative="1">
+      <w:start w:val="1"/>
+      <w:numFmt w:val="decimal"/>
+      <w:lvlText w:val="%4."/>
+      <w:lvlJc w:val="left"/>
+      <w:pPr>
+        <w:ind w:left="3600" w:hanging="360"/>
+      </w:pPr>
+    </w:lvl>
+    <w:lvl w:ilvl="4" w:tplc="08090019" w:tentative="1">
+      <w:start w:val="1"/>
+      <w:numFmt w:val="lowerLetter"/>
+      <w:lvlText w:val="%5."/>
+      <w:lvlJc w:val="left"/>
+      <w:pPr>
+        <w:ind w:left="4320" w:hanging="360"/>
+      </w:pPr>
+    </w:lvl>
+    <w:lvl w:ilvl="5" w:tplc="0809001B" w:tentative="1">
+      <w:start w:val="1"/>
+      <w:numFmt w:val="lowerRoman"/>
+      <w:lvlText w:val="%6."/>
+      <w:lvlJc w:val="right"/>
+      <w:pPr>
+        <w:ind w:left="5040" w:hanging="180"/>
+      </w:pPr>
+    </w:lvl>
+    <w:lvl w:ilvl="6" w:tplc="0809000F" w:tentative="1">
+      <w:start w:val="1"/>
+      <w:numFmt w:val="decimal"/>
+      <w:lvlText w:val="%7."/>
+      <w:lvlJc w:val="left"/>
+      <w:pPr>
+        <w:ind w:left="5760" w:hanging="360"/>
+      </w:pPr>
+    </w:lvl>
+    <w:lvl w:ilvl="7" w:tplc="08090019" w:tentative="1">
+      <w:start w:val="1"/>
+      <w:numFmt w:val="lowerLetter"/>
+      <w:lvlText w:val="%8."/>
+      <w:lvlJc w:val="left"/>
+      <w:pPr>
+        <w:ind w:left="6480" w:hanging="360"/>
+      </w:pPr>
+    </w:lvl>
+    <w:lvl w:ilvl="8" w:tplc="0809001B" w:tentative="1">
+      <w:start w:val="1"/>
+      <w:numFmt w:val="lowerRoman"/>
+      <w:lvlText w:val="%9."/>
+      <w:lvlJc w:val="right"/>
+      <w:pPr>
+        <w:ind w:left="7200" w:hanging="180"/>
+      </w:pPr>
+    </w:lvl>
+  </w:abstractNum>
+  <w:abstractNum w:abstractNumId="2" w15:restartNumberingAfterBreak="0">
     <w:nsid w:val="51F15A5D"/>
     <w:multiLevelType w:val="hybridMultilevel"/>
     <w:tmpl w:val="CC406E90"/>
@@ -2344,7 +6167,93 @@
       </w:pPr>
     </w:lvl>
   </w:abstractNum>
-  <w:abstractNum w:abstractNumId="2" w15:restartNumberingAfterBreak="0">
+  <w:abstractNum w:abstractNumId="3" w15:restartNumberingAfterBreak="0">
+    <w:nsid w:val="693E3F0E"/>
+    <w:multiLevelType w:val="hybridMultilevel"/>
+    <w:tmpl w:val="77AEBB1E"/>
+    <w:lvl w:ilvl="0" w:tplc="0809000F">
+      <w:start w:val="1"/>
+      <w:numFmt w:val="decimal"/>
+      <w:lvlText w:val="%1."/>
+      <w:lvlJc w:val="left"/>
+      <w:pPr>
+        <w:ind w:left="1800" w:hanging="360"/>
+      </w:pPr>
+    </w:lvl>
+    <w:lvl w:ilvl="1" w:tplc="08090019" w:tentative="1">
+      <w:start w:val="1"/>
+      <w:numFmt w:val="lowerLetter"/>
+      <w:lvlText w:val="%2."/>
+      <w:lvlJc w:val="left"/>
+      <w:pPr>
+        <w:ind w:left="2520" w:hanging="360"/>
+      </w:pPr>
+    </w:lvl>
+    <w:lvl w:ilvl="2" w:tplc="0809001B" w:tentative="1">
+      <w:start w:val="1"/>
+      <w:numFmt w:val="lowerRoman"/>
+      <w:lvlText w:val="%3."/>
+      <w:lvlJc w:val="right"/>
+      <w:pPr>
+        <w:ind w:left="3240" w:hanging="180"/>
+      </w:pPr>
+    </w:lvl>
+    <w:lvl w:ilvl="3" w:tplc="0809000F" w:tentative="1">
+      <w:start w:val="1"/>
+      <w:numFmt w:val="decimal"/>
+      <w:lvlText w:val="%4."/>
+      <w:lvlJc w:val="left"/>
+      <w:pPr>
+        <w:ind w:left="3960" w:hanging="360"/>
+      </w:pPr>
+    </w:lvl>
+    <w:lvl w:ilvl="4" w:tplc="08090019" w:tentative="1">
+      <w:start w:val="1"/>
+      <w:numFmt w:val="lowerLetter"/>
+      <w:lvlText w:val="%5."/>
+      <w:lvlJc w:val="left"/>
+      <w:pPr>
+        <w:ind w:left="4680" w:hanging="360"/>
+      </w:pPr>
+    </w:lvl>
+    <w:lvl w:ilvl="5" w:tplc="0809001B" w:tentative="1">
+      <w:start w:val="1"/>
+      <w:numFmt w:val="lowerRoman"/>
+      <w:lvlText w:val="%6."/>
+      <w:lvlJc w:val="right"/>
+      <w:pPr>
+        <w:ind w:left="5400" w:hanging="180"/>
+      </w:pPr>
+    </w:lvl>
+    <w:lvl w:ilvl="6" w:tplc="0809000F" w:tentative="1">
+      <w:start w:val="1"/>
+      <w:numFmt w:val="decimal"/>
+      <w:lvlText w:val="%7."/>
+      <w:lvlJc w:val="left"/>
+      <w:pPr>
+        <w:ind w:left="6120" w:hanging="360"/>
+      </w:pPr>
+    </w:lvl>
+    <w:lvl w:ilvl="7" w:tplc="08090019" w:tentative="1">
+      <w:start w:val="1"/>
+      <w:numFmt w:val="lowerLetter"/>
+      <w:lvlText w:val="%8."/>
+      <w:lvlJc w:val="left"/>
+      <w:pPr>
+        <w:ind w:left="6840" w:hanging="360"/>
+      </w:pPr>
+    </w:lvl>
+    <w:lvl w:ilvl="8" w:tplc="0809001B" w:tentative="1">
+      <w:start w:val="1"/>
+      <w:numFmt w:val="lowerRoman"/>
+      <w:lvlText w:val="%9."/>
+      <w:lvlJc w:val="right"/>
+      <w:pPr>
+        <w:ind w:left="7560" w:hanging="180"/>
+      </w:pPr>
+    </w:lvl>
+  </w:abstractNum>
+  <w:abstractNum w:abstractNumId="4" w15:restartNumberingAfterBreak="0">
     <w:nsid w:val="7E554D23"/>
     <w:multiLevelType w:val="multilevel"/>
     <w:tmpl w:val="78363F0E"/>
@@ -2469,10 +6378,16 @@
     <w:abstractNumId w:val="0"/>
   </w:num>
   <w:num w:numId="2">
-    <w:abstractNumId w:val="1"/>
+    <w:abstractNumId w:val="2"/>
   </w:num>
   <w:num w:numId="3">
-    <w:abstractNumId w:val="2"/>
+    <w:abstractNumId w:val="4"/>
+  </w:num>
+  <w:num w:numId="4">
+    <w:abstractNumId w:val="3"/>
+  </w:num>
+  <w:num w:numId="5">
+    <w:abstractNumId w:val="1"/>
   </w:num>
 </w:numbering>
 </file>

</xml_diff>

<commit_message>
Included 2.1.2 Interview Findings - Simon White
</commit_message>
<xml_diff>
--- a/Documentation/Course Management System.docx
+++ b/Documentation/Course Management System.docx
@@ -4,19 +4,2696 @@
   <w:body>
     <w:p>
       <w:pPr>
+        <w:pStyle w:val="ListParagraph"/>
+        <w:numPr>
+          <w:ilvl w:val="0"/>
+          <w:numId w:val="10"/>
+        </w:numPr>
+        <w:spacing w:after="160" w:line="259" w:lineRule="auto"/>
+        <w:rPr>
+          <w:rFonts w:ascii="Cambria Math" w:hAnsi="Cambria Math"/>
+          <w:lang w:val="en-GB"/>
+        </w:rPr>
+      </w:pPr>
+      <w:r>
+        <w:rPr>
+          <w:rFonts w:ascii="Cambria Math" w:hAnsi="Cambria Math"/>
+          <w:lang w:val="en-GB"/>
+        </w:rPr>
+        <w:t>Requirement Engineering</w:t>
+      </w:r>
+    </w:p>
+    <w:p>
+      <w:pPr>
+        <w:pStyle w:val="ListParagraph"/>
+        <w:rPr>
+          <w:rFonts w:ascii="Cambria Math" w:hAnsi="Cambria Math"/>
+          <w:lang w:val="en-GB"/>
+        </w:rPr>
+      </w:pPr>
+    </w:p>
+    <w:p>
+      <w:pPr>
+        <w:pStyle w:val="ListParagraph"/>
+        <w:numPr>
+          <w:ilvl w:val="1"/>
+          <w:numId w:val="9"/>
+        </w:numPr>
+        <w:spacing w:after="160" w:line="259" w:lineRule="auto"/>
+        <w:rPr>
+          <w:rFonts w:ascii="Cambria Math" w:hAnsi="Cambria Math"/>
+          <w:lang w:val="en-GB"/>
+        </w:rPr>
+      </w:pPr>
+      <w:r>
+        <w:rPr>
+          <w:rFonts w:ascii="Cambria Math" w:hAnsi="Cambria Math"/>
+          <w:lang w:val="en-GB"/>
+        </w:rPr>
+        <w:t>Elicitation Activities</w:t>
+      </w:r>
+    </w:p>
+    <w:p>
+      <w:pPr>
+        <w:pStyle w:val="ListParagraph"/>
+        <w:ind w:left="786"/>
+        <w:rPr>
+          <w:rFonts w:ascii="Cambria Math" w:hAnsi="Cambria Math"/>
+          <w:lang w:val="en-GB"/>
+        </w:rPr>
+      </w:pPr>
+    </w:p>
+    <w:p>
+      <w:pPr>
+        <w:pStyle w:val="ListParagraph"/>
+        <w:numPr>
+          <w:ilvl w:val="2"/>
+          <w:numId w:val="9"/>
+        </w:numPr>
+        <w:spacing w:after="160" w:line="259" w:lineRule="auto"/>
+        <w:rPr>
+          <w:rFonts w:ascii="Cambria Math" w:hAnsi="Cambria Math"/>
+          <w:lang w:val="en-GB"/>
+        </w:rPr>
+      </w:pPr>
+      <w:r>
+        <w:rPr>
+          <w:rFonts w:ascii="Cambria Math" w:hAnsi="Cambria Math"/>
+          <w:lang w:val="en-GB"/>
+        </w:rPr>
+        <w:t>Interview Plans</w:t>
+      </w:r>
+    </w:p>
+    <w:p>
+      <w:pPr>
+        <w:pStyle w:val="ListParagraph"/>
+        <w:ind w:left="2160"/>
+        <w:rPr>
+          <w:rFonts w:ascii="Cambria Math" w:hAnsi="Cambria Math"/>
+          <w:lang w:val="en-GB"/>
+        </w:rPr>
+      </w:pPr>
+    </w:p>
+    <w:p>
+      <w:pPr>
+        <w:pStyle w:val="ListParagraph"/>
+        <w:numPr>
+          <w:ilvl w:val="2"/>
+          <w:numId w:val="9"/>
+        </w:numPr>
+        <w:spacing w:after="160" w:line="259" w:lineRule="auto"/>
+        <w:rPr>
+          <w:rFonts w:ascii="Cambria Math" w:hAnsi="Cambria Math"/>
+          <w:lang w:val="en-GB"/>
+        </w:rPr>
+      </w:pPr>
+      <w:r>
+        <w:rPr>
+          <w:rFonts w:ascii="Cambria Math" w:hAnsi="Cambria Math"/>
+          <w:lang w:val="en-GB"/>
+        </w:rPr>
+        <w:t>Interview Findings</w:t>
+      </w:r>
+    </w:p>
+    <w:p>
+      <w:pPr>
+        <w:pStyle w:val="ListParagraph"/>
+        <w:rPr>
+          <w:rFonts w:ascii="Cambria Math" w:hAnsi="Cambria Math"/>
+          <w:lang w:val="en-GB"/>
+        </w:rPr>
+      </w:pPr>
+    </w:p>
+    <w:p>
+      <w:pPr>
+        <w:ind w:left="360"/>
+        <w:rPr>
+          <w:rFonts w:ascii="Times New Roman" w:hAnsi="Times New Roman" w:cs="Times New Roman"/>
+          <w:sz w:val="24"/>
+          <w:szCs w:val="24"/>
+          <w:lang w:val="en-GB"/>
+        </w:rPr>
+      </w:pPr>
+      <w:r>
+        <w:rPr>
+          <w:rFonts w:ascii="Times New Roman" w:hAnsi="Times New Roman" w:cs="Times New Roman"/>
+          <w:sz w:val="24"/>
+          <w:szCs w:val="24"/>
+          <w:lang w:val="en-GB"/>
+        </w:rPr>
+        <w:t xml:space="preserve">2.1.2.1 Interview Title: Initial Interview with the </w:t>
+      </w:r>
+      <w:r>
+        <w:rPr>
+          <w:rFonts w:ascii="Times New Roman" w:hAnsi="Times New Roman" w:cs="Times New Roman"/>
+          <w:sz w:val="24"/>
+          <w:szCs w:val="24"/>
+          <w:lang w:val="en-GB"/>
+        </w:rPr>
+        <w:t>course leader</w:t>
+      </w:r>
+      <w:r>
+        <w:rPr>
+          <w:rFonts w:ascii="Times New Roman" w:hAnsi="Times New Roman" w:cs="Times New Roman"/>
+          <w:sz w:val="24"/>
+          <w:szCs w:val="24"/>
+          <w:lang w:val="en-GB"/>
+        </w:rPr>
+        <w:t xml:space="preserve"> </w:t>
+      </w:r>
+      <w:r>
+        <w:rPr>
+          <w:rFonts w:ascii="Times New Roman" w:hAnsi="Times New Roman" w:cs="Times New Roman"/>
+          <w:sz w:val="24"/>
+          <w:szCs w:val="24"/>
+          <w:lang w:val="en-GB"/>
+        </w:rPr>
+        <w:t>–</w:t>
+      </w:r>
+      <w:r>
+        <w:rPr>
+          <w:rFonts w:ascii="Times New Roman" w:hAnsi="Times New Roman" w:cs="Times New Roman"/>
+          <w:sz w:val="24"/>
+          <w:szCs w:val="24"/>
+          <w:lang w:val="en-GB"/>
+        </w:rPr>
+        <w:t xml:space="preserve"> </w:t>
+      </w:r>
+      <w:r>
+        <w:rPr>
+          <w:rFonts w:ascii="Times New Roman" w:hAnsi="Times New Roman" w:cs="Times New Roman"/>
+          <w:sz w:val="24"/>
+          <w:szCs w:val="24"/>
+          <w:lang w:val="en-GB"/>
+        </w:rPr>
+        <w:t xml:space="preserve">Simon White </w:t>
+      </w:r>
+    </w:p>
+    <w:p>
+      <w:pPr>
+        <w:ind w:left="720"/>
+        <w:rPr>
+          <w:rFonts w:ascii="Times New Roman" w:hAnsi="Times New Roman" w:cs="Times New Roman"/>
+          <w:sz w:val="24"/>
+          <w:szCs w:val="24"/>
+          <w:lang w:val="en-GB"/>
+        </w:rPr>
+      </w:pPr>
+      <w:r>
+        <w:rPr>
+          <w:rFonts w:ascii="Times New Roman" w:hAnsi="Times New Roman" w:cs="Times New Roman"/>
+          <w:sz w:val="24"/>
+          <w:szCs w:val="24"/>
+          <w:lang w:val="en-GB"/>
+        </w:rPr>
+        <w:t xml:space="preserve">      </w:t>
+      </w:r>
+      <w:r>
+        <w:rPr>
+          <w:rFonts w:ascii="Times New Roman" w:hAnsi="Times New Roman" w:cs="Times New Roman"/>
+          <w:sz w:val="24"/>
+          <w:szCs w:val="24"/>
+          <w:lang w:val="en-GB"/>
+        </w:rPr>
+        <w:t>Interview: Date: 08/05/2022</w:t>
+      </w:r>
+    </w:p>
+    <w:p>
+      <w:pPr>
+        <w:ind w:left="720"/>
+        <w:rPr>
+          <w:rFonts w:ascii="Times New Roman" w:hAnsi="Times New Roman" w:cs="Times New Roman"/>
+          <w:sz w:val="24"/>
+          <w:szCs w:val="24"/>
+          <w:lang w:val="en-GB"/>
+        </w:rPr>
+      </w:pPr>
+      <w:r>
+        <w:rPr>
+          <w:rFonts w:ascii="Times New Roman" w:hAnsi="Times New Roman" w:cs="Times New Roman"/>
+          <w:sz w:val="24"/>
+          <w:szCs w:val="24"/>
+          <w:lang w:val="en-GB"/>
+        </w:rPr>
+        <w:t xml:space="preserve">      </w:t>
+      </w:r>
+      <w:r>
+        <w:rPr>
+          <w:rFonts w:ascii="Times New Roman" w:hAnsi="Times New Roman" w:cs="Times New Roman"/>
+          <w:sz w:val="24"/>
+          <w:szCs w:val="24"/>
+          <w:lang w:val="en-GB"/>
+        </w:rPr>
+        <w:t>Duration: 1</w:t>
+      </w:r>
+      <w:r>
+        <w:rPr>
+          <w:rFonts w:ascii="Times New Roman" w:hAnsi="Times New Roman" w:cs="Times New Roman"/>
+          <w:sz w:val="24"/>
+          <w:szCs w:val="24"/>
+          <w:lang w:val="en-GB"/>
+        </w:rPr>
+        <w:t>0 minutes</w:t>
+      </w:r>
+    </w:p>
+    <w:p>
+      <w:pPr>
+        <w:ind w:left="720"/>
+        <w:rPr>
+          <w:rFonts w:ascii="Times New Roman" w:hAnsi="Times New Roman" w:cs="Times New Roman"/>
+          <w:sz w:val="24"/>
+          <w:szCs w:val="24"/>
+          <w:lang w:val="en-GB"/>
+        </w:rPr>
+      </w:pPr>
+      <w:r>
+        <w:rPr>
+          <w:rFonts w:ascii="Times New Roman" w:hAnsi="Times New Roman" w:cs="Times New Roman"/>
+          <w:sz w:val="24"/>
+          <w:szCs w:val="24"/>
+          <w:lang w:val="en-GB"/>
+        </w:rPr>
+        <w:t xml:space="preserve">      Persons in attendance:</w:t>
+      </w:r>
+    </w:p>
+    <w:p>
+      <w:pPr>
+        <w:pStyle w:val="ListParagraph"/>
+        <w:numPr>
+          <w:ilvl w:val="0"/>
+          <w:numId w:val="11"/>
+        </w:numPr>
+        <w:spacing w:after="160" w:line="259" w:lineRule="auto"/>
+        <w:ind w:left="1800"/>
+        <w:rPr>
+          <w:rFonts w:ascii="Times New Roman" w:hAnsi="Times New Roman" w:cs="Times New Roman"/>
+          <w:sz w:val="24"/>
+          <w:szCs w:val="24"/>
+          <w:lang w:val="en-GB"/>
+        </w:rPr>
+      </w:pPr>
+      <w:r>
+        <w:rPr>
+          <w:rFonts w:ascii="Times New Roman" w:hAnsi="Times New Roman" w:cs="Times New Roman"/>
+          <w:sz w:val="24"/>
+          <w:szCs w:val="24"/>
+          <w:lang w:val="en-GB"/>
+        </w:rPr>
+        <w:t>Saurab</w:t>
+      </w:r>
+    </w:p>
+    <w:p>
+      <w:pPr>
+        <w:pStyle w:val="ListParagraph"/>
+        <w:numPr>
+          <w:ilvl w:val="0"/>
+          <w:numId w:val="11"/>
+        </w:numPr>
+        <w:spacing w:after="160" w:line="259" w:lineRule="auto"/>
+        <w:ind w:left="1800"/>
+        <w:rPr>
+          <w:rFonts w:ascii="Times New Roman" w:hAnsi="Times New Roman" w:cs="Times New Roman"/>
+          <w:sz w:val="24"/>
+          <w:szCs w:val="24"/>
+          <w:lang w:val="en-GB"/>
+        </w:rPr>
+      </w:pPr>
+      <w:r>
+        <w:rPr>
+          <w:rFonts w:ascii="Times New Roman" w:hAnsi="Times New Roman" w:cs="Times New Roman"/>
+          <w:sz w:val="24"/>
+          <w:szCs w:val="24"/>
+          <w:lang w:val="en-GB"/>
+        </w:rPr>
+        <w:t>Sadikshya</w:t>
+      </w:r>
+    </w:p>
+    <w:p>
+      <w:pPr>
+        <w:pStyle w:val="ListParagraph"/>
+        <w:numPr>
+          <w:ilvl w:val="0"/>
+          <w:numId w:val="11"/>
+        </w:numPr>
+        <w:spacing w:after="160" w:line="259" w:lineRule="auto"/>
+        <w:ind w:left="1800"/>
+        <w:rPr>
+          <w:rFonts w:ascii="Times New Roman" w:hAnsi="Times New Roman" w:cs="Times New Roman"/>
+          <w:sz w:val="24"/>
+          <w:szCs w:val="24"/>
+          <w:lang w:val="en-GB"/>
+        </w:rPr>
+      </w:pPr>
+      <w:r>
+        <w:rPr>
+          <w:rFonts w:ascii="Times New Roman" w:hAnsi="Times New Roman" w:cs="Times New Roman"/>
+          <w:sz w:val="24"/>
+          <w:szCs w:val="24"/>
+          <w:lang w:val="en-GB"/>
+        </w:rPr>
+        <w:t>Rohan</w:t>
+      </w:r>
+    </w:p>
+    <w:p>
+      <w:pPr>
+        <w:ind w:left="720"/>
+        <w:rPr>
+          <w:rFonts w:ascii="Times New Roman" w:hAnsi="Times New Roman" w:cs="Times New Roman"/>
+          <w:sz w:val="24"/>
+          <w:szCs w:val="24"/>
+          <w:lang w:val="en-GB"/>
+        </w:rPr>
+      </w:pPr>
+      <w:r>
+        <w:rPr>
+          <w:rFonts w:ascii="Times New Roman" w:hAnsi="Times New Roman" w:cs="Times New Roman"/>
+          <w:sz w:val="24"/>
+          <w:szCs w:val="24"/>
+          <w:lang w:val="en-GB"/>
+        </w:rPr>
+        <w:t xml:space="preserve">     The questions and their respective answers for this interview are detailed in the table below:</w:t>
+      </w:r>
+    </w:p>
+    <w:tbl>
+      <w:tblPr>
+        <w:tblStyle w:val="TableGrid"/>
+        <w:tblW w:w="0" w:type="auto"/>
+        <w:jc w:val="center"/>
+        <w:tblLook w:val="04A0" w:firstRow="1" w:lastRow="0" w:firstColumn="1" w:lastColumn="0" w:noHBand="0" w:noVBand="1"/>
+      </w:tblPr>
+      <w:tblGrid>
+        <w:gridCol w:w="1413"/>
+        <w:gridCol w:w="1276"/>
+        <w:gridCol w:w="6327"/>
+      </w:tblGrid>
+      <w:tr>
+        <w:trPr>
+          <w:trHeight w:val="702"/>
+          <w:jc w:val="center"/>
+        </w:trPr>
+        <w:tc>
+          <w:tcPr>
+            <w:tcW w:w="1413" w:type="dxa"/>
+          </w:tcPr>
+          <w:p>
+            <w:pPr>
+              <w:rPr>
+                <w:rFonts w:ascii="Times New Roman" w:hAnsi="Times New Roman" w:cs="Times New Roman"/>
+                <w:sz w:val="24"/>
+                <w:szCs w:val="24"/>
+                <w:lang w:val="en-GB"/>
+              </w:rPr>
+            </w:pPr>
+            <w:r>
+              <w:rPr>
+                <w:rFonts w:ascii="Times New Roman" w:hAnsi="Times New Roman" w:cs="Times New Roman"/>
+                <w:sz w:val="24"/>
+                <w:szCs w:val="24"/>
+                <w:lang w:val="en-GB"/>
+              </w:rPr>
+              <w:t>Interviewer</w:t>
+            </w:r>
+          </w:p>
+        </w:tc>
+        <w:tc>
+          <w:tcPr>
+            <w:tcW w:w="1276" w:type="dxa"/>
+          </w:tcPr>
+          <w:p>
+            <w:pPr>
+              <w:rPr>
+                <w:rFonts w:ascii="Times New Roman" w:hAnsi="Times New Roman" w:cs="Times New Roman"/>
+                <w:sz w:val="24"/>
+                <w:szCs w:val="24"/>
+                <w:lang w:val="en-GB"/>
+              </w:rPr>
+            </w:pPr>
+            <w:r>
+              <w:rPr>
+                <w:rFonts w:ascii="Times New Roman" w:hAnsi="Times New Roman" w:cs="Times New Roman"/>
+                <w:sz w:val="24"/>
+                <w:szCs w:val="24"/>
+                <w:lang w:val="en-GB"/>
+              </w:rPr>
+              <w:t>Question Number</w:t>
+            </w:r>
+          </w:p>
+        </w:tc>
+        <w:tc>
+          <w:tcPr>
+            <w:tcW w:w="6327" w:type="dxa"/>
+          </w:tcPr>
+          <w:p>
+            <w:pPr>
+              <w:rPr>
+                <w:rFonts w:ascii="Times New Roman" w:hAnsi="Times New Roman" w:cs="Times New Roman"/>
+                <w:sz w:val="24"/>
+                <w:szCs w:val="24"/>
+                <w:lang w:val="en-GB"/>
+              </w:rPr>
+            </w:pPr>
+            <w:r>
+              <w:rPr>
+                <w:rFonts w:ascii="Times New Roman" w:hAnsi="Times New Roman" w:cs="Times New Roman"/>
+                <w:sz w:val="24"/>
+                <w:szCs w:val="24"/>
+                <w:lang w:val="en-GB"/>
+              </w:rPr>
+              <w:t>Question</w:t>
+            </w:r>
+          </w:p>
+          <w:p>
+            <w:pPr>
+              <w:rPr>
+                <w:rFonts w:ascii="Times New Roman" w:hAnsi="Times New Roman" w:cs="Times New Roman"/>
+                <w:sz w:val="24"/>
+                <w:szCs w:val="24"/>
+                <w:lang w:val="en-GB"/>
+              </w:rPr>
+            </w:pPr>
+            <w:r>
+              <w:rPr>
+                <w:rFonts w:ascii="Times New Roman" w:hAnsi="Times New Roman" w:cs="Times New Roman"/>
+                <w:sz w:val="24"/>
+                <w:szCs w:val="24"/>
+                <w:lang w:val="en-GB"/>
+              </w:rPr>
+              <w:t>Client - Response</w:t>
+            </w:r>
+          </w:p>
+        </w:tc>
+      </w:tr>
+      <w:tr>
+        <w:trPr>
+          <w:trHeight w:val="557"/>
+          <w:jc w:val="center"/>
+        </w:trPr>
+        <w:tc>
+          <w:tcPr>
+            <w:tcW w:w="1413" w:type="dxa"/>
+          </w:tcPr>
+          <w:p>
+            <w:pPr>
+              <w:rPr>
+                <w:rFonts w:ascii="Times New Roman" w:hAnsi="Times New Roman" w:cs="Times New Roman"/>
+                <w:sz w:val="24"/>
+                <w:szCs w:val="24"/>
+                <w:lang w:val="en-GB"/>
+              </w:rPr>
+            </w:pPr>
+            <w:r>
+              <w:rPr>
+                <w:rFonts w:ascii="Times New Roman" w:hAnsi="Times New Roman" w:cs="Times New Roman"/>
+                <w:sz w:val="24"/>
+                <w:szCs w:val="24"/>
+                <w:lang w:val="en-GB"/>
+              </w:rPr>
+              <w:t>1</w:t>
+            </w:r>
+          </w:p>
+        </w:tc>
+        <w:tc>
+          <w:tcPr>
+            <w:tcW w:w="7603" w:type="dxa"/>
+            <w:gridSpan w:val="2"/>
+          </w:tcPr>
+          <w:p>
+            <w:pPr>
+              <w:rPr>
+                <w:rFonts w:ascii="Times New Roman" w:hAnsi="Times New Roman" w:cs="Times New Roman"/>
+                <w:sz w:val="24"/>
+                <w:szCs w:val="24"/>
+                <w:lang w:val="en-GB"/>
+              </w:rPr>
+            </w:pPr>
+            <w:r>
+              <w:rPr>
+                <w:rFonts w:ascii="Times New Roman" w:hAnsi="Times New Roman" w:cs="Times New Roman"/>
+                <w:sz w:val="24"/>
+                <w:szCs w:val="24"/>
+                <w:lang w:val="en-GB"/>
+              </w:rPr>
+              <w:t xml:space="preserve">Life cycle </w:t>
+            </w:r>
+          </w:p>
+        </w:tc>
+      </w:tr>
+      <w:tr>
+        <w:trPr>
+          <w:trHeight w:val="3737"/>
+          <w:jc w:val="center"/>
+        </w:trPr>
+        <w:tc>
+          <w:tcPr>
+            <w:tcW w:w="1413" w:type="dxa"/>
+          </w:tcPr>
+          <w:p>
+            <w:pPr>
+              <w:rPr>
+                <w:rFonts w:ascii="Times New Roman" w:hAnsi="Times New Roman" w:cs="Times New Roman"/>
+                <w:sz w:val="24"/>
+                <w:szCs w:val="24"/>
+                <w:lang w:val="en-GB"/>
+              </w:rPr>
+            </w:pPr>
+            <w:r>
+              <w:rPr>
+                <w:rFonts w:ascii="Times New Roman" w:hAnsi="Times New Roman" w:cs="Times New Roman"/>
+                <w:sz w:val="24"/>
+                <w:szCs w:val="24"/>
+                <w:lang w:val="en-GB"/>
+              </w:rPr>
+              <w:t>Sadikshya</w:t>
+            </w:r>
+          </w:p>
+        </w:tc>
+        <w:tc>
+          <w:tcPr>
+            <w:tcW w:w="1276" w:type="dxa"/>
+          </w:tcPr>
+          <w:p>
+            <w:pPr>
+              <w:rPr>
+                <w:rFonts w:ascii="Times New Roman" w:hAnsi="Times New Roman" w:cs="Times New Roman"/>
+                <w:sz w:val="24"/>
+                <w:szCs w:val="24"/>
+                <w:lang w:val="en-GB"/>
+              </w:rPr>
+            </w:pPr>
+            <w:r>
+              <w:rPr>
+                <w:rFonts w:ascii="Times New Roman" w:hAnsi="Times New Roman" w:cs="Times New Roman"/>
+                <w:sz w:val="24"/>
+                <w:szCs w:val="24"/>
+                <w:lang w:val="en-GB"/>
+              </w:rPr>
+              <w:t>01</w:t>
+            </w:r>
+          </w:p>
+        </w:tc>
+        <w:tc>
+          <w:tcPr>
+            <w:tcW w:w="6327" w:type="dxa"/>
+          </w:tcPr>
+          <w:p>
+            <w:pPr>
+              <w:rPr>
+                <w:rFonts w:ascii="Times New Roman" w:hAnsi="Times New Roman" w:cs="Times New Roman"/>
+                <w:sz w:val="24"/>
+                <w:szCs w:val="24"/>
+                <w:u w:val="single"/>
+                <w:lang w:val="en-GB"/>
+              </w:rPr>
+            </w:pPr>
+            <w:r>
+              <w:rPr>
+                <w:rFonts w:ascii="Times New Roman" w:hAnsi="Times New Roman" w:cs="Times New Roman"/>
+                <w:sz w:val="24"/>
+                <w:szCs w:val="24"/>
+                <w:u w:val="single"/>
+                <w:lang w:val="en-GB"/>
+              </w:rPr>
+              <w:t>Could you describe the life cycle of staff and the life cycle of a student?</w:t>
+            </w:r>
+          </w:p>
+          <w:p>
+            <w:pPr>
+              <w:rPr>
+                <w:rFonts w:ascii="Times New Roman" w:hAnsi="Times New Roman" w:cs="Times New Roman"/>
+                <w:sz w:val="24"/>
+                <w:szCs w:val="24"/>
+                <w:lang w:val="en-GB"/>
+              </w:rPr>
+            </w:pPr>
+          </w:p>
+          <w:p>
+            <w:pPr>
+              <w:rPr>
+                <w:rFonts w:ascii="Times New Roman" w:hAnsi="Times New Roman" w:cs="Times New Roman"/>
+                <w:sz w:val="24"/>
+                <w:szCs w:val="24"/>
+                <w:lang w:val="en-GB"/>
+              </w:rPr>
+            </w:pPr>
+            <w:r>
+              <w:rPr>
+                <w:rFonts w:ascii="Times New Roman" w:hAnsi="Times New Roman" w:cs="Times New Roman"/>
+                <w:sz w:val="24"/>
+                <w:szCs w:val="24"/>
+                <w:lang w:val="en-GB"/>
+              </w:rPr>
+              <w:t>Students could see the list of the courses. At the time when a student is not enrolled, he/she will have to submit required documents and functions. After the review of all the details submitted by the staff, it is verified. Maybe the student will be required to submit more important documents or will be rejected.</w:t>
+            </w:r>
+            <w:r>
+              <w:rPr>
+                <w:rFonts w:ascii="Times New Roman" w:hAnsi="Times New Roman" w:cs="Times New Roman"/>
+                <w:sz w:val="24"/>
+                <w:szCs w:val="24"/>
+                <w:lang w:val="en-GB"/>
+              </w:rPr>
+              <w:t xml:space="preserve"> </w:t>
+            </w:r>
+          </w:p>
+          <w:p>
+            <w:pPr>
+              <w:rPr>
+                <w:rFonts w:ascii="Times New Roman" w:hAnsi="Times New Roman" w:cs="Times New Roman"/>
+                <w:sz w:val="24"/>
+                <w:szCs w:val="24"/>
+                <w:lang w:val="en-GB"/>
+              </w:rPr>
+            </w:pPr>
+          </w:p>
+          <w:p>
+            <w:pPr>
+              <w:rPr>
+                <w:rFonts w:ascii="Times New Roman" w:hAnsi="Times New Roman" w:cs="Times New Roman"/>
+                <w:sz w:val="24"/>
+                <w:szCs w:val="24"/>
+                <w:lang w:val="en-GB"/>
+              </w:rPr>
+            </w:pPr>
+            <w:r>
+              <w:rPr>
+                <w:rFonts w:ascii="Times New Roman" w:hAnsi="Times New Roman" w:cs="Times New Roman"/>
+                <w:sz w:val="24"/>
+                <w:szCs w:val="24"/>
+                <w:lang w:val="en-GB"/>
+              </w:rPr>
+              <w:t xml:space="preserve">Then a module leader is assigned by the staff and all the follow ups will be conducted based on the system given by the module leaders and the tutors. </w:t>
+            </w:r>
+          </w:p>
+        </w:tc>
+      </w:tr>
+      <w:tr>
+        <w:trPr>
+          <w:trHeight w:val="2684"/>
+          <w:jc w:val="center"/>
+        </w:trPr>
+        <w:tc>
+          <w:tcPr>
+            <w:tcW w:w="1413" w:type="dxa"/>
+          </w:tcPr>
+          <w:p>
+            <w:pPr>
+              <w:rPr>
+                <w:rFonts w:ascii="Times New Roman" w:hAnsi="Times New Roman" w:cs="Times New Roman"/>
+                <w:sz w:val="24"/>
+                <w:szCs w:val="24"/>
+                <w:lang w:val="en-GB"/>
+              </w:rPr>
+            </w:pPr>
+            <w:r>
+              <w:rPr>
+                <w:rFonts w:ascii="Times New Roman" w:hAnsi="Times New Roman" w:cs="Times New Roman"/>
+                <w:sz w:val="24"/>
+                <w:szCs w:val="24"/>
+                <w:lang w:val="en-GB"/>
+              </w:rPr>
+              <w:lastRenderedPageBreak/>
+              <w:t>Saurab</w:t>
+            </w:r>
+          </w:p>
+        </w:tc>
+        <w:tc>
+          <w:tcPr>
+            <w:tcW w:w="1276" w:type="dxa"/>
+          </w:tcPr>
+          <w:p>
+            <w:pPr>
+              <w:rPr>
+                <w:rFonts w:ascii="Times New Roman" w:hAnsi="Times New Roman" w:cs="Times New Roman"/>
+                <w:sz w:val="24"/>
+                <w:szCs w:val="24"/>
+                <w:lang w:val="en-GB"/>
+              </w:rPr>
+            </w:pPr>
+            <w:r>
+              <w:rPr>
+                <w:rFonts w:ascii="Times New Roman" w:hAnsi="Times New Roman" w:cs="Times New Roman"/>
+                <w:sz w:val="24"/>
+                <w:szCs w:val="24"/>
+                <w:lang w:val="en-GB"/>
+              </w:rPr>
+              <w:t>02</w:t>
+            </w:r>
+          </w:p>
+        </w:tc>
+        <w:tc>
+          <w:tcPr>
+            <w:tcW w:w="6327" w:type="dxa"/>
+          </w:tcPr>
+          <w:p>
+            <w:pPr>
+              <w:rPr>
+                <w:rFonts w:ascii="Times New Roman" w:hAnsi="Times New Roman" w:cs="Times New Roman"/>
+                <w:sz w:val="24"/>
+                <w:szCs w:val="24"/>
+                <w:u w:val="single"/>
+                <w:lang w:val="en-GB"/>
+              </w:rPr>
+            </w:pPr>
+            <w:r>
+              <w:rPr>
+                <w:rFonts w:ascii="Times New Roman" w:hAnsi="Times New Roman" w:cs="Times New Roman"/>
+                <w:sz w:val="24"/>
+                <w:szCs w:val="24"/>
+                <w:u w:val="single"/>
+                <w:lang w:val="en-GB"/>
+              </w:rPr>
+              <w:t>Will we be getting any further documents regarding the life cycle of students and staff?</w:t>
+            </w:r>
+          </w:p>
+          <w:p>
+            <w:pPr>
+              <w:rPr>
+                <w:rFonts w:ascii="Times New Roman" w:hAnsi="Times New Roman" w:cs="Times New Roman"/>
+                <w:sz w:val="24"/>
+                <w:szCs w:val="24"/>
+                <w:u w:val="single"/>
+                <w:lang w:val="en-GB"/>
+              </w:rPr>
+            </w:pPr>
+          </w:p>
+          <w:p>
+            <w:pPr>
+              <w:rPr>
+                <w:rFonts w:ascii="Times New Roman" w:hAnsi="Times New Roman" w:cs="Times New Roman"/>
+                <w:sz w:val="24"/>
+                <w:szCs w:val="24"/>
+                <w:lang w:val="en-GB"/>
+              </w:rPr>
+            </w:pPr>
+            <w:r>
+              <w:rPr>
+                <w:rFonts w:ascii="Times New Roman" w:hAnsi="Times New Roman" w:cs="Times New Roman"/>
+                <w:sz w:val="24"/>
+                <w:szCs w:val="24"/>
+                <w:lang w:val="en-GB"/>
+              </w:rPr>
+              <w:t>At the time, no any additional documents file is prepared regarding anything expect for the ones that is already provided. But in case of any need, it can be communicated through mail.</w:t>
+            </w:r>
+          </w:p>
+        </w:tc>
+      </w:tr>
+      <w:tr>
+        <w:trPr>
+          <w:trHeight w:val="510"/>
+          <w:jc w:val="center"/>
+        </w:trPr>
+        <w:tc>
+          <w:tcPr>
+            <w:tcW w:w="1413" w:type="dxa"/>
+          </w:tcPr>
+          <w:p>
+            <w:pPr>
+              <w:rPr>
+                <w:rFonts w:ascii="Times New Roman" w:hAnsi="Times New Roman" w:cs="Times New Roman"/>
+                <w:sz w:val="24"/>
+                <w:szCs w:val="24"/>
+                <w:lang w:val="en-GB"/>
+              </w:rPr>
+            </w:pPr>
+            <w:r>
+              <w:rPr>
+                <w:rFonts w:ascii="Times New Roman" w:hAnsi="Times New Roman" w:cs="Times New Roman"/>
+                <w:sz w:val="24"/>
+                <w:szCs w:val="24"/>
+                <w:lang w:val="en-GB"/>
+              </w:rPr>
+              <w:t>2</w:t>
+            </w:r>
+          </w:p>
+        </w:tc>
+        <w:tc>
+          <w:tcPr>
+            <w:tcW w:w="7603" w:type="dxa"/>
+            <w:gridSpan w:val="2"/>
+          </w:tcPr>
+          <w:p>
+            <w:pPr>
+              <w:rPr>
+                <w:rFonts w:ascii="Times New Roman" w:hAnsi="Times New Roman" w:cs="Times New Roman"/>
+                <w:sz w:val="24"/>
+                <w:szCs w:val="24"/>
+                <w:lang w:val="en-GB"/>
+              </w:rPr>
+            </w:pPr>
+            <w:r>
+              <w:rPr>
+                <w:rFonts w:ascii="Times New Roman" w:hAnsi="Times New Roman" w:cs="Times New Roman"/>
+                <w:sz w:val="24"/>
+                <w:szCs w:val="24"/>
+                <w:lang w:val="en-GB"/>
+              </w:rPr>
+              <w:t>Policy or legal requirement</w:t>
+            </w:r>
+          </w:p>
+        </w:tc>
+      </w:tr>
+      <w:tr>
+        <w:trPr>
+          <w:trHeight w:val="4577"/>
+          <w:jc w:val="center"/>
+        </w:trPr>
+        <w:tc>
+          <w:tcPr>
+            <w:tcW w:w="1413" w:type="dxa"/>
+          </w:tcPr>
+          <w:p>
+            <w:pPr>
+              <w:rPr>
+                <w:rFonts w:ascii="Times New Roman" w:hAnsi="Times New Roman" w:cs="Times New Roman"/>
+                <w:sz w:val="24"/>
+                <w:szCs w:val="24"/>
+                <w:lang w:val="en-GB"/>
+              </w:rPr>
+            </w:pPr>
+            <w:r>
+              <w:rPr>
+                <w:rFonts w:ascii="Times New Roman" w:hAnsi="Times New Roman" w:cs="Times New Roman"/>
+                <w:sz w:val="24"/>
+                <w:szCs w:val="24"/>
+                <w:lang w:val="en-GB"/>
+              </w:rPr>
+              <w:t>Rohan</w:t>
+            </w:r>
+          </w:p>
+        </w:tc>
+        <w:tc>
+          <w:tcPr>
+            <w:tcW w:w="1276" w:type="dxa"/>
+            <w:tcBorders>
+              <w:bottom w:val="single" w:sz="4" w:space="0" w:color="auto"/>
+            </w:tcBorders>
+          </w:tcPr>
+          <w:p>
+            <w:pPr>
+              <w:rPr>
+                <w:rFonts w:ascii="Times New Roman" w:hAnsi="Times New Roman" w:cs="Times New Roman"/>
+                <w:sz w:val="24"/>
+                <w:szCs w:val="24"/>
+                <w:lang w:val="en-GB"/>
+              </w:rPr>
+            </w:pPr>
+            <w:r>
+              <w:rPr>
+                <w:rFonts w:ascii="Times New Roman" w:hAnsi="Times New Roman" w:cs="Times New Roman"/>
+                <w:sz w:val="24"/>
+                <w:szCs w:val="24"/>
+                <w:lang w:val="en-GB"/>
+              </w:rPr>
+              <w:t>03</w:t>
+            </w:r>
+          </w:p>
+        </w:tc>
+        <w:tc>
+          <w:tcPr>
+            <w:tcW w:w="6327" w:type="dxa"/>
+            <w:tcBorders>
+              <w:bottom w:val="single" w:sz="4" w:space="0" w:color="auto"/>
+            </w:tcBorders>
+          </w:tcPr>
+          <w:p>
+            <w:pPr>
+              <w:rPr>
+                <w:rFonts w:ascii="Times New Roman" w:hAnsi="Times New Roman" w:cs="Times New Roman"/>
+                <w:sz w:val="24"/>
+                <w:szCs w:val="24"/>
+                <w:u w:val="single"/>
+                <w:lang w:val="en-GB"/>
+              </w:rPr>
+            </w:pPr>
+            <w:r>
+              <w:rPr>
+                <w:rFonts w:ascii="Times New Roman" w:hAnsi="Times New Roman" w:cs="Times New Roman"/>
+                <w:sz w:val="24"/>
+                <w:szCs w:val="24"/>
+                <w:u w:val="single"/>
+                <w:lang w:val="en-GB"/>
+              </w:rPr>
+              <w:t>Is there any college policy of legal requirement that we must be aware of</w:t>
+            </w:r>
+            <w:r>
+              <w:rPr>
+                <w:rFonts w:ascii="Times New Roman" w:hAnsi="Times New Roman" w:cs="Times New Roman"/>
+                <w:sz w:val="24"/>
+                <w:szCs w:val="24"/>
+                <w:u w:val="single"/>
+                <w:lang w:val="en-GB"/>
+              </w:rPr>
+              <w:t>?</w:t>
+            </w:r>
+          </w:p>
+          <w:p>
+            <w:pPr>
+              <w:rPr>
+                <w:rFonts w:ascii="Times New Roman" w:hAnsi="Times New Roman" w:cs="Times New Roman"/>
+                <w:sz w:val="24"/>
+                <w:szCs w:val="24"/>
+                <w:lang w:val="en-GB"/>
+              </w:rPr>
+            </w:pPr>
+          </w:p>
+          <w:p>
+            <w:pPr>
+              <w:rPr>
+                <w:rFonts w:ascii="Times New Roman" w:hAnsi="Times New Roman" w:cs="Times New Roman"/>
+                <w:sz w:val="24"/>
+                <w:szCs w:val="24"/>
+                <w:lang w:val="en-GB"/>
+              </w:rPr>
+            </w:pPr>
+            <w:r>
+              <w:rPr>
+                <w:rFonts w:ascii="Times New Roman" w:hAnsi="Times New Roman" w:cs="Times New Roman"/>
+                <w:sz w:val="24"/>
+                <w:szCs w:val="24"/>
+                <w:lang w:val="en-GB"/>
+              </w:rPr>
+              <w:t>Must be aware of PII data that is Personally Identifiable Information. It will help identify a specific individual. So, this data should not be able to be shared among the students in the system. The PII data must be visible only to the administrative department authorised to this information as the data is also related to information security.</w:t>
+            </w:r>
+          </w:p>
+          <w:p>
+            <w:pPr>
+              <w:rPr>
+                <w:rFonts w:ascii="Times New Roman" w:hAnsi="Times New Roman" w:cs="Times New Roman"/>
+                <w:sz w:val="24"/>
+                <w:szCs w:val="24"/>
+                <w:lang w:val="en-GB"/>
+              </w:rPr>
+            </w:pPr>
+          </w:p>
+          <w:p>
+            <w:pPr>
+              <w:rPr>
+                <w:rFonts w:ascii="Times New Roman" w:hAnsi="Times New Roman" w:cs="Times New Roman"/>
+                <w:sz w:val="24"/>
+                <w:szCs w:val="24"/>
+                <w:lang w:val="en-GB"/>
+              </w:rPr>
+            </w:pPr>
+            <w:r>
+              <w:rPr>
+                <w:rFonts w:ascii="Times New Roman" w:hAnsi="Times New Roman" w:cs="Times New Roman"/>
+                <w:sz w:val="24"/>
+                <w:szCs w:val="24"/>
+                <w:lang w:val="en-GB"/>
+              </w:rPr>
+              <w:t xml:space="preserve">Even if it is not PII data, the academic information should only be visible and accessible to the related person. </w:t>
+            </w:r>
+          </w:p>
+          <w:p>
+            <w:pPr>
+              <w:rPr>
+                <w:rFonts w:ascii="Times New Roman" w:hAnsi="Times New Roman" w:cs="Times New Roman"/>
+                <w:sz w:val="24"/>
+                <w:szCs w:val="24"/>
+                <w:lang w:val="en-GB"/>
+              </w:rPr>
+            </w:pPr>
+          </w:p>
+          <w:p>
+            <w:pPr>
+              <w:rPr>
+                <w:rFonts w:ascii="Times New Roman" w:hAnsi="Times New Roman" w:cs="Times New Roman"/>
+                <w:sz w:val="24"/>
+                <w:szCs w:val="24"/>
+                <w:lang w:val="en-GB"/>
+              </w:rPr>
+            </w:pPr>
+            <w:r>
+              <w:rPr>
+                <w:rFonts w:ascii="Times New Roman" w:hAnsi="Times New Roman" w:cs="Times New Roman"/>
+                <w:sz w:val="24"/>
+                <w:szCs w:val="24"/>
+                <w:lang w:val="en-GB"/>
+              </w:rPr>
+              <w:t xml:space="preserve">From the security point of view, the particular roles like students, tutor, staff should not be given access to any other information except related to them. </w:t>
+            </w:r>
+          </w:p>
+        </w:tc>
+      </w:tr>
+      <w:tr>
+        <w:trPr>
+          <w:trHeight w:val="556"/>
+          <w:jc w:val="center"/>
+        </w:trPr>
+        <w:tc>
+          <w:tcPr>
+            <w:tcW w:w="1413" w:type="dxa"/>
+          </w:tcPr>
+          <w:p>
+            <w:pPr>
+              <w:rPr>
+                <w:rFonts w:ascii="Times New Roman" w:hAnsi="Times New Roman" w:cs="Times New Roman"/>
+                <w:sz w:val="24"/>
+                <w:szCs w:val="24"/>
+                <w:lang w:val="en-GB"/>
+              </w:rPr>
+            </w:pPr>
+            <w:r>
+              <w:rPr>
+                <w:rFonts w:ascii="Times New Roman" w:hAnsi="Times New Roman" w:cs="Times New Roman"/>
+                <w:sz w:val="24"/>
+                <w:szCs w:val="24"/>
+                <w:lang w:val="en-GB"/>
+              </w:rPr>
+              <w:t>3</w:t>
+            </w:r>
+          </w:p>
+        </w:tc>
+        <w:tc>
+          <w:tcPr>
+            <w:tcW w:w="7603" w:type="dxa"/>
+            <w:gridSpan w:val="2"/>
+          </w:tcPr>
+          <w:p>
+            <w:pPr>
+              <w:rPr>
+                <w:rFonts w:ascii="Times New Roman" w:hAnsi="Times New Roman" w:cs="Times New Roman"/>
+                <w:sz w:val="24"/>
+                <w:szCs w:val="24"/>
+                <w:lang w:val="en-GB"/>
+              </w:rPr>
+            </w:pPr>
+            <w:r>
+              <w:rPr>
+                <w:rFonts w:ascii="Times New Roman" w:hAnsi="Times New Roman" w:cs="Times New Roman"/>
+                <w:sz w:val="24"/>
+                <w:szCs w:val="24"/>
+                <w:lang w:val="en-GB"/>
+              </w:rPr>
+              <w:t>Presentation style</w:t>
+            </w:r>
+          </w:p>
+        </w:tc>
+      </w:tr>
+      <w:tr>
+        <w:trPr>
+          <w:trHeight w:val="2679"/>
+          <w:jc w:val="center"/>
+        </w:trPr>
+        <w:tc>
+          <w:tcPr>
+            <w:tcW w:w="1413" w:type="dxa"/>
+          </w:tcPr>
+          <w:p>
+            <w:pPr>
+              <w:rPr>
+                <w:rFonts w:ascii="Times New Roman" w:hAnsi="Times New Roman" w:cs="Times New Roman"/>
+                <w:sz w:val="24"/>
+                <w:szCs w:val="24"/>
+                <w:lang w:val="en-GB"/>
+              </w:rPr>
+            </w:pPr>
+            <w:r>
+              <w:rPr>
+                <w:rFonts w:ascii="Times New Roman" w:hAnsi="Times New Roman" w:cs="Times New Roman"/>
+                <w:sz w:val="24"/>
+                <w:szCs w:val="24"/>
+                <w:lang w:val="en-GB"/>
+              </w:rPr>
+              <w:t>Sadikshya</w:t>
+            </w:r>
+          </w:p>
+        </w:tc>
+        <w:tc>
+          <w:tcPr>
+            <w:tcW w:w="1276" w:type="dxa"/>
+          </w:tcPr>
+          <w:p>
+            <w:pPr>
+              <w:rPr>
+                <w:rFonts w:ascii="Times New Roman" w:hAnsi="Times New Roman" w:cs="Times New Roman"/>
+                <w:sz w:val="24"/>
+                <w:szCs w:val="24"/>
+                <w:lang w:val="en-GB"/>
+              </w:rPr>
+            </w:pPr>
+            <w:r>
+              <w:rPr>
+                <w:rFonts w:ascii="Times New Roman" w:hAnsi="Times New Roman" w:cs="Times New Roman"/>
+                <w:sz w:val="24"/>
+                <w:szCs w:val="24"/>
+                <w:lang w:val="en-GB"/>
+              </w:rPr>
+              <w:t>04</w:t>
+            </w:r>
+          </w:p>
+        </w:tc>
+        <w:tc>
+          <w:tcPr>
+            <w:tcW w:w="6327" w:type="dxa"/>
+          </w:tcPr>
+          <w:p>
+            <w:pPr>
+              <w:rPr>
+                <w:rFonts w:ascii="Times New Roman" w:hAnsi="Times New Roman" w:cs="Times New Roman"/>
+                <w:sz w:val="24"/>
+                <w:szCs w:val="24"/>
+                <w:u w:val="single"/>
+                <w:lang w:val="en-GB"/>
+              </w:rPr>
+            </w:pPr>
+            <w:r>
+              <w:rPr>
+                <w:rFonts w:ascii="Times New Roman" w:hAnsi="Times New Roman" w:cs="Times New Roman"/>
+                <w:sz w:val="24"/>
+                <w:szCs w:val="24"/>
+                <w:u w:val="single"/>
+                <w:lang w:val="en-GB"/>
+              </w:rPr>
+              <w:t>Is there any specific design you want the software to include</w:t>
+            </w:r>
+            <w:r>
+              <w:rPr>
+                <w:rFonts w:ascii="Times New Roman" w:hAnsi="Times New Roman" w:cs="Times New Roman"/>
+                <w:sz w:val="24"/>
+                <w:szCs w:val="24"/>
+                <w:u w:val="single"/>
+                <w:lang w:val="en-GB"/>
+              </w:rPr>
+              <w:t>?</w:t>
+            </w:r>
+            <w:r>
+              <w:rPr>
+                <w:rFonts w:ascii="Times New Roman" w:hAnsi="Times New Roman" w:cs="Times New Roman"/>
+                <w:sz w:val="24"/>
+                <w:szCs w:val="24"/>
+                <w:u w:val="single"/>
+                <w:lang w:val="en-GB"/>
+              </w:rPr>
+              <w:t xml:space="preserve"> For example, a particular theme, use of colours, the font style and so on.</w:t>
+            </w:r>
+          </w:p>
+          <w:p>
+            <w:pPr>
+              <w:rPr>
+                <w:rFonts w:ascii="Times New Roman" w:hAnsi="Times New Roman" w:cs="Times New Roman"/>
+                <w:sz w:val="24"/>
+                <w:szCs w:val="24"/>
+                <w:lang w:val="en-GB"/>
+              </w:rPr>
+            </w:pPr>
+          </w:p>
+          <w:p>
+            <w:pPr>
+              <w:rPr>
+                <w:rFonts w:ascii="Times New Roman" w:hAnsi="Times New Roman" w:cs="Times New Roman"/>
+                <w:sz w:val="24"/>
+                <w:szCs w:val="24"/>
+                <w:lang w:val="en-GB"/>
+              </w:rPr>
+            </w:pPr>
+            <w:r>
+              <w:rPr>
+                <w:rFonts w:ascii="Times New Roman" w:hAnsi="Times New Roman" w:cs="Times New Roman"/>
+                <w:sz w:val="24"/>
+                <w:szCs w:val="24"/>
+                <w:lang w:val="en-GB"/>
+              </w:rPr>
+              <w:t xml:space="preserve">For the font colour, theme and everything else, Nile can be taken as a reference. It could be used to create the UI of the system. </w:t>
+            </w:r>
+          </w:p>
+          <w:p>
+            <w:pPr>
+              <w:rPr>
+                <w:rFonts w:ascii="Times New Roman" w:hAnsi="Times New Roman" w:cs="Times New Roman"/>
+                <w:sz w:val="24"/>
+                <w:szCs w:val="24"/>
+                <w:lang w:val="en-GB"/>
+              </w:rPr>
+            </w:pPr>
+          </w:p>
+          <w:p>
+            <w:pPr>
+              <w:rPr>
+                <w:rFonts w:ascii="Times New Roman" w:hAnsi="Times New Roman" w:cs="Times New Roman"/>
+                <w:sz w:val="24"/>
+                <w:szCs w:val="24"/>
+                <w:lang w:val="en-GB"/>
+              </w:rPr>
+            </w:pPr>
+            <w:r>
+              <w:rPr>
+                <w:rFonts w:ascii="Times New Roman" w:hAnsi="Times New Roman" w:cs="Times New Roman"/>
+                <w:sz w:val="24"/>
+                <w:szCs w:val="24"/>
+                <w:lang w:val="en-GB"/>
+              </w:rPr>
+              <w:t>Other than that, there is no specific requirements.</w:t>
+            </w:r>
+          </w:p>
+        </w:tc>
+      </w:tr>
+      <w:tr>
+        <w:trPr>
+          <w:trHeight w:val="563"/>
+          <w:jc w:val="center"/>
+        </w:trPr>
+        <w:tc>
+          <w:tcPr>
+            <w:tcW w:w="1413" w:type="dxa"/>
+          </w:tcPr>
+          <w:p>
+            <w:pPr>
+              <w:rPr>
+                <w:rFonts w:ascii="Times New Roman" w:hAnsi="Times New Roman" w:cs="Times New Roman"/>
+                <w:sz w:val="24"/>
+                <w:szCs w:val="24"/>
+                <w:lang w:val="en-GB"/>
+              </w:rPr>
+            </w:pPr>
+            <w:r>
+              <w:rPr>
+                <w:rFonts w:ascii="Times New Roman" w:hAnsi="Times New Roman" w:cs="Times New Roman"/>
+                <w:sz w:val="24"/>
+                <w:szCs w:val="24"/>
+                <w:lang w:val="en-GB"/>
+              </w:rPr>
+              <w:t>4</w:t>
+            </w:r>
+          </w:p>
+        </w:tc>
+        <w:tc>
+          <w:tcPr>
+            <w:tcW w:w="7603" w:type="dxa"/>
+            <w:gridSpan w:val="2"/>
+          </w:tcPr>
+          <w:p>
+            <w:pPr>
+              <w:rPr>
+                <w:rFonts w:ascii="Times New Roman" w:hAnsi="Times New Roman" w:cs="Times New Roman"/>
+                <w:sz w:val="24"/>
+                <w:szCs w:val="24"/>
+                <w:lang w:val="en-GB"/>
+              </w:rPr>
+            </w:pPr>
+            <w:r>
+              <w:rPr>
+                <w:rFonts w:ascii="Times New Roman" w:hAnsi="Times New Roman" w:cs="Times New Roman"/>
+                <w:sz w:val="24"/>
+                <w:szCs w:val="24"/>
+                <w:lang w:val="en-GB"/>
+              </w:rPr>
+              <w:t>Functionality accessibility</w:t>
+            </w:r>
+          </w:p>
+        </w:tc>
+      </w:tr>
+      <w:tr>
+        <w:trPr>
+          <w:trHeight w:val="2826"/>
+          <w:jc w:val="center"/>
+        </w:trPr>
+        <w:tc>
+          <w:tcPr>
+            <w:tcW w:w="1413" w:type="dxa"/>
+          </w:tcPr>
+          <w:p>
+            <w:pPr>
+              <w:rPr>
+                <w:rFonts w:ascii="Times New Roman" w:hAnsi="Times New Roman" w:cs="Times New Roman"/>
+                <w:sz w:val="24"/>
+                <w:szCs w:val="24"/>
+                <w:lang w:val="en-GB"/>
+              </w:rPr>
+            </w:pPr>
+            <w:r>
+              <w:rPr>
+                <w:rFonts w:ascii="Times New Roman" w:hAnsi="Times New Roman" w:cs="Times New Roman"/>
+                <w:sz w:val="24"/>
+                <w:szCs w:val="24"/>
+                <w:lang w:val="en-GB"/>
+              </w:rPr>
+              <w:lastRenderedPageBreak/>
+              <w:t>Saurab</w:t>
+            </w:r>
+          </w:p>
+        </w:tc>
+        <w:tc>
+          <w:tcPr>
+            <w:tcW w:w="1276" w:type="dxa"/>
+          </w:tcPr>
+          <w:p>
+            <w:pPr>
+              <w:rPr>
+                <w:rFonts w:ascii="Times New Roman" w:hAnsi="Times New Roman" w:cs="Times New Roman"/>
+                <w:sz w:val="24"/>
+                <w:szCs w:val="24"/>
+                <w:lang w:val="en-GB"/>
+              </w:rPr>
+            </w:pPr>
+            <w:r>
+              <w:rPr>
+                <w:rFonts w:ascii="Times New Roman" w:hAnsi="Times New Roman" w:cs="Times New Roman"/>
+                <w:sz w:val="24"/>
+                <w:szCs w:val="24"/>
+                <w:lang w:val="en-GB"/>
+              </w:rPr>
+              <w:t>05</w:t>
+            </w:r>
+          </w:p>
+        </w:tc>
+        <w:tc>
+          <w:tcPr>
+            <w:tcW w:w="6327" w:type="dxa"/>
+          </w:tcPr>
+          <w:p>
+            <w:pPr>
+              <w:rPr>
+                <w:rFonts w:ascii="Times New Roman" w:hAnsi="Times New Roman" w:cs="Times New Roman"/>
+                <w:sz w:val="24"/>
+                <w:szCs w:val="24"/>
+                <w:u w:val="single"/>
+                <w:lang w:val="en-GB"/>
+              </w:rPr>
+            </w:pPr>
+            <w:r>
+              <w:rPr>
+                <w:rFonts w:ascii="Times New Roman" w:hAnsi="Times New Roman" w:cs="Times New Roman"/>
+                <w:sz w:val="24"/>
+                <w:szCs w:val="24"/>
+                <w:u w:val="single"/>
+                <w:lang w:val="en-GB"/>
+              </w:rPr>
+              <w:t>We are assuming not everyone who are accessible to the system can use all the functionalities</w:t>
+            </w:r>
+            <w:r>
+              <w:rPr>
+                <w:rFonts w:ascii="Times New Roman" w:hAnsi="Times New Roman" w:cs="Times New Roman"/>
+                <w:sz w:val="24"/>
+                <w:szCs w:val="24"/>
+                <w:u w:val="single"/>
+                <w:lang w:val="en-GB"/>
+              </w:rPr>
+              <w:t>?</w:t>
+            </w:r>
+            <w:r>
+              <w:rPr>
+                <w:rFonts w:ascii="Times New Roman" w:hAnsi="Times New Roman" w:cs="Times New Roman"/>
+                <w:sz w:val="24"/>
+                <w:szCs w:val="24"/>
+                <w:u w:val="single"/>
+                <w:lang w:val="en-GB"/>
+              </w:rPr>
+              <w:t xml:space="preserve"> Could you briefly explain who can access which functionality and who is prohibited?</w:t>
+            </w:r>
+          </w:p>
+          <w:p>
+            <w:pPr>
+              <w:rPr>
+                <w:rFonts w:ascii="Times New Roman" w:hAnsi="Times New Roman" w:cs="Times New Roman"/>
+                <w:sz w:val="24"/>
+                <w:szCs w:val="24"/>
+                <w:lang w:val="en-GB"/>
+              </w:rPr>
+            </w:pPr>
+          </w:p>
+          <w:p>
+            <w:pPr>
+              <w:rPr>
+                <w:rFonts w:ascii="Times New Roman" w:hAnsi="Times New Roman" w:cs="Times New Roman"/>
+                <w:sz w:val="24"/>
+                <w:szCs w:val="24"/>
+                <w:lang w:val="en-GB"/>
+              </w:rPr>
+            </w:pPr>
+            <w:r>
+              <w:rPr>
+                <w:rFonts w:ascii="Times New Roman" w:hAnsi="Times New Roman" w:cs="Times New Roman"/>
+                <w:sz w:val="24"/>
+                <w:szCs w:val="24"/>
+                <w:lang w:val="en-GB"/>
+              </w:rPr>
+              <w:t>Regarding this topic, a list could be prepared listing the different roles and functionalities in the system. After that, from the client side, a mapping of the privileges and roles can be provided. Based on that matrix, the work can be done.</w:t>
+            </w:r>
+          </w:p>
+          <w:p>
+            <w:pPr>
+              <w:rPr>
+                <w:rFonts w:ascii="Times New Roman" w:hAnsi="Times New Roman" w:cs="Times New Roman"/>
+                <w:sz w:val="24"/>
+                <w:szCs w:val="24"/>
+                <w:lang w:val="en-GB"/>
+              </w:rPr>
+            </w:pPr>
+          </w:p>
+          <w:p>
+            <w:pPr>
+              <w:rPr>
+                <w:rFonts w:ascii="Times New Roman" w:hAnsi="Times New Roman" w:cs="Times New Roman"/>
+                <w:sz w:val="24"/>
+                <w:szCs w:val="24"/>
+                <w:lang w:val="en-GB"/>
+              </w:rPr>
+            </w:pPr>
+            <w:r>
+              <w:rPr>
+                <w:rFonts w:ascii="Times New Roman" w:hAnsi="Times New Roman" w:cs="Times New Roman"/>
+                <w:sz w:val="24"/>
+                <w:szCs w:val="24"/>
+                <w:lang w:val="en-GB"/>
+              </w:rPr>
+              <w:t xml:space="preserve">If after the development of the system some of the access or privileges are to be provoked, the system should provide a function in UI to remove such accesses. </w:t>
+            </w:r>
+          </w:p>
+          <w:p>
+            <w:pPr>
+              <w:rPr>
+                <w:rFonts w:ascii="Times New Roman" w:hAnsi="Times New Roman" w:cs="Times New Roman"/>
+                <w:sz w:val="24"/>
+                <w:szCs w:val="24"/>
+                <w:lang w:val="en-GB"/>
+              </w:rPr>
+            </w:pPr>
+          </w:p>
+          <w:p>
+            <w:pPr>
+              <w:rPr>
+                <w:rFonts w:ascii="Times New Roman" w:hAnsi="Times New Roman" w:cs="Times New Roman"/>
+                <w:sz w:val="24"/>
+                <w:szCs w:val="24"/>
+                <w:lang w:val="en-GB"/>
+              </w:rPr>
+            </w:pPr>
+            <w:r>
+              <w:rPr>
+                <w:rFonts w:ascii="Times New Roman" w:hAnsi="Times New Roman" w:cs="Times New Roman"/>
+                <w:sz w:val="24"/>
+                <w:szCs w:val="24"/>
+                <w:lang w:val="en-GB"/>
+              </w:rPr>
+              <w:t xml:space="preserve">Though at the very beginning it is not necessary to define which role has access to which functionalities. The administrator will handle the functionalities. With this matrix as a base, the development could be executed. </w:t>
+            </w:r>
+          </w:p>
+        </w:tc>
+      </w:tr>
+      <w:tr>
+        <w:trPr>
+          <w:trHeight w:val="557"/>
+          <w:jc w:val="center"/>
+        </w:trPr>
+        <w:tc>
+          <w:tcPr>
+            <w:tcW w:w="1413" w:type="dxa"/>
+          </w:tcPr>
+          <w:p>
+            <w:pPr>
+              <w:rPr>
+                <w:rFonts w:ascii="Times New Roman" w:hAnsi="Times New Roman" w:cs="Times New Roman"/>
+                <w:sz w:val="24"/>
+                <w:szCs w:val="24"/>
+                <w:lang w:val="en-GB"/>
+              </w:rPr>
+            </w:pPr>
+            <w:r>
+              <w:rPr>
+                <w:rFonts w:ascii="Times New Roman" w:hAnsi="Times New Roman" w:cs="Times New Roman"/>
+                <w:sz w:val="24"/>
+                <w:szCs w:val="24"/>
+                <w:lang w:val="en-GB"/>
+              </w:rPr>
+              <w:t>5</w:t>
+            </w:r>
+          </w:p>
+        </w:tc>
+        <w:tc>
+          <w:tcPr>
+            <w:tcW w:w="7603" w:type="dxa"/>
+            <w:gridSpan w:val="2"/>
+          </w:tcPr>
+          <w:p>
+            <w:pPr>
+              <w:rPr>
+                <w:rFonts w:ascii="Times New Roman" w:hAnsi="Times New Roman" w:cs="Times New Roman"/>
+                <w:sz w:val="24"/>
+                <w:szCs w:val="24"/>
+                <w:lang w:val="en-GB"/>
+              </w:rPr>
+            </w:pPr>
+            <w:r>
+              <w:rPr>
+                <w:rFonts w:ascii="Times New Roman" w:hAnsi="Times New Roman" w:cs="Times New Roman"/>
+                <w:sz w:val="24"/>
+                <w:szCs w:val="24"/>
+                <w:lang w:val="en-GB"/>
+              </w:rPr>
+              <w:t>Performance Requirement</w:t>
+            </w:r>
+          </w:p>
+        </w:tc>
+      </w:tr>
+      <w:tr>
+        <w:trPr>
+          <w:trHeight w:val="3826"/>
+          <w:jc w:val="center"/>
+        </w:trPr>
+        <w:tc>
+          <w:tcPr>
+            <w:tcW w:w="1413" w:type="dxa"/>
+          </w:tcPr>
+          <w:p>
+            <w:pPr>
+              <w:rPr>
+                <w:rFonts w:ascii="Times New Roman" w:hAnsi="Times New Roman" w:cs="Times New Roman"/>
+                <w:sz w:val="24"/>
+                <w:szCs w:val="24"/>
+                <w:lang w:val="en-GB"/>
+              </w:rPr>
+            </w:pPr>
+            <w:r>
+              <w:rPr>
+                <w:rFonts w:ascii="Times New Roman" w:hAnsi="Times New Roman" w:cs="Times New Roman"/>
+                <w:sz w:val="24"/>
+                <w:szCs w:val="24"/>
+                <w:lang w:val="en-GB"/>
+              </w:rPr>
+              <w:t>Rohan</w:t>
+            </w:r>
+          </w:p>
+        </w:tc>
+        <w:tc>
+          <w:tcPr>
+            <w:tcW w:w="1276" w:type="dxa"/>
+          </w:tcPr>
+          <w:p>
+            <w:pPr>
+              <w:rPr>
+                <w:rFonts w:ascii="Times New Roman" w:hAnsi="Times New Roman" w:cs="Times New Roman"/>
+                <w:sz w:val="24"/>
+                <w:szCs w:val="24"/>
+                <w:lang w:val="en-GB"/>
+              </w:rPr>
+            </w:pPr>
+            <w:r>
+              <w:rPr>
+                <w:rFonts w:ascii="Times New Roman" w:hAnsi="Times New Roman" w:cs="Times New Roman"/>
+                <w:sz w:val="24"/>
+                <w:szCs w:val="24"/>
+                <w:lang w:val="en-GB"/>
+              </w:rPr>
+              <w:t>06</w:t>
+            </w:r>
+          </w:p>
+        </w:tc>
+        <w:tc>
+          <w:tcPr>
+            <w:tcW w:w="6327" w:type="dxa"/>
+          </w:tcPr>
+          <w:p>
+            <w:pPr>
+              <w:rPr>
+                <w:rFonts w:ascii="Times New Roman" w:hAnsi="Times New Roman" w:cs="Times New Roman"/>
+                <w:sz w:val="24"/>
+                <w:szCs w:val="24"/>
+                <w:u w:val="single"/>
+                <w:lang w:val="en-GB"/>
+              </w:rPr>
+            </w:pPr>
+            <w:r>
+              <w:rPr>
+                <w:rFonts w:ascii="Times New Roman" w:hAnsi="Times New Roman" w:cs="Times New Roman"/>
+                <w:sz w:val="24"/>
+                <w:szCs w:val="24"/>
+                <w:u w:val="single"/>
+                <w:lang w:val="en-GB"/>
+              </w:rPr>
+              <w:t>Could you tell us about the performance requirements of the software like speed of data, storage capacity and accessibility among users</w:t>
+            </w:r>
+            <w:r>
+              <w:rPr>
+                <w:rFonts w:ascii="Times New Roman" w:hAnsi="Times New Roman" w:cs="Times New Roman"/>
+                <w:sz w:val="24"/>
+                <w:szCs w:val="24"/>
+                <w:u w:val="single"/>
+                <w:lang w:val="en-GB"/>
+              </w:rPr>
+              <w:t>?</w:t>
+            </w:r>
+          </w:p>
+          <w:p>
+            <w:pPr>
+              <w:rPr>
+                <w:rFonts w:ascii="Times New Roman" w:hAnsi="Times New Roman" w:cs="Times New Roman"/>
+                <w:sz w:val="24"/>
+                <w:szCs w:val="24"/>
+                <w:lang w:val="en-GB"/>
+              </w:rPr>
+            </w:pPr>
+          </w:p>
+          <w:p>
+            <w:pPr>
+              <w:rPr>
+                <w:rFonts w:ascii="Times New Roman" w:hAnsi="Times New Roman" w:cs="Times New Roman"/>
+                <w:sz w:val="24"/>
+                <w:szCs w:val="24"/>
+                <w:lang w:val="en-GB"/>
+              </w:rPr>
+            </w:pPr>
+            <w:r>
+              <w:rPr>
+                <w:rFonts w:ascii="Times New Roman" w:hAnsi="Times New Roman" w:cs="Times New Roman"/>
+                <w:sz w:val="24"/>
+                <w:szCs w:val="24"/>
+                <w:lang w:val="en-GB"/>
+              </w:rPr>
+              <w:t>At the moment, there are no analytical reports. Hence, if talking about non-functional requirements, it would be good to see the webpage loading within 3 seconds.</w:t>
+            </w:r>
+          </w:p>
+          <w:p>
+            <w:pPr>
+              <w:rPr>
+                <w:rFonts w:ascii="Times New Roman" w:hAnsi="Times New Roman" w:cs="Times New Roman"/>
+                <w:sz w:val="24"/>
+                <w:szCs w:val="24"/>
+                <w:lang w:val="en-GB"/>
+              </w:rPr>
+            </w:pPr>
+          </w:p>
+          <w:p>
+            <w:pPr>
+              <w:rPr>
+                <w:rFonts w:ascii="Times New Roman" w:hAnsi="Times New Roman" w:cs="Times New Roman"/>
+                <w:sz w:val="24"/>
+                <w:szCs w:val="24"/>
+                <w:lang w:val="en-GB"/>
+              </w:rPr>
+            </w:pPr>
+            <w:r>
+              <w:rPr>
+                <w:rFonts w:ascii="Times New Roman" w:hAnsi="Times New Roman" w:cs="Times New Roman"/>
+                <w:sz w:val="24"/>
+                <w:szCs w:val="24"/>
+                <w:lang w:val="en-GB"/>
+              </w:rPr>
+              <w:t>As regard to others, the security mapping between the roles and authorised access to the functions is already specified. And about the back end development, backup of the codes should be maintained so that in case of any unfortunate problem, the codes can be easily retrieved.</w:t>
+            </w:r>
+          </w:p>
+        </w:tc>
+      </w:tr>
+      <w:tr>
+        <w:trPr>
+          <w:trHeight w:val="549"/>
+          <w:jc w:val="center"/>
+        </w:trPr>
+        <w:tc>
+          <w:tcPr>
+            <w:tcW w:w="1413" w:type="dxa"/>
+          </w:tcPr>
+          <w:p>
+            <w:pPr>
+              <w:rPr>
+                <w:rFonts w:ascii="Times New Roman" w:hAnsi="Times New Roman" w:cs="Times New Roman"/>
+                <w:sz w:val="24"/>
+                <w:szCs w:val="24"/>
+                <w:lang w:val="en-GB"/>
+              </w:rPr>
+            </w:pPr>
+            <w:r>
+              <w:rPr>
+                <w:rFonts w:ascii="Times New Roman" w:hAnsi="Times New Roman" w:cs="Times New Roman"/>
+                <w:sz w:val="24"/>
+                <w:szCs w:val="24"/>
+                <w:lang w:val="en-GB"/>
+              </w:rPr>
+              <w:t>6</w:t>
+            </w:r>
+          </w:p>
+        </w:tc>
+        <w:tc>
+          <w:tcPr>
+            <w:tcW w:w="7603" w:type="dxa"/>
+            <w:gridSpan w:val="2"/>
+          </w:tcPr>
+          <w:p>
+            <w:pPr>
+              <w:rPr>
+                <w:rFonts w:ascii="Times New Roman" w:hAnsi="Times New Roman" w:cs="Times New Roman"/>
+                <w:sz w:val="24"/>
+                <w:szCs w:val="24"/>
+                <w:lang w:val="en-GB"/>
+              </w:rPr>
+            </w:pPr>
+            <w:r>
+              <w:rPr>
+                <w:rFonts w:ascii="Times New Roman" w:hAnsi="Times New Roman" w:cs="Times New Roman"/>
+                <w:sz w:val="24"/>
+                <w:szCs w:val="24"/>
+                <w:lang w:val="en-GB"/>
+              </w:rPr>
+              <w:t>System Interface Design</w:t>
+            </w:r>
+          </w:p>
+        </w:tc>
+      </w:tr>
+      <w:tr>
+        <w:trPr>
+          <w:trHeight w:val="3250"/>
+          <w:jc w:val="center"/>
+        </w:trPr>
+        <w:tc>
+          <w:tcPr>
+            <w:tcW w:w="1413" w:type="dxa"/>
+          </w:tcPr>
+          <w:p>
+            <w:pPr>
+              <w:rPr>
+                <w:rFonts w:ascii="Times New Roman" w:hAnsi="Times New Roman" w:cs="Times New Roman"/>
+                <w:sz w:val="24"/>
+                <w:szCs w:val="24"/>
+                <w:lang w:val="en-GB"/>
+              </w:rPr>
+            </w:pPr>
+            <w:r>
+              <w:rPr>
+                <w:rFonts w:ascii="Times New Roman" w:hAnsi="Times New Roman" w:cs="Times New Roman"/>
+                <w:sz w:val="24"/>
+                <w:szCs w:val="24"/>
+                <w:lang w:val="en-GB"/>
+              </w:rPr>
+              <w:lastRenderedPageBreak/>
+              <w:t xml:space="preserve">Saurab </w:t>
+            </w:r>
+          </w:p>
+        </w:tc>
+        <w:tc>
+          <w:tcPr>
+            <w:tcW w:w="1276" w:type="dxa"/>
+          </w:tcPr>
+          <w:p>
+            <w:pPr>
+              <w:rPr>
+                <w:rFonts w:ascii="Times New Roman" w:hAnsi="Times New Roman" w:cs="Times New Roman"/>
+                <w:sz w:val="24"/>
+                <w:szCs w:val="24"/>
+                <w:lang w:val="en-GB"/>
+              </w:rPr>
+            </w:pPr>
+            <w:r>
+              <w:rPr>
+                <w:rFonts w:ascii="Times New Roman" w:hAnsi="Times New Roman" w:cs="Times New Roman"/>
+                <w:sz w:val="24"/>
+                <w:szCs w:val="24"/>
+                <w:lang w:val="en-GB"/>
+              </w:rPr>
+              <w:t>07</w:t>
+            </w:r>
+          </w:p>
+        </w:tc>
+        <w:tc>
+          <w:tcPr>
+            <w:tcW w:w="6327" w:type="dxa"/>
+          </w:tcPr>
+          <w:p>
+            <w:pPr>
+              <w:rPr>
+                <w:rFonts w:ascii="Times New Roman" w:hAnsi="Times New Roman" w:cs="Times New Roman"/>
+                <w:sz w:val="24"/>
+                <w:szCs w:val="24"/>
+                <w:u w:val="single"/>
+                <w:lang w:val="en-GB"/>
+              </w:rPr>
+            </w:pPr>
+            <w:r>
+              <w:rPr>
+                <w:rFonts w:ascii="Times New Roman" w:hAnsi="Times New Roman" w:cs="Times New Roman"/>
+                <w:sz w:val="24"/>
+                <w:szCs w:val="24"/>
+                <w:u w:val="single"/>
+                <w:lang w:val="en-GB"/>
+              </w:rPr>
+              <w:t>Could you explain the record management system, student information portal and corporate website mentioned in the system interface designs</w:t>
+            </w:r>
+            <w:r>
+              <w:rPr>
+                <w:rFonts w:ascii="Times New Roman" w:hAnsi="Times New Roman" w:cs="Times New Roman"/>
+                <w:sz w:val="24"/>
+                <w:szCs w:val="24"/>
+                <w:u w:val="single"/>
+                <w:lang w:val="en-GB"/>
+              </w:rPr>
+              <w:t>?</w:t>
+            </w:r>
+          </w:p>
+          <w:p>
+            <w:pPr>
+              <w:rPr>
+                <w:rFonts w:ascii="Times New Roman" w:hAnsi="Times New Roman" w:cs="Times New Roman"/>
+                <w:sz w:val="24"/>
+                <w:szCs w:val="24"/>
+                <w:lang w:val="en-GB"/>
+              </w:rPr>
+            </w:pPr>
+          </w:p>
+          <w:p>
+            <w:pPr>
+              <w:rPr>
+                <w:rFonts w:ascii="Times New Roman" w:hAnsi="Times New Roman" w:cs="Times New Roman"/>
+                <w:sz w:val="24"/>
+                <w:szCs w:val="24"/>
+                <w:lang w:val="en-GB"/>
+              </w:rPr>
+            </w:pPr>
+            <w:r>
+              <w:rPr>
+                <w:rFonts w:ascii="Times New Roman" w:hAnsi="Times New Roman" w:cs="Times New Roman"/>
+                <w:sz w:val="24"/>
+                <w:szCs w:val="24"/>
+                <w:lang w:val="en-GB"/>
+              </w:rPr>
+              <w:t xml:space="preserve">Put corporate website out of context here. </w:t>
+            </w:r>
+          </w:p>
+          <w:p>
+            <w:pPr>
+              <w:rPr>
+                <w:rFonts w:ascii="Times New Roman" w:hAnsi="Times New Roman" w:cs="Times New Roman"/>
+                <w:sz w:val="24"/>
+                <w:szCs w:val="24"/>
+                <w:lang w:val="en-GB"/>
+              </w:rPr>
+            </w:pPr>
+          </w:p>
+          <w:p>
+            <w:pPr>
+              <w:rPr>
+                <w:rFonts w:ascii="Times New Roman" w:hAnsi="Times New Roman" w:cs="Times New Roman"/>
+                <w:sz w:val="24"/>
+                <w:szCs w:val="24"/>
+                <w:lang w:val="en-GB"/>
+              </w:rPr>
+            </w:pPr>
+            <w:r>
+              <w:rPr>
+                <w:rFonts w:ascii="Times New Roman" w:hAnsi="Times New Roman" w:cs="Times New Roman"/>
+                <w:sz w:val="24"/>
+                <w:szCs w:val="24"/>
+                <w:lang w:val="en-GB"/>
+              </w:rPr>
+              <w:t>For the other two, they should be accessible easily. For the enrolment of students as well as better student experience, the student portal should be there. For record management system, as an admin or even as a staff should have their own portal so that they can access to specified functions.</w:t>
+            </w:r>
+          </w:p>
+        </w:tc>
+      </w:tr>
+      <w:tr>
+        <w:trPr>
+          <w:trHeight w:val="1978"/>
+          <w:jc w:val="center"/>
+        </w:trPr>
+        <w:tc>
+          <w:tcPr>
+            <w:tcW w:w="1413" w:type="dxa"/>
+          </w:tcPr>
+          <w:p>
+            <w:pPr>
+              <w:rPr>
+                <w:rFonts w:ascii="Times New Roman" w:hAnsi="Times New Roman" w:cs="Times New Roman"/>
+                <w:sz w:val="24"/>
+                <w:szCs w:val="24"/>
+                <w:lang w:val="en-GB"/>
+              </w:rPr>
+            </w:pPr>
+            <w:r>
+              <w:rPr>
+                <w:rFonts w:ascii="Times New Roman" w:hAnsi="Times New Roman" w:cs="Times New Roman"/>
+                <w:sz w:val="24"/>
+                <w:szCs w:val="24"/>
+                <w:lang w:val="en-GB"/>
+              </w:rPr>
+              <w:t>Rohan</w:t>
+            </w:r>
+          </w:p>
+        </w:tc>
+        <w:tc>
+          <w:tcPr>
+            <w:tcW w:w="1276" w:type="dxa"/>
+          </w:tcPr>
+          <w:p>
+            <w:pPr>
+              <w:rPr>
+                <w:rFonts w:ascii="Times New Roman" w:hAnsi="Times New Roman" w:cs="Times New Roman"/>
+                <w:sz w:val="24"/>
+                <w:szCs w:val="24"/>
+                <w:lang w:val="en-GB"/>
+              </w:rPr>
+            </w:pPr>
+            <w:r>
+              <w:rPr>
+                <w:rFonts w:ascii="Times New Roman" w:hAnsi="Times New Roman" w:cs="Times New Roman"/>
+                <w:sz w:val="24"/>
+                <w:szCs w:val="24"/>
+                <w:lang w:val="en-GB"/>
+              </w:rPr>
+              <w:t>08</w:t>
+            </w:r>
+          </w:p>
+        </w:tc>
+        <w:tc>
+          <w:tcPr>
+            <w:tcW w:w="6327" w:type="dxa"/>
+          </w:tcPr>
+          <w:p>
+            <w:pPr>
+              <w:rPr>
+                <w:rFonts w:ascii="Times New Roman" w:hAnsi="Times New Roman" w:cs="Times New Roman"/>
+                <w:sz w:val="24"/>
+                <w:szCs w:val="24"/>
+                <w:u w:val="single"/>
+                <w:lang w:val="en-GB"/>
+              </w:rPr>
+            </w:pPr>
+            <w:r>
+              <w:rPr>
+                <w:rFonts w:ascii="Times New Roman" w:hAnsi="Times New Roman" w:cs="Times New Roman"/>
+                <w:sz w:val="24"/>
+                <w:szCs w:val="24"/>
+                <w:u w:val="single"/>
+                <w:lang w:val="en-GB"/>
+              </w:rPr>
+              <w:t>Can teachers add data from both GUI portion and from the backend?</w:t>
+            </w:r>
+          </w:p>
+          <w:p>
+            <w:pPr>
+              <w:rPr>
+                <w:rFonts w:ascii="Times New Roman" w:hAnsi="Times New Roman" w:cs="Times New Roman"/>
+                <w:sz w:val="24"/>
+                <w:szCs w:val="24"/>
+                <w:u w:val="single"/>
+                <w:lang w:val="en-GB"/>
+              </w:rPr>
+            </w:pPr>
+          </w:p>
+          <w:p>
+            <w:pPr>
+              <w:rPr>
+                <w:rFonts w:ascii="Times New Roman" w:hAnsi="Times New Roman" w:cs="Times New Roman"/>
+                <w:sz w:val="24"/>
+                <w:szCs w:val="24"/>
+                <w:lang w:val="en-GB"/>
+              </w:rPr>
+            </w:pPr>
+            <w:r>
+              <w:rPr>
+                <w:rFonts w:ascii="Times New Roman" w:hAnsi="Times New Roman" w:cs="Times New Roman"/>
+                <w:sz w:val="24"/>
+                <w:szCs w:val="24"/>
+                <w:lang w:val="en-GB"/>
+              </w:rPr>
+              <w:t>Backend is not required for the teachers as it is only accessible to the administrators.</w:t>
+            </w:r>
+          </w:p>
+        </w:tc>
+      </w:tr>
+      <w:tr>
+        <w:trPr>
+          <w:trHeight w:val="557"/>
+          <w:jc w:val="center"/>
+        </w:trPr>
+        <w:tc>
+          <w:tcPr>
+            <w:tcW w:w="1413" w:type="dxa"/>
+          </w:tcPr>
+          <w:p>
+            <w:pPr>
+              <w:rPr>
+                <w:rFonts w:ascii="Times New Roman" w:hAnsi="Times New Roman" w:cs="Times New Roman"/>
+                <w:sz w:val="24"/>
+                <w:szCs w:val="24"/>
+                <w:lang w:val="en-GB"/>
+              </w:rPr>
+            </w:pPr>
+            <w:r>
+              <w:rPr>
+                <w:rFonts w:ascii="Times New Roman" w:hAnsi="Times New Roman" w:cs="Times New Roman"/>
+                <w:sz w:val="24"/>
+                <w:szCs w:val="24"/>
+                <w:lang w:val="en-GB"/>
+              </w:rPr>
+              <w:t>7</w:t>
+            </w:r>
+          </w:p>
+        </w:tc>
+        <w:tc>
+          <w:tcPr>
+            <w:tcW w:w="7603" w:type="dxa"/>
+            <w:gridSpan w:val="2"/>
+          </w:tcPr>
+          <w:p>
+            <w:pPr>
+              <w:rPr>
+                <w:rFonts w:ascii="Times New Roman" w:hAnsi="Times New Roman" w:cs="Times New Roman"/>
+                <w:sz w:val="24"/>
+                <w:szCs w:val="24"/>
+                <w:lang w:val="en-GB"/>
+              </w:rPr>
+            </w:pPr>
+            <w:r>
+              <w:rPr>
+                <w:rFonts w:ascii="Times New Roman" w:hAnsi="Times New Roman" w:cs="Times New Roman"/>
+                <w:sz w:val="24"/>
+                <w:szCs w:val="24"/>
+                <w:lang w:val="en-GB"/>
+              </w:rPr>
+              <w:t>Module priority</w:t>
+            </w:r>
+          </w:p>
+        </w:tc>
+      </w:tr>
+      <w:tr>
+        <w:trPr>
+          <w:trHeight w:val="3818"/>
+          <w:jc w:val="center"/>
+        </w:trPr>
+        <w:tc>
+          <w:tcPr>
+            <w:tcW w:w="1413" w:type="dxa"/>
+          </w:tcPr>
+          <w:p>
+            <w:pPr>
+              <w:rPr>
+                <w:rFonts w:ascii="Times New Roman" w:hAnsi="Times New Roman" w:cs="Times New Roman"/>
+                <w:sz w:val="24"/>
+                <w:szCs w:val="24"/>
+                <w:lang w:val="en-GB"/>
+              </w:rPr>
+            </w:pPr>
+            <w:r>
+              <w:rPr>
+                <w:rFonts w:ascii="Times New Roman" w:hAnsi="Times New Roman" w:cs="Times New Roman"/>
+                <w:sz w:val="24"/>
+                <w:szCs w:val="24"/>
+                <w:lang w:val="en-GB"/>
+              </w:rPr>
+              <w:t>Saurab</w:t>
+            </w:r>
+          </w:p>
+        </w:tc>
+        <w:tc>
+          <w:tcPr>
+            <w:tcW w:w="1276" w:type="dxa"/>
+          </w:tcPr>
+          <w:p>
+            <w:pPr>
+              <w:rPr>
+                <w:rFonts w:ascii="Times New Roman" w:hAnsi="Times New Roman" w:cs="Times New Roman"/>
+                <w:sz w:val="24"/>
+                <w:szCs w:val="24"/>
+                <w:lang w:val="en-GB"/>
+              </w:rPr>
+            </w:pPr>
+            <w:r>
+              <w:rPr>
+                <w:rFonts w:ascii="Times New Roman" w:hAnsi="Times New Roman" w:cs="Times New Roman"/>
+                <w:sz w:val="24"/>
+                <w:szCs w:val="24"/>
+                <w:lang w:val="en-GB"/>
+              </w:rPr>
+              <w:t>09</w:t>
+            </w:r>
+          </w:p>
+        </w:tc>
+        <w:tc>
+          <w:tcPr>
+            <w:tcW w:w="6327" w:type="dxa"/>
+          </w:tcPr>
+          <w:p>
+            <w:pPr>
+              <w:rPr>
+                <w:rFonts w:ascii="Times New Roman" w:hAnsi="Times New Roman" w:cs="Times New Roman"/>
+                <w:sz w:val="24"/>
+                <w:szCs w:val="24"/>
+                <w:u w:val="single"/>
+                <w:lang w:val="en-GB"/>
+              </w:rPr>
+            </w:pPr>
+            <w:r>
+              <w:rPr>
+                <w:rFonts w:ascii="Times New Roman" w:hAnsi="Times New Roman" w:cs="Times New Roman"/>
+                <w:sz w:val="24"/>
+                <w:szCs w:val="24"/>
+                <w:u w:val="single"/>
+                <w:lang w:val="en-GB"/>
+              </w:rPr>
+              <w:t>In terms of all the modules, do you have any of higher priorities</w:t>
+            </w:r>
+            <w:r>
+              <w:rPr>
+                <w:rFonts w:ascii="Times New Roman" w:hAnsi="Times New Roman" w:cs="Times New Roman"/>
+                <w:sz w:val="24"/>
+                <w:szCs w:val="24"/>
+                <w:u w:val="single"/>
+                <w:lang w:val="en-GB"/>
+              </w:rPr>
+              <w:t>?</w:t>
+            </w:r>
+            <w:r>
+              <w:rPr>
+                <w:rFonts w:ascii="Times New Roman" w:hAnsi="Times New Roman" w:cs="Times New Roman"/>
+                <w:sz w:val="24"/>
+                <w:szCs w:val="24"/>
+                <w:u w:val="single"/>
+                <w:lang w:val="en-GB"/>
+              </w:rPr>
+              <w:t xml:space="preserve"> If in case of chance of delay, is there a part we can skip?</w:t>
+            </w:r>
+          </w:p>
+          <w:p>
+            <w:pPr>
+              <w:rPr>
+                <w:rFonts w:ascii="Times New Roman" w:hAnsi="Times New Roman" w:cs="Times New Roman"/>
+                <w:sz w:val="24"/>
+                <w:szCs w:val="24"/>
+                <w:lang w:val="en-GB"/>
+              </w:rPr>
+            </w:pPr>
+          </w:p>
+          <w:p>
+            <w:pPr>
+              <w:rPr>
+                <w:rFonts w:ascii="Times New Roman" w:hAnsi="Times New Roman" w:cs="Times New Roman"/>
+                <w:sz w:val="24"/>
+                <w:szCs w:val="24"/>
+                <w:lang w:val="en-GB"/>
+              </w:rPr>
+            </w:pPr>
+            <w:r>
+              <w:rPr>
+                <w:rFonts w:ascii="Times New Roman" w:hAnsi="Times New Roman" w:cs="Times New Roman"/>
+                <w:sz w:val="24"/>
+                <w:szCs w:val="24"/>
+                <w:lang w:val="en-GB"/>
+              </w:rPr>
+              <w:t>Mobile implementation can be put in lower priority. From the priority point of view, student interface and teacher interface should be of higher priority than others. In fact, more focus on the student system such as being able to send enrolment requests, notifications regarding them.</w:t>
+            </w:r>
+          </w:p>
+          <w:p>
+            <w:pPr>
+              <w:rPr>
+                <w:rFonts w:ascii="Times New Roman" w:hAnsi="Times New Roman" w:cs="Times New Roman"/>
+                <w:sz w:val="24"/>
+                <w:szCs w:val="24"/>
+                <w:lang w:val="en-GB"/>
+              </w:rPr>
+            </w:pPr>
+          </w:p>
+          <w:p>
+            <w:pPr>
+              <w:rPr>
+                <w:rFonts w:ascii="Times New Roman" w:hAnsi="Times New Roman" w:cs="Times New Roman"/>
+                <w:sz w:val="24"/>
+                <w:szCs w:val="24"/>
+                <w:lang w:val="en-GB"/>
+              </w:rPr>
+            </w:pPr>
+            <w:r>
+              <w:rPr>
+                <w:rFonts w:ascii="Times New Roman" w:hAnsi="Times New Roman" w:cs="Times New Roman"/>
+                <w:sz w:val="24"/>
+                <w:szCs w:val="24"/>
+                <w:lang w:val="en-GB"/>
+              </w:rPr>
+              <w:t>Basically, delivery of</w:t>
+            </w:r>
+            <w:r>
+              <w:rPr>
+                <w:rFonts w:ascii="Times New Roman" w:hAnsi="Times New Roman" w:cs="Times New Roman"/>
+                <w:sz w:val="24"/>
+                <w:szCs w:val="24"/>
+                <w:lang w:val="en-GB"/>
+              </w:rPr>
+              <w:t xml:space="preserve"> </w:t>
+            </w:r>
+            <w:r>
+              <w:rPr>
+                <w:rFonts w:ascii="Times New Roman" w:hAnsi="Times New Roman" w:cs="Times New Roman"/>
+                <w:sz w:val="24"/>
+                <w:szCs w:val="24"/>
+                <w:lang w:val="en-GB"/>
+              </w:rPr>
+              <w:t>functionalities from the student view should be highly prioritised and gradually can move to tutor and other staff.</w:t>
+            </w:r>
+          </w:p>
+        </w:tc>
+      </w:tr>
+      <w:tr>
+        <w:trPr>
+          <w:trHeight w:val="555"/>
+          <w:jc w:val="center"/>
+        </w:trPr>
+        <w:tc>
+          <w:tcPr>
+            <w:tcW w:w="1413" w:type="dxa"/>
+          </w:tcPr>
+          <w:p>
+            <w:pPr>
+              <w:rPr>
+                <w:rFonts w:ascii="Times New Roman" w:hAnsi="Times New Roman" w:cs="Times New Roman"/>
+                <w:sz w:val="24"/>
+                <w:szCs w:val="24"/>
+                <w:lang w:val="en-GB"/>
+              </w:rPr>
+            </w:pPr>
+            <w:r>
+              <w:rPr>
+                <w:rFonts w:ascii="Times New Roman" w:hAnsi="Times New Roman" w:cs="Times New Roman"/>
+                <w:sz w:val="24"/>
+                <w:szCs w:val="24"/>
+                <w:lang w:val="en-GB"/>
+              </w:rPr>
+              <w:t>8</w:t>
+            </w:r>
+          </w:p>
+        </w:tc>
+        <w:tc>
+          <w:tcPr>
+            <w:tcW w:w="7603" w:type="dxa"/>
+            <w:gridSpan w:val="2"/>
+          </w:tcPr>
+          <w:p>
+            <w:pPr>
+              <w:rPr>
+                <w:rFonts w:ascii="Times New Roman" w:hAnsi="Times New Roman" w:cs="Times New Roman"/>
+                <w:sz w:val="24"/>
+                <w:szCs w:val="24"/>
+                <w:lang w:val="en-GB"/>
+              </w:rPr>
+            </w:pPr>
+            <w:r>
+              <w:rPr>
+                <w:rFonts w:ascii="Times New Roman" w:hAnsi="Times New Roman" w:cs="Times New Roman"/>
+                <w:sz w:val="24"/>
+                <w:szCs w:val="24"/>
+                <w:lang w:val="en-GB"/>
+              </w:rPr>
+              <w:t>Consequences</w:t>
+            </w:r>
+          </w:p>
+        </w:tc>
+      </w:tr>
+      <w:tr>
+        <w:trPr>
+          <w:trHeight w:val="1697"/>
+          <w:jc w:val="center"/>
+        </w:trPr>
+        <w:tc>
+          <w:tcPr>
+            <w:tcW w:w="1413" w:type="dxa"/>
+          </w:tcPr>
+          <w:p>
+            <w:pPr>
+              <w:rPr>
+                <w:rFonts w:ascii="Times New Roman" w:hAnsi="Times New Roman" w:cs="Times New Roman"/>
+                <w:sz w:val="24"/>
+                <w:szCs w:val="24"/>
+                <w:lang w:val="en-GB"/>
+              </w:rPr>
+            </w:pPr>
+            <w:r>
+              <w:rPr>
+                <w:rFonts w:ascii="Times New Roman" w:hAnsi="Times New Roman" w:cs="Times New Roman"/>
+                <w:sz w:val="24"/>
+                <w:szCs w:val="24"/>
+                <w:lang w:val="en-GB"/>
+              </w:rPr>
+              <w:t>Sadikshya</w:t>
+            </w:r>
+          </w:p>
+        </w:tc>
+        <w:tc>
+          <w:tcPr>
+            <w:tcW w:w="1276" w:type="dxa"/>
+          </w:tcPr>
+          <w:p>
+            <w:pPr>
+              <w:rPr>
+                <w:rFonts w:ascii="Times New Roman" w:hAnsi="Times New Roman" w:cs="Times New Roman"/>
+                <w:sz w:val="24"/>
+                <w:szCs w:val="24"/>
+                <w:lang w:val="en-GB"/>
+              </w:rPr>
+            </w:pPr>
+            <w:r>
+              <w:rPr>
+                <w:rFonts w:ascii="Times New Roman" w:hAnsi="Times New Roman" w:cs="Times New Roman"/>
+                <w:sz w:val="24"/>
+                <w:szCs w:val="24"/>
+                <w:lang w:val="en-GB"/>
+              </w:rPr>
+              <w:t>10</w:t>
+            </w:r>
+          </w:p>
+        </w:tc>
+        <w:tc>
+          <w:tcPr>
+            <w:tcW w:w="6327" w:type="dxa"/>
+          </w:tcPr>
+          <w:p>
+            <w:pPr>
+              <w:rPr>
+                <w:rFonts w:ascii="Times New Roman" w:hAnsi="Times New Roman" w:cs="Times New Roman"/>
+                <w:sz w:val="24"/>
+                <w:szCs w:val="24"/>
+                <w:u w:val="single"/>
+                <w:lang w:val="en-GB"/>
+              </w:rPr>
+            </w:pPr>
+            <w:r>
+              <w:rPr>
+                <w:rFonts w:ascii="Times New Roman" w:hAnsi="Times New Roman" w:cs="Times New Roman"/>
+                <w:sz w:val="24"/>
+                <w:szCs w:val="24"/>
+                <w:u w:val="single"/>
+                <w:lang w:val="en-GB"/>
+              </w:rPr>
+              <w:t>What will be the consequence of poor attendance</w:t>
+            </w:r>
+            <w:r>
+              <w:rPr>
+                <w:rFonts w:ascii="Times New Roman" w:hAnsi="Times New Roman" w:cs="Times New Roman"/>
+                <w:sz w:val="24"/>
+                <w:szCs w:val="24"/>
+                <w:u w:val="single"/>
+                <w:lang w:val="en-GB"/>
+              </w:rPr>
+              <w:t>?</w:t>
+            </w:r>
+          </w:p>
+          <w:p>
+            <w:pPr>
+              <w:rPr>
+                <w:rFonts w:ascii="Times New Roman" w:hAnsi="Times New Roman" w:cs="Times New Roman"/>
+                <w:sz w:val="24"/>
+                <w:szCs w:val="24"/>
+                <w:lang w:val="en-GB"/>
+              </w:rPr>
+            </w:pPr>
+          </w:p>
+          <w:p>
+            <w:pPr>
+              <w:rPr>
+                <w:rFonts w:ascii="Times New Roman" w:hAnsi="Times New Roman" w:cs="Times New Roman"/>
+                <w:sz w:val="24"/>
+                <w:szCs w:val="24"/>
+                <w:lang w:val="en-GB"/>
+              </w:rPr>
+            </w:pPr>
+            <w:r>
+              <w:rPr>
+                <w:rFonts w:ascii="Times New Roman" w:hAnsi="Times New Roman" w:cs="Times New Roman"/>
+                <w:sz w:val="24"/>
+                <w:szCs w:val="24"/>
+                <w:lang w:val="en-GB"/>
+              </w:rPr>
+              <w:t xml:space="preserve">If a student does not have at least 60% of attendance, the admit card will not be provided because of which they would be able to take their exams. </w:t>
+            </w:r>
+          </w:p>
+        </w:tc>
+      </w:tr>
+      <w:tr>
+        <w:trPr>
+          <w:trHeight w:val="559"/>
+          <w:jc w:val="center"/>
+        </w:trPr>
+        <w:tc>
+          <w:tcPr>
+            <w:tcW w:w="1413" w:type="dxa"/>
+          </w:tcPr>
+          <w:p>
+            <w:pPr>
+              <w:rPr>
+                <w:rFonts w:ascii="Times New Roman" w:hAnsi="Times New Roman" w:cs="Times New Roman"/>
+                <w:sz w:val="24"/>
+                <w:szCs w:val="24"/>
+                <w:lang w:val="en-GB"/>
+              </w:rPr>
+            </w:pPr>
+            <w:r>
+              <w:rPr>
+                <w:rFonts w:ascii="Times New Roman" w:hAnsi="Times New Roman" w:cs="Times New Roman"/>
+                <w:sz w:val="24"/>
+                <w:szCs w:val="24"/>
+                <w:lang w:val="en-GB"/>
+              </w:rPr>
+              <w:t>9</w:t>
+            </w:r>
+          </w:p>
+        </w:tc>
+        <w:tc>
+          <w:tcPr>
+            <w:tcW w:w="7603" w:type="dxa"/>
+            <w:gridSpan w:val="2"/>
+          </w:tcPr>
+          <w:p>
+            <w:pPr>
+              <w:rPr>
+                <w:rFonts w:ascii="Times New Roman" w:hAnsi="Times New Roman" w:cs="Times New Roman"/>
+                <w:sz w:val="24"/>
+                <w:szCs w:val="24"/>
+                <w:lang w:val="en-GB"/>
+              </w:rPr>
+            </w:pPr>
+            <w:r>
+              <w:rPr>
+                <w:rFonts w:ascii="Times New Roman" w:hAnsi="Times New Roman" w:cs="Times New Roman"/>
+                <w:sz w:val="24"/>
+                <w:szCs w:val="24"/>
+                <w:lang w:val="en-GB"/>
+              </w:rPr>
+              <w:t>More information</w:t>
+            </w:r>
+          </w:p>
+        </w:tc>
+      </w:tr>
+      <w:tr>
+        <w:trPr>
+          <w:trHeight w:val="3676"/>
+          <w:jc w:val="center"/>
+        </w:trPr>
+        <w:tc>
+          <w:tcPr>
+            <w:tcW w:w="1413" w:type="dxa"/>
+          </w:tcPr>
+          <w:p>
+            <w:pPr>
+              <w:rPr>
+                <w:rFonts w:ascii="Times New Roman" w:hAnsi="Times New Roman" w:cs="Times New Roman"/>
+                <w:sz w:val="24"/>
+                <w:szCs w:val="24"/>
+                <w:lang w:val="en-GB"/>
+              </w:rPr>
+            </w:pPr>
+            <w:r>
+              <w:rPr>
+                <w:rFonts w:ascii="Times New Roman" w:hAnsi="Times New Roman" w:cs="Times New Roman"/>
+                <w:sz w:val="24"/>
+                <w:szCs w:val="24"/>
+                <w:lang w:val="en-GB"/>
+              </w:rPr>
+              <w:lastRenderedPageBreak/>
+              <w:t>Saurab</w:t>
+            </w:r>
+          </w:p>
+        </w:tc>
+        <w:tc>
+          <w:tcPr>
+            <w:tcW w:w="1276" w:type="dxa"/>
+          </w:tcPr>
+          <w:p>
+            <w:pPr>
+              <w:rPr>
+                <w:rFonts w:ascii="Times New Roman" w:hAnsi="Times New Roman" w:cs="Times New Roman"/>
+                <w:sz w:val="24"/>
+                <w:szCs w:val="24"/>
+                <w:lang w:val="en-GB"/>
+              </w:rPr>
+            </w:pPr>
+            <w:r>
+              <w:rPr>
+                <w:rFonts w:ascii="Times New Roman" w:hAnsi="Times New Roman" w:cs="Times New Roman"/>
+                <w:sz w:val="24"/>
+                <w:szCs w:val="24"/>
+                <w:lang w:val="en-GB"/>
+              </w:rPr>
+              <w:t>11</w:t>
+            </w:r>
+          </w:p>
+        </w:tc>
+        <w:tc>
+          <w:tcPr>
+            <w:tcW w:w="6327" w:type="dxa"/>
+          </w:tcPr>
+          <w:p>
+            <w:pPr>
+              <w:rPr>
+                <w:rFonts w:ascii="Times New Roman" w:hAnsi="Times New Roman" w:cs="Times New Roman"/>
+                <w:sz w:val="24"/>
+                <w:szCs w:val="24"/>
+                <w:u w:val="single"/>
+                <w:lang w:val="en-GB"/>
+              </w:rPr>
+            </w:pPr>
+            <w:r>
+              <w:rPr>
+                <w:rFonts w:ascii="Times New Roman" w:hAnsi="Times New Roman" w:cs="Times New Roman"/>
+                <w:sz w:val="24"/>
+                <w:szCs w:val="24"/>
+                <w:u w:val="single"/>
+                <w:lang w:val="en-GB"/>
+              </w:rPr>
+              <w:t>Any other information you would like to share with us as a course leader regarding the software and your expectation</w:t>
+            </w:r>
+            <w:r>
+              <w:rPr>
+                <w:rFonts w:ascii="Times New Roman" w:hAnsi="Times New Roman" w:cs="Times New Roman"/>
+                <w:sz w:val="24"/>
+                <w:szCs w:val="24"/>
+                <w:u w:val="single"/>
+                <w:lang w:val="en-GB"/>
+              </w:rPr>
+              <w:t>?</w:t>
+            </w:r>
+          </w:p>
+          <w:p>
+            <w:pPr>
+              <w:rPr>
+                <w:rFonts w:ascii="Times New Roman" w:hAnsi="Times New Roman" w:cs="Times New Roman"/>
+                <w:sz w:val="24"/>
+                <w:szCs w:val="24"/>
+                <w:lang w:val="en-GB"/>
+              </w:rPr>
+            </w:pPr>
+          </w:p>
+          <w:p>
+            <w:pPr>
+              <w:rPr>
+                <w:rFonts w:ascii="Times New Roman" w:hAnsi="Times New Roman" w:cs="Times New Roman"/>
+                <w:sz w:val="24"/>
+                <w:szCs w:val="24"/>
+                <w:lang w:val="en-GB"/>
+              </w:rPr>
+            </w:pPr>
+            <w:r>
+              <w:rPr>
+                <w:rFonts w:ascii="Times New Roman" w:hAnsi="Times New Roman" w:cs="Times New Roman"/>
+                <w:sz w:val="24"/>
+                <w:szCs w:val="24"/>
+                <w:lang w:val="en-GB"/>
+              </w:rPr>
+              <w:t xml:space="preserve">As a course leader, what is wanted is being able to see what subjects are available in the course and what the modules </w:t>
+            </w:r>
+            <w:proofErr w:type="gramStart"/>
+            <w:r>
+              <w:rPr>
+                <w:rFonts w:ascii="Times New Roman" w:hAnsi="Times New Roman" w:cs="Times New Roman"/>
+                <w:sz w:val="24"/>
+                <w:szCs w:val="24"/>
+                <w:lang w:val="en-GB"/>
+              </w:rPr>
+              <w:t>are.</w:t>
+            </w:r>
+            <w:proofErr w:type="gramEnd"/>
+            <w:r>
+              <w:rPr>
+                <w:rFonts w:ascii="Times New Roman" w:hAnsi="Times New Roman" w:cs="Times New Roman"/>
+                <w:sz w:val="24"/>
+                <w:szCs w:val="24"/>
+                <w:lang w:val="en-GB"/>
+              </w:rPr>
+              <w:t xml:space="preserve"> Should have access to the course study materials uploaded by concerned authorities, and if required access to change the materials. </w:t>
+            </w:r>
+          </w:p>
+          <w:p>
+            <w:pPr>
+              <w:rPr>
+                <w:rFonts w:ascii="Times New Roman" w:hAnsi="Times New Roman" w:cs="Times New Roman"/>
+                <w:sz w:val="24"/>
+                <w:szCs w:val="24"/>
+                <w:lang w:val="en-GB"/>
+              </w:rPr>
+            </w:pPr>
+          </w:p>
+          <w:p>
+            <w:pPr>
+              <w:rPr>
+                <w:rFonts w:ascii="Times New Roman" w:hAnsi="Times New Roman" w:cs="Times New Roman"/>
+                <w:sz w:val="24"/>
+                <w:szCs w:val="24"/>
+                <w:lang w:val="en-GB"/>
+              </w:rPr>
+            </w:pPr>
+            <w:r>
+              <w:rPr>
+                <w:rFonts w:ascii="Times New Roman" w:hAnsi="Times New Roman" w:cs="Times New Roman"/>
+                <w:sz w:val="24"/>
+                <w:szCs w:val="24"/>
+                <w:lang w:val="en-GB"/>
+              </w:rPr>
+              <w:t>Also, see how the classes are going, their progress and participation is particular classes. Monitor how the assignments are happening and performance of each student. As a course leader, some of the requirements.</w:t>
+            </w:r>
+          </w:p>
+        </w:tc>
+      </w:tr>
+    </w:tbl>
+    <w:p>
+      <w:pPr>
+        <w:pStyle w:val="ListParagraph"/>
+        <w:ind w:left="1146"/>
+        <w:rPr>
+          <w:rFonts w:ascii="Cambria Math" w:hAnsi="Cambria Math"/>
+          <w:lang w:val="en-GB"/>
+        </w:rPr>
+      </w:pPr>
+    </w:p>
+    <w:p>
+      <w:pPr>
+        <w:ind w:left="360"/>
+        <w:rPr>
+          <w:rFonts w:ascii="Cambria Math" w:hAnsi="Cambria Math"/>
+          <w:lang w:val="en-GB"/>
+        </w:rPr>
+      </w:pPr>
+    </w:p>
+    <w:p>
+      <w:pPr>
         <w:rPr>
           <w:rFonts w:ascii="Cambria Math" w:hAnsi="Cambria Math"/>
           <w:sz w:val="36"/>
           <w:szCs w:val="36"/>
         </w:rPr>
       </w:pPr>
-      <w:r>
+    </w:p>
+    <w:p>
+      <w:pPr>
         <w:rPr>
           <w:rFonts w:ascii="Cambria Math" w:hAnsi="Cambria Math"/>
           <w:sz w:val="36"/>
           <w:szCs w:val="36"/>
         </w:rPr>
-        <w:t>2.1.3.2    Development Relevant Legislation</w:t>
+      </w:pPr>
+    </w:p>
+    <w:p>
+      <w:pPr>
+        <w:pStyle w:val="ListParagraph"/>
+        <w:numPr>
+          <w:ilvl w:val="3"/>
+          <w:numId w:val="8"/>
+        </w:numPr>
+        <w:rPr>
+          <w:rFonts w:ascii="Cambria Math" w:hAnsi="Cambria Math"/>
+          <w:sz w:val="36"/>
+          <w:szCs w:val="36"/>
+        </w:rPr>
+      </w:pPr>
+      <w:r>
+        <w:rPr>
+          <w:rFonts w:ascii="Cambria Math" w:hAnsi="Cambria Math"/>
+          <w:sz w:val="36"/>
+          <w:szCs w:val="36"/>
+        </w:rPr>
+        <w:t>Development Relevant Legislation</w:t>
       </w:r>
     </w:p>
     <w:p>
@@ -154,6 +2831,7 @@
         <w:rPr>
           <w:rFonts w:ascii="Cambria Math" w:hAnsi="Cambria Math"/>
         </w:rPr>
+        <w:lastRenderedPageBreak/>
         <w:t xml:space="preserve">5) Applying a stable definition of indirect discrimination to all protected establishments. </w:t>
       </w:r>
     </w:p>
@@ -394,6 +3072,7 @@
         <w:rPr>
           <w:rFonts w:ascii="Cambria Math" w:hAnsi="Cambria Math"/>
         </w:rPr>
+        <w:lastRenderedPageBreak/>
         <w:t>5) Unnecessary data storage should be limited.</w:t>
       </w:r>
     </w:p>
@@ -641,6 +3320,7 @@
         <w:rPr>
           <w:rFonts w:ascii="Cambria Math" w:hAnsi="Cambria Math"/>
         </w:rPr>
+        <w:lastRenderedPageBreak/>
         <w:t xml:space="preserve"> 5) New school process reform and academy establishment Priority free schools.  </w:t>
       </w:r>
     </w:p>
@@ -793,7 +3473,6 @@
           <w:sz w:val="28"/>
           <w:szCs w:val="28"/>
         </w:rPr>
-        <w:lastRenderedPageBreak/>
         <w:t>2.2.2 Functional Requirements</w:t>
       </w:r>
     </w:p>
@@ -953,6 +3632,7 @@
           <w:sz w:val="24"/>
           <w:lang w:val="en-GB"/>
         </w:rPr>
+        <w:lastRenderedPageBreak/>
         <w:t>All information about the students is recorded in an organized manner in this management.</w:t>
       </w:r>
     </w:p>
@@ -1871,6 +4551,7 @@
                 <w:rFonts w:ascii="Cambria Math" w:hAnsi="Cambria Math"/>
                 <w:lang w:val="en-GB"/>
               </w:rPr>
+              <w:lastRenderedPageBreak/>
               <w:t>Student</w:t>
             </w:r>
           </w:p>
@@ -2009,21 +4690,12 @@
                 <w:lang w:val="en-GB"/>
               </w:rPr>
             </w:pPr>
-            <w:proofErr w:type="spellStart"/>
-            <w:r>
-              <w:rPr>
-                <w:rFonts w:ascii="Cambria Math" w:hAnsi="Cambria Math"/>
-                <w:lang w:val="en-GB"/>
-              </w:rPr>
-              <w:t>create_course_structure</w:t>
-            </w:r>
-            <w:proofErr w:type="spellEnd"/>
-            <w:r>
-              <w:rPr>
-                <w:rFonts w:ascii="Cambria Math" w:hAnsi="Cambria Math"/>
-                <w:lang w:val="en-GB"/>
-              </w:rPr>
-              <w:t>, amend_course, display_course, delete_course, assign_course</w:t>
+            <w:r>
+              <w:rPr>
+                <w:rFonts w:ascii="Cambria Math" w:hAnsi="Cambria Math"/>
+                <w:lang w:val="en-GB"/>
+              </w:rPr>
+              <w:t>create_course_structure, amend_course, display_course, delete_course, assign_course</w:t>
             </w:r>
           </w:p>
         </w:tc>
@@ -2176,15 +4848,7 @@
                 <w:rFonts w:ascii="Cambria Math" w:hAnsi="Cambria Math"/>
                 <w:lang w:val="en-GB"/>
               </w:rPr>
-              <w:t xml:space="preserve">create_attendance, amend_ attendance, archive_ attendance, </w:t>
-            </w:r>
-            <w:r>
-              <w:rPr>
-                <w:rFonts w:ascii="Cambria Math" w:hAnsi="Cambria Math"/>
-                <w:lang w:val="en-GB"/>
-              </w:rPr>
-              <w:lastRenderedPageBreak/>
-              <w:t>monitor, display_ attendance, action_poor_attendance</w:t>
+              <w:t>create_attendance, amend_ attendance, archive_ attendance, monitor, display_ attendance, action_poor_attendance</w:t>
             </w:r>
           </w:p>
         </w:tc>
@@ -2210,7 +4874,6 @@
                 <w:rFonts w:ascii="Cambria Math" w:hAnsi="Cambria Math"/>
                 <w:lang w:val="en-GB"/>
               </w:rPr>
-              <w:lastRenderedPageBreak/>
               <w:t>PersonalTutor</w:t>
             </w:r>
           </w:p>
@@ -2578,6 +5241,7 @@
                 <w:rFonts w:ascii="Cambria Math" w:hAnsi="Cambria Math"/>
                 <w:lang w:val="en-GB"/>
               </w:rPr>
+              <w:lastRenderedPageBreak/>
               <w:t>Login to the system</w:t>
             </w:r>
           </w:p>
@@ -2622,7 +5286,14 @@
                 <w:rFonts w:ascii="Cambria Math" w:hAnsi="Cambria Math"/>
                 <w:lang w:val="en-GB"/>
               </w:rPr>
-              <w:t>User Id</w:t>
+              <w:t xml:space="preserve">User </w:t>
+            </w:r>
+            <w:r>
+              <w:rPr>
+                <w:rFonts w:ascii="Cambria Math" w:hAnsi="Cambria Math"/>
+                <w:lang w:val="en-GB"/>
+              </w:rPr>
+              <w:t>Id</w:t>
             </w:r>
           </w:p>
           <w:p>
@@ -3081,8 +5752,21 @@
                 <w:rFonts w:ascii="Cambria Math" w:hAnsi="Cambria Math"/>
                 <w:lang w:val="en-GB"/>
               </w:rPr>
-              <w:lastRenderedPageBreak/>
-              <w:t>Administrator, Student</w:t>
+              <w:t>Adminis</w:t>
+            </w:r>
+            <w:r>
+              <w:rPr>
+                <w:rFonts w:ascii="Cambria Math" w:hAnsi="Cambria Math"/>
+                <w:lang w:val="en-GB"/>
+              </w:rPr>
+              <w:t>trator</w:t>
+            </w:r>
+            <w:r>
+              <w:rPr>
+                <w:rFonts w:ascii="Cambria Math" w:hAnsi="Cambria Math"/>
+                <w:lang w:val="en-GB"/>
+              </w:rPr>
+              <w:t>, Student</w:t>
             </w:r>
           </w:p>
         </w:tc>
@@ -3810,6 +6494,7 @@
                 <w:rFonts w:ascii="Cambria Math" w:hAnsi="Cambria Math"/>
                 <w:lang w:val="en-GB"/>
               </w:rPr>
+              <w:lastRenderedPageBreak/>
               <w:t>Archive course</w:t>
             </w:r>
           </w:p>
@@ -3908,7 +6593,21 @@
                 <w:rFonts w:ascii="Cambria Math" w:hAnsi="Cambria Math"/>
                 <w:lang w:val="en-GB"/>
               </w:rPr>
-              <w:t>Administrator, Staff, Student</w:t>
+              <w:t>Administrator</w:t>
+            </w:r>
+            <w:r>
+              <w:rPr>
+                <w:rFonts w:ascii="Cambria Math" w:hAnsi="Cambria Math"/>
+                <w:lang w:val="en-GB"/>
+              </w:rPr>
+              <w:t xml:space="preserve">, </w:t>
+            </w:r>
+            <w:r>
+              <w:rPr>
+                <w:rFonts w:ascii="Cambria Math" w:hAnsi="Cambria Math"/>
+                <w:lang w:val="en-GB"/>
+              </w:rPr>
+              <w:t>Staff, Student</w:t>
             </w:r>
           </w:p>
         </w:tc>
@@ -4444,7 +7143,6 @@
                 <w:rFonts w:ascii="Cambria Math" w:hAnsi="Cambria Math"/>
                 <w:lang w:val="en-GB"/>
               </w:rPr>
-              <w:lastRenderedPageBreak/>
               <w:t>Add assignment</w:t>
             </w:r>
           </w:p>
@@ -5091,6 +7789,7 @@
                 <w:rFonts w:ascii="Cambria Math" w:hAnsi="Cambria Math"/>
                 <w:lang w:val="en-GB"/>
               </w:rPr>
+              <w:lastRenderedPageBreak/>
               <w:t>Student Name</w:t>
             </w:r>
           </w:p>
@@ -5176,6 +7875,7 @@
                 <w:rFonts w:ascii="Cambria Math" w:hAnsi="Cambria Math"/>
                 <w:lang w:val="en-GB"/>
               </w:rPr>
+              <w:lastRenderedPageBreak/>
               <w:t>Archive attendance</w:t>
             </w:r>
           </w:p>
@@ -5762,7 +8462,6 @@
                 <w:rFonts w:ascii="Cambria Math" w:hAnsi="Cambria Math"/>
                 <w:lang w:val="en-GB"/>
               </w:rPr>
-              <w:lastRenderedPageBreak/>
               <w:t>Student Id</w:t>
             </w:r>
           </w:p>
@@ -5777,13 +8476,22 @@
           <w:p>
             <w:pPr>
               <w:spacing w:line="480" w:lineRule="auto"/>
-              <w:rPr>
-                <w:rFonts w:ascii="Cambria Math" w:hAnsi="Cambria Math"/>
-                <w:lang w:val="en-GB"/>
-              </w:rPr>
-            </w:pPr>
-            <w:bookmarkStart w:id="0" w:name="_GoBack"/>
-            <w:bookmarkEnd w:id="0"/>
+              <w:jc w:val="center"/>
+              <w:rPr>
+                <w:rFonts w:ascii="Cambria Math" w:hAnsi="Cambria Math"/>
+                <w:lang w:val="en-GB"/>
+              </w:rPr>
+            </w:pPr>
+          </w:p>
+          <w:p>
+            <w:pPr>
+              <w:spacing w:line="480" w:lineRule="auto"/>
+              <w:jc w:val="center"/>
+              <w:rPr>
+                <w:rFonts w:ascii="Cambria Math" w:hAnsi="Cambria Math"/>
+                <w:lang w:val="en-GB"/>
+              </w:rPr>
+            </w:pPr>
           </w:p>
         </w:tc>
       </w:tr>
@@ -6458,6 +9166,7 @@
         <w:tc>
           <w:tcPr>
             <w:tcW w:w="3006" w:type="dxa"/>
+            <w:vMerge w:val="restart"/>
           </w:tcPr>
           <w:p>
             <w:pPr>
@@ -6468,6 +9177,64 @@
                 <w:lang w:val="en-GB"/>
               </w:rPr>
             </w:pPr>
+            <w:r>
+              <w:rPr>
+                <w:rFonts w:ascii="Cambria Math" w:hAnsi="Cambria Math"/>
+                <w:lang w:val="en-GB"/>
+              </w:rPr>
+              <w:t>Id</w:t>
+            </w:r>
+          </w:p>
+          <w:p>
+            <w:pPr>
+              <w:spacing w:line="480" w:lineRule="auto"/>
+              <w:jc w:val="center"/>
+              <w:rPr>
+                <w:rFonts w:ascii="Cambria Math" w:hAnsi="Cambria Math"/>
+                <w:lang w:val="en-GB"/>
+              </w:rPr>
+            </w:pPr>
+            <w:r>
+              <w:rPr>
+                <w:rFonts w:ascii="Cambria Math" w:hAnsi="Cambria Math"/>
+                <w:lang w:val="en-GB"/>
+              </w:rPr>
+              <w:t>Message</w:t>
+            </w:r>
+          </w:p>
+          <w:p>
+            <w:pPr>
+              <w:spacing w:line="480" w:lineRule="auto"/>
+              <w:jc w:val="center"/>
+              <w:rPr>
+                <w:rFonts w:ascii="Cambria Math" w:hAnsi="Cambria Math"/>
+                <w:lang w:val="en-GB"/>
+              </w:rPr>
+            </w:pPr>
+            <w:r>
+              <w:rPr>
+                <w:rFonts w:ascii="Cambria Math" w:hAnsi="Cambria Math"/>
+                <w:lang w:val="en-GB"/>
+              </w:rPr>
+              <w:t>Schedule</w:t>
+            </w:r>
+          </w:p>
+          <w:p>
+            <w:pPr>
+              <w:spacing w:line="480" w:lineRule="auto"/>
+              <w:jc w:val="center"/>
+              <w:rPr>
+                <w:rFonts w:ascii="Cambria Math" w:hAnsi="Cambria Math"/>
+                <w:lang w:val="en-GB"/>
+              </w:rPr>
+            </w:pPr>
+            <w:r>
+              <w:rPr>
+                <w:rFonts w:ascii="Cambria Math" w:hAnsi="Cambria Math"/>
+                <w:lang w:val="en-GB"/>
+              </w:rPr>
+              <w:t>Pictures</w:t>
+            </w:r>
           </w:p>
         </w:tc>
       </w:tr>
@@ -6513,11 +9280,19 @@
               </w:rPr>
               <w:t>Administrator</w:t>
             </w:r>
+            <w:r>
+              <w:rPr>
+                <w:rFonts w:ascii="Cambria Math" w:hAnsi="Cambria Math"/>
+                <w:lang w:val="en-GB"/>
+              </w:rPr>
+              <w:t>, Staff</w:t>
+            </w:r>
           </w:p>
         </w:tc>
         <w:tc>
           <w:tcPr>
             <w:tcW w:w="3006" w:type="dxa"/>
+            <w:vMerge/>
           </w:tcPr>
           <w:p>
             <w:pPr>
@@ -6550,7 +9325,7 @@
                 <w:rFonts w:ascii="Cambria Math" w:hAnsi="Cambria Math"/>
                 <w:lang w:val="en-GB"/>
               </w:rPr>
-              <w:t>View diary</w:t>
+              <w:t>Prompt</w:t>
             </w:r>
           </w:p>
         </w:tc>
@@ -6578,6 +9353,7 @@
         <w:tc>
           <w:tcPr>
             <w:tcW w:w="3006" w:type="dxa"/>
+            <w:vMerge/>
           </w:tcPr>
           <w:p>
             <w:pPr>
@@ -6610,7 +9386,7 @@
                 <w:rFonts w:ascii="Cambria Math" w:hAnsi="Cambria Math"/>
                 <w:lang w:val="en-GB"/>
               </w:rPr>
-              <w:t>Prompt</w:t>
+              <w:t>View diary</w:t>
             </w:r>
           </w:p>
         </w:tc>
@@ -6633,11 +9409,33 @@
               </w:rPr>
               <w:t>Administrator</w:t>
             </w:r>
+            <w:r>
+              <w:rPr>
+                <w:rFonts w:ascii="Cambria Math" w:hAnsi="Cambria Math"/>
+                <w:lang w:val="en-GB"/>
+              </w:rPr>
+              <w:t xml:space="preserve">, </w:t>
+            </w:r>
+            <w:r>
+              <w:rPr>
+                <w:rFonts w:ascii="Cambria Math" w:hAnsi="Cambria Math"/>
+                <w:lang w:val="en-GB"/>
+              </w:rPr>
+              <w:t xml:space="preserve">Staff, </w:t>
+            </w:r>
+            <w:r>
+              <w:rPr>
+                <w:rFonts w:ascii="Cambria Math" w:hAnsi="Cambria Math"/>
+                <w:lang w:val="en-GB"/>
+              </w:rPr>
+              <w:t>Student</w:t>
+            </w:r>
           </w:p>
         </w:tc>
         <w:tc>
           <w:tcPr>
             <w:tcW w:w="3006" w:type="dxa"/>
+            <w:vMerge w:val="restart"/>
           </w:tcPr>
           <w:p>
             <w:pPr>
@@ -6648,6 +9446,13 @@
                 <w:lang w:val="en-GB"/>
               </w:rPr>
             </w:pPr>
+            <w:r>
+              <w:rPr>
+                <w:rFonts w:ascii="Cambria Math" w:hAnsi="Cambria Math"/>
+                <w:lang w:val="en-GB"/>
+              </w:rPr>
+              <w:t>Id</w:t>
+            </w:r>
           </w:p>
         </w:tc>
       </w:tr>
@@ -6698,6 +9503,7 @@
         <w:tc>
           <w:tcPr>
             <w:tcW w:w="3006" w:type="dxa"/>
+            <w:vMerge/>
           </w:tcPr>
           <w:p>
             <w:pPr>
@@ -6923,7 +9729,21 @@
                 <w:rFonts w:ascii="Cambria Math" w:hAnsi="Cambria Math"/>
                 <w:lang w:val="en-GB"/>
               </w:rPr>
-              <w:t>A login object in the system.</w:t>
+              <w:t xml:space="preserve">A </w:t>
+            </w:r>
+            <w:r>
+              <w:rPr>
+                <w:rFonts w:ascii="Cambria Math" w:hAnsi="Cambria Math"/>
+                <w:lang w:val="en-GB"/>
+              </w:rPr>
+              <w:t xml:space="preserve">login </w:t>
+            </w:r>
+            <w:r>
+              <w:rPr>
+                <w:rFonts w:ascii="Cambria Math" w:hAnsi="Cambria Math"/>
+                <w:lang w:val="en-GB"/>
+              </w:rPr>
+              <w:t>object in the system.</w:t>
             </w:r>
           </w:p>
           <w:p>
@@ -7215,12 +10035,12 @@
                 <w:ilvl w:val="0"/>
                 <w:numId w:val="6"/>
               </w:numPr>
-              <w:jc w:val="center"/>
-              <w:rPr>
-                <w:rFonts w:ascii="Cambria Math" w:hAnsi="Cambria Math"/>
-                <w:lang w:val="en-GB"/>
-              </w:rPr>
-            </w:pPr>
+              <w:rPr>
+                <w:rFonts w:ascii="Cambria Math" w:hAnsi="Cambria Math"/>
+                <w:lang w:val="en-GB"/>
+              </w:rPr>
+            </w:pPr>
+            <w:bookmarkStart w:id="0" w:name="_GoBack"/>
             <w:r>
               <w:rPr>
                 <w:rFonts w:ascii="Cambria Math" w:hAnsi="Cambria Math"/>
@@ -7236,7 +10056,6 @@
                 <w:ilvl w:val="0"/>
                 <w:numId w:val="6"/>
               </w:numPr>
-              <w:jc w:val="center"/>
               <w:rPr>
                 <w:rFonts w:ascii="Cambria Math" w:hAnsi="Cambria Math"/>
                 <w:lang w:val="en-GB"/>
@@ -7249,6 +10068,7 @@
               </w:rPr>
               <w:t>There is three possible user types: administrator, staff and student.</w:t>
             </w:r>
+            <w:bookmarkEnd w:id="0"/>
           </w:p>
         </w:tc>
       </w:tr>
@@ -7415,6 +10235,7 @@
                 <w:rFonts w:ascii="Cambria Math" w:hAnsi="Cambria Math"/>
                 <w:lang w:val="en-GB"/>
               </w:rPr>
+              <w:lastRenderedPageBreak/>
               <w:t>TYPE OF OBJECT</w:t>
             </w:r>
           </w:p>
@@ -7433,7 +10254,21 @@
                 <w:rFonts w:ascii="Cambria Math" w:hAnsi="Cambria Math"/>
                 <w:lang w:val="en-GB"/>
               </w:rPr>
-              <w:t>A student record object in the system.</w:t>
+              <w:t xml:space="preserve">A student </w:t>
+            </w:r>
+            <w:r>
+              <w:rPr>
+                <w:rFonts w:ascii="Cambria Math" w:hAnsi="Cambria Math"/>
+                <w:lang w:val="en-GB"/>
+              </w:rPr>
+              <w:t xml:space="preserve">record </w:t>
+            </w:r>
+            <w:r>
+              <w:rPr>
+                <w:rFonts w:ascii="Cambria Math" w:hAnsi="Cambria Math"/>
+                <w:lang w:val="en-GB"/>
+              </w:rPr>
+              <w:t>object in the system.</w:t>
             </w:r>
           </w:p>
           <w:p>
@@ -7728,7 +10563,6 @@
                 <w:ilvl w:val="0"/>
                 <w:numId w:val="6"/>
               </w:numPr>
-              <w:jc w:val="center"/>
               <w:rPr>
                 <w:rFonts w:ascii="Cambria Math" w:hAnsi="Cambria Math"/>
                 <w:lang w:val="en-GB"/>
@@ -7749,7 +10583,6 @@
                 <w:ilvl w:val="0"/>
                 <w:numId w:val="6"/>
               </w:numPr>
-              <w:jc w:val="center"/>
               <w:rPr>
                 <w:rFonts w:ascii="Cambria Math" w:hAnsi="Cambria Math"/>
                 <w:lang w:val="en-GB"/>
@@ -7770,7 +10603,6 @@
                 <w:ilvl w:val="0"/>
                 <w:numId w:val="6"/>
               </w:numPr>
-              <w:jc w:val="center"/>
               <w:rPr>
                 <w:rFonts w:ascii="Cambria Math" w:hAnsi="Cambria Math"/>
                 <w:lang w:val="en-GB"/>
@@ -7791,7 +10623,6 @@
                 <w:ilvl w:val="0"/>
                 <w:numId w:val="6"/>
               </w:numPr>
-              <w:jc w:val="center"/>
               <w:rPr>
                 <w:rFonts w:ascii="Cambria Math" w:hAnsi="Cambria Math"/>
                 <w:lang w:val="en-GB"/>
@@ -7812,7 +10643,6 @@
                 <w:ilvl w:val="0"/>
                 <w:numId w:val="6"/>
               </w:numPr>
-              <w:jc w:val="center"/>
               <w:rPr>
                 <w:rFonts w:ascii="Cambria Math" w:hAnsi="Cambria Math"/>
                 <w:lang w:val="en-GB"/>
@@ -7833,7 +10663,6 @@
                 <w:ilvl w:val="0"/>
                 <w:numId w:val="6"/>
               </w:numPr>
-              <w:jc w:val="center"/>
               <w:rPr>
                 <w:rFonts w:ascii="Cambria Math" w:hAnsi="Cambria Math"/>
                 <w:lang w:val="en-GB"/>
@@ -8015,7 +10844,6 @@
                 <w:rFonts w:ascii="Cambria Math" w:hAnsi="Cambria Math"/>
                 <w:lang w:val="en-GB"/>
               </w:rPr>
-              <w:lastRenderedPageBreak/>
               <w:t>TYPE OF OBJECT</w:t>
             </w:r>
           </w:p>
@@ -8034,7 +10862,35 @@
                 <w:rFonts w:ascii="Cambria Math" w:hAnsi="Cambria Math"/>
                 <w:lang w:val="en-GB"/>
               </w:rPr>
-              <w:t>A staff record object in the system.</w:t>
+              <w:t xml:space="preserve">A </w:t>
+            </w:r>
+            <w:r>
+              <w:rPr>
+                <w:rFonts w:ascii="Cambria Math" w:hAnsi="Cambria Math"/>
+                <w:lang w:val="en-GB"/>
+              </w:rPr>
+              <w:t>staff</w:t>
+            </w:r>
+            <w:r>
+              <w:rPr>
+                <w:rFonts w:ascii="Cambria Math" w:hAnsi="Cambria Math"/>
+                <w:lang w:val="en-GB"/>
+              </w:rPr>
+              <w:t xml:space="preserve"> </w:t>
+            </w:r>
+            <w:r>
+              <w:rPr>
+                <w:rFonts w:ascii="Cambria Math" w:hAnsi="Cambria Math"/>
+                <w:lang w:val="en-GB"/>
+              </w:rPr>
+              <w:t xml:space="preserve">record </w:t>
+            </w:r>
+            <w:r>
+              <w:rPr>
+                <w:rFonts w:ascii="Cambria Math" w:hAnsi="Cambria Math"/>
+                <w:lang w:val="en-GB"/>
+              </w:rPr>
+              <w:t>object in the system.</w:t>
             </w:r>
           </w:p>
           <w:p>
@@ -8329,7 +11185,6 @@
                 <w:ilvl w:val="0"/>
                 <w:numId w:val="6"/>
               </w:numPr>
-              <w:jc w:val="center"/>
               <w:rPr>
                 <w:rFonts w:ascii="Cambria Math" w:hAnsi="Cambria Math"/>
                 <w:lang w:val="en-GB"/>
@@ -8350,7 +11205,6 @@
                 <w:ilvl w:val="0"/>
                 <w:numId w:val="6"/>
               </w:numPr>
-              <w:jc w:val="center"/>
               <w:rPr>
                 <w:rFonts w:ascii="Cambria Math" w:hAnsi="Cambria Math"/>
                 <w:lang w:val="en-GB"/>
@@ -8371,7 +11225,6 @@
                 <w:ilvl w:val="0"/>
                 <w:numId w:val="6"/>
               </w:numPr>
-              <w:jc w:val="center"/>
               <w:rPr>
                 <w:rFonts w:ascii="Cambria Math" w:hAnsi="Cambria Math"/>
                 <w:lang w:val="en-GB"/>
@@ -8392,7 +11245,6 @@
                 <w:ilvl w:val="0"/>
                 <w:numId w:val="6"/>
               </w:numPr>
-              <w:jc w:val="center"/>
               <w:rPr>
                 <w:rFonts w:ascii="Cambria Math" w:hAnsi="Cambria Math"/>
                 <w:lang w:val="en-GB"/>
@@ -8497,6 +11349,7 @@
                 <w:rFonts w:ascii="Cambria Math" w:hAnsi="Cambria Math"/>
                 <w:lang w:val="en-GB"/>
               </w:rPr>
+              <w:lastRenderedPageBreak/>
               <w:t>CLASS</w:t>
             </w:r>
           </w:p>
@@ -8592,7 +11445,35 @@
                 <w:rFonts w:ascii="Cambria Math" w:hAnsi="Cambria Math"/>
                 <w:lang w:val="en-GB"/>
               </w:rPr>
-              <w:t>A course record object in the system.</w:t>
+              <w:t xml:space="preserve">A </w:t>
+            </w:r>
+            <w:r>
+              <w:rPr>
+                <w:rFonts w:ascii="Cambria Math" w:hAnsi="Cambria Math"/>
+                <w:lang w:val="en-GB"/>
+              </w:rPr>
+              <w:t>course</w:t>
+            </w:r>
+            <w:r>
+              <w:rPr>
+                <w:rFonts w:ascii="Cambria Math" w:hAnsi="Cambria Math"/>
+                <w:lang w:val="en-GB"/>
+              </w:rPr>
+              <w:t xml:space="preserve"> </w:t>
+            </w:r>
+            <w:r>
+              <w:rPr>
+                <w:rFonts w:ascii="Cambria Math" w:hAnsi="Cambria Math"/>
+                <w:lang w:val="en-GB"/>
+              </w:rPr>
+              <w:t xml:space="preserve">record </w:t>
+            </w:r>
+            <w:r>
+              <w:rPr>
+                <w:rFonts w:ascii="Cambria Math" w:hAnsi="Cambria Math"/>
+                <w:lang w:val="en-GB"/>
+              </w:rPr>
+              <w:t>object in the system.</w:t>
             </w:r>
           </w:p>
           <w:p>
@@ -8820,7 +11701,14 @@
                 <w:rFonts w:ascii="Cambria Math" w:hAnsi="Cambria Math" w:cs="Arial"/>
                 <w:lang w:val="en-GB" w:eastAsia="en-GB"/>
               </w:rPr>
-              <w:t>Create, Amend, Archive, Display, Delete</w:t>
+              <w:t xml:space="preserve">Create, Amend, Archive, Display, </w:t>
+            </w:r>
+            <w:r>
+              <w:rPr>
+                <w:rFonts w:ascii="Cambria Math" w:hAnsi="Cambria Math" w:cs="Arial"/>
+                <w:lang w:val="en-GB" w:eastAsia="en-GB"/>
+              </w:rPr>
+              <w:t>Delete</w:t>
             </w:r>
           </w:p>
         </w:tc>
@@ -8887,7 +11775,6 @@
                 <w:ilvl w:val="0"/>
                 <w:numId w:val="6"/>
               </w:numPr>
-              <w:jc w:val="center"/>
               <w:rPr>
                 <w:rFonts w:ascii="Cambria Math" w:hAnsi="Cambria Math"/>
                 <w:lang w:val="en-GB"/>
@@ -8908,7 +11795,6 @@
                 <w:ilvl w:val="0"/>
                 <w:numId w:val="6"/>
               </w:numPr>
-              <w:jc w:val="center"/>
               <w:rPr>
                 <w:rFonts w:ascii="Cambria Math" w:hAnsi="Cambria Math"/>
                 <w:lang w:val="en-GB"/>
@@ -8929,7 +11815,6 @@
                 <w:ilvl w:val="0"/>
                 <w:numId w:val="6"/>
               </w:numPr>
-              <w:jc w:val="center"/>
               <w:rPr>
                 <w:rFonts w:ascii="Cambria Math" w:hAnsi="Cambria Math"/>
                 <w:lang w:val="en-GB"/>
@@ -9103,7 +11988,6 @@
                 <w:rFonts w:ascii="Cambria Math" w:hAnsi="Cambria Math"/>
                 <w:lang w:val="en-GB"/>
               </w:rPr>
-              <w:lastRenderedPageBreak/>
               <w:t>TYPE OF OBJECT</w:t>
             </w:r>
           </w:p>
@@ -9122,7 +12006,21 @@
                 <w:rFonts w:ascii="Cambria Math" w:hAnsi="Cambria Math"/>
                 <w:lang w:val="en-GB"/>
               </w:rPr>
-              <w:t>A module management object in the system.</w:t>
+              <w:t xml:space="preserve">A </w:t>
+            </w:r>
+            <w:r>
+              <w:rPr>
+                <w:rFonts w:ascii="Cambria Math" w:hAnsi="Cambria Math"/>
+                <w:lang w:val="en-GB"/>
+              </w:rPr>
+              <w:t>module management</w:t>
+            </w:r>
+            <w:r>
+              <w:rPr>
+                <w:rFonts w:ascii="Cambria Math" w:hAnsi="Cambria Math"/>
+                <w:lang w:val="en-GB"/>
+              </w:rPr>
+              <w:t xml:space="preserve"> object in the system.</w:t>
             </w:r>
           </w:p>
           <w:p>
@@ -9350,7 +12248,14 @@
                 <w:rFonts w:ascii="Cambria Math" w:hAnsi="Cambria Math" w:cs="Arial"/>
                 <w:lang w:val="en-GB" w:eastAsia="en-GB"/>
               </w:rPr>
-              <w:t>Create, Amend, Archive, Display, Delete</w:t>
+              <w:t xml:space="preserve">Create, Amend, Archive, Display, </w:t>
+            </w:r>
+            <w:r>
+              <w:rPr>
+                <w:rFonts w:ascii="Cambria Math" w:hAnsi="Cambria Math" w:cs="Arial"/>
+                <w:lang w:val="en-GB" w:eastAsia="en-GB"/>
+              </w:rPr>
+              <w:t>Delete</w:t>
             </w:r>
           </w:p>
         </w:tc>
@@ -9417,7 +12322,6 @@
                 <w:ilvl w:val="0"/>
                 <w:numId w:val="6"/>
               </w:numPr>
-              <w:jc w:val="center"/>
               <w:rPr>
                 <w:rFonts w:ascii="Cambria Math" w:hAnsi="Cambria Math"/>
                 <w:lang w:val="en-GB"/>
@@ -9438,7 +12342,6 @@
                 <w:ilvl w:val="0"/>
                 <w:numId w:val="6"/>
               </w:numPr>
-              <w:jc w:val="center"/>
               <w:rPr>
                 <w:rFonts w:ascii="Cambria Math" w:hAnsi="Cambria Math"/>
                 <w:lang w:val="en-GB"/>
@@ -9459,7 +12362,6 @@
                 <w:ilvl w:val="0"/>
                 <w:numId w:val="6"/>
               </w:numPr>
-              <w:jc w:val="center"/>
               <w:rPr>
                 <w:rFonts w:ascii="Cambria Math" w:hAnsi="Cambria Math"/>
                 <w:lang w:val="en-GB"/>
@@ -9554,6 +12456,7 @@
                 <w:rFonts w:ascii="Cambria Math" w:hAnsi="Cambria Math"/>
                 <w:lang w:val="en-GB"/>
               </w:rPr>
+              <w:lastRenderedPageBreak/>
               <w:t>CLASS</w:t>
             </w:r>
           </w:p>
@@ -9649,7 +12552,49 @@
                 <w:rFonts w:ascii="Cambria Math" w:hAnsi="Cambria Math"/>
                 <w:lang w:val="en-GB"/>
               </w:rPr>
-              <w:t>An assignment management object in the system.</w:t>
+              <w:t>A</w:t>
+            </w:r>
+            <w:r>
+              <w:rPr>
+                <w:rFonts w:ascii="Cambria Math" w:hAnsi="Cambria Math"/>
+                <w:lang w:val="en-GB"/>
+              </w:rPr>
+              <w:t>n</w:t>
+            </w:r>
+            <w:r>
+              <w:rPr>
+                <w:rFonts w:ascii="Cambria Math" w:hAnsi="Cambria Math"/>
+                <w:lang w:val="en-GB"/>
+              </w:rPr>
+              <w:t xml:space="preserve"> </w:t>
+            </w:r>
+            <w:r>
+              <w:rPr>
+                <w:rFonts w:ascii="Cambria Math" w:hAnsi="Cambria Math"/>
+                <w:lang w:val="en-GB"/>
+              </w:rPr>
+              <w:t>assignment</w:t>
+            </w:r>
+            <w:r>
+              <w:rPr>
+                <w:rFonts w:ascii="Cambria Math" w:hAnsi="Cambria Math"/>
+                <w:lang w:val="en-GB"/>
+              </w:rPr>
+              <w:t xml:space="preserve"> </w:t>
+            </w:r>
+            <w:r>
+              <w:rPr>
+                <w:rFonts w:ascii="Cambria Math" w:hAnsi="Cambria Math"/>
+                <w:lang w:val="en-GB"/>
+              </w:rPr>
+              <w:t xml:space="preserve">management </w:t>
+            </w:r>
+            <w:r>
+              <w:rPr>
+                <w:rFonts w:ascii="Cambria Math" w:hAnsi="Cambria Math"/>
+                <w:lang w:val="en-GB"/>
+              </w:rPr>
+              <w:t>object in the system.</w:t>
             </w:r>
           </w:p>
           <w:p>
@@ -9877,7 +12822,14 @@
                 <w:rFonts w:ascii="Cambria Math" w:hAnsi="Cambria Math" w:cs="Arial"/>
                 <w:lang w:val="en-GB" w:eastAsia="en-GB"/>
               </w:rPr>
-              <w:t>Create, Amend, Archive, Display, Delete, Assign, Mark</w:t>
+              <w:t xml:space="preserve">Create, Amend, Archive, Display, </w:t>
+            </w:r>
+            <w:r>
+              <w:rPr>
+                <w:rFonts w:ascii="Cambria Math" w:hAnsi="Cambria Math" w:cs="Arial"/>
+                <w:lang w:val="en-GB" w:eastAsia="en-GB"/>
+              </w:rPr>
+              <w:t>Delete, Assign, Mark</w:t>
             </w:r>
           </w:p>
         </w:tc>
@@ -9930,7 +12882,6 @@
             <w:pPr>
               <w:pStyle w:val="ListParagraph"/>
               <w:ind w:left="0"/>
-              <w:jc w:val="center"/>
               <w:rPr>
                 <w:rFonts w:ascii="Cambria Math" w:hAnsi="Cambria Math"/>
                 <w:lang w:val="en-GB"/>
@@ -9944,7 +12895,6 @@
                 <w:ilvl w:val="0"/>
                 <w:numId w:val="6"/>
               </w:numPr>
-              <w:jc w:val="center"/>
               <w:rPr>
                 <w:rFonts w:ascii="Cambria Math" w:hAnsi="Cambria Math"/>
                 <w:lang w:val="en-GB"/>
@@ -9965,7 +12915,6 @@
                 <w:ilvl w:val="0"/>
                 <w:numId w:val="6"/>
               </w:numPr>
-              <w:jc w:val="center"/>
               <w:rPr>
                 <w:rFonts w:ascii="Cambria Math" w:hAnsi="Cambria Math"/>
                 <w:lang w:val="en-GB"/>
@@ -9986,7 +12935,6 @@
                 <w:ilvl w:val="0"/>
                 <w:numId w:val="6"/>
               </w:numPr>
-              <w:jc w:val="center"/>
               <w:rPr>
                 <w:rFonts w:ascii="Cambria Math" w:hAnsi="Cambria Math"/>
                 <w:lang w:val="en-GB"/>
@@ -10007,7 +12955,6 @@
                 <w:ilvl w:val="0"/>
                 <w:numId w:val="6"/>
               </w:numPr>
-              <w:jc w:val="center"/>
               <w:rPr>
                 <w:rFonts w:ascii="Cambria Math" w:hAnsi="Cambria Math"/>
                 <w:lang w:val="en-GB"/>
@@ -10028,7 +12975,6 @@
                 <w:ilvl w:val="0"/>
                 <w:numId w:val="6"/>
               </w:numPr>
-              <w:jc w:val="center"/>
               <w:rPr>
                 <w:rFonts w:ascii="Cambria Math" w:hAnsi="Cambria Math"/>
                 <w:lang w:val="en-GB"/>
@@ -10057,6 +13003,7 @@
     </w:tbl>
     <w:p>
       <w:pPr>
+        <w:jc w:val="center"/>
         <w:rPr>
           <w:rFonts w:ascii="Cambria Math" w:hAnsi="Cambria Math"/>
           <w:lang w:val="en-GB"/>
@@ -10123,7 +13070,6 @@
                 <w:rFonts w:ascii="Cambria Math" w:hAnsi="Cambria Math"/>
                 <w:lang w:val="en-GB"/>
               </w:rPr>
-              <w:lastRenderedPageBreak/>
               <w:t>CLASS</w:t>
             </w:r>
           </w:p>
@@ -10220,7 +13166,14 @@
                 <w:rFonts w:ascii="Cambria Math" w:hAnsi="Cambria Math"/>
                 <w:lang w:val="en-GB"/>
               </w:rPr>
-              <w:t>An attendance record object in the system.</w:t>
+              <w:t xml:space="preserve">An attendance record </w:t>
+            </w:r>
+            <w:r>
+              <w:rPr>
+                <w:rFonts w:ascii="Cambria Math" w:hAnsi="Cambria Math"/>
+                <w:lang w:val="en-GB"/>
+              </w:rPr>
+              <w:t>object in the system.</w:t>
             </w:r>
           </w:p>
           <w:p>
@@ -10448,7 +13401,14 @@
                 <w:rFonts w:ascii="Cambria Math" w:hAnsi="Cambria Math" w:cs="Arial"/>
                 <w:lang w:val="en-GB" w:eastAsia="en-GB"/>
               </w:rPr>
-              <w:t>Create, Amend, Archive, Display, Monitor, Action Poor Attendance</w:t>
+              <w:t xml:space="preserve">Create, Amend, Archive, Display, </w:t>
+            </w:r>
+            <w:r>
+              <w:rPr>
+                <w:rFonts w:ascii="Cambria Math" w:hAnsi="Cambria Math" w:cs="Arial"/>
+                <w:lang w:val="en-GB" w:eastAsia="en-GB"/>
+              </w:rPr>
+              <w:t>Monitor, Action Poor Attendance</w:t>
             </w:r>
           </w:p>
         </w:tc>
@@ -10501,7 +13461,6 @@
             <w:pPr>
               <w:pStyle w:val="ListParagraph"/>
               <w:ind w:left="0"/>
-              <w:jc w:val="center"/>
               <w:rPr>
                 <w:rFonts w:ascii="Cambria Math" w:hAnsi="Cambria Math"/>
                 <w:lang w:val="en-GB"/>
@@ -10515,7 +13474,6 @@
                 <w:ilvl w:val="0"/>
                 <w:numId w:val="6"/>
               </w:numPr>
-              <w:jc w:val="center"/>
               <w:rPr>
                 <w:rFonts w:ascii="Cambria Math" w:hAnsi="Cambria Math"/>
                 <w:lang w:val="en-GB"/>
@@ -10536,7 +13494,6 @@
                 <w:ilvl w:val="0"/>
                 <w:numId w:val="6"/>
               </w:numPr>
-              <w:jc w:val="center"/>
               <w:rPr>
                 <w:rFonts w:ascii="Cambria Math" w:hAnsi="Cambria Math"/>
                 <w:lang w:val="en-GB"/>
@@ -10575,6 +13532,7 @@
           <w:rFonts w:ascii="Cambria Math" w:hAnsi="Cambria Math"/>
           <w:lang w:val="en-GB"/>
         </w:rPr>
+        <w:lastRenderedPageBreak/>
         <w:tab/>
       </w:r>
       <w:r>
@@ -10717,7 +13675,35 @@
                 <w:rFonts w:ascii="Cambria Math" w:hAnsi="Cambria Math"/>
                 <w:lang w:val="en-GB"/>
               </w:rPr>
-              <w:t>A personal tutor management object in the system.</w:t>
+              <w:t xml:space="preserve">A </w:t>
+            </w:r>
+            <w:r>
+              <w:rPr>
+                <w:rFonts w:ascii="Cambria Math" w:hAnsi="Cambria Math"/>
+                <w:lang w:val="en-GB"/>
+              </w:rPr>
+              <w:t>personal tutor</w:t>
+            </w:r>
+            <w:r>
+              <w:rPr>
+                <w:rFonts w:ascii="Cambria Math" w:hAnsi="Cambria Math"/>
+                <w:lang w:val="en-GB"/>
+              </w:rPr>
+              <w:t xml:space="preserve"> </w:t>
+            </w:r>
+            <w:r>
+              <w:rPr>
+                <w:rFonts w:ascii="Cambria Math" w:hAnsi="Cambria Math"/>
+                <w:lang w:val="en-GB"/>
+              </w:rPr>
+              <w:t xml:space="preserve">management </w:t>
+            </w:r>
+            <w:r>
+              <w:rPr>
+                <w:rFonts w:ascii="Cambria Math" w:hAnsi="Cambria Math"/>
+                <w:lang w:val="en-GB"/>
+              </w:rPr>
+              <w:t>object in the system.</w:t>
             </w:r>
           </w:p>
           <w:p>
@@ -11012,7 +13998,6 @@
                 <w:ilvl w:val="0"/>
                 <w:numId w:val="6"/>
               </w:numPr>
-              <w:jc w:val="center"/>
               <w:rPr>
                 <w:rFonts w:ascii="Cambria Math" w:hAnsi="Cambria Math"/>
                 <w:lang w:val="en-GB"/>
@@ -11033,7 +14018,6 @@
                 <w:ilvl w:val="0"/>
                 <w:numId w:val="6"/>
               </w:numPr>
-              <w:jc w:val="center"/>
               <w:rPr>
                 <w:rFonts w:ascii="Cambria Math" w:hAnsi="Cambria Math"/>
                 <w:lang w:val="en-GB"/>
@@ -11054,7 +14038,6 @@
                 <w:ilvl w:val="0"/>
                 <w:numId w:val="6"/>
               </w:numPr>
-              <w:jc w:val="center"/>
               <w:rPr>
                 <w:rFonts w:ascii="Cambria Math" w:hAnsi="Cambria Math"/>
                 <w:lang w:val="en-GB"/>
@@ -11075,7 +14058,6 @@
                 <w:ilvl w:val="0"/>
                 <w:numId w:val="6"/>
               </w:numPr>
-              <w:jc w:val="center"/>
               <w:rPr>
                 <w:rFonts w:ascii="Cambria Math" w:hAnsi="Cambria Math"/>
                 <w:lang w:val="en-GB"/>
@@ -11161,7 +14143,6 @@
                 <w:rFonts w:ascii="Cambria Math" w:hAnsi="Cambria Math"/>
                 <w:lang w:val="en-GB"/>
               </w:rPr>
-              <w:lastRenderedPageBreak/>
               <w:t>CLASS</w:t>
             </w:r>
           </w:p>
@@ -11257,7 +14238,35 @@
                 <w:rFonts w:ascii="Cambria Math" w:hAnsi="Cambria Math"/>
                 <w:lang w:val="en-GB"/>
               </w:rPr>
-              <w:t>A timetable management object in the system.</w:t>
+              <w:t xml:space="preserve">A </w:t>
+            </w:r>
+            <w:r>
+              <w:rPr>
+                <w:rFonts w:ascii="Cambria Math" w:hAnsi="Cambria Math"/>
+                <w:lang w:val="en-GB"/>
+              </w:rPr>
+              <w:t>timetable</w:t>
+            </w:r>
+            <w:r>
+              <w:rPr>
+                <w:rFonts w:ascii="Cambria Math" w:hAnsi="Cambria Math"/>
+                <w:lang w:val="en-GB"/>
+              </w:rPr>
+              <w:t xml:space="preserve"> </w:t>
+            </w:r>
+            <w:r>
+              <w:rPr>
+                <w:rFonts w:ascii="Cambria Math" w:hAnsi="Cambria Math"/>
+                <w:lang w:val="en-GB"/>
+              </w:rPr>
+              <w:t xml:space="preserve">management </w:t>
+            </w:r>
+            <w:r>
+              <w:rPr>
+                <w:rFonts w:ascii="Cambria Math" w:hAnsi="Cambria Math"/>
+                <w:lang w:val="en-GB"/>
+              </w:rPr>
+              <w:t>object in the system.</w:t>
             </w:r>
           </w:p>
           <w:p>
@@ -11485,7 +14494,14 @@
                 <w:rFonts w:ascii="Cambria Math" w:hAnsi="Cambria Math" w:cs="Arial"/>
                 <w:lang w:val="en-GB" w:eastAsia="en-GB"/>
               </w:rPr>
-              <w:t>Create, Amend, Archive, Display, Delete</w:t>
+              <w:t xml:space="preserve">Create, Amend, Archive, Display, </w:t>
+            </w:r>
+            <w:r>
+              <w:rPr>
+                <w:rFonts w:ascii="Cambria Math" w:hAnsi="Cambria Math" w:cs="Arial"/>
+                <w:lang w:val="en-GB" w:eastAsia="en-GB"/>
+              </w:rPr>
+              <w:t>Delete</w:t>
             </w:r>
           </w:p>
         </w:tc>
@@ -11552,7 +14568,6 @@
                 <w:ilvl w:val="0"/>
                 <w:numId w:val="6"/>
               </w:numPr>
-              <w:jc w:val="center"/>
               <w:rPr>
                 <w:rFonts w:ascii="Cambria Math" w:hAnsi="Cambria Math"/>
                 <w:lang w:val="en-GB"/>
@@ -11573,7 +14588,6 @@
                 <w:ilvl w:val="0"/>
                 <w:numId w:val="6"/>
               </w:numPr>
-              <w:jc w:val="center"/>
               <w:rPr>
                 <w:rFonts w:ascii="Cambria Math" w:hAnsi="Cambria Math"/>
                 <w:lang w:val="en-GB"/>
@@ -11594,7 +14608,6 @@
                 <w:ilvl w:val="0"/>
                 <w:numId w:val="6"/>
               </w:numPr>
-              <w:jc w:val="center"/>
               <w:rPr>
                 <w:rFonts w:ascii="Cambria Math" w:hAnsi="Cambria Math"/>
                 <w:lang w:val="en-GB"/>
@@ -11642,6 +14655,7 @@
           <w:rFonts w:ascii="Cambria Math" w:hAnsi="Cambria Math"/>
           <w:lang w:val="en-GB"/>
         </w:rPr>
+        <w:lastRenderedPageBreak/>
         <w:tab/>
       </w:r>
       <w:r>
@@ -11784,7 +14798,21 @@
                 <w:rFonts w:ascii="Cambria Math" w:hAnsi="Cambria Math"/>
                 <w:lang w:val="en-GB"/>
               </w:rPr>
-              <w:t>A report generation object in the system.</w:t>
+              <w:t xml:space="preserve">A </w:t>
+            </w:r>
+            <w:r>
+              <w:rPr>
+                <w:rFonts w:ascii="Cambria Math" w:hAnsi="Cambria Math"/>
+                <w:lang w:val="en-GB"/>
+              </w:rPr>
+              <w:t>report generation</w:t>
+            </w:r>
+            <w:r>
+              <w:rPr>
+                <w:rFonts w:ascii="Cambria Math" w:hAnsi="Cambria Math"/>
+                <w:lang w:val="en-GB"/>
+              </w:rPr>
+              <w:t xml:space="preserve"> object in the system.</w:t>
             </w:r>
           </w:p>
           <w:p>
@@ -11994,7 +15022,21 @@
                 <w:rFonts w:ascii="Cambria Math" w:hAnsi="Cambria Math" w:cs="Arial"/>
                 <w:lang w:val="en-GB" w:eastAsia="en-GB"/>
               </w:rPr>
-              <w:t>Create, Display, Print</w:t>
+              <w:t>Create,</w:t>
+            </w:r>
+            <w:r>
+              <w:rPr>
+                <w:rFonts w:ascii="Cambria Math" w:hAnsi="Cambria Math" w:cs="Arial"/>
+                <w:lang w:val="en-GB" w:eastAsia="en-GB"/>
+              </w:rPr>
+              <w:t xml:space="preserve"> Display</w:t>
+            </w:r>
+            <w:r>
+              <w:rPr>
+                <w:rFonts w:ascii="Cambria Math" w:hAnsi="Cambria Math" w:cs="Arial"/>
+                <w:lang w:val="en-GB" w:eastAsia="en-GB"/>
+              </w:rPr>
+              <w:t>, Print</w:t>
             </w:r>
           </w:p>
         </w:tc>
@@ -12061,7 +15103,6 @@
                 <w:ilvl w:val="0"/>
                 <w:numId w:val="6"/>
               </w:numPr>
-              <w:jc w:val="center"/>
               <w:rPr>
                 <w:rFonts w:ascii="Cambria Math" w:hAnsi="Cambria Math"/>
                 <w:lang w:val="en-GB"/>
@@ -12082,7 +15123,6 @@
                 <w:ilvl w:val="0"/>
                 <w:numId w:val="6"/>
               </w:numPr>
-              <w:jc w:val="center"/>
               <w:rPr>
                 <w:rFonts w:ascii="Cambria Math" w:hAnsi="Cambria Math"/>
                 <w:lang w:val="en-GB"/>
@@ -12245,7 +15285,6 @@
                 <w:rFonts w:ascii="Cambria Math" w:hAnsi="Cambria Math"/>
                 <w:lang w:val="en-GB"/>
               </w:rPr>
-              <w:lastRenderedPageBreak/>
               <w:t>TYPE OF OBJECT</w:t>
             </w:r>
           </w:p>
@@ -12264,7 +15303,35 @@
                 <w:rFonts w:ascii="Cambria Math" w:hAnsi="Cambria Math"/>
                 <w:lang w:val="en-GB"/>
               </w:rPr>
-              <w:t>A diary management object in the system.</w:t>
+              <w:t xml:space="preserve">A </w:t>
+            </w:r>
+            <w:r>
+              <w:rPr>
+                <w:rFonts w:ascii="Cambria Math" w:hAnsi="Cambria Math"/>
+                <w:lang w:val="en-GB"/>
+              </w:rPr>
+              <w:t>diary</w:t>
+            </w:r>
+            <w:r>
+              <w:rPr>
+                <w:rFonts w:ascii="Cambria Math" w:hAnsi="Cambria Math"/>
+                <w:lang w:val="en-GB"/>
+              </w:rPr>
+              <w:t xml:space="preserve"> </w:t>
+            </w:r>
+            <w:r>
+              <w:rPr>
+                <w:rFonts w:ascii="Cambria Math" w:hAnsi="Cambria Math"/>
+                <w:lang w:val="en-GB"/>
+              </w:rPr>
+              <w:t xml:space="preserve">management </w:t>
+            </w:r>
+            <w:r>
+              <w:rPr>
+                <w:rFonts w:ascii="Cambria Math" w:hAnsi="Cambria Math"/>
+                <w:lang w:val="en-GB"/>
+              </w:rPr>
+              <w:t>object in the system.</w:t>
             </w:r>
           </w:p>
           <w:p>
@@ -12401,6 +15468,13 @@
                 <w:lang w:val="en-GB"/>
               </w:rPr>
             </w:pPr>
+            <w:r>
+              <w:rPr>
+                <w:rFonts w:ascii="Cambria Math" w:hAnsi="Cambria Math"/>
+                <w:lang w:val="en-GB"/>
+              </w:rPr>
+              <w:t>Id, Message, Schedule, Pictures</w:t>
+            </w:r>
           </w:p>
         </w:tc>
       </w:tr>
@@ -12541,7 +15615,6 @@
                 <w:numId w:val="6"/>
               </w:numPr>
               <w:spacing w:after="160" w:line="259" w:lineRule="auto"/>
-              <w:jc w:val="center"/>
               <w:rPr>
                 <w:rFonts w:ascii="Cambria Math" w:hAnsi="Cambria Math"/>
                 <w:lang w:val="en-GB"/>
@@ -12553,6 +15626,48 @@
                 <w:lang w:val="en-GB"/>
               </w:rPr>
               <w:t>Administrator can access every command.</w:t>
+            </w:r>
+          </w:p>
+          <w:p>
+            <w:pPr>
+              <w:pStyle w:val="ListParagraph"/>
+              <w:numPr>
+                <w:ilvl w:val="0"/>
+                <w:numId w:val="6"/>
+              </w:numPr>
+              <w:spacing w:after="160" w:line="259" w:lineRule="auto"/>
+              <w:rPr>
+                <w:rFonts w:ascii="Cambria Math" w:hAnsi="Cambria Math"/>
+                <w:lang w:val="en-GB"/>
+              </w:rPr>
+            </w:pPr>
+            <w:r>
+              <w:rPr>
+                <w:rFonts w:ascii="Cambria Math" w:hAnsi="Cambria Math"/>
+                <w:lang w:val="en-GB"/>
+              </w:rPr>
+              <w:t>Staff can update and view diary.</w:t>
+            </w:r>
+          </w:p>
+          <w:p>
+            <w:pPr>
+              <w:pStyle w:val="ListParagraph"/>
+              <w:numPr>
+                <w:ilvl w:val="0"/>
+                <w:numId w:val="6"/>
+              </w:numPr>
+              <w:spacing w:after="160" w:line="259" w:lineRule="auto"/>
+              <w:rPr>
+                <w:rFonts w:ascii="Cambria Math" w:hAnsi="Cambria Math"/>
+                <w:lang w:val="en-GB"/>
+              </w:rPr>
+            </w:pPr>
+            <w:r>
+              <w:rPr>
+                <w:rFonts w:ascii="Cambria Math" w:hAnsi="Cambria Math"/>
+                <w:lang w:val="en-GB"/>
+              </w:rPr>
+              <w:t>Student can only view the diary.</w:t>
             </w:r>
           </w:p>
           <w:p>
@@ -12612,6 +15727,119 @@
 <file path=word/numbering.xml><?xml version="1.0" encoding="utf-8"?>
 <w:numbering xmlns:wpc="http://schemas.microsoft.com/office/word/2010/wordprocessingCanvas" xmlns:mc="http://schemas.openxmlformats.org/markup-compatibility/2006" xmlns:o="urn:schemas-microsoft-com:office:office" xmlns:r="http://schemas.openxmlformats.org/officeDocument/2006/relationships" xmlns:m="http://schemas.openxmlformats.org/officeDocument/2006/math" xmlns:v="urn:schemas-microsoft-com:vml" xmlns:wp14="http://schemas.microsoft.com/office/word/2010/wordprocessingDrawing" xmlns:wp="http://schemas.openxmlformats.org/drawingml/2006/wordprocessingDrawing" xmlns:w10="urn:schemas-microsoft-com:office:word" xmlns:w="http://schemas.openxmlformats.org/wordprocessingml/2006/main" xmlns:w14="http://schemas.microsoft.com/office/word/2010/wordml" xmlns:w15="http://schemas.microsoft.com/office/word/2012/wordml" xmlns:wpg="http://schemas.microsoft.com/office/word/2010/wordprocessingGroup" xmlns:wpi="http://schemas.microsoft.com/office/word/2010/wordprocessingInk" xmlns:wne="http://schemas.microsoft.com/office/word/2006/wordml" xmlns:wps="http://schemas.microsoft.com/office/word/2010/wordprocessingShape" mc:Ignorable="w14 w15 wp14">
   <w:abstractNum w:abstractNumId="0" w15:restartNumberingAfterBreak="0">
+    <w:nsid w:val="055F41EC"/>
+    <w:multiLevelType w:val="multilevel"/>
+    <w:tmpl w:val="731EB2FC"/>
+    <w:lvl w:ilvl="0">
+      <w:start w:val="2"/>
+      <w:numFmt w:val="decimal"/>
+      <w:lvlText w:val="%1"/>
+      <w:lvlJc w:val="left"/>
+      <w:pPr>
+        <w:ind w:left="360" w:hanging="360"/>
+      </w:pPr>
+      <w:rPr>
+        <w:rFonts w:hint="default"/>
+      </w:rPr>
+    </w:lvl>
+    <w:lvl w:ilvl="1">
+      <w:start w:val="1"/>
+      <w:numFmt w:val="decimal"/>
+      <w:lvlText w:val="%1.%2"/>
+      <w:lvlJc w:val="left"/>
+      <w:pPr>
+        <w:ind w:left="786" w:hanging="360"/>
+      </w:pPr>
+      <w:rPr>
+        <w:rFonts w:hint="default"/>
+      </w:rPr>
+    </w:lvl>
+    <w:lvl w:ilvl="2">
+      <w:start w:val="1"/>
+      <w:numFmt w:val="decimal"/>
+      <w:lvlText w:val="%1.%2.%3"/>
+      <w:lvlJc w:val="left"/>
+      <w:pPr>
+        <w:ind w:left="1146" w:hanging="720"/>
+      </w:pPr>
+      <w:rPr>
+        <w:rFonts w:hint="default"/>
+      </w:rPr>
+    </w:lvl>
+    <w:lvl w:ilvl="3">
+      <w:start w:val="1"/>
+      <w:numFmt w:val="decimal"/>
+      <w:lvlText w:val="%1.%2.%3.%4"/>
+      <w:lvlJc w:val="left"/>
+      <w:pPr>
+        <w:ind w:left="2880" w:hanging="720"/>
+      </w:pPr>
+      <w:rPr>
+        <w:rFonts w:hint="default"/>
+      </w:rPr>
+    </w:lvl>
+    <w:lvl w:ilvl="4">
+      <w:start w:val="1"/>
+      <w:numFmt w:val="decimal"/>
+      <w:lvlText w:val="%1.%2.%3.%4.%5"/>
+      <w:lvlJc w:val="left"/>
+      <w:pPr>
+        <w:ind w:left="3960" w:hanging="1080"/>
+      </w:pPr>
+      <w:rPr>
+        <w:rFonts w:hint="default"/>
+      </w:rPr>
+    </w:lvl>
+    <w:lvl w:ilvl="5">
+      <w:start w:val="1"/>
+      <w:numFmt w:val="decimal"/>
+      <w:lvlText w:val="%1.%2.%3.%4.%5.%6"/>
+      <w:lvlJc w:val="left"/>
+      <w:pPr>
+        <w:ind w:left="4680" w:hanging="1080"/>
+      </w:pPr>
+      <w:rPr>
+        <w:rFonts w:hint="default"/>
+      </w:rPr>
+    </w:lvl>
+    <w:lvl w:ilvl="6">
+      <w:start w:val="1"/>
+      <w:numFmt w:val="decimal"/>
+      <w:lvlText w:val="%1.%2.%3.%4.%5.%6.%7"/>
+      <w:lvlJc w:val="left"/>
+      <w:pPr>
+        <w:ind w:left="5760" w:hanging="1440"/>
+      </w:pPr>
+      <w:rPr>
+        <w:rFonts w:hint="default"/>
+      </w:rPr>
+    </w:lvl>
+    <w:lvl w:ilvl="7">
+      <w:start w:val="1"/>
+      <w:numFmt w:val="decimal"/>
+      <w:lvlText w:val="%1.%2.%3.%4.%5.%6.%7.%8"/>
+      <w:lvlJc w:val="left"/>
+      <w:pPr>
+        <w:ind w:left="6480" w:hanging="1440"/>
+      </w:pPr>
+      <w:rPr>
+        <w:rFonts w:hint="default"/>
+      </w:rPr>
+    </w:lvl>
+    <w:lvl w:ilvl="8">
+      <w:start w:val="1"/>
+      <w:numFmt w:val="decimal"/>
+      <w:lvlText w:val="%1.%2.%3.%4.%5.%6.%7.%8.%9"/>
+      <w:lvlJc w:val="left"/>
+      <w:pPr>
+        <w:ind w:left="7560" w:hanging="1800"/>
+      </w:pPr>
+      <w:rPr>
+        <w:rFonts w:hint="default"/>
+      </w:rPr>
+    </w:lvl>
+  </w:abstractNum>
+  <w:abstractNum w:abstractNumId="1" w15:restartNumberingAfterBreak="0">
     <w:nsid w:val="08FA2216"/>
     <w:multiLevelType w:val="hybridMultilevel"/>
     <w:tmpl w:val="E124A32E"/>
@@ -12724,7 +15952,7 @@
       </w:rPr>
     </w:lvl>
   </w:abstractNum>
-  <w:abstractNum w:abstractNumId="1" w15:restartNumberingAfterBreak="0">
+  <w:abstractNum w:abstractNumId="2" w15:restartNumberingAfterBreak="0">
     <w:nsid w:val="10995F79"/>
     <w:multiLevelType w:val="hybridMultilevel"/>
     <w:tmpl w:val="F3A6AD7A"/>
@@ -12810,7 +16038,182 @@
       </w:pPr>
     </w:lvl>
   </w:abstractNum>
-  <w:abstractNum w:abstractNumId="2" w15:restartNumberingAfterBreak="0">
+  <w:abstractNum w:abstractNumId="3" w15:restartNumberingAfterBreak="0">
+    <w:nsid w:val="28242D6E"/>
+    <w:multiLevelType w:val="hybridMultilevel"/>
+    <w:tmpl w:val="1D2680E6"/>
+    <w:lvl w:ilvl="0" w:tplc="0809000F">
+      <w:start w:val="1"/>
+      <w:numFmt w:val="decimal"/>
+      <w:lvlText w:val="%1."/>
+      <w:lvlJc w:val="left"/>
+      <w:pPr>
+        <w:ind w:left="720" w:hanging="360"/>
+      </w:pPr>
+    </w:lvl>
+    <w:lvl w:ilvl="1" w:tplc="08090019" w:tentative="1">
+      <w:start w:val="1"/>
+      <w:numFmt w:val="lowerLetter"/>
+      <w:lvlText w:val="%2."/>
+      <w:lvlJc w:val="left"/>
+      <w:pPr>
+        <w:ind w:left="1440" w:hanging="360"/>
+      </w:pPr>
+    </w:lvl>
+    <w:lvl w:ilvl="2" w:tplc="0809001B" w:tentative="1">
+      <w:start w:val="1"/>
+      <w:numFmt w:val="lowerRoman"/>
+      <w:lvlText w:val="%3."/>
+      <w:lvlJc w:val="right"/>
+      <w:pPr>
+        <w:ind w:left="2160" w:hanging="180"/>
+      </w:pPr>
+    </w:lvl>
+    <w:lvl w:ilvl="3" w:tplc="0809000F" w:tentative="1">
+      <w:start w:val="1"/>
+      <w:numFmt w:val="decimal"/>
+      <w:lvlText w:val="%4."/>
+      <w:lvlJc w:val="left"/>
+      <w:pPr>
+        <w:ind w:left="2880" w:hanging="360"/>
+      </w:pPr>
+    </w:lvl>
+    <w:lvl w:ilvl="4" w:tplc="08090019" w:tentative="1">
+      <w:start w:val="1"/>
+      <w:numFmt w:val="lowerLetter"/>
+      <w:lvlText w:val="%5."/>
+      <w:lvlJc w:val="left"/>
+      <w:pPr>
+        <w:ind w:left="3600" w:hanging="360"/>
+      </w:pPr>
+    </w:lvl>
+    <w:lvl w:ilvl="5" w:tplc="0809001B" w:tentative="1">
+      <w:start w:val="1"/>
+      <w:numFmt w:val="lowerRoman"/>
+      <w:lvlText w:val="%6."/>
+      <w:lvlJc w:val="right"/>
+      <w:pPr>
+        <w:ind w:left="4320" w:hanging="180"/>
+      </w:pPr>
+    </w:lvl>
+    <w:lvl w:ilvl="6" w:tplc="0809000F" w:tentative="1">
+      <w:start w:val="1"/>
+      <w:numFmt w:val="decimal"/>
+      <w:lvlText w:val="%7."/>
+      <w:lvlJc w:val="left"/>
+      <w:pPr>
+        <w:ind w:left="5040" w:hanging="360"/>
+      </w:pPr>
+    </w:lvl>
+    <w:lvl w:ilvl="7" w:tplc="08090019" w:tentative="1">
+      <w:start w:val="1"/>
+      <w:numFmt w:val="lowerLetter"/>
+      <w:lvlText w:val="%8."/>
+      <w:lvlJc w:val="left"/>
+      <w:pPr>
+        <w:ind w:left="5760" w:hanging="360"/>
+      </w:pPr>
+    </w:lvl>
+    <w:lvl w:ilvl="8" w:tplc="0809001B" w:tentative="1">
+      <w:start w:val="1"/>
+      <w:numFmt w:val="lowerRoman"/>
+      <w:lvlText w:val="%9."/>
+      <w:lvlJc w:val="right"/>
+      <w:pPr>
+        <w:ind w:left="6480" w:hanging="180"/>
+      </w:pPr>
+    </w:lvl>
+  </w:abstractNum>
+  <w:abstractNum w:abstractNumId="4" w15:restartNumberingAfterBreak="0">
+    <w:nsid w:val="3F027696"/>
+    <w:multiLevelType w:val="hybridMultilevel"/>
+    <w:tmpl w:val="1F02EC4E"/>
+    <w:lvl w:ilvl="0" w:tplc="0809000F">
+      <w:start w:val="2"/>
+      <w:numFmt w:val="decimal"/>
+      <w:lvlText w:val="%1."/>
+      <w:lvlJc w:val="left"/>
+      <w:pPr>
+        <w:ind w:left="720" w:hanging="360"/>
+      </w:pPr>
+      <w:rPr>
+        <w:rFonts w:hint="default"/>
+      </w:rPr>
+    </w:lvl>
+    <w:lvl w:ilvl="1" w:tplc="08090019" w:tentative="1">
+      <w:start w:val="1"/>
+      <w:numFmt w:val="lowerLetter"/>
+      <w:lvlText w:val="%2."/>
+      <w:lvlJc w:val="left"/>
+      <w:pPr>
+        <w:ind w:left="1440" w:hanging="360"/>
+      </w:pPr>
+    </w:lvl>
+    <w:lvl w:ilvl="2" w:tplc="0809001B" w:tentative="1">
+      <w:start w:val="1"/>
+      <w:numFmt w:val="lowerRoman"/>
+      <w:lvlText w:val="%3."/>
+      <w:lvlJc w:val="right"/>
+      <w:pPr>
+        <w:ind w:left="2160" w:hanging="180"/>
+      </w:pPr>
+    </w:lvl>
+    <w:lvl w:ilvl="3" w:tplc="0809000F" w:tentative="1">
+      <w:start w:val="1"/>
+      <w:numFmt w:val="decimal"/>
+      <w:lvlText w:val="%4."/>
+      <w:lvlJc w:val="left"/>
+      <w:pPr>
+        <w:ind w:left="2880" w:hanging="360"/>
+      </w:pPr>
+    </w:lvl>
+    <w:lvl w:ilvl="4" w:tplc="08090019" w:tentative="1">
+      <w:start w:val="1"/>
+      <w:numFmt w:val="lowerLetter"/>
+      <w:lvlText w:val="%5."/>
+      <w:lvlJc w:val="left"/>
+      <w:pPr>
+        <w:ind w:left="3600" w:hanging="360"/>
+      </w:pPr>
+    </w:lvl>
+    <w:lvl w:ilvl="5" w:tplc="0809001B" w:tentative="1">
+      <w:start w:val="1"/>
+      <w:numFmt w:val="lowerRoman"/>
+      <w:lvlText w:val="%6."/>
+      <w:lvlJc w:val="right"/>
+      <w:pPr>
+        <w:ind w:left="4320" w:hanging="180"/>
+      </w:pPr>
+    </w:lvl>
+    <w:lvl w:ilvl="6" w:tplc="0809000F" w:tentative="1">
+      <w:start w:val="1"/>
+      <w:numFmt w:val="decimal"/>
+      <w:lvlText w:val="%7."/>
+      <w:lvlJc w:val="left"/>
+      <w:pPr>
+        <w:ind w:left="5040" w:hanging="360"/>
+      </w:pPr>
+    </w:lvl>
+    <w:lvl w:ilvl="7" w:tplc="08090019" w:tentative="1">
+      <w:start w:val="1"/>
+      <w:numFmt w:val="lowerLetter"/>
+      <w:lvlText w:val="%8."/>
+      <w:lvlJc w:val="left"/>
+      <w:pPr>
+        <w:ind w:left="5760" w:hanging="360"/>
+      </w:pPr>
+    </w:lvl>
+    <w:lvl w:ilvl="8" w:tplc="0809001B" w:tentative="1">
+      <w:start w:val="1"/>
+      <w:numFmt w:val="lowerRoman"/>
+      <w:lvlText w:val="%9."/>
+      <w:lvlJc w:val="right"/>
+      <w:pPr>
+        <w:ind w:left="6480" w:hanging="180"/>
+      </w:pPr>
+    </w:lvl>
+  </w:abstractNum>
+  <w:abstractNum w:abstractNumId="5" w15:restartNumberingAfterBreak="0">
     <w:nsid w:val="51F15A5D"/>
     <w:multiLevelType w:val="hybridMultilevel"/>
     <w:tmpl w:val="CC406E90"/>
@@ -12896,7 +16299,7 @@
       </w:pPr>
     </w:lvl>
   </w:abstractNum>
-  <w:abstractNum w:abstractNumId="3" w15:restartNumberingAfterBreak="0">
+  <w:abstractNum w:abstractNumId="6" w15:restartNumberingAfterBreak="0">
     <w:nsid w:val="693E3F0E"/>
     <w:multiLevelType w:val="hybridMultilevel"/>
     <w:tmpl w:val="77AEBB1E"/>
@@ -12982,7 +16385,7 @@
       </w:pPr>
     </w:lvl>
   </w:abstractNum>
-  <w:abstractNum w:abstractNumId="4" w15:restartNumberingAfterBreak="0">
+  <w:abstractNum w:abstractNumId="7" w15:restartNumberingAfterBreak="0">
     <w:nsid w:val="71BC0A7D"/>
     <w:multiLevelType w:val="hybridMultilevel"/>
     <w:tmpl w:val="68946EEE"/>
@@ -13095,7 +16498,233 @@
       </w:rPr>
     </w:lvl>
   </w:abstractNum>
-  <w:abstractNum w:abstractNumId="5" w15:restartNumberingAfterBreak="0">
+  <w:abstractNum w:abstractNumId="8" w15:restartNumberingAfterBreak="0">
+    <w:nsid w:val="75133BDC"/>
+    <w:multiLevelType w:val="hybridMultilevel"/>
+    <w:tmpl w:val="2814E646"/>
+    <w:lvl w:ilvl="0" w:tplc="08090005">
+      <w:start w:val="1"/>
+      <w:numFmt w:val="bullet"/>
+      <w:lvlText w:val=""/>
+      <w:lvlJc w:val="left"/>
+      <w:pPr>
+        <w:ind w:left="1080" w:hanging="360"/>
+      </w:pPr>
+      <w:rPr>
+        <w:rFonts w:ascii="Wingdings" w:hAnsi="Wingdings" w:hint="default"/>
+      </w:rPr>
+    </w:lvl>
+    <w:lvl w:ilvl="1" w:tplc="08090003" w:tentative="1">
+      <w:start w:val="1"/>
+      <w:numFmt w:val="bullet"/>
+      <w:lvlText w:val="o"/>
+      <w:lvlJc w:val="left"/>
+      <w:pPr>
+        <w:ind w:left="1800" w:hanging="360"/>
+      </w:pPr>
+      <w:rPr>
+        <w:rFonts w:ascii="Courier New" w:hAnsi="Courier New" w:cs="Courier New" w:hint="default"/>
+      </w:rPr>
+    </w:lvl>
+    <w:lvl w:ilvl="2" w:tplc="08090005" w:tentative="1">
+      <w:start w:val="1"/>
+      <w:numFmt w:val="bullet"/>
+      <w:lvlText w:val=""/>
+      <w:lvlJc w:val="left"/>
+      <w:pPr>
+        <w:ind w:left="2520" w:hanging="360"/>
+      </w:pPr>
+      <w:rPr>
+        <w:rFonts w:ascii="Wingdings" w:hAnsi="Wingdings" w:hint="default"/>
+      </w:rPr>
+    </w:lvl>
+    <w:lvl w:ilvl="3" w:tplc="08090001" w:tentative="1">
+      <w:start w:val="1"/>
+      <w:numFmt w:val="bullet"/>
+      <w:lvlText w:val=""/>
+      <w:lvlJc w:val="left"/>
+      <w:pPr>
+        <w:ind w:left="3240" w:hanging="360"/>
+      </w:pPr>
+      <w:rPr>
+        <w:rFonts w:ascii="Symbol" w:hAnsi="Symbol" w:hint="default"/>
+      </w:rPr>
+    </w:lvl>
+    <w:lvl w:ilvl="4" w:tplc="08090003" w:tentative="1">
+      <w:start w:val="1"/>
+      <w:numFmt w:val="bullet"/>
+      <w:lvlText w:val="o"/>
+      <w:lvlJc w:val="left"/>
+      <w:pPr>
+        <w:ind w:left="3960" w:hanging="360"/>
+      </w:pPr>
+      <w:rPr>
+        <w:rFonts w:ascii="Courier New" w:hAnsi="Courier New" w:cs="Courier New" w:hint="default"/>
+      </w:rPr>
+    </w:lvl>
+    <w:lvl w:ilvl="5" w:tplc="08090005" w:tentative="1">
+      <w:start w:val="1"/>
+      <w:numFmt w:val="bullet"/>
+      <w:lvlText w:val=""/>
+      <w:lvlJc w:val="left"/>
+      <w:pPr>
+        <w:ind w:left="4680" w:hanging="360"/>
+      </w:pPr>
+      <w:rPr>
+        <w:rFonts w:ascii="Wingdings" w:hAnsi="Wingdings" w:hint="default"/>
+      </w:rPr>
+    </w:lvl>
+    <w:lvl w:ilvl="6" w:tplc="08090001" w:tentative="1">
+      <w:start w:val="1"/>
+      <w:numFmt w:val="bullet"/>
+      <w:lvlText w:val=""/>
+      <w:lvlJc w:val="left"/>
+      <w:pPr>
+        <w:ind w:left="5400" w:hanging="360"/>
+      </w:pPr>
+      <w:rPr>
+        <w:rFonts w:ascii="Symbol" w:hAnsi="Symbol" w:hint="default"/>
+      </w:rPr>
+    </w:lvl>
+    <w:lvl w:ilvl="7" w:tplc="08090003" w:tentative="1">
+      <w:start w:val="1"/>
+      <w:numFmt w:val="bullet"/>
+      <w:lvlText w:val="o"/>
+      <w:lvlJc w:val="left"/>
+      <w:pPr>
+        <w:ind w:left="6120" w:hanging="360"/>
+      </w:pPr>
+      <w:rPr>
+        <w:rFonts w:ascii="Courier New" w:hAnsi="Courier New" w:cs="Courier New" w:hint="default"/>
+      </w:rPr>
+    </w:lvl>
+    <w:lvl w:ilvl="8" w:tplc="08090005" w:tentative="1">
+      <w:start w:val="1"/>
+      <w:numFmt w:val="bullet"/>
+      <w:lvlText w:val=""/>
+      <w:lvlJc w:val="left"/>
+      <w:pPr>
+        <w:ind w:left="6840" w:hanging="360"/>
+      </w:pPr>
+      <w:rPr>
+        <w:rFonts w:ascii="Wingdings" w:hAnsi="Wingdings" w:hint="default"/>
+      </w:rPr>
+    </w:lvl>
+  </w:abstractNum>
+  <w:abstractNum w:abstractNumId="9" w15:restartNumberingAfterBreak="0">
+    <w:nsid w:val="77623B14"/>
+    <w:multiLevelType w:val="multilevel"/>
+    <w:tmpl w:val="44861604"/>
+    <w:lvl w:ilvl="0">
+      <w:start w:val="2"/>
+      <w:numFmt w:val="decimal"/>
+      <w:lvlText w:val="%1"/>
+      <w:lvlJc w:val="left"/>
+      <w:pPr>
+        <w:ind w:left="1032" w:hanging="1032"/>
+      </w:pPr>
+      <w:rPr>
+        <w:rFonts w:hint="default"/>
+      </w:rPr>
+    </w:lvl>
+    <w:lvl w:ilvl="1">
+      <w:start w:val="1"/>
+      <w:numFmt w:val="decimal"/>
+      <w:lvlText w:val="%1.%2"/>
+      <w:lvlJc w:val="left"/>
+      <w:pPr>
+        <w:ind w:left="1032" w:hanging="1032"/>
+      </w:pPr>
+      <w:rPr>
+        <w:rFonts w:hint="default"/>
+      </w:rPr>
+    </w:lvl>
+    <w:lvl w:ilvl="2">
+      <w:start w:val="3"/>
+      <w:numFmt w:val="decimal"/>
+      <w:lvlText w:val="%1.%2.%3"/>
+      <w:lvlJc w:val="left"/>
+      <w:pPr>
+        <w:ind w:left="1080" w:hanging="1080"/>
+      </w:pPr>
+      <w:rPr>
+        <w:rFonts w:hint="default"/>
+      </w:rPr>
+    </w:lvl>
+    <w:lvl w:ilvl="3">
+      <w:start w:val="2"/>
+      <w:numFmt w:val="decimal"/>
+      <w:lvlText w:val="%1.%2.%3.%4"/>
+      <w:lvlJc w:val="left"/>
+      <w:pPr>
+        <w:ind w:left="1440" w:hanging="1440"/>
+      </w:pPr>
+      <w:rPr>
+        <w:rFonts w:hint="default"/>
+      </w:rPr>
+    </w:lvl>
+    <w:lvl w:ilvl="4">
+      <w:start w:val="1"/>
+      <w:numFmt w:val="decimal"/>
+      <w:lvlText w:val="%1.%2.%3.%4.%5"/>
+      <w:lvlJc w:val="left"/>
+      <w:pPr>
+        <w:ind w:left="1440" w:hanging="1440"/>
+      </w:pPr>
+      <w:rPr>
+        <w:rFonts w:hint="default"/>
+      </w:rPr>
+    </w:lvl>
+    <w:lvl w:ilvl="5">
+      <w:start w:val="1"/>
+      <w:numFmt w:val="decimal"/>
+      <w:lvlText w:val="%1.%2.%3.%4.%5.%6"/>
+      <w:lvlJc w:val="left"/>
+      <w:pPr>
+        <w:ind w:left="1800" w:hanging="1800"/>
+      </w:pPr>
+      <w:rPr>
+        <w:rFonts w:hint="default"/>
+      </w:rPr>
+    </w:lvl>
+    <w:lvl w:ilvl="6">
+      <w:start w:val="1"/>
+      <w:numFmt w:val="decimal"/>
+      <w:lvlText w:val="%1.%2.%3.%4.%5.%6.%7"/>
+      <w:lvlJc w:val="left"/>
+      <w:pPr>
+        <w:ind w:left="2160" w:hanging="2160"/>
+      </w:pPr>
+      <w:rPr>
+        <w:rFonts w:hint="default"/>
+      </w:rPr>
+    </w:lvl>
+    <w:lvl w:ilvl="7">
+      <w:start w:val="1"/>
+      <w:numFmt w:val="decimal"/>
+      <w:lvlText w:val="%1.%2.%3.%4.%5.%6.%7.%8"/>
+      <w:lvlJc w:val="left"/>
+      <w:pPr>
+        <w:ind w:left="2520" w:hanging="2520"/>
+      </w:pPr>
+      <w:rPr>
+        <w:rFonts w:hint="default"/>
+      </w:rPr>
+    </w:lvl>
+    <w:lvl w:ilvl="8">
+      <w:start w:val="1"/>
+      <w:numFmt w:val="decimal"/>
+      <w:lvlText w:val="%1.%2.%3.%4.%5.%6.%7.%8.%9"/>
+      <w:lvlJc w:val="left"/>
+      <w:pPr>
+        <w:ind w:left="2880" w:hanging="2880"/>
+      </w:pPr>
+      <w:rPr>
+        <w:rFonts w:hint="default"/>
+      </w:rPr>
+    </w:lvl>
+  </w:abstractNum>
+  <w:abstractNum w:abstractNumId="10" w15:restartNumberingAfterBreak="0">
     <w:nsid w:val="7E554D23"/>
     <w:multiLevelType w:val="multilevel"/>
     <w:tmpl w:val="78363F0E"/>
@@ -13217,22 +16846,37 @@
     </w:lvl>
   </w:abstractNum>
   <w:num w:numId="1">
+    <w:abstractNumId w:val="1"/>
+  </w:num>
+  <w:num w:numId="2">
+    <w:abstractNumId w:val="5"/>
+  </w:num>
+  <w:num w:numId="3">
+    <w:abstractNumId w:val="10"/>
+  </w:num>
+  <w:num w:numId="4">
+    <w:abstractNumId w:val="6"/>
+  </w:num>
+  <w:num w:numId="5">
+    <w:abstractNumId w:val="2"/>
+  </w:num>
+  <w:num w:numId="6">
+    <w:abstractNumId w:val="7"/>
+  </w:num>
+  <w:num w:numId="7">
+    <w:abstractNumId w:val="3"/>
+  </w:num>
+  <w:num w:numId="8">
+    <w:abstractNumId w:val="9"/>
+  </w:num>
+  <w:num w:numId="9">
     <w:abstractNumId w:val="0"/>
   </w:num>
-  <w:num w:numId="2">
-    <w:abstractNumId w:val="2"/>
+  <w:num w:numId="10">
+    <w:abstractNumId w:val="4"/>
   </w:num>
-  <w:num w:numId="3">
-    <w:abstractNumId w:val="5"/>
-  </w:num>
-  <w:num w:numId="4">
-    <w:abstractNumId w:val="3"/>
-  </w:num>
-  <w:num w:numId="5">
-    <w:abstractNumId w:val="1"/>
-  </w:num>
-  <w:num w:numId="6">
-    <w:abstractNumId w:val="4"/>
+  <w:num w:numId="11">
+    <w:abstractNumId w:val="8"/>
   </w:num>
 </w:numbering>
 </file>

</xml_diff>

<commit_message>
Updated 3.1.2 and documented 3.2.1 Draft BON Architecture Diagram
</commit_message>
<xml_diff>
--- a/Documentation/Course Management System.docx
+++ b/Documentation/Course Management System.docx
@@ -811,8 +811,6 @@
         </w:rPr>
         <w:t xml:space="preserve">      Interview: Date: 08/05/2022</w:t>
       </w:r>
-      <w:bookmarkStart w:id="0" w:name="_GoBack"/>
-      <w:bookmarkEnd w:id="0"/>
     </w:p>
     <w:p>
       <w:pPr>
@@ -3023,27 +3021,7 @@
                 <w:szCs w:val="24"/>
                 <w:lang w:val="en-GB"/>
               </w:rPr>
-              <w:t xml:space="preserve">As a course leader, what is wanted is being able to see what subjects are available in the course and what the modules </w:t>
-            </w:r>
-            <w:proofErr w:type="gramStart"/>
-            <w:r>
-              <w:rPr>
-                <w:rFonts w:ascii="Times New Roman" w:hAnsi="Times New Roman" w:cs="Times New Roman"/>
-                <w:sz w:val="24"/>
-                <w:szCs w:val="24"/>
-                <w:lang w:val="en-GB"/>
-              </w:rPr>
-              <w:t>are.</w:t>
-            </w:r>
-            <w:proofErr w:type="gramEnd"/>
-            <w:r>
-              <w:rPr>
-                <w:rFonts w:ascii="Times New Roman" w:hAnsi="Times New Roman" w:cs="Times New Roman"/>
-                <w:sz w:val="24"/>
-                <w:szCs w:val="24"/>
-                <w:lang w:val="en-GB"/>
-              </w:rPr>
-              <w:t xml:space="preserve"> Should have access to the course study materials uploaded by concerned authorities, and if required access to change the materials. </w:t>
+              <w:t xml:space="preserve">As a course leader, what is wanted is being able to see what subjects are available in the course and what the modules are. Should have access to the course study materials uploaded by concerned authorities, and if required access to change the materials. </w:t>
             </w:r>
           </w:p>
           <w:p>
@@ -3788,21 +3766,7 @@
         <w:rPr>
           <w:rFonts w:ascii="Times New Roman" w:hAnsi="Times New Roman" w:cs="Times New Roman"/>
         </w:rPr>
-        <w:t xml:space="preserve"> 7) Eligibility for schools to be exempted from regular </w:t>
-      </w:r>
-      <w:proofErr w:type="spellStart"/>
-      <w:r>
-        <w:rPr>
-          <w:rFonts w:ascii="Times New Roman" w:hAnsi="Times New Roman" w:cs="Times New Roman"/>
-        </w:rPr>
-        <w:t>Ofsted</w:t>
-      </w:r>
-      <w:proofErr w:type="spellEnd"/>
-      <w:r>
-        <w:rPr>
-          <w:rFonts w:ascii="Times New Roman" w:hAnsi="Times New Roman" w:cs="Times New Roman"/>
-        </w:rPr>
-        <w:t xml:space="preserve"> assessments Expand </w:t>
+        <w:t xml:space="preserve"> 7) Eligibility for schools to be exempted from regular Ofsted assessments Expand </w:t>
       </w:r>
     </w:p>
     <w:p>
@@ -6824,6 +6788,23 @@
               <w:t>Course Name</w:t>
             </w:r>
           </w:p>
+          <w:p>
+            <w:pPr>
+              <w:spacing w:line="480" w:lineRule="auto"/>
+              <w:jc w:val="center"/>
+              <w:rPr>
+                <w:rFonts w:ascii="Times New Roman" w:hAnsi="Times New Roman" w:cs="Times New Roman"/>
+                <w:lang w:val="en-GB"/>
+              </w:rPr>
+            </w:pPr>
+            <w:r>
+              <w:rPr>
+                <w:rFonts w:ascii="Times New Roman" w:hAnsi="Times New Roman" w:cs="Times New Roman"/>
+                <w:lang w:val="en-GB"/>
+              </w:rPr>
+              <w:t>Module Id</w:t>
+            </w:r>
+          </w:p>
         </w:tc>
       </w:tr>
       <w:tr>
@@ -7210,6 +7191,23 @@
               <w:t>Module Name</w:t>
             </w:r>
           </w:p>
+          <w:p>
+            <w:pPr>
+              <w:spacing w:line="480" w:lineRule="auto"/>
+              <w:jc w:val="center"/>
+              <w:rPr>
+                <w:rFonts w:ascii="Times New Roman" w:hAnsi="Times New Roman" w:cs="Times New Roman"/>
+                <w:lang w:val="en-GB"/>
+              </w:rPr>
+            </w:pPr>
+            <w:r>
+              <w:rPr>
+                <w:rFonts w:ascii="Times New Roman" w:hAnsi="Times New Roman" w:cs="Times New Roman"/>
+                <w:lang w:val="en-GB"/>
+              </w:rPr>
+              <w:t>Staff Id</w:t>
+            </w:r>
+          </w:p>
         </w:tc>
       </w:tr>
       <w:tr>
@@ -7627,6 +7625,23 @@
                 <w:rFonts w:ascii="Times New Roman" w:hAnsi="Times New Roman" w:cs="Times New Roman"/>
                 <w:lang w:val="en-GB"/>
               </w:rPr>
+              <w:t>Module Id</w:t>
+            </w:r>
+          </w:p>
+          <w:p>
+            <w:pPr>
+              <w:spacing w:line="480" w:lineRule="auto"/>
+              <w:jc w:val="center"/>
+              <w:rPr>
+                <w:rFonts w:ascii="Times New Roman" w:hAnsi="Times New Roman" w:cs="Times New Roman"/>
+                <w:lang w:val="en-GB"/>
+              </w:rPr>
+            </w:pPr>
+            <w:r>
+              <w:rPr>
+                <w:rFonts w:ascii="Times New Roman" w:hAnsi="Times New Roman" w:cs="Times New Roman"/>
+                <w:lang w:val="en-GB"/>
+              </w:rPr>
               <w:t>Initialized Date</w:t>
             </w:r>
           </w:p>
@@ -8402,6 +8417,7 @@
                 <w:rFonts w:ascii="Times New Roman" w:hAnsi="Times New Roman" w:cs="Times New Roman"/>
                 <w:lang w:val="en-GB"/>
               </w:rPr>
+              <w:lastRenderedPageBreak/>
               <w:t>Action poor attendance</w:t>
             </w:r>
           </w:p>
@@ -8463,7 +8479,6 @@
                 <w:rFonts w:ascii="Times New Roman" w:hAnsi="Times New Roman" w:cs="Times New Roman"/>
                 <w:lang w:val="en-GB"/>
               </w:rPr>
-              <w:lastRenderedPageBreak/>
               <w:t>Monitor</w:t>
             </w:r>
           </w:p>
@@ -8593,41 +8608,14 @@
                 <w:rFonts w:ascii="Times New Roman" w:hAnsi="Times New Roman" w:cs="Times New Roman"/>
                 <w:lang w:val="en-GB"/>
               </w:rPr>
+              <w:t xml:space="preserve">Staff </w:t>
+            </w:r>
+            <w:r>
+              <w:rPr>
+                <w:rFonts w:ascii="Times New Roman" w:hAnsi="Times New Roman" w:cs="Times New Roman"/>
+                <w:lang w:val="en-GB"/>
+              </w:rPr>
               <w:t>Id</w:t>
-            </w:r>
-          </w:p>
-          <w:p>
-            <w:pPr>
-              <w:spacing w:line="480" w:lineRule="auto"/>
-              <w:jc w:val="center"/>
-              <w:rPr>
-                <w:rFonts w:ascii="Times New Roman" w:hAnsi="Times New Roman" w:cs="Times New Roman"/>
-                <w:lang w:val="en-GB"/>
-              </w:rPr>
-            </w:pPr>
-            <w:r>
-              <w:rPr>
-                <w:rFonts w:ascii="Times New Roman" w:hAnsi="Times New Roman" w:cs="Times New Roman"/>
-                <w:lang w:val="en-GB"/>
-              </w:rPr>
-              <w:t>Full Name</w:t>
-            </w:r>
-          </w:p>
-          <w:p>
-            <w:pPr>
-              <w:spacing w:line="480" w:lineRule="auto"/>
-              <w:jc w:val="center"/>
-              <w:rPr>
-                <w:rFonts w:ascii="Times New Roman" w:hAnsi="Times New Roman" w:cs="Times New Roman"/>
-                <w:lang w:val="en-GB"/>
-              </w:rPr>
-            </w:pPr>
-            <w:r>
-              <w:rPr>
-                <w:rFonts w:ascii="Times New Roman" w:hAnsi="Times New Roman" w:cs="Times New Roman"/>
-                <w:lang w:val="en-GB"/>
-              </w:rPr>
-              <w:t>Contact</w:t>
             </w:r>
           </w:p>
           <w:p>
@@ -8850,6 +8838,13 @@
                 <w:rFonts w:ascii="Times New Roman" w:hAnsi="Times New Roman" w:cs="Times New Roman"/>
                 <w:lang w:val="en-GB"/>
               </w:rPr>
+              <w:t xml:space="preserve">Staff </w:t>
+            </w:r>
+            <w:r>
+              <w:rPr>
+                <w:rFonts w:ascii="Times New Roman" w:hAnsi="Times New Roman" w:cs="Times New Roman"/>
+                <w:lang w:val="en-GB"/>
+              </w:rPr>
               <w:t>Id</w:t>
             </w:r>
           </w:p>
@@ -8965,6 +8960,13 @@
               </w:rPr>
               <w:t>Course</w:t>
             </w:r>
+            <w:r>
+              <w:rPr>
+                <w:rFonts w:ascii="Times New Roman" w:hAnsi="Times New Roman" w:cs="Times New Roman"/>
+                <w:lang w:val="en-GB"/>
+              </w:rPr>
+              <w:t xml:space="preserve"> Id</w:t>
+            </w:r>
           </w:p>
           <w:p>
             <w:pPr>
@@ -9015,6 +9017,13 @@
                 <w:lang w:val="en-GB"/>
               </w:rPr>
               <w:t>Module</w:t>
+            </w:r>
+            <w:r>
+              <w:rPr>
+                <w:rFonts w:ascii="Times New Roman" w:hAnsi="Times New Roman" w:cs="Times New Roman"/>
+                <w:lang w:val="en-GB"/>
+              </w:rPr>
+              <w:t xml:space="preserve"> Id</w:t>
             </w:r>
           </w:p>
         </w:tc>
@@ -9205,6 +9214,13 @@
               </w:rPr>
               <w:t>Course</w:t>
             </w:r>
+            <w:r>
+              <w:rPr>
+                <w:rFonts w:ascii="Times New Roman" w:hAnsi="Times New Roman" w:cs="Times New Roman"/>
+                <w:lang w:val="en-GB"/>
+              </w:rPr>
+              <w:t xml:space="preserve"> Id</w:t>
+            </w:r>
           </w:p>
         </w:tc>
       </w:tr>
@@ -9272,6 +9288,13 @@
               </w:rPr>
               <w:t>Course</w:t>
             </w:r>
+            <w:r>
+              <w:rPr>
+                <w:rFonts w:ascii="Times New Roman" w:hAnsi="Times New Roman" w:cs="Times New Roman"/>
+                <w:lang w:val="en-GB"/>
+              </w:rPr>
+              <w:t xml:space="preserve"> Id</w:t>
+            </w:r>
           </w:p>
         </w:tc>
       </w:tr>
@@ -9638,8 +9661,25 @@
                 <w:rFonts w:ascii="Times New Roman" w:hAnsi="Times New Roman" w:cs="Times New Roman"/>
                 <w:lang w:val="en-GB"/>
               </w:rPr>
+              <w:t>Pictures</w:t>
+            </w:r>
+          </w:p>
+          <w:p>
+            <w:pPr>
+              <w:spacing w:line="480" w:lineRule="auto"/>
+              <w:jc w:val="center"/>
+              <w:rPr>
+                <w:rFonts w:ascii="Times New Roman" w:hAnsi="Times New Roman" w:cs="Times New Roman"/>
+                <w:lang w:val="en-GB"/>
+              </w:rPr>
+            </w:pPr>
+            <w:r>
+              <w:rPr>
+                <w:rFonts w:ascii="Times New Roman" w:hAnsi="Times New Roman" w:cs="Times New Roman"/>
+                <w:lang w:val="en-GB"/>
+              </w:rPr>
               <w:lastRenderedPageBreak/>
-              <w:t>Pictures</w:t>
+              <w:t>Student Id</w:t>
             </w:r>
           </w:p>
         </w:tc>
@@ -9806,21 +9846,7 @@
                 <w:rFonts w:ascii="Times New Roman" w:hAnsi="Times New Roman" w:cs="Times New Roman"/>
                 <w:lang w:val="en-GB"/>
               </w:rPr>
-              <w:t xml:space="preserve">Administrator, </w:t>
-            </w:r>
-            <w:r>
-              <w:rPr>
-                <w:rFonts w:ascii="Times New Roman" w:hAnsi="Times New Roman" w:cs="Times New Roman"/>
-                <w:lang w:val="en-GB"/>
-              </w:rPr>
-              <w:t xml:space="preserve">Staff, </w:t>
-            </w:r>
-            <w:r>
-              <w:rPr>
-                <w:rFonts w:ascii="Times New Roman" w:hAnsi="Times New Roman" w:cs="Times New Roman"/>
-                <w:lang w:val="en-GB"/>
-              </w:rPr>
-              <w:t>Student</w:t>
+              <w:t>Administrator, Staff, Student</w:t>
             </w:r>
           </w:p>
         </w:tc>
@@ -10265,6 +10291,13 @@
               </w:rPr>
               <w:t>User Id, Password</w:t>
             </w:r>
+            <w:r>
+              <w:rPr>
+                <w:rFonts w:ascii="Times New Roman" w:hAnsi="Times New Roman" w:cs="Times New Roman"/>
+                <w:lang w:val="en-GB"/>
+              </w:rPr>
+              <w:t>, Status</w:t>
+            </w:r>
           </w:p>
           <w:p>
             <w:pPr>
@@ -14028,19 +14061,8 @@
                 <w:rFonts w:ascii="Times New Roman" w:hAnsi="Times New Roman" w:cs="Times New Roman"/>
                 <w:lang w:val="en-GB"/>
               </w:rPr>
-              <w:t>Id, Full Name, Contact</w:t>
-            </w:r>
-          </w:p>
-          <w:p>
-            <w:pPr>
-              <w:pStyle w:val="ListParagraph"/>
-              <w:ind w:left="0"/>
-              <w:jc w:val="center"/>
-              <w:rPr>
-                <w:rFonts w:ascii="Times New Roman" w:hAnsi="Times New Roman" w:cs="Times New Roman"/>
-                <w:lang w:val="en-GB"/>
-              </w:rPr>
-            </w:pPr>
+              <w:t>Staff Id</w:t>
+            </w:r>
           </w:p>
         </w:tc>
       </w:tr>
@@ -14563,7 +14585,7 @@
                 <w:rFonts w:ascii="Times New Roman" w:hAnsi="Times New Roman" w:cs="Times New Roman"/>
                 <w:lang w:val="en-GB"/>
               </w:rPr>
-              <w:t>Id, Course Name</w:t>
+              <w:t>Day, Time</w:t>
             </w:r>
           </w:p>
           <w:p>
@@ -15792,18 +15814,223 @@
     </w:p>
     <w:p>
       <w:pPr>
-        <w:rPr>
-          <w:rFonts w:ascii="Times New Roman" w:hAnsi="Times New Roman" w:cs="Times New Roman"/>
-          <w:lang w:val="en-GB"/>
-        </w:rPr>
-      </w:pPr>
-    </w:p>
-    <w:p>
-      <w:pPr>
-        <w:rPr>
-          <w:rFonts w:ascii="Times New Roman" w:hAnsi="Times New Roman" w:cs="Times New Roman"/>
-        </w:rPr>
-      </w:pPr>
+        <w:pStyle w:val="ListParagraph"/>
+        <w:numPr>
+          <w:ilvl w:val="1"/>
+          <w:numId w:val="3"/>
+        </w:numPr>
+        <w:spacing w:after="160" w:line="259" w:lineRule="auto"/>
+        <w:rPr>
+          <w:rFonts w:ascii="Times New Roman" w:hAnsi="Times New Roman" w:cs="Times New Roman"/>
+          <w:lang w:val="en-GB"/>
+        </w:rPr>
+      </w:pPr>
+      <w:r>
+        <w:rPr>
+          <w:rFonts w:ascii="Times New Roman" w:hAnsi="Times New Roman" w:cs="Times New Roman"/>
+          <w:lang w:val="en-GB"/>
+        </w:rPr>
+        <w:t>Detailed Static System  Designs</w:t>
+      </w:r>
+    </w:p>
+    <w:p>
+      <w:pPr>
+        <w:pStyle w:val="ListParagraph"/>
+        <w:rPr>
+          <w:rFonts w:ascii="Times New Roman" w:hAnsi="Times New Roman" w:cs="Times New Roman"/>
+          <w:lang w:val="en-GB"/>
+        </w:rPr>
+      </w:pPr>
+    </w:p>
+    <w:p>
+      <w:pPr>
+        <w:pStyle w:val="ListParagraph"/>
+        <w:numPr>
+          <w:ilvl w:val="2"/>
+          <w:numId w:val="3"/>
+        </w:numPr>
+        <w:spacing w:after="160" w:line="259" w:lineRule="auto"/>
+        <w:rPr>
+          <w:rFonts w:ascii="Times New Roman" w:hAnsi="Times New Roman" w:cs="Times New Roman"/>
+          <w:lang w:val="en-GB"/>
+        </w:rPr>
+      </w:pPr>
+      <w:r>
+        <w:rPr>
+          <w:rFonts w:ascii="Times New Roman" w:hAnsi="Times New Roman" w:cs="Times New Roman"/>
+          <w:lang w:val="en-GB"/>
+        </w:rPr>
+        <w:t>First Draft BON System Architecture Diagram</w:t>
+      </w:r>
+    </w:p>
+    <w:p>
+      <w:pPr>
+        <w:pStyle w:val="ListParagraph"/>
+        <w:ind w:left="1080"/>
+        <w:rPr>
+          <w:rFonts w:ascii="Times New Roman" w:hAnsi="Times New Roman" w:cs="Times New Roman"/>
+          <w:lang w:val="en-GB"/>
+        </w:rPr>
+      </w:pPr>
+    </w:p>
+    <w:p>
+      <w:pPr>
+        <w:pStyle w:val="ListParagraph"/>
+        <w:ind w:left="1080"/>
+        <w:rPr>
+          <w:rFonts w:ascii="Times New Roman" w:hAnsi="Times New Roman" w:cs="Times New Roman"/>
+          <w:lang w:val="en-GB"/>
+        </w:rPr>
+      </w:pPr>
+      <w:r>
+        <w:rPr>
+          <w:rFonts w:ascii="Times New Roman" w:hAnsi="Times New Roman" w:cs="Times New Roman"/>
+          <w:lang w:val="en-GB"/>
+        </w:rPr>
+        <w:t>The diagram below is a draft of the system architecture made with the help of the Business Object Notation (BON).</w:t>
+      </w:r>
+    </w:p>
+    <w:p>
+      <w:pPr>
+        <w:pStyle w:val="ListParagraph"/>
+        <w:ind w:left="1080"/>
+        <w:rPr>
+          <w:rFonts w:ascii="Times New Roman" w:hAnsi="Times New Roman" w:cs="Times New Roman"/>
+          <w:lang w:val="en-GB"/>
+        </w:rPr>
+      </w:pPr>
+    </w:p>
+    <w:p>
+      <w:pPr>
+        <w:pStyle w:val="ListParagraph"/>
+        <w:ind w:left="1080"/>
+        <w:rPr>
+          <w:rFonts w:ascii="Times New Roman" w:hAnsi="Times New Roman" w:cs="Times New Roman"/>
+          <w:lang w:val="en-GB"/>
+        </w:rPr>
+      </w:pPr>
+      <w:r>
+        <w:rPr>
+          <w:rFonts w:ascii="Times New Roman" w:hAnsi="Times New Roman" w:cs="Times New Roman"/>
+          <w:lang w:val="en-GB"/>
+        </w:rPr>
+        <w:t xml:space="preserve"> </w:t>
+      </w:r>
+    </w:p>
+    <w:p>
+      <w:pPr>
+        <w:rPr>
+          <w:rFonts w:ascii="Times New Roman" w:hAnsi="Times New Roman" w:cs="Times New Roman"/>
+          <w:lang w:val="en-GB"/>
+        </w:rPr>
+      </w:pPr>
+      <w:r>
+        <w:rPr>
+          <w:rFonts w:ascii="Times New Roman" w:hAnsi="Times New Roman" w:cs="Times New Roman"/>
+          <w:noProof/>
+          <w:lang w:val="en-GB" w:eastAsia="en-GB"/>
+        </w:rPr>
+        <w:lastRenderedPageBreak/>
+        <w:drawing>
+          <wp:inline distT="0" distB="0" distL="0" distR="0" wp14:anchorId="5EE98907" wp14:editId="403AB5A6">
+            <wp:extent cx="6248400" cy="3992880"/>
+            <wp:effectExtent l="0" t="0" r="0" b="7620"/>
+            <wp:docPr id="1" name="Picture 1"/>
+            <wp:cNvGraphicFramePr>
+              <a:graphicFrameLocks xmlns:a="http://schemas.openxmlformats.org/drawingml/2006/main" noChangeAspect="1"/>
+            </wp:cNvGraphicFramePr>
+            <a:graphic xmlns:a="http://schemas.openxmlformats.org/drawingml/2006/main">
+              <a:graphicData uri="http://schemas.openxmlformats.org/drawingml/2006/picture">
+                <pic:pic xmlns:pic="http://schemas.openxmlformats.org/drawingml/2006/picture">
+                  <pic:nvPicPr>
+                    <pic:cNvPr id="1" name="BON System Architecture.png"/>
+                    <pic:cNvPicPr/>
+                  </pic:nvPicPr>
+                  <pic:blipFill>
+                    <a:blip r:embed="rId5">
+                      <a:extLst>
+                        <a:ext uri="{28A0092B-C50C-407E-A947-70E740481C1C}">
+                          <a14:useLocalDpi xmlns:a14="http://schemas.microsoft.com/office/drawing/2010/main" val="0"/>
+                        </a:ext>
+                      </a:extLst>
+                    </a:blip>
+                    <a:stretch>
+                      <a:fillRect/>
+                    </a:stretch>
+                  </pic:blipFill>
+                  <pic:spPr>
+                    <a:xfrm>
+                      <a:off x="0" y="0"/>
+                      <a:ext cx="6248400" cy="3992880"/>
+                    </a:xfrm>
+                    <a:prstGeom prst="rect">
+                      <a:avLst/>
+                    </a:prstGeom>
+                  </pic:spPr>
+                </pic:pic>
+              </a:graphicData>
+            </a:graphic>
+          </wp:inline>
+        </w:drawing>
+      </w:r>
+    </w:p>
+    <w:p>
+      <w:pPr>
+        <w:ind w:left="720" w:firstLine="720"/>
+        <w:jc w:val="center"/>
+        <w:rPr>
+          <w:rFonts w:ascii="Times New Roman" w:hAnsi="Times New Roman" w:cs="Times New Roman"/>
+          <w:lang w:val="en-GB"/>
+        </w:rPr>
+      </w:pPr>
+      <w:r>
+        <w:rPr>
+          <w:rFonts w:ascii="Times New Roman" w:hAnsi="Times New Roman" w:cs="Times New Roman"/>
+          <w:lang w:val="en-GB"/>
+        </w:rPr>
+        <w:t>BON System Architecture Diagram</w:t>
+      </w:r>
+    </w:p>
+    <w:p>
+      <w:pPr>
+        <w:ind w:left="720" w:firstLine="720"/>
+        <w:jc w:val="center"/>
+        <w:rPr>
+          <w:rFonts w:ascii="Times New Roman" w:hAnsi="Times New Roman" w:cs="Times New Roman"/>
+          <w:lang w:val="en-GB"/>
+        </w:rPr>
+      </w:pPr>
+    </w:p>
+    <w:p>
+      <w:pPr>
+        <w:pStyle w:val="ListParagraph"/>
+        <w:numPr>
+          <w:ilvl w:val="2"/>
+          <w:numId w:val="3"/>
+        </w:numPr>
+        <w:spacing w:after="160" w:line="259" w:lineRule="auto"/>
+        <w:rPr>
+          <w:rFonts w:ascii="Times New Roman" w:hAnsi="Times New Roman" w:cs="Times New Roman"/>
+          <w:lang w:val="en-GB"/>
+        </w:rPr>
+      </w:pPr>
+      <w:r>
+        <w:rPr>
+          <w:rFonts w:ascii="Times New Roman" w:hAnsi="Times New Roman" w:cs="Times New Roman"/>
+          <w:lang w:val="en-GB"/>
+        </w:rPr>
+        <w:t>BON System Chart</w:t>
+      </w:r>
+    </w:p>
+    <w:p>
+      <w:pPr>
+        <w:ind w:left="1080"/>
+        <w:rPr>
+          <w:rFonts w:ascii="Times New Roman" w:hAnsi="Times New Roman" w:cs="Times New Roman"/>
+        </w:rPr>
+      </w:pPr>
+      <w:bookmarkStart w:id="0" w:name="_GoBack"/>
+      <w:bookmarkEnd w:id="0"/>
     </w:p>
     <w:sectPr>
       <w:pgSz w:w="12240" w:h="15840"/>

</xml_diff>

<commit_message>
Updated 3.2.1 and added 3.2.2 BON System Chart and 3.2.3 BON Cluster Chart
</commit_message>
<xml_diff>
--- a/Documentation/Course Management System.docx
+++ b/Documentation/Course Management System.docx
@@ -15932,10 +15932,10 @@
         </w:rPr>
         <w:lastRenderedPageBreak/>
         <w:drawing>
-          <wp:inline distT="0" distB="0" distL="0" distR="0" wp14:anchorId="5EE98907" wp14:editId="403AB5A6">
-            <wp:extent cx="6248400" cy="3992880"/>
-            <wp:effectExtent l="0" t="0" r="0" b="7620"/>
-            <wp:docPr id="1" name="Picture 1"/>
+          <wp:inline distT="0" distB="0" distL="0" distR="0" wp14:anchorId="47F5C309" wp14:editId="3A480158">
+            <wp:extent cx="6111240" cy="3977640"/>
+            <wp:effectExtent l="0" t="0" r="3810" b="3810"/>
+            <wp:docPr id="4" name="Picture 4"/>
             <wp:cNvGraphicFramePr>
               <a:graphicFrameLocks xmlns:a="http://schemas.openxmlformats.org/drawingml/2006/main" noChangeAspect="1"/>
             </wp:cNvGraphicFramePr>
@@ -15943,7 +15943,7 @@
               <a:graphicData uri="http://schemas.openxmlformats.org/drawingml/2006/picture">
                 <pic:pic xmlns:pic="http://schemas.openxmlformats.org/drawingml/2006/picture">
                   <pic:nvPicPr>
-                    <pic:cNvPr id="1" name="BON System Architecture.png"/>
+                    <pic:cNvPr id="4" name="BON System Architecture.png"/>
                     <pic:cNvPicPr/>
                   </pic:nvPicPr>
                   <pic:blipFill>
@@ -15961,7 +15961,7 @@
                   <pic:spPr>
                     <a:xfrm>
                       <a:off x="0" y="0"/>
-                      <a:ext cx="6248400" cy="3992880"/>
+                      <a:ext cx="6111240" cy="3977640"/>
                     </a:xfrm>
                     <a:prstGeom prst="rect">
                       <a:avLst/>
@@ -16003,6 +16003,14 @@
     </w:p>
     <w:p>
       <w:pPr>
+        <w:rPr>
+          <w:rFonts w:ascii="Times New Roman" w:hAnsi="Times New Roman" w:cs="Times New Roman"/>
+          <w:lang w:val="en-GB"/>
+        </w:rPr>
+      </w:pPr>
+    </w:p>
+    <w:p>
+      <w:pPr>
         <w:pStyle w:val="ListParagraph"/>
         <w:numPr>
           <w:ilvl w:val="2"/>
@@ -16024,9 +16032,2234 @@
     </w:p>
     <w:p>
       <w:pPr>
+        <w:pStyle w:val="ListParagraph"/>
         <w:ind w:left="1080"/>
         <w:rPr>
           <w:rFonts w:ascii="Times New Roman" w:hAnsi="Times New Roman" w:cs="Times New Roman"/>
+          <w:lang w:val="en-GB"/>
+        </w:rPr>
+      </w:pPr>
+    </w:p>
+    <w:tbl>
+      <w:tblPr>
+        <w:tblStyle w:val="TableGrid"/>
+        <w:tblW w:w="8931" w:type="dxa"/>
+        <w:tblInd w:w="562" w:type="dxa"/>
+        <w:tblLook w:val="04A0" w:firstRow="1" w:lastRow="0" w:firstColumn="1" w:lastColumn="0" w:noHBand="0" w:noVBand="1"/>
+      </w:tblPr>
+      <w:tblGrid>
+        <w:gridCol w:w="3048"/>
+        <w:gridCol w:w="1063"/>
+        <w:gridCol w:w="1701"/>
+        <w:gridCol w:w="3119"/>
+      </w:tblGrid>
+      <w:tr>
+        <w:trPr>
+          <w:trHeight w:val="603"/>
+        </w:trPr>
+        <w:tc>
+          <w:tcPr>
+            <w:tcW w:w="3048" w:type="dxa"/>
+          </w:tcPr>
+          <w:p>
+            <w:pPr>
+              <w:pStyle w:val="ListParagraph"/>
+              <w:ind w:left="0"/>
+              <w:jc w:val="center"/>
+              <w:rPr>
+                <w:rFonts w:ascii="Times New Roman" w:hAnsi="Times New Roman" w:cs="Times New Roman"/>
+                <w:lang w:val="en-GB"/>
+              </w:rPr>
+            </w:pPr>
+            <w:r>
+              <w:rPr>
+                <w:rFonts w:ascii="Times New Roman" w:hAnsi="Times New Roman" w:cs="Times New Roman"/>
+                <w:lang w:val="en-GB"/>
+              </w:rPr>
+              <w:t>SYSTEM</w:t>
+            </w:r>
+          </w:p>
+        </w:tc>
+        <w:tc>
+          <w:tcPr>
+            <w:tcW w:w="2764" w:type="dxa"/>
+            <w:gridSpan w:val="2"/>
+          </w:tcPr>
+          <w:p>
+            <w:pPr>
+              <w:pStyle w:val="ListParagraph"/>
+              <w:ind w:left="0"/>
+              <w:jc w:val="center"/>
+              <w:rPr>
+                <w:rFonts w:ascii="Times New Roman" w:hAnsi="Times New Roman" w:cs="Times New Roman"/>
+                <w:lang w:val="en-GB"/>
+              </w:rPr>
+            </w:pPr>
+            <w:r>
+              <w:rPr>
+                <w:rFonts w:ascii="Times New Roman" w:hAnsi="Times New Roman" w:cs="Times New Roman"/>
+                <w:lang w:val="en-GB"/>
+              </w:rPr>
+              <w:t>COURSE MANAGEMENT SYSTEM</w:t>
+            </w:r>
+          </w:p>
+        </w:tc>
+        <w:tc>
+          <w:tcPr>
+            <w:tcW w:w="3119" w:type="dxa"/>
+          </w:tcPr>
+          <w:p>
+            <w:pPr>
+              <w:pStyle w:val="ListParagraph"/>
+              <w:ind w:left="0"/>
+              <w:jc w:val="center"/>
+              <w:rPr>
+                <w:rFonts w:ascii="Times New Roman" w:hAnsi="Times New Roman" w:cs="Times New Roman"/>
+                <w:lang w:val="en-GB"/>
+              </w:rPr>
+            </w:pPr>
+            <w:r>
+              <w:rPr>
+                <w:rFonts w:ascii="Times New Roman" w:hAnsi="Times New Roman" w:cs="Times New Roman"/>
+                <w:lang w:val="en-GB"/>
+              </w:rPr>
+              <w:t>PART 1/1</w:t>
+            </w:r>
+          </w:p>
+        </w:tc>
+      </w:tr>
+      <w:tr>
+        <w:trPr>
+          <w:trHeight w:val="980"/>
+        </w:trPr>
+        <w:tc>
+          <w:tcPr>
+            <w:tcW w:w="4111" w:type="dxa"/>
+            <w:gridSpan w:val="2"/>
+          </w:tcPr>
+          <w:p>
+            <w:pPr>
+              <w:pStyle w:val="ListParagraph"/>
+              <w:spacing w:before="240"/>
+              <w:ind w:left="0"/>
+              <w:jc w:val="center"/>
+              <w:rPr>
+                <w:rFonts w:ascii="Times New Roman" w:hAnsi="Times New Roman" w:cs="Times New Roman"/>
+                <w:lang w:val="en-GB"/>
+              </w:rPr>
+            </w:pPr>
+            <w:r>
+              <w:rPr>
+                <w:rFonts w:ascii="Times New Roman" w:hAnsi="Times New Roman" w:cs="Times New Roman"/>
+                <w:lang w:val="en-GB"/>
+              </w:rPr>
+              <w:t>PURPOSE</w:t>
+            </w:r>
+          </w:p>
+          <w:p>
+            <w:pPr>
+              <w:pStyle w:val="ListParagraph"/>
+              <w:ind w:left="0"/>
+              <w:jc w:val="center"/>
+              <w:rPr>
+                <w:rFonts w:ascii="Times New Roman" w:hAnsi="Times New Roman" w:cs="Times New Roman"/>
+                <w:lang w:val="en-GB"/>
+              </w:rPr>
+            </w:pPr>
+            <w:r>
+              <w:rPr>
+                <w:rFonts w:ascii="Times New Roman" w:hAnsi="Times New Roman" w:cs="Times New Roman"/>
+                <w:lang w:val="en-GB"/>
+              </w:rPr>
+              <w:t>Develop an effective system for course management.</w:t>
+            </w:r>
+          </w:p>
+          <w:p>
+            <w:pPr>
+              <w:pStyle w:val="ListParagraph"/>
+              <w:ind w:left="0"/>
+              <w:jc w:val="center"/>
+              <w:rPr>
+                <w:rFonts w:ascii="Times New Roman" w:hAnsi="Times New Roman" w:cs="Times New Roman"/>
+                <w:lang w:val="en-GB"/>
+              </w:rPr>
+            </w:pPr>
+          </w:p>
+        </w:tc>
+        <w:tc>
+          <w:tcPr>
+            <w:tcW w:w="4820" w:type="dxa"/>
+            <w:gridSpan w:val="2"/>
+          </w:tcPr>
+          <w:p>
+            <w:pPr>
+              <w:pStyle w:val="ListParagraph"/>
+              <w:spacing w:before="240"/>
+              <w:ind w:left="0"/>
+              <w:jc w:val="center"/>
+              <w:rPr>
+                <w:rFonts w:ascii="Times New Roman" w:hAnsi="Times New Roman" w:cs="Times New Roman"/>
+                <w:lang w:val="en-GB"/>
+              </w:rPr>
+            </w:pPr>
+          </w:p>
+          <w:p>
+            <w:pPr>
+              <w:pStyle w:val="ListParagraph"/>
+              <w:spacing w:before="240"/>
+              <w:ind w:left="0"/>
+              <w:jc w:val="center"/>
+              <w:rPr>
+                <w:rFonts w:ascii="Times New Roman" w:hAnsi="Times New Roman" w:cs="Times New Roman"/>
+                <w:lang w:val="en-GB"/>
+              </w:rPr>
+            </w:pPr>
+            <w:r>
+              <w:rPr>
+                <w:rFonts w:ascii="Times New Roman" w:hAnsi="Times New Roman" w:cs="Times New Roman"/>
+                <w:lang w:val="en-GB"/>
+              </w:rPr>
+              <w:t>Author - Saurab Khadka</w:t>
+            </w:r>
+          </w:p>
+          <w:p>
+            <w:pPr>
+              <w:pStyle w:val="ListParagraph"/>
+              <w:spacing w:before="240"/>
+              <w:ind w:left="0"/>
+              <w:jc w:val="center"/>
+              <w:rPr>
+                <w:rFonts w:ascii="Times New Roman" w:hAnsi="Times New Roman" w:cs="Times New Roman"/>
+                <w:lang w:val="en-GB"/>
+              </w:rPr>
+            </w:pPr>
+            <w:r>
+              <w:rPr>
+                <w:rFonts w:ascii="Times New Roman" w:hAnsi="Times New Roman" w:cs="Times New Roman"/>
+                <w:lang w:val="en-GB"/>
+              </w:rPr>
+              <w:t>Created – 10</w:t>
+            </w:r>
+            <w:r>
+              <w:rPr>
+                <w:rFonts w:ascii="Times New Roman" w:hAnsi="Times New Roman" w:cs="Times New Roman"/>
+                <w:lang w:val="en-GB"/>
+              </w:rPr>
+              <w:t xml:space="preserve"> May, 2022</w:t>
+            </w:r>
+          </w:p>
+        </w:tc>
+      </w:tr>
+      <w:tr>
+        <w:trPr>
+          <w:trHeight w:val="575"/>
+        </w:trPr>
+        <w:tc>
+          <w:tcPr>
+            <w:tcW w:w="4111" w:type="dxa"/>
+            <w:gridSpan w:val="2"/>
+          </w:tcPr>
+          <w:p>
+            <w:pPr>
+              <w:pStyle w:val="ListParagraph"/>
+              <w:ind w:left="0"/>
+              <w:jc w:val="center"/>
+              <w:rPr>
+                <w:rFonts w:ascii="Times New Roman" w:hAnsi="Times New Roman" w:cs="Times New Roman"/>
+                <w:lang w:val="en-GB"/>
+              </w:rPr>
+            </w:pPr>
+          </w:p>
+          <w:p>
+            <w:pPr>
+              <w:pStyle w:val="ListParagraph"/>
+              <w:ind w:left="0"/>
+              <w:jc w:val="center"/>
+              <w:rPr>
+                <w:rFonts w:ascii="Times New Roman" w:hAnsi="Times New Roman" w:cs="Times New Roman"/>
+                <w:lang w:val="en-GB"/>
+              </w:rPr>
+            </w:pPr>
+            <w:r>
+              <w:rPr>
+                <w:rFonts w:ascii="Times New Roman" w:hAnsi="Times New Roman" w:cs="Times New Roman"/>
+                <w:lang w:val="en-GB"/>
+              </w:rPr>
+              <w:t>Cluster</w:t>
+            </w:r>
+          </w:p>
+        </w:tc>
+        <w:tc>
+          <w:tcPr>
+            <w:tcW w:w="4820" w:type="dxa"/>
+            <w:gridSpan w:val="2"/>
+          </w:tcPr>
+          <w:p>
+            <w:pPr>
+              <w:pStyle w:val="ListParagraph"/>
+              <w:ind w:left="0"/>
+              <w:jc w:val="center"/>
+              <w:rPr>
+                <w:rFonts w:ascii="Times New Roman" w:hAnsi="Times New Roman" w:cs="Times New Roman"/>
+                <w:lang w:val="en-GB"/>
+              </w:rPr>
+            </w:pPr>
+          </w:p>
+          <w:p>
+            <w:pPr>
+              <w:pStyle w:val="ListParagraph"/>
+              <w:ind w:left="0"/>
+              <w:jc w:val="center"/>
+              <w:rPr>
+                <w:rFonts w:ascii="Times New Roman" w:hAnsi="Times New Roman" w:cs="Times New Roman"/>
+                <w:lang w:val="en-GB"/>
+              </w:rPr>
+            </w:pPr>
+            <w:r>
+              <w:rPr>
+                <w:rFonts w:ascii="Times New Roman" w:hAnsi="Times New Roman" w:cs="Times New Roman"/>
+                <w:lang w:val="en-GB"/>
+              </w:rPr>
+              <w:t>Description</w:t>
+            </w:r>
+          </w:p>
+        </w:tc>
+      </w:tr>
+      <w:tr>
+        <w:trPr>
+          <w:trHeight w:val="1121"/>
+        </w:trPr>
+        <w:tc>
+          <w:tcPr>
+            <w:tcW w:w="4111" w:type="dxa"/>
+            <w:gridSpan w:val="2"/>
+          </w:tcPr>
+          <w:p>
+            <w:pPr>
+              <w:pStyle w:val="ListParagraph"/>
+              <w:ind w:left="0"/>
+              <w:jc w:val="center"/>
+              <w:rPr>
+                <w:rFonts w:ascii="Times New Roman" w:hAnsi="Times New Roman" w:cs="Times New Roman"/>
+                <w:lang w:val="en-GB"/>
+              </w:rPr>
+            </w:pPr>
+          </w:p>
+          <w:p>
+            <w:pPr>
+              <w:pStyle w:val="ListParagraph"/>
+              <w:ind w:left="0"/>
+              <w:jc w:val="center"/>
+              <w:rPr>
+                <w:rFonts w:ascii="Times New Roman" w:hAnsi="Times New Roman" w:cs="Times New Roman"/>
+                <w:lang w:val="en-GB"/>
+              </w:rPr>
+            </w:pPr>
+            <w:r>
+              <w:rPr>
+                <w:rFonts w:ascii="Times New Roman" w:hAnsi="Times New Roman" w:cs="Times New Roman"/>
+                <w:lang w:val="en-GB"/>
+              </w:rPr>
+              <w:t>Person</w:t>
+            </w:r>
+          </w:p>
+        </w:tc>
+        <w:tc>
+          <w:tcPr>
+            <w:tcW w:w="4820" w:type="dxa"/>
+            <w:gridSpan w:val="2"/>
+          </w:tcPr>
+          <w:p>
+            <w:pPr>
+              <w:pStyle w:val="ListParagraph"/>
+              <w:ind w:left="0"/>
+              <w:jc w:val="center"/>
+              <w:rPr>
+                <w:rFonts w:ascii="Times New Roman" w:hAnsi="Times New Roman" w:cs="Times New Roman"/>
+                <w:lang w:val="en-GB" w:eastAsia="en-GB"/>
+              </w:rPr>
+            </w:pPr>
+          </w:p>
+          <w:p>
+            <w:pPr>
+              <w:pStyle w:val="ListParagraph"/>
+              <w:ind w:left="0"/>
+              <w:jc w:val="center"/>
+              <w:rPr>
+                <w:rFonts w:ascii="Times New Roman" w:hAnsi="Times New Roman" w:cs="Times New Roman"/>
+                <w:lang w:val="en-GB"/>
+              </w:rPr>
+            </w:pPr>
+            <w:r>
+              <w:rPr>
+                <w:rFonts w:ascii="Times New Roman" w:hAnsi="Times New Roman" w:cs="Times New Roman"/>
+                <w:lang w:val="en-GB" w:eastAsia="en-GB"/>
+              </w:rPr>
+              <w:t>Records data of people of different roles in the university along with corresponding access to make changes.</w:t>
+            </w:r>
+          </w:p>
+        </w:tc>
+      </w:tr>
+      <w:tr>
+        <w:trPr>
+          <w:trHeight w:val="1407"/>
+        </w:trPr>
+        <w:tc>
+          <w:tcPr>
+            <w:tcW w:w="4111" w:type="dxa"/>
+            <w:gridSpan w:val="2"/>
+          </w:tcPr>
+          <w:p>
+            <w:pPr>
+              <w:pStyle w:val="ListParagraph"/>
+              <w:ind w:left="0"/>
+              <w:jc w:val="center"/>
+              <w:rPr>
+                <w:rFonts w:ascii="Times New Roman" w:hAnsi="Times New Roman" w:cs="Times New Roman"/>
+                <w:lang w:val="en-GB"/>
+              </w:rPr>
+            </w:pPr>
+          </w:p>
+          <w:p>
+            <w:pPr>
+              <w:pStyle w:val="ListParagraph"/>
+              <w:ind w:left="0"/>
+              <w:jc w:val="center"/>
+              <w:rPr>
+                <w:rFonts w:ascii="Times New Roman" w:hAnsi="Times New Roman" w:cs="Times New Roman"/>
+                <w:lang w:val="en-GB"/>
+              </w:rPr>
+            </w:pPr>
+            <w:r>
+              <w:rPr>
+                <w:rFonts w:ascii="Times New Roman" w:hAnsi="Times New Roman" w:cs="Times New Roman"/>
+                <w:lang w:val="en-GB"/>
+              </w:rPr>
+              <w:t>Course Content</w:t>
+            </w:r>
+          </w:p>
+        </w:tc>
+        <w:tc>
+          <w:tcPr>
+            <w:tcW w:w="4820" w:type="dxa"/>
+            <w:gridSpan w:val="2"/>
+          </w:tcPr>
+          <w:p>
+            <w:pPr>
+              <w:rPr>
+                <w:rFonts w:ascii="Times New Roman" w:hAnsi="Times New Roman" w:cs="Times New Roman"/>
+                <w:lang w:val="en-GB"/>
+              </w:rPr>
+            </w:pPr>
+          </w:p>
+          <w:p>
+            <w:pPr>
+              <w:jc w:val="center"/>
+              <w:rPr>
+                <w:rFonts w:ascii="Times New Roman" w:hAnsi="Times New Roman" w:cs="Times New Roman"/>
+                <w:lang w:val="en-GB"/>
+              </w:rPr>
+            </w:pPr>
+            <w:r>
+              <w:rPr>
+                <w:rFonts w:ascii="Times New Roman" w:hAnsi="Times New Roman" w:cs="Times New Roman"/>
+                <w:lang w:val="en-GB"/>
+              </w:rPr>
+              <w:t>Records the different courses available in the university along with more detailed information such as modules included and assignments assigned.</w:t>
+            </w:r>
+          </w:p>
+        </w:tc>
+      </w:tr>
+      <w:tr>
+        <w:trPr>
+          <w:trHeight w:val="1407"/>
+        </w:trPr>
+        <w:tc>
+          <w:tcPr>
+            <w:tcW w:w="4111" w:type="dxa"/>
+            <w:gridSpan w:val="2"/>
+          </w:tcPr>
+          <w:p>
+            <w:pPr>
+              <w:pStyle w:val="ListParagraph"/>
+              <w:ind w:left="0"/>
+              <w:jc w:val="center"/>
+              <w:rPr>
+                <w:rFonts w:ascii="Times New Roman" w:hAnsi="Times New Roman" w:cs="Times New Roman"/>
+                <w:lang w:val="en-GB"/>
+              </w:rPr>
+            </w:pPr>
+          </w:p>
+          <w:p>
+            <w:pPr>
+              <w:pStyle w:val="ListParagraph"/>
+              <w:ind w:left="0"/>
+              <w:jc w:val="center"/>
+              <w:rPr>
+                <w:rFonts w:ascii="Times New Roman" w:hAnsi="Times New Roman" w:cs="Times New Roman"/>
+                <w:lang w:val="en-GB"/>
+              </w:rPr>
+            </w:pPr>
+            <w:r>
+              <w:rPr>
+                <w:rFonts w:ascii="Times New Roman" w:hAnsi="Times New Roman" w:cs="Times New Roman"/>
+                <w:lang w:val="en-GB"/>
+              </w:rPr>
+              <w:t>Information</w:t>
+            </w:r>
+          </w:p>
+        </w:tc>
+        <w:tc>
+          <w:tcPr>
+            <w:tcW w:w="4820" w:type="dxa"/>
+            <w:gridSpan w:val="2"/>
+          </w:tcPr>
+          <w:p>
+            <w:pPr>
+              <w:rPr>
+                <w:rFonts w:ascii="Times New Roman" w:hAnsi="Times New Roman" w:cs="Times New Roman"/>
+                <w:lang w:val="en-GB"/>
+              </w:rPr>
+            </w:pPr>
+          </w:p>
+          <w:p>
+            <w:pPr>
+              <w:jc w:val="center"/>
+              <w:rPr>
+                <w:rFonts w:ascii="Times New Roman" w:hAnsi="Times New Roman" w:cs="Times New Roman"/>
+                <w:lang w:val="en-GB"/>
+              </w:rPr>
+            </w:pPr>
+            <w:r>
+              <w:rPr>
+                <w:rFonts w:ascii="Times New Roman" w:hAnsi="Times New Roman" w:cs="Times New Roman"/>
+                <w:lang w:val="en-GB"/>
+              </w:rPr>
+              <w:t>Records data about the timetable, attendance, information diary as well generated report about staff and student.</w:t>
+            </w:r>
+          </w:p>
+        </w:tc>
+      </w:tr>
+    </w:tbl>
+    <w:p>
+      <w:pPr>
+        <w:pStyle w:val="ListParagraph"/>
+        <w:ind w:left="1080"/>
+        <w:rPr>
+          <w:rFonts w:ascii="Times New Roman" w:hAnsi="Times New Roman" w:cs="Times New Roman"/>
+          <w:lang w:val="en-GB"/>
+        </w:rPr>
+      </w:pPr>
+    </w:p>
+    <w:p>
+      <w:pPr>
+        <w:pStyle w:val="ListParagraph"/>
+        <w:ind w:left="1080"/>
+        <w:rPr>
+          <w:rFonts w:ascii="Times New Roman" w:hAnsi="Times New Roman" w:cs="Times New Roman"/>
+          <w:lang w:val="en-GB"/>
+        </w:rPr>
+      </w:pPr>
+    </w:p>
+    <w:p>
+      <w:pPr>
+        <w:pStyle w:val="ListParagraph"/>
+        <w:numPr>
+          <w:ilvl w:val="2"/>
+          <w:numId w:val="3"/>
+        </w:numPr>
+        <w:spacing w:after="160" w:line="259" w:lineRule="auto"/>
+        <w:rPr>
+          <w:rFonts w:ascii="Times New Roman" w:hAnsi="Times New Roman" w:cs="Times New Roman"/>
+          <w:lang w:val="en-GB"/>
+        </w:rPr>
+      </w:pPr>
+      <w:r>
+        <w:rPr>
+          <w:rFonts w:ascii="Times New Roman" w:hAnsi="Times New Roman" w:cs="Times New Roman"/>
+          <w:lang w:val="en-GB"/>
+        </w:rPr>
+        <w:t xml:space="preserve">BON Cluster Charts </w:t>
+      </w:r>
+    </w:p>
+    <w:p>
+      <w:pPr>
+        <w:pStyle w:val="ListParagraph"/>
+        <w:ind w:left="1080"/>
+        <w:rPr>
+          <w:rFonts w:ascii="Times New Roman" w:hAnsi="Times New Roman" w:cs="Times New Roman"/>
+          <w:lang w:val="en-GB"/>
+        </w:rPr>
+      </w:pPr>
+    </w:p>
+    <w:tbl>
+      <w:tblPr>
+        <w:tblStyle w:val="TableGrid"/>
+        <w:tblW w:w="8931" w:type="dxa"/>
+        <w:tblInd w:w="562" w:type="dxa"/>
+        <w:tblLook w:val="04A0" w:firstRow="1" w:lastRow="0" w:firstColumn="1" w:lastColumn="0" w:noHBand="0" w:noVBand="1"/>
+      </w:tblPr>
+      <w:tblGrid>
+        <w:gridCol w:w="3048"/>
+        <w:gridCol w:w="1063"/>
+        <w:gridCol w:w="1701"/>
+        <w:gridCol w:w="3119"/>
+      </w:tblGrid>
+      <w:tr>
+        <w:trPr>
+          <w:trHeight w:val="603"/>
+        </w:trPr>
+        <w:tc>
+          <w:tcPr>
+            <w:tcW w:w="3048" w:type="dxa"/>
+          </w:tcPr>
+          <w:p>
+            <w:pPr>
+              <w:pStyle w:val="ListParagraph"/>
+              <w:ind w:left="0"/>
+              <w:jc w:val="center"/>
+              <w:rPr>
+                <w:rFonts w:ascii="Times New Roman" w:hAnsi="Times New Roman" w:cs="Times New Roman"/>
+                <w:lang w:val="en-GB"/>
+              </w:rPr>
+            </w:pPr>
+            <w:r>
+              <w:rPr>
+                <w:rFonts w:ascii="Times New Roman" w:hAnsi="Times New Roman" w:cs="Times New Roman"/>
+                <w:lang w:val="en-GB"/>
+              </w:rPr>
+              <w:t>CLUSTER</w:t>
+            </w:r>
+          </w:p>
+        </w:tc>
+        <w:tc>
+          <w:tcPr>
+            <w:tcW w:w="2764" w:type="dxa"/>
+            <w:gridSpan w:val="2"/>
+          </w:tcPr>
+          <w:p>
+            <w:pPr>
+              <w:pStyle w:val="ListParagraph"/>
+              <w:ind w:left="0"/>
+              <w:jc w:val="center"/>
+              <w:rPr>
+                <w:rFonts w:ascii="Times New Roman" w:hAnsi="Times New Roman" w:cs="Times New Roman"/>
+                <w:lang w:val="en-GB"/>
+              </w:rPr>
+            </w:pPr>
+            <w:r>
+              <w:rPr>
+                <w:rFonts w:ascii="Times New Roman" w:hAnsi="Times New Roman" w:cs="Times New Roman"/>
+                <w:lang w:val="en-GB"/>
+              </w:rPr>
+              <w:t>PERSON</w:t>
+            </w:r>
+          </w:p>
+        </w:tc>
+        <w:tc>
+          <w:tcPr>
+            <w:tcW w:w="3119" w:type="dxa"/>
+          </w:tcPr>
+          <w:p>
+            <w:pPr>
+              <w:pStyle w:val="ListParagraph"/>
+              <w:ind w:left="0"/>
+              <w:jc w:val="center"/>
+              <w:rPr>
+                <w:rFonts w:ascii="Times New Roman" w:hAnsi="Times New Roman" w:cs="Times New Roman"/>
+                <w:lang w:val="en-GB"/>
+              </w:rPr>
+            </w:pPr>
+            <w:r>
+              <w:rPr>
+                <w:rFonts w:ascii="Times New Roman" w:hAnsi="Times New Roman" w:cs="Times New Roman"/>
+                <w:lang w:val="en-GB"/>
+              </w:rPr>
+              <w:t>PART 1/1</w:t>
+            </w:r>
+          </w:p>
+        </w:tc>
+      </w:tr>
+      <w:tr>
+        <w:trPr>
+          <w:trHeight w:val="980"/>
+        </w:trPr>
+        <w:tc>
+          <w:tcPr>
+            <w:tcW w:w="4111" w:type="dxa"/>
+            <w:gridSpan w:val="2"/>
+          </w:tcPr>
+          <w:p>
+            <w:pPr>
+              <w:pStyle w:val="ListParagraph"/>
+              <w:spacing w:before="240"/>
+              <w:ind w:left="0"/>
+              <w:jc w:val="center"/>
+              <w:rPr>
+                <w:rFonts w:ascii="Times New Roman" w:hAnsi="Times New Roman" w:cs="Times New Roman"/>
+                <w:lang w:val="en-GB"/>
+              </w:rPr>
+            </w:pPr>
+            <w:r>
+              <w:rPr>
+                <w:rFonts w:ascii="Times New Roman" w:hAnsi="Times New Roman" w:cs="Times New Roman"/>
+                <w:lang w:val="en-GB"/>
+              </w:rPr>
+              <w:t>PURPOSE</w:t>
+            </w:r>
+          </w:p>
+          <w:p>
+            <w:pPr>
+              <w:pStyle w:val="ListParagraph"/>
+              <w:ind w:left="0"/>
+              <w:jc w:val="center"/>
+              <w:rPr>
+                <w:rFonts w:ascii="Times New Roman" w:hAnsi="Times New Roman" w:cs="Times New Roman"/>
+                <w:lang w:val="en-GB"/>
+              </w:rPr>
+            </w:pPr>
+            <w:r>
+              <w:rPr>
+                <w:rFonts w:ascii="Times New Roman" w:hAnsi="Times New Roman" w:cs="Times New Roman"/>
+                <w:lang w:val="en-GB"/>
+              </w:rPr>
+              <w:t>Record data of people of different roles.</w:t>
+            </w:r>
+          </w:p>
+        </w:tc>
+        <w:tc>
+          <w:tcPr>
+            <w:tcW w:w="4820" w:type="dxa"/>
+            <w:gridSpan w:val="2"/>
+          </w:tcPr>
+          <w:p>
+            <w:pPr>
+              <w:pStyle w:val="ListParagraph"/>
+              <w:spacing w:before="240"/>
+              <w:ind w:left="0"/>
+              <w:jc w:val="center"/>
+              <w:rPr>
+                <w:rFonts w:ascii="Times New Roman" w:hAnsi="Times New Roman" w:cs="Times New Roman"/>
+                <w:lang w:val="en-GB"/>
+              </w:rPr>
+            </w:pPr>
+          </w:p>
+          <w:p>
+            <w:pPr>
+              <w:pStyle w:val="ListParagraph"/>
+              <w:spacing w:before="240"/>
+              <w:ind w:left="0"/>
+              <w:jc w:val="center"/>
+              <w:rPr>
+                <w:rFonts w:ascii="Times New Roman" w:hAnsi="Times New Roman" w:cs="Times New Roman"/>
+                <w:lang w:val="en-GB"/>
+              </w:rPr>
+            </w:pPr>
+            <w:r>
+              <w:rPr>
+                <w:rFonts w:ascii="Times New Roman" w:hAnsi="Times New Roman" w:cs="Times New Roman"/>
+                <w:lang w:val="en-GB"/>
+              </w:rPr>
+              <w:t>Author - Saurab Khadka</w:t>
+            </w:r>
+          </w:p>
+          <w:p>
+            <w:pPr>
+              <w:pStyle w:val="ListParagraph"/>
+              <w:spacing w:before="240"/>
+              <w:ind w:left="0"/>
+              <w:jc w:val="center"/>
+              <w:rPr>
+                <w:rFonts w:ascii="Times New Roman" w:hAnsi="Times New Roman" w:cs="Times New Roman"/>
+                <w:lang w:val="en-GB"/>
+              </w:rPr>
+            </w:pPr>
+            <w:r>
+              <w:rPr>
+                <w:rFonts w:ascii="Times New Roman" w:hAnsi="Times New Roman" w:cs="Times New Roman"/>
+                <w:lang w:val="en-GB"/>
+              </w:rPr>
+              <w:t>Created – 10</w:t>
+            </w:r>
+            <w:r>
+              <w:rPr>
+                <w:rFonts w:ascii="Times New Roman" w:hAnsi="Times New Roman" w:cs="Times New Roman"/>
+                <w:lang w:val="en-GB"/>
+              </w:rPr>
+              <w:t xml:space="preserve"> May, 2022</w:t>
+            </w:r>
+          </w:p>
+        </w:tc>
+      </w:tr>
+      <w:tr>
+        <w:trPr>
+          <w:trHeight w:val="575"/>
+        </w:trPr>
+        <w:tc>
+          <w:tcPr>
+            <w:tcW w:w="4111" w:type="dxa"/>
+            <w:gridSpan w:val="2"/>
+          </w:tcPr>
+          <w:p>
+            <w:pPr>
+              <w:pStyle w:val="ListParagraph"/>
+              <w:ind w:left="0"/>
+              <w:jc w:val="center"/>
+              <w:rPr>
+                <w:rFonts w:ascii="Times New Roman" w:hAnsi="Times New Roman" w:cs="Times New Roman"/>
+                <w:lang w:val="en-GB"/>
+              </w:rPr>
+            </w:pPr>
+          </w:p>
+          <w:p>
+            <w:pPr>
+              <w:pStyle w:val="ListParagraph"/>
+              <w:ind w:left="0"/>
+              <w:jc w:val="center"/>
+              <w:rPr>
+                <w:rFonts w:ascii="Times New Roman" w:hAnsi="Times New Roman" w:cs="Times New Roman"/>
+                <w:lang w:val="en-GB"/>
+              </w:rPr>
+            </w:pPr>
+            <w:r>
+              <w:rPr>
+                <w:rFonts w:ascii="Times New Roman" w:hAnsi="Times New Roman" w:cs="Times New Roman"/>
+                <w:lang w:val="en-GB"/>
+              </w:rPr>
+              <w:t>Cluster Components</w:t>
+            </w:r>
+          </w:p>
+        </w:tc>
+        <w:tc>
+          <w:tcPr>
+            <w:tcW w:w="4820" w:type="dxa"/>
+            <w:gridSpan w:val="2"/>
+          </w:tcPr>
+          <w:p>
+            <w:pPr>
+              <w:pStyle w:val="ListParagraph"/>
+              <w:ind w:left="0"/>
+              <w:jc w:val="center"/>
+              <w:rPr>
+                <w:rFonts w:ascii="Times New Roman" w:hAnsi="Times New Roman" w:cs="Times New Roman"/>
+                <w:lang w:val="en-GB"/>
+              </w:rPr>
+            </w:pPr>
+          </w:p>
+          <w:p>
+            <w:pPr>
+              <w:pStyle w:val="ListParagraph"/>
+              <w:ind w:left="0"/>
+              <w:jc w:val="center"/>
+              <w:rPr>
+                <w:rFonts w:ascii="Times New Roman" w:hAnsi="Times New Roman" w:cs="Times New Roman"/>
+                <w:lang w:val="en-GB"/>
+              </w:rPr>
+            </w:pPr>
+            <w:r>
+              <w:rPr>
+                <w:rFonts w:ascii="Times New Roman" w:hAnsi="Times New Roman" w:cs="Times New Roman"/>
+                <w:lang w:val="en-GB"/>
+              </w:rPr>
+              <w:t>Description</w:t>
+            </w:r>
+          </w:p>
+        </w:tc>
+      </w:tr>
+      <w:tr>
+        <w:trPr>
+          <w:trHeight w:val="1121"/>
+        </w:trPr>
+        <w:tc>
+          <w:tcPr>
+            <w:tcW w:w="4111" w:type="dxa"/>
+            <w:gridSpan w:val="2"/>
+          </w:tcPr>
+          <w:p>
+            <w:pPr>
+              <w:pStyle w:val="ListParagraph"/>
+              <w:ind w:left="0"/>
+              <w:jc w:val="center"/>
+              <w:rPr>
+                <w:rFonts w:ascii="Times New Roman" w:hAnsi="Times New Roman" w:cs="Times New Roman"/>
+                <w:lang w:val="en-GB"/>
+              </w:rPr>
+            </w:pPr>
+          </w:p>
+          <w:p>
+            <w:pPr>
+              <w:pStyle w:val="ListParagraph"/>
+              <w:ind w:left="0"/>
+              <w:jc w:val="center"/>
+              <w:rPr>
+                <w:rFonts w:ascii="Times New Roman" w:hAnsi="Times New Roman" w:cs="Times New Roman"/>
+                <w:lang w:val="en-GB"/>
+              </w:rPr>
+            </w:pPr>
+            <w:r>
+              <w:rPr>
+                <w:rFonts w:ascii="Times New Roman" w:hAnsi="Times New Roman" w:cs="Times New Roman"/>
+                <w:lang w:val="en-GB"/>
+              </w:rPr>
+              <w:t>STUDENT</w:t>
+            </w:r>
+          </w:p>
+        </w:tc>
+        <w:tc>
+          <w:tcPr>
+            <w:tcW w:w="4820" w:type="dxa"/>
+            <w:gridSpan w:val="2"/>
+          </w:tcPr>
+          <w:p>
+            <w:pPr>
+              <w:pStyle w:val="ListParagraph"/>
+              <w:ind w:left="0"/>
+              <w:jc w:val="center"/>
+              <w:rPr>
+                <w:rFonts w:ascii="Times New Roman" w:hAnsi="Times New Roman" w:cs="Times New Roman"/>
+                <w:lang w:val="en-GB" w:eastAsia="en-GB"/>
+              </w:rPr>
+            </w:pPr>
+          </w:p>
+          <w:p>
+            <w:pPr>
+              <w:pStyle w:val="ListParagraph"/>
+              <w:ind w:left="0"/>
+              <w:jc w:val="center"/>
+              <w:rPr>
+                <w:rFonts w:ascii="Times New Roman" w:hAnsi="Times New Roman" w:cs="Times New Roman"/>
+                <w:lang w:val="en-GB"/>
+              </w:rPr>
+            </w:pPr>
+            <w:r>
+              <w:rPr>
+                <w:rFonts w:ascii="Times New Roman" w:hAnsi="Times New Roman" w:cs="Times New Roman"/>
+                <w:lang w:val="en-GB" w:eastAsia="en-GB"/>
+              </w:rPr>
+              <w:t>Records all the necessary data about students as well as makes changes in the records as necessary.</w:t>
+            </w:r>
+          </w:p>
+        </w:tc>
+      </w:tr>
+      <w:tr>
+        <w:trPr>
+          <w:trHeight w:val="1201"/>
+        </w:trPr>
+        <w:tc>
+          <w:tcPr>
+            <w:tcW w:w="4111" w:type="dxa"/>
+            <w:gridSpan w:val="2"/>
+          </w:tcPr>
+          <w:p>
+            <w:pPr>
+              <w:pStyle w:val="ListParagraph"/>
+              <w:ind w:left="0"/>
+              <w:jc w:val="center"/>
+              <w:rPr>
+                <w:rFonts w:ascii="Times New Roman" w:hAnsi="Times New Roman" w:cs="Times New Roman"/>
+                <w:lang w:val="en-GB"/>
+              </w:rPr>
+            </w:pPr>
+          </w:p>
+          <w:p>
+            <w:pPr>
+              <w:pStyle w:val="ListParagraph"/>
+              <w:ind w:left="0"/>
+              <w:jc w:val="center"/>
+              <w:rPr>
+                <w:rFonts w:ascii="Times New Roman" w:hAnsi="Times New Roman" w:cs="Times New Roman"/>
+                <w:lang w:val="en-GB"/>
+              </w:rPr>
+            </w:pPr>
+            <w:r>
+              <w:rPr>
+                <w:rFonts w:ascii="Times New Roman" w:hAnsi="Times New Roman" w:cs="Times New Roman"/>
+                <w:lang w:val="en-GB"/>
+              </w:rPr>
+              <w:t>STAFF</w:t>
+            </w:r>
+          </w:p>
+        </w:tc>
+        <w:tc>
+          <w:tcPr>
+            <w:tcW w:w="4820" w:type="dxa"/>
+            <w:gridSpan w:val="2"/>
+          </w:tcPr>
+          <w:p>
+            <w:pPr>
+              <w:rPr>
+                <w:rFonts w:ascii="Times New Roman" w:hAnsi="Times New Roman" w:cs="Times New Roman"/>
+                <w:lang w:val="en-GB"/>
+              </w:rPr>
+            </w:pPr>
+          </w:p>
+          <w:p>
+            <w:pPr>
+              <w:jc w:val="center"/>
+              <w:rPr>
+                <w:rFonts w:ascii="Times New Roman" w:hAnsi="Times New Roman" w:cs="Times New Roman"/>
+                <w:lang w:val="en-GB"/>
+              </w:rPr>
+            </w:pPr>
+            <w:r>
+              <w:rPr>
+                <w:rFonts w:ascii="Times New Roman" w:hAnsi="Times New Roman" w:cs="Times New Roman"/>
+                <w:lang w:val="en-GB" w:eastAsia="en-GB"/>
+              </w:rPr>
+              <w:t>Records all the necessary data about staff as well as makes changes in the records as necessary.</w:t>
+            </w:r>
+          </w:p>
+        </w:tc>
+      </w:tr>
+      <w:tr>
+        <w:trPr>
+          <w:trHeight w:val="1125"/>
+        </w:trPr>
+        <w:tc>
+          <w:tcPr>
+            <w:tcW w:w="4111" w:type="dxa"/>
+            <w:gridSpan w:val="2"/>
+          </w:tcPr>
+          <w:p>
+            <w:pPr>
+              <w:pStyle w:val="ListParagraph"/>
+              <w:ind w:left="0"/>
+              <w:jc w:val="center"/>
+              <w:rPr>
+                <w:rFonts w:ascii="Times New Roman" w:hAnsi="Times New Roman" w:cs="Times New Roman"/>
+                <w:lang w:val="en-GB"/>
+              </w:rPr>
+            </w:pPr>
+          </w:p>
+          <w:p>
+            <w:pPr>
+              <w:pStyle w:val="ListParagraph"/>
+              <w:ind w:left="0"/>
+              <w:jc w:val="center"/>
+              <w:rPr>
+                <w:rFonts w:ascii="Times New Roman" w:hAnsi="Times New Roman" w:cs="Times New Roman"/>
+                <w:lang w:val="en-GB"/>
+              </w:rPr>
+            </w:pPr>
+            <w:r>
+              <w:rPr>
+                <w:rFonts w:ascii="Times New Roman" w:hAnsi="Times New Roman" w:cs="Times New Roman"/>
+                <w:lang w:val="en-GB"/>
+              </w:rPr>
+              <w:t>PERSONAL</w:t>
+            </w:r>
+            <w:r>
+              <w:rPr>
+                <w:rFonts w:ascii="Times New Roman" w:hAnsi="Times New Roman" w:cs="Times New Roman"/>
+                <w:lang w:val="en-GB"/>
+              </w:rPr>
+              <w:t>_</w:t>
+            </w:r>
+            <w:r>
+              <w:rPr>
+                <w:rFonts w:ascii="Times New Roman" w:hAnsi="Times New Roman" w:cs="Times New Roman"/>
+                <w:lang w:val="en-GB"/>
+              </w:rPr>
+              <w:t>TUTOR</w:t>
+            </w:r>
+          </w:p>
+        </w:tc>
+        <w:tc>
+          <w:tcPr>
+            <w:tcW w:w="4820" w:type="dxa"/>
+            <w:gridSpan w:val="2"/>
+          </w:tcPr>
+          <w:p>
+            <w:pPr>
+              <w:rPr>
+                <w:rFonts w:ascii="Times New Roman" w:hAnsi="Times New Roman" w:cs="Times New Roman"/>
+                <w:lang w:val="en-GB"/>
+              </w:rPr>
+            </w:pPr>
+          </w:p>
+          <w:p>
+            <w:pPr>
+              <w:jc w:val="center"/>
+              <w:rPr>
+                <w:rFonts w:ascii="Times New Roman" w:hAnsi="Times New Roman" w:cs="Times New Roman"/>
+                <w:lang w:val="en-GB"/>
+              </w:rPr>
+            </w:pPr>
+            <w:r>
+              <w:rPr>
+                <w:rFonts w:ascii="Times New Roman" w:hAnsi="Times New Roman" w:cs="Times New Roman"/>
+                <w:lang w:val="en-GB" w:eastAsia="en-GB"/>
+              </w:rPr>
+              <w:t>Records all the necessary data about personal tutors as well as makes changes in the records as necessary.</w:t>
+            </w:r>
+          </w:p>
+        </w:tc>
+      </w:tr>
+    </w:tbl>
+    <w:p>
+      <w:pPr>
+        <w:pStyle w:val="ListParagraph"/>
+        <w:ind w:left="1080"/>
+        <w:rPr>
+          <w:rFonts w:ascii="Times New Roman" w:hAnsi="Times New Roman" w:cs="Times New Roman"/>
+          <w:lang w:val="en-GB"/>
+        </w:rPr>
+      </w:pPr>
+    </w:p>
+    <w:tbl>
+      <w:tblPr>
+        <w:tblStyle w:val="TableGrid"/>
+        <w:tblW w:w="8931" w:type="dxa"/>
+        <w:tblInd w:w="562" w:type="dxa"/>
+        <w:tblLook w:val="04A0" w:firstRow="1" w:lastRow="0" w:firstColumn="1" w:lastColumn="0" w:noHBand="0" w:noVBand="1"/>
+      </w:tblPr>
+      <w:tblGrid>
+        <w:gridCol w:w="3048"/>
+        <w:gridCol w:w="1063"/>
+        <w:gridCol w:w="1701"/>
+        <w:gridCol w:w="3119"/>
+      </w:tblGrid>
+      <w:tr>
+        <w:trPr>
+          <w:trHeight w:val="603"/>
+        </w:trPr>
+        <w:tc>
+          <w:tcPr>
+            <w:tcW w:w="3048" w:type="dxa"/>
+          </w:tcPr>
+          <w:p>
+            <w:pPr>
+              <w:pStyle w:val="ListParagraph"/>
+              <w:ind w:left="0"/>
+              <w:jc w:val="center"/>
+              <w:rPr>
+                <w:rFonts w:ascii="Times New Roman" w:hAnsi="Times New Roman" w:cs="Times New Roman"/>
+                <w:lang w:val="en-GB"/>
+              </w:rPr>
+            </w:pPr>
+            <w:r>
+              <w:rPr>
+                <w:rFonts w:ascii="Times New Roman" w:hAnsi="Times New Roman" w:cs="Times New Roman"/>
+                <w:lang w:val="en-GB"/>
+              </w:rPr>
+              <w:t>CLUSTER</w:t>
+            </w:r>
+          </w:p>
+        </w:tc>
+        <w:tc>
+          <w:tcPr>
+            <w:tcW w:w="2764" w:type="dxa"/>
+            <w:gridSpan w:val="2"/>
+          </w:tcPr>
+          <w:p>
+            <w:pPr>
+              <w:pStyle w:val="ListParagraph"/>
+              <w:ind w:left="0"/>
+              <w:jc w:val="center"/>
+              <w:rPr>
+                <w:rFonts w:ascii="Times New Roman" w:hAnsi="Times New Roman" w:cs="Times New Roman"/>
+                <w:lang w:val="en-GB"/>
+              </w:rPr>
+            </w:pPr>
+            <w:r>
+              <w:rPr>
+                <w:rFonts w:ascii="Times New Roman" w:hAnsi="Times New Roman" w:cs="Times New Roman"/>
+                <w:lang w:val="en-GB"/>
+              </w:rPr>
+              <w:t>COURSE CONTENT</w:t>
+            </w:r>
+          </w:p>
+        </w:tc>
+        <w:tc>
+          <w:tcPr>
+            <w:tcW w:w="3119" w:type="dxa"/>
+          </w:tcPr>
+          <w:p>
+            <w:pPr>
+              <w:pStyle w:val="ListParagraph"/>
+              <w:ind w:left="0"/>
+              <w:jc w:val="center"/>
+              <w:rPr>
+                <w:rFonts w:ascii="Times New Roman" w:hAnsi="Times New Roman" w:cs="Times New Roman"/>
+                <w:lang w:val="en-GB"/>
+              </w:rPr>
+            </w:pPr>
+            <w:r>
+              <w:rPr>
+                <w:rFonts w:ascii="Times New Roman" w:hAnsi="Times New Roman" w:cs="Times New Roman"/>
+                <w:lang w:val="en-GB"/>
+              </w:rPr>
+              <w:t>PART 1/1</w:t>
+            </w:r>
+          </w:p>
+        </w:tc>
+      </w:tr>
+      <w:tr>
+        <w:trPr>
+          <w:trHeight w:val="980"/>
+        </w:trPr>
+        <w:tc>
+          <w:tcPr>
+            <w:tcW w:w="4111" w:type="dxa"/>
+            <w:gridSpan w:val="2"/>
+          </w:tcPr>
+          <w:p>
+            <w:pPr>
+              <w:pStyle w:val="ListParagraph"/>
+              <w:spacing w:before="240"/>
+              <w:ind w:left="0"/>
+              <w:jc w:val="center"/>
+              <w:rPr>
+                <w:rFonts w:ascii="Times New Roman" w:hAnsi="Times New Roman" w:cs="Times New Roman"/>
+                <w:lang w:val="en-GB"/>
+              </w:rPr>
+            </w:pPr>
+            <w:r>
+              <w:rPr>
+                <w:rFonts w:ascii="Times New Roman" w:hAnsi="Times New Roman" w:cs="Times New Roman"/>
+                <w:lang w:val="en-GB"/>
+              </w:rPr>
+              <w:t>PURPOSE</w:t>
+            </w:r>
+          </w:p>
+          <w:p>
+            <w:pPr>
+              <w:pStyle w:val="ListParagraph"/>
+              <w:ind w:left="0"/>
+              <w:jc w:val="center"/>
+              <w:rPr>
+                <w:rFonts w:ascii="Times New Roman" w:hAnsi="Times New Roman" w:cs="Times New Roman"/>
+                <w:lang w:val="en-GB"/>
+              </w:rPr>
+            </w:pPr>
+            <w:r>
+              <w:rPr>
+                <w:rFonts w:ascii="Times New Roman" w:hAnsi="Times New Roman" w:cs="Times New Roman"/>
+                <w:lang w:val="en-GB"/>
+              </w:rPr>
+              <w:t>Record data of courses and other course details.</w:t>
+            </w:r>
+          </w:p>
+        </w:tc>
+        <w:tc>
+          <w:tcPr>
+            <w:tcW w:w="4820" w:type="dxa"/>
+            <w:gridSpan w:val="2"/>
+          </w:tcPr>
+          <w:p>
+            <w:pPr>
+              <w:pStyle w:val="ListParagraph"/>
+              <w:spacing w:before="240"/>
+              <w:ind w:left="0"/>
+              <w:jc w:val="center"/>
+              <w:rPr>
+                <w:rFonts w:ascii="Times New Roman" w:hAnsi="Times New Roman" w:cs="Times New Roman"/>
+                <w:lang w:val="en-GB"/>
+              </w:rPr>
+            </w:pPr>
+          </w:p>
+          <w:p>
+            <w:pPr>
+              <w:pStyle w:val="ListParagraph"/>
+              <w:spacing w:before="240"/>
+              <w:ind w:left="0"/>
+              <w:jc w:val="center"/>
+              <w:rPr>
+                <w:rFonts w:ascii="Times New Roman" w:hAnsi="Times New Roman" w:cs="Times New Roman"/>
+                <w:lang w:val="en-GB"/>
+              </w:rPr>
+            </w:pPr>
+            <w:r>
+              <w:rPr>
+                <w:rFonts w:ascii="Times New Roman" w:hAnsi="Times New Roman" w:cs="Times New Roman"/>
+                <w:lang w:val="en-GB"/>
+              </w:rPr>
+              <w:t>Author - Saurab Khadka</w:t>
+            </w:r>
+          </w:p>
+          <w:p>
+            <w:pPr>
+              <w:pStyle w:val="ListParagraph"/>
+              <w:spacing w:before="240"/>
+              <w:ind w:left="0"/>
+              <w:jc w:val="center"/>
+              <w:rPr>
+                <w:rFonts w:ascii="Times New Roman" w:hAnsi="Times New Roman" w:cs="Times New Roman"/>
+                <w:lang w:val="en-GB"/>
+              </w:rPr>
+            </w:pPr>
+            <w:r>
+              <w:rPr>
+                <w:rFonts w:ascii="Times New Roman" w:hAnsi="Times New Roman" w:cs="Times New Roman"/>
+                <w:lang w:val="en-GB"/>
+              </w:rPr>
+              <w:t>Created – 10</w:t>
+            </w:r>
+            <w:r>
+              <w:rPr>
+                <w:rFonts w:ascii="Times New Roman" w:hAnsi="Times New Roman" w:cs="Times New Roman"/>
+                <w:lang w:val="en-GB"/>
+              </w:rPr>
+              <w:t xml:space="preserve"> May, 2022</w:t>
+            </w:r>
+          </w:p>
+        </w:tc>
+      </w:tr>
+      <w:tr>
+        <w:trPr>
+          <w:trHeight w:val="575"/>
+        </w:trPr>
+        <w:tc>
+          <w:tcPr>
+            <w:tcW w:w="4111" w:type="dxa"/>
+            <w:gridSpan w:val="2"/>
+          </w:tcPr>
+          <w:p>
+            <w:pPr>
+              <w:pStyle w:val="ListParagraph"/>
+              <w:ind w:left="0"/>
+              <w:jc w:val="center"/>
+              <w:rPr>
+                <w:rFonts w:ascii="Times New Roman" w:hAnsi="Times New Roman" w:cs="Times New Roman"/>
+                <w:lang w:val="en-GB"/>
+              </w:rPr>
+            </w:pPr>
+          </w:p>
+          <w:p>
+            <w:pPr>
+              <w:pStyle w:val="ListParagraph"/>
+              <w:ind w:left="0"/>
+              <w:jc w:val="center"/>
+              <w:rPr>
+                <w:rFonts w:ascii="Times New Roman" w:hAnsi="Times New Roman" w:cs="Times New Roman"/>
+                <w:lang w:val="en-GB"/>
+              </w:rPr>
+            </w:pPr>
+            <w:r>
+              <w:rPr>
+                <w:rFonts w:ascii="Times New Roman" w:hAnsi="Times New Roman" w:cs="Times New Roman"/>
+                <w:lang w:val="en-GB"/>
+              </w:rPr>
+              <w:t>Cluster Components</w:t>
+            </w:r>
+          </w:p>
+        </w:tc>
+        <w:tc>
+          <w:tcPr>
+            <w:tcW w:w="4820" w:type="dxa"/>
+            <w:gridSpan w:val="2"/>
+          </w:tcPr>
+          <w:p>
+            <w:pPr>
+              <w:pStyle w:val="ListParagraph"/>
+              <w:ind w:left="0"/>
+              <w:jc w:val="center"/>
+              <w:rPr>
+                <w:rFonts w:ascii="Times New Roman" w:hAnsi="Times New Roman" w:cs="Times New Roman"/>
+                <w:lang w:val="en-GB"/>
+              </w:rPr>
+            </w:pPr>
+          </w:p>
+          <w:p>
+            <w:pPr>
+              <w:pStyle w:val="ListParagraph"/>
+              <w:ind w:left="0"/>
+              <w:jc w:val="center"/>
+              <w:rPr>
+                <w:rFonts w:ascii="Times New Roman" w:hAnsi="Times New Roman" w:cs="Times New Roman"/>
+                <w:lang w:val="en-GB"/>
+              </w:rPr>
+            </w:pPr>
+            <w:r>
+              <w:rPr>
+                <w:rFonts w:ascii="Times New Roman" w:hAnsi="Times New Roman" w:cs="Times New Roman"/>
+                <w:lang w:val="en-GB"/>
+              </w:rPr>
+              <w:t>Description</w:t>
+            </w:r>
+          </w:p>
+        </w:tc>
+      </w:tr>
+      <w:tr>
+        <w:trPr>
+          <w:trHeight w:val="1121"/>
+        </w:trPr>
+        <w:tc>
+          <w:tcPr>
+            <w:tcW w:w="4111" w:type="dxa"/>
+            <w:gridSpan w:val="2"/>
+          </w:tcPr>
+          <w:p>
+            <w:pPr>
+              <w:pStyle w:val="ListParagraph"/>
+              <w:ind w:left="0"/>
+              <w:jc w:val="center"/>
+              <w:rPr>
+                <w:rFonts w:ascii="Times New Roman" w:hAnsi="Times New Roman" w:cs="Times New Roman"/>
+                <w:lang w:val="en-GB"/>
+              </w:rPr>
+            </w:pPr>
+          </w:p>
+          <w:p>
+            <w:pPr>
+              <w:pStyle w:val="ListParagraph"/>
+              <w:ind w:left="0"/>
+              <w:jc w:val="center"/>
+              <w:rPr>
+                <w:rFonts w:ascii="Times New Roman" w:hAnsi="Times New Roman" w:cs="Times New Roman"/>
+                <w:lang w:val="en-GB"/>
+              </w:rPr>
+            </w:pPr>
+            <w:r>
+              <w:rPr>
+                <w:rFonts w:ascii="Times New Roman" w:hAnsi="Times New Roman" w:cs="Times New Roman"/>
+                <w:lang w:val="en-GB"/>
+              </w:rPr>
+              <w:t>COURSE</w:t>
+            </w:r>
+          </w:p>
+        </w:tc>
+        <w:tc>
+          <w:tcPr>
+            <w:tcW w:w="4820" w:type="dxa"/>
+            <w:gridSpan w:val="2"/>
+          </w:tcPr>
+          <w:p>
+            <w:pPr>
+              <w:pStyle w:val="ListParagraph"/>
+              <w:ind w:left="0"/>
+              <w:jc w:val="center"/>
+              <w:rPr>
+                <w:rFonts w:ascii="Times New Roman" w:hAnsi="Times New Roman" w:cs="Times New Roman"/>
+                <w:lang w:val="en-GB" w:eastAsia="en-GB"/>
+              </w:rPr>
+            </w:pPr>
+          </w:p>
+          <w:p>
+            <w:pPr>
+              <w:pStyle w:val="ListParagraph"/>
+              <w:ind w:left="0"/>
+              <w:jc w:val="center"/>
+              <w:rPr>
+                <w:rFonts w:ascii="Times New Roman" w:hAnsi="Times New Roman" w:cs="Times New Roman"/>
+                <w:lang w:val="en-GB"/>
+              </w:rPr>
+            </w:pPr>
+            <w:r>
+              <w:rPr>
+                <w:rFonts w:ascii="Times New Roman" w:hAnsi="Times New Roman" w:cs="Times New Roman"/>
+                <w:lang w:val="en-GB" w:eastAsia="en-GB"/>
+              </w:rPr>
+              <w:t>Records all the information about the courses available in the university as well as makes in the records changes as necessary.</w:t>
+            </w:r>
+          </w:p>
+        </w:tc>
+      </w:tr>
+      <w:tr>
+        <w:trPr>
+          <w:trHeight w:val="1201"/>
+        </w:trPr>
+        <w:tc>
+          <w:tcPr>
+            <w:tcW w:w="4111" w:type="dxa"/>
+            <w:gridSpan w:val="2"/>
+          </w:tcPr>
+          <w:p>
+            <w:pPr>
+              <w:pStyle w:val="ListParagraph"/>
+              <w:ind w:left="0"/>
+              <w:jc w:val="center"/>
+              <w:rPr>
+                <w:rFonts w:ascii="Times New Roman" w:hAnsi="Times New Roman" w:cs="Times New Roman"/>
+                <w:lang w:val="en-GB"/>
+              </w:rPr>
+            </w:pPr>
+          </w:p>
+          <w:p>
+            <w:pPr>
+              <w:pStyle w:val="ListParagraph"/>
+              <w:ind w:left="0"/>
+              <w:jc w:val="center"/>
+              <w:rPr>
+                <w:rFonts w:ascii="Times New Roman" w:hAnsi="Times New Roman" w:cs="Times New Roman"/>
+                <w:lang w:val="en-GB"/>
+              </w:rPr>
+            </w:pPr>
+            <w:r>
+              <w:rPr>
+                <w:rFonts w:ascii="Times New Roman" w:hAnsi="Times New Roman" w:cs="Times New Roman"/>
+                <w:lang w:val="en-GB"/>
+              </w:rPr>
+              <w:t>MODULE</w:t>
+            </w:r>
+          </w:p>
+        </w:tc>
+        <w:tc>
+          <w:tcPr>
+            <w:tcW w:w="4820" w:type="dxa"/>
+            <w:gridSpan w:val="2"/>
+          </w:tcPr>
+          <w:p>
+            <w:pPr>
+              <w:rPr>
+                <w:rFonts w:ascii="Times New Roman" w:hAnsi="Times New Roman" w:cs="Times New Roman"/>
+                <w:lang w:val="en-GB"/>
+              </w:rPr>
+            </w:pPr>
+          </w:p>
+          <w:p>
+            <w:pPr>
+              <w:jc w:val="center"/>
+              <w:rPr>
+                <w:rFonts w:ascii="Times New Roman" w:hAnsi="Times New Roman" w:cs="Times New Roman"/>
+                <w:lang w:val="en-GB"/>
+              </w:rPr>
+            </w:pPr>
+            <w:r>
+              <w:rPr>
+                <w:rFonts w:ascii="Times New Roman" w:hAnsi="Times New Roman" w:cs="Times New Roman"/>
+                <w:lang w:val="en-GB" w:eastAsia="en-GB"/>
+              </w:rPr>
+              <w:t>Records all the about the modules taught in the university as well as makes changes in the records as necessary.</w:t>
+            </w:r>
+          </w:p>
+        </w:tc>
+      </w:tr>
+      <w:tr>
+        <w:trPr>
+          <w:trHeight w:val="1125"/>
+        </w:trPr>
+        <w:tc>
+          <w:tcPr>
+            <w:tcW w:w="4111" w:type="dxa"/>
+            <w:gridSpan w:val="2"/>
+          </w:tcPr>
+          <w:p>
+            <w:pPr>
+              <w:pStyle w:val="ListParagraph"/>
+              <w:ind w:left="0"/>
+              <w:jc w:val="center"/>
+              <w:rPr>
+                <w:rFonts w:ascii="Times New Roman" w:hAnsi="Times New Roman" w:cs="Times New Roman"/>
+                <w:lang w:val="en-GB"/>
+              </w:rPr>
+            </w:pPr>
+          </w:p>
+          <w:p>
+            <w:pPr>
+              <w:pStyle w:val="ListParagraph"/>
+              <w:ind w:left="0"/>
+              <w:jc w:val="center"/>
+              <w:rPr>
+                <w:rFonts w:ascii="Times New Roman" w:hAnsi="Times New Roman" w:cs="Times New Roman"/>
+                <w:lang w:val="en-GB"/>
+              </w:rPr>
+            </w:pPr>
+            <w:r>
+              <w:rPr>
+                <w:rFonts w:ascii="Times New Roman" w:hAnsi="Times New Roman" w:cs="Times New Roman"/>
+                <w:lang w:val="en-GB"/>
+              </w:rPr>
+              <w:t>PERSONAL</w:t>
+            </w:r>
+            <w:r>
+              <w:rPr>
+                <w:rFonts w:ascii="Times New Roman" w:hAnsi="Times New Roman" w:cs="Times New Roman"/>
+                <w:lang w:val="en-GB"/>
+              </w:rPr>
+              <w:t>_</w:t>
+            </w:r>
+            <w:r>
+              <w:rPr>
+                <w:rFonts w:ascii="Times New Roman" w:hAnsi="Times New Roman" w:cs="Times New Roman"/>
+                <w:lang w:val="en-GB"/>
+              </w:rPr>
+              <w:t>TUTOR</w:t>
+            </w:r>
+          </w:p>
+        </w:tc>
+        <w:tc>
+          <w:tcPr>
+            <w:tcW w:w="4820" w:type="dxa"/>
+            <w:gridSpan w:val="2"/>
+          </w:tcPr>
+          <w:p>
+            <w:pPr>
+              <w:rPr>
+                <w:rFonts w:ascii="Times New Roman" w:hAnsi="Times New Roman" w:cs="Times New Roman"/>
+                <w:lang w:val="en-GB"/>
+              </w:rPr>
+            </w:pPr>
+          </w:p>
+          <w:p>
+            <w:pPr>
+              <w:jc w:val="center"/>
+              <w:rPr>
+                <w:rFonts w:ascii="Times New Roman" w:hAnsi="Times New Roman" w:cs="Times New Roman"/>
+                <w:lang w:val="en-GB"/>
+              </w:rPr>
+            </w:pPr>
+            <w:r>
+              <w:rPr>
+                <w:rFonts w:ascii="Times New Roman" w:hAnsi="Times New Roman" w:cs="Times New Roman"/>
+                <w:lang w:val="en-GB" w:eastAsia="en-GB"/>
+              </w:rPr>
+              <w:t>Records all the necessary data about personal tutors as well as makes changes in the records as necessary.</w:t>
+            </w:r>
+          </w:p>
+        </w:tc>
+      </w:tr>
+    </w:tbl>
+    <w:p>
+      <w:pPr>
+        <w:pStyle w:val="ListParagraph"/>
+        <w:ind w:left="1080"/>
+        <w:rPr>
+          <w:rFonts w:ascii="Times New Roman" w:hAnsi="Times New Roman" w:cs="Times New Roman"/>
+          <w:lang w:val="en-GB"/>
+        </w:rPr>
+      </w:pPr>
+    </w:p>
+    <w:p>
+      <w:pPr>
+        <w:pStyle w:val="ListParagraph"/>
+        <w:ind w:left="1080"/>
+        <w:rPr>
+          <w:rFonts w:ascii="Times New Roman" w:hAnsi="Times New Roman" w:cs="Times New Roman"/>
+          <w:lang w:val="en-GB"/>
+        </w:rPr>
+      </w:pPr>
+    </w:p>
+    <w:p>
+      <w:pPr>
+        <w:pStyle w:val="ListParagraph"/>
+        <w:ind w:left="1080"/>
+        <w:rPr>
+          <w:rFonts w:ascii="Times New Roman" w:hAnsi="Times New Roman" w:cs="Times New Roman"/>
+          <w:lang w:val="en-GB" w:eastAsia="en-GB"/>
+        </w:rPr>
+      </w:pPr>
+    </w:p>
+    <w:tbl>
+      <w:tblPr>
+        <w:tblStyle w:val="TableGrid"/>
+        <w:tblW w:w="8931" w:type="dxa"/>
+        <w:tblInd w:w="562" w:type="dxa"/>
+        <w:tblLook w:val="04A0" w:firstRow="1" w:lastRow="0" w:firstColumn="1" w:lastColumn="0" w:noHBand="0" w:noVBand="1"/>
+      </w:tblPr>
+      <w:tblGrid>
+        <w:gridCol w:w="3048"/>
+        <w:gridCol w:w="1063"/>
+        <w:gridCol w:w="1701"/>
+        <w:gridCol w:w="3119"/>
+      </w:tblGrid>
+      <w:tr>
+        <w:trPr>
+          <w:trHeight w:val="603"/>
+        </w:trPr>
+        <w:tc>
+          <w:tcPr>
+            <w:tcW w:w="3048" w:type="dxa"/>
+          </w:tcPr>
+          <w:p>
+            <w:pPr>
+              <w:pStyle w:val="ListParagraph"/>
+              <w:ind w:left="0"/>
+              <w:jc w:val="center"/>
+              <w:rPr>
+                <w:rFonts w:ascii="Times New Roman" w:hAnsi="Times New Roman" w:cs="Times New Roman"/>
+                <w:lang w:val="en-GB"/>
+              </w:rPr>
+            </w:pPr>
+            <w:r>
+              <w:rPr>
+                <w:rFonts w:ascii="Times New Roman" w:hAnsi="Times New Roman" w:cs="Times New Roman"/>
+                <w:lang w:val="en-GB"/>
+              </w:rPr>
+              <w:t>CLUSTER</w:t>
+            </w:r>
+          </w:p>
+        </w:tc>
+        <w:tc>
+          <w:tcPr>
+            <w:tcW w:w="2764" w:type="dxa"/>
+            <w:gridSpan w:val="2"/>
+          </w:tcPr>
+          <w:p>
+            <w:pPr>
+              <w:pStyle w:val="ListParagraph"/>
+              <w:ind w:left="0"/>
+              <w:jc w:val="center"/>
+              <w:rPr>
+                <w:rFonts w:ascii="Times New Roman" w:hAnsi="Times New Roman" w:cs="Times New Roman"/>
+                <w:lang w:val="en-GB"/>
+              </w:rPr>
+            </w:pPr>
+            <w:r>
+              <w:rPr>
+                <w:rFonts w:ascii="Times New Roman" w:hAnsi="Times New Roman" w:cs="Times New Roman"/>
+                <w:lang w:val="en-GB"/>
+              </w:rPr>
+              <w:t>INFORMATION</w:t>
+            </w:r>
+          </w:p>
+        </w:tc>
+        <w:tc>
+          <w:tcPr>
+            <w:tcW w:w="3119" w:type="dxa"/>
+          </w:tcPr>
+          <w:p>
+            <w:pPr>
+              <w:pStyle w:val="ListParagraph"/>
+              <w:ind w:left="0"/>
+              <w:jc w:val="center"/>
+              <w:rPr>
+                <w:rFonts w:ascii="Times New Roman" w:hAnsi="Times New Roman" w:cs="Times New Roman"/>
+                <w:lang w:val="en-GB"/>
+              </w:rPr>
+            </w:pPr>
+            <w:r>
+              <w:rPr>
+                <w:rFonts w:ascii="Times New Roman" w:hAnsi="Times New Roman" w:cs="Times New Roman"/>
+                <w:lang w:val="en-GB"/>
+              </w:rPr>
+              <w:t>PART 1/1</w:t>
+            </w:r>
+          </w:p>
+        </w:tc>
+      </w:tr>
+      <w:tr>
+        <w:trPr>
+          <w:trHeight w:val="980"/>
+        </w:trPr>
+        <w:tc>
+          <w:tcPr>
+            <w:tcW w:w="4111" w:type="dxa"/>
+            <w:gridSpan w:val="2"/>
+          </w:tcPr>
+          <w:p>
+            <w:pPr>
+              <w:pStyle w:val="ListParagraph"/>
+              <w:spacing w:before="240"/>
+              <w:ind w:left="0"/>
+              <w:jc w:val="center"/>
+              <w:rPr>
+                <w:rFonts w:ascii="Times New Roman" w:hAnsi="Times New Roman" w:cs="Times New Roman"/>
+                <w:lang w:val="en-GB"/>
+              </w:rPr>
+            </w:pPr>
+            <w:r>
+              <w:rPr>
+                <w:rFonts w:ascii="Times New Roman" w:hAnsi="Times New Roman" w:cs="Times New Roman"/>
+                <w:lang w:val="en-GB"/>
+              </w:rPr>
+              <w:t>PURPOSE</w:t>
+            </w:r>
+          </w:p>
+          <w:p>
+            <w:pPr>
+              <w:pStyle w:val="ListParagraph"/>
+              <w:ind w:left="0"/>
+              <w:jc w:val="center"/>
+              <w:rPr>
+                <w:rFonts w:ascii="Times New Roman" w:hAnsi="Times New Roman" w:cs="Times New Roman"/>
+                <w:lang w:val="en-GB"/>
+              </w:rPr>
+            </w:pPr>
+            <w:r>
+              <w:rPr>
+                <w:rFonts w:ascii="Times New Roman" w:hAnsi="Times New Roman" w:cs="Times New Roman"/>
+                <w:lang w:val="en-GB"/>
+              </w:rPr>
+              <w:t>Record data other important details such as schedule, attendance and so on.</w:t>
+            </w:r>
+          </w:p>
+        </w:tc>
+        <w:tc>
+          <w:tcPr>
+            <w:tcW w:w="4820" w:type="dxa"/>
+            <w:gridSpan w:val="2"/>
+          </w:tcPr>
+          <w:p>
+            <w:pPr>
+              <w:pStyle w:val="ListParagraph"/>
+              <w:spacing w:before="240"/>
+              <w:ind w:left="0"/>
+              <w:jc w:val="center"/>
+              <w:rPr>
+                <w:rFonts w:ascii="Times New Roman" w:hAnsi="Times New Roman" w:cs="Times New Roman"/>
+                <w:lang w:val="en-GB"/>
+              </w:rPr>
+            </w:pPr>
+          </w:p>
+          <w:p>
+            <w:pPr>
+              <w:pStyle w:val="ListParagraph"/>
+              <w:spacing w:before="240"/>
+              <w:ind w:left="0"/>
+              <w:jc w:val="center"/>
+              <w:rPr>
+                <w:rFonts w:ascii="Times New Roman" w:hAnsi="Times New Roman" w:cs="Times New Roman"/>
+                <w:lang w:val="en-GB"/>
+              </w:rPr>
+            </w:pPr>
+            <w:r>
+              <w:rPr>
+                <w:rFonts w:ascii="Times New Roman" w:hAnsi="Times New Roman" w:cs="Times New Roman"/>
+                <w:lang w:val="en-GB"/>
+              </w:rPr>
+              <w:t>Author - Saurab Khadka</w:t>
+            </w:r>
+          </w:p>
+          <w:p>
+            <w:pPr>
+              <w:pStyle w:val="ListParagraph"/>
+              <w:spacing w:before="240"/>
+              <w:ind w:left="0"/>
+              <w:jc w:val="center"/>
+              <w:rPr>
+                <w:rFonts w:ascii="Times New Roman" w:hAnsi="Times New Roman" w:cs="Times New Roman"/>
+                <w:lang w:val="en-GB"/>
+              </w:rPr>
+            </w:pPr>
+            <w:r>
+              <w:rPr>
+                <w:rFonts w:ascii="Times New Roman" w:hAnsi="Times New Roman" w:cs="Times New Roman"/>
+                <w:lang w:val="en-GB"/>
+              </w:rPr>
+              <w:t>Created – 10</w:t>
+            </w:r>
+            <w:r>
+              <w:rPr>
+                <w:rFonts w:ascii="Times New Roman" w:hAnsi="Times New Roman" w:cs="Times New Roman"/>
+                <w:lang w:val="en-GB"/>
+              </w:rPr>
+              <w:t xml:space="preserve"> May, 2022</w:t>
+            </w:r>
+          </w:p>
+        </w:tc>
+      </w:tr>
+      <w:tr>
+        <w:trPr>
+          <w:trHeight w:val="575"/>
+        </w:trPr>
+        <w:tc>
+          <w:tcPr>
+            <w:tcW w:w="4111" w:type="dxa"/>
+            <w:gridSpan w:val="2"/>
+          </w:tcPr>
+          <w:p>
+            <w:pPr>
+              <w:pStyle w:val="ListParagraph"/>
+              <w:ind w:left="0"/>
+              <w:jc w:val="center"/>
+              <w:rPr>
+                <w:rFonts w:ascii="Times New Roman" w:hAnsi="Times New Roman" w:cs="Times New Roman"/>
+                <w:lang w:val="en-GB"/>
+              </w:rPr>
+            </w:pPr>
+          </w:p>
+          <w:p>
+            <w:pPr>
+              <w:pStyle w:val="ListParagraph"/>
+              <w:ind w:left="0"/>
+              <w:jc w:val="center"/>
+              <w:rPr>
+                <w:rFonts w:ascii="Times New Roman" w:hAnsi="Times New Roman" w:cs="Times New Roman"/>
+                <w:lang w:val="en-GB"/>
+              </w:rPr>
+            </w:pPr>
+            <w:r>
+              <w:rPr>
+                <w:rFonts w:ascii="Times New Roman" w:hAnsi="Times New Roman" w:cs="Times New Roman"/>
+                <w:lang w:val="en-GB"/>
+              </w:rPr>
+              <w:t>Cluster Components</w:t>
+            </w:r>
+          </w:p>
+        </w:tc>
+        <w:tc>
+          <w:tcPr>
+            <w:tcW w:w="4820" w:type="dxa"/>
+            <w:gridSpan w:val="2"/>
+          </w:tcPr>
+          <w:p>
+            <w:pPr>
+              <w:pStyle w:val="ListParagraph"/>
+              <w:ind w:left="0"/>
+              <w:jc w:val="center"/>
+              <w:rPr>
+                <w:rFonts w:ascii="Times New Roman" w:hAnsi="Times New Roman" w:cs="Times New Roman"/>
+                <w:lang w:val="en-GB"/>
+              </w:rPr>
+            </w:pPr>
+          </w:p>
+          <w:p>
+            <w:pPr>
+              <w:pStyle w:val="ListParagraph"/>
+              <w:ind w:left="0"/>
+              <w:jc w:val="center"/>
+              <w:rPr>
+                <w:rFonts w:ascii="Times New Roman" w:hAnsi="Times New Roman" w:cs="Times New Roman"/>
+                <w:lang w:val="en-GB"/>
+              </w:rPr>
+            </w:pPr>
+            <w:r>
+              <w:rPr>
+                <w:rFonts w:ascii="Times New Roman" w:hAnsi="Times New Roman" w:cs="Times New Roman"/>
+                <w:lang w:val="en-GB"/>
+              </w:rPr>
+              <w:t>Description</w:t>
+            </w:r>
+          </w:p>
+        </w:tc>
+      </w:tr>
+      <w:tr>
+        <w:trPr>
+          <w:trHeight w:val="1121"/>
+        </w:trPr>
+        <w:tc>
+          <w:tcPr>
+            <w:tcW w:w="4111" w:type="dxa"/>
+            <w:gridSpan w:val="2"/>
+          </w:tcPr>
+          <w:p>
+            <w:pPr>
+              <w:pStyle w:val="ListParagraph"/>
+              <w:ind w:left="0"/>
+              <w:jc w:val="center"/>
+              <w:rPr>
+                <w:rFonts w:ascii="Times New Roman" w:hAnsi="Times New Roman" w:cs="Times New Roman"/>
+                <w:lang w:val="en-GB"/>
+              </w:rPr>
+            </w:pPr>
+          </w:p>
+          <w:p>
+            <w:pPr>
+              <w:pStyle w:val="ListParagraph"/>
+              <w:ind w:left="0"/>
+              <w:jc w:val="center"/>
+              <w:rPr>
+                <w:rFonts w:ascii="Times New Roman" w:hAnsi="Times New Roman" w:cs="Times New Roman"/>
+                <w:lang w:val="en-GB"/>
+              </w:rPr>
+            </w:pPr>
+            <w:r>
+              <w:rPr>
+                <w:rFonts w:ascii="Times New Roman" w:hAnsi="Times New Roman" w:cs="Times New Roman"/>
+                <w:lang w:val="en-GB"/>
+              </w:rPr>
+              <w:t>ATTENDANCE</w:t>
+            </w:r>
+          </w:p>
+        </w:tc>
+        <w:tc>
+          <w:tcPr>
+            <w:tcW w:w="4820" w:type="dxa"/>
+            <w:gridSpan w:val="2"/>
+          </w:tcPr>
+          <w:p>
+            <w:pPr>
+              <w:pStyle w:val="ListParagraph"/>
+              <w:ind w:left="0"/>
+              <w:jc w:val="center"/>
+              <w:rPr>
+                <w:rFonts w:ascii="Times New Roman" w:hAnsi="Times New Roman" w:cs="Times New Roman"/>
+                <w:lang w:val="en-GB" w:eastAsia="en-GB"/>
+              </w:rPr>
+            </w:pPr>
+          </w:p>
+          <w:p>
+            <w:pPr>
+              <w:pStyle w:val="ListParagraph"/>
+              <w:ind w:left="0"/>
+              <w:jc w:val="center"/>
+              <w:rPr>
+                <w:rFonts w:ascii="Times New Roman" w:hAnsi="Times New Roman" w:cs="Times New Roman"/>
+                <w:lang w:val="en-GB"/>
+              </w:rPr>
+            </w:pPr>
+            <w:r>
+              <w:rPr>
+                <w:rFonts w:ascii="Times New Roman" w:hAnsi="Times New Roman" w:cs="Times New Roman"/>
+                <w:lang w:val="en-GB" w:eastAsia="en-GB"/>
+              </w:rPr>
+              <w:t>Records data about student’s attendance as well as makes changes in the records as necessary.</w:t>
+            </w:r>
+          </w:p>
+        </w:tc>
+      </w:tr>
+      <w:tr>
+        <w:trPr>
+          <w:trHeight w:val="1201"/>
+        </w:trPr>
+        <w:tc>
+          <w:tcPr>
+            <w:tcW w:w="4111" w:type="dxa"/>
+            <w:gridSpan w:val="2"/>
+          </w:tcPr>
+          <w:p>
+            <w:pPr>
+              <w:pStyle w:val="ListParagraph"/>
+              <w:ind w:left="0"/>
+              <w:jc w:val="center"/>
+              <w:rPr>
+                <w:rFonts w:ascii="Times New Roman" w:hAnsi="Times New Roman" w:cs="Times New Roman"/>
+                <w:lang w:val="en-GB"/>
+              </w:rPr>
+            </w:pPr>
+          </w:p>
+          <w:p>
+            <w:pPr>
+              <w:pStyle w:val="ListParagraph"/>
+              <w:ind w:left="0"/>
+              <w:jc w:val="center"/>
+              <w:rPr>
+                <w:rFonts w:ascii="Times New Roman" w:hAnsi="Times New Roman" w:cs="Times New Roman"/>
+                <w:lang w:val="en-GB"/>
+              </w:rPr>
+            </w:pPr>
+            <w:r>
+              <w:rPr>
+                <w:rFonts w:ascii="Times New Roman" w:hAnsi="Times New Roman" w:cs="Times New Roman"/>
+                <w:lang w:val="en-GB"/>
+              </w:rPr>
+              <w:t>TIMETABLE</w:t>
+            </w:r>
+          </w:p>
+        </w:tc>
+        <w:tc>
+          <w:tcPr>
+            <w:tcW w:w="4820" w:type="dxa"/>
+            <w:gridSpan w:val="2"/>
+          </w:tcPr>
+          <w:p>
+            <w:pPr>
+              <w:rPr>
+                <w:rFonts w:ascii="Times New Roman" w:hAnsi="Times New Roman" w:cs="Times New Roman"/>
+                <w:lang w:val="en-GB"/>
+              </w:rPr>
+            </w:pPr>
+          </w:p>
+          <w:p>
+            <w:pPr>
+              <w:jc w:val="center"/>
+              <w:rPr>
+                <w:rFonts w:ascii="Times New Roman" w:hAnsi="Times New Roman" w:cs="Times New Roman"/>
+                <w:lang w:val="en-GB"/>
+              </w:rPr>
+            </w:pPr>
+            <w:r>
+              <w:rPr>
+                <w:rFonts w:ascii="Times New Roman" w:hAnsi="Times New Roman" w:cs="Times New Roman"/>
+                <w:lang w:val="en-GB" w:eastAsia="en-GB"/>
+              </w:rPr>
+              <w:t>Records the timetable of the courses as well as makes changes in the records as necessary.</w:t>
+            </w:r>
+          </w:p>
+        </w:tc>
+      </w:tr>
+      <w:tr>
+        <w:trPr>
+          <w:trHeight w:val="1125"/>
+        </w:trPr>
+        <w:tc>
+          <w:tcPr>
+            <w:tcW w:w="4111" w:type="dxa"/>
+            <w:gridSpan w:val="2"/>
+          </w:tcPr>
+          <w:p>
+            <w:pPr>
+              <w:pStyle w:val="ListParagraph"/>
+              <w:ind w:left="0"/>
+              <w:jc w:val="center"/>
+              <w:rPr>
+                <w:rFonts w:ascii="Times New Roman" w:hAnsi="Times New Roman" w:cs="Times New Roman"/>
+                <w:lang w:val="en-GB"/>
+              </w:rPr>
+            </w:pPr>
+          </w:p>
+          <w:p>
+            <w:pPr>
+              <w:pStyle w:val="ListParagraph"/>
+              <w:ind w:left="0"/>
+              <w:jc w:val="center"/>
+              <w:rPr>
+                <w:rFonts w:ascii="Times New Roman" w:hAnsi="Times New Roman" w:cs="Times New Roman"/>
+                <w:lang w:val="en-GB"/>
+              </w:rPr>
+            </w:pPr>
+            <w:r>
+              <w:rPr>
+                <w:rFonts w:ascii="Times New Roman" w:hAnsi="Times New Roman" w:cs="Times New Roman"/>
+                <w:lang w:val="en-GB"/>
+              </w:rPr>
+              <w:t>REPORT</w:t>
+            </w:r>
+          </w:p>
+        </w:tc>
+        <w:tc>
+          <w:tcPr>
+            <w:tcW w:w="4820" w:type="dxa"/>
+            <w:gridSpan w:val="2"/>
+          </w:tcPr>
+          <w:p>
+            <w:pPr>
+              <w:rPr>
+                <w:rFonts w:ascii="Times New Roman" w:hAnsi="Times New Roman" w:cs="Times New Roman"/>
+                <w:lang w:val="en-GB"/>
+              </w:rPr>
+            </w:pPr>
+          </w:p>
+          <w:p>
+            <w:pPr>
+              <w:jc w:val="center"/>
+              <w:rPr>
+                <w:rFonts w:ascii="Times New Roman" w:hAnsi="Times New Roman" w:cs="Times New Roman"/>
+                <w:lang w:val="en-GB"/>
+              </w:rPr>
+            </w:pPr>
+            <w:r>
+              <w:rPr>
+                <w:rFonts w:ascii="Times New Roman" w:hAnsi="Times New Roman" w:cs="Times New Roman"/>
+                <w:lang w:val="en-GB" w:eastAsia="en-GB"/>
+              </w:rPr>
+              <w:t>Generates report about all the record of student and staff of the university.</w:t>
+            </w:r>
+          </w:p>
+        </w:tc>
+      </w:tr>
+      <w:tr>
+        <w:trPr>
+          <w:trHeight w:val="1125"/>
+        </w:trPr>
+        <w:tc>
+          <w:tcPr>
+            <w:tcW w:w="4111" w:type="dxa"/>
+            <w:gridSpan w:val="2"/>
+          </w:tcPr>
+          <w:p>
+            <w:pPr>
+              <w:pStyle w:val="ListParagraph"/>
+              <w:ind w:left="0"/>
+              <w:jc w:val="center"/>
+              <w:rPr>
+                <w:rFonts w:ascii="Times New Roman" w:hAnsi="Times New Roman" w:cs="Times New Roman"/>
+                <w:lang w:val="en-GB"/>
+              </w:rPr>
+            </w:pPr>
+          </w:p>
+          <w:p>
+            <w:pPr>
+              <w:pStyle w:val="ListParagraph"/>
+              <w:ind w:left="0"/>
+              <w:jc w:val="center"/>
+              <w:rPr>
+                <w:rFonts w:ascii="Times New Roman" w:hAnsi="Times New Roman" w:cs="Times New Roman"/>
+                <w:lang w:val="en-GB"/>
+              </w:rPr>
+            </w:pPr>
+            <w:r>
+              <w:rPr>
+                <w:rFonts w:ascii="Times New Roman" w:hAnsi="Times New Roman" w:cs="Times New Roman"/>
+                <w:lang w:val="en-GB"/>
+              </w:rPr>
+              <w:t>DIARY</w:t>
+            </w:r>
+          </w:p>
+        </w:tc>
+        <w:tc>
+          <w:tcPr>
+            <w:tcW w:w="4820" w:type="dxa"/>
+            <w:gridSpan w:val="2"/>
+          </w:tcPr>
+          <w:p>
+            <w:pPr>
+              <w:rPr>
+                <w:rFonts w:ascii="Times New Roman" w:hAnsi="Times New Roman" w:cs="Times New Roman"/>
+                <w:lang w:val="en-GB"/>
+              </w:rPr>
+            </w:pPr>
+          </w:p>
+          <w:p>
+            <w:pPr>
+              <w:jc w:val="center"/>
+              <w:rPr>
+                <w:rFonts w:ascii="Times New Roman" w:hAnsi="Times New Roman" w:cs="Times New Roman"/>
+                <w:lang w:val="en-GB"/>
+              </w:rPr>
+            </w:pPr>
+            <w:r>
+              <w:rPr>
+                <w:rFonts w:ascii="Times New Roman" w:hAnsi="Times New Roman" w:cs="Times New Roman"/>
+                <w:lang w:val="en-GB"/>
+              </w:rPr>
+              <w:t>Keeps record of any necessary schedules or any other information provided to the students.</w:t>
+            </w:r>
+          </w:p>
+        </w:tc>
+      </w:tr>
+    </w:tbl>
+    <w:p>
+      <w:pPr>
+        <w:pStyle w:val="ListParagraph"/>
+        <w:ind w:left="1080"/>
+        <w:rPr>
+          <w:rFonts w:ascii="Times New Roman" w:hAnsi="Times New Roman" w:cs="Times New Roman"/>
+          <w:lang w:val="en-GB"/>
+        </w:rPr>
+      </w:pPr>
+    </w:p>
+    <w:p>
+      <w:pPr>
+        <w:pStyle w:val="ListParagraph"/>
+        <w:ind w:left="1080"/>
+        <w:rPr>
+          <w:rFonts w:ascii="Times New Roman" w:hAnsi="Times New Roman" w:cs="Times New Roman"/>
+          <w:lang w:val="en-GB"/>
+        </w:rPr>
+      </w:pPr>
+    </w:p>
+    <w:p>
+      <w:pPr>
+        <w:pStyle w:val="ListParagraph"/>
+        <w:numPr>
+          <w:ilvl w:val="2"/>
+          <w:numId w:val="3"/>
+        </w:numPr>
+        <w:spacing w:after="160" w:line="259" w:lineRule="auto"/>
+        <w:rPr>
+          <w:rFonts w:ascii="Times New Roman" w:hAnsi="Times New Roman" w:cs="Times New Roman"/>
+          <w:lang w:val="en-GB"/>
+        </w:rPr>
+      </w:pPr>
+      <w:r>
+        <w:rPr>
+          <w:rFonts w:ascii="Times New Roman" w:hAnsi="Times New Roman" w:cs="Times New Roman"/>
+          <w:lang w:val="en-GB"/>
+        </w:rPr>
+        <w:t>BON Class Charts</w:t>
+      </w:r>
+    </w:p>
+    <w:p>
+      <w:pPr>
+        <w:pStyle w:val="ListParagraph"/>
+        <w:spacing w:after="160" w:line="259" w:lineRule="auto"/>
+        <w:ind w:left="1080"/>
+        <w:rPr>
+          <w:rFonts w:ascii="Times New Roman" w:hAnsi="Times New Roman" w:cs="Times New Roman"/>
+          <w:lang w:val="en-GB"/>
+        </w:rPr>
+      </w:pPr>
+    </w:p>
+    <w:p>
+      <w:pPr>
+        <w:pStyle w:val="ListParagraph"/>
+        <w:spacing w:after="160" w:line="259" w:lineRule="auto"/>
+        <w:ind w:left="1080"/>
+        <w:rPr>
+          <w:rFonts w:ascii="Times New Roman" w:hAnsi="Times New Roman" w:cs="Times New Roman"/>
+          <w:lang w:val="en-GB"/>
         </w:rPr>
       </w:pPr>
       <w:bookmarkStart w:id="0" w:name="_GoBack"/>

</xml_diff>

<commit_message>
Relevant caption Added 2
</commit_message>
<xml_diff>
--- a/Documentation/Course Management System.docx
+++ b/Documentation/Course Management System.docx
@@ -4,7 +4,30 @@
   <w:body>
     <w:p>
       <w:pPr>
+        <w:pStyle w:val="Caption"/>
+      </w:pPr>
+      <w:r>
+        <w:t xml:space="preserve">Figure </w:t>
+      </w:r>
+      <w:fldSimple w:instr=" SEQ Figure \* ARABIC ">
+        <w:r>
+          <w:rPr>
+            <w:noProof/>
+          </w:rPr>
+          <w:t>1</w:t>
+        </w:r>
+      </w:fldSimple>
+      <w:r>
+        <w:t xml:space="preserve"> Module Section in </w:t>
+      </w:r>
+      <w:r>
+        <w:t>Student Portal</w:t>
+      </w:r>
+    </w:p>
+    <w:p>
+      <w:pPr>
         <w:pStyle w:val="ListParagraph"/>
+        <w:keepNext/>
         <w:numPr>
           <w:ilvl w:val="0"/>
           <w:numId w:val="10"/>
@@ -179,13 +202,23 @@
           <w:lang w:val="en-GB"/>
         </w:rPr>
       </w:pPr>
+      <w:proofErr w:type="spellStart"/>
       <w:r>
         <w:rPr>
           <w:rFonts w:ascii="Times New Roman" w:hAnsi="Times New Roman" w:cs="Times New Roman"/>
           <w:b/>
           <w:lang w:val="en-GB"/>
         </w:rPr>
-        <w:t xml:space="preserve">Dr. </w:t>
+        <w:t>Dr.</w:t>
+      </w:r>
+      <w:proofErr w:type="spellEnd"/>
+      <w:r>
+        <w:rPr>
+          <w:rFonts w:ascii="Times New Roman" w:hAnsi="Times New Roman" w:cs="Times New Roman"/>
+          <w:b/>
+          <w:lang w:val="en-GB"/>
+        </w:rPr>
+        <w:t xml:space="preserve"> </w:t>
       </w:r>
       <w:r>
         <w:rPr>
@@ -365,7 +398,27 @@
           <w:szCs w:val="24"/>
           <w:lang w:val="en-GB"/>
         </w:rPr>
-        <w:t>We are assuming not everyone who are accessible to the system can use all the functionalities? Could you briefly explain who can access which functionality and who is prohibited?</w:t>
+        <w:t xml:space="preserve">We are assuming not everyone who are accessible to the system can use all the </w:t>
+      </w:r>
+      <w:proofErr w:type="gramStart"/>
+      <w:r>
+        <w:rPr>
+          <w:rFonts w:ascii="Times New Roman" w:hAnsi="Times New Roman" w:cs="Times New Roman"/>
+          <w:sz w:val="24"/>
+          <w:szCs w:val="24"/>
+          <w:lang w:val="en-GB"/>
+        </w:rPr>
+        <w:t>functionalities?</w:t>
+      </w:r>
+      <w:proofErr w:type="gramEnd"/>
+      <w:r>
+        <w:rPr>
+          <w:rFonts w:ascii="Times New Roman" w:hAnsi="Times New Roman" w:cs="Times New Roman"/>
+          <w:sz w:val="24"/>
+          <w:szCs w:val="24"/>
+          <w:lang w:val="en-GB"/>
+        </w:rPr>
+        <w:t xml:space="preserve"> Could you briefly explain who can access which functionality and who is prohibited?</w:t>
       </w:r>
     </w:p>
     <w:p>
@@ -501,6 +554,7 @@
           <w:szCs w:val="24"/>
           <w:lang w:val="en-GB"/>
         </w:rPr>
+        <w:lastRenderedPageBreak/>
         <w:t>In terms of all the modules, do you have any of higher priorities? If in case of chance of delay, is there a part we can skip?</w:t>
       </w:r>
     </w:p>
@@ -652,13 +706,23 @@
           <w:lang w:val="en-GB"/>
         </w:rPr>
       </w:pPr>
+      <w:proofErr w:type="spellStart"/>
       <w:r>
         <w:rPr>
           <w:rFonts w:ascii="Times New Roman" w:hAnsi="Times New Roman" w:cs="Times New Roman"/>
           <w:b/>
           <w:lang w:val="en-GB"/>
         </w:rPr>
-        <w:t>Dr. Raj Singh (Senior lecturer, Module leader, Personal Tutor)</w:t>
+        <w:t>Dr.</w:t>
+      </w:r>
+      <w:proofErr w:type="spellEnd"/>
+      <w:r>
+        <w:rPr>
+          <w:rFonts w:ascii="Times New Roman" w:hAnsi="Times New Roman" w:cs="Times New Roman"/>
+          <w:b/>
+          <w:lang w:val="en-GB"/>
+        </w:rPr>
+        <w:t xml:space="preserve"> Raj Singh (Senior lecturer, Module leader, Personal Tutor)</w:t>
       </w:r>
     </w:p>
     <w:p>
@@ -868,6 +932,7 @@
           <w:lang w:val="en-GB"/>
         </w:rPr>
       </w:pPr>
+      <w:proofErr w:type="spellStart"/>
       <w:r>
         <w:rPr>
           <w:rFonts w:ascii="Times New Roman" w:hAnsi="Times New Roman" w:cs="Times New Roman"/>
@@ -877,6 +942,7 @@
         </w:rPr>
         <w:t>Saurab</w:t>
       </w:r>
+      <w:proofErr w:type="spellEnd"/>
     </w:p>
     <w:p>
       <w:pPr>
@@ -894,6 +960,7 @@
           <w:lang w:val="en-GB"/>
         </w:rPr>
       </w:pPr>
+      <w:proofErr w:type="spellStart"/>
       <w:r>
         <w:rPr>
           <w:rFonts w:ascii="Times New Roman" w:hAnsi="Times New Roman" w:cs="Times New Roman"/>
@@ -903,6 +970,7 @@
         </w:rPr>
         <w:t>Sadikshya</w:t>
       </w:r>
+      <w:proofErr w:type="spellEnd"/>
     </w:p>
     <w:p>
       <w:pPr>
@@ -1132,6 +1200,7 @@
                 <w:lang w:val="en-GB"/>
               </w:rPr>
             </w:pPr>
+            <w:proofErr w:type="spellStart"/>
             <w:r>
               <w:rPr>
                 <w:rFonts w:ascii="Times New Roman" w:hAnsi="Times New Roman" w:cs="Times New Roman"/>
@@ -1142,6 +1211,7 @@
               <w:lastRenderedPageBreak/>
               <w:t>Sadikshya</w:t>
             </w:r>
+            <w:proofErr w:type="spellEnd"/>
           </w:p>
         </w:tc>
         <w:tc>
@@ -1271,6 +1341,7 @@
                 <w:lang w:val="en-GB"/>
               </w:rPr>
             </w:pPr>
+            <w:proofErr w:type="spellStart"/>
             <w:r>
               <w:rPr>
                 <w:rFonts w:ascii="Times New Roman" w:hAnsi="Times New Roman" w:cs="Times New Roman"/>
@@ -1280,6 +1351,7 @@
               </w:rPr>
               <w:t>Saurab</w:t>
             </w:r>
+            <w:proofErr w:type="spellEnd"/>
           </w:p>
         </w:tc>
         <w:tc>
@@ -1358,7 +1430,27 @@
                 <w:szCs w:val="24"/>
                 <w:lang w:val="en-GB"/>
               </w:rPr>
-              <w:t>At the time, no any additional documents file is prepared regarding anything expect for the ones that is already provided. But in case of any need, it can be communicated through mail.</w:t>
+              <w:t xml:space="preserve">At the time, </w:t>
+            </w:r>
+            <w:proofErr w:type="gramStart"/>
+            <w:r>
+              <w:rPr>
+                <w:rFonts w:ascii="Times New Roman" w:hAnsi="Times New Roman" w:cs="Times New Roman"/>
+                <w:sz w:val="24"/>
+                <w:szCs w:val="24"/>
+                <w:lang w:val="en-GB"/>
+              </w:rPr>
+              <w:t>no any</w:t>
+            </w:r>
+            <w:proofErr w:type="gramEnd"/>
+            <w:r>
+              <w:rPr>
+                <w:rFonts w:ascii="Times New Roman" w:hAnsi="Times New Roman" w:cs="Times New Roman"/>
+                <w:sz w:val="24"/>
+                <w:szCs w:val="24"/>
+                <w:lang w:val="en-GB"/>
+              </w:rPr>
+              <w:t xml:space="preserve"> additional documents file is prepared regarding anything expect for the ones that is already provided. But in case of any need, it can be communicated through mail.</w:t>
             </w:r>
           </w:p>
         </w:tc>
@@ -1586,7 +1678,27 @@
                 <w:szCs w:val="24"/>
                 <w:lang w:val="en-GB"/>
               </w:rPr>
-              <w:t xml:space="preserve">From the security point of view, the particular roles like students, tutor, staff should not be given access to any other information except related to them. </w:t>
+              <w:t xml:space="preserve">From the security point of view, the </w:t>
+            </w:r>
+            <w:proofErr w:type="gramStart"/>
+            <w:r>
+              <w:rPr>
+                <w:rFonts w:ascii="Times New Roman" w:hAnsi="Times New Roman" w:cs="Times New Roman"/>
+                <w:sz w:val="24"/>
+                <w:szCs w:val="24"/>
+                <w:lang w:val="en-GB"/>
+              </w:rPr>
+              <w:t>particular roles</w:t>
+            </w:r>
+            <w:proofErr w:type="gramEnd"/>
+            <w:r>
+              <w:rPr>
+                <w:rFonts w:ascii="Times New Roman" w:hAnsi="Times New Roman" w:cs="Times New Roman"/>
+                <w:sz w:val="24"/>
+                <w:szCs w:val="24"/>
+                <w:lang w:val="en-GB"/>
+              </w:rPr>
+              <w:t xml:space="preserve"> like students, tutor, staff should not be given access to any other information except related to them. </w:t>
             </w:r>
           </w:p>
         </w:tc>
@@ -1664,6 +1776,7 @@
                 <w:lang w:val="en-GB"/>
               </w:rPr>
             </w:pPr>
+            <w:proofErr w:type="spellStart"/>
             <w:r>
               <w:rPr>
                 <w:rFonts w:ascii="Times New Roman" w:hAnsi="Times New Roman" w:cs="Times New Roman"/>
@@ -1674,6 +1787,7 @@
               <w:lastRenderedPageBreak/>
               <w:t>Sadikshya</w:t>
             </w:r>
+            <w:proofErr w:type="spellEnd"/>
           </w:p>
         </w:tc>
         <w:tc>
@@ -1751,7 +1865,27 @@
                 <w:szCs w:val="24"/>
                 <w:lang w:val="en-GB"/>
               </w:rPr>
-              <w:t xml:space="preserve">For the font colour, theme and everything else, Nile can be taken as a reference. It could be used to create the UI of the system. </w:t>
+              <w:t xml:space="preserve">For the font colour, </w:t>
+            </w:r>
+            <w:proofErr w:type="gramStart"/>
+            <w:r>
+              <w:rPr>
+                <w:rFonts w:ascii="Times New Roman" w:hAnsi="Times New Roman" w:cs="Times New Roman"/>
+                <w:sz w:val="24"/>
+                <w:szCs w:val="24"/>
+                <w:lang w:val="en-GB"/>
+              </w:rPr>
+              <w:t>theme</w:t>
+            </w:r>
+            <w:proofErr w:type="gramEnd"/>
+            <w:r>
+              <w:rPr>
+                <w:rFonts w:ascii="Times New Roman" w:hAnsi="Times New Roman" w:cs="Times New Roman"/>
+                <w:sz w:val="24"/>
+                <w:szCs w:val="24"/>
+                <w:lang w:val="en-GB"/>
+              </w:rPr>
+              <w:t xml:space="preserve"> and everything else, Nile can be taken as a reference. It could be used to create the UI of the system. </w:t>
             </w:r>
           </w:p>
           <w:p>
@@ -1858,6 +1992,7 @@
                 <w:lang w:val="en-GB"/>
               </w:rPr>
             </w:pPr>
+            <w:proofErr w:type="spellStart"/>
             <w:r>
               <w:rPr>
                 <w:rFonts w:ascii="Times New Roman" w:hAnsi="Times New Roman" w:cs="Times New Roman"/>
@@ -1867,6 +2002,7 @@
               </w:rPr>
               <w:t>Saurab</w:t>
             </w:r>
+            <w:proofErr w:type="spellEnd"/>
           </w:p>
         </w:tc>
         <w:tc>
@@ -1915,7 +2051,29 @@
                 <w:u w:val="single"/>
                 <w:lang w:val="en-GB"/>
               </w:rPr>
-              <w:t>We are assuming not everyone who are accessible to the system can use all the functionalities? Could you briefly explain who can access which functionality and who is prohibited?</w:t>
+              <w:t xml:space="preserve">We are assuming not everyone who are accessible to the system can use all the </w:t>
+            </w:r>
+            <w:proofErr w:type="gramStart"/>
+            <w:r>
+              <w:rPr>
+                <w:rFonts w:ascii="Times New Roman" w:hAnsi="Times New Roman" w:cs="Times New Roman"/>
+                <w:sz w:val="24"/>
+                <w:szCs w:val="24"/>
+                <w:u w:val="single"/>
+                <w:lang w:val="en-GB"/>
+              </w:rPr>
+              <w:t>functionalities?</w:t>
+            </w:r>
+            <w:proofErr w:type="gramEnd"/>
+            <w:r>
+              <w:rPr>
+                <w:rFonts w:ascii="Times New Roman" w:hAnsi="Times New Roman" w:cs="Times New Roman"/>
+                <w:sz w:val="24"/>
+                <w:szCs w:val="24"/>
+                <w:u w:val="single"/>
+                <w:lang w:val="en-GB"/>
+              </w:rPr>
+              <w:t xml:space="preserve"> Could you briefly explain who can access which functionality and who is prohibited?</w:t>
             </w:r>
           </w:p>
           <w:p>
@@ -2159,6 +2317,7 @@
                 <w:lang w:val="en-GB"/>
               </w:rPr>
             </w:pPr>
+            <w:proofErr w:type="gramStart"/>
             <w:r>
               <w:rPr>
                 <w:rFonts w:ascii="Times New Roman" w:hAnsi="Times New Roman" w:cs="Times New Roman"/>
@@ -2166,18 +2325,18 @@
                 <w:szCs w:val="24"/>
                 <w:lang w:val="en-GB"/>
               </w:rPr>
-              <w:t>At the moment, there are no analytical reports. Hence, if talking about non-functional requirements, it would be good to see the webpage loading within 3 seconds.</w:t>
-            </w:r>
-          </w:p>
-          <w:p>
-            <w:pPr>
+              <w:t>At the moment</w:t>
+            </w:r>
+            <w:proofErr w:type="gramEnd"/>
+            <w:r>
               <w:rPr>
                 <w:rFonts w:ascii="Times New Roman" w:hAnsi="Times New Roman" w:cs="Times New Roman"/>
                 <w:sz w:val="24"/>
                 <w:szCs w:val="24"/>
                 <w:lang w:val="en-GB"/>
               </w:rPr>
-            </w:pPr>
+              <w:t>, there are no analytical reports. Hence, if talking about non-functional requirements, it would be good to see the webpage loading within 3 seconds.</w:t>
+            </w:r>
           </w:p>
           <w:p>
             <w:pPr>
@@ -2188,14 +2347,44 @@
                 <w:lang w:val="en-GB"/>
               </w:rPr>
             </w:pPr>
-            <w:r>
+          </w:p>
+          <w:p>
+            <w:pPr>
               <w:rPr>
                 <w:rFonts w:ascii="Times New Roman" w:hAnsi="Times New Roman" w:cs="Times New Roman"/>
                 <w:sz w:val="24"/>
                 <w:szCs w:val="24"/>
                 <w:lang w:val="en-GB"/>
               </w:rPr>
-              <w:t>As regard to others, the security mapping between the roles and authorised access to the functions is already specified. And about the back end development, backup of the codes should be maintained so that in case of any unfortunate problem, the codes can be easily retrieved.</w:t>
+            </w:pPr>
+            <w:r>
+              <w:rPr>
+                <w:rFonts w:ascii="Times New Roman" w:hAnsi="Times New Roman" w:cs="Times New Roman"/>
+                <w:sz w:val="24"/>
+                <w:szCs w:val="24"/>
+                <w:lang w:val="en-GB"/>
+              </w:rPr>
+              <w:t xml:space="preserve">As regard to others, the security mapping between the roles and authorised access to the functions is already specified. And about the </w:t>
+            </w:r>
+            <w:proofErr w:type="gramStart"/>
+            <w:r>
+              <w:rPr>
+                <w:rFonts w:ascii="Times New Roman" w:hAnsi="Times New Roman" w:cs="Times New Roman"/>
+                <w:sz w:val="24"/>
+                <w:szCs w:val="24"/>
+                <w:lang w:val="en-GB"/>
+              </w:rPr>
+              <w:t>back end</w:t>
+            </w:r>
+            <w:proofErr w:type="gramEnd"/>
+            <w:r>
+              <w:rPr>
+                <w:rFonts w:ascii="Times New Roman" w:hAnsi="Times New Roman" w:cs="Times New Roman"/>
+                <w:sz w:val="24"/>
+                <w:szCs w:val="24"/>
+                <w:lang w:val="en-GB"/>
+              </w:rPr>
+              <w:t xml:space="preserve"> development, backup of the codes should be maintained so that in case of any unfortunate problem, the codes can be easily retrieved.</w:t>
             </w:r>
           </w:p>
         </w:tc>
@@ -2274,6 +2463,7 @@
                 <w:lang w:val="en-GB"/>
               </w:rPr>
             </w:pPr>
+            <w:proofErr w:type="spellStart"/>
             <w:r>
               <w:rPr>
                 <w:rFonts w:ascii="Times New Roman" w:hAnsi="Times New Roman" w:cs="Times New Roman"/>
@@ -2281,7 +2471,17 @@
                 <w:szCs w:val="24"/>
                 <w:lang w:val="en-GB"/>
               </w:rPr>
-              <w:t xml:space="preserve">Saurab </w:t>
+              <w:t>Saurab</w:t>
+            </w:r>
+            <w:proofErr w:type="spellEnd"/>
+            <w:r>
+              <w:rPr>
+                <w:rFonts w:ascii="Times New Roman" w:hAnsi="Times New Roman" w:cs="Times New Roman"/>
+                <w:sz w:val="24"/>
+                <w:szCs w:val="24"/>
+                <w:lang w:val="en-GB"/>
+              </w:rPr>
+              <w:t xml:space="preserve"> </w:t>
             </w:r>
           </w:p>
         </w:tc>
@@ -2577,6 +2777,7 @@
                 <w:lang w:val="en-GB"/>
               </w:rPr>
             </w:pPr>
+            <w:proofErr w:type="spellStart"/>
             <w:r>
               <w:rPr>
                 <w:rFonts w:ascii="Times New Roman" w:hAnsi="Times New Roman" w:cs="Times New Roman"/>
@@ -2586,6 +2787,7 @@
               </w:rPr>
               <w:t>Saurab</w:t>
             </w:r>
+            <w:proofErr w:type="spellEnd"/>
           </w:p>
         </w:tc>
         <w:tc>
@@ -2770,6 +2972,7 @@
                 <w:lang w:val="en-GB"/>
               </w:rPr>
             </w:pPr>
+            <w:proofErr w:type="spellStart"/>
             <w:r>
               <w:rPr>
                 <w:rFonts w:ascii="Times New Roman" w:hAnsi="Times New Roman" w:cs="Times New Roman"/>
@@ -2779,6 +2982,7 @@
               </w:rPr>
               <w:t>Sadikshya</w:t>
             </w:r>
+            <w:proofErr w:type="spellEnd"/>
           </w:p>
         </w:tc>
         <w:tc>
@@ -2935,6 +3139,7 @@
                 <w:lang w:val="en-GB"/>
               </w:rPr>
             </w:pPr>
+            <w:proofErr w:type="spellStart"/>
             <w:r>
               <w:rPr>
                 <w:rFonts w:ascii="Times New Roman" w:hAnsi="Times New Roman" w:cs="Times New Roman"/>
@@ -2944,6 +3149,7 @@
               </w:rPr>
               <w:t>Saurab</w:t>
             </w:r>
+            <w:proofErr w:type="spellEnd"/>
           </w:p>
         </w:tc>
         <w:tc>
@@ -3014,6 +3220,7 @@
                 <w:lang w:val="en-GB"/>
               </w:rPr>
             </w:pPr>
+            <w:proofErr w:type="gramStart"/>
             <w:r>
               <w:rPr>
                 <w:rFonts w:ascii="Times New Roman" w:hAnsi="Times New Roman" w:cs="Times New Roman"/>
@@ -3021,18 +3228,18 @@
                 <w:szCs w:val="24"/>
                 <w:lang w:val="en-GB"/>
               </w:rPr>
-              <w:t xml:space="preserve">As a course leader, what is wanted is being able to see what subjects are available in the course and what the modules are. Should have access to the course study materials uploaded by concerned authorities, and if required access to change the materials. </w:t>
-            </w:r>
-          </w:p>
-          <w:p>
-            <w:pPr>
+              <w:t>As a course leader, what</w:t>
+            </w:r>
+            <w:proofErr w:type="gramEnd"/>
+            <w:r>
               <w:rPr>
                 <w:rFonts w:ascii="Times New Roman" w:hAnsi="Times New Roman" w:cs="Times New Roman"/>
                 <w:sz w:val="24"/>
                 <w:szCs w:val="24"/>
                 <w:lang w:val="en-GB"/>
               </w:rPr>
-            </w:pPr>
+              <w:t xml:space="preserve"> is wanted is being able to see what subjects are available in the course and what the modules are. Should have access to the course study materials uploaded by concerned authorities, and if required access to change the materials. </w:t>
+            </w:r>
           </w:p>
           <w:p>
             <w:pPr>
@@ -3043,14 +3250,44 @@
                 <w:lang w:val="en-GB"/>
               </w:rPr>
             </w:pPr>
-            <w:r>
+          </w:p>
+          <w:p>
+            <w:pPr>
               <w:rPr>
                 <w:rFonts w:ascii="Times New Roman" w:hAnsi="Times New Roman" w:cs="Times New Roman"/>
                 <w:sz w:val="24"/>
                 <w:szCs w:val="24"/>
                 <w:lang w:val="en-GB"/>
               </w:rPr>
-              <w:t>Also, see how the classes are going, their progress and participation is particular classes. Monitor how the assignments are happening and performance of each student. As a course leader, some of the requirements.</w:t>
+            </w:pPr>
+            <w:r>
+              <w:rPr>
+                <w:rFonts w:ascii="Times New Roman" w:hAnsi="Times New Roman" w:cs="Times New Roman"/>
+                <w:sz w:val="24"/>
+                <w:szCs w:val="24"/>
+                <w:lang w:val="en-GB"/>
+              </w:rPr>
+              <w:t xml:space="preserve">Also, see how the classes are going, their progress and participation is </w:t>
+            </w:r>
+            <w:proofErr w:type="gramStart"/>
+            <w:r>
+              <w:rPr>
+                <w:rFonts w:ascii="Times New Roman" w:hAnsi="Times New Roman" w:cs="Times New Roman"/>
+                <w:sz w:val="24"/>
+                <w:szCs w:val="24"/>
+                <w:lang w:val="en-GB"/>
+              </w:rPr>
+              <w:t>particular classes</w:t>
+            </w:r>
+            <w:proofErr w:type="gramEnd"/>
+            <w:r>
+              <w:rPr>
+                <w:rFonts w:ascii="Times New Roman" w:hAnsi="Times New Roman" w:cs="Times New Roman"/>
+                <w:sz w:val="24"/>
+                <w:szCs w:val="24"/>
+                <w:lang w:val="en-GB"/>
+              </w:rPr>
+              <w:t>. Monitor how the assignments are happening and performance of each student. As a course leader, some of the requirements.</w:t>
             </w:r>
           </w:p>
         </w:tc>
@@ -3173,7 +3410,21 @@
         <w:rPr>
           <w:rFonts w:ascii="Times New Roman" w:hAnsi="Times New Roman" w:cs="Times New Roman"/>
         </w:rPr>
-        <w:t xml:space="preserve">The Equality Act of 2010 legally protects people against discrimination in the workplace and in society as a whole. We've replaced pre- taboos with a single law that's easier to understand and, in certain cases, enhances protection. It shows the various ways in which it is illegal to treat someone. </w:t>
+        <w:t xml:space="preserve">The Equality Act of 2010 legally protects people against discrimination in the workplace and in </w:t>
+      </w:r>
+      <w:proofErr w:type="gramStart"/>
+      <w:r>
+        <w:rPr>
+          <w:rFonts w:ascii="Times New Roman" w:hAnsi="Times New Roman" w:cs="Times New Roman"/>
+        </w:rPr>
+        <w:t>society as a whole</w:t>
+      </w:r>
+      <w:proofErr w:type="gramEnd"/>
+      <w:r>
+        <w:rPr>
+          <w:rFonts w:ascii="Times New Roman" w:hAnsi="Times New Roman" w:cs="Times New Roman"/>
+        </w:rPr>
+        <w:t xml:space="preserve">. We've replaced pre- taboos with a single law that's easier to understand and, in certain cases, enhances protection. It shows the various ways in which it is illegal to treat someone. </w:t>
       </w:r>
     </w:p>
     <w:p>
@@ -3201,11 +3452,19 @@
         </w:rPr>
         <w:t xml:space="preserve"> 1) Basis for protection against direct and indirect discrimination, harassment and harm in public, office, work, education, </w:t>
       </w:r>
+      <w:proofErr w:type="gramStart"/>
       <w:r>
         <w:rPr>
           <w:rFonts w:ascii="Times New Roman" w:hAnsi="Times New Roman" w:cs="Times New Roman"/>
         </w:rPr>
-        <w:t xml:space="preserve">association </w:t>
+        <w:t>association</w:t>
+      </w:r>
+      <w:proofErr w:type="gramEnd"/>
+      <w:r>
+        <w:rPr>
+          <w:rFonts w:ascii="Times New Roman" w:hAnsi="Times New Roman" w:cs="Times New Roman"/>
+        </w:rPr>
+        <w:t xml:space="preserve"> </w:t>
       </w:r>
       <w:r>
         <w:rPr>
@@ -3413,7 +3672,21 @@
         <w:rPr>
           <w:rFonts w:ascii="Times New Roman" w:hAnsi="Times New Roman" w:cs="Times New Roman"/>
         </w:rPr>
-        <w:t>The supplied software or system for Woodland University College will contain many types of data and information regarding students, academic staff, modules, or persons who are directly or indirectly associated with the college and its new computerized system. Because the information gathered is so sensitive, it must be handled responsibly and in accordance with particular rules and regulations.</w:t>
+        <w:t xml:space="preserve">The supplied software or system for Woodland University College will contain many types of data and information regarding students, academic staff, modules, or persons who are directly or indirectly associated with the college and its new computerized system. Because the information gathered is so sensitive, it must be handled responsibly and in accordance with </w:t>
+      </w:r>
+      <w:proofErr w:type="gramStart"/>
+      <w:r>
+        <w:rPr>
+          <w:rFonts w:ascii="Times New Roman" w:hAnsi="Times New Roman" w:cs="Times New Roman"/>
+        </w:rPr>
+        <w:t>particular rules</w:t>
+      </w:r>
+      <w:proofErr w:type="gramEnd"/>
+      <w:r>
+        <w:rPr>
+          <w:rFonts w:ascii="Times New Roman" w:hAnsi="Times New Roman" w:cs="Times New Roman"/>
+        </w:rPr>
+        <w:t xml:space="preserve"> and regulations.</w:t>
       </w:r>
     </w:p>
     <w:p>
@@ -3674,7 +3947,21 @@
         <w:rPr>
           <w:rFonts w:ascii="Times New Roman" w:hAnsi="Times New Roman" w:cs="Times New Roman"/>
         </w:rPr>
-        <w:t xml:space="preserve">The Education Act 2011 helps teachers raise the standards of their education. It includes new legal authority to help teachers eliminate bad behavior, tackle inefficiencies and improve how schools are held accountable. The provisions of Law are as follows: </w:t>
+        <w:t xml:space="preserve">The Education Act 2011 helps teachers raise the standards of their education. It includes new legal authority to help teachers eliminate bad behavior, tackle </w:t>
+      </w:r>
+      <w:proofErr w:type="gramStart"/>
+      <w:r>
+        <w:rPr>
+          <w:rFonts w:ascii="Times New Roman" w:hAnsi="Times New Roman" w:cs="Times New Roman"/>
+        </w:rPr>
+        <w:t>inefficiencies</w:t>
+      </w:r>
+      <w:proofErr w:type="gramEnd"/>
+      <w:r>
+        <w:rPr>
+          <w:rFonts w:ascii="Times New Roman" w:hAnsi="Times New Roman" w:cs="Times New Roman"/>
+        </w:rPr>
+        <w:t xml:space="preserve"> and improve how schools are held accountable. The provisions of Law are as follows: </w:t>
       </w:r>
     </w:p>
     <w:p>
@@ -3766,7 +4053,21 @@
         <w:rPr>
           <w:rFonts w:ascii="Times New Roman" w:hAnsi="Times New Roman" w:cs="Times New Roman"/>
         </w:rPr>
-        <w:t xml:space="preserve"> 7) Eligibility for schools to be exempted from regular Ofsted assessments Expand </w:t>
+        <w:t xml:space="preserve"> 7) Eligibility for schools to be exempted from regular </w:t>
+      </w:r>
+      <w:proofErr w:type="spellStart"/>
+      <w:r>
+        <w:rPr>
+          <w:rFonts w:ascii="Times New Roman" w:hAnsi="Times New Roman" w:cs="Times New Roman"/>
+        </w:rPr>
+        <w:t>Ofsted</w:t>
+      </w:r>
+      <w:proofErr w:type="spellEnd"/>
+      <w:r>
+        <w:rPr>
+          <w:rFonts w:ascii="Times New Roman" w:hAnsi="Times New Roman" w:cs="Times New Roman"/>
+        </w:rPr>
+        <w:t xml:space="preserve"> assessments Expand </w:t>
       </w:r>
     </w:p>
     <w:p>
@@ -3894,7 +4195,25 @@
           <w:sz w:val="24"/>
           <w:szCs w:val="24"/>
         </w:rPr>
-        <w:t>A functional requirement is a definition of behavior between inputs and outputs that describes a function of a system or its component. Calculations, technical details, data manipulation, processing, and other specific functionality that define what a system is expected to perform are examples of functional requirements. Behavioral requirements are used to describe all of the scenarios in which the system applies the functional requirements, which are represented in use cases.</w:t>
+        <w:t xml:space="preserve">A functional requirement is a definition of behavior between inputs and outputs that describes a function of a system or its component. Calculations, technical details, data manipulation, processing, and other specific functionality that define what a system is expected to perform are examples of functional requirements. Behavioral requirements are used to describe </w:t>
+      </w:r>
+      <w:proofErr w:type="gramStart"/>
+      <w:r>
+        <w:rPr>
+          <w:rFonts w:ascii="Times New Roman" w:hAnsi="Times New Roman" w:cs="Times New Roman"/>
+          <w:sz w:val="24"/>
+          <w:szCs w:val="24"/>
+        </w:rPr>
+        <w:t>all of</w:t>
+      </w:r>
+      <w:proofErr w:type="gramEnd"/>
+      <w:r>
+        <w:rPr>
+          <w:rFonts w:ascii="Times New Roman" w:hAnsi="Times New Roman" w:cs="Times New Roman"/>
+          <w:sz w:val="24"/>
+          <w:szCs w:val="24"/>
+        </w:rPr>
+        <w:t xml:space="preserve"> the scenarios in which the system applies the functional requirements, which are represented in use cases.</w:t>
       </w:r>
     </w:p>
     <w:p>
@@ -4858,7 +5177,23 @@
           <w:rFonts w:ascii="Times New Roman" w:hAnsi="Times New Roman" w:cs="Times New Roman"/>
           <w:lang w:val="en-GB"/>
         </w:rPr>
-        <w:t>Textual analysis will model the possible classes of the system as well as the behaviours of those classes. This is done with the help of the documents provided and the necessary researches.</w:t>
+        <w:t xml:space="preserve">Textual analysis will model the possible classes of the system as well as the behaviours of those classes. This is done with the help of the documents provided and the necessary </w:t>
+      </w:r>
+      <w:proofErr w:type="gramStart"/>
+      <w:r>
+        <w:rPr>
+          <w:rFonts w:ascii="Times New Roman" w:hAnsi="Times New Roman" w:cs="Times New Roman"/>
+          <w:lang w:val="en-GB"/>
+        </w:rPr>
+        <w:t>researches</w:t>
+      </w:r>
+      <w:proofErr w:type="gramEnd"/>
+      <w:r>
+        <w:rPr>
+          <w:rFonts w:ascii="Times New Roman" w:hAnsi="Times New Roman" w:cs="Times New Roman"/>
+          <w:lang w:val="en-GB"/>
+        </w:rPr>
+        <w:t>.</w:t>
       </w:r>
     </w:p>
     <w:p>
@@ -4975,13 +5310,79 @@
                 <w:lang w:val="en-GB"/>
               </w:rPr>
             </w:pPr>
-            <w:r>
-              <w:rPr>
-                <w:rFonts w:ascii="Times New Roman" w:hAnsi="Times New Roman" w:cs="Times New Roman"/>
-                <w:lang w:val="en-GB"/>
-              </w:rPr>
-              <w:t>create_student, amend_student, archive_student, display_student, assign_student</w:t>
-            </w:r>
+            <w:proofErr w:type="spellStart"/>
+            <w:r>
+              <w:rPr>
+                <w:rFonts w:ascii="Times New Roman" w:hAnsi="Times New Roman" w:cs="Times New Roman"/>
+                <w:lang w:val="en-GB"/>
+              </w:rPr>
+              <w:t>create_student</w:t>
+            </w:r>
+            <w:proofErr w:type="spellEnd"/>
+            <w:r>
+              <w:rPr>
+                <w:rFonts w:ascii="Times New Roman" w:hAnsi="Times New Roman" w:cs="Times New Roman"/>
+                <w:lang w:val="en-GB"/>
+              </w:rPr>
+              <w:t xml:space="preserve">, </w:t>
+            </w:r>
+            <w:proofErr w:type="spellStart"/>
+            <w:r>
+              <w:rPr>
+                <w:rFonts w:ascii="Times New Roman" w:hAnsi="Times New Roman" w:cs="Times New Roman"/>
+                <w:lang w:val="en-GB"/>
+              </w:rPr>
+              <w:t>amend_student</w:t>
+            </w:r>
+            <w:proofErr w:type="spellEnd"/>
+            <w:r>
+              <w:rPr>
+                <w:rFonts w:ascii="Times New Roman" w:hAnsi="Times New Roman" w:cs="Times New Roman"/>
+                <w:lang w:val="en-GB"/>
+              </w:rPr>
+              <w:t xml:space="preserve">, </w:t>
+            </w:r>
+            <w:proofErr w:type="spellStart"/>
+            <w:r>
+              <w:rPr>
+                <w:rFonts w:ascii="Times New Roman" w:hAnsi="Times New Roman" w:cs="Times New Roman"/>
+                <w:lang w:val="en-GB"/>
+              </w:rPr>
+              <w:t>archive_student</w:t>
+            </w:r>
+            <w:proofErr w:type="spellEnd"/>
+            <w:r>
+              <w:rPr>
+                <w:rFonts w:ascii="Times New Roman" w:hAnsi="Times New Roman" w:cs="Times New Roman"/>
+                <w:lang w:val="en-GB"/>
+              </w:rPr>
+              <w:t xml:space="preserve">, </w:t>
+            </w:r>
+            <w:proofErr w:type="spellStart"/>
+            <w:r>
+              <w:rPr>
+                <w:rFonts w:ascii="Times New Roman" w:hAnsi="Times New Roman" w:cs="Times New Roman"/>
+                <w:lang w:val="en-GB"/>
+              </w:rPr>
+              <w:t>display_student</w:t>
+            </w:r>
+            <w:proofErr w:type="spellEnd"/>
+            <w:r>
+              <w:rPr>
+                <w:rFonts w:ascii="Times New Roman" w:hAnsi="Times New Roman" w:cs="Times New Roman"/>
+                <w:lang w:val="en-GB"/>
+              </w:rPr>
+              <w:t xml:space="preserve">, </w:t>
+            </w:r>
+            <w:proofErr w:type="spellStart"/>
+            <w:r>
+              <w:rPr>
+                <w:rFonts w:ascii="Times New Roman" w:hAnsi="Times New Roman" w:cs="Times New Roman"/>
+                <w:lang w:val="en-GB"/>
+              </w:rPr>
+              <w:t>assign_student</w:t>
+            </w:r>
+            <w:proofErr w:type="spellEnd"/>
           </w:p>
         </w:tc>
       </w:tr>
@@ -5026,12 +5427,69 @@
                 <w:lang w:val="en-GB"/>
               </w:rPr>
             </w:pPr>
-            <w:r>
-              <w:rPr>
-                <w:rFonts w:ascii="Times New Roman" w:hAnsi="Times New Roman" w:cs="Times New Roman"/>
-                <w:lang w:val="en-GB"/>
-              </w:rPr>
-              <w:t xml:space="preserve">create_staff, amend_staff, archive_staff, display_staff, </w:t>
+            <w:proofErr w:type="spellStart"/>
+            <w:r>
+              <w:rPr>
+                <w:rFonts w:ascii="Times New Roman" w:hAnsi="Times New Roman" w:cs="Times New Roman"/>
+                <w:lang w:val="en-GB"/>
+              </w:rPr>
+              <w:t>create_staff</w:t>
+            </w:r>
+            <w:proofErr w:type="spellEnd"/>
+            <w:r>
+              <w:rPr>
+                <w:rFonts w:ascii="Times New Roman" w:hAnsi="Times New Roman" w:cs="Times New Roman"/>
+                <w:lang w:val="en-GB"/>
+              </w:rPr>
+              <w:t xml:space="preserve">, </w:t>
+            </w:r>
+            <w:proofErr w:type="spellStart"/>
+            <w:r>
+              <w:rPr>
+                <w:rFonts w:ascii="Times New Roman" w:hAnsi="Times New Roman" w:cs="Times New Roman"/>
+                <w:lang w:val="en-GB"/>
+              </w:rPr>
+              <w:t>amend_staff</w:t>
+            </w:r>
+            <w:proofErr w:type="spellEnd"/>
+            <w:r>
+              <w:rPr>
+                <w:rFonts w:ascii="Times New Roman" w:hAnsi="Times New Roman" w:cs="Times New Roman"/>
+                <w:lang w:val="en-GB"/>
+              </w:rPr>
+              <w:t xml:space="preserve">, </w:t>
+            </w:r>
+            <w:proofErr w:type="spellStart"/>
+            <w:r>
+              <w:rPr>
+                <w:rFonts w:ascii="Times New Roman" w:hAnsi="Times New Roman" w:cs="Times New Roman"/>
+                <w:lang w:val="en-GB"/>
+              </w:rPr>
+              <w:t>archive_staff</w:t>
+            </w:r>
+            <w:proofErr w:type="spellEnd"/>
+            <w:r>
+              <w:rPr>
+                <w:rFonts w:ascii="Times New Roman" w:hAnsi="Times New Roman" w:cs="Times New Roman"/>
+                <w:lang w:val="en-GB"/>
+              </w:rPr>
+              <w:t xml:space="preserve">, </w:t>
+            </w:r>
+            <w:proofErr w:type="spellStart"/>
+            <w:r>
+              <w:rPr>
+                <w:rFonts w:ascii="Times New Roman" w:hAnsi="Times New Roman" w:cs="Times New Roman"/>
+                <w:lang w:val="en-GB"/>
+              </w:rPr>
+              <w:t>display_staff</w:t>
+            </w:r>
+            <w:proofErr w:type="spellEnd"/>
+            <w:r>
+              <w:rPr>
+                <w:rFonts w:ascii="Times New Roman" w:hAnsi="Times New Roman" w:cs="Times New Roman"/>
+                <w:lang w:val="en-GB"/>
+              </w:rPr>
+              <w:t xml:space="preserve">, </w:t>
             </w:r>
           </w:p>
           <w:p>
@@ -5045,6 +5503,7 @@
                 <w:lang w:val="en-GB"/>
               </w:rPr>
             </w:pPr>
+            <w:proofErr w:type="spellStart"/>
             <w:r>
               <w:rPr>
                 <w:rFonts w:ascii="Times New Roman" w:hAnsi="Times New Roman" w:cs="Times New Roman"/>
@@ -5052,6 +5511,7 @@
               </w:rPr>
               <w:t>assign_staff</w:t>
             </w:r>
+            <w:proofErr w:type="spellEnd"/>
           </w:p>
         </w:tc>
       </w:tr>
@@ -5095,13 +5555,79 @@
                 <w:lang w:val="en-GB"/>
               </w:rPr>
             </w:pPr>
-            <w:r>
-              <w:rPr>
-                <w:rFonts w:ascii="Times New Roman" w:hAnsi="Times New Roman" w:cs="Times New Roman"/>
-                <w:lang w:val="en-GB"/>
-              </w:rPr>
-              <w:t>create_course_structure, amend_course, display_course, delete_course, assign_course</w:t>
-            </w:r>
+            <w:proofErr w:type="spellStart"/>
+            <w:r>
+              <w:rPr>
+                <w:rFonts w:ascii="Times New Roman" w:hAnsi="Times New Roman" w:cs="Times New Roman"/>
+                <w:lang w:val="en-GB"/>
+              </w:rPr>
+              <w:t>create_course_structure</w:t>
+            </w:r>
+            <w:proofErr w:type="spellEnd"/>
+            <w:r>
+              <w:rPr>
+                <w:rFonts w:ascii="Times New Roman" w:hAnsi="Times New Roman" w:cs="Times New Roman"/>
+                <w:lang w:val="en-GB"/>
+              </w:rPr>
+              <w:t xml:space="preserve">, </w:t>
+            </w:r>
+            <w:proofErr w:type="spellStart"/>
+            <w:r>
+              <w:rPr>
+                <w:rFonts w:ascii="Times New Roman" w:hAnsi="Times New Roman" w:cs="Times New Roman"/>
+                <w:lang w:val="en-GB"/>
+              </w:rPr>
+              <w:t>amend_course</w:t>
+            </w:r>
+            <w:proofErr w:type="spellEnd"/>
+            <w:r>
+              <w:rPr>
+                <w:rFonts w:ascii="Times New Roman" w:hAnsi="Times New Roman" w:cs="Times New Roman"/>
+                <w:lang w:val="en-GB"/>
+              </w:rPr>
+              <w:t xml:space="preserve">, </w:t>
+            </w:r>
+            <w:proofErr w:type="spellStart"/>
+            <w:r>
+              <w:rPr>
+                <w:rFonts w:ascii="Times New Roman" w:hAnsi="Times New Roman" w:cs="Times New Roman"/>
+                <w:lang w:val="en-GB"/>
+              </w:rPr>
+              <w:t>display_course</w:t>
+            </w:r>
+            <w:proofErr w:type="spellEnd"/>
+            <w:r>
+              <w:rPr>
+                <w:rFonts w:ascii="Times New Roman" w:hAnsi="Times New Roman" w:cs="Times New Roman"/>
+                <w:lang w:val="en-GB"/>
+              </w:rPr>
+              <w:t xml:space="preserve">, </w:t>
+            </w:r>
+            <w:proofErr w:type="spellStart"/>
+            <w:r>
+              <w:rPr>
+                <w:rFonts w:ascii="Times New Roman" w:hAnsi="Times New Roman" w:cs="Times New Roman"/>
+                <w:lang w:val="en-GB"/>
+              </w:rPr>
+              <w:t>delete_course</w:t>
+            </w:r>
+            <w:proofErr w:type="spellEnd"/>
+            <w:r>
+              <w:rPr>
+                <w:rFonts w:ascii="Times New Roman" w:hAnsi="Times New Roman" w:cs="Times New Roman"/>
+                <w:lang w:val="en-GB"/>
+              </w:rPr>
+              <w:t xml:space="preserve">, </w:t>
+            </w:r>
+            <w:proofErr w:type="spellStart"/>
+            <w:r>
+              <w:rPr>
+                <w:rFonts w:ascii="Times New Roman" w:hAnsi="Times New Roman" w:cs="Times New Roman"/>
+                <w:lang w:val="en-GB"/>
+              </w:rPr>
+              <w:t>assign_course</w:t>
+            </w:r>
+            <w:proofErr w:type="spellEnd"/>
           </w:p>
         </w:tc>
       </w:tr>
@@ -5145,13 +5671,95 @@
                 <w:lang w:val="en-GB"/>
               </w:rPr>
             </w:pPr>
-            <w:r>
-              <w:rPr>
-                <w:rFonts w:ascii="Times New Roman" w:hAnsi="Times New Roman" w:cs="Times New Roman"/>
-                <w:lang w:val="en-GB"/>
-              </w:rPr>
-              <w:t>create_module, amend_module, delete_module, archive_module, display_module, assign_module</w:t>
-            </w:r>
+            <w:proofErr w:type="spellStart"/>
+            <w:r>
+              <w:rPr>
+                <w:rFonts w:ascii="Times New Roman" w:hAnsi="Times New Roman" w:cs="Times New Roman"/>
+                <w:lang w:val="en-GB"/>
+              </w:rPr>
+              <w:t>create_module</w:t>
+            </w:r>
+            <w:proofErr w:type="spellEnd"/>
+            <w:r>
+              <w:rPr>
+                <w:rFonts w:ascii="Times New Roman" w:hAnsi="Times New Roman" w:cs="Times New Roman"/>
+                <w:lang w:val="en-GB"/>
+              </w:rPr>
+              <w:t xml:space="preserve">, </w:t>
+            </w:r>
+            <w:proofErr w:type="spellStart"/>
+            <w:r>
+              <w:rPr>
+                <w:rFonts w:ascii="Times New Roman" w:hAnsi="Times New Roman" w:cs="Times New Roman"/>
+                <w:lang w:val="en-GB"/>
+              </w:rPr>
+              <w:t>amend_module</w:t>
+            </w:r>
+            <w:proofErr w:type="spellEnd"/>
+            <w:r>
+              <w:rPr>
+                <w:rFonts w:ascii="Times New Roman" w:hAnsi="Times New Roman" w:cs="Times New Roman"/>
+                <w:lang w:val="en-GB"/>
+              </w:rPr>
+              <w:t xml:space="preserve">, </w:t>
+            </w:r>
+            <w:proofErr w:type="spellStart"/>
+            <w:r>
+              <w:rPr>
+                <w:rFonts w:ascii="Times New Roman" w:hAnsi="Times New Roman" w:cs="Times New Roman"/>
+                <w:lang w:val="en-GB"/>
+              </w:rPr>
+              <w:t>delete_module</w:t>
+            </w:r>
+            <w:proofErr w:type="spellEnd"/>
+            <w:r>
+              <w:rPr>
+                <w:rFonts w:ascii="Times New Roman" w:hAnsi="Times New Roman" w:cs="Times New Roman"/>
+                <w:lang w:val="en-GB"/>
+              </w:rPr>
+              <w:t xml:space="preserve">, </w:t>
+            </w:r>
+            <w:proofErr w:type="spellStart"/>
+            <w:r>
+              <w:rPr>
+                <w:rFonts w:ascii="Times New Roman" w:hAnsi="Times New Roman" w:cs="Times New Roman"/>
+                <w:lang w:val="en-GB"/>
+              </w:rPr>
+              <w:t>archive_module</w:t>
+            </w:r>
+            <w:proofErr w:type="spellEnd"/>
+            <w:r>
+              <w:rPr>
+                <w:rFonts w:ascii="Times New Roman" w:hAnsi="Times New Roman" w:cs="Times New Roman"/>
+                <w:lang w:val="en-GB"/>
+              </w:rPr>
+              <w:t xml:space="preserve">, </w:t>
+            </w:r>
+            <w:proofErr w:type="spellStart"/>
+            <w:r>
+              <w:rPr>
+                <w:rFonts w:ascii="Times New Roman" w:hAnsi="Times New Roman" w:cs="Times New Roman"/>
+                <w:lang w:val="en-GB"/>
+              </w:rPr>
+              <w:t>display_module</w:t>
+            </w:r>
+            <w:proofErr w:type="spellEnd"/>
+            <w:r>
+              <w:rPr>
+                <w:rFonts w:ascii="Times New Roman" w:hAnsi="Times New Roman" w:cs="Times New Roman"/>
+                <w:lang w:val="en-GB"/>
+              </w:rPr>
+              <w:t xml:space="preserve">, </w:t>
+            </w:r>
+            <w:proofErr w:type="spellStart"/>
+            <w:r>
+              <w:rPr>
+                <w:rFonts w:ascii="Times New Roman" w:hAnsi="Times New Roman" w:cs="Times New Roman"/>
+                <w:lang w:val="en-GB"/>
+              </w:rPr>
+              <w:t>assign_module</w:t>
+            </w:r>
+            <w:proofErr w:type="spellEnd"/>
           </w:p>
         </w:tc>
       </w:tr>
@@ -5195,12 +5803,21 @@
                 <w:lang w:val="en-GB"/>
               </w:rPr>
             </w:pPr>
-            <w:r>
-              <w:rPr>
-                <w:rFonts w:ascii="Times New Roman" w:hAnsi="Times New Roman" w:cs="Times New Roman"/>
-                <w:lang w:val="en-GB"/>
-              </w:rPr>
-              <w:t>create_assignment, amend_ assignment, delete_ assignment, archive_ assignment, display_ assignment, assign_ assignment, mark</w:t>
+            <w:proofErr w:type="spellStart"/>
+            <w:r>
+              <w:rPr>
+                <w:rFonts w:ascii="Times New Roman" w:hAnsi="Times New Roman" w:cs="Times New Roman"/>
+                <w:lang w:val="en-GB"/>
+              </w:rPr>
+              <w:t>create_assignment</w:t>
+            </w:r>
+            <w:proofErr w:type="spellEnd"/>
+            <w:r>
+              <w:rPr>
+                <w:rFonts w:ascii="Times New Roman" w:hAnsi="Times New Roman" w:cs="Times New Roman"/>
+                <w:lang w:val="en-GB"/>
+              </w:rPr>
+              <w:t>, amend_ assignment, delete_ assignment, archive_ assignment, display_ assignment, assign_ assignment, mark</w:t>
             </w:r>
           </w:p>
         </w:tc>
@@ -5248,13 +5865,31 @@
                 <w:lang w:val="en-GB"/>
               </w:rPr>
             </w:pPr>
-            <w:r>
-              <w:rPr>
-                <w:rFonts w:ascii="Times New Roman" w:hAnsi="Times New Roman" w:cs="Times New Roman"/>
-                <w:lang w:val="en-GB"/>
-              </w:rPr>
-              <w:t>create_attendance, amend_ attendance, archive_ attendance, monitor, display_ attendance, action_poor_attendance</w:t>
-            </w:r>
+            <w:proofErr w:type="spellStart"/>
+            <w:r>
+              <w:rPr>
+                <w:rFonts w:ascii="Times New Roman" w:hAnsi="Times New Roman" w:cs="Times New Roman"/>
+                <w:lang w:val="en-GB"/>
+              </w:rPr>
+              <w:t>create_attendance</w:t>
+            </w:r>
+            <w:proofErr w:type="spellEnd"/>
+            <w:r>
+              <w:rPr>
+                <w:rFonts w:ascii="Times New Roman" w:hAnsi="Times New Roman" w:cs="Times New Roman"/>
+                <w:lang w:val="en-GB"/>
+              </w:rPr>
+              <w:t xml:space="preserve">, amend_ attendance, archive_ attendance, monitor, display_ attendance, </w:t>
+            </w:r>
+            <w:proofErr w:type="spellStart"/>
+            <w:r>
+              <w:rPr>
+                <w:rFonts w:ascii="Times New Roman" w:hAnsi="Times New Roman" w:cs="Times New Roman"/>
+                <w:lang w:val="en-GB"/>
+              </w:rPr>
+              <w:t>action_poor_attendance</w:t>
+            </w:r>
+            <w:proofErr w:type="spellEnd"/>
           </w:p>
         </w:tc>
       </w:tr>
@@ -5274,6 +5909,7 @@
                 <w:lang w:val="en-GB"/>
               </w:rPr>
             </w:pPr>
+            <w:proofErr w:type="spellStart"/>
             <w:r>
               <w:rPr>
                 <w:rFonts w:ascii="Times New Roman" w:hAnsi="Times New Roman" w:cs="Times New Roman"/>
@@ -5281,6 +5917,7 @@
               </w:rPr>
               <w:t>PersonalTutor</w:t>
             </w:r>
+            <w:proofErr w:type="spellEnd"/>
           </w:p>
         </w:tc>
         <w:tc>
@@ -5302,13 +5939,63 @@
                 <w:lang w:val="en-GB"/>
               </w:rPr>
             </w:pPr>
-            <w:r>
-              <w:rPr>
-                <w:rFonts w:ascii="Times New Roman" w:hAnsi="Times New Roman" w:cs="Times New Roman"/>
-                <w:lang w:val="en-GB"/>
-              </w:rPr>
-              <w:t>create_tutor, amend_tutor, assign_tutor, display_tutor</w:t>
-            </w:r>
+            <w:proofErr w:type="spellStart"/>
+            <w:r>
+              <w:rPr>
+                <w:rFonts w:ascii="Times New Roman" w:hAnsi="Times New Roman" w:cs="Times New Roman"/>
+                <w:lang w:val="en-GB"/>
+              </w:rPr>
+              <w:t>create_tutor</w:t>
+            </w:r>
+            <w:proofErr w:type="spellEnd"/>
+            <w:r>
+              <w:rPr>
+                <w:rFonts w:ascii="Times New Roman" w:hAnsi="Times New Roman" w:cs="Times New Roman"/>
+                <w:lang w:val="en-GB"/>
+              </w:rPr>
+              <w:t xml:space="preserve">, </w:t>
+            </w:r>
+            <w:proofErr w:type="spellStart"/>
+            <w:r>
+              <w:rPr>
+                <w:rFonts w:ascii="Times New Roman" w:hAnsi="Times New Roman" w:cs="Times New Roman"/>
+                <w:lang w:val="en-GB"/>
+              </w:rPr>
+              <w:t>amend_tutor</w:t>
+            </w:r>
+            <w:proofErr w:type="spellEnd"/>
+            <w:r>
+              <w:rPr>
+                <w:rFonts w:ascii="Times New Roman" w:hAnsi="Times New Roman" w:cs="Times New Roman"/>
+                <w:lang w:val="en-GB"/>
+              </w:rPr>
+              <w:t xml:space="preserve">, </w:t>
+            </w:r>
+            <w:proofErr w:type="spellStart"/>
+            <w:r>
+              <w:rPr>
+                <w:rFonts w:ascii="Times New Roman" w:hAnsi="Times New Roman" w:cs="Times New Roman"/>
+                <w:lang w:val="en-GB"/>
+              </w:rPr>
+              <w:t>assign_tutor</w:t>
+            </w:r>
+            <w:proofErr w:type="spellEnd"/>
+            <w:r>
+              <w:rPr>
+                <w:rFonts w:ascii="Times New Roman" w:hAnsi="Times New Roman" w:cs="Times New Roman"/>
+                <w:lang w:val="en-GB"/>
+              </w:rPr>
+              <w:t xml:space="preserve">, </w:t>
+            </w:r>
+            <w:proofErr w:type="spellStart"/>
+            <w:r>
+              <w:rPr>
+                <w:rFonts w:ascii="Times New Roman" w:hAnsi="Times New Roman" w:cs="Times New Roman"/>
+                <w:lang w:val="en-GB"/>
+              </w:rPr>
+              <w:t>display_tutor</w:t>
+            </w:r>
+            <w:proofErr w:type="spellEnd"/>
           </w:p>
         </w:tc>
       </w:tr>
@@ -5355,13 +6042,79 @@
                 <w:lang w:val="en-GB"/>
               </w:rPr>
             </w:pPr>
-            <w:r>
-              <w:rPr>
-                <w:rFonts w:ascii="Times New Roman" w:hAnsi="Times New Roman" w:cs="Times New Roman"/>
-                <w:lang w:val="en-GB"/>
-              </w:rPr>
-              <w:t>create_timetable, amend_timetable, delete_timetable, archive_timetable, display_timetable</w:t>
-            </w:r>
+            <w:proofErr w:type="spellStart"/>
+            <w:r>
+              <w:rPr>
+                <w:rFonts w:ascii="Times New Roman" w:hAnsi="Times New Roman" w:cs="Times New Roman"/>
+                <w:lang w:val="en-GB"/>
+              </w:rPr>
+              <w:t>create_timetable</w:t>
+            </w:r>
+            <w:proofErr w:type="spellEnd"/>
+            <w:r>
+              <w:rPr>
+                <w:rFonts w:ascii="Times New Roman" w:hAnsi="Times New Roman" w:cs="Times New Roman"/>
+                <w:lang w:val="en-GB"/>
+              </w:rPr>
+              <w:t xml:space="preserve">, </w:t>
+            </w:r>
+            <w:proofErr w:type="spellStart"/>
+            <w:r>
+              <w:rPr>
+                <w:rFonts w:ascii="Times New Roman" w:hAnsi="Times New Roman" w:cs="Times New Roman"/>
+                <w:lang w:val="en-GB"/>
+              </w:rPr>
+              <w:t>amend_timetable</w:t>
+            </w:r>
+            <w:proofErr w:type="spellEnd"/>
+            <w:r>
+              <w:rPr>
+                <w:rFonts w:ascii="Times New Roman" w:hAnsi="Times New Roman" w:cs="Times New Roman"/>
+                <w:lang w:val="en-GB"/>
+              </w:rPr>
+              <w:t xml:space="preserve">, </w:t>
+            </w:r>
+            <w:proofErr w:type="spellStart"/>
+            <w:r>
+              <w:rPr>
+                <w:rFonts w:ascii="Times New Roman" w:hAnsi="Times New Roman" w:cs="Times New Roman"/>
+                <w:lang w:val="en-GB"/>
+              </w:rPr>
+              <w:t>delete_timetable</w:t>
+            </w:r>
+            <w:proofErr w:type="spellEnd"/>
+            <w:r>
+              <w:rPr>
+                <w:rFonts w:ascii="Times New Roman" w:hAnsi="Times New Roman" w:cs="Times New Roman"/>
+                <w:lang w:val="en-GB"/>
+              </w:rPr>
+              <w:t xml:space="preserve">, </w:t>
+            </w:r>
+            <w:proofErr w:type="spellStart"/>
+            <w:r>
+              <w:rPr>
+                <w:rFonts w:ascii="Times New Roman" w:hAnsi="Times New Roman" w:cs="Times New Roman"/>
+                <w:lang w:val="en-GB"/>
+              </w:rPr>
+              <w:t>archive_timetable</w:t>
+            </w:r>
+            <w:proofErr w:type="spellEnd"/>
+            <w:r>
+              <w:rPr>
+                <w:rFonts w:ascii="Times New Roman" w:hAnsi="Times New Roman" w:cs="Times New Roman"/>
+                <w:lang w:val="en-GB"/>
+              </w:rPr>
+              <w:t xml:space="preserve">, </w:t>
+            </w:r>
+            <w:proofErr w:type="spellStart"/>
+            <w:r>
+              <w:rPr>
+                <w:rFonts w:ascii="Times New Roman" w:hAnsi="Times New Roman" w:cs="Times New Roman"/>
+                <w:lang w:val="en-GB"/>
+              </w:rPr>
+              <w:t>display_timetable</w:t>
+            </w:r>
+            <w:proofErr w:type="spellEnd"/>
           </w:p>
         </w:tc>
       </w:tr>
@@ -5405,13 +6158,79 @@
                 <w:lang w:val="en-GB"/>
               </w:rPr>
             </w:pPr>
-            <w:r>
-              <w:rPr>
-                <w:rFonts w:ascii="Times New Roman" w:hAnsi="Times New Roman" w:cs="Times New Roman"/>
-                <w:lang w:val="en-GB"/>
-              </w:rPr>
-              <w:t>create_diary, amend_diary, display_diary, prompt_diary, initiate_automated_action</w:t>
-            </w:r>
+            <w:proofErr w:type="spellStart"/>
+            <w:r>
+              <w:rPr>
+                <w:rFonts w:ascii="Times New Roman" w:hAnsi="Times New Roman" w:cs="Times New Roman"/>
+                <w:lang w:val="en-GB"/>
+              </w:rPr>
+              <w:t>create_diary</w:t>
+            </w:r>
+            <w:proofErr w:type="spellEnd"/>
+            <w:r>
+              <w:rPr>
+                <w:rFonts w:ascii="Times New Roman" w:hAnsi="Times New Roman" w:cs="Times New Roman"/>
+                <w:lang w:val="en-GB"/>
+              </w:rPr>
+              <w:t xml:space="preserve">, </w:t>
+            </w:r>
+            <w:proofErr w:type="spellStart"/>
+            <w:r>
+              <w:rPr>
+                <w:rFonts w:ascii="Times New Roman" w:hAnsi="Times New Roman" w:cs="Times New Roman"/>
+                <w:lang w:val="en-GB"/>
+              </w:rPr>
+              <w:t>amend_diary</w:t>
+            </w:r>
+            <w:proofErr w:type="spellEnd"/>
+            <w:r>
+              <w:rPr>
+                <w:rFonts w:ascii="Times New Roman" w:hAnsi="Times New Roman" w:cs="Times New Roman"/>
+                <w:lang w:val="en-GB"/>
+              </w:rPr>
+              <w:t xml:space="preserve">, </w:t>
+            </w:r>
+            <w:proofErr w:type="spellStart"/>
+            <w:r>
+              <w:rPr>
+                <w:rFonts w:ascii="Times New Roman" w:hAnsi="Times New Roman" w:cs="Times New Roman"/>
+                <w:lang w:val="en-GB"/>
+              </w:rPr>
+              <w:t>display_diary</w:t>
+            </w:r>
+            <w:proofErr w:type="spellEnd"/>
+            <w:r>
+              <w:rPr>
+                <w:rFonts w:ascii="Times New Roman" w:hAnsi="Times New Roman" w:cs="Times New Roman"/>
+                <w:lang w:val="en-GB"/>
+              </w:rPr>
+              <w:t xml:space="preserve">, </w:t>
+            </w:r>
+            <w:proofErr w:type="spellStart"/>
+            <w:r>
+              <w:rPr>
+                <w:rFonts w:ascii="Times New Roman" w:hAnsi="Times New Roman" w:cs="Times New Roman"/>
+                <w:lang w:val="en-GB"/>
+              </w:rPr>
+              <w:t>prompt_diary</w:t>
+            </w:r>
+            <w:proofErr w:type="spellEnd"/>
+            <w:r>
+              <w:rPr>
+                <w:rFonts w:ascii="Times New Roman" w:hAnsi="Times New Roman" w:cs="Times New Roman"/>
+                <w:lang w:val="en-GB"/>
+              </w:rPr>
+              <w:t xml:space="preserve">, </w:t>
+            </w:r>
+            <w:proofErr w:type="spellStart"/>
+            <w:r>
+              <w:rPr>
+                <w:rFonts w:ascii="Times New Roman" w:hAnsi="Times New Roman" w:cs="Times New Roman"/>
+                <w:lang w:val="en-GB"/>
+              </w:rPr>
+              <w:t>initiate_automated_action</w:t>
+            </w:r>
+            <w:proofErr w:type="spellEnd"/>
           </w:p>
         </w:tc>
       </w:tr>
@@ -5455,13 +6274,47 @@
                 <w:lang w:val="en-GB"/>
               </w:rPr>
             </w:pPr>
-            <w:r>
-              <w:rPr>
-                <w:rFonts w:ascii="Times New Roman" w:hAnsi="Times New Roman" w:cs="Times New Roman"/>
-                <w:lang w:val="en-GB"/>
-              </w:rPr>
-              <w:t>create_report, display_report, print_report</w:t>
-            </w:r>
+            <w:proofErr w:type="spellStart"/>
+            <w:r>
+              <w:rPr>
+                <w:rFonts w:ascii="Times New Roman" w:hAnsi="Times New Roman" w:cs="Times New Roman"/>
+                <w:lang w:val="en-GB"/>
+              </w:rPr>
+              <w:t>create_report</w:t>
+            </w:r>
+            <w:proofErr w:type="spellEnd"/>
+            <w:r>
+              <w:rPr>
+                <w:rFonts w:ascii="Times New Roman" w:hAnsi="Times New Roman" w:cs="Times New Roman"/>
+                <w:lang w:val="en-GB"/>
+              </w:rPr>
+              <w:t xml:space="preserve">, </w:t>
+            </w:r>
+            <w:proofErr w:type="spellStart"/>
+            <w:r>
+              <w:rPr>
+                <w:rFonts w:ascii="Times New Roman" w:hAnsi="Times New Roman" w:cs="Times New Roman"/>
+                <w:lang w:val="en-GB"/>
+              </w:rPr>
+              <w:t>display_report</w:t>
+            </w:r>
+            <w:proofErr w:type="spellEnd"/>
+            <w:r>
+              <w:rPr>
+                <w:rFonts w:ascii="Times New Roman" w:hAnsi="Times New Roman" w:cs="Times New Roman"/>
+                <w:lang w:val="en-GB"/>
+              </w:rPr>
+              <w:t xml:space="preserve">, </w:t>
+            </w:r>
+            <w:proofErr w:type="spellStart"/>
+            <w:r>
+              <w:rPr>
+                <w:rFonts w:ascii="Times New Roman" w:hAnsi="Times New Roman" w:cs="Times New Roman"/>
+                <w:lang w:val="en-GB"/>
+              </w:rPr>
+              <w:t>print_report</w:t>
+            </w:r>
+            <w:proofErr w:type="spellEnd"/>
           </w:p>
         </w:tc>
       </w:tr>
@@ -5531,7 +6384,23 @@
           <w:rFonts w:ascii="Times New Roman" w:hAnsi="Times New Roman" w:cs="Times New Roman"/>
           <w:lang w:val="en-GB"/>
         </w:rPr>
-        <w:t>Here, the possible classes in the system is identified with the help of significant events in the system. In other words, actions that will result to change in the system state.</w:t>
+        <w:t xml:space="preserve">Here, the possible </w:t>
+      </w:r>
+      <w:proofErr w:type="gramStart"/>
+      <w:r>
+        <w:rPr>
+          <w:rFonts w:ascii="Times New Roman" w:hAnsi="Times New Roman" w:cs="Times New Roman"/>
+          <w:lang w:val="en-GB"/>
+        </w:rPr>
+        <w:t>classes</w:t>
+      </w:r>
+      <w:proofErr w:type="gramEnd"/>
+      <w:r>
+        <w:rPr>
+          <w:rFonts w:ascii="Times New Roman" w:hAnsi="Times New Roman" w:cs="Times New Roman"/>
+          <w:lang w:val="en-GB"/>
+        </w:rPr>
+        <w:t xml:space="preserve"> in the system is identified with the help of significant events in the system. In other words, actions that will result to change in the system state.</w:t>
       </w:r>
     </w:p>
     <w:p>
@@ -10195,7 +11064,23 @@
                 <w:rFonts w:ascii="Times New Roman" w:hAnsi="Times New Roman" w:cs="Times New Roman"/>
                 <w:lang w:val="en-GB"/>
               </w:rPr>
-              <w:t>Author - Saurab Khadka</w:t>
+              <w:t xml:space="preserve">Author - </w:t>
+            </w:r>
+            <w:proofErr w:type="spellStart"/>
+            <w:r>
+              <w:rPr>
+                <w:rFonts w:ascii="Times New Roman" w:hAnsi="Times New Roman" w:cs="Times New Roman"/>
+                <w:lang w:val="en-GB"/>
+              </w:rPr>
+              <w:t>Saurab</w:t>
+            </w:r>
+            <w:proofErr w:type="spellEnd"/>
+            <w:r>
+              <w:rPr>
+                <w:rFonts w:ascii="Times New Roman" w:hAnsi="Times New Roman" w:cs="Times New Roman"/>
+                <w:lang w:val="en-GB"/>
+              </w:rPr>
+              <w:t xml:space="preserve"> Khadka</w:t>
             </w:r>
           </w:p>
           <w:p>
@@ -10476,7 +11361,23 @@
                 <w:rFonts w:ascii="Times New Roman" w:hAnsi="Times New Roman" w:cs="Times New Roman"/>
                 <w:lang w:val="en-GB"/>
               </w:rPr>
-              <w:t>There is three possible user types: administrator, staff and student.</w:t>
+              <w:t xml:space="preserve">There </w:t>
+            </w:r>
+            <w:proofErr w:type="gramStart"/>
+            <w:r>
+              <w:rPr>
+                <w:rFonts w:ascii="Times New Roman" w:hAnsi="Times New Roman" w:cs="Times New Roman"/>
+                <w:lang w:val="en-GB"/>
+              </w:rPr>
+              <w:t>is</w:t>
+            </w:r>
+            <w:proofErr w:type="gramEnd"/>
+            <w:r>
+              <w:rPr>
+                <w:rFonts w:ascii="Times New Roman" w:hAnsi="Times New Roman" w:cs="Times New Roman"/>
+                <w:lang w:val="en-GB"/>
+              </w:rPr>
+              <w:t xml:space="preserve"> three possible user types: administrator, staff and student.</w:t>
             </w:r>
           </w:p>
         </w:tc>
@@ -10710,7 +11611,23 @@
                 <w:rFonts w:ascii="Times New Roman" w:hAnsi="Times New Roman" w:cs="Times New Roman"/>
                 <w:lang w:val="en-GB"/>
               </w:rPr>
-              <w:t>Author - Saurab Khadka</w:t>
+              <w:t xml:space="preserve">Author - </w:t>
+            </w:r>
+            <w:proofErr w:type="spellStart"/>
+            <w:r>
+              <w:rPr>
+                <w:rFonts w:ascii="Times New Roman" w:hAnsi="Times New Roman" w:cs="Times New Roman"/>
+                <w:lang w:val="en-GB"/>
+              </w:rPr>
+              <w:t>Saurab</w:t>
+            </w:r>
+            <w:proofErr w:type="spellEnd"/>
+            <w:r>
+              <w:rPr>
+                <w:rFonts w:ascii="Times New Roman" w:hAnsi="Times New Roman" w:cs="Times New Roman"/>
+                <w:lang w:val="en-GB"/>
+              </w:rPr>
+              <w:t xml:space="preserve"> Khadka</w:t>
             </w:r>
           </w:p>
           <w:p>
@@ -10962,12 +11879,21 @@
                 <w:lang w:val="en-GB"/>
               </w:rPr>
             </w:pPr>
-            <w:r>
-              <w:rPr>
-                <w:rFonts w:ascii="Times New Roman" w:hAnsi="Times New Roman" w:cs="Times New Roman"/>
-                <w:lang w:val="en-GB"/>
-              </w:rPr>
-              <w:t>Id must be unique.</w:t>
+            <w:proofErr w:type="spellStart"/>
+            <w:r>
+              <w:rPr>
+                <w:rFonts w:ascii="Times New Roman" w:hAnsi="Times New Roman" w:cs="Times New Roman"/>
+                <w:lang w:val="en-GB"/>
+              </w:rPr>
+              <w:t>Id</w:t>
+            </w:r>
+            <w:proofErr w:type="spellEnd"/>
+            <w:r>
+              <w:rPr>
+                <w:rFonts w:ascii="Times New Roman" w:hAnsi="Times New Roman" w:cs="Times New Roman"/>
+                <w:lang w:val="en-GB"/>
+              </w:rPr>
+              <w:t xml:space="preserve"> must be unique.</w:t>
             </w:r>
           </w:p>
           <w:p>
@@ -11304,7 +12230,23 @@
                 <w:rFonts w:ascii="Times New Roman" w:hAnsi="Times New Roman" w:cs="Times New Roman"/>
                 <w:lang w:val="en-GB"/>
               </w:rPr>
-              <w:t>Author - Saurab Khadka</w:t>
+              <w:t xml:space="preserve">Author - </w:t>
+            </w:r>
+            <w:proofErr w:type="spellStart"/>
+            <w:r>
+              <w:rPr>
+                <w:rFonts w:ascii="Times New Roman" w:hAnsi="Times New Roman" w:cs="Times New Roman"/>
+                <w:lang w:val="en-GB"/>
+              </w:rPr>
+              <w:t>Saurab</w:t>
+            </w:r>
+            <w:proofErr w:type="spellEnd"/>
+            <w:r>
+              <w:rPr>
+                <w:rFonts w:ascii="Times New Roman" w:hAnsi="Times New Roman" w:cs="Times New Roman"/>
+                <w:lang w:val="en-GB"/>
+              </w:rPr>
+              <w:t xml:space="preserve"> Khadka</w:t>
             </w:r>
           </w:p>
           <w:p>
@@ -11556,12 +12498,21 @@
                 <w:lang w:val="en-GB"/>
               </w:rPr>
             </w:pPr>
-            <w:r>
-              <w:rPr>
-                <w:rFonts w:ascii="Times New Roman" w:hAnsi="Times New Roman" w:cs="Times New Roman"/>
-                <w:lang w:val="en-GB"/>
-              </w:rPr>
-              <w:t>Id must be unique.</w:t>
+            <w:proofErr w:type="spellStart"/>
+            <w:r>
+              <w:rPr>
+                <w:rFonts w:ascii="Times New Roman" w:hAnsi="Times New Roman" w:cs="Times New Roman"/>
+                <w:lang w:val="en-GB"/>
+              </w:rPr>
+              <w:t>Id</w:t>
+            </w:r>
+            <w:proofErr w:type="spellEnd"/>
+            <w:r>
+              <w:rPr>
+                <w:rFonts w:ascii="Times New Roman" w:hAnsi="Times New Roman" w:cs="Times New Roman"/>
+                <w:lang w:val="en-GB"/>
+              </w:rPr>
+              <w:t xml:space="preserve"> must be unique.</w:t>
             </w:r>
           </w:p>
           <w:p>
@@ -11858,7 +12809,23 @@
                 <w:rFonts w:ascii="Times New Roman" w:hAnsi="Times New Roman" w:cs="Times New Roman"/>
                 <w:lang w:val="en-GB"/>
               </w:rPr>
-              <w:t>Author - Saurab Khadka</w:t>
+              <w:t xml:space="preserve">Author - </w:t>
+            </w:r>
+            <w:proofErr w:type="spellStart"/>
+            <w:r>
+              <w:rPr>
+                <w:rFonts w:ascii="Times New Roman" w:hAnsi="Times New Roman" w:cs="Times New Roman"/>
+                <w:lang w:val="en-GB"/>
+              </w:rPr>
+              <w:t>Saurab</w:t>
+            </w:r>
+            <w:proofErr w:type="spellEnd"/>
+            <w:r>
+              <w:rPr>
+                <w:rFonts w:ascii="Times New Roman" w:hAnsi="Times New Roman" w:cs="Times New Roman"/>
+                <w:lang w:val="en-GB"/>
+              </w:rPr>
+              <w:t xml:space="preserve"> Khadka</w:t>
             </w:r>
           </w:p>
           <w:p>
@@ -12110,12 +13077,21 @@
                 <w:lang w:val="en-GB"/>
               </w:rPr>
             </w:pPr>
-            <w:r>
-              <w:rPr>
-                <w:rFonts w:ascii="Times New Roman" w:hAnsi="Times New Roman" w:cs="Times New Roman"/>
-                <w:lang w:val="en-GB"/>
-              </w:rPr>
-              <w:t>Id must be unique.</w:t>
+            <w:proofErr w:type="spellStart"/>
+            <w:r>
+              <w:rPr>
+                <w:rFonts w:ascii="Times New Roman" w:hAnsi="Times New Roman" w:cs="Times New Roman"/>
+                <w:lang w:val="en-GB"/>
+              </w:rPr>
+              <w:t>Id</w:t>
+            </w:r>
+            <w:proofErr w:type="spellEnd"/>
+            <w:r>
+              <w:rPr>
+                <w:rFonts w:ascii="Times New Roman" w:hAnsi="Times New Roman" w:cs="Times New Roman"/>
+                <w:lang w:val="en-GB"/>
+              </w:rPr>
+              <w:t xml:space="preserve"> must be unique.</w:t>
             </w:r>
           </w:p>
           <w:p>
@@ -12384,7 +13360,23 @@
                 <w:rFonts w:ascii="Times New Roman" w:hAnsi="Times New Roman" w:cs="Times New Roman"/>
                 <w:lang w:val="en-GB"/>
               </w:rPr>
-              <w:t>Author - Saurab Khadka</w:t>
+              <w:t xml:space="preserve">Author - </w:t>
+            </w:r>
+            <w:proofErr w:type="spellStart"/>
+            <w:r>
+              <w:rPr>
+                <w:rFonts w:ascii="Times New Roman" w:hAnsi="Times New Roman" w:cs="Times New Roman"/>
+                <w:lang w:val="en-GB"/>
+              </w:rPr>
+              <w:t>Saurab</w:t>
+            </w:r>
+            <w:proofErr w:type="spellEnd"/>
+            <w:r>
+              <w:rPr>
+                <w:rFonts w:ascii="Times New Roman" w:hAnsi="Times New Roman" w:cs="Times New Roman"/>
+                <w:lang w:val="en-GB"/>
+              </w:rPr>
+              <w:t xml:space="preserve"> Khadka</w:t>
             </w:r>
           </w:p>
           <w:p>
@@ -12636,12 +13628,21 @@
                 <w:lang w:val="en-GB"/>
               </w:rPr>
             </w:pPr>
-            <w:r>
-              <w:rPr>
-                <w:rFonts w:ascii="Times New Roman" w:hAnsi="Times New Roman" w:cs="Times New Roman"/>
-                <w:lang w:val="en-GB"/>
-              </w:rPr>
-              <w:t>Id must be unique.</w:t>
+            <w:proofErr w:type="spellStart"/>
+            <w:r>
+              <w:rPr>
+                <w:rFonts w:ascii="Times New Roman" w:hAnsi="Times New Roman" w:cs="Times New Roman"/>
+                <w:lang w:val="en-GB"/>
+              </w:rPr>
+              <w:t>Id</w:t>
+            </w:r>
+            <w:proofErr w:type="spellEnd"/>
+            <w:r>
+              <w:rPr>
+                <w:rFonts w:ascii="Times New Roman" w:hAnsi="Times New Roman" w:cs="Times New Roman"/>
+                <w:lang w:val="en-GB"/>
+              </w:rPr>
+              <w:t xml:space="preserve"> must be unique.</w:t>
             </w:r>
           </w:p>
           <w:p>
@@ -12908,7 +13909,23 @@
                 <w:rFonts w:ascii="Times New Roman" w:hAnsi="Times New Roman" w:cs="Times New Roman"/>
                 <w:lang w:val="en-GB"/>
               </w:rPr>
-              <w:t>Author - Saurab Khadka</w:t>
+              <w:t xml:space="preserve">Author - </w:t>
+            </w:r>
+            <w:proofErr w:type="spellStart"/>
+            <w:r>
+              <w:rPr>
+                <w:rFonts w:ascii="Times New Roman" w:hAnsi="Times New Roman" w:cs="Times New Roman"/>
+                <w:lang w:val="en-GB"/>
+              </w:rPr>
+              <w:t>Saurab</w:t>
+            </w:r>
+            <w:proofErr w:type="spellEnd"/>
+            <w:r>
+              <w:rPr>
+                <w:rFonts w:ascii="Times New Roman" w:hAnsi="Times New Roman" w:cs="Times New Roman"/>
+                <w:lang w:val="en-GB"/>
+              </w:rPr>
+              <w:t xml:space="preserve"> Khadka</w:t>
             </w:r>
           </w:p>
           <w:p>
@@ -13159,12 +14176,21 @@
                 <w:lang w:val="en-GB"/>
               </w:rPr>
             </w:pPr>
-            <w:r>
-              <w:rPr>
-                <w:rFonts w:ascii="Times New Roman" w:hAnsi="Times New Roman" w:cs="Times New Roman"/>
-                <w:lang w:val="en-GB"/>
-              </w:rPr>
-              <w:t>Id must be unique.</w:t>
+            <w:proofErr w:type="spellStart"/>
+            <w:r>
+              <w:rPr>
+                <w:rFonts w:ascii="Times New Roman" w:hAnsi="Times New Roman" w:cs="Times New Roman"/>
+                <w:lang w:val="en-GB"/>
+              </w:rPr>
+              <w:t>Id</w:t>
+            </w:r>
+            <w:proofErr w:type="spellEnd"/>
+            <w:r>
+              <w:rPr>
+                <w:rFonts w:ascii="Times New Roman" w:hAnsi="Times New Roman" w:cs="Times New Roman"/>
+                <w:lang w:val="en-GB"/>
+              </w:rPr>
+              <w:t xml:space="preserve"> must be unique.</w:t>
             </w:r>
           </w:p>
           <w:p>
@@ -13473,7 +14499,23 @@
                 <w:rFonts w:ascii="Times New Roman" w:hAnsi="Times New Roman" w:cs="Times New Roman"/>
                 <w:lang w:val="en-GB"/>
               </w:rPr>
-              <w:t>Author - Saurab Khadka</w:t>
+              <w:t xml:space="preserve">Author - </w:t>
+            </w:r>
+            <w:proofErr w:type="spellStart"/>
+            <w:r>
+              <w:rPr>
+                <w:rFonts w:ascii="Times New Roman" w:hAnsi="Times New Roman" w:cs="Times New Roman"/>
+                <w:lang w:val="en-GB"/>
+              </w:rPr>
+              <w:t>Saurab</w:t>
+            </w:r>
+            <w:proofErr w:type="spellEnd"/>
+            <w:r>
+              <w:rPr>
+                <w:rFonts w:ascii="Times New Roman" w:hAnsi="Times New Roman" w:cs="Times New Roman"/>
+                <w:lang w:val="en-GB"/>
+              </w:rPr>
+              <w:t xml:space="preserve"> Khadka</w:t>
             </w:r>
           </w:p>
           <w:p>
@@ -13967,7 +15009,23 @@
                 <w:rFonts w:ascii="Times New Roman" w:hAnsi="Times New Roman" w:cs="Times New Roman"/>
                 <w:lang w:val="en-GB"/>
               </w:rPr>
-              <w:t>Author - Saurab Khadka</w:t>
+              <w:t xml:space="preserve">Author - </w:t>
+            </w:r>
+            <w:proofErr w:type="spellStart"/>
+            <w:r>
+              <w:rPr>
+                <w:rFonts w:ascii="Times New Roman" w:hAnsi="Times New Roman" w:cs="Times New Roman"/>
+                <w:lang w:val="en-GB"/>
+              </w:rPr>
+              <w:t>Saurab</w:t>
+            </w:r>
+            <w:proofErr w:type="spellEnd"/>
+            <w:r>
+              <w:rPr>
+                <w:rFonts w:ascii="Times New Roman" w:hAnsi="Times New Roman" w:cs="Times New Roman"/>
+                <w:lang w:val="en-GB"/>
+              </w:rPr>
+              <w:t xml:space="preserve"> Khadka</w:t>
             </w:r>
           </w:p>
           <w:p>
@@ -14208,12 +15266,21 @@
                 <w:lang w:val="en-GB"/>
               </w:rPr>
             </w:pPr>
-            <w:r>
-              <w:rPr>
-                <w:rFonts w:ascii="Times New Roman" w:hAnsi="Times New Roman" w:cs="Times New Roman"/>
-                <w:lang w:val="en-GB"/>
-              </w:rPr>
-              <w:t>Id must be unique.</w:t>
+            <w:proofErr w:type="spellStart"/>
+            <w:r>
+              <w:rPr>
+                <w:rFonts w:ascii="Times New Roman" w:hAnsi="Times New Roman" w:cs="Times New Roman"/>
+                <w:lang w:val="en-GB"/>
+              </w:rPr>
+              <w:t>Id</w:t>
+            </w:r>
+            <w:proofErr w:type="spellEnd"/>
+            <w:r>
+              <w:rPr>
+                <w:rFonts w:ascii="Times New Roman" w:hAnsi="Times New Roman" w:cs="Times New Roman"/>
+                <w:lang w:val="en-GB"/>
+              </w:rPr>
+              <w:t xml:space="preserve"> must be unique.</w:t>
             </w:r>
           </w:p>
           <w:p>
@@ -14491,7 +15558,23 @@
                 <w:rFonts w:ascii="Times New Roman" w:hAnsi="Times New Roman" w:cs="Times New Roman"/>
                 <w:lang w:val="en-GB"/>
               </w:rPr>
-              <w:t>Author - Saurab Khadka</w:t>
+              <w:t xml:space="preserve">Author - </w:t>
+            </w:r>
+            <w:proofErr w:type="spellStart"/>
+            <w:r>
+              <w:rPr>
+                <w:rFonts w:ascii="Times New Roman" w:hAnsi="Times New Roman" w:cs="Times New Roman"/>
+                <w:lang w:val="en-GB"/>
+              </w:rPr>
+              <w:t>Saurab</w:t>
+            </w:r>
+            <w:proofErr w:type="spellEnd"/>
+            <w:r>
+              <w:rPr>
+                <w:rFonts w:ascii="Times New Roman" w:hAnsi="Times New Roman" w:cs="Times New Roman"/>
+                <w:lang w:val="en-GB"/>
+              </w:rPr>
+              <w:t xml:space="preserve"> Khadka</w:t>
             </w:r>
           </w:p>
           <w:p>
@@ -14743,12 +15826,21 @@
                 <w:lang w:val="en-GB"/>
               </w:rPr>
             </w:pPr>
-            <w:r>
-              <w:rPr>
-                <w:rFonts w:ascii="Times New Roman" w:hAnsi="Times New Roman" w:cs="Times New Roman"/>
-                <w:lang w:val="en-GB"/>
-              </w:rPr>
-              <w:t>Id must be unique.</w:t>
+            <w:proofErr w:type="spellStart"/>
+            <w:r>
+              <w:rPr>
+                <w:rFonts w:ascii="Times New Roman" w:hAnsi="Times New Roman" w:cs="Times New Roman"/>
+                <w:lang w:val="en-GB"/>
+              </w:rPr>
+              <w:t>Id</w:t>
+            </w:r>
+            <w:proofErr w:type="spellEnd"/>
+            <w:r>
+              <w:rPr>
+                <w:rFonts w:ascii="Times New Roman" w:hAnsi="Times New Roman" w:cs="Times New Roman"/>
+                <w:lang w:val="en-GB"/>
+              </w:rPr>
+              <w:t xml:space="preserve"> must be unique.</w:t>
             </w:r>
           </w:p>
           <w:p>
@@ -15015,7 +16107,23 @@
                 <w:rFonts w:ascii="Times New Roman" w:hAnsi="Times New Roman" w:cs="Times New Roman"/>
                 <w:lang w:val="en-GB"/>
               </w:rPr>
-              <w:t>Author - Saurab Khadka</w:t>
+              <w:t xml:space="preserve">Author - </w:t>
+            </w:r>
+            <w:proofErr w:type="spellStart"/>
+            <w:r>
+              <w:rPr>
+                <w:rFonts w:ascii="Times New Roman" w:hAnsi="Times New Roman" w:cs="Times New Roman"/>
+                <w:lang w:val="en-GB"/>
+              </w:rPr>
+              <w:t>Saurab</w:t>
+            </w:r>
+            <w:proofErr w:type="spellEnd"/>
+            <w:r>
+              <w:rPr>
+                <w:rFonts w:ascii="Times New Roman" w:hAnsi="Times New Roman" w:cs="Times New Roman"/>
+                <w:lang w:val="en-GB"/>
+              </w:rPr>
+              <w:t xml:space="preserve"> Khadka</w:t>
             </w:r>
           </w:p>
           <w:p>
@@ -15492,7 +16600,23 @@
                 <w:rFonts w:ascii="Times New Roman" w:hAnsi="Times New Roman" w:cs="Times New Roman"/>
                 <w:lang w:val="en-GB"/>
               </w:rPr>
-              <w:t>Author - Saurab Khadka</w:t>
+              <w:t xml:space="preserve">Author - </w:t>
+            </w:r>
+            <w:proofErr w:type="spellStart"/>
+            <w:r>
+              <w:rPr>
+                <w:rFonts w:ascii="Times New Roman" w:hAnsi="Times New Roman" w:cs="Times New Roman"/>
+                <w:lang w:val="en-GB"/>
+              </w:rPr>
+              <w:t>Saurab</w:t>
+            </w:r>
+            <w:proofErr w:type="spellEnd"/>
+            <w:r>
+              <w:rPr>
+                <w:rFonts w:ascii="Times New Roman" w:hAnsi="Times New Roman" w:cs="Times New Roman"/>
+                <w:lang w:val="en-GB"/>
+              </w:rPr>
+              <w:t xml:space="preserve"> Khadka</w:t>
             </w:r>
           </w:p>
           <w:p>
@@ -15830,8 +16954,17 @@
           <w:rFonts w:ascii="Times New Roman" w:hAnsi="Times New Roman" w:cs="Times New Roman"/>
           <w:lang w:val="en-GB"/>
         </w:rPr>
-        <w:t>Detailed Static System  Designs</w:t>
+        <w:t xml:space="preserve">Detailed Static </w:t>
       </w:r>
+      <w:proofErr w:type="gramStart"/>
+      <w:r>
+        <w:rPr>
+          <w:rFonts w:ascii="Times New Roman" w:hAnsi="Times New Roman" w:cs="Times New Roman"/>
+          <w:lang w:val="en-GB"/>
+        </w:rPr>
+        <w:t>System  Designs</w:t>
+      </w:r>
+      <w:proofErr w:type="gramEnd"/>
     </w:p>
     <w:p>
       <w:pPr>
@@ -16219,7 +17352,23 @@
                 <w:rFonts w:ascii="Times New Roman" w:hAnsi="Times New Roman" w:cs="Times New Roman"/>
                 <w:lang w:val="en-GB"/>
               </w:rPr>
-              <w:t>Author - Saurab Khadka</w:t>
+              <w:t xml:space="preserve">Author - </w:t>
+            </w:r>
+            <w:proofErr w:type="spellStart"/>
+            <w:r>
+              <w:rPr>
+                <w:rFonts w:ascii="Times New Roman" w:hAnsi="Times New Roman" w:cs="Times New Roman"/>
+                <w:lang w:val="en-GB"/>
+              </w:rPr>
+              <w:t>Saurab</w:t>
+            </w:r>
+            <w:proofErr w:type="spellEnd"/>
+            <w:r>
+              <w:rPr>
+                <w:rFonts w:ascii="Times New Roman" w:hAnsi="Times New Roman" w:cs="Times New Roman"/>
+                <w:lang w:val="en-GB"/>
+              </w:rPr>
+              <w:t xml:space="preserve"> Khadka</w:t>
             </w:r>
           </w:p>
           <w:p>
@@ -16465,7 +17614,23 @@
                 <w:rFonts w:ascii="Times New Roman" w:hAnsi="Times New Roman" w:cs="Times New Roman"/>
                 <w:lang w:val="en-GB"/>
               </w:rPr>
-              <w:t>Records the different courses available in the university along with more detailed information such as modules included and assignments assigned.</w:t>
+              <w:t xml:space="preserve">Records the different courses available in the university along with more detailed information such as modules </w:t>
+            </w:r>
+            <w:proofErr w:type="gramStart"/>
+            <w:r>
+              <w:rPr>
+                <w:rFonts w:ascii="Times New Roman" w:hAnsi="Times New Roman" w:cs="Times New Roman"/>
+                <w:lang w:val="en-GB"/>
+              </w:rPr>
+              <w:t>included</w:t>
+            </w:r>
+            <w:proofErr w:type="gramEnd"/>
+            <w:r>
+              <w:rPr>
+                <w:rFonts w:ascii="Times New Roman" w:hAnsi="Times New Roman" w:cs="Times New Roman"/>
+                <w:lang w:val="en-GB"/>
+              </w:rPr>
+              <w:t xml:space="preserve"> and assignments assigned.</w:t>
             </w:r>
           </w:p>
         </w:tc>
@@ -16760,7 +17925,23 @@
                 <w:rFonts w:ascii="Times New Roman" w:hAnsi="Times New Roman" w:cs="Times New Roman"/>
                 <w:lang w:val="en-GB"/>
               </w:rPr>
-              <w:t>Author - Saurab Khadka</w:t>
+              <w:t xml:space="preserve">Author - </w:t>
+            </w:r>
+            <w:proofErr w:type="spellStart"/>
+            <w:r>
+              <w:rPr>
+                <w:rFonts w:ascii="Times New Roman" w:hAnsi="Times New Roman" w:cs="Times New Roman"/>
+                <w:lang w:val="en-GB"/>
+              </w:rPr>
+              <w:t>Saurab</w:t>
+            </w:r>
+            <w:proofErr w:type="spellEnd"/>
+            <w:r>
+              <w:rPr>
+                <w:rFonts w:ascii="Times New Roman" w:hAnsi="Times New Roman" w:cs="Times New Roman"/>
+                <w:lang w:val="en-GB"/>
+              </w:rPr>
+              <w:t xml:space="preserve"> Khadka</w:t>
             </w:r>
           </w:p>
           <w:p>
@@ -17284,7 +18465,23 @@
                 <w:rFonts w:ascii="Times New Roman" w:hAnsi="Times New Roman" w:cs="Times New Roman"/>
                 <w:lang w:val="en-GB"/>
               </w:rPr>
-              <w:t>Author - Saurab Khadka</w:t>
+              <w:t xml:space="preserve">Author - </w:t>
+            </w:r>
+            <w:proofErr w:type="spellStart"/>
+            <w:r>
+              <w:rPr>
+                <w:rFonts w:ascii="Times New Roman" w:hAnsi="Times New Roman" w:cs="Times New Roman"/>
+                <w:lang w:val="en-GB"/>
+              </w:rPr>
+              <w:t>Saurab</w:t>
+            </w:r>
+            <w:proofErr w:type="spellEnd"/>
+            <w:r>
+              <w:rPr>
+                <w:rFonts w:ascii="Times New Roman" w:hAnsi="Times New Roman" w:cs="Times New Roman"/>
+                <w:lang w:val="en-GB"/>
+              </w:rPr>
+              <w:t xml:space="preserve"> Khadka</w:t>
             </w:r>
           </w:p>
           <w:p>
@@ -17818,7 +19015,23 @@
                 <w:rFonts w:ascii="Times New Roman" w:hAnsi="Times New Roman" w:cs="Times New Roman"/>
                 <w:lang w:val="en-GB"/>
               </w:rPr>
-              <w:t>Author - Saurab Khadka</w:t>
+              <w:t xml:space="preserve">Author - </w:t>
+            </w:r>
+            <w:proofErr w:type="spellStart"/>
+            <w:r>
+              <w:rPr>
+                <w:rFonts w:ascii="Times New Roman" w:hAnsi="Times New Roman" w:cs="Times New Roman"/>
+                <w:lang w:val="en-GB"/>
+              </w:rPr>
+              <w:t>Saurab</w:t>
+            </w:r>
+            <w:proofErr w:type="spellEnd"/>
+            <w:r>
+              <w:rPr>
+                <w:rFonts w:ascii="Times New Roman" w:hAnsi="Times New Roman" w:cs="Times New Roman"/>
+                <w:lang w:val="en-GB"/>
+              </w:rPr>
+              <w:t xml:space="preserve"> Khadka</w:t>
             </w:r>
           </w:p>
           <w:p>
@@ -18451,7 +19664,23 @@
                 <w:rFonts w:ascii="Times New Roman" w:hAnsi="Times New Roman" w:cs="Times New Roman"/>
                 <w:lang w:val="en-GB"/>
               </w:rPr>
-              <w:t>Author – Saurab Khadka</w:t>
+              <w:t xml:space="preserve">Author – </w:t>
+            </w:r>
+            <w:proofErr w:type="spellStart"/>
+            <w:r>
+              <w:rPr>
+                <w:rFonts w:ascii="Times New Roman" w:hAnsi="Times New Roman" w:cs="Times New Roman"/>
+                <w:lang w:val="en-GB"/>
+              </w:rPr>
+              <w:t>Saurab</w:t>
+            </w:r>
+            <w:proofErr w:type="spellEnd"/>
+            <w:r>
+              <w:rPr>
+                <w:rFonts w:ascii="Times New Roman" w:hAnsi="Times New Roman" w:cs="Times New Roman"/>
+                <w:lang w:val="en-GB"/>
+              </w:rPr>
+              <w:t xml:space="preserve"> Khadka</w:t>
             </w:r>
           </w:p>
           <w:p>
@@ -18732,7 +19961,23 @@
                 <w:rFonts w:ascii="Times New Roman" w:hAnsi="Times New Roman" w:cs="Times New Roman"/>
                 <w:lang w:val="en-GB"/>
               </w:rPr>
-              <w:t>There is three possible user types: administrator, staff and student.</w:t>
+              <w:t xml:space="preserve">There </w:t>
+            </w:r>
+            <w:proofErr w:type="gramStart"/>
+            <w:r>
+              <w:rPr>
+                <w:rFonts w:ascii="Times New Roman" w:hAnsi="Times New Roman" w:cs="Times New Roman"/>
+                <w:lang w:val="en-GB"/>
+              </w:rPr>
+              <w:t>is</w:t>
+            </w:r>
+            <w:proofErr w:type="gramEnd"/>
+            <w:r>
+              <w:rPr>
+                <w:rFonts w:ascii="Times New Roman" w:hAnsi="Times New Roman" w:cs="Times New Roman"/>
+                <w:lang w:val="en-GB"/>
+              </w:rPr>
+              <w:t xml:space="preserve"> three possible user types: administrator, staff and student.</w:t>
             </w:r>
           </w:p>
         </w:tc>
@@ -19195,12 +20440,21 @@
                 <w:lang w:val="en-GB"/>
               </w:rPr>
             </w:pPr>
-            <w:r>
-              <w:rPr>
-                <w:rFonts w:ascii="Times New Roman" w:hAnsi="Times New Roman" w:cs="Times New Roman"/>
-                <w:lang w:val="en-GB"/>
-              </w:rPr>
-              <w:t>Id must be unique.</w:t>
+            <w:proofErr w:type="spellStart"/>
+            <w:r>
+              <w:rPr>
+                <w:rFonts w:ascii="Times New Roman" w:hAnsi="Times New Roman" w:cs="Times New Roman"/>
+                <w:lang w:val="en-GB"/>
+              </w:rPr>
+              <w:t>Id</w:t>
+            </w:r>
+            <w:proofErr w:type="spellEnd"/>
+            <w:r>
+              <w:rPr>
+                <w:rFonts w:ascii="Times New Roman" w:hAnsi="Times New Roman" w:cs="Times New Roman"/>
+                <w:lang w:val="en-GB"/>
+              </w:rPr>
+              <w:t xml:space="preserve"> must be unique.</w:t>
             </w:r>
           </w:p>
           <w:p>
@@ -19764,12 +21018,21 @@
                 <w:lang w:val="en-GB"/>
               </w:rPr>
             </w:pPr>
-            <w:r>
-              <w:rPr>
-                <w:rFonts w:ascii="Times New Roman" w:hAnsi="Times New Roman" w:cs="Times New Roman"/>
-                <w:lang w:val="en-GB"/>
-              </w:rPr>
-              <w:t>Id must be unique.</w:t>
+            <w:proofErr w:type="spellStart"/>
+            <w:r>
+              <w:rPr>
+                <w:rFonts w:ascii="Times New Roman" w:hAnsi="Times New Roman" w:cs="Times New Roman"/>
+                <w:lang w:val="en-GB"/>
+              </w:rPr>
+              <w:t>Id</w:t>
+            </w:r>
+            <w:proofErr w:type="spellEnd"/>
+            <w:r>
+              <w:rPr>
+                <w:rFonts w:ascii="Times New Roman" w:hAnsi="Times New Roman" w:cs="Times New Roman"/>
+                <w:lang w:val="en-GB"/>
+              </w:rPr>
+              <w:t xml:space="preserve"> must be unique.</w:t>
             </w:r>
           </w:p>
           <w:p>
@@ -20284,12 +21547,21 @@
                 <w:lang w:val="en-GB"/>
               </w:rPr>
             </w:pPr>
-            <w:r>
-              <w:rPr>
-                <w:rFonts w:ascii="Times New Roman" w:hAnsi="Times New Roman" w:cs="Times New Roman"/>
-                <w:lang w:val="en-GB"/>
-              </w:rPr>
-              <w:t>Id must be unique.</w:t>
+            <w:proofErr w:type="spellStart"/>
+            <w:r>
+              <w:rPr>
+                <w:rFonts w:ascii="Times New Roman" w:hAnsi="Times New Roman" w:cs="Times New Roman"/>
+                <w:lang w:val="en-GB"/>
+              </w:rPr>
+              <w:t>Id</w:t>
+            </w:r>
+            <w:proofErr w:type="spellEnd"/>
+            <w:r>
+              <w:rPr>
+                <w:rFonts w:ascii="Times New Roman" w:hAnsi="Times New Roman" w:cs="Times New Roman"/>
+                <w:lang w:val="en-GB"/>
+              </w:rPr>
+              <w:t xml:space="preserve"> must be unique.</w:t>
             </w:r>
           </w:p>
           <w:p>
@@ -20810,12 +22082,21 @@
                 <w:lang w:val="en-GB"/>
               </w:rPr>
             </w:pPr>
-            <w:r>
-              <w:rPr>
-                <w:rFonts w:ascii="Times New Roman" w:hAnsi="Times New Roman" w:cs="Times New Roman"/>
-                <w:lang w:val="en-GB"/>
-              </w:rPr>
-              <w:t>Id must be unique.</w:t>
+            <w:proofErr w:type="spellStart"/>
+            <w:r>
+              <w:rPr>
+                <w:rFonts w:ascii="Times New Roman" w:hAnsi="Times New Roman" w:cs="Times New Roman"/>
+                <w:lang w:val="en-GB"/>
+              </w:rPr>
+              <w:t>Id</w:t>
+            </w:r>
+            <w:proofErr w:type="spellEnd"/>
+            <w:r>
+              <w:rPr>
+                <w:rFonts w:ascii="Times New Roman" w:hAnsi="Times New Roman" w:cs="Times New Roman"/>
+                <w:lang w:val="en-GB"/>
+              </w:rPr>
+              <w:t xml:space="preserve"> must be unique.</w:t>
             </w:r>
           </w:p>
           <w:p>
@@ -21326,12 +22607,21 @@
                 <w:lang w:val="en-GB"/>
               </w:rPr>
             </w:pPr>
-            <w:r>
-              <w:rPr>
-                <w:rFonts w:ascii="Times New Roman" w:hAnsi="Times New Roman" w:cs="Times New Roman"/>
-                <w:lang w:val="en-GB"/>
-              </w:rPr>
-              <w:t>Id must be unique.</w:t>
+            <w:proofErr w:type="spellStart"/>
+            <w:r>
+              <w:rPr>
+                <w:rFonts w:ascii="Times New Roman" w:hAnsi="Times New Roman" w:cs="Times New Roman"/>
+                <w:lang w:val="en-GB"/>
+              </w:rPr>
+              <w:t>Id</w:t>
+            </w:r>
+            <w:proofErr w:type="spellEnd"/>
+            <w:r>
+              <w:rPr>
+                <w:rFonts w:ascii="Times New Roman" w:hAnsi="Times New Roman" w:cs="Times New Roman"/>
+                <w:lang w:val="en-GB"/>
+              </w:rPr>
+              <w:t xml:space="preserve"> must be unique.</w:t>
             </w:r>
           </w:p>
           <w:p>
@@ -21841,12 +23131,21 @@
                 <w:lang w:val="en-GB"/>
               </w:rPr>
             </w:pPr>
-            <w:r>
-              <w:rPr>
-                <w:rFonts w:ascii="Times New Roman" w:hAnsi="Times New Roman" w:cs="Times New Roman"/>
-                <w:lang w:val="en-GB"/>
-              </w:rPr>
-              <w:t>Id must be unique.</w:t>
+            <w:proofErr w:type="spellStart"/>
+            <w:r>
+              <w:rPr>
+                <w:rFonts w:ascii="Times New Roman" w:hAnsi="Times New Roman" w:cs="Times New Roman"/>
+                <w:lang w:val="en-GB"/>
+              </w:rPr>
+              <w:t>Id</w:t>
+            </w:r>
+            <w:proofErr w:type="spellEnd"/>
+            <w:r>
+              <w:rPr>
+                <w:rFonts w:ascii="Times New Roman" w:hAnsi="Times New Roman" w:cs="Times New Roman"/>
+                <w:lang w:val="en-GB"/>
+              </w:rPr>
+              <w:t xml:space="preserve"> must be unique.</w:t>
             </w:r>
           </w:p>
           <w:p>
@@ -22884,12 +24183,21 @@
                 <w:lang w:val="en-GB"/>
               </w:rPr>
             </w:pPr>
-            <w:r>
-              <w:rPr>
-                <w:rFonts w:ascii="Times New Roman" w:hAnsi="Times New Roman" w:cs="Times New Roman"/>
-                <w:lang w:val="en-GB"/>
-              </w:rPr>
-              <w:t>Id must be unique.</w:t>
+            <w:proofErr w:type="spellStart"/>
+            <w:r>
+              <w:rPr>
+                <w:rFonts w:ascii="Times New Roman" w:hAnsi="Times New Roman" w:cs="Times New Roman"/>
+                <w:lang w:val="en-GB"/>
+              </w:rPr>
+              <w:t>Id</w:t>
+            </w:r>
+            <w:proofErr w:type="spellEnd"/>
+            <w:r>
+              <w:rPr>
+                <w:rFonts w:ascii="Times New Roman" w:hAnsi="Times New Roman" w:cs="Times New Roman"/>
+                <w:lang w:val="en-GB"/>
+              </w:rPr>
+              <w:t xml:space="preserve"> must be unique.</w:t>
             </w:r>
           </w:p>
           <w:p>
@@ -24299,14 +25607,27 @@
             <w:r>
               <w:t xml:space="preserve">Figure </w:t>
             </w:r>
-            <w:fldSimple w:instr=" SEQ Figure \* ARABIC ">
-              <w:r>
-                <w:rPr>
-                  <w:noProof/>
-                </w:rPr>
-                <w:t>1</w:t>
-              </w:r>
-            </w:fldSimple>
+            <w:r>
+              <w:fldChar w:fldCharType="begin"/>
+            </w:r>
+            <w:r>
+              <w:instrText xml:space="preserve"> SEQ Figure \* ARABIC </w:instrText>
+            </w:r>
+            <w:r>
+              <w:fldChar w:fldCharType="separate"/>
+            </w:r>
+            <w:r>
+              <w:rPr>
+                <w:noProof/>
+              </w:rPr>
+              <w:t>2</w:t>
+            </w:r>
+            <w:r>
+              <w:rPr>
+                <w:noProof/>
+              </w:rPr>
+              <w:fldChar w:fldCharType="end"/>
+            </w:r>
             <w:r>
               <w:t xml:space="preserve"> Login Page of Record Management System</w:t>
             </w:r>
@@ -24421,14 +25742,27 @@
             <w:r>
               <w:t xml:space="preserve">Figure </w:t>
             </w:r>
-            <w:fldSimple w:instr=" SEQ Figure \* ARABIC ">
-              <w:r>
-                <w:rPr>
-                  <w:noProof/>
-                </w:rPr>
-                <w:t>2</w:t>
-              </w:r>
-            </w:fldSimple>
+            <w:r>
+              <w:fldChar w:fldCharType="begin"/>
+            </w:r>
+            <w:r>
+              <w:instrText xml:space="preserve"> SEQ Figure \* ARABIC </w:instrText>
+            </w:r>
+            <w:r>
+              <w:fldChar w:fldCharType="separate"/>
+            </w:r>
+            <w:r>
+              <w:rPr>
+                <w:noProof/>
+              </w:rPr>
+              <w:t>3</w:t>
+            </w:r>
+            <w:r>
+              <w:rPr>
+                <w:noProof/>
+              </w:rPr>
+              <w:fldChar w:fldCharType="end"/>
+            </w:r>
             <w:r>
               <w:t xml:space="preserve"> Non enrolled Section of Record Management System</w:t>
             </w:r>
@@ -24527,14 +25861,27 @@
             <w:r>
               <w:t xml:space="preserve">Figure </w:t>
             </w:r>
-            <w:fldSimple w:instr=" SEQ Figure \* ARABIC ">
-              <w:r>
-                <w:rPr>
-                  <w:noProof/>
-                </w:rPr>
-                <w:t>3</w:t>
-              </w:r>
-            </w:fldSimple>
+            <w:r>
+              <w:fldChar w:fldCharType="begin"/>
+            </w:r>
+            <w:r>
+              <w:instrText xml:space="preserve"> SEQ Figure \* ARABIC </w:instrText>
+            </w:r>
+            <w:r>
+              <w:fldChar w:fldCharType="separate"/>
+            </w:r>
+            <w:r>
+              <w:rPr>
+                <w:noProof/>
+              </w:rPr>
+              <w:t>4</w:t>
+            </w:r>
+            <w:r>
+              <w:rPr>
+                <w:noProof/>
+              </w:rPr>
+              <w:fldChar w:fldCharType="end"/>
+            </w:r>
             <w:r>
               <w:t xml:space="preserve"> Enrolled Section of Student in Record Management System</w:t>
             </w:r>
@@ -24578,9 +25925,9 @@
               </w:rPr>
               <w:lastRenderedPageBreak/>
               <w:drawing>
-                <wp:inline distT="0" distB="0" distL="0" distR="0" wp14:anchorId="03D3EE84" wp14:editId="1D777D2D">
-                  <wp:extent cx="5978769" cy="3340735"/>
-                  <wp:effectExtent l="0" t="0" r="3175" b="0"/>
+                <wp:inline distT="0" distB="0" distL="0" distR="0" wp14:anchorId="03D3EE84" wp14:editId="0E6624DA">
+                  <wp:extent cx="5553075" cy="3340100"/>
+                  <wp:effectExtent l="0" t="0" r="9525" b="0"/>
                   <wp:docPr id="9" name="Picture 9"/>
                   <wp:cNvGraphicFramePr>
                     <a:graphicFrameLocks xmlns:a="http://schemas.openxmlformats.org/drawingml/2006/main" noChangeAspect="1"/>
@@ -24610,7 +25957,7 @@
                         <pic:spPr bwMode="auto">
                           <a:xfrm>
                             <a:off x="0" y="0"/>
-                            <a:ext cx="5999296" cy="3352205"/>
+                            <a:ext cx="5579033" cy="3355713"/>
                           </a:xfrm>
                           <a:prstGeom prst="rect">
                             <a:avLst/>
@@ -24634,14 +25981,27 @@
             <w:r>
               <w:t xml:space="preserve">Figure </w:t>
             </w:r>
-            <w:fldSimple w:instr=" SEQ Figure \* ARABIC ">
-              <w:r>
-                <w:rPr>
-                  <w:noProof/>
-                </w:rPr>
-                <w:t>4</w:t>
-              </w:r>
-            </w:fldSimple>
+            <w:r>
+              <w:fldChar w:fldCharType="begin"/>
+            </w:r>
+            <w:r>
+              <w:instrText xml:space="preserve"> SEQ Figure \* ARABIC </w:instrText>
+            </w:r>
+            <w:r>
+              <w:fldChar w:fldCharType="separate"/>
+            </w:r>
+            <w:r>
+              <w:rPr>
+                <w:noProof/>
+              </w:rPr>
+              <w:t>5</w:t>
+            </w:r>
+            <w:r>
+              <w:rPr>
+                <w:noProof/>
+              </w:rPr>
+              <w:fldChar w:fldCharType="end"/>
+            </w:r>
             <w:r>
               <w:t xml:space="preserve"> Archived Student Date in Record Management System</w:t>
             </w:r>
@@ -24746,14 +26106,27 @@
             <w:r>
               <w:t xml:space="preserve">Figure </w:t>
             </w:r>
-            <w:fldSimple w:instr=" SEQ Figure \* ARABIC ">
-              <w:r>
-                <w:rPr>
-                  <w:noProof/>
-                </w:rPr>
-                <w:t>5</w:t>
-              </w:r>
-            </w:fldSimple>
+            <w:r>
+              <w:fldChar w:fldCharType="begin"/>
+            </w:r>
+            <w:r>
+              <w:instrText xml:space="preserve"> SEQ Figure \* ARABIC </w:instrText>
+            </w:r>
+            <w:r>
+              <w:fldChar w:fldCharType="separate"/>
+            </w:r>
+            <w:r>
+              <w:rPr>
+                <w:noProof/>
+              </w:rPr>
+              <w:t>6</w:t>
+            </w:r>
+            <w:r>
+              <w:rPr>
+                <w:noProof/>
+              </w:rPr>
+              <w:fldChar w:fldCharType="end"/>
+            </w:r>
             <w:r>
               <w:t xml:space="preserve"> Create Student data in Record Management System</w:t>
             </w:r>
@@ -24797,10 +26170,10 @@
               </w:rPr>
               <w:lastRenderedPageBreak/>
               <w:drawing>
-                <wp:inline distT="0" distB="0" distL="0" distR="0" wp14:anchorId="294F0C68" wp14:editId="3963343A">
-                  <wp:extent cx="5943600" cy="3345180"/>
-                  <wp:effectExtent l="0" t="0" r="0" b="7620"/>
-                  <wp:docPr id="14" name="Picture 14"/>
+                <wp:inline distT="0" distB="0" distL="0" distR="0" wp14:anchorId="4BB4CFA3" wp14:editId="504E1346">
+                  <wp:extent cx="5577840" cy="3343275"/>
+                  <wp:effectExtent l="0" t="0" r="3810" b="9525"/>
+                  <wp:docPr id="2" name="Picture 2"/>
                   <wp:cNvGraphicFramePr>
                     <a:graphicFrameLocks xmlns:a="http://schemas.openxmlformats.org/drawingml/2006/main" noChangeAspect="1"/>
                   </wp:cNvGraphicFramePr>
@@ -24808,7 +26181,7 @@
                     <a:graphicData uri="http://schemas.openxmlformats.org/drawingml/2006/picture">
                       <pic:pic xmlns:pic="http://schemas.openxmlformats.org/drawingml/2006/picture">
                         <pic:nvPicPr>
-                          <pic:cNvPr id="0" name="Picture 6"/>
+                          <pic:cNvPr id="0" name="Picture 1"/>
                           <pic:cNvPicPr>
                             <a:picLocks noChangeAspect="1" noChangeArrowheads="1"/>
                           </pic:cNvPicPr>
@@ -24829,7 +26202,7 @@
                         <pic:spPr bwMode="auto">
                           <a:xfrm>
                             <a:off x="0" y="0"/>
-                            <a:ext cx="5943600" cy="3345180"/>
+                            <a:ext cx="5577840" cy="3343275"/>
                           </a:xfrm>
                           <a:prstGeom prst="rect">
                             <a:avLst/>
@@ -24853,14 +26226,27 @@
             <w:r>
               <w:t xml:space="preserve">Figure </w:t>
             </w:r>
-            <w:fldSimple w:instr=" SEQ Figure \* ARABIC ">
-              <w:r>
-                <w:rPr>
-                  <w:noProof/>
-                </w:rPr>
-                <w:t>6</w:t>
-              </w:r>
-            </w:fldSimple>
+            <w:r>
+              <w:fldChar w:fldCharType="begin"/>
+            </w:r>
+            <w:r>
+              <w:instrText xml:space="preserve"> SEQ Figure \* ARABIC </w:instrText>
+            </w:r>
+            <w:r>
+              <w:fldChar w:fldCharType="separate"/>
+            </w:r>
+            <w:r>
+              <w:rPr>
+                <w:noProof/>
+              </w:rPr>
+              <w:t>7</w:t>
+            </w:r>
+            <w:r>
+              <w:rPr>
+                <w:noProof/>
+              </w:rPr>
+              <w:fldChar w:fldCharType="end"/>
+            </w:r>
             <w:r>
               <w:t xml:space="preserve"> Update Student Data in </w:t>
             </w:r>
@@ -24912,9 +26298,9 @@
                 <w:noProof/>
               </w:rPr>
               <w:drawing>
-                <wp:inline distT="0" distB="0" distL="0" distR="0" wp14:anchorId="6B20F286" wp14:editId="32610443">
-                  <wp:extent cx="5943600" cy="3341370"/>
-                  <wp:effectExtent l="0" t="0" r="0" b="0"/>
+                <wp:inline distT="0" distB="0" distL="0" distR="0" wp14:anchorId="6B20F286" wp14:editId="72A5C4CE">
+                  <wp:extent cx="5514975" cy="3341370"/>
+                  <wp:effectExtent l="0" t="0" r="9525" b="0"/>
                   <wp:docPr id="12" name="Picture 12"/>
                   <wp:cNvGraphicFramePr>
                     <a:graphicFrameLocks xmlns:a="http://schemas.openxmlformats.org/drawingml/2006/main" noChangeAspect="1"/>
@@ -24944,7 +26330,7 @@
                         <pic:spPr bwMode="auto">
                           <a:xfrm>
                             <a:off x="0" y="0"/>
-                            <a:ext cx="5943600" cy="3341370"/>
+                            <a:ext cx="5514975" cy="3341370"/>
                           </a:xfrm>
                           <a:prstGeom prst="rect">
                             <a:avLst/>
@@ -24968,14 +26354,27 @@
             <w:r>
               <w:t xml:space="preserve">Figure </w:t>
             </w:r>
-            <w:fldSimple w:instr=" SEQ Figure \* ARABIC ">
-              <w:r>
-                <w:rPr>
-                  <w:noProof/>
-                </w:rPr>
-                <w:t>7</w:t>
-              </w:r>
-            </w:fldSimple>
+            <w:r>
+              <w:fldChar w:fldCharType="begin"/>
+            </w:r>
+            <w:r>
+              <w:instrText xml:space="preserve"> SEQ Figure \* ARABIC </w:instrText>
+            </w:r>
+            <w:r>
+              <w:fldChar w:fldCharType="separate"/>
+            </w:r>
+            <w:r>
+              <w:rPr>
+                <w:noProof/>
+              </w:rPr>
+              <w:t>8</w:t>
+            </w:r>
+            <w:r>
+              <w:rPr>
+                <w:noProof/>
+              </w:rPr>
+              <w:fldChar w:fldCharType="end"/>
+            </w:r>
             <w:r>
               <w:t xml:space="preserve"> Staff Data in </w:t>
             </w:r>
@@ -25022,8 +26421,8 @@
               </w:rPr>
               <w:lastRenderedPageBreak/>
               <w:drawing>
-                <wp:inline distT="0" distB="0" distL="0" distR="0" wp14:anchorId="17C15EF4" wp14:editId="7FF13C72">
-                  <wp:extent cx="5943600" cy="3341370"/>
+                <wp:inline distT="0" distB="0" distL="0" distR="0" wp14:anchorId="17C15EF4" wp14:editId="68EF6A18">
+                  <wp:extent cx="5562600" cy="3341370"/>
                   <wp:effectExtent l="0" t="0" r="0" b="0"/>
                   <wp:docPr id="13" name="Picture 13"/>
                   <wp:cNvGraphicFramePr>
@@ -25054,7 +26453,7 @@
                         <pic:spPr bwMode="auto">
                           <a:xfrm>
                             <a:off x="0" y="0"/>
-                            <a:ext cx="5943600" cy="3341370"/>
+                            <a:ext cx="5562600" cy="3341370"/>
                           </a:xfrm>
                           <a:prstGeom prst="rect">
                             <a:avLst/>
@@ -25071,6 +26470,25 @@
               </w:drawing>
             </w:r>
           </w:p>
+          <w:p>
+            <w:pPr>
+              <w:pStyle w:val="Caption"/>
+            </w:pPr>
+            <w:r>
+              <w:t xml:space="preserve">Figure </w:t>
+            </w:r>
+            <w:fldSimple w:instr=" SEQ Figure \* ARABIC ">
+              <w:r>
+                <w:rPr>
+                  <w:noProof/>
+                </w:rPr>
+                <w:t>9</w:t>
+              </w:r>
+            </w:fldSimple>
+            <w:r>
+              <w:t xml:space="preserve"> Archived Staff Date in Record Management System</w:t>
+            </w:r>
+          </w:p>
         </w:tc>
       </w:tr>
     </w:tbl>
@@ -25115,8 +26533,8 @@
                 <w:noProof/>
               </w:rPr>
               <w:drawing>
-                <wp:inline distT="0" distB="0" distL="0" distR="0" wp14:anchorId="059B5033" wp14:editId="669D2F22">
-                  <wp:extent cx="5943600" cy="3343275"/>
+                <wp:inline distT="0" distB="0" distL="0" distR="0" wp14:anchorId="059B5033" wp14:editId="564681DC">
+                  <wp:extent cx="5543550" cy="3343275"/>
                   <wp:effectExtent l="0" t="0" r="0" b="9525"/>
                   <wp:docPr id="18" name="Picture 18"/>
                   <wp:cNvGraphicFramePr>
@@ -25147,7 +26565,7 @@
                         <pic:spPr bwMode="auto">
                           <a:xfrm>
                             <a:off x="0" y="0"/>
-                            <a:ext cx="5943600" cy="3343275"/>
+                            <a:ext cx="5543550" cy="3343275"/>
                           </a:xfrm>
                           <a:prstGeom prst="rect">
                             <a:avLst/>
@@ -25162,6 +26580,28 @@
                   </a:graphic>
                 </wp:inline>
               </w:drawing>
+            </w:r>
+          </w:p>
+          <w:p>
+            <w:pPr>
+              <w:pStyle w:val="Caption"/>
+            </w:pPr>
+            <w:r>
+              <w:t xml:space="preserve">Figure </w:t>
+            </w:r>
+            <w:fldSimple w:instr=" SEQ Figure \* ARABIC ">
+              <w:r>
+                <w:rPr>
+                  <w:noProof/>
+                </w:rPr>
+                <w:t>10</w:t>
+              </w:r>
+            </w:fldSimple>
+            <w:r>
+              <w:t xml:space="preserve"> Update Staff Record in </w:t>
+            </w:r>
+            <w:r>
+              <w:t>Record Management System</w:t>
             </w:r>
           </w:p>
         </w:tc>
@@ -25252,6 +26692,28 @@
               </w:drawing>
             </w:r>
           </w:p>
+          <w:p>
+            <w:pPr>
+              <w:pStyle w:val="Caption"/>
+            </w:pPr>
+            <w:r>
+              <w:t xml:space="preserve">Figure </w:t>
+            </w:r>
+            <w:fldSimple w:instr=" SEQ Figure \* ARABIC ">
+              <w:r>
+                <w:rPr>
+                  <w:noProof/>
+                </w:rPr>
+                <w:t>11</w:t>
+              </w:r>
+            </w:fldSimple>
+            <w:r>
+              <w:t xml:space="preserve"> Course Section in </w:t>
+            </w:r>
+            <w:r>
+              <w:t>Record Management System</w:t>
+            </w:r>
+          </w:p>
         </w:tc>
       </w:tr>
     </w:tbl>
@@ -25296,9 +26758,9 @@
                 <w:noProof/>
               </w:rPr>
               <w:drawing>
-                <wp:inline distT="0" distB="0" distL="0" distR="0" wp14:anchorId="0EB8C5AD" wp14:editId="1A3B64C3">
-                  <wp:extent cx="5943600" cy="3343275"/>
-                  <wp:effectExtent l="0" t="0" r="0" b="9525"/>
+                <wp:inline distT="0" distB="0" distL="0" distR="0" wp14:anchorId="0EB8C5AD" wp14:editId="35F1C11B">
+                  <wp:extent cx="5514975" cy="3343275"/>
+                  <wp:effectExtent l="0" t="0" r="9525" b="9525"/>
                   <wp:docPr id="20" name="Picture 20"/>
                   <wp:cNvGraphicFramePr>
                     <a:graphicFrameLocks xmlns:a="http://schemas.openxmlformats.org/drawingml/2006/main" noChangeAspect="1"/>
@@ -25328,7 +26790,7 @@
                         <pic:spPr bwMode="auto">
                           <a:xfrm>
                             <a:off x="0" y="0"/>
-                            <a:ext cx="5943600" cy="3343275"/>
+                            <a:ext cx="5514975" cy="3343275"/>
                           </a:xfrm>
                           <a:prstGeom prst="rect">
                             <a:avLst/>
@@ -25345,6 +26807,28 @@
               </w:drawing>
             </w:r>
           </w:p>
+          <w:p>
+            <w:pPr>
+              <w:pStyle w:val="Caption"/>
+            </w:pPr>
+            <w:r>
+              <w:t xml:space="preserve">Figure </w:t>
+            </w:r>
+            <w:fldSimple w:instr=" SEQ Figure \* ARABIC ">
+              <w:r>
+                <w:rPr>
+                  <w:noProof/>
+                </w:rPr>
+                <w:t>12</w:t>
+              </w:r>
+            </w:fldSimple>
+            <w:r>
+              <w:t xml:space="preserve">Archived Course in </w:t>
+            </w:r>
+            <w:r>
+              <w:t>Record Management System</w:t>
+            </w:r>
+          </w:p>
         </w:tc>
       </w:tr>
     </w:tbl>
@@ -25384,9 +26868,9 @@
               </w:rPr>
               <w:lastRenderedPageBreak/>
               <w:drawing>
-                <wp:inline distT="0" distB="0" distL="0" distR="0" wp14:anchorId="30D5795E" wp14:editId="50E7B9F1">
-                  <wp:extent cx="5943600" cy="3343275"/>
-                  <wp:effectExtent l="0" t="0" r="0" b="9525"/>
+                <wp:inline distT="0" distB="0" distL="0" distR="0" wp14:anchorId="30D5795E" wp14:editId="044A8323">
+                  <wp:extent cx="5553075" cy="3343275"/>
+                  <wp:effectExtent l="0" t="0" r="9525" b="9525"/>
                   <wp:docPr id="21" name="Picture 21"/>
                   <wp:cNvGraphicFramePr>
                     <a:graphicFrameLocks xmlns:a="http://schemas.openxmlformats.org/drawingml/2006/main" noChangeAspect="1"/>
@@ -25416,7 +26900,7 @@
                         <pic:spPr bwMode="auto">
                           <a:xfrm>
                             <a:off x="0" y="0"/>
-                            <a:ext cx="5943600" cy="3343275"/>
+                            <a:ext cx="5553075" cy="3343275"/>
                           </a:xfrm>
                           <a:prstGeom prst="rect">
                             <a:avLst/>
@@ -25433,6 +26917,36 @@
               </w:drawing>
             </w:r>
           </w:p>
+          <w:p>
+            <w:pPr>
+              <w:pStyle w:val="Caption"/>
+            </w:pPr>
+            <w:r>
+              <w:t xml:space="preserve">Figure </w:t>
+            </w:r>
+            <w:fldSimple w:instr=" SEQ Figure \* ARABIC ">
+              <w:r>
+                <w:rPr>
+                  <w:noProof/>
+                </w:rPr>
+                <w:t>13</w:t>
+              </w:r>
+            </w:fldSimple>
+            <w:r>
+              <w:t xml:space="preserve"> Create Course </w:t>
+            </w:r>
+            <w:proofErr w:type="spellStart"/>
+            <w:r>
+              <w:t>Sturcture</w:t>
+            </w:r>
+            <w:proofErr w:type="spellEnd"/>
+            <w:r>
+              <w:t xml:space="preserve"> in </w:t>
+            </w:r>
+            <w:r>
+              <w:t>Record Management System</w:t>
+            </w:r>
+          </w:p>
         </w:tc>
       </w:tr>
     </w:tbl>
@@ -25477,9 +26991,9 @@
                 <w:noProof/>
               </w:rPr>
               <w:drawing>
-                <wp:inline distT="0" distB="0" distL="0" distR="0" wp14:anchorId="0FC22214" wp14:editId="2BA76D3B">
-                  <wp:extent cx="5943600" cy="3343275"/>
-                  <wp:effectExtent l="0" t="0" r="0" b="9525"/>
+                <wp:inline distT="0" distB="0" distL="0" distR="0" wp14:anchorId="0FC22214" wp14:editId="3E728984">
+                  <wp:extent cx="5591175" cy="3343275"/>
+                  <wp:effectExtent l="0" t="0" r="9525" b="9525"/>
                   <wp:docPr id="22" name="Picture 22"/>
                   <wp:cNvGraphicFramePr>
                     <a:graphicFrameLocks xmlns:a="http://schemas.openxmlformats.org/drawingml/2006/main" noChangeAspect="1"/>
@@ -25509,7 +27023,7 @@
                         <pic:spPr bwMode="auto">
                           <a:xfrm>
                             <a:off x="0" y="0"/>
-                            <a:ext cx="5943600" cy="3343275"/>
+                            <a:ext cx="5591175" cy="3343275"/>
                           </a:xfrm>
                           <a:prstGeom prst="rect">
                             <a:avLst/>
@@ -25526,6 +27040,28 @@
               </w:drawing>
             </w:r>
           </w:p>
+          <w:p>
+            <w:pPr>
+              <w:pStyle w:val="Caption"/>
+            </w:pPr>
+            <w:r>
+              <w:t xml:space="preserve">Figure </w:t>
+            </w:r>
+            <w:fldSimple w:instr=" SEQ Figure \* ARABIC ">
+              <w:r>
+                <w:rPr>
+                  <w:noProof/>
+                </w:rPr>
+                <w:t>14</w:t>
+              </w:r>
+            </w:fldSimple>
+            <w:r>
+              <w:t xml:space="preserve"> Update Course Structure in </w:t>
+            </w:r>
+            <w:r>
+              <w:t>Record Management System</w:t>
+            </w:r>
+          </w:p>
         </w:tc>
       </w:tr>
     </w:tbl>
@@ -25565,8 +27101,8 @@
               </w:rPr>
               <w:lastRenderedPageBreak/>
               <w:drawing>
-                <wp:inline distT="0" distB="0" distL="0" distR="0" wp14:anchorId="6117B8E6" wp14:editId="78838A09">
-                  <wp:extent cx="5943600" cy="3343275"/>
+                <wp:inline distT="0" distB="0" distL="0" distR="0" wp14:anchorId="6117B8E6" wp14:editId="5F486B94">
+                  <wp:extent cx="5562600" cy="3343275"/>
                   <wp:effectExtent l="0" t="0" r="0" b="9525"/>
                   <wp:docPr id="23" name="Picture 23"/>
                   <wp:cNvGraphicFramePr>
@@ -25597,7 +27133,7 @@
                         <pic:spPr bwMode="auto">
                           <a:xfrm>
                             <a:off x="0" y="0"/>
-                            <a:ext cx="5943600" cy="3343275"/>
+                            <a:ext cx="5562600" cy="3343275"/>
                           </a:xfrm>
                           <a:prstGeom prst="rect">
                             <a:avLst/>
@@ -25614,6 +27150,28 @@
               </w:drawing>
             </w:r>
           </w:p>
+          <w:p>
+            <w:pPr>
+              <w:pStyle w:val="Caption"/>
+            </w:pPr>
+            <w:r>
+              <w:t xml:space="preserve">Figure </w:t>
+            </w:r>
+            <w:fldSimple w:instr=" SEQ Figure \* ARABIC ">
+              <w:r>
+                <w:rPr>
+                  <w:noProof/>
+                </w:rPr>
+                <w:t>15</w:t>
+              </w:r>
+            </w:fldSimple>
+            <w:r>
+              <w:t xml:space="preserve"> Module Section in </w:t>
+            </w:r>
+            <w:r>
+              <w:t>Record Management System</w:t>
+            </w:r>
+          </w:p>
         </w:tc>
       </w:tr>
     </w:tbl>
@@ -25658,9 +27216,9 @@
                 <w:noProof/>
               </w:rPr>
               <w:drawing>
-                <wp:inline distT="0" distB="0" distL="0" distR="0" wp14:anchorId="7FBB5FBE" wp14:editId="29454C03">
-                  <wp:extent cx="5943600" cy="3343275"/>
-                  <wp:effectExtent l="0" t="0" r="0" b="9525"/>
+                <wp:inline distT="0" distB="0" distL="0" distR="0" wp14:anchorId="7FBB5FBE" wp14:editId="62E2D809">
+                  <wp:extent cx="5572125" cy="3343275"/>
+                  <wp:effectExtent l="0" t="0" r="9525" b="9525"/>
                   <wp:docPr id="24" name="Picture 24"/>
                   <wp:cNvGraphicFramePr>
                     <a:graphicFrameLocks xmlns:a="http://schemas.openxmlformats.org/drawingml/2006/main" noChangeAspect="1"/>
@@ -25690,7 +27248,7 @@
                         <pic:spPr bwMode="auto">
                           <a:xfrm>
                             <a:off x="0" y="0"/>
-                            <a:ext cx="5943600" cy="3343275"/>
+                            <a:ext cx="5572125" cy="3343275"/>
                           </a:xfrm>
                           <a:prstGeom prst="rect">
                             <a:avLst/>
@@ -25707,6 +27265,28 @@
               </w:drawing>
             </w:r>
           </w:p>
+          <w:p>
+            <w:pPr>
+              <w:pStyle w:val="Caption"/>
+            </w:pPr>
+            <w:r>
+              <w:t xml:space="preserve">Figure </w:t>
+            </w:r>
+            <w:fldSimple w:instr=" SEQ Figure \* ARABIC ">
+              <w:r>
+                <w:rPr>
+                  <w:noProof/>
+                </w:rPr>
+                <w:t>16</w:t>
+              </w:r>
+            </w:fldSimple>
+            <w:r>
+              <w:t xml:space="preserve"> Archived Module data in </w:t>
+            </w:r>
+            <w:r>
+              <w:t>Record Management System</w:t>
+            </w:r>
+          </w:p>
         </w:tc>
       </w:tr>
     </w:tbl>
@@ -25746,8 +27326,8 @@
               </w:rPr>
               <w:lastRenderedPageBreak/>
               <w:drawing>
-                <wp:inline distT="0" distB="0" distL="0" distR="0" wp14:anchorId="66268A91" wp14:editId="51ABACD6">
-                  <wp:extent cx="5943600" cy="3343275"/>
+                <wp:inline distT="0" distB="0" distL="0" distR="0" wp14:anchorId="66268A91" wp14:editId="597B4010">
+                  <wp:extent cx="5505450" cy="3343275"/>
                   <wp:effectExtent l="0" t="0" r="0" b="9525"/>
                   <wp:docPr id="25" name="Picture 25"/>
                   <wp:cNvGraphicFramePr>
@@ -25778,7 +27358,7 @@
                         <pic:spPr bwMode="auto">
                           <a:xfrm>
                             <a:off x="0" y="0"/>
-                            <a:ext cx="5943600" cy="3343275"/>
+                            <a:ext cx="5505450" cy="3343275"/>
                           </a:xfrm>
                           <a:prstGeom prst="rect">
                             <a:avLst/>
@@ -25795,6 +27375,28 @@
               </w:drawing>
             </w:r>
           </w:p>
+          <w:p>
+            <w:pPr>
+              <w:pStyle w:val="Caption"/>
+            </w:pPr>
+            <w:r>
+              <w:t xml:space="preserve">Figure </w:t>
+            </w:r>
+            <w:fldSimple w:instr=" SEQ Figure \* ARABIC ">
+              <w:r>
+                <w:rPr>
+                  <w:noProof/>
+                </w:rPr>
+                <w:t>17</w:t>
+              </w:r>
+            </w:fldSimple>
+            <w:r>
+              <w:t xml:space="preserve"> Create Module record in </w:t>
+            </w:r>
+            <w:r>
+              <w:t>Record Management System</w:t>
+            </w:r>
+          </w:p>
         </w:tc>
       </w:tr>
     </w:tbl>
@@ -25839,8 +27441,8 @@
                 <w:noProof/>
               </w:rPr>
               <w:drawing>
-                <wp:inline distT="0" distB="0" distL="0" distR="0" wp14:anchorId="0266B32D" wp14:editId="2C4A6061">
-                  <wp:extent cx="5943600" cy="3343275"/>
+                <wp:inline distT="0" distB="0" distL="0" distR="0" wp14:anchorId="0266B32D" wp14:editId="79A18596">
+                  <wp:extent cx="5505450" cy="3343275"/>
                   <wp:effectExtent l="0" t="0" r="0" b="9525"/>
                   <wp:docPr id="26" name="Picture 26"/>
                   <wp:cNvGraphicFramePr>
@@ -25871,7 +27473,7 @@
                         <pic:spPr bwMode="auto">
                           <a:xfrm>
                             <a:off x="0" y="0"/>
-                            <a:ext cx="5943600" cy="3343275"/>
+                            <a:ext cx="5505450" cy="3343275"/>
                           </a:xfrm>
                           <a:prstGeom prst="rect">
                             <a:avLst/>
@@ -25888,6 +27490,28 @@
               </w:drawing>
             </w:r>
           </w:p>
+          <w:p>
+            <w:pPr>
+              <w:pStyle w:val="Caption"/>
+            </w:pPr>
+            <w:r>
+              <w:t xml:space="preserve">Figure </w:t>
+            </w:r>
+            <w:fldSimple w:instr=" SEQ Figure \* ARABIC ">
+              <w:r>
+                <w:rPr>
+                  <w:noProof/>
+                </w:rPr>
+                <w:t>18</w:t>
+              </w:r>
+            </w:fldSimple>
+            <w:r>
+              <w:t xml:space="preserve"> Update Module Record in </w:t>
+            </w:r>
+            <w:r>
+              <w:t>Record Management System</w:t>
+            </w:r>
+          </w:p>
         </w:tc>
       </w:tr>
     </w:tbl>
@@ -25927,9 +27551,9 @@
               </w:rPr>
               <w:lastRenderedPageBreak/>
               <w:drawing>
-                <wp:inline distT="0" distB="0" distL="0" distR="0" wp14:anchorId="3EF53B81" wp14:editId="3E8C2D7E">
-                  <wp:extent cx="5943600" cy="3343275"/>
-                  <wp:effectExtent l="0" t="0" r="0" b="9525"/>
+                <wp:inline distT="0" distB="0" distL="0" distR="0" wp14:anchorId="3EF53B81" wp14:editId="3BD2DC13">
+                  <wp:extent cx="5419725" cy="3343275"/>
+                  <wp:effectExtent l="0" t="0" r="9525" b="9525"/>
                   <wp:docPr id="28" name="Picture 28"/>
                   <wp:cNvGraphicFramePr>
                     <a:graphicFrameLocks xmlns:a="http://schemas.openxmlformats.org/drawingml/2006/main" noChangeAspect="1"/>
@@ -25959,7 +27583,7 @@
                         <pic:spPr bwMode="auto">
                           <a:xfrm>
                             <a:off x="0" y="0"/>
-                            <a:ext cx="5943600" cy="3343275"/>
+                            <a:ext cx="5419725" cy="3343275"/>
                           </a:xfrm>
                           <a:prstGeom prst="rect">
                             <a:avLst/>
@@ -25976,6 +27600,28 @@
               </w:drawing>
             </w:r>
           </w:p>
+          <w:p>
+            <w:pPr>
+              <w:pStyle w:val="Caption"/>
+            </w:pPr>
+            <w:r>
+              <w:t xml:space="preserve">Figure </w:t>
+            </w:r>
+            <w:fldSimple w:instr=" SEQ Figure \* ARABIC ">
+              <w:r>
+                <w:rPr>
+                  <w:noProof/>
+                </w:rPr>
+                <w:t>19</w:t>
+              </w:r>
+            </w:fldSimple>
+            <w:r>
+              <w:t xml:space="preserve"> Assignment Section in </w:t>
+            </w:r>
+            <w:r>
+              <w:t>Record Management System</w:t>
+            </w:r>
+          </w:p>
         </w:tc>
       </w:tr>
     </w:tbl>
@@ -26020,8 +27666,8 @@
                 <w:noProof/>
               </w:rPr>
               <w:drawing>
-                <wp:inline distT="0" distB="0" distL="0" distR="0" wp14:anchorId="27FDDF36" wp14:editId="5954665C">
-                  <wp:extent cx="5943600" cy="3343275"/>
+                <wp:inline distT="0" distB="0" distL="0" distR="0" wp14:anchorId="27FDDF36" wp14:editId="2B3F5E6D">
+                  <wp:extent cx="5543550" cy="3343275"/>
                   <wp:effectExtent l="0" t="0" r="0" b="9525"/>
                   <wp:docPr id="29" name="Picture 29"/>
                   <wp:cNvGraphicFramePr>
@@ -26052,7 +27698,7 @@
                         <pic:spPr bwMode="auto">
                           <a:xfrm>
                             <a:off x="0" y="0"/>
-                            <a:ext cx="5943600" cy="3343275"/>
+                            <a:ext cx="5543550" cy="3343275"/>
                           </a:xfrm>
                           <a:prstGeom prst="rect">
                             <a:avLst/>
@@ -26069,6 +27715,30 @@
               </w:drawing>
             </w:r>
           </w:p>
+          <w:p>
+            <w:pPr>
+              <w:pStyle w:val="Caption"/>
+            </w:pPr>
+            <w:r>
+              <w:t xml:space="preserve">Figure </w:t>
+            </w:r>
+            <w:fldSimple w:instr=" SEQ Figure \* ARABIC ">
+              <w:r>
+                <w:rPr>
+                  <w:noProof/>
+                </w:rPr>
+                <w:t>20</w:t>
+              </w:r>
+            </w:fldSimple>
+            <w:r>
+              <w:t xml:space="preserve"> Assignment Section when clicked </w:t>
+            </w:r>
+            <w:proofErr w:type="gramStart"/>
+            <w:r>
+              <w:t>in particular Assignment</w:t>
+            </w:r>
+            <w:proofErr w:type="gramEnd"/>
+          </w:p>
         </w:tc>
       </w:tr>
     </w:tbl>
@@ -26108,9 +27778,9 @@
               </w:rPr>
               <w:lastRenderedPageBreak/>
               <w:drawing>
-                <wp:inline distT="0" distB="0" distL="0" distR="0" wp14:anchorId="05F8B35A" wp14:editId="6AD9901F">
-                  <wp:extent cx="5943600" cy="3343275"/>
-                  <wp:effectExtent l="0" t="0" r="0" b="9525"/>
+                <wp:inline distT="0" distB="0" distL="0" distR="0" wp14:anchorId="05F8B35A" wp14:editId="4DAB1EA3">
+                  <wp:extent cx="5343525" cy="3343275"/>
+                  <wp:effectExtent l="0" t="0" r="9525" b="9525"/>
                   <wp:docPr id="30" name="Picture 30"/>
                   <wp:cNvGraphicFramePr>
                     <a:graphicFrameLocks xmlns:a="http://schemas.openxmlformats.org/drawingml/2006/main" noChangeAspect="1"/>
@@ -26140,7 +27810,7 @@
                         <pic:spPr bwMode="auto">
                           <a:xfrm>
                             <a:off x="0" y="0"/>
-                            <a:ext cx="5943600" cy="3343275"/>
+                            <a:ext cx="5343525" cy="3343275"/>
                           </a:xfrm>
                           <a:prstGeom prst="rect">
                             <a:avLst/>
@@ -26157,6 +27827,28 @@
               </w:drawing>
             </w:r>
           </w:p>
+          <w:p>
+            <w:pPr>
+              <w:pStyle w:val="Caption"/>
+            </w:pPr>
+            <w:r>
+              <w:t xml:space="preserve">Figure </w:t>
+            </w:r>
+            <w:fldSimple w:instr=" SEQ Figure \* ARABIC ">
+              <w:r>
+                <w:rPr>
+                  <w:noProof/>
+                </w:rPr>
+                <w:t>21</w:t>
+              </w:r>
+            </w:fldSimple>
+            <w:r>
+              <w:t xml:space="preserve"> Assign Assignment in </w:t>
+            </w:r>
+            <w:r>
+              <w:t>Record Management System</w:t>
+            </w:r>
+          </w:p>
         </w:tc>
       </w:tr>
     </w:tbl>
@@ -26201,9 +27893,9 @@
                 <w:noProof/>
               </w:rPr>
               <w:drawing>
-                <wp:inline distT="0" distB="0" distL="0" distR="0" wp14:anchorId="6150E697" wp14:editId="144EB92A">
-                  <wp:extent cx="5943600" cy="3343275"/>
-                  <wp:effectExtent l="0" t="0" r="0" b="9525"/>
+                <wp:inline distT="0" distB="0" distL="0" distR="0" wp14:anchorId="6150E697" wp14:editId="4E4E4502">
+                  <wp:extent cx="5572125" cy="3343275"/>
+                  <wp:effectExtent l="0" t="0" r="9525" b="9525"/>
                   <wp:docPr id="31" name="Picture 31"/>
                   <wp:cNvGraphicFramePr>
                     <a:graphicFrameLocks xmlns:a="http://schemas.openxmlformats.org/drawingml/2006/main" noChangeAspect="1"/>
@@ -26233,7 +27925,7 @@
                         <pic:spPr bwMode="auto">
                           <a:xfrm>
                             <a:off x="0" y="0"/>
-                            <a:ext cx="5943600" cy="3343275"/>
+                            <a:ext cx="5572125" cy="3343275"/>
                           </a:xfrm>
                           <a:prstGeom prst="rect">
                             <a:avLst/>
@@ -26250,6 +27942,28 @@
               </w:drawing>
             </w:r>
           </w:p>
+          <w:p>
+            <w:pPr>
+              <w:pStyle w:val="Caption"/>
+            </w:pPr>
+            <w:r>
+              <w:t xml:space="preserve">Figure </w:t>
+            </w:r>
+            <w:fldSimple w:instr=" SEQ Figure \* ARABIC ">
+              <w:r>
+                <w:rPr>
+                  <w:noProof/>
+                </w:rPr>
+                <w:t>22</w:t>
+              </w:r>
+            </w:fldSimple>
+            <w:r>
+              <w:t xml:space="preserve"> Mark Student Submitted Assignment in </w:t>
+            </w:r>
+            <w:r>
+              <w:t>Record Management System</w:t>
+            </w:r>
+          </w:p>
         </w:tc>
       </w:tr>
     </w:tbl>
@@ -26289,8 +28003,8 @@
               </w:rPr>
               <w:lastRenderedPageBreak/>
               <w:drawing>
-                <wp:inline distT="0" distB="0" distL="0" distR="0" wp14:anchorId="518CC27D" wp14:editId="6DB7214D">
-                  <wp:extent cx="5943600" cy="3343275"/>
+                <wp:inline distT="0" distB="0" distL="0" distR="0" wp14:anchorId="518CC27D" wp14:editId="7887E2F5">
+                  <wp:extent cx="5524500" cy="3343275"/>
                   <wp:effectExtent l="0" t="0" r="0" b="9525"/>
                   <wp:docPr id="32" name="Picture 32"/>
                   <wp:cNvGraphicFramePr>
@@ -26321,7 +28035,7 @@
                         <pic:spPr bwMode="auto">
                           <a:xfrm>
                             <a:off x="0" y="0"/>
-                            <a:ext cx="5943600" cy="3343275"/>
+                            <a:ext cx="5524500" cy="3343275"/>
                           </a:xfrm>
                           <a:prstGeom prst="rect">
                             <a:avLst/>
@@ -26338,6 +28052,28 @@
               </w:drawing>
             </w:r>
           </w:p>
+          <w:p>
+            <w:pPr>
+              <w:pStyle w:val="Caption"/>
+            </w:pPr>
+            <w:r>
+              <w:t xml:space="preserve">Figure </w:t>
+            </w:r>
+            <w:fldSimple w:instr=" SEQ Figure \* ARABIC ">
+              <w:r>
+                <w:rPr>
+                  <w:noProof/>
+                </w:rPr>
+                <w:t>23</w:t>
+              </w:r>
+            </w:fldSimple>
+            <w:r>
+              <w:t xml:space="preserve"> Archived Assignment in </w:t>
+            </w:r>
+            <w:r>
+              <w:t>Record Management System</w:t>
+            </w:r>
+          </w:p>
         </w:tc>
       </w:tr>
     </w:tbl>
@@ -26382,8 +28118,8 @@
                 <w:noProof/>
               </w:rPr>
               <w:drawing>
-                <wp:inline distT="0" distB="0" distL="0" distR="0" wp14:anchorId="6909F279" wp14:editId="2351585A">
-                  <wp:extent cx="5943600" cy="3343275"/>
+                <wp:inline distT="0" distB="0" distL="0" distR="0" wp14:anchorId="6909F279" wp14:editId="1A56A108">
+                  <wp:extent cx="5543550" cy="3343275"/>
                   <wp:effectExtent l="0" t="0" r="0" b="9525"/>
                   <wp:docPr id="33" name="Picture 33"/>
                   <wp:cNvGraphicFramePr>
@@ -26414,7 +28150,7 @@
                         <pic:spPr bwMode="auto">
                           <a:xfrm>
                             <a:off x="0" y="0"/>
-                            <a:ext cx="5943600" cy="3343275"/>
+                            <a:ext cx="5543550" cy="3343275"/>
                           </a:xfrm>
                           <a:prstGeom prst="rect">
                             <a:avLst/>
@@ -26431,6 +28167,28 @@
               </w:drawing>
             </w:r>
           </w:p>
+          <w:p>
+            <w:pPr>
+              <w:pStyle w:val="Caption"/>
+            </w:pPr>
+            <w:r>
+              <w:t xml:space="preserve">Figure </w:t>
+            </w:r>
+            <w:fldSimple w:instr=" SEQ Figure \* ARABIC ">
+              <w:r>
+                <w:rPr>
+                  <w:noProof/>
+                </w:rPr>
+                <w:t>24</w:t>
+              </w:r>
+            </w:fldSimple>
+            <w:r>
+              <w:t xml:space="preserve"> Attendance Section in </w:t>
+            </w:r>
+            <w:r>
+              <w:t>Record Management System</w:t>
+            </w:r>
+          </w:p>
         </w:tc>
       </w:tr>
     </w:tbl>
@@ -26470,9 +28228,9 @@
               </w:rPr>
               <w:lastRenderedPageBreak/>
               <w:drawing>
-                <wp:inline distT="0" distB="0" distL="0" distR="0" wp14:anchorId="34AA813B" wp14:editId="46BC370F">
-                  <wp:extent cx="5943600" cy="3343275"/>
-                  <wp:effectExtent l="0" t="0" r="0" b="9525"/>
+                <wp:inline distT="0" distB="0" distL="0" distR="0" wp14:anchorId="34AA813B" wp14:editId="1B709B62">
+                  <wp:extent cx="5553075" cy="3343275"/>
+                  <wp:effectExtent l="0" t="0" r="9525" b="9525"/>
                   <wp:docPr id="34" name="Picture 34"/>
                   <wp:cNvGraphicFramePr>
                     <a:graphicFrameLocks xmlns:a="http://schemas.openxmlformats.org/drawingml/2006/main" noChangeAspect="1"/>
@@ -26502,7 +28260,7 @@
                         <pic:spPr bwMode="auto">
                           <a:xfrm>
                             <a:off x="0" y="0"/>
-                            <a:ext cx="5943600" cy="3343275"/>
+                            <a:ext cx="5553075" cy="3343275"/>
                           </a:xfrm>
                           <a:prstGeom prst="rect">
                             <a:avLst/>
@@ -26519,6 +28277,28 @@
               </w:drawing>
             </w:r>
           </w:p>
+          <w:p>
+            <w:pPr>
+              <w:pStyle w:val="Caption"/>
+            </w:pPr>
+            <w:r>
+              <w:t xml:space="preserve">Figure </w:t>
+            </w:r>
+            <w:fldSimple w:instr=" SEQ Figure \* ARABIC ">
+              <w:r>
+                <w:rPr>
+                  <w:noProof/>
+                </w:rPr>
+                <w:t>25</w:t>
+              </w:r>
+            </w:fldSimple>
+            <w:r>
+              <w:t xml:space="preserve"> Archived Attendance in </w:t>
+            </w:r>
+            <w:r>
+              <w:t>Record Management System</w:t>
+            </w:r>
+          </w:p>
         </w:tc>
       </w:tr>
     </w:tbl>
@@ -26563,8 +28343,8 @@
                 <w:noProof/>
               </w:rPr>
               <w:drawing>
-                <wp:inline distT="0" distB="0" distL="0" distR="0" wp14:anchorId="2996EDA8" wp14:editId="6C67B196">
-                  <wp:extent cx="5943600" cy="3343275"/>
+                <wp:inline distT="0" distB="0" distL="0" distR="0" wp14:anchorId="2996EDA8" wp14:editId="438CCA97">
+                  <wp:extent cx="5543550" cy="3343275"/>
                   <wp:effectExtent l="0" t="0" r="0" b="9525"/>
                   <wp:docPr id="35" name="Picture 35"/>
                   <wp:cNvGraphicFramePr>
@@ -26595,7 +28375,7 @@
                         <pic:spPr bwMode="auto">
                           <a:xfrm>
                             <a:off x="0" y="0"/>
-                            <a:ext cx="5943600" cy="3343275"/>
+                            <a:ext cx="5543550" cy="3343275"/>
                           </a:xfrm>
                           <a:prstGeom prst="rect">
                             <a:avLst/>
@@ -26612,6 +28392,28 @@
               </w:drawing>
             </w:r>
           </w:p>
+          <w:p>
+            <w:pPr>
+              <w:pStyle w:val="Caption"/>
+            </w:pPr>
+            <w:r>
+              <w:t xml:space="preserve">Figure </w:t>
+            </w:r>
+            <w:fldSimple w:instr=" SEQ Figure \* ARABIC ">
+              <w:r>
+                <w:rPr>
+                  <w:noProof/>
+                </w:rPr>
+                <w:t>26</w:t>
+              </w:r>
+            </w:fldSimple>
+            <w:r>
+              <w:t xml:space="preserve"> Create Attendance Sheet section in </w:t>
+            </w:r>
+            <w:r>
+              <w:t>Record Management System</w:t>
+            </w:r>
+          </w:p>
         </w:tc>
       </w:tr>
     </w:tbl>
@@ -26651,9 +28453,9 @@
               </w:rPr>
               <w:lastRenderedPageBreak/>
               <w:drawing>
-                <wp:inline distT="0" distB="0" distL="0" distR="0" wp14:anchorId="30DEC66A" wp14:editId="5128CDC2">
-                  <wp:extent cx="5943600" cy="3343275"/>
-                  <wp:effectExtent l="0" t="0" r="0" b="9525"/>
+                <wp:inline distT="0" distB="0" distL="0" distR="0" wp14:anchorId="30DEC66A" wp14:editId="2550267F">
+                  <wp:extent cx="5514975" cy="3343275"/>
+                  <wp:effectExtent l="0" t="0" r="9525" b="9525"/>
                   <wp:docPr id="36" name="Picture 36"/>
                   <wp:cNvGraphicFramePr>
                     <a:graphicFrameLocks xmlns:a="http://schemas.openxmlformats.org/drawingml/2006/main" noChangeAspect="1"/>
@@ -26683,7 +28485,7 @@
                         <pic:spPr bwMode="auto">
                           <a:xfrm>
                             <a:off x="0" y="0"/>
-                            <a:ext cx="5943600" cy="3343275"/>
+                            <a:ext cx="5514975" cy="3343275"/>
                           </a:xfrm>
                           <a:prstGeom prst="rect">
                             <a:avLst/>
@@ -26698,6 +28500,28 @@
                   </a:graphic>
                 </wp:inline>
               </w:drawing>
+            </w:r>
+          </w:p>
+          <w:p>
+            <w:pPr>
+              <w:pStyle w:val="Caption"/>
+            </w:pPr>
+            <w:r>
+              <w:t xml:space="preserve">Figure </w:t>
+            </w:r>
+            <w:fldSimple w:instr=" SEQ Figure \* ARABIC ">
+              <w:r>
+                <w:rPr>
+                  <w:noProof/>
+                </w:rPr>
+                <w:t>27</w:t>
+              </w:r>
+            </w:fldSimple>
+            <w:r>
+              <w:t xml:space="preserve"> Update Attendance Sheet in </w:t>
+            </w:r>
+            <w:r>
+              <w:t>Record Management System</w:t>
             </w:r>
           </w:p>
         </w:tc>
@@ -26793,6 +28617,28 @@
               </w:drawing>
             </w:r>
           </w:p>
+          <w:p>
+            <w:pPr>
+              <w:pStyle w:val="Caption"/>
+            </w:pPr>
+            <w:r>
+              <w:t xml:space="preserve">Figure </w:t>
+            </w:r>
+            <w:fldSimple w:instr=" SEQ Figure \* ARABIC ">
+              <w:r>
+                <w:rPr>
+                  <w:noProof/>
+                </w:rPr>
+                <w:t>28</w:t>
+              </w:r>
+            </w:fldSimple>
+            <w:r>
+              <w:t xml:space="preserve"> Take Attendance Sheet in </w:t>
+            </w:r>
+            <w:r>
+              <w:t>Record Management System</w:t>
+            </w:r>
+          </w:p>
         </w:tc>
       </w:tr>
     </w:tbl>
@@ -26832,9 +28678,9 @@
               </w:rPr>
               <w:lastRenderedPageBreak/>
               <w:drawing>
-                <wp:inline distT="0" distB="0" distL="0" distR="0" wp14:anchorId="12E1DCC4" wp14:editId="1F45F1F6">
-                  <wp:extent cx="5943600" cy="3343275"/>
-                  <wp:effectExtent l="0" t="0" r="0" b="9525"/>
+                <wp:inline distT="0" distB="0" distL="0" distR="0" wp14:anchorId="12E1DCC4" wp14:editId="2FF814A1">
+                  <wp:extent cx="5553075" cy="3343275"/>
+                  <wp:effectExtent l="0" t="0" r="9525" b="9525"/>
                   <wp:docPr id="38" name="Picture 38"/>
                   <wp:cNvGraphicFramePr>
                     <a:graphicFrameLocks xmlns:a="http://schemas.openxmlformats.org/drawingml/2006/main" noChangeAspect="1"/>
@@ -26864,7 +28710,7 @@
                         <pic:spPr bwMode="auto">
                           <a:xfrm>
                             <a:off x="0" y="0"/>
-                            <a:ext cx="5943600" cy="3343275"/>
+                            <a:ext cx="5553075" cy="3343275"/>
                           </a:xfrm>
                           <a:prstGeom prst="rect">
                             <a:avLst/>
@@ -26881,6 +28727,28 @@
               </w:drawing>
             </w:r>
           </w:p>
+          <w:p>
+            <w:pPr>
+              <w:pStyle w:val="Caption"/>
+            </w:pPr>
+            <w:r>
+              <w:t xml:space="preserve">Figure </w:t>
+            </w:r>
+            <w:fldSimple w:instr=" SEQ Figure \* ARABIC ">
+              <w:r>
+                <w:rPr>
+                  <w:noProof/>
+                </w:rPr>
+                <w:t>29</w:t>
+              </w:r>
+            </w:fldSimple>
+            <w:r>
+              <w:t xml:space="preserve"> Personal Tutor Section in </w:t>
+            </w:r>
+            <w:r>
+              <w:t>Record Management System</w:t>
+            </w:r>
+          </w:p>
         </w:tc>
       </w:tr>
     </w:tbl>
@@ -26925,8 +28793,8 @@
                 <w:noProof/>
               </w:rPr>
               <w:drawing>
-                <wp:inline distT="0" distB="0" distL="0" distR="0" wp14:anchorId="362433D0" wp14:editId="5084CF77">
-                  <wp:extent cx="5943600" cy="3343275"/>
+                <wp:inline distT="0" distB="0" distL="0" distR="0" wp14:anchorId="362433D0" wp14:editId="62D74147">
+                  <wp:extent cx="5543550" cy="3343275"/>
                   <wp:effectExtent l="0" t="0" r="0" b="9525"/>
                   <wp:docPr id="39" name="Picture 39"/>
                   <wp:cNvGraphicFramePr>
@@ -26957,7 +28825,7 @@
                         <pic:spPr bwMode="auto">
                           <a:xfrm>
                             <a:off x="0" y="0"/>
-                            <a:ext cx="5943600" cy="3343275"/>
+                            <a:ext cx="5543550" cy="3343275"/>
                           </a:xfrm>
                           <a:prstGeom prst="rect">
                             <a:avLst/>
@@ -26974,6 +28842,28 @@
               </w:drawing>
             </w:r>
           </w:p>
+          <w:p>
+            <w:pPr>
+              <w:pStyle w:val="Caption"/>
+            </w:pPr>
+            <w:r>
+              <w:t xml:space="preserve">Figure </w:t>
+            </w:r>
+            <w:fldSimple w:instr=" SEQ Figure \* ARABIC ">
+              <w:r>
+                <w:rPr>
+                  <w:noProof/>
+                </w:rPr>
+                <w:t>30</w:t>
+              </w:r>
+            </w:fldSimple>
+            <w:r>
+              <w:t xml:space="preserve"> Archived Personal Tutor in </w:t>
+            </w:r>
+            <w:r>
+              <w:t>Record Management System</w:t>
+            </w:r>
+          </w:p>
         </w:tc>
       </w:tr>
     </w:tbl>
@@ -27013,9 +28903,9 @@
               </w:rPr>
               <w:lastRenderedPageBreak/>
               <w:drawing>
-                <wp:inline distT="0" distB="0" distL="0" distR="0" wp14:anchorId="4FF59C04" wp14:editId="516F5052">
-                  <wp:extent cx="5943600" cy="3343275"/>
-                  <wp:effectExtent l="0" t="0" r="0" b="9525"/>
+                <wp:inline distT="0" distB="0" distL="0" distR="0" wp14:anchorId="4FF59C04" wp14:editId="63C35F09">
+                  <wp:extent cx="5610225" cy="3343275"/>
+                  <wp:effectExtent l="0" t="0" r="9525" b="9525"/>
                   <wp:docPr id="40" name="Picture 40"/>
                   <wp:cNvGraphicFramePr>
                     <a:graphicFrameLocks xmlns:a="http://schemas.openxmlformats.org/drawingml/2006/main" noChangeAspect="1"/>
@@ -27045,7 +28935,7 @@
                         <pic:spPr bwMode="auto">
                           <a:xfrm>
                             <a:off x="0" y="0"/>
-                            <a:ext cx="5943600" cy="3343275"/>
+                            <a:ext cx="5610225" cy="3343275"/>
                           </a:xfrm>
                           <a:prstGeom prst="rect">
                             <a:avLst/>
@@ -27062,6 +28952,28 @@
               </w:drawing>
             </w:r>
           </w:p>
+          <w:p>
+            <w:pPr>
+              <w:pStyle w:val="Caption"/>
+            </w:pPr>
+            <w:r>
+              <w:t xml:space="preserve">Figure </w:t>
+            </w:r>
+            <w:fldSimple w:instr=" SEQ Figure \* ARABIC ">
+              <w:r>
+                <w:rPr>
+                  <w:noProof/>
+                </w:rPr>
+                <w:t>31</w:t>
+              </w:r>
+            </w:fldSimple>
+            <w:r>
+              <w:t xml:space="preserve"> Edit Personal Tutor Section in </w:t>
+            </w:r>
+            <w:r>
+              <w:t>Record Management System</w:t>
+            </w:r>
+          </w:p>
         </w:tc>
       </w:tr>
     </w:tbl>
@@ -27106,8 +29018,8 @@
                 <w:noProof/>
               </w:rPr>
               <w:drawing>
-                <wp:inline distT="0" distB="0" distL="0" distR="0" wp14:anchorId="71360B8F" wp14:editId="72986AC7">
-                  <wp:extent cx="5943600" cy="3343275"/>
+                <wp:inline distT="0" distB="0" distL="0" distR="0" wp14:anchorId="71360B8F" wp14:editId="37C94260">
+                  <wp:extent cx="5543550" cy="3343275"/>
                   <wp:effectExtent l="0" t="0" r="0" b="9525"/>
                   <wp:docPr id="41" name="Picture 41"/>
                   <wp:cNvGraphicFramePr>
@@ -27138,7 +29050,7 @@
                         <pic:spPr bwMode="auto">
                           <a:xfrm>
                             <a:off x="0" y="0"/>
-                            <a:ext cx="5943600" cy="3343275"/>
+                            <a:ext cx="5543550" cy="3343275"/>
                           </a:xfrm>
                           <a:prstGeom prst="rect">
                             <a:avLst/>
@@ -27155,6 +29067,28 @@
               </w:drawing>
             </w:r>
           </w:p>
+          <w:p>
+            <w:pPr>
+              <w:pStyle w:val="Caption"/>
+            </w:pPr>
+            <w:r>
+              <w:t xml:space="preserve">Figure </w:t>
+            </w:r>
+            <w:fldSimple w:instr=" SEQ Figure \* ARABIC ">
+              <w:r>
+                <w:rPr>
+                  <w:noProof/>
+                </w:rPr>
+                <w:t>32</w:t>
+              </w:r>
+            </w:fldSimple>
+            <w:r>
+              <w:t xml:space="preserve"> Assign Personal Tutor to Student Section in </w:t>
+            </w:r>
+            <w:r>
+              <w:t>Record Management System</w:t>
+            </w:r>
+          </w:p>
         </w:tc>
       </w:tr>
     </w:tbl>
@@ -27194,8 +29128,8 @@
               </w:rPr>
               <w:lastRenderedPageBreak/>
               <w:drawing>
-                <wp:inline distT="0" distB="0" distL="0" distR="0" wp14:anchorId="15497658" wp14:editId="0A720147">
-                  <wp:extent cx="5943600" cy="3343275"/>
+                <wp:inline distT="0" distB="0" distL="0" distR="0" wp14:anchorId="15497658" wp14:editId="16DBD198">
+                  <wp:extent cx="5505450" cy="3343275"/>
                   <wp:effectExtent l="0" t="0" r="0" b="9525"/>
                   <wp:docPr id="42" name="Picture 42"/>
                   <wp:cNvGraphicFramePr>
@@ -27226,7 +29160,7 @@
                         <pic:spPr bwMode="auto">
                           <a:xfrm>
                             <a:off x="0" y="0"/>
-                            <a:ext cx="5943600" cy="3343275"/>
+                            <a:ext cx="5505450" cy="3343275"/>
                           </a:xfrm>
                           <a:prstGeom prst="rect">
                             <a:avLst/>
@@ -27243,6 +29177,28 @@
               </w:drawing>
             </w:r>
           </w:p>
+          <w:p>
+            <w:pPr>
+              <w:pStyle w:val="Caption"/>
+            </w:pPr>
+            <w:r>
+              <w:t xml:space="preserve">Figure </w:t>
+            </w:r>
+            <w:fldSimple w:instr=" SEQ Figure \* ARABIC ">
+              <w:r>
+                <w:rPr>
+                  <w:noProof/>
+                </w:rPr>
+                <w:t>33</w:t>
+              </w:r>
+            </w:fldSimple>
+            <w:r>
+              <w:t xml:space="preserve"> Timetable Section in </w:t>
+            </w:r>
+            <w:r>
+              <w:t>Record Management System</w:t>
+            </w:r>
+          </w:p>
         </w:tc>
       </w:tr>
     </w:tbl>
@@ -27287,9 +29243,9 @@
                 <w:noProof/>
               </w:rPr>
               <w:drawing>
-                <wp:inline distT="0" distB="0" distL="0" distR="0" wp14:anchorId="0011DD4F" wp14:editId="469B5199">
-                  <wp:extent cx="5943600" cy="3343275"/>
-                  <wp:effectExtent l="0" t="0" r="0" b="9525"/>
+                <wp:inline distT="0" distB="0" distL="0" distR="0" wp14:anchorId="0011DD4F" wp14:editId="07A41241">
+                  <wp:extent cx="5495925" cy="3343275"/>
+                  <wp:effectExtent l="0" t="0" r="9525" b="9525"/>
                   <wp:docPr id="43" name="Picture 43"/>
                   <wp:cNvGraphicFramePr>
                     <a:graphicFrameLocks xmlns:a="http://schemas.openxmlformats.org/drawingml/2006/main" noChangeAspect="1"/>
@@ -27319,7 +29275,7 @@
                         <pic:spPr bwMode="auto">
                           <a:xfrm>
                             <a:off x="0" y="0"/>
-                            <a:ext cx="5943600" cy="3343275"/>
+                            <a:ext cx="5495925" cy="3343275"/>
                           </a:xfrm>
                           <a:prstGeom prst="rect">
                             <a:avLst/>
@@ -27336,6 +29292,28 @@
               </w:drawing>
             </w:r>
           </w:p>
+          <w:p>
+            <w:pPr>
+              <w:pStyle w:val="Caption"/>
+            </w:pPr>
+            <w:r>
+              <w:t xml:space="preserve">Figure </w:t>
+            </w:r>
+            <w:fldSimple w:instr=" SEQ Figure \* ARABIC ">
+              <w:r>
+                <w:rPr>
+                  <w:noProof/>
+                </w:rPr>
+                <w:t>34</w:t>
+              </w:r>
+            </w:fldSimple>
+            <w:r>
+              <w:t xml:space="preserve"> Archived Timetable in </w:t>
+            </w:r>
+            <w:r>
+              <w:t>Record Management System</w:t>
+            </w:r>
+          </w:p>
         </w:tc>
       </w:tr>
     </w:tbl>
@@ -27375,9 +29353,9 @@
               </w:rPr>
               <w:lastRenderedPageBreak/>
               <w:drawing>
-                <wp:inline distT="0" distB="0" distL="0" distR="0" wp14:anchorId="705FC077" wp14:editId="1DAB24D4">
-                  <wp:extent cx="5943600" cy="3343275"/>
-                  <wp:effectExtent l="0" t="0" r="0" b="9525"/>
+                <wp:inline distT="0" distB="0" distL="0" distR="0" wp14:anchorId="705FC077" wp14:editId="27DE9B34">
+                  <wp:extent cx="5591175" cy="3343275"/>
+                  <wp:effectExtent l="0" t="0" r="9525" b="9525"/>
                   <wp:docPr id="44" name="Picture 44"/>
                   <wp:cNvGraphicFramePr>
                     <a:graphicFrameLocks xmlns:a="http://schemas.openxmlformats.org/drawingml/2006/main" noChangeAspect="1"/>
@@ -27407,7 +29385,7 @@
                         <pic:spPr bwMode="auto">
                           <a:xfrm>
                             <a:off x="0" y="0"/>
-                            <a:ext cx="5943600" cy="3343275"/>
+                            <a:ext cx="5591175" cy="3343275"/>
                           </a:xfrm>
                           <a:prstGeom prst="rect">
                             <a:avLst/>
@@ -27424,6 +29402,28 @@
               </w:drawing>
             </w:r>
           </w:p>
+          <w:p>
+            <w:pPr>
+              <w:pStyle w:val="Caption"/>
+            </w:pPr>
+            <w:r>
+              <w:t xml:space="preserve">Figure </w:t>
+            </w:r>
+            <w:fldSimple w:instr=" SEQ Figure \* ARABIC ">
+              <w:r>
+                <w:rPr>
+                  <w:noProof/>
+                </w:rPr>
+                <w:t>35</w:t>
+              </w:r>
+            </w:fldSimple>
+            <w:r>
+              <w:t xml:space="preserve"> Create Timetable Section in </w:t>
+            </w:r>
+            <w:r>
+              <w:t>Record Management System</w:t>
+            </w:r>
+          </w:p>
         </w:tc>
       </w:tr>
     </w:tbl>
@@ -27468,9 +29468,9 @@
                 <w:noProof/>
               </w:rPr>
               <w:drawing>
-                <wp:inline distT="0" distB="0" distL="0" distR="0" wp14:anchorId="26A60553" wp14:editId="34A3CE2C">
-                  <wp:extent cx="5943600" cy="3343275"/>
-                  <wp:effectExtent l="0" t="0" r="0" b="9525"/>
+                <wp:inline distT="0" distB="0" distL="0" distR="0" wp14:anchorId="26A60553" wp14:editId="3123FAD4">
+                  <wp:extent cx="5572125" cy="3343275"/>
+                  <wp:effectExtent l="0" t="0" r="9525" b="9525"/>
                   <wp:docPr id="45" name="Picture 45"/>
                   <wp:cNvGraphicFramePr>
                     <a:graphicFrameLocks xmlns:a="http://schemas.openxmlformats.org/drawingml/2006/main" noChangeAspect="1"/>
@@ -27500,7 +29500,7 @@
                         <pic:spPr bwMode="auto">
                           <a:xfrm>
                             <a:off x="0" y="0"/>
-                            <a:ext cx="5943600" cy="3343275"/>
+                            <a:ext cx="5572125" cy="3343275"/>
                           </a:xfrm>
                           <a:prstGeom prst="rect">
                             <a:avLst/>
@@ -27517,6 +29517,28 @@
               </w:drawing>
             </w:r>
           </w:p>
+          <w:p>
+            <w:pPr>
+              <w:pStyle w:val="Caption"/>
+            </w:pPr>
+            <w:r>
+              <w:t xml:space="preserve">Figure </w:t>
+            </w:r>
+            <w:fldSimple w:instr=" SEQ Figure \* ARABIC ">
+              <w:r>
+                <w:rPr>
+                  <w:noProof/>
+                </w:rPr>
+                <w:t>36</w:t>
+              </w:r>
+            </w:fldSimple>
+            <w:r>
+              <w:t xml:space="preserve">  Update Timetable Section in </w:t>
+            </w:r>
+            <w:r>
+              <w:t>Record Management System</w:t>
+            </w:r>
+          </w:p>
         </w:tc>
       </w:tr>
     </w:tbl>
@@ -27556,9 +29578,9 @@
               </w:rPr>
               <w:lastRenderedPageBreak/>
               <w:drawing>
-                <wp:inline distT="0" distB="0" distL="0" distR="0" wp14:anchorId="52B8B6CD" wp14:editId="0E3756D5">
-                  <wp:extent cx="5943600" cy="3343275"/>
-                  <wp:effectExtent l="0" t="0" r="0" b="9525"/>
+                <wp:inline distT="0" distB="0" distL="0" distR="0" wp14:anchorId="52B8B6CD" wp14:editId="60830E41">
+                  <wp:extent cx="5553075" cy="3343275"/>
+                  <wp:effectExtent l="0" t="0" r="9525" b="9525"/>
                   <wp:docPr id="46" name="Picture 46"/>
                   <wp:cNvGraphicFramePr>
                     <a:graphicFrameLocks xmlns:a="http://schemas.openxmlformats.org/drawingml/2006/main" noChangeAspect="1"/>
@@ -27588,7 +29610,7 @@
                         <pic:spPr bwMode="auto">
                           <a:xfrm>
                             <a:off x="0" y="0"/>
-                            <a:ext cx="5943600" cy="3343275"/>
+                            <a:ext cx="5553075" cy="3343275"/>
                           </a:xfrm>
                           <a:prstGeom prst="rect">
                             <a:avLst/>
@@ -27605,6 +29627,28 @@
               </w:drawing>
             </w:r>
           </w:p>
+          <w:p>
+            <w:pPr>
+              <w:pStyle w:val="Caption"/>
+            </w:pPr>
+            <w:r>
+              <w:t xml:space="preserve">Figure </w:t>
+            </w:r>
+            <w:fldSimple w:instr=" SEQ Figure \* ARABIC ">
+              <w:r>
+                <w:rPr>
+                  <w:noProof/>
+                </w:rPr>
+                <w:t>37</w:t>
+              </w:r>
+            </w:fldSimple>
+            <w:r>
+              <w:t xml:space="preserve"> Diary Section in </w:t>
+            </w:r>
+            <w:r>
+              <w:t>Record Management System</w:t>
+            </w:r>
+          </w:p>
         </w:tc>
       </w:tr>
     </w:tbl>
@@ -27649,8 +29693,8 @@
                 <w:noProof/>
               </w:rPr>
               <w:drawing>
-                <wp:inline distT="0" distB="0" distL="0" distR="0" wp14:anchorId="7434C35C" wp14:editId="1A07C98A">
-                  <wp:extent cx="5943600" cy="3343275"/>
+                <wp:inline distT="0" distB="0" distL="0" distR="0" wp14:anchorId="7434C35C" wp14:editId="407EE95D">
+                  <wp:extent cx="5562600" cy="3343275"/>
                   <wp:effectExtent l="0" t="0" r="0" b="9525"/>
                   <wp:docPr id="47" name="Picture 47"/>
                   <wp:cNvGraphicFramePr>
@@ -27681,7 +29725,7 @@
                         <pic:spPr bwMode="auto">
                           <a:xfrm>
                             <a:off x="0" y="0"/>
-                            <a:ext cx="5943600" cy="3343275"/>
+                            <a:ext cx="5562600" cy="3343275"/>
                           </a:xfrm>
                           <a:prstGeom prst="rect">
                             <a:avLst/>
@@ -27698,6 +29742,28 @@
               </w:drawing>
             </w:r>
           </w:p>
+          <w:p>
+            <w:pPr>
+              <w:pStyle w:val="Caption"/>
+            </w:pPr>
+            <w:r>
+              <w:t xml:space="preserve">Figure </w:t>
+            </w:r>
+            <w:fldSimple w:instr=" SEQ Figure \* ARABIC ">
+              <w:r>
+                <w:rPr>
+                  <w:noProof/>
+                </w:rPr>
+                <w:t>38</w:t>
+              </w:r>
+            </w:fldSimple>
+            <w:r>
+              <w:t xml:space="preserve"> Archived Diaries in </w:t>
+            </w:r>
+            <w:r>
+              <w:t>Record Management System</w:t>
+            </w:r>
+          </w:p>
         </w:tc>
       </w:tr>
     </w:tbl>
@@ -27737,9 +29803,9 @@
               </w:rPr>
               <w:lastRenderedPageBreak/>
               <w:drawing>
-                <wp:inline distT="0" distB="0" distL="0" distR="0" wp14:anchorId="09137A57" wp14:editId="48990065">
-                  <wp:extent cx="5943600" cy="3343275"/>
-                  <wp:effectExtent l="0" t="0" r="0" b="9525"/>
+                <wp:inline distT="0" distB="0" distL="0" distR="0" wp14:anchorId="09137A57" wp14:editId="18D00FC6">
+                  <wp:extent cx="5514975" cy="3343275"/>
+                  <wp:effectExtent l="0" t="0" r="9525" b="9525"/>
                   <wp:docPr id="48" name="Picture 48"/>
                   <wp:cNvGraphicFramePr>
                     <a:graphicFrameLocks xmlns:a="http://schemas.openxmlformats.org/drawingml/2006/main" noChangeAspect="1"/>
@@ -27769,7 +29835,7 @@
                         <pic:spPr bwMode="auto">
                           <a:xfrm>
                             <a:off x="0" y="0"/>
-                            <a:ext cx="5943600" cy="3343275"/>
+                            <a:ext cx="5514975" cy="3343275"/>
                           </a:xfrm>
                           <a:prstGeom prst="rect">
                             <a:avLst/>
@@ -27786,6 +29852,28 @@
               </w:drawing>
             </w:r>
           </w:p>
+          <w:p>
+            <w:pPr>
+              <w:pStyle w:val="Caption"/>
+            </w:pPr>
+            <w:r>
+              <w:t xml:space="preserve">Figure </w:t>
+            </w:r>
+            <w:fldSimple w:instr=" SEQ Figure \* ARABIC ">
+              <w:r>
+                <w:rPr>
+                  <w:noProof/>
+                </w:rPr>
+                <w:t>39</w:t>
+              </w:r>
+            </w:fldSimple>
+            <w:r>
+              <w:t xml:space="preserve"> Create Diary Section in </w:t>
+            </w:r>
+            <w:r>
+              <w:t>Record Management System</w:t>
+            </w:r>
+          </w:p>
         </w:tc>
       </w:tr>
     </w:tbl>
@@ -27830,8 +29918,8 @@
                 <w:noProof/>
               </w:rPr>
               <w:drawing>
-                <wp:inline distT="0" distB="0" distL="0" distR="0" wp14:anchorId="1744D66D" wp14:editId="61FC366D">
-                  <wp:extent cx="5943600" cy="3343275"/>
+                <wp:inline distT="0" distB="0" distL="0" distR="0" wp14:anchorId="1744D66D" wp14:editId="594DE910">
+                  <wp:extent cx="5524500" cy="3343275"/>
                   <wp:effectExtent l="0" t="0" r="0" b="9525"/>
                   <wp:docPr id="49" name="Picture 49"/>
                   <wp:cNvGraphicFramePr>
@@ -27862,7 +29950,7 @@
                         <pic:spPr bwMode="auto">
                           <a:xfrm>
                             <a:off x="0" y="0"/>
-                            <a:ext cx="5943600" cy="3343275"/>
+                            <a:ext cx="5524500" cy="3343275"/>
                           </a:xfrm>
                           <a:prstGeom prst="rect">
                             <a:avLst/>
@@ -27879,6 +29967,28 @@
               </w:drawing>
             </w:r>
           </w:p>
+          <w:p>
+            <w:pPr>
+              <w:pStyle w:val="Caption"/>
+            </w:pPr>
+            <w:r>
+              <w:t xml:space="preserve">Figure </w:t>
+            </w:r>
+            <w:fldSimple w:instr=" SEQ Figure \* ARABIC ">
+              <w:r>
+                <w:rPr>
+                  <w:noProof/>
+                </w:rPr>
+                <w:t>40</w:t>
+              </w:r>
+            </w:fldSimple>
+            <w:r>
+              <w:t xml:space="preserve"> Update Diary in </w:t>
+            </w:r>
+            <w:r>
+              <w:t>Record Management System</w:t>
+            </w:r>
+          </w:p>
         </w:tc>
       </w:tr>
     </w:tbl>
@@ -27918,9 +30028,9 @@
               </w:rPr>
               <w:lastRenderedPageBreak/>
               <w:drawing>
-                <wp:inline distT="0" distB="0" distL="0" distR="0" wp14:anchorId="3ECB33BC" wp14:editId="344B462E">
-                  <wp:extent cx="5943600" cy="3343275"/>
-                  <wp:effectExtent l="0" t="0" r="0" b="9525"/>
+                <wp:inline distT="0" distB="0" distL="0" distR="0" wp14:anchorId="3ECB33BC" wp14:editId="09E85AF4">
+                  <wp:extent cx="5572125" cy="3343275"/>
+                  <wp:effectExtent l="0" t="0" r="9525" b="9525"/>
                   <wp:docPr id="50" name="Picture 50"/>
                   <wp:cNvGraphicFramePr>
                     <a:graphicFrameLocks xmlns:a="http://schemas.openxmlformats.org/drawingml/2006/main" noChangeAspect="1"/>
@@ -27950,7 +30060,7 @@
                         <pic:spPr bwMode="auto">
                           <a:xfrm>
                             <a:off x="0" y="0"/>
-                            <a:ext cx="5943600" cy="3343275"/>
+                            <a:ext cx="5572125" cy="3343275"/>
                           </a:xfrm>
                           <a:prstGeom prst="rect">
                             <a:avLst/>
@@ -27967,6 +30077,28 @@
               </w:drawing>
             </w:r>
           </w:p>
+          <w:p>
+            <w:pPr>
+              <w:pStyle w:val="Caption"/>
+            </w:pPr>
+            <w:r>
+              <w:t xml:space="preserve">Figure </w:t>
+            </w:r>
+            <w:fldSimple w:instr=" SEQ Figure \* ARABIC ">
+              <w:r>
+                <w:rPr>
+                  <w:noProof/>
+                </w:rPr>
+                <w:t>41</w:t>
+              </w:r>
+            </w:fldSimple>
+            <w:r>
+              <w:t xml:space="preserve"> Generate Report Section in </w:t>
+            </w:r>
+            <w:r>
+              <w:t>Record Management System</w:t>
+            </w:r>
+          </w:p>
         </w:tc>
       </w:tr>
     </w:tbl>
@@ -28011,9 +30143,9 @@
                 <w:noProof/>
               </w:rPr>
               <w:drawing>
-                <wp:inline distT="0" distB="0" distL="0" distR="0" wp14:anchorId="5B1598AE" wp14:editId="6CD9B49F">
-                  <wp:extent cx="5943600" cy="3343275"/>
-                  <wp:effectExtent l="0" t="0" r="0" b="9525"/>
+                <wp:inline distT="0" distB="0" distL="0" distR="0" wp14:anchorId="5B1598AE" wp14:editId="57864548">
+                  <wp:extent cx="5514975" cy="3343275"/>
+                  <wp:effectExtent l="0" t="0" r="9525" b="9525"/>
                   <wp:docPr id="51" name="Picture 51"/>
                   <wp:cNvGraphicFramePr>
                     <a:graphicFrameLocks xmlns:a="http://schemas.openxmlformats.org/drawingml/2006/main" noChangeAspect="1"/>
@@ -28043,7 +30175,7 @@
                         <pic:spPr bwMode="auto">
                           <a:xfrm>
                             <a:off x="0" y="0"/>
-                            <a:ext cx="5943600" cy="3343275"/>
+                            <a:ext cx="5514975" cy="3343275"/>
                           </a:xfrm>
                           <a:prstGeom prst="rect">
                             <a:avLst/>
@@ -28060,6 +30192,28 @@
               </w:drawing>
             </w:r>
           </w:p>
+          <w:p>
+            <w:pPr>
+              <w:pStyle w:val="Caption"/>
+            </w:pPr>
+            <w:r>
+              <w:t xml:space="preserve">Figure </w:t>
+            </w:r>
+            <w:fldSimple w:instr=" SEQ Figure \* ARABIC ">
+              <w:r>
+                <w:rPr>
+                  <w:noProof/>
+                </w:rPr>
+                <w:t>42</w:t>
+              </w:r>
+            </w:fldSimple>
+            <w:r>
+              <w:t xml:space="preserve"> View Report Section in </w:t>
+            </w:r>
+            <w:r>
+              <w:t>Record Management System</w:t>
+            </w:r>
+          </w:p>
         </w:tc>
       </w:tr>
     </w:tbl>
@@ -28496,6 +30650,7 @@
           <w:rFonts w:ascii="Times New Roman" w:hAnsi="Times New Roman" w:cs="Times New Roman"/>
           <w:lang w:val="en-GB"/>
         </w:rPr>
+        <w:lastRenderedPageBreak/>
         <w:tab/>
       </w:r>
       <w:r>
@@ -28533,8 +30688,8 @@
                 <w:noProof/>
               </w:rPr>
               <w:drawing>
-                <wp:inline distT="0" distB="0" distL="0" distR="0" wp14:anchorId="668BFFE8" wp14:editId="3D84D21C">
-                  <wp:extent cx="5943600" cy="3343275"/>
+                <wp:inline distT="0" distB="0" distL="0" distR="0" wp14:anchorId="668BFFE8" wp14:editId="0B6D5F4A">
+                  <wp:extent cx="5543550" cy="3343275"/>
                   <wp:effectExtent l="0" t="0" r="0" b="9525"/>
                   <wp:docPr id="54" name="Picture 54"/>
                   <wp:cNvGraphicFramePr>
@@ -28565,7 +30720,7 @@
                         <pic:spPr bwMode="auto">
                           <a:xfrm>
                             <a:off x="0" y="0"/>
-                            <a:ext cx="5943600" cy="3343275"/>
+                            <a:ext cx="5543550" cy="3343275"/>
                           </a:xfrm>
                           <a:prstGeom prst="rect">
                             <a:avLst/>
@@ -28582,6 +30737,25 @@
               </w:drawing>
             </w:r>
           </w:p>
+          <w:p>
+            <w:pPr>
+              <w:pStyle w:val="Caption"/>
+            </w:pPr>
+            <w:r>
+              <w:t xml:space="preserve">Figure </w:t>
+            </w:r>
+            <w:fldSimple w:instr=" SEQ Figure \* ARABIC ">
+              <w:r>
+                <w:rPr>
+                  <w:noProof/>
+                </w:rPr>
+                <w:t>43</w:t>
+              </w:r>
+            </w:fldSimple>
+            <w:r>
+              <w:t xml:space="preserve"> Courses section in Student Portal</w:t>
+            </w:r>
+          </w:p>
         </w:tc>
       </w:tr>
     </w:tbl>
@@ -28621,10 +30795,9 @@
               <w:rPr>
                 <w:noProof/>
               </w:rPr>
-              <w:lastRenderedPageBreak/>
               <w:drawing>
-                <wp:inline distT="0" distB="0" distL="0" distR="0" wp14:anchorId="17D06855" wp14:editId="52554481">
-                  <wp:extent cx="5943600" cy="3343275"/>
+                <wp:inline distT="0" distB="0" distL="0" distR="0" wp14:anchorId="17D06855" wp14:editId="4230F820">
+                  <wp:extent cx="5543550" cy="3343275"/>
                   <wp:effectExtent l="0" t="0" r="0" b="9525"/>
                   <wp:docPr id="55" name="Picture 55"/>
                   <wp:cNvGraphicFramePr>
@@ -28655,7 +30828,7 @@
                         <pic:spPr bwMode="auto">
                           <a:xfrm>
                             <a:off x="0" y="0"/>
-                            <a:ext cx="5943600" cy="3343275"/>
+                            <a:ext cx="5543550" cy="3343275"/>
                           </a:xfrm>
                           <a:prstGeom prst="rect">
                             <a:avLst/>
@@ -28672,6 +30845,28 @@
               </w:drawing>
             </w:r>
           </w:p>
+          <w:p>
+            <w:pPr>
+              <w:pStyle w:val="Caption"/>
+            </w:pPr>
+            <w:r>
+              <w:t xml:space="preserve">Figure </w:t>
+            </w:r>
+            <w:fldSimple w:instr=" SEQ Figure \* ARABIC ">
+              <w:r>
+                <w:rPr>
+                  <w:noProof/>
+                </w:rPr>
+                <w:t>44</w:t>
+              </w:r>
+            </w:fldSimple>
+            <w:r>
+              <w:t xml:space="preserve"> Module Section in </w:t>
+            </w:r>
+            <w:r>
+              <w:t>Student Portal</w:t>
+            </w:r>
+          </w:p>
         </w:tc>
       </w:tr>
     </w:tbl>
@@ -28711,10 +30906,11 @@
               <w:rPr>
                 <w:noProof/>
               </w:rPr>
+              <w:lastRenderedPageBreak/>
               <w:drawing>
-                <wp:inline distT="0" distB="0" distL="0" distR="0" wp14:anchorId="1A312E70" wp14:editId="700861B3">
-                  <wp:extent cx="5943600" cy="3343275"/>
-                  <wp:effectExtent l="0" t="0" r="0" b="9525"/>
+                <wp:inline distT="0" distB="0" distL="0" distR="0" wp14:anchorId="1A312E70" wp14:editId="5EB03BAD">
+                  <wp:extent cx="5534025" cy="3112888"/>
+                  <wp:effectExtent l="0" t="0" r="0" b="0"/>
                   <wp:docPr id="56" name="Picture 56"/>
                   <wp:cNvGraphicFramePr>
                     <a:graphicFrameLocks xmlns:a="http://schemas.openxmlformats.org/drawingml/2006/main" noChangeAspect="1"/>
@@ -28723,7 +30919,7 @@
                     <a:graphicData uri="http://schemas.openxmlformats.org/drawingml/2006/picture">
                       <pic:pic xmlns:pic="http://schemas.openxmlformats.org/drawingml/2006/picture">
                         <pic:nvPicPr>
-                          <pic:cNvPr id="0" name="Picture 95"/>
+                          <pic:cNvPr id="56" name="Picture 56"/>
                           <pic:cNvPicPr>
                             <a:picLocks noChangeAspect="1" noChangeArrowheads="1"/>
                           </pic:cNvPicPr>
@@ -28736,7 +30932,6 @@
                               </a:ext>
                             </a:extLst>
                           </a:blip>
-                          <a:srcRect/>
                           <a:stretch>
                             <a:fillRect/>
                           </a:stretch>
@@ -28744,7 +30939,7 @@
                         <pic:spPr bwMode="auto">
                           <a:xfrm>
                             <a:off x="0" y="0"/>
-                            <a:ext cx="5943600" cy="3343275"/>
+                            <a:ext cx="5534025" cy="3112888"/>
                           </a:xfrm>
                           <a:prstGeom prst="rect">
                             <a:avLst/>
@@ -28761,6 +30956,28 @@
               </w:drawing>
             </w:r>
           </w:p>
+          <w:p>
+            <w:pPr>
+              <w:pStyle w:val="Caption"/>
+            </w:pPr>
+            <w:r>
+              <w:t xml:space="preserve">Figure </w:t>
+            </w:r>
+            <w:fldSimple w:instr=" SEQ Figure \* ARABIC ">
+              <w:r>
+                <w:rPr>
+                  <w:noProof/>
+                </w:rPr>
+                <w:t>45</w:t>
+              </w:r>
+            </w:fldSimple>
+            <w:r>
+              <w:t xml:space="preserve"> Module Material Section in </w:t>
+            </w:r>
+            <w:r>
+              <w:t>Student Portal</w:t>
+            </w:r>
+          </w:p>
         </w:tc>
       </w:tr>
     </w:tbl>
@@ -28800,10 +31017,9 @@
               <w:rPr>
                 <w:noProof/>
               </w:rPr>
-              <w:lastRenderedPageBreak/>
               <w:drawing>
-                <wp:inline distT="0" distB="0" distL="0" distR="0" wp14:anchorId="3A0C51E0" wp14:editId="2B79D081">
-                  <wp:extent cx="5943600" cy="3343275"/>
+                <wp:inline distT="0" distB="0" distL="0" distR="0" wp14:anchorId="3A0C51E0" wp14:editId="63F5921F">
+                  <wp:extent cx="5505450" cy="3343275"/>
                   <wp:effectExtent l="0" t="0" r="0" b="9525"/>
                   <wp:docPr id="57" name="Picture 57"/>
                   <wp:cNvGraphicFramePr>
@@ -28834,7 +31050,7 @@
                         <pic:spPr bwMode="auto">
                           <a:xfrm>
                             <a:off x="0" y="0"/>
-                            <a:ext cx="5943600" cy="3343275"/>
+                            <a:ext cx="5505450" cy="3343275"/>
                           </a:xfrm>
                           <a:prstGeom prst="rect">
                             <a:avLst/>
@@ -28851,6 +31067,28 @@
               </w:drawing>
             </w:r>
           </w:p>
+          <w:p>
+            <w:pPr>
+              <w:pStyle w:val="Caption"/>
+            </w:pPr>
+            <w:r>
+              <w:t xml:space="preserve">Figure </w:t>
+            </w:r>
+            <w:fldSimple w:instr=" SEQ Figure \* ARABIC ">
+              <w:r>
+                <w:rPr>
+                  <w:noProof/>
+                </w:rPr>
+                <w:t>46</w:t>
+              </w:r>
+            </w:fldSimple>
+            <w:r>
+              <w:t xml:space="preserve"> Assignment Section in </w:t>
+            </w:r>
+            <w:r>
+              <w:t>Student Portal</w:t>
+            </w:r>
+          </w:p>
         </w:tc>
       </w:tr>
     </w:tbl>
@@ -28890,10 +31128,11 @@
               <w:rPr>
                 <w:noProof/>
               </w:rPr>
+              <w:lastRenderedPageBreak/>
               <w:drawing>
-                <wp:inline distT="0" distB="0" distL="0" distR="0" wp14:anchorId="6DE2626C" wp14:editId="7CCBBE8A">
-                  <wp:extent cx="5943600" cy="3343275"/>
-                  <wp:effectExtent l="0" t="0" r="0" b="9525"/>
+                <wp:inline distT="0" distB="0" distL="0" distR="0" wp14:anchorId="6DE2626C" wp14:editId="60625ABD">
+                  <wp:extent cx="5505450" cy="3096815"/>
+                  <wp:effectExtent l="0" t="0" r="0" b="8890"/>
                   <wp:docPr id="58" name="Picture 58"/>
                   <wp:cNvGraphicFramePr>
                     <a:graphicFrameLocks xmlns:a="http://schemas.openxmlformats.org/drawingml/2006/main" noChangeAspect="1"/>
@@ -28902,7 +31141,7 @@
                     <a:graphicData uri="http://schemas.openxmlformats.org/drawingml/2006/picture">
                       <pic:pic xmlns:pic="http://schemas.openxmlformats.org/drawingml/2006/picture">
                         <pic:nvPicPr>
-                          <pic:cNvPr id="0" name="Picture 99"/>
+                          <pic:cNvPr id="58" name="Picture 58"/>
                           <pic:cNvPicPr>
                             <a:picLocks noChangeAspect="1" noChangeArrowheads="1"/>
                           </pic:cNvPicPr>
@@ -28915,7 +31154,6 @@
                               </a:ext>
                             </a:extLst>
                           </a:blip>
-                          <a:srcRect/>
                           <a:stretch>
                             <a:fillRect/>
                           </a:stretch>
@@ -28923,7 +31161,7 @@
                         <pic:spPr bwMode="auto">
                           <a:xfrm>
                             <a:off x="0" y="0"/>
-                            <a:ext cx="5943600" cy="3343275"/>
+                            <a:ext cx="5505450" cy="3096815"/>
                           </a:xfrm>
                           <a:prstGeom prst="rect">
                             <a:avLst/>
@@ -28940,6 +31178,28 @@
               </w:drawing>
             </w:r>
           </w:p>
+          <w:p>
+            <w:pPr>
+              <w:pStyle w:val="Caption"/>
+            </w:pPr>
+            <w:r>
+              <w:t xml:space="preserve">Figure </w:t>
+            </w:r>
+            <w:fldSimple w:instr=" SEQ Figure \* ARABIC ">
+              <w:r>
+                <w:rPr>
+                  <w:noProof/>
+                </w:rPr>
+                <w:t>47</w:t>
+              </w:r>
+            </w:fldSimple>
+            <w:r>
+              <w:t xml:space="preserve"> Submit Assignment Section in </w:t>
+            </w:r>
+            <w:r>
+              <w:t>Student Portal</w:t>
+            </w:r>
+          </w:p>
         </w:tc>
       </w:tr>
     </w:tbl>
@@ -28979,11 +31239,10 @@
               <w:rPr>
                 <w:noProof/>
               </w:rPr>
-              <w:lastRenderedPageBreak/>
               <w:drawing>
-                <wp:inline distT="0" distB="0" distL="0" distR="0" wp14:anchorId="572E6A52" wp14:editId="51F67358">
-                  <wp:extent cx="5943600" cy="3343275"/>
-                  <wp:effectExtent l="0" t="0" r="0" b="9525"/>
+                <wp:inline distT="0" distB="0" distL="0" distR="0" wp14:anchorId="572E6A52" wp14:editId="344F21FC">
+                  <wp:extent cx="5534025" cy="3343275"/>
+                  <wp:effectExtent l="0" t="0" r="9525" b="9525"/>
                   <wp:docPr id="59" name="Picture 59"/>
                   <wp:cNvGraphicFramePr>
                     <a:graphicFrameLocks xmlns:a="http://schemas.openxmlformats.org/drawingml/2006/main" noChangeAspect="1"/>
@@ -29013,7 +31272,7 @@
                         <pic:spPr bwMode="auto">
                           <a:xfrm>
                             <a:off x="0" y="0"/>
-                            <a:ext cx="5943600" cy="3343275"/>
+                            <a:ext cx="5534025" cy="3343275"/>
                           </a:xfrm>
                           <a:prstGeom prst="rect">
                             <a:avLst/>
@@ -29030,6 +31289,28 @@
               </w:drawing>
             </w:r>
           </w:p>
+          <w:p>
+            <w:pPr>
+              <w:pStyle w:val="Caption"/>
+            </w:pPr>
+            <w:r>
+              <w:t xml:space="preserve">Figure </w:t>
+            </w:r>
+            <w:fldSimple w:instr=" SEQ Figure \* ARABIC ">
+              <w:r>
+                <w:rPr>
+                  <w:noProof/>
+                </w:rPr>
+                <w:t>48</w:t>
+              </w:r>
+            </w:fldSimple>
+            <w:r>
+              <w:t xml:space="preserve"> Personal Tutor Section in </w:t>
+            </w:r>
+            <w:r>
+              <w:t>Student Portal</w:t>
+            </w:r>
+          </w:p>
         </w:tc>
       </w:tr>
     </w:tbl>
@@ -29069,10 +31350,11 @@
               <w:rPr>
                 <w:noProof/>
               </w:rPr>
+              <w:lastRenderedPageBreak/>
               <w:drawing>
-                <wp:inline distT="0" distB="0" distL="0" distR="0" wp14:anchorId="3E125774" wp14:editId="309BC0A3">
-                  <wp:extent cx="5943600" cy="3343275"/>
-                  <wp:effectExtent l="0" t="0" r="0" b="9525"/>
+                <wp:inline distT="0" distB="0" distL="0" distR="0" wp14:anchorId="3E125774" wp14:editId="69465D76">
+                  <wp:extent cx="5514975" cy="3343275"/>
+                  <wp:effectExtent l="0" t="0" r="9525" b="9525"/>
                   <wp:docPr id="60" name="Picture 60"/>
                   <wp:cNvGraphicFramePr>
                     <a:graphicFrameLocks xmlns:a="http://schemas.openxmlformats.org/drawingml/2006/main" noChangeAspect="1"/>
@@ -29102,7 +31384,7 @@
                         <pic:spPr bwMode="auto">
                           <a:xfrm>
                             <a:off x="0" y="0"/>
-                            <a:ext cx="5943600" cy="3343275"/>
+                            <a:ext cx="5514975" cy="3343275"/>
                           </a:xfrm>
                           <a:prstGeom prst="rect">
                             <a:avLst/>
@@ -29119,6 +31401,36 @@
               </w:drawing>
             </w:r>
           </w:p>
+          <w:p>
+            <w:pPr>
+              <w:pStyle w:val="Caption"/>
+            </w:pPr>
+            <w:r>
+              <w:t xml:space="preserve">Figure </w:t>
+            </w:r>
+            <w:fldSimple w:instr=" SEQ Figure \* ARABIC ">
+              <w:r>
+                <w:rPr>
+                  <w:noProof/>
+                </w:rPr>
+                <w:t>49</w:t>
+              </w:r>
+            </w:fldSimple>
+            <w:r>
+              <w:t xml:space="preserve"> </w:t>
+            </w:r>
+            <w:proofErr w:type="spellStart"/>
+            <w:r>
+              <w:t>TimeTable</w:t>
+            </w:r>
+            <w:proofErr w:type="spellEnd"/>
+            <w:r>
+              <w:t xml:space="preserve"> Section in </w:t>
+            </w:r>
+            <w:r>
+              <w:t>Student Portal</w:t>
+            </w:r>
+          </w:p>
         </w:tc>
       </w:tr>
     </w:tbl>
@@ -29158,10 +31470,9 @@
               <w:rPr>
                 <w:noProof/>
               </w:rPr>
-              <w:lastRenderedPageBreak/>
               <w:drawing>
-                <wp:inline distT="0" distB="0" distL="0" distR="0" wp14:anchorId="70D9383F" wp14:editId="5E08B6A9">
-                  <wp:extent cx="5943600" cy="3343275"/>
+                <wp:inline distT="0" distB="0" distL="0" distR="0" wp14:anchorId="70D9383F" wp14:editId="2D487459">
+                  <wp:extent cx="5524500" cy="3343275"/>
                   <wp:effectExtent l="0" t="0" r="0" b="9525"/>
                   <wp:docPr id="61" name="Picture 61"/>
                   <wp:cNvGraphicFramePr>
@@ -29192,7 +31503,7 @@
                         <pic:spPr bwMode="auto">
                           <a:xfrm>
                             <a:off x="0" y="0"/>
-                            <a:ext cx="5943600" cy="3343275"/>
+                            <a:ext cx="5524500" cy="3343275"/>
                           </a:xfrm>
                           <a:prstGeom prst="rect">
                             <a:avLst/>
@@ -29207,6 +31518,28 @@
                   </a:graphic>
                 </wp:inline>
               </w:drawing>
+            </w:r>
+          </w:p>
+          <w:p>
+            <w:pPr>
+              <w:pStyle w:val="Caption"/>
+            </w:pPr>
+            <w:r>
+              <w:t xml:space="preserve">Figure </w:t>
+            </w:r>
+            <w:fldSimple w:instr=" SEQ Figure \* ARABIC ">
+              <w:r>
+                <w:rPr>
+                  <w:noProof/>
+                </w:rPr>
+                <w:t>50</w:t>
+              </w:r>
+            </w:fldSimple>
+            <w:r>
+              <w:t xml:space="preserve"> Diary Section in </w:t>
+            </w:r>
+            <w:r>
+              <w:t>Student Portal</w:t>
             </w:r>
           </w:p>
         </w:tc>

</xml_diff>

<commit_message>
Updated 3.4.2 Attributes listing
</commit_message>
<xml_diff>
--- a/Documentation/Course Management System.docx
+++ b/Documentation/Course Management System.docx
@@ -27882,6 +27882,7 @@
               <w:ind w:left="0"/>
               <w:rPr>
                 <w:rFonts w:ascii="Times New Roman" w:hAnsi="Times New Roman" w:cs="Times New Roman"/>
+                <w:u w:val="single"/>
                 <w:lang w:val="en-GB"/>
               </w:rPr>
             </w:pPr>
@@ -27889,6 +27890,7 @@
             <w:r>
               <w:rPr>
                 <w:rFonts w:ascii="Times New Roman" w:hAnsi="Times New Roman" w:cs="Times New Roman"/>
+                <w:u w:val="single"/>
                 <w:lang w:val="en-GB"/>
               </w:rPr>
               <w:t>admin_id</w:t>
@@ -28193,6 +28195,7 @@
               <w:ind w:left="0"/>
               <w:rPr>
                 <w:rFonts w:ascii="Times New Roman" w:hAnsi="Times New Roman" w:cs="Times New Roman"/>
+                <w:u w:val="single"/>
                 <w:lang w:val="en-GB"/>
               </w:rPr>
             </w:pPr>
@@ -28200,6 +28203,7 @@
             <w:r>
               <w:rPr>
                 <w:rFonts w:ascii="Times New Roman" w:hAnsi="Times New Roman" w:cs="Times New Roman"/>
+                <w:u w:val="single"/>
                 <w:lang w:val="en-GB"/>
               </w:rPr>
               <w:t>student_id</w:t>
@@ -28781,6 +28785,7 @@
               <w:ind w:left="0"/>
               <w:rPr>
                 <w:rFonts w:ascii="Times New Roman" w:hAnsi="Times New Roman" w:cs="Times New Roman"/>
+                <w:vertAlign w:val="superscript"/>
                 <w:lang w:val="en-GB"/>
               </w:rPr>
             </w:pPr>
@@ -28793,6 +28798,14 @@
               <w:t>course_id</w:t>
             </w:r>
             <w:proofErr w:type="spellEnd"/>
+            <w:r>
+              <w:rPr>
+                <w:rFonts w:ascii="Times New Roman" w:hAnsi="Times New Roman" w:cs="Times New Roman"/>
+                <w:vertAlign w:val="superscript"/>
+                <w:lang w:val="en-GB"/>
+              </w:rPr>
+              <w:t>*</w:t>
+            </w:r>
           </w:p>
         </w:tc>
         <w:tc>
@@ -28866,6 +28879,7 @@
               <w:ind w:left="0"/>
               <w:rPr>
                 <w:rFonts w:ascii="Times New Roman" w:hAnsi="Times New Roman" w:cs="Times New Roman"/>
+                <w:vertAlign w:val="superscript"/>
                 <w:lang w:val="en-GB"/>
               </w:rPr>
             </w:pPr>
@@ -28878,6 +28892,14 @@
               <w:t>tutor_id</w:t>
             </w:r>
             <w:proofErr w:type="spellEnd"/>
+            <w:r>
+              <w:rPr>
+                <w:rFonts w:ascii="Times New Roman" w:hAnsi="Times New Roman" w:cs="Times New Roman"/>
+                <w:vertAlign w:val="superscript"/>
+                <w:lang w:val="en-GB"/>
+              </w:rPr>
+              <w:t>*</w:t>
+            </w:r>
           </w:p>
         </w:tc>
         <w:tc>
@@ -29045,8 +29067,6 @@
           <w:lang w:val="en-GB"/>
         </w:rPr>
       </w:pPr>
-      <w:bookmarkStart w:id="0" w:name="_GoBack"/>
-      <w:bookmarkEnd w:id="0"/>
       <w:proofErr w:type="spellStart"/>
       <w:r>
         <w:rPr>
@@ -29685,6 +29705,7 @@
               <w:ind w:left="0"/>
               <w:rPr>
                 <w:rFonts w:ascii="Times New Roman" w:hAnsi="Times New Roman" w:cs="Times New Roman"/>
+                <w:vertAlign w:val="superscript"/>
                 <w:lang w:val="en-GB"/>
               </w:rPr>
             </w:pPr>
@@ -29697,6 +29718,14 @@
               <w:t>course_id</w:t>
             </w:r>
             <w:proofErr w:type="spellEnd"/>
+            <w:r>
+              <w:rPr>
+                <w:rFonts w:ascii="Times New Roman" w:hAnsi="Times New Roman" w:cs="Times New Roman"/>
+                <w:vertAlign w:val="superscript"/>
+                <w:lang w:val="en-GB"/>
+              </w:rPr>
+              <w:t>*</w:t>
+            </w:r>
           </w:p>
         </w:tc>
         <w:tc>
@@ -29902,10 +29931,10 @@
         <w:tblLook w:val="04A0" w:firstRow="1" w:lastRow="0" w:firstColumn="1" w:lastColumn="0" w:noHBand="0" w:noVBand="1"/>
       </w:tblPr>
       <w:tblGrid>
-        <w:gridCol w:w="2118"/>
-        <w:gridCol w:w="2180"/>
-        <w:gridCol w:w="2115"/>
-        <w:gridCol w:w="2083"/>
+        <w:gridCol w:w="2124"/>
+        <w:gridCol w:w="2179"/>
+        <w:gridCol w:w="2113"/>
+        <w:gridCol w:w="2080"/>
       </w:tblGrid>
       <w:tr>
         <w:tc>
@@ -30008,6 +30037,7 @@
               <w:ind w:left="0"/>
               <w:rPr>
                 <w:rFonts w:ascii="Times New Roman" w:hAnsi="Times New Roman" w:cs="Times New Roman"/>
+                <w:u w:val="single"/>
                 <w:lang w:val="en-GB"/>
               </w:rPr>
             </w:pPr>
@@ -30015,6 +30045,7 @@
             <w:r>
               <w:rPr>
                 <w:rFonts w:ascii="Times New Roman" w:hAnsi="Times New Roman" w:cs="Times New Roman"/>
+                <w:u w:val="single"/>
                 <w:lang w:val="en-GB"/>
               </w:rPr>
               <w:t>staff_id</w:t>
@@ -30344,6 +30375,7 @@
               <w:ind w:left="0"/>
               <w:rPr>
                 <w:rFonts w:ascii="Times New Roman" w:hAnsi="Times New Roman" w:cs="Times New Roman"/>
+                <w:vertAlign w:val="superscript"/>
                 <w:lang w:val="en-GB"/>
               </w:rPr>
             </w:pPr>
@@ -30356,6 +30388,14 @@
               <w:t>module_id</w:t>
             </w:r>
             <w:proofErr w:type="spellEnd"/>
+            <w:r>
+              <w:rPr>
+                <w:rFonts w:ascii="Times New Roman" w:hAnsi="Times New Roman" w:cs="Times New Roman"/>
+                <w:vertAlign w:val="superscript"/>
+                <w:lang w:val="en-GB"/>
+              </w:rPr>
+              <w:t>*</w:t>
+            </w:r>
           </w:p>
         </w:tc>
         <w:tc>
@@ -30572,6 +30612,7 @@
               <w:ind w:left="0"/>
               <w:rPr>
                 <w:rFonts w:ascii="Times New Roman" w:hAnsi="Times New Roman" w:cs="Times New Roman"/>
+                <w:u w:val="single"/>
                 <w:lang w:val="en-GB"/>
               </w:rPr>
             </w:pPr>
@@ -30579,6 +30620,7 @@
             <w:r>
               <w:rPr>
                 <w:rFonts w:ascii="Times New Roman" w:hAnsi="Times New Roman" w:cs="Times New Roman"/>
+                <w:u w:val="single"/>
                 <w:lang w:val="en-GB"/>
               </w:rPr>
               <w:t>course_id</w:t>
@@ -30885,6 +30927,7 @@
               <w:ind w:left="0"/>
               <w:rPr>
                 <w:rFonts w:ascii="Times New Roman" w:hAnsi="Times New Roman" w:cs="Times New Roman"/>
+                <w:u w:val="single"/>
                 <w:lang w:val="en-GB"/>
               </w:rPr>
             </w:pPr>
@@ -30892,6 +30935,7 @@
             <w:r>
               <w:rPr>
                 <w:rFonts w:ascii="Times New Roman" w:hAnsi="Times New Roman" w:cs="Times New Roman"/>
+                <w:u w:val="single"/>
                 <w:lang w:val="en-GB"/>
               </w:rPr>
               <w:t>module_id</w:t>
@@ -31092,10 +31136,10 @@
         <w:tblLook w:val="04A0" w:firstRow="1" w:lastRow="0" w:firstColumn="1" w:lastColumn="0" w:noHBand="0" w:noVBand="1"/>
       </w:tblPr>
       <w:tblGrid>
-        <w:gridCol w:w="2125"/>
-        <w:gridCol w:w="2156"/>
-        <w:gridCol w:w="2123"/>
-        <w:gridCol w:w="2092"/>
+        <w:gridCol w:w="2132"/>
+        <w:gridCol w:w="2154"/>
+        <w:gridCol w:w="2120"/>
+        <w:gridCol w:w="2090"/>
       </w:tblGrid>
       <w:tr>
         <w:tc>
@@ -31198,6 +31242,8 @@
               <w:ind w:left="0"/>
               <w:rPr>
                 <w:rFonts w:ascii="Times New Roman" w:hAnsi="Times New Roman" w:cs="Times New Roman"/>
+                <w:u w:val="single"/>
+                <w:vertAlign w:val="superscript"/>
                 <w:lang w:val="en-GB"/>
               </w:rPr>
             </w:pPr>
@@ -31205,11 +31251,21 @@
             <w:r>
               <w:rPr>
                 <w:rFonts w:ascii="Times New Roman" w:hAnsi="Times New Roman" w:cs="Times New Roman"/>
+                <w:u w:val="single"/>
                 <w:lang w:val="en-GB"/>
               </w:rPr>
               <w:t>staff_id</w:t>
             </w:r>
             <w:proofErr w:type="spellEnd"/>
+            <w:r>
+              <w:rPr>
+                <w:rFonts w:ascii="Times New Roman" w:hAnsi="Times New Roman" w:cs="Times New Roman"/>
+                <w:u w:val="single"/>
+                <w:vertAlign w:val="superscript"/>
+                <w:lang w:val="en-GB"/>
+              </w:rPr>
+              <w:t>*</w:t>
+            </w:r>
           </w:p>
         </w:tc>
         <w:tc>
@@ -31283,6 +31339,8 @@
               <w:ind w:left="0"/>
               <w:rPr>
                 <w:rFonts w:ascii="Times New Roman" w:hAnsi="Times New Roman" w:cs="Times New Roman"/>
+                <w:u w:val="single"/>
+                <w:vertAlign w:val="superscript"/>
                 <w:lang w:val="en-GB"/>
               </w:rPr>
             </w:pPr>
@@ -31290,11 +31348,21 @@
             <w:r>
               <w:rPr>
                 <w:rFonts w:ascii="Times New Roman" w:hAnsi="Times New Roman" w:cs="Times New Roman"/>
+                <w:u w:val="single"/>
                 <w:lang w:val="en-GB"/>
               </w:rPr>
               <w:t>module_id</w:t>
             </w:r>
             <w:proofErr w:type="spellEnd"/>
+            <w:r>
+              <w:rPr>
+                <w:rFonts w:ascii="Times New Roman" w:hAnsi="Times New Roman" w:cs="Times New Roman"/>
+                <w:u w:val="single"/>
+                <w:vertAlign w:val="superscript"/>
+                <w:lang w:val="en-GB"/>
+              </w:rPr>
+              <w:t>*</w:t>
+            </w:r>
           </w:p>
         </w:tc>
         <w:tc>
@@ -31405,10 +31473,10 @@
         <w:tblLook w:val="04A0" w:firstRow="1" w:lastRow="0" w:firstColumn="1" w:lastColumn="0" w:noHBand="0" w:noVBand="1"/>
       </w:tblPr>
       <w:tblGrid>
-        <w:gridCol w:w="2125"/>
-        <w:gridCol w:w="2156"/>
-        <w:gridCol w:w="2123"/>
-        <w:gridCol w:w="2092"/>
+        <w:gridCol w:w="2132"/>
+        <w:gridCol w:w="2154"/>
+        <w:gridCol w:w="2120"/>
+        <w:gridCol w:w="2090"/>
       </w:tblGrid>
       <w:tr>
         <w:tc>
@@ -31511,6 +31579,8 @@
               <w:ind w:left="0"/>
               <w:rPr>
                 <w:rFonts w:ascii="Times New Roman" w:hAnsi="Times New Roman" w:cs="Times New Roman"/>
+                <w:u w:val="single"/>
+                <w:vertAlign w:val="superscript"/>
                 <w:lang w:val="en-GB"/>
               </w:rPr>
             </w:pPr>
@@ -31518,11 +31588,21 @@
             <w:r>
               <w:rPr>
                 <w:rFonts w:ascii="Times New Roman" w:hAnsi="Times New Roman" w:cs="Times New Roman"/>
+                <w:u w:val="single"/>
                 <w:lang w:val="en-GB"/>
               </w:rPr>
               <w:t>course_id</w:t>
             </w:r>
             <w:proofErr w:type="spellEnd"/>
+            <w:r>
+              <w:rPr>
+                <w:rFonts w:ascii="Times New Roman" w:hAnsi="Times New Roman" w:cs="Times New Roman"/>
+                <w:u w:val="single"/>
+                <w:vertAlign w:val="superscript"/>
+                <w:lang w:val="en-GB"/>
+              </w:rPr>
+              <w:t>*</w:t>
+            </w:r>
           </w:p>
         </w:tc>
         <w:tc>
@@ -31596,6 +31676,8 @@
               <w:ind w:left="0"/>
               <w:rPr>
                 <w:rFonts w:ascii="Times New Roman" w:hAnsi="Times New Roman" w:cs="Times New Roman"/>
+                <w:u w:val="single"/>
+                <w:vertAlign w:val="superscript"/>
                 <w:lang w:val="en-GB"/>
               </w:rPr>
             </w:pPr>
@@ -31603,11 +31685,21 @@
             <w:r>
               <w:rPr>
                 <w:rFonts w:ascii="Times New Roman" w:hAnsi="Times New Roman" w:cs="Times New Roman"/>
+                <w:u w:val="single"/>
                 <w:lang w:val="en-GB"/>
               </w:rPr>
               <w:t>module_id</w:t>
             </w:r>
             <w:proofErr w:type="spellEnd"/>
+            <w:r>
+              <w:rPr>
+                <w:rFonts w:ascii="Times New Roman" w:hAnsi="Times New Roman" w:cs="Times New Roman"/>
+                <w:u w:val="single"/>
+                <w:vertAlign w:val="superscript"/>
+                <w:lang w:val="en-GB"/>
+              </w:rPr>
+              <w:t>*</w:t>
+            </w:r>
           </w:p>
         </w:tc>
         <w:tc>
@@ -31824,6 +31916,8 @@
               <w:ind w:left="0"/>
               <w:rPr>
                 <w:rFonts w:ascii="Times New Roman" w:hAnsi="Times New Roman" w:cs="Times New Roman"/>
+                <w:u w:val="single"/>
+                <w:vertAlign w:val="superscript"/>
                 <w:lang w:val="en-GB"/>
               </w:rPr>
             </w:pPr>
@@ -31831,6 +31925,7 @@
             <w:r>
               <w:rPr>
                 <w:rFonts w:ascii="Times New Roman" w:hAnsi="Times New Roman" w:cs="Times New Roman"/>
+                <w:u w:val="single"/>
                 <w:lang w:val="en-GB"/>
               </w:rPr>
               <w:t>assignment_id</w:t>
@@ -31994,6 +32089,7 @@
               <w:ind w:left="0"/>
               <w:rPr>
                 <w:rFonts w:ascii="Times New Roman" w:hAnsi="Times New Roman" w:cs="Times New Roman"/>
+                <w:vertAlign w:val="superscript"/>
                 <w:lang w:val="en-GB"/>
               </w:rPr>
             </w:pPr>
@@ -32006,6 +32102,14 @@
               <w:t>module_id</w:t>
             </w:r>
             <w:proofErr w:type="spellEnd"/>
+            <w:r>
+              <w:rPr>
+                <w:rFonts w:ascii="Times New Roman" w:hAnsi="Times New Roman" w:cs="Times New Roman"/>
+                <w:vertAlign w:val="superscript"/>
+                <w:lang w:val="en-GB"/>
+              </w:rPr>
+              <w:t>*</w:t>
+            </w:r>
           </w:p>
         </w:tc>
         <w:tc>
@@ -32466,6 +32570,8 @@
               <w:ind w:left="0"/>
               <w:rPr>
                 <w:rFonts w:ascii="Times New Roman" w:hAnsi="Times New Roman" w:cs="Times New Roman"/>
+                <w:u w:val="single"/>
+                <w:vertAlign w:val="superscript"/>
                 <w:lang w:val="en-GB"/>
               </w:rPr>
             </w:pPr>
@@ -32473,11 +32579,21 @@
             <w:r>
               <w:rPr>
                 <w:rFonts w:ascii="Times New Roman" w:hAnsi="Times New Roman" w:cs="Times New Roman"/>
+                <w:u w:val="single"/>
                 <w:lang w:val="en-GB"/>
               </w:rPr>
               <w:t>student_id</w:t>
             </w:r>
             <w:proofErr w:type="spellEnd"/>
+            <w:r>
+              <w:rPr>
+                <w:rFonts w:ascii="Times New Roman" w:hAnsi="Times New Roman" w:cs="Times New Roman"/>
+                <w:u w:val="single"/>
+                <w:vertAlign w:val="superscript"/>
+                <w:lang w:val="en-GB"/>
+              </w:rPr>
+              <w:t>*</w:t>
+            </w:r>
           </w:p>
         </w:tc>
         <w:tc>
@@ -32551,6 +32667,8 @@
               <w:ind w:left="0"/>
               <w:rPr>
                 <w:rFonts w:ascii="Times New Roman" w:hAnsi="Times New Roman" w:cs="Times New Roman"/>
+                <w:u w:val="single"/>
+                <w:vertAlign w:val="superscript"/>
                 <w:lang w:val="en-GB"/>
               </w:rPr>
             </w:pPr>
@@ -32558,11 +32676,21 @@
             <w:r>
               <w:rPr>
                 <w:rFonts w:ascii="Times New Roman" w:hAnsi="Times New Roman" w:cs="Times New Roman"/>
+                <w:u w:val="single"/>
                 <w:lang w:val="en-GB"/>
               </w:rPr>
               <w:t>assignment_id</w:t>
             </w:r>
             <w:proofErr w:type="spellEnd"/>
+            <w:r>
+              <w:rPr>
+                <w:rFonts w:ascii="Times New Roman" w:hAnsi="Times New Roman" w:cs="Times New Roman"/>
+                <w:u w:val="single"/>
+                <w:vertAlign w:val="superscript"/>
+                <w:lang w:val="en-GB"/>
+              </w:rPr>
+              <w:t>*</w:t>
+            </w:r>
           </w:p>
         </w:tc>
         <w:tc>
@@ -32751,10 +32879,10 @@
         <w:tblLook w:val="04A0" w:firstRow="1" w:lastRow="0" w:firstColumn="1" w:lastColumn="0" w:noHBand="0" w:noVBand="1"/>
       </w:tblPr>
       <w:tblGrid>
-        <w:gridCol w:w="2203"/>
-        <w:gridCol w:w="2164"/>
-        <w:gridCol w:w="2084"/>
-        <w:gridCol w:w="2045"/>
+        <w:gridCol w:w="2244"/>
+        <w:gridCol w:w="2156"/>
+        <w:gridCol w:w="2069"/>
+        <w:gridCol w:w="2027"/>
       </w:tblGrid>
       <w:tr>
         <w:tc>
@@ -32857,6 +32985,7 @@
               <w:ind w:left="0"/>
               <w:rPr>
                 <w:rFonts w:ascii="Times New Roman" w:hAnsi="Times New Roman" w:cs="Times New Roman"/>
+                <w:vertAlign w:val="superscript"/>
                 <w:lang w:val="en-GB"/>
               </w:rPr>
             </w:pPr>
@@ -32869,6 +32998,14 @@
               <w:t>student_id</w:t>
             </w:r>
             <w:proofErr w:type="spellEnd"/>
+            <w:r>
+              <w:rPr>
+                <w:rFonts w:ascii="Times New Roman" w:hAnsi="Times New Roman" w:cs="Times New Roman"/>
+                <w:vertAlign w:val="superscript"/>
+                <w:lang w:val="en-GB"/>
+              </w:rPr>
+              <w:t>*</w:t>
+            </w:r>
           </w:p>
         </w:tc>
         <w:tc>
@@ -33058,6 +33195,176 @@
                 <w:lang w:val="en-GB"/>
               </w:rPr>
               <w:t>VARCHAR(4)</w:t>
+            </w:r>
+          </w:p>
+        </w:tc>
+        <w:tc>
+          <w:tcPr>
+            <w:tcW w:w="2254" w:type="dxa"/>
+          </w:tcPr>
+          <w:p>
+            <w:pPr>
+              <w:pStyle w:val="ListParagraph"/>
+              <w:ind w:left="0"/>
+              <w:rPr>
+                <w:rFonts w:ascii="Times New Roman" w:hAnsi="Times New Roman" w:cs="Times New Roman"/>
+                <w:lang w:val="en-GB"/>
+              </w:rPr>
+            </w:pPr>
+            <w:r>
+              <w:rPr>
+                <w:rFonts w:ascii="Times New Roman" w:hAnsi="Times New Roman" w:cs="Times New Roman"/>
+                <w:lang w:val="en-GB"/>
+              </w:rPr>
+              <w:t>NOT NULL</w:t>
+            </w:r>
+          </w:p>
+        </w:tc>
+        <w:tc>
+          <w:tcPr>
+            <w:tcW w:w="2254" w:type="dxa"/>
+          </w:tcPr>
+          <w:p>
+            <w:pPr>
+              <w:pStyle w:val="ListParagraph"/>
+              <w:ind w:left="0"/>
+              <w:rPr>
+                <w:rFonts w:ascii="Times New Roman" w:hAnsi="Times New Roman" w:cs="Times New Roman"/>
+                <w:lang w:val="en-GB"/>
+              </w:rPr>
+            </w:pPr>
+          </w:p>
+        </w:tc>
+      </w:tr>
+      <w:tr>
+        <w:tc>
+          <w:tcPr>
+            <w:tcW w:w="2254" w:type="dxa"/>
+          </w:tcPr>
+          <w:p>
+            <w:pPr>
+              <w:pStyle w:val="ListParagraph"/>
+              <w:ind w:left="0"/>
+              <w:rPr>
+                <w:rFonts w:ascii="Times New Roman" w:hAnsi="Times New Roman" w:cs="Times New Roman"/>
+                <w:lang w:val="en-GB"/>
+              </w:rPr>
+            </w:pPr>
+            <w:proofErr w:type="spellStart"/>
+            <w:r>
+              <w:rPr>
+                <w:rFonts w:ascii="Times New Roman" w:hAnsi="Times New Roman" w:cs="Times New Roman"/>
+                <w:lang w:val="en-GB"/>
+              </w:rPr>
+              <w:t>total_present_days</w:t>
+            </w:r>
+            <w:proofErr w:type="spellEnd"/>
+          </w:p>
+        </w:tc>
+        <w:tc>
+          <w:tcPr>
+            <w:tcW w:w="2254" w:type="dxa"/>
+          </w:tcPr>
+          <w:p>
+            <w:pPr>
+              <w:pStyle w:val="ListParagraph"/>
+              <w:ind w:left="0"/>
+              <w:rPr>
+                <w:rFonts w:ascii="Times New Roman" w:hAnsi="Times New Roman" w:cs="Times New Roman"/>
+                <w:lang w:val="en-GB"/>
+              </w:rPr>
+            </w:pPr>
+            <w:r>
+              <w:rPr>
+                <w:rFonts w:ascii="Times New Roman" w:hAnsi="Times New Roman" w:cs="Times New Roman"/>
+                <w:lang w:val="en-GB"/>
+              </w:rPr>
+              <w:t>NUMBER(3)</w:t>
+            </w:r>
+          </w:p>
+        </w:tc>
+        <w:tc>
+          <w:tcPr>
+            <w:tcW w:w="2254" w:type="dxa"/>
+          </w:tcPr>
+          <w:p>
+            <w:pPr>
+              <w:pStyle w:val="ListParagraph"/>
+              <w:ind w:left="0"/>
+              <w:rPr>
+                <w:rFonts w:ascii="Times New Roman" w:hAnsi="Times New Roman" w:cs="Times New Roman"/>
+                <w:lang w:val="en-GB"/>
+              </w:rPr>
+            </w:pPr>
+            <w:r>
+              <w:rPr>
+                <w:rFonts w:ascii="Times New Roman" w:hAnsi="Times New Roman" w:cs="Times New Roman"/>
+                <w:lang w:val="en-GB"/>
+              </w:rPr>
+              <w:t>NOT NULL</w:t>
+            </w:r>
+          </w:p>
+        </w:tc>
+        <w:tc>
+          <w:tcPr>
+            <w:tcW w:w="2254" w:type="dxa"/>
+          </w:tcPr>
+          <w:p>
+            <w:pPr>
+              <w:pStyle w:val="ListParagraph"/>
+              <w:ind w:left="0"/>
+              <w:rPr>
+                <w:rFonts w:ascii="Times New Roman" w:hAnsi="Times New Roman" w:cs="Times New Roman"/>
+                <w:lang w:val="en-GB"/>
+              </w:rPr>
+            </w:pPr>
+          </w:p>
+        </w:tc>
+      </w:tr>
+      <w:tr>
+        <w:tc>
+          <w:tcPr>
+            <w:tcW w:w="2254" w:type="dxa"/>
+          </w:tcPr>
+          <w:p>
+            <w:pPr>
+              <w:pStyle w:val="ListParagraph"/>
+              <w:ind w:left="0"/>
+              <w:rPr>
+                <w:rFonts w:ascii="Times New Roman" w:hAnsi="Times New Roman" w:cs="Times New Roman"/>
+                <w:lang w:val="en-GB"/>
+              </w:rPr>
+            </w:pPr>
+            <w:proofErr w:type="spellStart"/>
+            <w:r>
+              <w:rPr>
+                <w:rFonts w:ascii="Times New Roman" w:hAnsi="Times New Roman" w:cs="Times New Roman"/>
+                <w:lang w:val="en-GB"/>
+              </w:rPr>
+              <w:t>possible_present_days</w:t>
+            </w:r>
+            <w:proofErr w:type="spellEnd"/>
+          </w:p>
+        </w:tc>
+        <w:tc>
+          <w:tcPr>
+            <w:tcW w:w="2254" w:type="dxa"/>
+          </w:tcPr>
+          <w:p>
+            <w:pPr>
+              <w:pStyle w:val="ListParagraph"/>
+              <w:ind w:left="0"/>
+              <w:rPr>
+                <w:rFonts w:ascii="Times New Roman" w:hAnsi="Times New Roman" w:cs="Times New Roman"/>
+                <w:lang w:val="en-GB"/>
+              </w:rPr>
+            </w:pPr>
+            <w:r>
+              <w:rPr>
+                <w:rFonts w:ascii="Times New Roman" w:hAnsi="Times New Roman" w:cs="Times New Roman"/>
+                <w:lang w:val="en-GB"/>
+              </w:rPr>
+              <w:t>NUMBER(3)</w:t>
             </w:r>
           </w:p>
         </w:tc>
@@ -33338,6 +33645,7 @@
               <w:ind w:left="0"/>
               <w:rPr>
                 <w:rFonts w:ascii="Times New Roman" w:hAnsi="Times New Roman" w:cs="Times New Roman"/>
+                <w:vertAlign w:val="superscript"/>
                 <w:lang w:val="en-GB"/>
               </w:rPr>
             </w:pPr>
@@ -33350,6 +33658,14 @@
               <w:t>staff_id</w:t>
             </w:r>
             <w:proofErr w:type="spellEnd"/>
+            <w:r>
+              <w:rPr>
+                <w:rFonts w:ascii="Times New Roman" w:hAnsi="Times New Roman" w:cs="Times New Roman"/>
+                <w:vertAlign w:val="superscript"/>
+                <w:lang w:val="en-GB"/>
+              </w:rPr>
+              <w:t>*</w:t>
+            </w:r>
           </w:p>
         </w:tc>
         <w:tc>
@@ -33423,6 +33739,7 @@
               <w:ind w:left="0"/>
               <w:rPr>
                 <w:rFonts w:ascii="Times New Roman" w:hAnsi="Times New Roman" w:cs="Times New Roman"/>
+                <w:vertAlign w:val="superscript"/>
                 <w:lang w:val="en-GB"/>
               </w:rPr>
             </w:pPr>
@@ -33435,6 +33752,14 @@
               <w:t>student_id</w:t>
             </w:r>
             <w:proofErr w:type="spellEnd"/>
+            <w:r>
+              <w:rPr>
+                <w:rFonts w:ascii="Times New Roman" w:hAnsi="Times New Roman" w:cs="Times New Roman"/>
+                <w:vertAlign w:val="superscript"/>
+                <w:lang w:val="en-GB"/>
+              </w:rPr>
+              <w:t>*</w:t>
+            </w:r>
           </w:p>
         </w:tc>
         <w:tc>
@@ -33545,10 +33870,10 @@
         <w:tblLook w:val="04A0" w:firstRow="1" w:lastRow="0" w:firstColumn="1" w:lastColumn="0" w:noHBand="0" w:noVBand="1"/>
       </w:tblPr>
       <w:tblGrid>
-        <w:gridCol w:w="2118"/>
-        <w:gridCol w:w="2180"/>
-        <w:gridCol w:w="2115"/>
-        <w:gridCol w:w="2083"/>
+        <w:gridCol w:w="2124"/>
+        <w:gridCol w:w="2179"/>
+        <w:gridCol w:w="2113"/>
+        <w:gridCol w:w="2080"/>
       </w:tblGrid>
       <w:tr>
         <w:tc>
@@ -33651,6 +33976,7 @@
               <w:ind w:left="0"/>
               <w:rPr>
                 <w:rFonts w:ascii="Times New Roman" w:hAnsi="Times New Roman" w:cs="Times New Roman"/>
+                <w:vertAlign w:val="superscript"/>
                 <w:lang w:val="en-GB"/>
               </w:rPr>
             </w:pPr>
@@ -33663,6 +33989,14 @@
               <w:t>course_id</w:t>
             </w:r>
             <w:proofErr w:type="spellEnd"/>
+            <w:r>
+              <w:rPr>
+                <w:rFonts w:ascii="Times New Roman" w:hAnsi="Times New Roman" w:cs="Times New Roman"/>
+                <w:vertAlign w:val="superscript"/>
+                <w:lang w:val="en-GB"/>
+              </w:rPr>
+              <w:t>*</w:t>
+            </w:r>
           </w:p>
         </w:tc>
         <w:tc>
@@ -33902,6 +34236,7 @@
               <w:ind w:left="0"/>
               <w:rPr>
                 <w:rFonts w:ascii="Times New Roman" w:hAnsi="Times New Roman" w:cs="Times New Roman"/>
+                <w:vertAlign w:val="superscript"/>
                 <w:lang w:val="en-GB"/>
               </w:rPr>
             </w:pPr>
@@ -33914,6 +34249,14 @@
               <w:t>module_id</w:t>
             </w:r>
             <w:proofErr w:type="spellEnd"/>
+            <w:r>
+              <w:rPr>
+                <w:rFonts w:ascii="Times New Roman" w:hAnsi="Times New Roman" w:cs="Times New Roman"/>
+                <w:vertAlign w:val="superscript"/>
+                <w:lang w:val="en-GB"/>
+              </w:rPr>
+              <w:t>*</w:t>
+            </w:r>
           </w:p>
         </w:tc>
         <w:tc>
@@ -34024,10 +34367,10 @@
         <w:tblLook w:val="04A0" w:firstRow="1" w:lastRow="0" w:firstColumn="1" w:lastColumn="0" w:noHBand="0" w:noVBand="1"/>
       </w:tblPr>
       <w:tblGrid>
-        <w:gridCol w:w="2116"/>
-        <w:gridCol w:w="2179"/>
-        <w:gridCol w:w="2116"/>
-        <w:gridCol w:w="2085"/>
+        <w:gridCol w:w="2122"/>
+        <w:gridCol w:w="2178"/>
+        <w:gridCol w:w="2114"/>
+        <w:gridCol w:w="2082"/>
       </w:tblGrid>
       <w:tr>
         <w:tc>
@@ -34048,7 +34391,6 @@
                 <w:rFonts w:ascii="Times New Roman" w:hAnsi="Times New Roman" w:cs="Times New Roman"/>
                 <w:lang w:val="en-GB"/>
               </w:rPr>
-              <w:lastRenderedPageBreak/>
               <w:t>Attribute</w:t>
             </w:r>
           </w:p>
@@ -34131,6 +34473,7 @@
               <w:ind w:left="0"/>
               <w:rPr>
                 <w:rFonts w:ascii="Times New Roman" w:hAnsi="Times New Roman" w:cs="Times New Roman"/>
+                <w:vertAlign w:val="superscript"/>
                 <w:lang w:val="en-GB"/>
               </w:rPr>
             </w:pPr>
@@ -34143,6 +34486,14 @@
               <w:t>student_id</w:t>
             </w:r>
             <w:proofErr w:type="spellEnd"/>
+            <w:r>
+              <w:rPr>
+                <w:rFonts w:ascii="Times New Roman" w:hAnsi="Times New Roman" w:cs="Times New Roman"/>
+                <w:vertAlign w:val="superscript"/>
+                <w:lang w:val="en-GB"/>
+              </w:rPr>
+              <w:t>*</w:t>
+            </w:r>
           </w:p>
         </w:tc>
         <w:tc>
@@ -34216,6 +34567,7 @@
               <w:ind w:left="0"/>
               <w:rPr>
                 <w:rFonts w:ascii="Times New Roman" w:hAnsi="Times New Roman" w:cs="Times New Roman"/>
+                <w:vertAlign w:val="superscript"/>
                 <w:lang w:val="en-GB"/>
               </w:rPr>
             </w:pPr>
@@ -34228,6 +34580,14 @@
               <w:t>staff_id</w:t>
             </w:r>
             <w:proofErr w:type="spellEnd"/>
+            <w:r>
+              <w:rPr>
+                <w:rFonts w:ascii="Times New Roman" w:hAnsi="Times New Roman" w:cs="Times New Roman"/>
+                <w:vertAlign w:val="superscript"/>
+                <w:lang w:val="en-GB"/>
+              </w:rPr>
+              <w:t>*</w:t>
+            </w:r>
           </w:p>
         </w:tc>
         <w:tc>
@@ -34414,10 +34774,10 @@
         <w:tblLook w:val="04A0" w:firstRow="1" w:lastRow="0" w:firstColumn="1" w:lastColumn="0" w:noHBand="0" w:noVBand="1"/>
       </w:tblPr>
       <w:tblGrid>
-        <w:gridCol w:w="2112"/>
-        <w:gridCol w:w="2193"/>
-        <w:gridCol w:w="2112"/>
-        <w:gridCol w:w="2079"/>
+        <w:gridCol w:w="2119"/>
+        <w:gridCol w:w="2191"/>
+        <w:gridCol w:w="2110"/>
+        <w:gridCol w:w="2076"/>
       </w:tblGrid>
       <w:tr>
         <w:tc>
@@ -34520,12 +34880,14 @@
               <w:ind w:left="0"/>
               <w:rPr>
                 <w:rFonts w:ascii="Times New Roman" w:hAnsi="Times New Roman" w:cs="Times New Roman"/>
-                <w:lang w:val="en-GB"/>
-              </w:rPr>
-            </w:pPr>
-            <w:r>
-              <w:rPr>
-                <w:rFonts w:ascii="Times New Roman" w:hAnsi="Times New Roman" w:cs="Times New Roman"/>
+                <w:u w:val="single"/>
+                <w:lang w:val="en-GB"/>
+              </w:rPr>
+            </w:pPr>
+            <w:r>
+              <w:rPr>
+                <w:rFonts w:ascii="Times New Roman" w:hAnsi="Times New Roman" w:cs="Times New Roman"/>
+                <w:u w:val="single"/>
                 <w:lang w:val="en-GB"/>
               </w:rPr>
               <w:t>id</w:t>
@@ -34755,6 +35117,7 @@
               <w:ind w:left="0"/>
               <w:rPr>
                 <w:rFonts w:ascii="Times New Roman" w:hAnsi="Times New Roman" w:cs="Times New Roman"/>
+                <w:vertAlign w:val="superscript"/>
                 <w:lang w:val="en-GB"/>
               </w:rPr>
             </w:pPr>
@@ -34767,6 +35130,14 @@
               <w:t>student_id</w:t>
             </w:r>
             <w:proofErr w:type="spellEnd"/>
+            <w:r>
+              <w:rPr>
+                <w:rFonts w:ascii="Times New Roman" w:hAnsi="Times New Roman" w:cs="Times New Roman"/>
+                <w:vertAlign w:val="superscript"/>
+                <w:lang w:val="en-GB"/>
+              </w:rPr>
+              <w:t>*</w:t>
+            </w:r>
           </w:p>
         </w:tc>
         <w:tc>
@@ -34853,11 +35224,23 @@
     <w:p>
       <w:pPr>
         <w:pStyle w:val="ListParagraph"/>
-        <w:rPr>
-          <w:rFonts w:ascii="Times New Roman" w:hAnsi="Times New Roman" w:cs="Times New Roman"/>
-          <w:lang w:val="en-GB"/>
-        </w:rPr>
-      </w:pPr>
+        <w:ind w:left="1080"/>
+        <w:rPr>
+          <w:rFonts w:ascii="Times New Roman" w:hAnsi="Times New Roman" w:cs="Times New Roman"/>
+          <w:lang w:val="en-GB"/>
+        </w:rPr>
+      </w:pPr>
+    </w:p>
+    <w:p>
+      <w:pPr>
+        <w:pStyle w:val="ListParagraph"/>
+        <w:rPr>
+          <w:rFonts w:ascii="Times New Roman" w:hAnsi="Times New Roman" w:cs="Times New Roman"/>
+          <w:lang w:val="en-GB"/>
+        </w:rPr>
+      </w:pPr>
+      <w:bookmarkStart w:id="0" w:name="_GoBack"/>
+      <w:bookmarkEnd w:id="0"/>
     </w:p>
     <w:p>
       <w:pPr>
@@ -35242,14 +35625,36 @@
             <w:r>
               <w:t xml:space="preserve">Figure </w:t>
             </w:r>
-            <w:fldSimple w:instr=" SEQ Figure \* ARABIC ">
-              <w:r>
-                <w:rPr>
-                  <w:noProof/>
-                </w:rPr>
-                <w:t>2</w:t>
-              </w:r>
-            </w:fldSimple>
+            <w:r>
+              <w:rPr>
+                <w:noProof/>
+              </w:rPr>
+              <w:fldChar w:fldCharType="begin"/>
+            </w:r>
+            <w:r>
+              <w:rPr>
+                <w:noProof/>
+              </w:rPr>
+              <w:instrText xml:space="preserve"> SEQ Figure \* ARABIC </w:instrText>
+            </w:r>
+            <w:r>
+              <w:rPr>
+                <w:noProof/>
+              </w:rPr>
+              <w:fldChar w:fldCharType="separate"/>
+            </w:r>
+            <w:r>
+              <w:rPr>
+                <w:noProof/>
+              </w:rPr>
+              <w:t>2</w:t>
+            </w:r>
+            <w:r>
+              <w:rPr>
+                <w:noProof/>
+              </w:rPr>
+              <w:fldChar w:fldCharType="end"/>
+            </w:r>
             <w:r>
               <w:t xml:space="preserve"> Login Page of Record Management System</w:t>
             </w:r>
@@ -35365,14 +35770,36 @@
             <w:r>
               <w:t xml:space="preserve">Figure </w:t>
             </w:r>
-            <w:fldSimple w:instr=" SEQ Figure \* ARABIC ">
-              <w:r>
-                <w:rPr>
-                  <w:noProof/>
-                </w:rPr>
-                <w:t>3</w:t>
-              </w:r>
-            </w:fldSimple>
+            <w:r>
+              <w:rPr>
+                <w:noProof/>
+              </w:rPr>
+              <w:fldChar w:fldCharType="begin"/>
+            </w:r>
+            <w:r>
+              <w:rPr>
+                <w:noProof/>
+              </w:rPr>
+              <w:instrText xml:space="preserve"> SEQ Figure \* ARABIC </w:instrText>
+            </w:r>
+            <w:r>
+              <w:rPr>
+                <w:noProof/>
+              </w:rPr>
+              <w:fldChar w:fldCharType="separate"/>
+            </w:r>
+            <w:r>
+              <w:rPr>
+                <w:noProof/>
+              </w:rPr>
+              <w:t>3</w:t>
+            </w:r>
+            <w:r>
+              <w:rPr>
+                <w:noProof/>
+              </w:rPr>
+              <w:fldChar w:fldCharType="end"/>
+            </w:r>
             <w:r>
               <w:t xml:space="preserve"> Non enrolled Section of Record Management System</w:t>
             </w:r>
@@ -35472,14 +35899,36 @@
             <w:r>
               <w:t xml:space="preserve">Figure </w:t>
             </w:r>
-            <w:fldSimple w:instr=" SEQ Figure \* ARABIC ">
-              <w:r>
-                <w:rPr>
-                  <w:noProof/>
-                </w:rPr>
-                <w:t>4</w:t>
-              </w:r>
-            </w:fldSimple>
+            <w:r>
+              <w:rPr>
+                <w:noProof/>
+              </w:rPr>
+              <w:fldChar w:fldCharType="begin"/>
+            </w:r>
+            <w:r>
+              <w:rPr>
+                <w:noProof/>
+              </w:rPr>
+              <w:instrText xml:space="preserve"> SEQ Figure \* ARABIC </w:instrText>
+            </w:r>
+            <w:r>
+              <w:rPr>
+                <w:noProof/>
+              </w:rPr>
+              <w:fldChar w:fldCharType="separate"/>
+            </w:r>
+            <w:r>
+              <w:rPr>
+                <w:noProof/>
+              </w:rPr>
+              <w:t>4</w:t>
+            </w:r>
+            <w:r>
+              <w:rPr>
+                <w:noProof/>
+              </w:rPr>
+              <w:fldChar w:fldCharType="end"/>
+            </w:r>
             <w:r>
               <w:t xml:space="preserve"> Enrolled Section of Student in Record Management System</w:t>
             </w:r>
@@ -35580,14 +36029,36 @@
             <w:r>
               <w:t xml:space="preserve">Figure </w:t>
             </w:r>
-            <w:fldSimple w:instr=" SEQ Figure \* ARABIC ">
-              <w:r>
-                <w:rPr>
-                  <w:noProof/>
-                </w:rPr>
-                <w:t>5</w:t>
-              </w:r>
-            </w:fldSimple>
+            <w:r>
+              <w:rPr>
+                <w:noProof/>
+              </w:rPr>
+              <w:fldChar w:fldCharType="begin"/>
+            </w:r>
+            <w:r>
+              <w:rPr>
+                <w:noProof/>
+              </w:rPr>
+              <w:instrText xml:space="preserve"> SEQ Figure \* ARABIC </w:instrText>
+            </w:r>
+            <w:r>
+              <w:rPr>
+                <w:noProof/>
+              </w:rPr>
+              <w:fldChar w:fldCharType="separate"/>
+            </w:r>
+            <w:r>
+              <w:rPr>
+                <w:noProof/>
+              </w:rPr>
+              <w:t>5</w:t>
+            </w:r>
+            <w:r>
+              <w:rPr>
+                <w:noProof/>
+              </w:rPr>
+              <w:fldChar w:fldCharType="end"/>
+            </w:r>
             <w:r>
               <w:t xml:space="preserve"> Archived Student Date in Record Management System</w:t>
             </w:r>
@@ -35693,14 +36164,36 @@
             <w:r>
               <w:t xml:space="preserve">Figure </w:t>
             </w:r>
-            <w:fldSimple w:instr=" SEQ Figure \* ARABIC ">
-              <w:r>
-                <w:rPr>
-                  <w:noProof/>
-                </w:rPr>
-                <w:t>6</w:t>
-              </w:r>
-            </w:fldSimple>
+            <w:r>
+              <w:rPr>
+                <w:noProof/>
+              </w:rPr>
+              <w:fldChar w:fldCharType="begin"/>
+            </w:r>
+            <w:r>
+              <w:rPr>
+                <w:noProof/>
+              </w:rPr>
+              <w:instrText xml:space="preserve"> SEQ Figure \* ARABIC </w:instrText>
+            </w:r>
+            <w:r>
+              <w:rPr>
+                <w:noProof/>
+              </w:rPr>
+              <w:fldChar w:fldCharType="separate"/>
+            </w:r>
+            <w:r>
+              <w:rPr>
+                <w:noProof/>
+              </w:rPr>
+              <w:t>6</w:t>
+            </w:r>
+            <w:r>
+              <w:rPr>
+                <w:noProof/>
+              </w:rPr>
+              <w:fldChar w:fldCharType="end"/>
+            </w:r>
             <w:r>
               <w:t xml:space="preserve"> Create Student data in Record Management System</w:t>
             </w:r>
@@ -35801,14 +36294,36 @@
             <w:r>
               <w:t xml:space="preserve">Figure </w:t>
             </w:r>
-            <w:fldSimple w:instr=" SEQ Figure \* ARABIC ">
-              <w:r>
-                <w:rPr>
-                  <w:noProof/>
-                </w:rPr>
-                <w:t>7</w:t>
-              </w:r>
-            </w:fldSimple>
+            <w:r>
+              <w:rPr>
+                <w:noProof/>
+              </w:rPr>
+              <w:fldChar w:fldCharType="begin"/>
+            </w:r>
+            <w:r>
+              <w:rPr>
+                <w:noProof/>
+              </w:rPr>
+              <w:instrText xml:space="preserve"> SEQ Figure \* ARABIC </w:instrText>
+            </w:r>
+            <w:r>
+              <w:rPr>
+                <w:noProof/>
+              </w:rPr>
+              <w:fldChar w:fldCharType="separate"/>
+            </w:r>
+            <w:r>
+              <w:rPr>
+                <w:noProof/>
+              </w:rPr>
+              <w:t>7</w:t>
+            </w:r>
+            <w:r>
+              <w:rPr>
+                <w:noProof/>
+              </w:rPr>
+              <w:fldChar w:fldCharType="end"/>
+            </w:r>
             <w:r>
               <w:t xml:space="preserve"> Update Student Data in </w:t>
             </w:r>
@@ -35917,14 +36432,36 @@
             <w:r>
               <w:t xml:space="preserve">Figure </w:t>
             </w:r>
-            <w:fldSimple w:instr=" SEQ Figure \* ARABIC ">
-              <w:r>
-                <w:rPr>
-                  <w:noProof/>
-                </w:rPr>
-                <w:t>8</w:t>
-              </w:r>
-            </w:fldSimple>
+            <w:r>
+              <w:rPr>
+                <w:noProof/>
+              </w:rPr>
+              <w:fldChar w:fldCharType="begin"/>
+            </w:r>
+            <w:r>
+              <w:rPr>
+                <w:noProof/>
+              </w:rPr>
+              <w:instrText xml:space="preserve"> SEQ Figure \* ARABIC </w:instrText>
+            </w:r>
+            <w:r>
+              <w:rPr>
+                <w:noProof/>
+              </w:rPr>
+              <w:fldChar w:fldCharType="separate"/>
+            </w:r>
+            <w:r>
+              <w:rPr>
+                <w:noProof/>
+              </w:rPr>
+              <w:t>8</w:t>
+            </w:r>
+            <w:r>
+              <w:rPr>
+                <w:noProof/>
+              </w:rPr>
+              <w:fldChar w:fldCharType="end"/>
+            </w:r>
             <w:r>
               <w:t xml:space="preserve"> Staff Data in </w:t>
             </w:r>
@@ -36028,14 +36565,36 @@
             <w:r>
               <w:t xml:space="preserve">Figure </w:t>
             </w:r>
-            <w:fldSimple w:instr=" SEQ Figure \* ARABIC ">
-              <w:r>
-                <w:rPr>
-                  <w:noProof/>
-                </w:rPr>
-                <w:t>9</w:t>
-              </w:r>
-            </w:fldSimple>
+            <w:r>
+              <w:rPr>
+                <w:noProof/>
+              </w:rPr>
+              <w:fldChar w:fldCharType="begin"/>
+            </w:r>
+            <w:r>
+              <w:rPr>
+                <w:noProof/>
+              </w:rPr>
+              <w:instrText xml:space="preserve"> SEQ Figure \* ARABIC </w:instrText>
+            </w:r>
+            <w:r>
+              <w:rPr>
+                <w:noProof/>
+              </w:rPr>
+              <w:fldChar w:fldCharType="separate"/>
+            </w:r>
+            <w:r>
+              <w:rPr>
+                <w:noProof/>
+              </w:rPr>
+              <w:t>9</w:t>
+            </w:r>
+            <w:r>
+              <w:rPr>
+                <w:noProof/>
+              </w:rPr>
+              <w:fldChar w:fldCharType="end"/>
+            </w:r>
             <w:r>
               <w:t xml:space="preserve"> Archived Staff Date in Record Management System</w:t>
             </w:r>
@@ -36141,14 +36700,36 @@
             <w:r>
               <w:t xml:space="preserve">Figure </w:t>
             </w:r>
-            <w:fldSimple w:instr=" SEQ Figure \* ARABIC ">
-              <w:r>
-                <w:rPr>
-                  <w:noProof/>
-                </w:rPr>
-                <w:t>10</w:t>
-              </w:r>
-            </w:fldSimple>
+            <w:r>
+              <w:rPr>
+                <w:noProof/>
+              </w:rPr>
+              <w:fldChar w:fldCharType="begin"/>
+            </w:r>
+            <w:r>
+              <w:rPr>
+                <w:noProof/>
+              </w:rPr>
+              <w:instrText xml:space="preserve"> SEQ Figure \* ARABIC </w:instrText>
+            </w:r>
+            <w:r>
+              <w:rPr>
+                <w:noProof/>
+              </w:rPr>
+              <w:fldChar w:fldCharType="separate"/>
+            </w:r>
+            <w:r>
+              <w:rPr>
+                <w:noProof/>
+              </w:rPr>
+              <w:t>10</w:t>
+            </w:r>
+            <w:r>
+              <w:rPr>
+                <w:noProof/>
+              </w:rPr>
+              <w:fldChar w:fldCharType="end"/>
+            </w:r>
             <w:r>
               <w:t xml:space="preserve"> Update Staff Record in </w:t>
             </w:r>
@@ -36252,14 +36833,36 @@
             <w:r>
               <w:t xml:space="preserve">Figure </w:t>
             </w:r>
-            <w:fldSimple w:instr=" SEQ Figure \* ARABIC ">
-              <w:r>
-                <w:rPr>
-                  <w:noProof/>
-                </w:rPr>
-                <w:t>11</w:t>
-              </w:r>
-            </w:fldSimple>
+            <w:r>
+              <w:rPr>
+                <w:noProof/>
+              </w:rPr>
+              <w:fldChar w:fldCharType="begin"/>
+            </w:r>
+            <w:r>
+              <w:rPr>
+                <w:noProof/>
+              </w:rPr>
+              <w:instrText xml:space="preserve"> SEQ Figure \* ARABIC </w:instrText>
+            </w:r>
+            <w:r>
+              <w:rPr>
+                <w:noProof/>
+              </w:rPr>
+              <w:fldChar w:fldCharType="separate"/>
+            </w:r>
+            <w:r>
+              <w:rPr>
+                <w:noProof/>
+              </w:rPr>
+              <w:t>11</w:t>
+            </w:r>
+            <w:r>
+              <w:rPr>
+                <w:noProof/>
+              </w:rPr>
+              <w:fldChar w:fldCharType="end"/>
+            </w:r>
             <w:r>
               <w:t xml:space="preserve"> Course Section in </w:t>
             </w:r>
@@ -36368,14 +36971,36 @@
             <w:r>
               <w:t xml:space="preserve">Figure </w:t>
             </w:r>
-            <w:fldSimple w:instr=" SEQ Figure \* ARABIC ">
-              <w:r>
-                <w:rPr>
-                  <w:noProof/>
-                </w:rPr>
-                <w:t>12</w:t>
-              </w:r>
-            </w:fldSimple>
+            <w:r>
+              <w:rPr>
+                <w:noProof/>
+              </w:rPr>
+              <w:fldChar w:fldCharType="begin"/>
+            </w:r>
+            <w:r>
+              <w:rPr>
+                <w:noProof/>
+              </w:rPr>
+              <w:instrText xml:space="preserve"> SEQ Figure \* ARABIC </w:instrText>
+            </w:r>
+            <w:r>
+              <w:rPr>
+                <w:noProof/>
+              </w:rPr>
+              <w:fldChar w:fldCharType="separate"/>
+            </w:r>
+            <w:r>
+              <w:rPr>
+                <w:noProof/>
+              </w:rPr>
+              <w:t>12</w:t>
+            </w:r>
+            <w:r>
+              <w:rPr>
+                <w:noProof/>
+              </w:rPr>
+              <w:fldChar w:fldCharType="end"/>
+            </w:r>
             <w:r>
               <w:t xml:space="preserve">Archived Course in </w:t>
             </w:r>
@@ -36479,14 +37104,36 @@
             <w:r>
               <w:t xml:space="preserve">Figure </w:t>
             </w:r>
-            <w:fldSimple w:instr=" SEQ Figure \* ARABIC ">
-              <w:r>
-                <w:rPr>
-                  <w:noProof/>
-                </w:rPr>
-                <w:t>13</w:t>
-              </w:r>
-            </w:fldSimple>
+            <w:r>
+              <w:rPr>
+                <w:noProof/>
+              </w:rPr>
+              <w:fldChar w:fldCharType="begin"/>
+            </w:r>
+            <w:r>
+              <w:rPr>
+                <w:noProof/>
+              </w:rPr>
+              <w:instrText xml:space="preserve"> SEQ Figure \* ARABIC </w:instrText>
+            </w:r>
+            <w:r>
+              <w:rPr>
+                <w:noProof/>
+              </w:rPr>
+              <w:fldChar w:fldCharType="separate"/>
+            </w:r>
+            <w:r>
+              <w:rPr>
+                <w:noProof/>
+              </w:rPr>
+              <w:t>13</w:t>
+            </w:r>
+            <w:r>
+              <w:rPr>
+                <w:noProof/>
+              </w:rPr>
+              <w:fldChar w:fldCharType="end"/>
+            </w:r>
             <w:r>
               <w:t xml:space="preserve"> Create Course </w:t>
             </w:r>
@@ -36603,14 +37250,36 @@
             <w:r>
               <w:t xml:space="preserve">Figure </w:t>
             </w:r>
-            <w:fldSimple w:instr=" SEQ Figure \* ARABIC ">
-              <w:r>
-                <w:rPr>
-                  <w:noProof/>
-                </w:rPr>
-                <w:t>14</w:t>
-              </w:r>
-            </w:fldSimple>
+            <w:r>
+              <w:rPr>
+                <w:noProof/>
+              </w:rPr>
+              <w:fldChar w:fldCharType="begin"/>
+            </w:r>
+            <w:r>
+              <w:rPr>
+                <w:noProof/>
+              </w:rPr>
+              <w:instrText xml:space="preserve"> SEQ Figure \* ARABIC </w:instrText>
+            </w:r>
+            <w:r>
+              <w:rPr>
+                <w:noProof/>
+              </w:rPr>
+              <w:fldChar w:fldCharType="separate"/>
+            </w:r>
+            <w:r>
+              <w:rPr>
+                <w:noProof/>
+              </w:rPr>
+              <w:t>14</w:t>
+            </w:r>
+            <w:r>
+              <w:rPr>
+                <w:noProof/>
+              </w:rPr>
+              <w:fldChar w:fldCharType="end"/>
+            </w:r>
             <w:r>
               <w:t xml:space="preserve"> Update Course Structure in </w:t>
             </w:r>
@@ -36714,14 +37383,36 @@
             <w:r>
               <w:t xml:space="preserve">Figure </w:t>
             </w:r>
-            <w:fldSimple w:instr=" SEQ Figure \* ARABIC ">
-              <w:r>
-                <w:rPr>
-                  <w:noProof/>
-                </w:rPr>
-                <w:t>15</w:t>
-              </w:r>
-            </w:fldSimple>
+            <w:r>
+              <w:rPr>
+                <w:noProof/>
+              </w:rPr>
+              <w:fldChar w:fldCharType="begin"/>
+            </w:r>
+            <w:r>
+              <w:rPr>
+                <w:noProof/>
+              </w:rPr>
+              <w:instrText xml:space="preserve"> SEQ Figure \* ARABIC </w:instrText>
+            </w:r>
+            <w:r>
+              <w:rPr>
+                <w:noProof/>
+              </w:rPr>
+              <w:fldChar w:fldCharType="separate"/>
+            </w:r>
+            <w:r>
+              <w:rPr>
+                <w:noProof/>
+              </w:rPr>
+              <w:t>15</w:t>
+            </w:r>
+            <w:r>
+              <w:rPr>
+                <w:noProof/>
+              </w:rPr>
+              <w:fldChar w:fldCharType="end"/>
+            </w:r>
             <w:r>
               <w:t xml:space="preserve"> Module Section in </w:t>
             </w:r>
@@ -36830,14 +37521,36 @@
             <w:r>
               <w:t xml:space="preserve">Figure </w:t>
             </w:r>
-            <w:fldSimple w:instr=" SEQ Figure \* ARABIC ">
-              <w:r>
-                <w:rPr>
-                  <w:noProof/>
-                </w:rPr>
-                <w:t>16</w:t>
-              </w:r>
-            </w:fldSimple>
+            <w:r>
+              <w:rPr>
+                <w:noProof/>
+              </w:rPr>
+              <w:fldChar w:fldCharType="begin"/>
+            </w:r>
+            <w:r>
+              <w:rPr>
+                <w:noProof/>
+              </w:rPr>
+              <w:instrText xml:space="preserve"> SEQ Figure \* ARABIC </w:instrText>
+            </w:r>
+            <w:r>
+              <w:rPr>
+                <w:noProof/>
+              </w:rPr>
+              <w:fldChar w:fldCharType="separate"/>
+            </w:r>
+            <w:r>
+              <w:rPr>
+                <w:noProof/>
+              </w:rPr>
+              <w:t>16</w:t>
+            </w:r>
+            <w:r>
+              <w:rPr>
+                <w:noProof/>
+              </w:rPr>
+              <w:fldChar w:fldCharType="end"/>
+            </w:r>
             <w:r>
               <w:t xml:space="preserve"> Archived Module data in </w:t>
             </w:r>
@@ -36941,14 +37654,36 @@
             <w:r>
               <w:t xml:space="preserve">Figure </w:t>
             </w:r>
-            <w:fldSimple w:instr=" SEQ Figure \* ARABIC ">
-              <w:r>
-                <w:rPr>
-                  <w:noProof/>
-                </w:rPr>
-                <w:t>17</w:t>
-              </w:r>
-            </w:fldSimple>
+            <w:r>
+              <w:rPr>
+                <w:noProof/>
+              </w:rPr>
+              <w:fldChar w:fldCharType="begin"/>
+            </w:r>
+            <w:r>
+              <w:rPr>
+                <w:noProof/>
+              </w:rPr>
+              <w:instrText xml:space="preserve"> SEQ Figure \* ARABIC </w:instrText>
+            </w:r>
+            <w:r>
+              <w:rPr>
+                <w:noProof/>
+              </w:rPr>
+              <w:fldChar w:fldCharType="separate"/>
+            </w:r>
+            <w:r>
+              <w:rPr>
+                <w:noProof/>
+              </w:rPr>
+              <w:t>17</w:t>
+            </w:r>
+            <w:r>
+              <w:rPr>
+                <w:noProof/>
+              </w:rPr>
+              <w:fldChar w:fldCharType="end"/>
+            </w:r>
             <w:r>
               <w:t xml:space="preserve"> Create Module record in </w:t>
             </w:r>
@@ -37057,14 +37792,36 @@
             <w:r>
               <w:t xml:space="preserve">Figure </w:t>
             </w:r>
-            <w:fldSimple w:instr=" SEQ Figure \* ARABIC ">
-              <w:r>
-                <w:rPr>
-                  <w:noProof/>
-                </w:rPr>
-                <w:t>18</w:t>
-              </w:r>
-            </w:fldSimple>
+            <w:r>
+              <w:rPr>
+                <w:noProof/>
+              </w:rPr>
+              <w:fldChar w:fldCharType="begin"/>
+            </w:r>
+            <w:r>
+              <w:rPr>
+                <w:noProof/>
+              </w:rPr>
+              <w:instrText xml:space="preserve"> SEQ Figure \* ARABIC </w:instrText>
+            </w:r>
+            <w:r>
+              <w:rPr>
+                <w:noProof/>
+              </w:rPr>
+              <w:fldChar w:fldCharType="separate"/>
+            </w:r>
+            <w:r>
+              <w:rPr>
+                <w:noProof/>
+              </w:rPr>
+              <w:t>18</w:t>
+            </w:r>
+            <w:r>
+              <w:rPr>
+                <w:noProof/>
+              </w:rPr>
+              <w:fldChar w:fldCharType="end"/>
+            </w:r>
             <w:r>
               <w:t xml:space="preserve"> Update Module Record in </w:t>
             </w:r>
@@ -37168,14 +37925,36 @@
             <w:r>
               <w:t xml:space="preserve">Figure </w:t>
             </w:r>
-            <w:fldSimple w:instr=" SEQ Figure \* ARABIC ">
-              <w:r>
-                <w:rPr>
-                  <w:noProof/>
-                </w:rPr>
-                <w:t>19</w:t>
-              </w:r>
-            </w:fldSimple>
+            <w:r>
+              <w:rPr>
+                <w:noProof/>
+              </w:rPr>
+              <w:fldChar w:fldCharType="begin"/>
+            </w:r>
+            <w:r>
+              <w:rPr>
+                <w:noProof/>
+              </w:rPr>
+              <w:instrText xml:space="preserve"> SEQ Figure \* ARABIC </w:instrText>
+            </w:r>
+            <w:r>
+              <w:rPr>
+                <w:noProof/>
+              </w:rPr>
+              <w:fldChar w:fldCharType="separate"/>
+            </w:r>
+            <w:r>
+              <w:rPr>
+                <w:noProof/>
+              </w:rPr>
+              <w:t>19</w:t>
+            </w:r>
+            <w:r>
+              <w:rPr>
+                <w:noProof/>
+              </w:rPr>
+              <w:fldChar w:fldCharType="end"/>
+            </w:r>
             <w:r>
               <w:t xml:space="preserve"> Assignment Section in </w:t>
             </w:r>
@@ -37284,14 +38063,36 @@
             <w:r>
               <w:t xml:space="preserve">Figure </w:t>
             </w:r>
-            <w:fldSimple w:instr=" SEQ Figure \* ARABIC ">
-              <w:r>
-                <w:rPr>
-                  <w:noProof/>
-                </w:rPr>
-                <w:t>20</w:t>
-              </w:r>
-            </w:fldSimple>
+            <w:r>
+              <w:rPr>
+                <w:noProof/>
+              </w:rPr>
+              <w:fldChar w:fldCharType="begin"/>
+            </w:r>
+            <w:r>
+              <w:rPr>
+                <w:noProof/>
+              </w:rPr>
+              <w:instrText xml:space="preserve"> SEQ Figure \* ARABIC </w:instrText>
+            </w:r>
+            <w:r>
+              <w:rPr>
+                <w:noProof/>
+              </w:rPr>
+              <w:fldChar w:fldCharType="separate"/>
+            </w:r>
+            <w:r>
+              <w:rPr>
+                <w:noProof/>
+              </w:rPr>
+              <w:t>20</w:t>
+            </w:r>
+            <w:r>
+              <w:rPr>
+                <w:noProof/>
+              </w:rPr>
+              <w:fldChar w:fldCharType="end"/>
+            </w:r>
             <w:r>
               <w:t xml:space="preserve"> Assignment Section when clicked in particular Assignment</w:t>
             </w:r>
@@ -37392,14 +38193,36 @@
             <w:r>
               <w:t xml:space="preserve">Figure </w:t>
             </w:r>
-            <w:fldSimple w:instr=" SEQ Figure \* ARABIC ">
-              <w:r>
-                <w:rPr>
-                  <w:noProof/>
-                </w:rPr>
-                <w:t>21</w:t>
-              </w:r>
-            </w:fldSimple>
+            <w:r>
+              <w:rPr>
+                <w:noProof/>
+              </w:rPr>
+              <w:fldChar w:fldCharType="begin"/>
+            </w:r>
+            <w:r>
+              <w:rPr>
+                <w:noProof/>
+              </w:rPr>
+              <w:instrText xml:space="preserve"> SEQ Figure \* ARABIC </w:instrText>
+            </w:r>
+            <w:r>
+              <w:rPr>
+                <w:noProof/>
+              </w:rPr>
+              <w:fldChar w:fldCharType="separate"/>
+            </w:r>
+            <w:r>
+              <w:rPr>
+                <w:noProof/>
+              </w:rPr>
+              <w:t>21</w:t>
+            </w:r>
+            <w:r>
+              <w:rPr>
+                <w:noProof/>
+              </w:rPr>
+              <w:fldChar w:fldCharType="end"/>
+            </w:r>
             <w:r>
               <w:t xml:space="preserve"> Assign Assignment in </w:t>
             </w:r>
@@ -37508,14 +38331,36 @@
             <w:r>
               <w:t xml:space="preserve">Figure </w:t>
             </w:r>
-            <w:fldSimple w:instr=" SEQ Figure \* ARABIC ">
-              <w:r>
-                <w:rPr>
-                  <w:noProof/>
-                </w:rPr>
-                <w:t>22</w:t>
-              </w:r>
-            </w:fldSimple>
+            <w:r>
+              <w:rPr>
+                <w:noProof/>
+              </w:rPr>
+              <w:fldChar w:fldCharType="begin"/>
+            </w:r>
+            <w:r>
+              <w:rPr>
+                <w:noProof/>
+              </w:rPr>
+              <w:instrText xml:space="preserve"> SEQ Figure \* ARABIC </w:instrText>
+            </w:r>
+            <w:r>
+              <w:rPr>
+                <w:noProof/>
+              </w:rPr>
+              <w:fldChar w:fldCharType="separate"/>
+            </w:r>
+            <w:r>
+              <w:rPr>
+                <w:noProof/>
+              </w:rPr>
+              <w:t>22</w:t>
+            </w:r>
+            <w:r>
+              <w:rPr>
+                <w:noProof/>
+              </w:rPr>
+              <w:fldChar w:fldCharType="end"/>
+            </w:r>
             <w:r>
               <w:t xml:space="preserve"> Mark Student Submitted Assignment in </w:t>
             </w:r>
@@ -37619,14 +38464,36 @@
             <w:r>
               <w:t xml:space="preserve">Figure </w:t>
             </w:r>
-            <w:fldSimple w:instr=" SEQ Figure \* ARABIC ">
-              <w:r>
-                <w:rPr>
-                  <w:noProof/>
-                </w:rPr>
-                <w:t>23</w:t>
-              </w:r>
-            </w:fldSimple>
+            <w:r>
+              <w:rPr>
+                <w:noProof/>
+              </w:rPr>
+              <w:fldChar w:fldCharType="begin"/>
+            </w:r>
+            <w:r>
+              <w:rPr>
+                <w:noProof/>
+              </w:rPr>
+              <w:instrText xml:space="preserve"> SEQ Figure \* ARABIC </w:instrText>
+            </w:r>
+            <w:r>
+              <w:rPr>
+                <w:noProof/>
+              </w:rPr>
+              <w:fldChar w:fldCharType="separate"/>
+            </w:r>
+            <w:r>
+              <w:rPr>
+                <w:noProof/>
+              </w:rPr>
+              <w:t>23</w:t>
+            </w:r>
+            <w:r>
+              <w:rPr>
+                <w:noProof/>
+              </w:rPr>
+              <w:fldChar w:fldCharType="end"/>
+            </w:r>
             <w:r>
               <w:t xml:space="preserve"> Archived Assignment in </w:t>
             </w:r>
@@ -37735,14 +38602,36 @@
             <w:r>
               <w:t xml:space="preserve">Figure </w:t>
             </w:r>
-            <w:fldSimple w:instr=" SEQ Figure \* ARABIC ">
-              <w:r>
-                <w:rPr>
-                  <w:noProof/>
-                </w:rPr>
-                <w:t>24</w:t>
-              </w:r>
-            </w:fldSimple>
+            <w:r>
+              <w:rPr>
+                <w:noProof/>
+              </w:rPr>
+              <w:fldChar w:fldCharType="begin"/>
+            </w:r>
+            <w:r>
+              <w:rPr>
+                <w:noProof/>
+              </w:rPr>
+              <w:instrText xml:space="preserve"> SEQ Figure \* ARABIC </w:instrText>
+            </w:r>
+            <w:r>
+              <w:rPr>
+                <w:noProof/>
+              </w:rPr>
+              <w:fldChar w:fldCharType="separate"/>
+            </w:r>
+            <w:r>
+              <w:rPr>
+                <w:noProof/>
+              </w:rPr>
+              <w:t>24</w:t>
+            </w:r>
+            <w:r>
+              <w:rPr>
+                <w:noProof/>
+              </w:rPr>
+              <w:fldChar w:fldCharType="end"/>
+            </w:r>
             <w:r>
               <w:t xml:space="preserve"> Attendance Section in </w:t>
             </w:r>
@@ -37846,14 +38735,36 @@
             <w:r>
               <w:t xml:space="preserve">Figure </w:t>
             </w:r>
-            <w:fldSimple w:instr=" SEQ Figure \* ARABIC ">
-              <w:r>
-                <w:rPr>
-                  <w:noProof/>
-                </w:rPr>
-                <w:t>25</w:t>
-              </w:r>
-            </w:fldSimple>
+            <w:r>
+              <w:rPr>
+                <w:noProof/>
+              </w:rPr>
+              <w:fldChar w:fldCharType="begin"/>
+            </w:r>
+            <w:r>
+              <w:rPr>
+                <w:noProof/>
+              </w:rPr>
+              <w:instrText xml:space="preserve"> SEQ Figure \* ARABIC </w:instrText>
+            </w:r>
+            <w:r>
+              <w:rPr>
+                <w:noProof/>
+              </w:rPr>
+              <w:fldChar w:fldCharType="separate"/>
+            </w:r>
+            <w:r>
+              <w:rPr>
+                <w:noProof/>
+              </w:rPr>
+              <w:t>25</w:t>
+            </w:r>
+            <w:r>
+              <w:rPr>
+                <w:noProof/>
+              </w:rPr>
+              <w:fldChar w:fldCharType="end"/>
+            </w:r>
             <w:r>
               <w:t xml:space="preserve"> Archived Attendance in </w:t>
             </w:r>
@@ -37962,14 +38873,36 @@
             <w:r>
               <w:t xml:space="preserve">Figure </w:t>
             </w:r>
-            <w:fldSimple w:instr=" SEQ Figure \* ARABIC ">
-              <w:r>
-                <w:rPr>
-                  <w:noProof/>
-                </w:rPr>
-                <w:t>26</w:t>
-              </w:r>
-            </w:fldSimple>
+            <w:r>
+              <w:rPr>
+                <w:noProof/>
+              </w:rPr>
+              <w:fldChar w:fldCharType="begin"/>
+            </w:r>
+            <w:r>
+              <w:rPr>
+                <w:noProof/>
+              </w:rPr>
+              <w:instrText xml:space="preserve"> SEQ Figure \* ARABIC </w:instrText>
+            </w:r>
+            <w:r>
+              <w:rPr>
+                <w:noProof/>
+              </w:rPr>
+              <w:fldChar w:fldCharType="separate"/>
+            </w:r>
+            <w:r>
+              <w:rPr>
+                <w:noProof/>
+              </w:rPr>
+              <w:t>26</w:t>
+            </w:r>
+            <w:r>
+              <w:rPr>
+                <w:noProof/>
+              </w:rPr>
+              <w:fldChar w:fldCharType="end"/>
+            </w:r>
             <w:r>
               <w:t xml:space="preserve"> Create Attendance Sheet section in </w:t>
             </w:r>
@@ -38073,14 +39006,36 @@
             <w:r>
               <w:t xml:space="preserve">Figure </w:t>
             </w:r>
-            <w:fldSimple w:instr=" SEQ Figure \* ARABIC ">
-              <w:r>
-                <w:rPr>
-                  <w:noProof/>
-                </w:rPr>
-                <w:t>27</w:t>
-              </w:r>
-            </w:fldSimple>
+            <w:r>
+              <w:rPr>
+                <w:noProof/>
+              </w:rPr>
+              <w:fldChar w:fldCharType="begin"/>
+            </w:r>
+            <w:r>
+              <w:rPr>
+                <w:noProof/>
+              </w:rPr>
+              <w:instrText xml:space="preserve"> SEQ Figure \* ARABIC </w:instrText>
+            </w:r>
+            <w:r>
+              <w:rPr>
+                <w:noProof/>
+              </w:rPr>
+              <w:fldChar w:fldCharType="separate"/>
+            </w:r>
+            <w:r>
+              <w:rPr>
+                <w:noProof/>
+              </w:rPr>
+              <w:t>27</w:t>
+            </w:r>
+            <w:r>
+              <w:rPr>
+                <w:noProof/>
+              </w:rPr>
+              <w:fldChar w:fldCharType="end"/>
+            </w:r>
             <w:r>
               <w:t xml:space="preserve"> Update Attendance Sheet in </w:t>
             </w:r>
@@ -38189,14 +39144,36 @@
             <w:r>
               <w:t xml:space="preserve">Figure </w:t>
             </w:r>
-            <w:fldSimple w:instr=" SEQ Figure \* ARABIC ">
-              <w:r>
-                <w:rPr>
-                  <w:noProof/>
-                </w:rPr>
-                <w:t>28</w:t>
-              </w:r>
-            </w:fldSimple>
+            <w:r>
+              <w:rPr>
+                <w:noProof/>
+              </w:rPr>
+              <w:fldChar w:fldCharType="begin"/>
+            </w:r>
+            <w:r>
+              <w:rPr>
+                <w:noProof/>
+              </w:rPr>
+              <w:instrText xml:space="preserve"> SEQ Figure \* ARABIC </w:instrText>
+            </w:r>
+            <w:r>
+              <w:rPr>
+                <w:noProof/>
+              </w:rPr>
+              <w:fldChar w:fldCharType="separate"/>
+            </w:r>
+            <w:r>
+              <w:rPr>
+                <w:noProof/>
+              </w:rPr>
+              <w:t>28</w:t>
+            </w:r>
+            <w:r>
+              <w:rPr>
+                <w:noProof/>
+              </w:rPr>
+              <w:fldChar w:fldCharType="end"/>
+            </w:r>
             <w:r>
               <w:t xml:space="preserve"> Take Attendance Sheet in </w:t>
             </w:r>
@@ -38300,14 +39277,36 @@
             <w:r>
               <w:t xml:space="preserve">Figure </w:t>
             </w:r>
-            <w:fldSimple w:instr=" SEQ Figure \* ARABIC ">
-              <w:r>
-                <w:rPr>
-                  <w:noProof/>
-                </w:rPr>
-                <w:t>29</w:t>
-              </w:r>
-            </w:fldSimple>
+            <w:r>
+              <w:rPr>
+                <w:noProof/>
+              </w:rPr>
+              <w:fldChar w:fldCharType="begin"/>
+            </w:r>
+            <w:r>
+              <w:rPr>
+                <w:noProof/>
+              </w:rPr>
+              <w:instrText xml:space="preserve"> SEQ Figure \* ARABIC </w:instrText>
+            </w:r>
+            <w:r>
+              <w:rPr>
+                <w:noProof/>
+              </w:rPr>
+              <w:fldChar w:fldCharType="separate"/>
+            </w:r>
+            <w:r>
+              <w:rPr>
+                <w:noProof/>
+              </w:rPr>
+              <w:t>29</w:t>
+            </w:r>
+            <w:r>
+              <w:rPr>
+                <w:noProof/>
+              </w:rPr>
+              <w:fldChar w:fldCharType="end"/>
+            </w:r>
             <w:r>
               <w:t xml:space="preserve"> Personal Tutor Section in </w:t>
             </w:r>
@@ -38416,14 +39415,36 @@
             <w:r>
               <w:t xml:space="preserve">Figure </w:t>
             </w:r>
-            <w:fldSimple w:instr=" SEQ Figure \* ARABIC ">
-              <w:r>
-                <w:rPr>
-                  <w:noProof/>
-                </w:rPr>
-                <w:t>30</w:t>
-              </w:r>
-            </w:fldSimple>
+            <w:r>
+              <w:rPr>
+                <w:noProof/>
+              </w:rPr>
+              <w:fldChar w:fldCharType="begin"/>
+            </w:r>
+            <w:r>
+              <w:rPr>
+                <w:noProof/>
+              </w:rPr>
+              <w:instrText xml:space="preserve"> SEQ Figure \* ARABIC </w:instrText>
+            </w:r>
+            <w:r>
+              <w:rPr>
+                <w:noProof/>
+              </w:rPr>
+              <w:fldChar w:fldCharType="separate"/>
+            </w:r>
+            <w:r>
+              <w:rPr>
+                <w:noProof/>
+              </w:rPr>
+              <w:t>30</w:t>
+            </w:r>
+            <w:r>
+              <w:rPr>
+                <w:noProof/>
+              </w:rPr>
+              <w:fldChar w:fldCharType="end"/>
+            </w:r>
             <w:r>
               <w:t xml:space="preserve"> Archived Personal Tutor in </w:t>
             </w:r>
@@ -38527,14 +39548,36 @@
             <w:r>
               <w:t xml:space="preserve">Figure </w:t>
             </w:r>
-            <w:fldSimple w:instr=" SEQ Figure \* ARABIC ">
-              <w:r>
-                <w:rPr>
-                  <w:noProof/>
-                </w:rPr>
-                <w:t>31</w:t>
-              </w:r>
-            </w:fldSimple>
+            <w:r>
+              <w:rPr>
+                <w:noProof/>
+              </w:rPr>
+              <w:fldChar w:fldCharType="begin"/>
+            </w:r>
+            <w:r>
+              <w:rPr>
+                <w:noProof/>
+              </w:rPr>
+              <w:instrText xml:space="preserve"> SEQ Figure \* ARABIC </w:instrText>
+            </w:r>
+            <w:r>
+              <w:rPr>
+                <w:noProof/>
+              </w:rPr>
+              <w:fldChar w:fldCharType="separate"/>
+            </w:r>
+            <w:r>
+              <w:rPr>
+                <w:noProof/>
+              </w:rPr>
+              <w:t>31</w:t>
+            </w:r>
+            <w:r>
+              <w:rPr>
+                <w:noProof/>
+              </w:rPr>
+              <w:fldChar w:fldCharType="end"/>
+            </w:r>
             <w:r>
               <w:t xml:space="preserve"> Edit Personal Tutor Section in </w:t>
             </w:r>
@@ -38643,14 +39686,36 @@
             <w:r>
               <w:t xml:space="preserve">Figure </w:t>
             </w:r>
-            <w:fldSimple w:instr=" SEQ Figure \* ARABIC ">
-              <w:r>
-                <w:rPr>
-                  <w:noProof/>
-                </w:rPr>
-                <w:t>32</w:t>
-              </w:r>
-            </w:fldSimple>
+            <w:r>
+              <w:rPr>
+                <w:noProof/>
+              </w:rPr>
+              <w:fldChar w:fldCharType="begin"/>
+            </w:r>
+            <w:r>
+              <w:rPr>
+                <w:noProof/>
+              </w:rPr>
+              <w:instrText xml:space="preserve"> SEQ Figure \* ARABIC </w:instrText>
+            </w:r>
+            <w:r>
+              <w:rPr>
+                <w:noProof/>
+              </w:rPr>
+              <w:fldChar w:fldCharType="separate"/>
+            </w:r>
+            <w:r>
+              <w:rPr>
+                <w:noProof/>
+              </w:rPr>
+              <w:t>32</w:t>
+            </w:r>
+            <w:r>
+              <w:rPr>
+                <w:noProof/>
+              </w:rPr>
+              <w:fldChar w:fldCharType="end"/>
+            </w:r>
             <w:r>
               <w:t xml:space="preserve"> Assign Personal Tutor to Student Section in </w:t>
             </w:r>
@@ -38754,14 +39819,36 @@
             <w:r>
               <w:t xml:space="preserve">Figure </w:t>
             </w:r>
-            <w:fldSimple w:instr=" SEQ Figure \* ARABIC ">
-              <w:r>
-                <w:rPr>
-                  <w:noProof/>
-                </w:rPr>
-                <w:t>33</w:t>
-              </w:r>
-            </w:fldSimple>
+            <w:r>
+              <w:rPr>
+                <w:noProof/>
+              </w:rPr>
+              <w:fldChar w:fldCharType="begin"/>
+            </w:r>
+            <w:r>
+              <w:rPr>
+                <w:noProof/>
+              </w:rPr>
+              <w:instrText xml:space="preserve"> SEQ Figure \* ARABIC </w:instrText>
+            </w:r>
+            <w:r>
+              <w:rPr>
+                <w:noProof/>
+              </w:rPr>
+              <w:fldChar w:fldCharType="separate"/>
+            </w:r>
+            <w:r>
+              <w:rPr>
+                <w:noProof/>
+              </w:rPr>
+              <w:t>33</w:t>
+            </w:r>
+            <w:r>
+              <w:rPr>
+                <w:noProof/>
+              </w:rPr>
+              <w:fldChar w:fldCharType="end"/>
+            </w:r>
             <w:r>
               <w:t xml:space="preserve"> Timetable Section in </w:t>
             </w:r>
@@ -38870,14 +39957,36 @@
             <w:r>
               <w:t xml:space="preserve">Figure </w:t>
             </w:r>
-            <w:fldSimple w:instr=" SEQ Figure \* ARABIC ">
-              <w:r>
-                <w:rPr>
-                  <w:noProof/>
-                </w:rPr>
-                <w:t>34</w:t>
-              </w:r>
-            </w:fldSimple>
+            <w:r>
+              <w:rPr>
+                <w:noProof/>
+              </w:rPr>
+              <w:fldChar w:fldCharType="begin"/>
+            </w:r>
+            <w:r>
+              <w:rPr>
+                <w:noProof/>
+              </w:rPr>
+              <w:instrText xml:space="preserve"> SEQ Figure \* ARABIC </w:instrText>
+            </w:r>
+            <w:r>
+              <w:rPr>
+                <w:noProof/>
+              </w:rPr>
+              <w:fldChar w:fldCharType="separate"/>
+            </w:r>
+            <w:r>
+              <w:rPr>
+                <w:noProof/>
+              </w:rPr>
+              <w:t>34</w:t>
+            </w:r>
+            <w:r>
+              <w:rPr>
+                <w:noProof/>
+              </w:rPr>
+              <w:fldChar w:fldCharType="end"/>
+            </w:r>
             <w:r>
               <w:t xml:space="preserve"> Archived Timetable in </w:t>
             </w:r>
@@ -38981,14 +40090,36 @@
             <w:r>
               <w:t xml:space="preserve">Figure </w:t>
             </w:r>
-            <w:fldSimple w:instr=" SEQ Figure \* ARABIC ">
-              <w:r>
-                <w:rPr>
-                  <w:noProof/>
-                </w:rPr>
-                <w:t>35</w:t>
-              </w:r>
-            </w:fldSimple>
+            <w:r>
+              <w:rPr>
+                <w:noProof/>
+              </w:rPr>
+              <w:fldChar w:fldCharType="begin"/>
+            </w:r>
+            <w:r>
+              <w:rPr>
+                <w:noProof/>
+              </w:rPr>
+              <w:instrText xml:space="preserve"> SEQ Figure \* ARABIC </w:instrText>
+            </w:r>
+            <w:r>
+              <w:rPr>
+                <w:noProof/>
+              </w:rPr>
+              <w:fldChar w:fldCharType="separate"/>
+            </w:r>
+            <w:r>
+              <w:rPr>
+                <w:noProof/>
+              </w:rPr>
+              <w:t>35</w:t>
+            </w:r>
+            <w:r>
+              <w:rPr>
+                <w:noProof/>
+              </w:rPr>
+              <w:fldChar w:fldCharType="end"/>
+            </w:r>
             <w:r>
               <w:t xml:space="preserve"> Create Timetable Section in </w:t>
             </w:r>
@@ -39097,14 +40228,36 @@
             <w:r>
               <w:t xml:space="preserve">Figure </w:t>
             </w:r>
-            <w:fldSimple w:instr=" SEQ Figure \* ARABIC ">
-              <w:r>
-                <w:rPr>
-                  <w:noProof/>
-                </w:rPr>
-                <w:t>36</w:t>
-              </w:r>
-            </w:fldSimple>
+            <w:r>
+              <w:rPr>
+                <w:noProof/>
+              </w:rPr>
+              <w:fldChar w:fldCharType="begin"/>
+            </w:r>
+            <w:r>
+              <w:rPr>
+                <w:noProof/>
+              </w:rPr>
+              <w:instrText xml:space="preserve"> SEQ Figure \* ARABIC </w:instrText>
+            </w:r>
+            <w:r>
+              <w:rPr>
+                <w:noProof/>
+              </w:rPr>
+              <w:fldChar w:fldCharType="separate"/>
+            </w:r>
+            <w:r>
+              <w:rPr>
+                <w:noProof/>
+              </w:rPr>
+              <w:t>36</w:t>
+            </w:r>
+            <w:r>
+              <w:rPr>
+                <w:noProof/>
+              </w:rPr>
+              <w:fldChar w:fldCharType="end"/>
+            </w:r>
             <w:r>
               <w:t xml:space="preserve">  Update Timetable Section in </w:t>
             </w:r>
@@ -39208,14 +40361,36 @@
             <w:r>
               <w:t xml:space="preserve">Figure </w:t>
             </w:r>
-            <w:fldSimple w:instr=" SEQ Figure \* ARABIC ">
-              <w:r>
-                <w:rPr>
-                  <w:noProof/>
-                </w:rPr>
-                <w:t>37</w:t>
-              </w:r>
-            </w:fldSimple>
+            <w:r>
+              <w:rPr>
+                <w:noProof/>
+              </w:rPr>
+              <w:fldChar w:fldCharType="begin"/>
+            </w:r>
+            <w:r>
+              <w:rPr>
+                <w:noProof/>
+              </w:rPr>
+              <w:instrText xml:space="preserve"> SEQ Figure \* ARABIC </w:instrText>
+            </w:r>
+            <w:r>
+              <w:rPr>
+                <w:noProof/>
+              </w:rPr>
+              <w:fldChar w:fldCharType="separate"/>
+            </w:r>
+            <w:r>
+              <w:rPr>
+                <w:noProof/>
+              </w:rPr>
+              <w:t>37</w:t>
+            </w:r>
+            <w:r>
+              <w:rPr>
+                <w:noProof/>
+              </w:rPr>
+              <w:fldChar w:fldCharType="end"/>
+            </w:r>
             <w:r>
               <w:t xml:space="preserve"> Diary Section in </w:t>
             </w:r>
@@ -39324,14 +40499,36 @@
             <w:r>
               <w:t xml:space="preserve">Figure </w:t>
             </w:r>
-            <w:fldSimple w:instr=" SEQ Figure \* ARABIC ">
-              <w:r>
-                <w:rPr>
-                  <w:noProof/>
-                </w:rPr>
-                <w:t>38</w:t>
-              </w:r>
-            </w:fldSimple>
+            <w:r>
+              <w:rPr>
+                <w:noProof/>
+              </w:rPr>
+              <w:fldChar w:fldCharType="begin"/>
+            </w:r>
+            <w:r>
+              <w:rPr>
+                <w:noProof/>
+              </w:rPr>
+              <w:instrText xml:space="preserve"> SEQ Figure \* ARABIC </w:instrText>
+            </w:r>
+            <w:r>
+              <w:rPr>
+                <w:noProof/>
+              </w:rPr>
+              <w:fldChar w:fldCharType="separate"/>
+            </w:r>
+            <w:r>
+              <w:rPr>
+                <w:noProof/>
+              </w:rPr>
+              <w:t>38</w:t>
+            </w:r>
+            <w:r>
+              <w:rPr>
+                <w:noProof/>
+              </w:rPr>
+              <w:fldChar w:fldCharType="end"/>
+            </w:r>
             <w:r>
               <w:t xml:space="preserve"> Archived Diaries in </w:t>
             </w:r>
@@ -39435,14 +40632,36 @@
             <w:r>
               <w:t xml:space="preserve">Figure </w:t>
             </w:r>
-            <w:fldSimple w:instr=" SEQ Figure \* ARABIC ">
-              <w:r>
-                <w:rPr>
-                  <w:noProof/>
-                </w:rPr>
-                <w:t>39</w:t>
-              </w:r>
-            </w:fldSimple>
+            <w:r>
+              <w:rPr>
+                <w:noProof/>
+              </w:rPr>
+              <w:fldChar w:fldCharType="begin"/>
+            </w:r>
+            <w:r>
+              <w:rPr>
+                <w:noProof/>
+              </w:rPr>
+              <w:instrText xml:space="preserve"> SEQ Figure \* ARABIC </w:instrText>
+            </w:r>
+            <w:r>
+              <w:rPr>
+                <w:noProof/>
+              </w:rPr>
+              <w:fldChar w:fldCharType="separate"/>
+            </w:r>
+            <w:r>
+              <w:rPr>
+                <w:noProof/>
+              </w:rPr>
+              <w:t>39</w:t>
+            </w:r>
+            <w:r>
+              <w:rPr>
+                <w:noProof/>
+              </w:rPr>
+              <w:fldChar w:fldCharType="end"/>
+            </w:r>
             <w:r>
               <w:t xml:space="preserve"> Create Diary Section in </w:t>
             </w:r>
@@ -39551,14 +40770,36 @@
             <w:r>
               <w:t xml:space="preserve">Figure </w:t>
             </w:r>
-            <w:fldSimple w:instr=" SEQ Figure \* ARABIC ">
-              <w:r>
-                <w:rPr>
-                  <w:noProof/>
-                </w:rPr>
-                <w:t>40</w:t>
-              </w:r>
-            </w:fldSimple>
+            <w:r>
+              <w:rPr>
+                <w:noProof/>
+              </w:rPr>
+              <w:fldChar w:fldCharType="begin"/>
+            </w:r>
+            <w:r>
+              <w:rPr>
+                <w:noProof/>
+              </w:rPr>
+              <w:instrText xml:space="preserve"> SEQ Figure \* ARABIC </w:instrText>
+            </w:r>
+            <w:r>
+              <w:rPr>
+                <w:noProof/>
+              </w:rPr>
+              <w:fldChar w:fldCharType="separate"/>
+            </w:r>
+            <w:r>
+              <w:rPr>
+                <w:noProof/>
+              </w:rPr>
+              <w:t>40</w:t>
+            </w:r>
+            <w:r>
+              <w:rPr>
+                <w:noProof/>
+              </w:rPr>
+              <w:fldChar w:fldCharType="end"/>
+            </w:r>
             <w:r>
               <w:t xml:space="preserve"> Update Diary in </w:t>
             </w:r>
@@ -39662,14 +40903,36 @@
             <w:r>
               <w:t xml:space="preserve">Figure </w:t>
             </w:r>
-            <w:fldSimple w:instr=" SEQ Figure \* ARABIC ">
-              <w:r>
-                <w:rPr>
-                  <w:noProof/>
-                </w:rPr>
-                <w:t>41</w:t>
-              </w:r>
-            </w:fldSimple>
+            <w:r>
+              <w:rPr>
+                <w:noProof/>
+              </w:rPr>
+              <w:fldChar w:fldCharType="begin"/>
+            </w:r>
+            <w:r>
+              <w:rPr>
+                <w:noProof/>
+              </w:rPr>
+              <w:instrText xml:space="preserve"> SEQ Figure \* ARABIC </w:instrText>
+            </w:r>
+            <w:r>
+              <w:rPr>
+                <w:noProof/>
+              </w:rPr>
+              <w:fldChar w:fldCharType="separate"/>
+            </w:r>
+            <w:r>
+              <w:rPr>
+                <w:noProof/>
+              </w:rPr>
+              <w:t>41</w:t>
+            </w:r>
+            <w:r>
+              <w:rPr>
+                <w:noProof/>
+              </w:rPr>
+              <w:fldChar w:fldCharType="end"/>
+            </w:r>
             <w:r>
               <w:t xml:space="preserve"> Generate Report Section in </w:t>
             </w:r>
@@ -39778,14 +41041,36 @@
             <w:r>
               <w:t xml:space="preserve">Figure </w:t>
             </w:r>
-            <w:fldSimple w:instr=" SEQ Figure \* ARABIC ">
-              <w:r>
-                <w:rPr>
-                  <w:noProof/>
-                </w:rPr>
-                <w:t>42</w:t>
-              </w:r>
-            </w:fldSimple>
+            <w:r>
+              <w:rPr>
+                <w:noProof/>
+              </w:rPr>
+              <w:fldChar w:fldCharType="begin"/>
+            </w:r>
+            <w:r>
+              <w:rPr>
+                <w:noProof/>
+              </w:rPr>
+              <w:instrText xml:space="preserve"> SEQ Figure \* ARABIC </w:instrText>
+            </w:r>
+            <w:r>
+              <w:rPr>
+                <w:noProof/>
+              </w:rPr>
+              <w:fldChar w:fldCharType="separate"/>
+            </w:r>
+            <w:r>
+              <w:rPr>
+                <w:noProof/>
+              </w:rPr>
+              <w:t>42</w:t>
+            </w:r>
+            <w:r>
+              <w:rPr>
+                <w:noProof/>
+              </w:rPr>
+              <w:fldChar w:fldCharType="end"/>
+            </w:r>
             <w:r>
               <w:t xml:space="preserve"> View Report Section in </w:t>
             </w:r>
@@ -40330,14 +41615,36 @@
             <w:r>
               <w:t xml:space="preserve">Figure </w:t>
             </w:r>
-            <w:fldSimple w:instr=" SEQ Figure \* ARABIC ">
-              <w:r>
-                <w:rPr>
-                  <w:noProof/>
-                </w:rPr>
-                <w:t>43</w:t>
-              </w:r>
-            </w:fldSimple>
+            <w:r>
+              <w:rPr>
+                <w:noProof/>
+              </w:rPr>
+              <w:fldChar w:fldCharType="begin"/>
+            </w:r>
+            <w:r>
+              <w:rPr>
+                <w:noProof/>
+              </w:rPr>
+              <w:instrText xml:space="preserve"> SEQ Figure \* ARABIC </w:instrText>
+            </w:r>
+            <w:r>
+              <w:rPr>
+                <w:noProof/>
+              </w:rPr>
+              <w:fldChar w:fldCharType="separate"/>
+            </w:r>
+            <w:r>
+              <w:rPr>
+                <w:noProof/>
+              </w:rPr>
+              <w:t>43</w:t>
+            </w:r>
+            <w:r>
+              <w:rPr>
+                <w:noProof/>
+              </w:rPr>
+              <w:fldChar w:fldCharType="end"/>
+            </w:r>
             <w:r>
               <w:t xml:space="preserve"> Courses section in Student Portal</w:t>
             </w:r>
@@ -40439,14 +41746,36 @@
             <w:r>
               <w:t xml:space="preserve">Figure </w:t>
             </w:r>
-            <w:fldSimple w:instr=" SEQ Figure \* ARABIC ">
-              <w:r>
-                <w:rPr>
-                  <w:noProof/>
-                </w:rPr>
-                <w:t>44</w:t>
-              </w:r>
-            </w:fldSimple>
+            <w:r>
+              <w:rPr>
+                <w:noProof/>
+              </w:rPr>
+              <w:fldChar w:fldCharType="begin"/>
+            </w:r>
+            <w:r>
+              <w:rPr>
+                <w:noProof/>
+              </w:rPr>
+              <w:instrText xml:space="preserve"> SEQ Figure \* ARABIC </w:instrText>
+            </w:r>
+            <w:r>
+              <w:rPr>
+                <w:noProof/>
+              </w:rPr>
+              <w:fldChar w:fldCharType="separate"/>
+            </w:r>
+            <w:r>
+              <w:rPr>
+                <w:noProof/>
+              </w:rPr>
+              <w:t>44</w:t>
+            </w:r>
+            <w:r>
+              <w:rPr>
+                <w:noProof/>
+              </w:rPr>
+              <w:fldChar w:fldCharType="end"/>
+            </w:r>
             <w:r>
               <w:t xml:space="preserve"> Module Section in </w:t>
             </w:r>
@@ -40551,14 +41880,36 @@
             <w:r>
               <w:t xml:space="preserve">Figure </w:t>
             </w:r>
-            <w:fldSimple w:instr=" SEQ Figure \* ARABIC ">
-              <w:r>
-                <w:rPr>
-                  <w:noProof/>
-                </w:rPr>
-                <w:t>45</w:t>
-              </w:r>
-            </w:fldSimple>
+            <w:r>
+              <w:rPr>
+                <w:noProof/>
+              </w:rPr>
+              <w:fldChar w:fldCharType="begin"/>
+            </w:r>
+            <w:r>
+              <w:rPr>
+                <w:noProof/>
+              </w:rPr>
+              <w:instrText xml:space="preserve"> SEQ Figure \* ARABIC </w:instrText>
+            </w:r>
+            <w:r>
+              <w:rPr>
+                <w:noProof/>
+              </w:rPr>
+              <w:fldChar w:fldCharType="separate"/>
+            </w:r>
+            <w:r>
+              <w:rPr>
+                <w:noProof/>
+              </w:rPr>
+              <w:t>45</w:t>
+            </w:r>
+            <w:r>
+              <w:rPr>
+                <w:noProof/>
+              </w:rPr>
+              <w:fldChar w:fldCharType="end"/>
+            </w:r>
             <w:r>
               <w:t xml:space="preserve"> Module Material Section in </w:t>
             </w:r>
@@ -40663,14 +42014,36 @@
             <w:r>
               <w:t xml:space="preserve">Figure </w:t>
             </w:r>
-            <w:fldSimple w:instr=" SEQ Figure \* ARABIC ">
-              <w:r>
-                <w:rPr>
-                  <w:noProof/>
-                </w:rPr>
-                <w:t>46</w:t>
-              </w:r>
-            </w:fldSimple>
+            <w:r>
+              <w:rPr>
+                <w:noProof/>
+              </w:rPr>
+              <w:fldChar w:fldCharType="begin"/>
+            </w:r>
+            <w:r>
+              <w:rPr>
+                <w:noProof/>
+              </w:rPr>
+              <w:instrText xml:space="preserve"> SEQ Figure \* ARABIC </w:instrText>
+            </w:r>
+            <w:r>
+              <w:rPr>
+                <w:noProof/>
+              </w:rPr>
+              <w:fldChar w:fldCharType="separate"/>
+            </w:r>
+            <w:r>
+              <w:rPr>
+                <w:noProof/>
+              </w:rPr>
+              <w:t>46</w:t>
+            </w:r>
+            <w:r>
+              <w:rPr>
+                <w:noProof/>
+              </w:rPr>
+              <w:fldChar w:fldCharType="end"/>
+            </w:r>
             <w:r>
               <w:t xml:space="preserve"> Assignment Section in </w:t>
             </w:r>
@@ -40775,14 +42148,36 @@
             <w:r>
               <w:t xml:space="preserve">Figure </w:t>
             </w:r>
-            <w:fldSimple w:instr=" SEQ Figure \* ARABIC ">
-              <w:r>
-                <w:rPr>
-                  <w:noProof/>
-                </w:rPr>
-                <w:t>47</w:t>
-              </w:r>
-            </w:fldSimple>
+            <w:r>
+              <w:rPr>
+                <w:noProof/>
+              </w:rPr>
+              <w:fldChar w:fldCharType="begin"/>
+            </w:r>
+            <w:r>
+              <w:rPr>
+                <w:noProof/>
+              </w:rPr>
+              <w:instrText xml:space="preserve"> SEQ Figure \* ARABIC </w:instrText>
+            </w:r>
+            <w:r>
+              <w:rPr>
+                <w:noProof/>
+              </w:rPr>
+              <w:fldChar w:fldCharType="separate"/>
+            </w:r>
+            <w:r>
+              <w:rPr>
+                <w:noProof/>
+              </w:rPr>
+              <w:t>47</w:t>
+            </w:r>
+            <w:r>
+              <w:rPr>
+                <w:noProof/>
+              </w:rPr>
+              <w:fldChar w:fldCharType="end"/>
+            </w:r>
             <w:r>
               <w:t xml:space="preserve"> Submit Assignment Section in </w:t>
             </w:r>
@@ -40887,14 +42282,36 @@
             <w:r>
               <w:t xml:space="preserve">Figure </w:t>
             </w:r>
-            <w:fldSimple w:instr=" SEQ Figure \* ARABIC ">
-              <w:r>
-                <w:rPr>
-                  <w:noProof/>
-                </w:rPr>
-                <w:t>48</w:t>
-              </w:r>
-            </w:fldSimple>
+            <w:r>
+              <w:rPr>
+                <w:noProof/>
+              </w:rPr>
+              <w:fldChar w:fldCharType="begin"/>
+            </w:r>
+            <w:r>
+              <w:rPr>
+                <w:noProof/>
+              </w:rPr>
+              <w:instrText xml:space="preserve"> SEQ Figure \* ARABIC </w:instrText>
+            </w:r>
+            <w:r>
+              <w:rPr>
+                <w:noProof/>
+              </w:rPr>
+              <w:fldChar w:fldCharType="separate"/>
+            </w:r>
+            <w:r>
+              <w:rPr>
+                <w:noProof/>
+              </w:rPr>
+              <w:t>48</w:t>
+            </w:r>
+            <w:r>
+              <w:rPr>
+                <w:noProof/>
+              </w:rPr>
+              <w:fldChar w:fldCharType="end"/>
+            </w:r>
             <w:r>
               <w:t xml:space="preserve"> Personal Tutor Section in </w:t>
             </w:r>
@@ -41000,14 +42417,36 @@
             <w:r>
               <w:t xml:space="preserve">Figure </w:t>
             </w:r>
-            <w:fldSimple w:instr=" SEQ Figure \* ARABIC ">
-              <w:r>
-                <w:rPr>
-                  <w:noProof/>
-                </w:rPr>
-                <w:t>49</w:t>
-              </w:r>
-            </w:fldSimple>
+            <w:r>
+              <w:rPr>
+                <w:noProof/>
+              </w:rPr>
+              <w:fldChar w:fldCharType="begin"/>
+            </w:r>
+            <w:r>
+              <w:rPr>
+                <w:noProof/>
+              </w:rPr>
+              <w:instrText xml:space="preserve"> SEQ Figure \* ARABIC </w:instrText>
+            </w:r>
+            <w:r>
+              <w:rPr>
+                <w:noProof/>
+              </w:rPr>
+              <w:fldChar w:fldCharType="separate"/>
+            </w:r>
+            <w:r>
+              <w:rPr>
+                <w:noProof/>
+              </w:rPr>
+              <w:t>49</w:t>
+            </w:r>
+            <w:r>
+              <w:rPr>
+                <w:noProof/>
+              </w:rPr>
+              <w:fldChar w:fldCharType="end"/>
+            </w:r>
             <w:r>
               <w:t xml:space="preserve"> </w:t>
             </w:r>
@@ -41120,14 +42559,36 @@
             <w:r>
               <w:t xml:space="preserve">Figure </w:t>
             </w:r>
-            <w:fldSimple w:instr=" SEQ Figure \* ARABIC ">
-              <w:r>
-                <w:rPr>
-                  <w:noProof/>
-                </w:rPr>
-                <w:t>50</w:t>
-              </w:r>
-            </w:fldSimple>
+            <w:r>
+              <w:rPr>
+                <w:noProof/>
+              </w:rPr>
+              <w:fldChar w:fldCharType="begin"/>
+            </w:r>
+            <w:r>
+              <w:rPr>
+                <w:noProof/>
+              </w:rPr>
+              <w:instrText xml:space="preserve"> SEQ Figure \* ARABIC </w:instrText>
+            </w:r>
+            <w:r>
+              <w:rPr>
+                <w:noProof/>
+              </w:rPr>
+              <w:fldChar w:fldCharType="separate"/>
+            </w:r>
+            <w:r>
+              <w:rPr>
+                <w:noProof/>
+              </w:rPr>
+              <w:t>50</w:t>
+            </w:r>
+            <w:r>
+              <w:rPr>
+                <w:noProof/>
+              </w:rPr>
+              <w:fldChar w:fldCharType="end"/>
+            </w:r>
             <w:r>
               <w:t xml:space="preserve"> Diary Section in </w:t>
             </w:r>
@@ -45367,7 +46828,7 @@
 </file>
 
 <file path=customXml/itemProps1.xml><?xml version="1.0" encoding="utf-8"?>
-<ds:datastoreItem xmlns:ds="http://schemas.openxmlformats.org/officeDocument/2006/customXml" ds:itemID="{E42731B8-952D-4DF5-8662-7237C9E97A38}">
+<ds:datastoreItem xmlns:ds="http://schemas.openxmlformats.org/officeDocument/2006/customXml" ds:itemID="{C643FF66-8D06-465B-A981-E78D79F4E8DF}">
   <ds:schemaRefs>
     <ds:schemaRef ds:uri="http://schemas.openxmlformats.org/officeDocument/2006/bibliography"/>
   </ds:schemaRefs>

</xml_diff>

<commit_message>
Academic literature review is added to doc file
</commit_message>
<xml_diff>
--- a/Documentation/Course Management System.docx
+++ b/Documentation/Course Management System.docx
@@ -365,27 +365,7 @@
           <w:szCs w:val="24"/>
           <w:lang w:val="en-GB"/>
         </w:rPr>
-        <w:t xml:space="preserve">We are assuming not everyone who are accessible to the system </w:t>
-      </w:r>
-      <w:proofErr w:type="gramStart"/>
-      <w:r>
-        <w:rPr>
-          <w:rFonts w:ascii="Times New Roman" w:hAnsi="Times New Roman" w:cs="Times New Roman"/>
-          <w:sz w:val="24"/>
-          <w:szCs w:val="24"/>
-          <w:lang w:val="en-GB"/>
-        </w:rPr>
-        <w:t>can</w:t>
-      </w:r>
-      <w:proofErr w:type="gramEnd"/>
-      <w:r>
-        <w:rPr>
-          <w:rFonts w:ascii="Times New Roman" w:hAnsi="Times New Roman" w:cs="Times New Roman"/>
-          <w:sz w:val="24"/>
-          <w:szCs w:val="24"/>
-          <w:lang w:val="en-GB"/>
-        </w:rPr>
-        <w:t xml:space="preserve"> use all the functionalities? Could you briefly explain who can access which functionality and who is prohibited?</w:t>
+        <w:t>We are assuming not everyone who are accessible to the system can use all the functionalities? Could you briefly explain who can access which functionality and who is prohibited?</w:t>
       </w:r>
     </w:p>
     <w:p>
@@ -3117,6 +3097,800 @@
     </w:p>
     <w:p>
       <w:pPr>
+        <w:ind w:left="360"/>
+        <w:rPr>
+          <w:rFonts w:ascii="Times New Roman" w:hAnsi="Times New Roman" w:cs="Times New Roman"/>
+          <w:lang w:val="en-GB"/>
+        </w:rPr>
+      </w:pPr>
+    </w:p>
+    <w:p>
+      <w:pPr>
+        <w:ind w:left="360"/>
+        <w:rPr>
+          <w:rFonts w:ascii="Times New Roman" w:hAnsi="Times New Roman" w:cs="Times New Roman"/>
+          <w:lang w:val="en-GB"/>
+        </w:rPr>
+      </w:pPr>
+    </w:p>
+    <w:p>
+      <w:pPr>
+        <w:ind w:left="360"/>
+        <w:rPr>
+          <w:rFonts w:ascii="Times New Roman" w:hAnsi="Times New Roman" w:cs="Times New Roman"/>
+          <w:lang w:val="en-GB"/>
+        </w:rPr>
+      </w:pPr>
+    </w:p>
+    <w:p>
+      <w:pPr>
+        <w:ind w:left="360"/>
+        <w:rPr>
+          <w:rFonts w:ascii="Times New Roman" w:hAnsi="Times New Roman" w:cs="Times New Roman"/>
+          <w:lang w:val="en-GB"/>
+        </w:rPr>
+      </w:pPr>
+    </w:p>
+    <w:p>
+      <w:pPr>
+        <w:ind w:left="360"/>
+        <w:rPr>
+          <w:rFonts w:ascii="Times New Roman" w:hAnsi="Times New Roman" w:cs="Times New Roman"/>
+          <w:lang w:val="en-GB"/>
+        </w:rPr>
+      </w:pPr>
+    </w:p>
+    <w:p>
+      <w:pPr>
+        <w:ind w:left="360"/>
+        <w:rPr>
+          <w:rFonts w:ascii="Times New Roman" w:hAnsi="Times New Roman" w:cs="Times New Roman"/>
+          <w:lang w:val="en-GB"/>
+        </w:rPr>
+      </w:pPr>
+    </w:p>
+    <w:p>
+      <w:pPr>
+        <w:ind w:left="360"/>
+        <w:rPr>
+          <w:rFonts w:ascii="Times New Roman" w:hAnsi="Times New Roman" w:cs="Times New Roman"/>
+          <w:lang w:val="en-GB"/>
+        </w:rPr>
+      </w:pPr>
+    </w:p>
+    <w:p>
+      <w:pPr>
+        <w:ind w:left="360"/>
+        <w:rPr>
+          <w:rFonts w:ascii="Times New Roman" w:hAnsi="Times New Roman" w:cs="Times New Roman"/>
+          <w:lang w:val="en-GB"/>
+        </w:rPr>
+      </w:pPr>
+    </w:p>
+    <w:p>
+      <w:pPr>
+        <w:ind w:left="360"/>
+        <w:rPr>
+          <w:rFonts w:ascii="Times New Roman" w:hAnsi="Times New Roman" w:cs="Times New Roman"/>
+          <w:lang w:val="en-GB"/>
+        </w:rPr>
+      </w:pPr>
+    </w:p>
+    <w:p>
+      <w:pPr>
+        <w:ind w:left="360"/>
+        <w:rPr>
+          <w:rFonts w:ascii="Times New Roman" w:hAnsi="Times New Roman" w:cs="Times New Roman"/>
+          <w:lang w:val="en-GB"/>
+        </w:rPr>
+      </w:pPr>
+    </w:p>
+    <w:p>
+      <w:pPr>
+        <w:ind w:left="360"/>
+        <w:rPr>
+          <w:rFonts w:ascii="Times New Roman" w:hAnsi="Times New Roman" w:cs="Times New Roman"/>
+          <w:lang w:val="en-GB"/>
+        </w:rPr>
+      </w:pPr>
+    </w:p>
+    <w:p>
+      <w:pPr>
+        <w:ind w:left="360"/>
+        <w:rPr>
+          <w:rFonts w:ascii="Times New Roman" w:hAnsi="Times New Roman" w:cs="Times New Roman"/>
+          <w:lang w:val="en-GB"/>
+        </w:rPr>
+      </w:pPr>
+    </w:p>
+    <w:p>
+      <w:pPr>
+        <w:ind w:left="360"/>
+        <w:rPr>
+          <w:rFonts w:ascii="Times New Roman" w:hAnsi="Times New Roman" w:cs="Times New Roman"/>
+          <w:lang w:val="en-GB"/>
+        </w:rPr>
+      </w:pPr>
+    </w:p>
+    <w:p>
+      <w:pPr>
+        <w:ind w:left="360"/>
+        <w:rPr>
+          <w:rFonts w:ascii="Times New Roman" w:hAnsi="Times New Roman" w:cs="Times New Roman"/>
+          <w:lang w:val="en-GB"/>
+        </w:rPr>
+      </w:pPr>
+      <w:bookmarkStart w:id="0" w:name="_GoBack"/>
+      <w:bookmarkEnd w:id="0"/>
+    </w:p>
+    <w:p>
+      <w:pPr>
+        <w:ind w:left="360"/>
+        <w:rPr>
+          <w:rFonts w:ascii="Times New Roman" w:hAnsi="Times New Roman" w:cs="Times New Roman"/>
+          <w:lang w:val="en-GB"/>
+        </w:rPr>
+      </w:pPr>
+    </w:p>
+    <w:p>
+      <w:pPr>
+        <w:pStyle w:val="Heading1"/>
+        <w:numPr>
+          <w:ilvl w:val="3"/>
+          <w:numId w:val="10"/>
+        </w:numPr>
+        <w:rPr>
+          <w:color w:val="auto"/>
+        </w:rPr>
+      </w:pPr>
+      <w:r>
+        <w:rPr>
+          <w:color w:val="auto"/>
+        </w:rPr>
+        <w:lastRenderedPageBreak/>
+        <w:t>Academic literature review</w:t>
+      </w:r>
+    </w:p>
+    <w:p>
+      <w:pPr>
+        <w:ind w:left="360"/>
+      </w:pPr>
+    </w:p>
+    <w:p>
+      <w:r>
+        <w:t>A literature review is a survey of previously published works on a particular subject. In order to narrow the gap between student, professors and their university, it is the necessity to learn how management system works.</w:t>
+      </w:r>
+    </w:p>
+    <w:p>
+      <w:pPr>
+        <w:pStyle w:val="Heading2"/>
+        <w:rPr>
+          <w:color w:val="auto"/>
+        </w:rPr>
+      </w:pPr>
+      <w:r>
+        <w:rPr>
+          <w:color w:val="auto"/>
+        </w:rPr>
+        <w:t>2.1.3.3.1 Example</w:t>
+      </w:r>
+      <w:r>
+        <w:rPr>
+          <w:color w:val="auto"/>
+        </w:rPr>
+        <w:t xml:space="preserve"> project relevant research</w:t>
+      </w:r>
+    </w:p>
+    <w:p/>
+    <w:p>
+      <w:r>
+        <w:t xml:space="preserve">Course management system is quite difficult to understand/conduct as they cover a wide distance. Morgan (2003) has stated Course management system </w:t>
+      </w:r>
+      <w:r>
+        <w:rPr>
+          <w:rFonts w:asciiTheme="majorHAnsi" w:hAnsiTheme="majorHAnsi" w:cstheme="majorHAnsi"/>
+        </w:rPr>
+        <w:t>as "integrating</w:t>
+      </w:r>
+      <w:r>
+        <w:rPr>
+          <w:rFonts w:asciiTheme="majorHAnsi" w:hAnsiTheme="majorHAnsi" w:cstheme="majorHAnsi"/>
+          <w:shd w:val="clear" w:color="auto" w:fill="FFFFFF"/>
+        </w:rPr>
+        <w:t xml:space="preserve"> a </w:t>
+      </w:r>
+      <w:r>
+        <w:rPr>
+          <w:rFonts w:asciiTheme="majorHAnsi" w:hAnsiTheme="majorHAnsi" w:cstheme="majorHAnsi"/>
+        </w:rPr>
+        <w:t>set</w:t>
+      </w:r>
+      <w:r>
+        <w:rPr>
+          <w:rFonts w:asciiTheme="majorHAnsi" w:hAnsiTheme="majorHAnsi" w:cstheme="majorHAnsi"/>
+          <w:shd w:val="clear" w:color="auto" w:fill="FFFFFF"/>
+        </w:rPr>
+        <w:t xml:space="preserve"> of course </w:t>
+      </w:r>
+      <w:r>
+        <w:rPr>
+          <w:rFonts w:asciiTheme="majorHAnsi" w:hAnsiTheme="majorHAnsi" w:cstheme="majorHAnsi"/>
+        </w:rPr>
+        <w:t xml:space="preserve">content into instructions. </w:t>
+      </w:r>
+      <w:r>
+        <w:t>“So as to convey and to understand course management system, various survey has been conducted at different University. For example, a survey was conducted in a Hong Kong University where b</w:t>
+      </w:r>
+      <w:r>
+        <w:t xml:space="preserve">oth computer and paper-based options </w:t>
+      </w:r>
+      <w:r>
+        <w:t>were available. In this University, were about 20000 students and 10 faculties (Architecture, Social studies, Arts, Law, Business and Economics, Dentistry, Education, Engineering, Science and Medicine) where 1/3</w:t>
+      </w:r>
+      <w:r>
+        <w:rPr>
+          <w:vertAlign w:val="superscript"/>
+        </w:rPr>
+        <w:t>rd</w:t>
+      </w:r>
+      <w:r>
+        <w:t xml:space="preserve"> was post graduates and remaining was under graduates. Various survey was carried out such as:</w:t>
+      </w:r>
+    </w:p>
+    <w:tbl>
+      <w:tblPr>
+        <w:tblStyle w:val="PlainTable3"/>
+        <w:tblW w:w="0" w:type="auto"/>
+        <w:tblLook w:val="04A0" w:firstRow="1" w:lastRow="0" w:firstColumn="1" w:lastColumn="0" w:noHBand="0" w:noVBand="1"/>
+      </w:tblPr>
+      <w:tblGrid>
+        <w:gridCol w:w="4675"/>
+        <w:gridCol w:w="4675"/>
+      </w:tblGrid>
+      <w:tr>
+        <w:trPr>
+          <w:cnfStyle w:val="100000000000" w:firstRow="1" w:lastRow="0" w:firstColumn="0" w:lastColumn="0" w:oddVBand="0" w:evenVBand="0" w:oddHBand="0" w:evenHBand="0" w:firstRowFirstColumn="0" w:firstRowLastColumn="0" w:lastRowFirstColumn="0" w:lastRowLastColumn="0"/>
+        </w:trPr>
+        <w:tc>
+          <w:tcPr>
+            <w:cnfStyle w:val="001000000100" w:firstRow="0" w:lastRow="0" w:firstColumn="1" w:lastColumn="0" w:oddVBand="0" w:evenVBand="0" w:oddHBand="0" w:evenHBand="0" w:firstRowFirstColumn="1" w:firstRowLastColumn="0" w:lastRowFirstColumn="0" w:lastRowLastColumn="0"/>
+            <w:tcW w:w="4675" w:type="dxa"/>
+          </w:tcPr>
+          <w:p>
+            <w:r>
+              <w:t xml:space="preserve">TAble 1: </w:t>
+            </w:r>
+            <w:r>
+              <w:t>The technologies that students</w:t>
+            </w:r>
+            <w:r>
+              <w:t xml:space="preserve"> use most</w:t>
+            </w:r>
+          </w:p>
+        </w:tc>
+        <w:tc>
+          <w:tcPr>
+            <w:tcW w:w="4675" w:type="dxa"/>
+          </w:tcPr>
+          <w:p>
+            <w:pPr>
+              <w:cnfStyle w:val="100000000000" w:firstRow="1" w:lastRow="0" w:firstColumn="0" w:lastColumn="0" w:oddVBand="0" w:evenVBand="0" w:oddHBand="0" w:evenHBand="0" w:firstRowFirstColumn="0" w:firstRowLastColumn="0" w:lastRowFirstColumn="0" w:lastRowLastColumn="0"/>
+            </w:pPr>
+            <w:r>
+              <w:t>% of students</w:t>
+            </w:r>
+          </w:p>
+        </w:tc>
+      </w:tr>
+      <w:tr>
+        <w:trPr>
+          <w:cnfStyle w:val="000000100000" w:firstRow="0" w:lastRow="0" w:firstColumn="0" w:lastColumn="0" w:oddVBand="0" w:evenVBand="0" w:oddHBand="1" w:evenHBand="0" w:firstRowFirstColumn="0" w:firstRowLastColumn="0" w:lastRowFirstColumn="0" w:lastRowLastColumn="0"/>
+        </w:trPr>
+        <w:tc>
+          <w:tcPr>
+            <w:cnfStyle w:val="001000000000" w:firstRow="0" w:lastRow="0" w:firstColumn="1" w:lastColumn="0" w:oddVBand="0" w:evenVBand="0" w:oddHBand="0" w:evenHBand="0" w:firstRowFirstColumn="0" w:firstRowLastColumn="0" w:lastRowFirstColumn="0" w:lastRowLastColumn="0"/>
+            <w:tcW w:w="4675" w:type="dxa"/>
+          </w:tcPr>
+          <w:p>
+            <w:r>
+              <w:t>Blog</w:t>
+            </w:r>
+          </w:p>
+        </w:tc>
+        <w:tc>
+          <w:tcPr>
+            <w:tcW w:w="4675" w:type="dxa"/>
+          </w:tcPr>
+          <w:p>
+            <w:pPr>
+              <w:cnfStyle w:val="000000100000" w:firstRow="0" w:lastRow="0" w:firstColumn="0" w:lastColumn="0" w:oddVBand="0" w:evenVBand="0" w:oddHBand="1" w:evenHBand="0" w:firstRowFirstColumn="0" w:firstRowLastColumn="0" w:lastRowFirstColumn="0" w:lastRowLastColumn="0"/>
+            </w:pPr>
+            <w:r>
+              <w:t>62.1%</w:t>
+            </w:r>
+          </w:p>
+        </w:tc>
+      </w:tr>
+      <w:tr>
+        <w:tc>
+          <w:tcPr>
+            <w:cnfStyle w:val="001000000000" w:firstRow="0" w:lastRow="0" w:firstColumn="1" w:lastColumn="0" w:oddVBand="0" w:evenVBand="0" w:oddHBand="0" w:evenHBand="0" w:firstRowFirstColumn="0" w:firstRowLastColumn="0" w:lastRowFirstColumn="0" w:lastRowLastColumn="0"/>
+            <w:tcW w:w="4675" w:type="dxa"/>
+          </w:tcPr>
+          <w:p>
+            <w:r>
+              <w:t>instant messenger</w:t>
+            </w:r>
+          </w:p>
+        </w:tc>
+        <w:tc>
+          <w:tcPr>
+            <w:tcW w:w="4675" w:type="dxa"/>
+          </w:tcPr>
+          <w:p>
+            <w:pPr>
+              <w:cnfStyle w:val="000000000000" w:firstRow="0" w:lastRow="0" w:firstColumn="0" w:lastColumn="0" w:oddVBand="0" w:evenVBand="0" w:oddHBand="0" w:evenHBand="0" w:firstRowFirstColumn="0" w:firstRowLastColumn="0" w:lastRowFirstColumn="0" w:lastRowLastColumn="0"/>
+            </w:pPr>
+            <w:r>
+              <w:t>75.7%</w:t>
+            </w:r>
+          </w:p>
+        </w:tc>
+      </w:tr>
+      <w:tr>
+        <w:trPr>
+          <w:cnfStyle w:val="000000100000" w:firstRow="0" w:lastRow="0" w:firstColumn="0" w:lastColumn="0" w:oddVBand="0" w:evenVBand="0" w:oddHBand="1" w:evenHBand="0" w:firstRowFirstColumn="0" w:firstRowLastColumn="0" w:lastRowFirstColumn="0" w:lastRowLastColumn="0"/>
+        </w:trPr>
+        <w:tc>
+          <w:tcPr>
+            <w:cnfStyle w:val="001000000000" w:firstRow="0" w:lastRow="0" w:firstColumn="1" w:lastColumn="0" w:oddVBand="0" w:evenVBand="0" w:oddHBand="0" w:evenHBand="0" w:firstRowFirstColumn="0" w:firstRowLastColumn="0" w:lastRowFirstColumn="0" w:lastRowLastColumn="0"/>
+            <w:tcW w:w="4675" w:type="dxa"/>
+          </w:tcPr>
+          <w:p>
+            <w:r>
+              <w:t>email</w:t>
+            </w:r>
+          </w:p>
+        </w:tc>
+        <w:tc>
+          <w:tcPr>
+            <w:tcW w:w="4675" w:type="dxa"/>
+          </w:tcPr>
+          <w:p>
+            <w:pPr>
+              <w:cnfStyle w:val="000000100000" w:firstRow="0" w:lastRow="0" w:firstColumn="0" w:lastColumn="0" w:oddVBand="0" w:evenVBand="0" w:oddHBand="1" w:evenHBand="0" w:firstRowFirstColumn="0" w:firstRowLastColumn="0" w:lastRowFirstColumn="0" w:lastRowLastColumn="0"/>
+            </w:pPr>
+            <w:r>
+              <w:t>95%</w:t>
+            </w:r>
+          </w:p>
+        </w:tc>
+      </w:tr>
+      <w:tr>
+        <w:tc>
+          <w:tcPr>
+            <w:cnfStyle w:val="001000000000" w:firstRow="0" w:lastRow="0" w:firstColumn="1" w:lastColumn="0" w:oddVBand="0" w:evenVBand="0" w:oddHBand="0" w:evenHBand="0" w:firstRowFirstColumn="0" w:firstRowLastColumn="0" w:lastRowFirstColumn="0" w:lastRowLastColumn="0"/>
+            <w:tcW w:w="4675" w:type="dxa"/>
+          </w:tcPr>
+          <w:p>
+            <w:r>
+              <w:t>voice over ip</w:t>
+            </w:r>
+          </w:p>
+        </w:tc>
+        <w:tc>
+          <w:tcPr>
+            <w:tcW w:w="4675" w:type="dxa"/>
+          </w:tcPr>
+          <w:p>
+            <w:pPr>
+              <w:cnfStyle w:val="000000000000" w:firstRow="0" w:lastRow="0" w:firstColumn="0" w:lastColumn="0" w:oddVBand="0" w:evenVBand="0" w:oddHBand="0" w:evenHBand="0" w:firstRowFirstColumn="0" w:firstRowLastColumn="0" w:lastRowFirstColumn="0" w:lastRowLastColumn="0"/>
+            </w:pPr>
+            <w:r>
+              <w:t>26.1%</w:t>
+            </w:r>
+          </w:p>
+        </w:tc>
+      </w:tr>
+    </w:tbl>
+    <w:p/>
+    <w:tbl>
+      <w:tblPr>
+        <w:tblStyle w:val="PlainTable3"/>
+        <w:tblW w:w="0" w:type="auto"/>
+        <w:tblLook w:val="04A0" w:firstRow="1" w:lastRow="0" w:firstColumn="1" w:lastColumn="0" w:noHBand="0" w:noVBand="1"/>
+      </w:tblPr>
+      <w:tblGrid>
+        <w:gridCol w:w="4675"/>
+        <w:gridCol w:w="4675"/>
+      </w:tblGrid>
+      <w:tr>
+        <w:trPr>
+          <w:cnfStyle w:val="100000000000" w:firstRow="1" w:lastRow="0" w:firstColumn="0" w:lastColumn="0" w:oddVBand="0" w:evenVBand="0" w:oddHBand="0" w:evenHBand="0" w:firstRowFirstColumn="0" w:firstRowLastColumn="0" w:lastRowFirstColumn="0" w:lastRowLastColumn="0"/>
+        </w:trPr>
+        <w:tc>
+          <w:tcPr>
+            <w:cnfStyle w:val="001000000100" w:firstRow="0" w:lastRow="0" w:firstColumn="1" w:lastColumn="0" w:oddVBand="0" w:evenVBand="0" w:oddHBand="0" w:evenHBand="0" w:firstRowFirstColumn="1" w:firstRowLastColumn="0" w:lastRowFirstColumn="0" w:lastRowLastColumn="0"/>
+            <w:tcW w:w="4675" w:type="dxa"/>
+          </w:tcPr>
+          <w:p>
+            <w:r>
+              <w:t xml:space="preserve">table 2: </w:t>
+            </w:r>
+            <w:r>
+              <w:t>the technology's p</w:t>
+            </w:r>
+            <w:r>
+              <w:t>referred</w:t>
+            </w:r>
+            <w:r>
+              <w:t xml:space="preserve"> </w:t>
+            </w:r>
+          </w:p>
+        </w:tc>
+        <w:tc>
+          <w:tcPr>
+            <w:tcW w:w="4675" w:type="dxa"/>
+          </w:tcPr>
+          <w:p>
+            <w:pPr>
+              <w:cnfStyle w:val="100000000000" w:firstRow="1" w:lastRow="0" w:firstColumn="0" w:lastColumn="0" w:oddVBand="0" w:evenVBand="0" w:oddHBand="0" w:evenHBand="0" w:firstRowFirstColumn="0" w:firstRowLastColumn="0" w:lastRowFirstColumn="0" w:lastRowLastColumn="0"/>
+            </w:pPr>
+            <w:r>
+              <w:t>Students of different level</w:t>
+            </w:r>
+          </w:p>
+        </w:tc>
+      </w:tr>
+      <w:tr>
+        <w:trPr>
+          <w:cnfStyle w:val="000000100000" w:firstRow="0" w:lastRow="0" w:firstColumn="0" w:lastColumn="0" w:oddVBand="0" w:evenVBand="0" w:oddHBand="1" w:evenHBand="0" w:firstRowFirstColumn="0" w:firstRowLastColumn="0" w:lastRowFirstColumn="0" w:lastRowLastColumn="0"/>
+        </w:trPr>
+        <w:tc>
+          <w:tcPr>
+            <w:cnfStyle w:val="001000000000" w:firstRow="0" w:lastRow="0" w:firstColumn="1" w:lastColumn="0" w:oddVBand="0" w:evenVBand="0" w:oddHBand="0" w:evenHBand="0" w:firstRowFirstColumn="0" w:firstRowLastColumn="0" w:lastRowFirstColumn="0" w:lastRowLastColumn="0"/>
+            <w:tcW w:w="4675" w:type="dxa"/>
+          </w:tcPr>
+          <w:p>
+            <w:r>
+              <w:t>Blog</w:t>
+            </w:r>
+          </w:p>
+        </w:tc>
+        <w:tc>
+          <w:tcPr>
+            <w:tcW w:w="4675" w:type="dxa"/>
+          </w:tcPr>
+          <w:p>
+            <w:pPr>
+              <w:cnfStyle w:val="000000100000" w:firstRow="0" w:lastRow="0" w:firstColumn="0" w:lastColumn="0" w:oddVBand="0" w:evenVBand="0" w:oddHBand="1" w:evenHBand="0" w:firstRowFirstColumn="0" w:firstRowLastColumn="0" w:lastRowFirstColumn="0" w:lastRowLastColumn="0"/>
+            </w:pPr>
+            <w:r>
+              <w:t>Postgraduates</w:t>
+            </w:r>
+          </w:p>
+        </w:tc>
+      </w:tr>
+      <w:tr>
+        <w:tc>
+          <w:tcPr>
+            <w:cnfStyle w:val="001000000000" w:firstRow="0" w:lastRow="0" w:firstColumn="1" w:lastColumn="0" w:oddVBand="0" w:evenVBand="0" w:oddHBand="0" w:evenHBand="0" w:firstRowFirstColumn="0" w:firstRowLastColumn="0" w:lastRowFirstColumn="0" w:lastRowLastColumn="0"/>
+            <w:tcW w:w="4675" w:type="dxa"/>
+          </w:tcPr>
+          <w:p>
+            <w:r>
+              <w:t>rss</w:t>
+            </w:r>
+          </w:p>
+        </w:tc>
+        <w:tc>
+          <w:tcPr>
+            <w:tcW w:w="4675" w:type="dxa"/>
+          </w:tcPr>
+          <w:p>
+            <w:pPr>
+              <w:cnfStyle w:val="000000000000" w:firstRow="0" w:lastRow="0" w:firstColumn="0" w:lastColumn="0" w:oddVBand="0" w:evenVBand="0" w:oddHBand="0" w:evenHBand="0" w:firstRowFirstColumn="0" w:firstRowLastColumn="0" w:lastRowFirstColumn="0" w:lastRowLastColumn="0"/>
+            </w:pPr>
+            <w:r>
+              <w:t>Postgraduates</w:t>
+            </w:r>
+          </w:p>
+        </w:tc>
+      </w:tr>
+      <w:tr>
+        <w:trPr>
+          <w:cnfStyle w:val="000000100000" w:firstRow="0" w:lastRow="0" w:firstColumn="0" w:lastColumn="0" w:oddVBand="0" w:evenVBand="0" w:oddHBand="1" w:evenHBand="0" w:firstRowFirstColumn="0" w:firstRowLastColumn="0" w:lastRowFirstColumn="0" w:lastRowLastColumn="0"/>
+        </w:trPr>
+        <w:tc>
+          <w:tcPr>
+            <w:cnfStyle w:val="001000000000" w:firstRow="0" w:lastRow="0" w:firstColumn="1" w:lastColumn="0" w:oddVBand="0" w:evenVBand="0" w:oddHBand="0" w:evenHBand="0" w:firstRowFirstColumn="0" w:firstRowLastColumn="0" w:lastRowFirstColumn="0" w:lastRowLastColumn="0"/>
+            <w:tcW w:w="4675" w:type="dxa"/>
+          </w:tcPr>
+          <w:p>
+            <w:r>
+              <w:t>wiki</w:t>
+            </w:r>
+          </w:p>
+        </w:tc>
+        <w:tc>
+          <w:tcPr>
+            <w:tcW w:w="4675" w:type="dxa"/>
+          </w:tcPr>
+          <w:p>
+            <w:pPr>
+              <w:cnfStyle w:val="000000100000" w:firstRow="0" w:lastRow="0" w:firstColumn="0" w:lastColumn="0" w:oddVBand="0" w:evenVBand="0" w:oddHBand="1" w:evenHBand="0" w:firstRowFirstColumn="0" w:firstRowLastColumn="0" w:lastRowFirstColumn="0" w:lastRowLastColumn="0"/>
+            </w:pPr>
+            <w:r>
+              <w:t xml:space="preserve">Undergraduates </w:t>
+            </w:r>
+          </w:p>
+        </w:tc>
+      </w:tr>
+      <w:tr>
+        <w:tc>
+          <w:tcPr>
+            <w:cnfStyle w:val="001000000000" w:firstRow="0" w:lastRow="0" w:firstColumn="1" w:lastColumn="0" w:oddVBand="0" w:evenVBand="0" w:oddHBand="0" w:evenHBand="0" w:firstRowFirstColumn="0" w:firstRowLastColumn="0" w:lastRowFirstColumn="0" w:lastRowLastColumn="0"/>
+            <w:tcW w:w="4675" w:type="dxa"/>
+          </w:tcPr>
+          <w:p>
+            <w:r>
+              <w:t>bookmarking</w:t>
+            </w:r>
+          </w:p>
+        </w:tc>
+        <w:tc>
+          <w:tcPr>
+            <w:tcW w:w="4675" w:type="dxa"/>
+          </w:tcPr>
+          <w:p>
+            <w:pPr>
+              <w:cnfStyle w:val="000000000000" w:firstRow="0" w:lastRow="0" w:firstColumn="0" w:lastColumn="0" w:oddVBand="0" w:evenVBand="0" w:oddHBand="0" w:evenHBand="0" w:firstRowFirstColumn="0" w:firstRowLastColumn="0" w:lastRowFirstColumn="0" w:lastRowLastColumn="0"/>
+            </w:pPr>
+            <w:r>
+              <w:t>Postgraduates</w:t>
+            </w:r>
+          </w:p>
+        </w:tc>
+      </w:tr>
+      <w:tr>
+        <w:trPr>
+          <w:cnfStyle w:val="000000100000" w:firstRow="0" w:lastRow="0" w:firstColumn="0" w:lastColumn="0" w:oddVBand="0" w:evenVBand="0" w:oddHBand="1" w:evenHBand="0" w:firstRowFirstColumn="0" w:firstRowLastColumn="0" w:lastRowFirstColumn="0" w:lastRowLastColumn="0"/>
+        </w:trPr>
+        <w:tc>
+          <w:tcPr>
+            <w:cnfStyle w:val="001000000000" w:firstRow="0" w:lastRow="0" w:firstColumn="1" w:lastColumn="0" w:oddVBand="0" w:evenVBand="0" w:oddHBand="0" w:evenHBand="0" w:firstRowFirstColumn="0" w:firstRowLastColumn="0" w:lastRowFirstColumn="0" w:lastRowLastColumn="0"/>
+            <w:tcW w:w="4675" w:type="dxa"/>
+          </w:tcPr>
+          <w:p>
+            <w:r>
+              <w:t>email</w:t>
+            </w:r>
+          </w:p>
+        </w:tc>
+        <w:tc>
+          <w:tcPr>
+            <w:tcW w:w="4675" w:type="dxa"/>
+          </w:tcPr>
+          <w:p>
+            <w:pPr>
+              <w:cnfStyle w:val="000000100000" w:firstRow="0" w:lastRow="0" w:firstColumn="0" w:lastColumn="0" w:oddVBand="0" w:evenVBand="0" w:oddHBand="1" w:evenHBand="0" w:firstRowFirstColumn="0" w:firstRowLastColumn="0" w:lastRowFirstColumn="0" w:lastRowLastColumn="0"/>
+            </w:pPr>
+            <w:r>
+              <w:t>Undergraduates</w:t>
+            </w:r>
+          </w:p>
+        </w:tc>
+      </w:tr>
+    </w:tbl>
+    <w:p/>
+    <w:tbl>
+      <w:tblPr>
+        <w:tblStyle w:val="PlainTable3"/>
+        <w:tblW w:w="0" w:type="auto"/>
+        <w:tblLook w:val="04A0" w:firstRow="1" w:lastRow="0" w:firstColumn="1" w:lastColumn="0" w:noHBand="0" w:noVBand="1"/>
+      </w:tblPr>
+      <w:tblGrid>
+        <w:gridCol w:w="4675"/>
+        <w:gridCol w:w="4675"/>
+      </w:tblGrid>
+      <w:tr>
+        <w:trPr>
+          <w:cnfStyle w:val="100000000000" w:firstRow="1" w:lastRow="0" w:firstColumn="0" w:lastColumn="0" w:oddVBand="0" w:evenVBand="0" w:oddHBand="0" w:evenHBand="0" w:firstRowFirstColumn="0" w:firstRowLastColumn="0" w:lastRowFirstColumn="0" w:lastRowLastColumn="0"/>
+        </w:trPr>
+        <w:tc>
+          <w:tcPr>
+            <w:cnfStyle w:val="001000000100" w:firstRow="0" w:lastRow="0" w:firstColumn="1" w:lastColumn="0" w:oddVBand="0" w:evenVBand="0" w:oddHBand="0" w:evenHBand="0" w:firstRowFirstColumn="1" w:firstRowLastColumn="0" w:lastRowFirstColumn="0" w:lastRowLastColumn="0"/>
+            <w:tcW w:w="4675" w:type="dxa"/>
+          </w:tcPr>
+          <w:p>
+            <w:r>
+              <w:t>Table 2: Cms’s students have used</w:t>
+            </w:r>
+          </w:p>
+        </w:tc>
+        <w:tc>
+          <w:tcPr>
+            <w:tcW w:w="4675" w:type="dxa"/>
+          </w:tcPr>
+          <w:p>
+            <w:pPr>
+              <w:cnfStyle w:val="100000000000" w:firstRow="1" w:lastRow="0" w:firstColumn="0" w:lastColumn="0" w:oddVBand="0" w:evenVBand="0" w:oddHBand="0" w:evenHBand="0" w:firstRowFirstColumn="0" w:firstRowLastColumn="0" w:lastRowFirstColumn="0" w:lastRowLastColumn="0"/>
+            </w:pPr>
+            <w:r>
+              <w:t>responses</w:t>
+            </w:r>
+          </w:p>
+        </w:tc>
+      </w:tr>
+      <w:tr>
+        <w:trPr>
+          <w:cnfStyle w:val="000000100000" w:firstRow="0" w:lastRow="0" w:firstColumn="0" w:lastColumn="0" w:oddVBand="0" w:evenVBand="0" w:oddHBand="1" w:evenHBand="0" w:firstRowFirstColumn="0" w:firstRowLastColumn="0" w:lastRowFirstColumn="0" w:lastRowLastColumn="0"/>
+        </w:trPr>
+        <w:tc>
+          <w:tcPr>
+            <w:cnfStyle w:val="001000000000" w:firstRow="0" w:lastRow="0" w:firstColumn="1" w:lastColumn="0" w:oddVBand="0" w:evenVBand="0" w:oddHBand="0" w:evenHBand="0" w:firstRowFirstColumn="0" w:firstRowLastColumn="0" w:lastRowFirstColumn="0" w:lastRowLastColumn="0"/>
+            <w:tcW w:w="4675" w:type="dxa"/>
+          </w:tcPr>
+          <w:p>
+            <w:r>
+              <w:t>moodle</w:t>
+            </w:r>
+          </w:p>
+        </w:tc>
+        <w:tc>
+          <w:tcPr>
+            <w:tcW w:w="4675" w:type="dxa"/>
+          </w:tcPr>
+          <w:p>
+            <w:pPr>
+              <w:cnfStyle w:val="000000100000" w:firstRow="0" w:lastRow="0" w:firstColumn="0" w:lastColumn="0" w:oddVBand="0" w:evenVBand="0" w:oddHBand="1" w:evenHBand="0" w:firstRowFirstColumn="0" w:firstRowLastColumn="0" w:lastRowFirstColumn="0" w:lastRowLastColumn="0"/>
+            </w:pPr>
+            <w:r>
+              <w:t>104</w:t>
+            </w:r>
+          </w:p>
+        </w:tc>
+      </w:tr>
+      <w:tr>
+        <w:tc>
+          <w:tcPr>
+            <w:cnfStyle w:val="001000000000" w:firstRow="0" w:lastRow="0" w:firstColumn="1" w:lastColumn="0" w:oddVBand="0" w:evenVBand="0" w:oddHBand="0" w:evenHBand="0" w:firstRowFirstColumn="0" w:firstRowLastColumn="0" w:lastRowFirstColumn="0" w:lastRowLastColumn="0"/>
+            <w:tcW w:w="4675" w:type="dxa"/>
+          </w:tcPr>
+          <w:p>
+            <w:r>
+              <w:t>webct</w:t>
+            </w:r>
+          </w:p>
+        </w:tc>
+        <w:tc>
+          <w:tcPr>
+            <w:tcW w:w="4675" w:type="dxa"/>
+          </w:tcPr>
+          <w:p>
+            <w:pPr>
+              <w:cnfStyle w:val="000000000000" w:firstRow="0" w:lastRow="0" w:firstColumn="0" w:lastColumn="0" w:oddVBand="0" w:evenVBand="0" w:oddHBand="0" w:evenHBand="0" w:firstRowFirstColumn="0" w:firstRowLastColumn="0" w:lastRowFirstColumn="0" w:lastRowLastColumn="0"/>
+            </w:pPr>
+            <w:r>
+              <w:t>740</w:t>
+            </w:r>
+          </w:p>
+        </w:tc>
+      </w:tr>
+      <w:tr>
+        <w:trPr>
+          <w:cnfStyle w:val="000000100000" w:firstRow="0" w:lastRow="0" w:firstColumn="0" w:lastColumn="0" w:oddVBand="0" w:evenVBand="0" w:oddHBand="1" w:evenHBand="0" w:firstRowFirstColumn="0" w:firstRowLastColumn="0" w:lastRowFirstColumn="0" w:lastRowLastColumn="0"/>
+        </w:trPr>
+        <w:tc>
+          <w:tcPr>
+            <w:cnfStyle w:val="001000000000" w:firstRow="0" w:lastRow="0" w:firstColumn="1" w:lastColumn="0" w:oddVBand="0" w:evenVBand="0" w:oddHBand="0" w:evenHBand="0" w:firstRowFirstColumn="0" w:firstRowLastColumn="0" w:lastRowFirstColumn="0" w:lastRowLastColumn="0"/>
+            <w:tcW w:w="4675" w:type="dxa"/>
+          </w:tcPr>
+          <w:p>
+            <w:r>
+              <w:t>iln</w:t>
+            </w:r>
+          </w:p>
+        </w:tc>
+        <w:tc>
+          <w:tcPr>
+            <w:tcW w:w="4675" w:type="dxa"/>
+          </w:tcPr>
+          <w:p>
+            <w:pPr>
+              <w:cnfStyle w:val="000000100000" w:firstRow="0" w:lastRow="0" w:firstColumn="0" w:lastColumn="0" w:oddVBand="0" w:evenVBand="0" w:oddHBand="1" w:evenHBand="0" w:firstRowFirstColumn="0" w:firstRowLastColumn="0" w:lastRowFirstColumn="0" w:lastRowLastColumn="0"/>
+            </w:pPr>
+            <w:r>
+              <w:t>202</w:t>
+            </w:r>
+          </w:p>
+        </w:tc>
+      </w:tr>
+      <w:tr>
+        <w:tc>
+          <w:tcPr>
+            <w:cnfStyle w:val="001000000000" w:firstRow="0" w:lastRow="0" w:firstColumn="1" w:lastColumn="0" w:oddVBand="0" w:evenVBand="0" w:oddHBand="0" w:evenHBand="0" w:firstRowFirstColumn="0" w:firstRowLastColumn="0" w:lastRowFirstColumn="0" w:lastRowLastColumn="0"/>
+            <w:tcW w:w="4675" w:type="dxa"/>
+          </w:tcPr>
+          <w:p/>
+        </w:tc>
+        <w:tc>
+          <w:tcPr>
+            <w:tcW w:w="4675" w:type="dxa"/>
+          </w:tcPr>
+          <w:p>
+            <w:pPr>
+              <w:cnfStyle w:val="000000000000" w:firstRow="0" w:lastRow="0" w:firstColumn="0" w:lastColumn="0" w:oddVBand="0" w:evenVBand="0" w:oddHBand="0" w:evenHBand="0" w:firstRowFirstColumn="0" w:firstRowLastColumn="0" w:lastRowFirstColumn="0" w:lastRowLastColumn="0"/>
+            </w:pPr>
+          </w:p>
+        </w:tc>
+      </w:tr>
+    </w:tbl>
+    <w:p/>
+    <w:p>
+      <w:r>
+        <w:t xml:space="preserve">And other such investigation was conducted. Although the survey varies from faculty to faculty also gender, this survey led to greater understanding. Through this survey, queries of both students and teachers were considered. It was believed that students were more leaning towards new technologies </w:t>
+      </w:r>
+      <w:r>
+        <w:lastRenderedPageBreak/>
+        <w:t>like Wiki along with Instant messenger.  By exploring this survey, understanding student and their perspective on new technologies and course management system were put on consideration.</w:t>
+      </w:r>
+    </w:p>
+    <w:p/>
+    <w:p/>
+    <w:p>
+      <w:pPr>
+        <w:pStyle w:val="Heading2"/>
+        <w:numPr>
+          <w:ilvl w:val="4"/>
+          <w:numId w:val="10"/>
+        </w:numPr>
+        <w:rPr>
+          <w:color w:val="auto"/>
+        </w:rPr>
+      </w:pPr>
+      <w:r>
+        <w:rPr>
+          <w:color w:val="auto"/>
+        </w:rPr>
+        <w:t xml:space="preserve">Development relevant implications of research </w:t>
+      </w:r>
+    </w:p>
+    <w:p>
+      <w:pPr>
+        <w:pStyle w:val="ListParagraph"/>
+        <w:ind w:left="1460"/>
+      </w:pPr>
+    </w:p>
+    <w:p>
+      <w:r>
+        <w:t xml:space="preserve">Although this survey has its own drawbacks and not provide accurate information, this has found to be most effective method and has narrowed down the gap between students and professors. This investigation in spite of being conducted in limited area provide the necessary information on how Course Management System is being/have been perceived. Nonetheless, it offers substantial amount of space on how can Course management system can be improved to narrow down the gap between Student and professors. </w:t>
+      </w:r>
+      <w:r>
+        <w:t xml:space="preserve">People may not find technology useful simply </w:t>
+      </w:r>
+      <w:r>
+        <w:t xml:space="preserve">just </w:t>
+      </w:r>
+      <w:r>
+        <w:t>because it is present and accessible.</w:t>
+      </w:r>
+      <w:r>
+        <w:t xml:space="preserve"> Therefore, both parties; Students and Teachers are to be put to consideration and considerate of each other. And there must be some improvements from time to time. Bringing change in Course management system by properly using technology, could bring essential changes in one’s experience. Professors also must realize it’s not just the students who is benefited from Course management system, it facilitates them. On emphasizing it, Course management system would ease the experience of Students, Teachers and their Universities.  </w:t>
+      </w:r>
+    </w:p>
+    <w:p>
+      <w:pPr>
+        <w:pStyle w:val="Heading2"/>
+      </w:pPr>
+    </w:p>
+    <w:p>
+      <w:pPr>
+        <w:ind w:left="360"/>
+      </w:pPr>
+    </w:p>
+    <w:p>
+      <w:pPr>
         <w:rPr>
           <w:rFonts w:ascii="Times New Roman" w:hAnsi="Times New Roman" w:cs="Times New Roman"/>
           <w:sz w:val="36"/>
@@ -3239,6 +4013,7 @@
         <w:rPr>
           <w:rFonts w:ascii="Times New Roman" w:hAnsi="Times New Roman" w:cs="Times New Roman"/>
         </w:rPr>
+        <w:lastRenderedPageBreak/>
         <w:t xml:space="preserve"> 1) Basis for protection against direct and indirect discrimination, harassment and harm in public, office, work, education, </w:t>
       </w:r>
       <w:r>
@@ -3277,7 +4052,6 @@
         <w:rPr>
           <w:rFonts w:ascii="Times New Roman" w:hAnsi="Times New Roman" w:cs="Times New Roman"/>
         </w:rPr>
-        <w:lastRenderedPageBreak/>
         <w:t>4) More obvious protection for nursing mothers.</w:t>
       </w:r>
     </w:p>
@@ -3479,6 +4253,7 @@
         <w:rPr>
           <w:rFonts w:ascii="Times New Roman" w:hAnsi="Times New Roman" w:cs="Times New Roman"/>
         </w:rPr>
+        <w:lastRenderedPageBreak/>
         <w:t>1)  Data should be used lawfully and transparently.</w:t>
       </w:r>
     </w:p>
@@ -3531,7 +4306,6 @@
         <w:rPr>
           <w:rFonts w:ascii="Times New Roman" w:hAnsi="Times New Roman" w:cs="Times New Roman"/>
         </w:rPr>
-        <w:lastRenderedPageBreak/>
         <w:t>5) Unnecessary data storage should be limited.</w:t>
       </w:r>
     </w:p>
@@ -3740,6 +4514,7 @@
         <w:rPr>
           <w:rFonts w:ascii="Times New Roman" w:hAnsi="Times New Roman" w:cs="Times New Roman"/>
         </w:rPr>
+        <w:lastRenderedPageBreak/>
         <w:t xml:space="preserve"> 2) Raise restrictions that prohibit schools from notifying students written birth without notice. </w:t>
       </w:r>
     </w:p>
@@ -3779,7 +4554,6 @@
         <w:rPr>
           <w:rFonts w:ascii="Times New Roman" w:hAnsi="Times New Roman" w:cs="Times New Roman"/>
         </w:rPr>
-        <w:lastRenderedPageBreak/>
         <w:t xml:space="preserve"> 5) New school process reform and academy establishment Priority free schools.  </w:t>
       </w:r>
     </w:p>
@@ -4114,7 +4888,6 @@
           <w:sz w:val="24"/>
           <w:lang w:val="en-GB"/>
         </w:rPr>
-        <w:lastRenderedPageBreak/>
         <w:t>With just a few clicks, users may locate and retrieve student information.</w:t>
       </w:r>
     </w:p>
@@ -4960,6 +5733,7 @@
                 <w:rFonts w:ascii="Times New Roman" w:hAnsi="Times New Roman" w:cs="Times New Roman"/>
                 <w:lang w:val="en-GB"/>
               </w:rPr>
+              <w:lastRenderedPageBreak/>
               <w:t>Candidate Class</w:t>
             </w:r>
           </w:p>
@@ -5060,7 +5834,6 @@
                 <w:rFonts w:ascii="Times New Roman" w:hAnsi="Times New Roman" w:cs="Times New Roman"/>
                 <w:lang w:val="en-GB"/>
               </w:rPr>
-              <w:lastRenderedPageBreak/>
               <w:t>Staff</w:t>
             </w:r>
           </w:p>
@@ -5629,6 +6402,7 @@
                 <w:rFonts w:ascii="Times New Roman" w:hAnsi="Times New Roman" w:cs="Times New Roman"/>
                 <w:lang w:val="en-GB"/>
               </w:rPr>
+              <w:lastRenderedPageBreak/>
               <w:t>Event</w:t>
             </w:r>
           </w:p>
@@ -5785,7 +6559,6 @@
                 <w:rFonts w:ascii="Times New Roman" w:hAnsi="Times New Roman" w:cs="Times New Roman"/>
                 <w:lang w:val="en-GB"/>
               </w:rPr>
-              <w:lastRenderedPageBreak/>
               <w:t>Log out of the system</w:t>
             </w:r>
           </w:p>
@@ -6740,6 +7513,7 @@
                 <w:rFonts w:ascii="Times New Roman" w:hAnsi="Times New Roman" w:cs="Times New Roman"/>
                 <w:lang w:val="en-GB"/>
               </w:rPr>
+              <w:lastRenderedPageBreak/>
               <w:t>Assign staff</w:t>
             </w:r>
           </w:p>
@@ -6897,7 +7671,6 @@
                 <w:rFonts w:ascii="Times New Roman" w:hAnsi="Times New Roman" w:cs="Times New Roman"/>
                 <w:lang w:val="en-GB"/>
               </w:rPr>
-              <w:lastRenderedPageBreak/>
               <w:t>Course Name</w:t>
             </w:r>
           </w:p>
@@ -6938,7 +7711,6 @@
                 <w:rFonts w:ascii="Times New Roman" w:hAnsi="Times New Roman" w:cs="Times New Roman"/>
                 <w:lang w:val="en-GB"/>
               </w:rPr>
-              <w:lastRenderedPageBreak/>
               <w:t>Update/Amend course</w:t>
             </w:r>
           </w:p>
@@ -8220,6 +8992,7 @@
                 <w:rFonts w:ascii="Times New Roman" w:hAnsi="Times New Roman" w:cs="Times New Roman"/>
                 <w:lang w:val="en-GB"/>
               </w:rPr>
+              <w:lastRenderedPageBreak/>
               <w:t>Student Id</w:t>
             </w:r>
           </w:p>
@@ -8323,7 +9096,6 @@
                 <w:rFonts w:ascii="Times New Roman" w:hAnsi="Times New Roman" w:cs="Times New Roman"/>
                 <w:lang w:val="en-GB"/>
               </w:rPr>
-              <w:lastRenderedPageBreak/>
               <w:t>Student Id</w:t>
             </w:r>
           </w:p>
@@ -8382,7 +9154,6 @@
                 <w:rFonts w:ascii="Times New Roman" w:hAnsi="Times New Roman" w:cs="Times New Roman"/>
                 <w:lang w:val="en-GB"/>
               </w:rPr>
-              <w:lastRenderedPageBreak/>
               <w:t>Update/Amend attendance</w:t>
             </w:r>
           </w:p>
@@ -9629,6 +10400,7 @@
                 <w:rFonts w:ascii="Times New Roman" w:hAnsi="Times New Roman" w:cs="Times New Roman"/>
                 <w:lang w:val="en-GB"/>
               </w:rPr>
+              <w:lastRenderedPageBreak/>
               <w:t>Print report</w:t>
             </w:r>
           </w:p>
@@ -9775,7 +10547,6 @@
                 <w:rFonts w:ascii="Times New Roman" w:hAnsi="Times New Roman" w:cs="Times New Roman"/>
                 <w:lang w:val="en-GB"/>
               </w:rPr>
-              <w:lastRenderedPageBreak/>
               <w:t>Message</w:t>
             </w:r>
           </w:p>
@@ -9834,7 +10605,6 @@
                 <w:rFonts w:ascii="Times New Roman" w:hAnsi="Times New Roman" w:cs="Times New Roman"/>
                 <w:lang w:val="en-GB"/>
               </w:rPr>
-              <w:lastRenderedPageBreak/>
               <w:t>Update/Amend diary</w:t>
             </w:r>
           </w:p>
@@ -10776,6 +11546,7 @@
                 <w:rFonts w:ascii="Times New Roman" w:hAnsi="Times New Roman" w:cs="Times New Roman"/>
                 <w:lang w:val="en-GB"/>
               </w:rPr>
+              <w:lastRenderedPageBreak/>
               <w:t>TYPE OF OBJECT</w:t>
             </w:r>
           </w:p>
@@ -11854,6 +12625,7 @@
                 <w:rFonts w:ascii="Times New Roman" w:hAnsi="Times New Roman" w:cs="Times New Roman"/>
                 <w:lang w:val="en-GB"/>
               </w:rPr>
+              <w:lastRenderedPageBreak/>
               <w:t>CLASS</w:t>
             </w:r>
           </w:p>
@@ -12981,6 +13753,7 @@
                 <w:rFonts w:ascii="Times New Roman" w:hAnsi="Times New Roman" w:cs="Times New Roman"/>
                 <w:lang w:val="en-GB"/>
               </w:rPr>
+              <w:lastRenderedPageBreak/>
               <w:t>TYPE OF OBJECT</w:t>
             </w:r>
           </w:p>
@@ -14054,6 +14827,7 @@
                 <w:rFonts w:ascii="Times New Roman" w:hAnsi="Times New Roman" w:cs="Times New Roman"/>
                 <w:lang w:val="en-GB"/>
               </w:rPr>
+              <w:lastRenderedPageBreak/>
               <w:t>TYPE OF OBJECT</w:t>
             </w:r>
           </w:p>
@@ -15102,6 +15876,7 @@
                 <w:rFonts w:ascii="Times New Roman" w:hAnsi="Times New Roman" w:cs="Times New Roman"/>
                 <w:lang w:val="en-GB"/>
               </w:rPr>
+              <w:lastRenderedPageBreak/>
               <w:t>TYPE OF OBJECT</w:t>
             </w:r>
           </w:p>
@@ -16081,7 +16856,6 @@
         <w:rPr>
           <w:rFonts w:ascii="Times New Roman" w:hAnsi="Times New Roman" w:cs="Times New Roman"/>
           <w:noProof/>
-          <w:lang w:val="en-GB" w:eastAsia="en-GB"/>
         </w:rPr>
         <w:lastRenderedPageBreak/>
         <w:drawing>
@@ -26675,7 +27449,6 @@
         <w:rPr>
           <w:rFonts w:ascii="Times New Roman" w:hAnsi="Times New Roman" w:cs="Times New Roman"/>
           <w:noProof/>
-          <w:lang w:val="en-GB" w:eastAsia="en-GB"/>
         </w:rPr>
         <w:lastRenderedPageBreak/>
         <w:drawing>
@@ -27431,7 +28204,6 @@
         <w:rPr>
           <w:rFonts w:ascii="Times New Roman" w:hAnsi="Times New Roman" w:cs="Times New Roman"/>
           <w:noProof/>
-          <w:lang w:val="en-GB" w:eastAsia="en-GB"/>
         </w:rPr>
         <w:drawing>
           <wp:inline distT="0" distB="0" distL="0" distR="0" wp14:anchorId="7F8AFC96" wp14:editId="12090832">
@@ -27613,7 +28385,6 @@
         <w:rPr>
           <w:rFonts w:ascii="Times New Roman" w:hAnsi="Times New Roman" w:cs="Times New Roman"/>
           <w:noProof/>
-          <w:lang w:val="en-GB" w:eastAsia="en-GB"/>
         </w:rPr>
         <w:lastRenderedPageBreak/>
         <w:drawing>
@@ -35239,8 +36010,6 @@
           <w:lang w:val="en-GB"/>
         </w:rPr>
       </w:pPr>
-      <w:bookmarkStart w:id="0" w:name="_GoBack"/>
-      <w:bookmarkEnd w:id="0"/>
     </w:p>
     <w:p>
       <w:pPr>
@@ -35573,7 +36342,6 @@
               <w:rPr>
                 <w:rFonts w:ascii="Times New Roman" w:hAnsi="Times New Roman" w:cs="Times New Roman"/>
                 <w:noProof/>
-                <w:lang w:val="en-GB" w:eastAsia="en-GB"/>
               </w:rPr>
               <w:drawing>
                 <wp:inline distT="0" distB="0" distL="0" distR="0" wp14:anchorId="4D64DF29" wp14:editId="31D1FBF7">
@@ -35717,7 +36485,6 @@
             <w:r>
               <w:rPr>
                 <w:noProof/>
-                <w:lang w:val="en-GB" w:eastAsia="en-GB"/>
               </w:rPr>
               <w:lastRenderedPageBreak/>
               <w:drawing>
@@ -35847,7 +36614,6 @@
             <w:r>
               <w:rPr>
                 <w:noProof/>
-                <w:lang w:val="en-GB" w:eastAsia="en-GB"/>
               </w:rPr>
               <w:drawing>
                 <wp:inline distT="0" distB="0" distL="0" distR="0" wp14:anchorId="20A204A9" wp14:editId="029995C6">
@@ -35969,7 +36735,6 @@
             <w:r>
               <w:rPr>
                 <w:noProof/>
-                <w:lang w:val="en-GB" w:eastAsia="en-GB"/>
               </w:rPr>
               <w:lastRenderedPageBreak/>
               <w:drawing>
@@ -36105,7 +36870,6 @@
             <w:r>
               <w:rPr>
                 <w:noProof/>
-                <w:lang w:val="en-GB" w:eastAsia="en-GB"/>
               </w:rPr>
               <w:drawing>
                 <wp:inline distT="0" distB="0" distL="0" distR="0" wp14:anchorId="24FC69C1" wp14:editId="0271D587">
@@ -36234,7 +36998,6 @@
             <w:r>
               <w:rPr>
                 <w:noProof/>
-                <w:lang w:val="en-GB" w:eastAsia="en-GB"/>
               </w:rPr>
               <w:lastRenderedPageBreak/>
               <w:drawing>
@@ -36373,7 +37136,6 @@
             <w:r>
               <w:rPr>
                 <w:noProof/>
-                <w:lang w:val="en-GB" w:eastAsia="en-GB"/>
               </w:rPr>
               <w:drawing>
                 <wp:inline distT="0" distB="0" distL="0" distR="0" wp14:anchorId="49CFEF61" wp14:editId="491F28AA">
@@ -36505,7 +37267,6 @@
             <w:r>
               <w:rPr>
                 <w:noProof/>
-                <w:lang w:val="en-GB" w:eastAsia="en-GB"/>
               </w:rPr>
               <w:lastRenderedPageBreak/>
               <w:drawing>
@@ -36641,7 +37402,6 @@
             <w:r>
               <w:rPr>
                 <w:noProof/>
-                <w:lang w:val="en-GB" w:eastAsia="en-GB"/>
               </w:rPr>
               <w:drawing>
                 <wp:inline distT="0" distB="0" distL="0" distR="0" wp14:anchorId="5A28D5B2" wp14:editId="6B9AEA0C">
@@ -36773,7 +37533,6 @@
             <w:r>
               <w:rPr>
                 <w:noProof/>
-                <w:lang w:val="en-GB" w:eastAsia="en-GB"/>
               </w:rPr>
               <w:lastRenderedPageBreak/>
               <w:drawing>
@@ -36912,7 +37671,6 @@
             <w:r>
               <w:rPr>
                 <w:noProof/>
-                <w:lang w:val="en-GB" w:eastAsia="en-GB"/>
               </w:rPr>
               <w:drawing>
                 <wp:inline distT="0" distB="0" distL="0" distR="0" wp14:anchorId="40863004" wp14:editId="76ECD08F">
@@ -37044,7 +37802,6 @@
             <w:r>
               <w:rPr>
                 <w:noProof/>
-                <w:lang w:val="en-GB" w:eastAsia="en-GB"/>
               </w:rPr>
               <w:lastRenderedPageBreak/>
               <w:drawing>
@@ -37191,7 +37948,6 @@
             <w:r>
               <w:rPr>
                 <w:noProof/>
-                <w:lang w:val="en-GB" w:eastAsia="en-GB"/>
               </w:rPr>
               <w:drawing>
                 <wp:inline distT="0" distB="0" distL="0" distR="0" wp14:anchorId="5CAAF172" wp14:editId="24FD99A0">
@@ -37323,7 +38079,6 @@
             <w:r>
               <w:rPr>
                 <w:noProof/>
-                <w:lang w:val="en-GB" w:eastAsia="en-GB"/>
               </w:rPr>
               <w:lastRenderedPageBreak/>
               <w:drawing>
@@ -37462,7 +38217,6 @@
             <w:r>
               <w:rPr>
                 <w:noProof/>
-                <w:lang w:val="en-GB" w:eastAsia="en-GB"/>
               </w:rPr>
               <w:drawing>
                 <wp:inline distT="0" distB="0" distL="0" distR="0" wp14:anchorId="1AA1405B" wp14:editId="372EAF69">
@@ -37594,7 +38348,6 @@
             <w:r>
               <w:rPr>
                 <w:noProof/>
-                <w:lang w:val="en-GB" w:eastAsia="en-GB"/>
               </w:rPr>
               <w:lastRenderedPageBreak/>
               <w:drawing>
@@ -37733,7 +38486,6 @@
             <w:r>
               <w:rPr>
                 <w:noProof/>
-                <w:lang w:val="en-GB" w:eastAsia="en-GB"/>
               </w:rPr>
               <w:drawing>
                 <wp:inline distT="0" distB="0" distL="0" distR="0" wp14:anchorId="15943799" wp14:editId="7225A20D">
@@ -37865,7 +38617,6 @@
             <w:r>
               <w:rPr>
                 <w:noProof/>
-                <w:lang w:val="en-GB" w:eastAsia="en-GB"/>
               </w:rPr>
               <w:lastRenderedPageBreak/>
               <w:drawing>
@@ -38004,7 +38755,6 @@
             <w:r>
               <w:rPr>
                 <w:noProof/>
-                <w:lang w:val="en-GB" w:eastAsia="en-GB"/>
               </w:rPr>
               <w:drawing>
                 <wp:inline distT="0" distB="0" distL="0" distR="0" wp14:anchorId="4F10CFDB" wp14:editId="5302E13E">
@@ -38133,7 +38883,6 @@
             <w:r>
               <w:rPr>
                 <w:noProof/>
-                <w:lang w:val="en-GB" w:eastAsia="en-GB"/>
               </w:rPr>
               <w:lastRenderedPageBreak/>
               <w:drawing>
@@ -38272,7 +39021,6 @@
             <w:r>
               <w:rPr>
                 <w:noProof/>
-                <w:lang w:val="en-GB" w:eastAsia="en-GB"/>
               </w:rPr>
               <w:drawing>
                 <wp:inline distT="0" distB="0" distL="0" distR="0" wp14:anchorId="46612B4C" wp14:editId="18C6E225">
@@ -38404,7 +39152,6 @@
             <w:r>
               <w:rPr>
                 <w:noProof/>
-                <w:lang w:val="en-GB" w:eastAsia="en-GB"/>
               </w:rPr>
               <w:lastRenderedPageBreak/>
               <w:drawing>
@@ -38543,7 +39290,6 @@
             <w:r>
               <w:rPr>
                 <w:noProof/>
-                <w:lang w:val="en-GB" w:eastAsia="en-GB"/>
               </w:rPr>
               <w:drawing>
                 <wp:inline distT="0" distB="0" distL="0" distR="0" wp14:anchorId="3FBA3142" wp14:editId="65007DA0">
@@ -38675,7 +39421,6 @@
             <w:r>
               <w:rPr>
                 <w:noProof/>
-                <w:lang w:val="en-GB" w:eastAsia="en-GB"/>
               </w:rPr>
               <w:lastRenderedPageBreak/>
               <w:drawing>
@@ -38814,7 +39559,6 @@
             <w:r>
               <w:rPr>
                 <w:noProof/>
-                <w:lang w:val="en-GB" w:eastAsia="en-GB"/>
               </w:rPr>
               <w:drawing>
                 <wp:inline distT="0" distB="0" distL="0" distR="0" wp14:anchorId="2D6F15FF" wp14:editId="19ABA963">
@@ -38946,7 +39690,6 @@
             <w:r>
               <w:rPr>
                 <w:noProof/>
-                <w:lang w:val="en-GB" w:eastAsia="en-GB"/>
               </w:rPr>
               <w:lastRenderedPageBreak/>
               <w:drawing>
@@ -39085,7 +39828,6 @@
             <w:r>
               <w:rPr>
                 <w:noProof/>
-                <w:lang w:val="en-GB" w:eastAsia="en-GB"/>
               </w:rPr>
               <w:drawing>
                 <wp:inline distT="0" distB="0" distL="0" distR="0" wp14:anchorId="148B2D16" wp14:editId="3A4D6D73">
@@ -39217,7 +39959,6 @@
             <w:r>
               <w:rPr>
                 <w:noProof/>
-                <w:lang w:val="en-GB" w:eastAsia="en-GB"/>
               </w:rPr>
               <w:lastRenderedPageBreak/>
               <w:drawing>
@@ -39356,7 +40097,6 @@
             <w:r>
               <w:rPr>
                 <w:noProof/>
-                <w:lang w:val="en-GB" w:eastAsia="en-GB"/>
               </w:rPr>
               <w:drawing>
                 <wp:inline distT="0" distB="0" distL="0" distR="0" wp14:anchorId="0D2D6EB9" wp14:editId="22FD5FFD">
@@ -39488,7 +40228,6 @@
             <w:r>
               <w:rPr>
                 <w:noProof/>
-                <w:lang w:val="en-GB" w:eastAsia="en-GB"/>
               </w:rPr>
               <w:lastRenderedPageBreak/>
               <w:drawing>
@@ -39627,7 +40366,6 @@
             <w:r>
               <w:rPr>
                 <w:noProof/>
-                <w:lang w:val="en-GB" w:eastAsia="en-GB"/>
               </w:rPr>
               <w:drawing>
                 <wp:inline distT="0" distB="0" distL="0" distR="0" wp14:anchorId="0DBA99CC" wp14:editId="4AAADF28">
@@ -39759,7 +40497,6 @@
             <w:r>
               <w:rPr>
                 <w:noProof/>
-                <w:lang w:val="en-GB" w:eastAsia="en-GB"/>
               </w:rPr>
               <w:lastRenderedPageBreak/>
               <w:drawing>
@@ -39898,7 +40635,6 @@
             <w:r>
               <w:rPr>
                 <w:noProof/>
-                <w:lang w:val="en-GB" w:eastAsia="en-GB"/>
               </w:rPr>
               <w:drawing>
                 <wp:inline distT="0" distB="0" distL="0" distR="0" wp14:anchorId="4119CCE6" wp14:editId="15D66EAC">
@@ -40030,7 +40766,6 @@
             <w:r>
               <w:rPr>
                 <w:noProof/>
-                <w:lang w:val="en-GB" w:eastAsia="en-GB"/>
               </w:rPr>
               <w:lastRenderedPageBreak/>
               <w:drawing>
@@ -40169,7 +40904,6 @@
             <w:r>
               <w:rPr>
                 <w:noProof/>
-                <w:lang w:val="en-GB" w:eastAsia="en-GB"/>
               </w:rPr>
               <w:drawing>
                 <wp:inline distT="0" distB="0" distL="0" distR="0" wp14:anchorId="67249A05" wp14:editId="02358E6F">
@@ -40301,7 +41035,6 @@
             <w:r>
               <w:rPr>
                 <w:noProof/>
-                <w:lang w:val="en-GB" w:eastAsia="en-GB"/>
               </w:rPr>
               <w:lastRenderedPageBreak/>
               <w:drawing>
@@ -40440,7 +41173,6 @@
             <w:r>
               <w:rPr>
                 <w:noProof/>
-                <w:lang w:val="en-GB" w:eastAsia="en-GB"/>
               </w:rPr>
               <w:drawing>
                 <wp:inline distT="0" distB="0" distL="0" distR="0" wp14:anchorId="2BD3E463" wp14:editId="7AED83CD">
@@ -40572,7 +41304,6 @@
             <w:r>
               <w:rPr>
                 <w:noProof/>
-                <w:lang w:val="en-GB" w:eastAsia="en-GB"/>
               </w:rPr>
               <w:lastRenderedPageBreak/>
               <w:drawing>
@@ -40711,7 +41442,6 @@
             <w:r>
               <w:rPr>
                 <w:noProof/>
-                <w:lang w:val="en-GB" w:eastAsia="en-GB"/>
               </w:rPr>
               <w:drawing>
                 <wp:inline distT="0" distB="0" distL="0" distR="0" wp14:anchorId="16997E5E" wp14:editId="19919FA9">
@@ -40843,7 +41573,6 @@
             <w:r>
               <w:rPr>
                 <w:noProof/>
-                <w:lang w:val="en-GB" w:eastAsia="en-GB"/>
               </w:rPr>
               <w:lastRenderedPageBreak/>
               <w:drawing>
@@ -40982,7 +41711,6 @@
             <w:r>
               <w:rPr>
                 <w:noProof/>
-                <w:lang w:val="en-GB" w:eastAsia="en-GB"/>
               </w:rPr>
               <w:drawing>
                 <wp:inline distT="0" distB="0" distL="0" distR="0" wp14:anchorId="30E5151F" wp14:editId="5F68104A">
@@ -41556,7 +42284,6 @@
             <w:r>
               <w:rPr>
                 <w:noProof/>
-                <w:lang w:val="en-GB" w:eastAsia="en-GB"/>
               </w:rPr>
               <w:drawing>
                 <wp:inline distT="0" distB="0" distL="0" distR="0" wp14:anchorId="14A2F623" wp14:editId="4AC94A59">
@@ -41687,7 +42414,6 @@
             <w:r>
               <w:rPr>
                 <w:noProof/>
-                <w:lang w:val="en-GB" w:eastAsia="en-GB"/>
               </w:rPr>
               <w:drawing>
                 <wp:inline distT="0" distB="0" distL="0" distR="0" wp14:anchorId="27360390" wp14:editId="5E336CE0">
@@ -41821,7 +42547,6 @@
             <w:r>
               <w:rPr>
                 <w:noProof/>
-                <w:lang w:val="en-GB" w:eastAsia="en-GB"/>
               </w:rPr>
               <w:lastRenderedPageBreak/>
               <w:drawing>
@@ -41955,7 +42680,6 @@
             <w:r>
               <w:rPr>
                 <w:noProof/>
-                <w:lang w:val="en-GB" w:eastAsia="en-GB"/>
               </w:rPr>
               <w:drawing>
                 <wp:inline distT="0" distB="0" distL="0" distR="0" wp14:anchorId="53C4CBBD" wp14:editId="3FC900DB">
@@ -42089,7 +42813,6 @@
             <w:r>
               <w:rPr>
                 <w:noProof/>
-                <w:lang w:val="en-GB" w:eastAsia="en-GB"/>
               </w:rPr>
               <w:lastRenderedPageBreak/>
               <w:drawing>
@@ -42223,7 +42946,6 @@
             <w:r>
               <w:rPr>
                 <w:noProof/>
-                <w:lang w:val="en-GB" w:eastAsia="en-GB"/>
               </w:rPr>
               <w:drawing>
                 <wp:inline distT="0" distB="0" distL="0" distR="0" wp14:anchorId="538B1EE3" wp14:editId="1B2CD65D">
@@ -42357,7 +43079,6 @@
             <w:r>
               <w:rPr>
                 <w:noProof/>
-                <w:lang w:val="en-GB" w:eastAsia="en-GB"/>
               </w:rPr>
               <w:lastRenderedPageBreak/>
               <w:drawing>
@@ -42500,7 +43221,6 @@
             <w:r>
               <w:rPr>
                 <w:noProof/>
-                <w:lang w:val="en-GB" w:eastAsia="en-GB"/>
               </w:rPr>
               <w:drawing>
                 <wp:inline distT="0" distB="0" distL="0" distR="0" wp14:anchorId="668B81FD" wp14:editId="1106B44F">
@@ -42972,7 +43692,7 @@
 
 <file path=word/numbering.xml><?xml version="1.0" encoding="utf-8"?>
 <w:numbering xmlns:wpc="http://schemas.microsoft.com/office/word/2010/wordprocessingCanvas" xmlns:mc="http://schemas.openxmlformats.org/markup-compatibility/2006" xmlns:o="urn:schemas-microsoft-com:office:office" xmlns:r="http://schemas.openxmlformats.org/officeDocument/2006/relationships" xmlns:m="http://schemas.openxmlformats.org/officeDocument/2006/math" xmlns:v="urn:schemas-microsoft-com:vml" xmlns:wp14="http://schemas.microsoft.com/office/word/2010/wordprocessingDrawing" xmlns:wp="http://schemas.openxmlformats.org/drawingml/2006/wordprocessingDrawing" xmlns:w10="urn:schemas-microsoft-com:office:word" xmlns:w="http://schemas.openxmlformats.org/wordprocessingml/2006/main" xmlns:w14="http://schemas.microsoft.com/office/word/2010/wordml" xmlns:w15="http://schemas.microsoft.com/office/word/2012/wordml" xmlns:wpg="http://schemas.microsoft.com/office/word/2010/wordprocessingGroup" xmlns:wpi="http://schemas.microsoft.com/office/word/2010/wordprocessingInk" xmlns:wne="http://schemas.microsoft.com/office/word/2006/wordml" xmlns:wps="http://schemas.microsoft.com/office/word/2010/wordprocessingShape" mc:Ignorable="w14 w15 wp14">
-  <w:abstractNum w:abstractNumId="0" w15:restartNumberingAfterBreak="0">
+  <w:abstractNum w:abstractNumId="0">
     <w:nsid w:val="00E45CD3"/>
     <w:multiLevelType w:val="hybridMultilevel"/>
     <w:tmpl w:val="14EE771A"/>
@@ -43061,7 +43781,7 @@
       </w:pPr>
     </w:lvl>
   </w:abstractNum>
-  <w:abstractNum w:abstractNumId="1" w15:restartNumberingAfterBreak="0">
+  <w:abstractNum w:abstractNumId="1">
     <w:nsid w:val="03A16513"/>
     <w:multiLevelType w:val="multilevel"/>
     <w:tmpl w:val="731EB2FC"/>
@@ -43174,7 +43894,7 @@
       </w:rPr>
     </w:lvl>
   </w:abstractNum>
-  <w:abstractNum w:abstractNumId="2" w15:restartNumberingAfterBreak="0">
+  <w:abstractNum w:abstractNumId="2">
     <w:nsid w:val="03F200AA"/>
     <w:multiLevelType w:val="hybridMultilevel"/>
     <w:tmpl w:val="38101410"/>
@@ -43263,7 +43983,7 @@
       </w:pPr>
     </w:lvl>
   </w:abstractNum>
-  <w:abstractNum w:abstractNumId="3" w15:restartNumberingAfterBreak="0">
+  <w:abstractNum w:abstractNumId="3">
     <w:nsid w:val="055F41EC"/>
     <w:multiLevelType w:val="multilevel"/>
     <w:tmpl w:val="731EB2FC"/>
@@ -43376,7 +44096,7 @@
       </w:rPr>
     </w:lvl>
   </w:abstractNum>
-  <w:abstractNum w:abstractNumId="4" w15:restartNumberingAfterBreak="0">
+  <w:abstractNum w:abstractNumId="4">
     <w:nsid w:val="08FA2216"/>
     <w:multiLevelType w:val="hybridMultilevel"/>
     <w:tmpl w:val="E124A32E"/>
@@ -43489,7 +44209,7 @@
       </w:rPr>
     </w:lvl>
   </w:abstractNum>
-  <w:abstractNum w:abstractNumId="5" w15:restartNumberingAfterBreak="0">
+  <w:abstractNum w:abstractNumId="5">
     <w:nsid w:val="0FBF36DB"/>
     <w:multiLevelType w:val="multilevel"/>
     <w:tmpl w:val="78363F0E"/>
@@ -43610,7 +44330,7 @@
       </w:rPr>
     </w:lvl>
   </w:abstractNum>
-  <w:abstractNum w:abstractNumId="6" w15:restartNumberingAfterBreak="0">
+  <w:abstractNum w:abstractNumId="6">
     <w:nsid w:val="10995F79"/>
     <w:multiLevelType w:val="hybridMultilevel"/>
     <w:tmpl w:val="F3A6AD7A"/>
@@ -43696,7 +44416,7 @@
       </w:pPr>
     </w:lvl>
   </w:abstractNum>
-  <w:abstractNum w:abstractNumId="7" w15:restartNumberingAfterBreak="0">
+  <w:abstractNum w:abstractNumId="7">
     <w:nsid w:val="25574011"/>
     <w:multiLevelType w:val="multilevel"/>
     <w:tmpl w:val="78363F0E"/>
@@ -43817,7 +44537,7 @@
       </w:rPr>
     </w:lvl>
   </w:abstractNum>
-  <w:abstractNum w:abstractNumId="8" w15:restartNumberingAfterBreak="0">
+  <w:abstractNum w:abstractNumId="8">
     <w:nsid w:val="26BD4E84"/>
     <w:multiLevelType w:val="hybridMultilevel"/>
     <w:tmpl w:val="CE7E2E62"/>
@@ -43903,7 +44623,7 @@
       </w:pPr>
     </w:lvl>
   </w:abstractNum>
-  <w:abstractNum w:abstractNumId="9" w15:restartNumberingAfterBreak="0">
+  <w:abstractNum w:abstractNumId="9">
     <w:nsid w:val="28242D6E"/>
     <w:multiLevelType w:val="hybridMultilevel"/>
     <w:tmpl w:val="1D2680E6"/>
@@ -43989,7 +44709,7 @@
       </w:pPr>
     </w:lvl>
   </w:abstractNum>
-  <w:abstractNum w:abstractNumId="10" w15:restartNumberingAfterBreak="0">
+  <w:abstractNum w:abstractNumId="10">
     <w:nsid w:val="2E900F1F"/>
     <w:multiLevelType w:val="hybridMultilevel"/>
     <w:tmpl w:val="8C3C3FFC"/>
@@ -44075,7 +44795,7 @@
       </w:pPr>
     </w:lvl>
   </w:abstractNum>
-  <w:abstractNum w:abstractNumId="11" w15:restartNumberingAfterBreak="0">
+  <w:abstractNum w:abstractNumId="11">
     <w:nsid w:val="32C272FA"/>
     <w:multiLevelType w:val="hybridMultilevel"/>
     <w:tmpl w:val="4A003086"/>
@@ -44161,7 +44881,7 @@
       </w:pPr>
     </w:lvl>
   </w:abstractNum>
-  <w:abstractNum w:abstractNumId="12" w15:restartNumberingAfterBreak="0">
+  <w:abstractNum w:abstractNumId="12">
     <w:nsid w:val="3ED93D60"/>
     <w:multiLevelType w:val="multilevel"/>
     <w:tmpl w:val="78363F0E"/>
@@ -44282,190 +45002,12 @@
       </w:rPr>
     </w:lvl>
   </w:abstractNum>
-  <w:abstractNum w:abstractNumId="13" w15:restartNumberingAfterBreak="0">
+  <w:abstractNum w:abstractNumId="13">
     <w:nsid w:val="3F027696"/>
-    <w:multiLevelType w:val="hybridMultilevel"/>
-    <w:tmpl w:val="1F02EC4E"/>
-    <w:lvl w:ilvl="0" w:tplc="0809000F">
+    <w:multiLevelType w:val="multilevel"/>
+    <w:tmpl w:val="4E0487AC"/>
+    <w:lvl w:ilvl="0">
       <w:start w:val="2"/>
-      <w:numFmt w:val="decimal"/>
-      <w:lvlText w:val="%1."/>
-      <w:lvlJc w:val="left"/>
-      <w:pPr>
-        <w:ind w:left="720" w:hanging="360"/>
-      </w:pPr>
-      <w:rPr>
-        <w:rFonts w:hint="default"/>
-      </w:rPr>
-    </w:lvl>
-    <w:lvl w:ilvl="1" w:tplc="08090019" w:tentative="1">
-      <w:start w:val="1"/>
-      <w:numFmt w:val="lowerLetter"/>
-      <w:lvlText w:val="%2."/>
-      <w:lvlJc w:val="left"/>
-      <w:pPr>
-        <w:ind w:left="1440" w:hanging="360"/>
-      </w:pPr>
-    </w:lvl>
-    <w:lvl w:ilvl="2" w:tplc="0809001B" w:tentative="1">
-      <w:start w:val="1"/>
-      <w:numFmt w:val="lowerRoman"/>
-      <w:lvlText w:val="%3."/>
-      <w:lvlJc w:val="right"/>
-      <w:pPr>
-        <w:ind w:left="2160" w:hanging="180"/>
-      </w:pPr>
-    </w:lvl>
-    <w:lvl w:ilvl="3" w:tplc="0809000F" w:tentative="1">
-      <w:start w:val="1"/>
-      <w:numFmt w:val="decimal"/>
-      <w:lvlText w:val="%4."/>
-      <w:lvlJc w:val="left"/>
-      <w:pPr>
-        <w:ind w:left="2880" w:hanging="360"/>
-      </w:pPr>
-    </w:lvl>
-    <w:lvl w:ilvl="4" w:tplc="08090019" w:tentative="1">
-      <w:start w:val="1"/>
-      <w:numFmt w:val="lowerLetter"/>
-      <w:lvlText w:val="%5."/>
-      <w:lvlJc w:val="left"/>
-      <w:pPr>
-        <w:ind w:left="3600" w:hanging="360"/>
-      </w:pPr>
-    </w:lvl>
-    <w:lvl w:ilvl="5" w:tplc="0809001B" w:tentative="1">
-      <w:start w:val="1"/>
-      <w:numFmt w:val="lowerRoman"/>
-      <w:lvlText w:val="%6."/>
-      <w:lvlJc w:val="right"/>
-      <w:pPr>
-        <w:ind w:left="4320" w:hanging="180"/>
-      </w:pPr>
-    </w:lvl>
-    <w:lvl w:ilvl="6" w:tplc="0809000F" w:tentative="1">
-      <w:start w:val="1"/>
-      <w:numFmt w:val="decimal"/>
-      <w:lvlText w:val="%7."/>
-      <w:lvlJc w:val="left"/>
-      <w:pPr>
-        <w:ind w:left="5040" w:hanging="360"/>
-      </w:pPr>
-    </w:lvl>
-    <w:lvl w:ilvl="7" w:tplc="08090019" w:tentative="1">
-      <w:start w:val="1"/>
-      <w:numFmt w:val="lowerLetter"/>
-      <w:lvlText w:val="%8."/>
-      <w:lvlJc w:val="left"/>
-      <w:pPr>
-        <w:ind w:left="5760" w:hanging="360"/>
-      </w:pPr>
-    </w:lvl>
-    <w:lvl w:ilvl="8" w:tplc="0809001B" w:tentative="1">
-      <w:start w:val="1"/>
-      <w:numFmt w:val="lowerRoman"/>
-      <w:lvlText w:val="%9."/>
-      <w:lvlJc w:val="right"/>
-      <w:pPr>
-        <w:ind w:left="6480" w:hanging="180"/>
-      </w:pPr>
-    </w:lvl>
-  </w:abstractNum>
-  <w:abstractNum w:abstractNumId="14" w15:restartNumberingAfterBreak="0">
-    <w:nsid w:val="421D2027"/>
-    <w:multiLevelType w:val="hybridMultilevel"/>
-    <w:tmpl w:val="15F222A4"/>
-    <w:lvl w:ilvl="0" w:tplc="0809000F">
-      <w:start w:val="1"/>
-      <w:numFmt w:val="decimal"/>
-      <w:lvlText w:val="%1."/>
-      <w:lvlJc w:val="left"/>
-      <w:pPr>
-        <w:ind w:left="720" w:hanging="360"/>
-      </w:pPr>
-      <w:rPr>
-        <w:rFonts w:hint="default"/>
-      </w:rPr>
-    </w:lvl>
-    <w:lvl w:ilvl="1" w:tplc="08090019" w:tentative="1">
-      <w:start w:val="1"/>
-      <w:numFmt w:val="lowerLetter"/>
-      <w:lvlText w:val="%2."/>
-      <w:lvlJc w:val="left"/>
-      <w:pPr>
-        <w:ind w:left="1440" w:hanging="360"/>
-      </w:pPr>
-    </w:lvl>
-    <w:lvl w:ilvl="2" w:tplc="0809001B" w:tentative="1">
-      <w:start w:val="1"/>
-      <w:numFmt w:val="lowerRoman"/>
-      <w:lvlText w:val="%3."/>
-      <w:lvlJc w:val="right"/>
-      <w:pPr>
-        <w:ind w:left="2160" w:hanging="180"/>
-      </w:pPr>
-    </w:lvl>
-    <w:lvl w:ilvl="3" w:tplc="0809000F" w:tentative="1">
-      <w:start w:val="1"/>
-      <w:numFmt w:val="decimal"/>
-      <w:lvlText w:val="%4."/>
-      <w:lvlJc w:val="left"/>
-      <w:pPr>
-        <w:ind w:left="2880" w:hanging="360"/>
-      </w:pPr>
-    </w:lvl>
-    <w:lvl w:ilvl="4" w:tplc="08090019" w:tentative="1">
-      <w:start w:val="1"/>
-      <w:numFmt w:val="lowerLetter"/>
-      <w:lvlText w:val="%5."/>
-      <w:lvlJc w:val="left"/>
-      <w:pPr>
-        <w:ind w:left="3600" w:hanging="360"/>
-      </w:pPr>
-    </w:lvl>
-    <w:lvl w:ilvl="5" w:tplc="0809001B" w:tentative="1">
-      <w:start w:val="1"/>
-      <w:numFmt w:val="lowerRoman"/>
-      <w:lvlText w:val="%6."/>
-      <w:lvlJc w:val="right"/>
-      <w:pPr>
-        <w:ind w:left="4320" w:hanging="180"/>
-      </w:pPr>
-    </w:lvl>
-    <w:lvl w:ilvl="6" w:tplc="0809000F" w:tentative="1">
-      <w:start w:val="1"/>
-      <w:numFmt w:val="decimal"/>
-      <w:lvlText w:val="%7."/>
-      <w:lvlJc w:val="left"/>
-      <w:pPr>
-        <w:ind w:left="5040" w:hanging="360"/>
-      </w:pPr>
-    </w:lvl>
-    <w:lvl w:ilvl="7" w:tplc="08090019" w:tentative="1">
-      <w:start w:val="1"/>
-      <w:numFmt w:val="lowerLetter"/>
-      <w:lvlText w:val="%8."/>
-      <w:lvlJc w:val="left"/>
-      <w:pPr>
-        <w:ind w:left="5760" w:hanging="360"/>
-      </w:pPr>
-    </w:lvl>
-    <w:lvl w:ilvl="8" w:tplc="0809001B" w:tentative="1">
-      <w:start w:val="1"/>
-      <w:numFmt w:val="lowerRoman"/>
-      <w:lvlText w:val="%9."/>
-      <w:lvlJc w:val="right"/>
-      <w:pPr>
-        <w:ind w:left="6480" w:hanging="180"/>
-      </w:pPr>
-    </w:lvl>
-  </w:abstractNum>
-  <w:abstractNum w:abstractNumId="15" w15:restartNumberingAfterBreak="0">
-    <w:nsid w:val="48651472"/>
-    <w:multiLevelType w:val="multilevel"/>
-    <w:tmpl w:val="78363F0E"/>
-    <w:lvl w:ilvl="0">
-      <w:start w:val="3"/>
       <w:numFmt w:val="decimal"/>
       <w:lvlText w:val="%1."/>
       <w:lvlJc w:val="left"/>
@@ -44483,6 +45025,216 @@
       <w:lvlText w:val="%1.%2"/>
       <w:lvlJc w:val="left"/>
       <w:pPr>
+        <w:ind w:left="1460" w:hanging="1100"/>
+      </w:pPr>
+      <w:rPr>
+        <w:rFonts w:hint="default"/>
+      </w:rPr>
+    </w:lvl>
+    <w:lvl w:ilvl="2">
+      <w:start w:val="3"/>
+      <w:numFmt w:val="decimal"/>
+      <w:isLgl/>
+      <w:lvlText w:val="%1.%2.%3"/>
+      <w:lvlJc w:val="left"/>
+      <w:pPr>
+        <w:ind w:left="1460" w:hanging="1100"/>
+      </w:pPr>
+      <w:rPr>
+        <w:rFonts w:hint="default"/>
+      </w:rPr>
+    </w:lvl>
+    <w:lvl w:ilvl="3">
+      <w:start w:val="3"/>
+      <w:numFmt w:val="decimal"/>
+      <w:isLgl/>
+      <w:lvlText w:val="%1.%2.%3.%4"/>
+      <w:lvlJc w:val="left"/>
+      <w:pPr>
+        <w:ind w:left="1460" w:hanging="1100"/>
+      </w:pPr>
+      <w:rPr>
+        <w:rFonts w:hint="default"/>
+      </w:rPr>
+    </w:lvl>
+    <w:lvl w:ilvl="4">
+      <w:start w:val="2"/>
+      <w:numFmt w:val="decimal"/>
+      <w:isLgl/>
+      <w:lvlText w:val="%1.%2.%3.%4.%5"/>
+      <w:lvlJc w:val="left"/>
+      <w:pPr>
+        <w:ind w:left="1460" w:hanging="1100"/>
+      </w:pPr>
+      <w:rPr>
+        <w:rFonts w:hint="default"/>
+      </w:rPr>
+    </w:lvl>
+    <w:lvl w:ilvl="5">
+      <w:start w:val="1"/>
+      <w:numFmt w:val="decimal"/>
+      <w:isLgl/>
+      <w:lvlText w:val="%1.%2.%3.%4.%5.%6"/>
+      <w:lvlJc w:val="left"/>
+      <w:pPr>
+        <w:ind w:left="1460" w:hanging="1100"/>
+      </w:pPr>
+      <w:rPr>
+        <w:rFonts w:hint="default"/>
+      </w:rPr>
+    </w:lvl>
+    <w:lvl w:ilvl="6">
+      <w:start w:val="1"/>
+      <w:numFmt w:val="decimal"/>
+      <w:isLgl/>
+      <w:lvlText w:val="%1.%2.%3.%4.%5.%6.%7"/>
+      <w:lvlJc w:val="left"/>
+      <w:pPr>
+        <w:ind w:left="1800" w:hanging="1440"/>
+      </w:pPr>
+      <w:rPr>
+        <w:rFonts w:hint="default"/>
+      </w:rPr>
+    </w:lvl>
+    <w:lvl w:ilvl="7">
+      <w:start w:val="1"/>
+      <w:numFmt w:val="decimal"/>
+      <w:isLgl/>
+      <w:lvlText w:val="%1.%2.%3.%4.%5.%6.%7.%8"/>
+      <w:lvlJc w:val="left"/>
+      <w:pPr>
+        <w:ind w:left="1800" w:hanging="1440"/>
+      </w:pPr>
+      <w:rPr>
+        <w:rFonts w:hint="default"/>
+      </w:rPr>
+    </w:lvl>
+    <w:lvl w:ilvl="8">
+      <w:start w:val="1"/>
+      <w:numFmt w:val="decimal"/>
+      <w:isLgl/>
+      <w:lvlText w:val="%1.%2.%3.%4.%5.%6.%7.%8.%9"/>
+      <w:lvlJc w:val="left"/>
+      <w:pPr>
+        <w:ind w:left="1800" w:hanging="1440"/>
+      </w:pPr>
+      <w:rPr>
+        <w:rFonts w:hint="default"/>
+      </w:rPr>
+    </w:lvl>
+  </w:abstractNum>
+  <w:abstractNum w:abstractNumId="14">
+    <w:nsid w:val="421D2027"/>
+    <w:multiLevelType w:val="hybridMultilevel"/>
+    <w:tmpl w:val="15F222A4"/>
+    <w:lvl w:ilvl="0" w:tplc="0809000F">
+      <w:start w:val="1"/>
+      <w:numFmt w:val="decimal"/>
+      <w:lvlText w:val="%1."/>
+      <w:lvlJc w:val="left"/>
+      <w:pPr>
+        <w:ind w:left="720" w:hanging="360"/>
+      </w:pPr>
+      <w:rPr>
+        <w:rFonts w:hint="default"/>
+      </w:rPr>
+    </w:lvl>
+    <w:lvl w:ilvl="1" w:tplc="08090019" w:tentative="1">
+      <w:start w:val="1"/>
+      <w:numFmt w:val="lowerLetter"/>
+      <w:lvlText w:val="%2."/>
+      <w:lvlJc w:val="left"/>
+      <w:pPr>
+        <w:ind w:left="1440" w:hanging="360"/>
+      </w:pPr>
+    </w:lvl>
+    <w:lvl w:ilvl="2" w:tplc="0809001B" w:tentative="1">
+      <w:start w:val="1"/>
+      <w:numFmt w:val="lowerRoman"/>
+      <w:lvlText w:val="%3."/>
+      <w:lvlJc w:val="right"/>
+      <w:pPr>
+        <w:ind w:left="2160" w:hanging="180"/>
+      </w:pPr>
+    </w:lvl>
+    <w:lvl w:ilvl="3" w:tplc="0809000F" w:tentative="1">
+      <w:start w:val="1"/>
+      <w:numFmt w:val="decimal"/>
+      <w:lvlText w:val="%4."/>
+      <w:lvlJc w:val="left"/>
+      <w:pPr>
+        <w:ind w:left="2880" w:hanging="360"/>
+      </w:pPr>
+    </w:lvl>
+    <w:lvl w:ilvl="4" w:tplc="08090019" w:tentative="1">
+      <w:start w:val="1"/>
+      <w:numFmt w:val="lowerLetter"/>
+      <w:lvlText w:val="%5."/>
+      <w:lvlJc w:val="left"/>
+      <w:pPr>
+        <w:ind w:left="3600" w:hanging="360"/>
+      </w:pPr>
+    </w:lvl>
+    <w:lvl w:ilvl="5" w:tplc="0809001B" w:tentative="1">
+      <w:start w:val="1"/>
+      <w:numFmt w:val="lowerRoman"/>
+      <w:lvlText w:val="%6."/>
+      <w:lvlJc w:val="right"/>
+      <w:pPr>
+        <w:ind w:left="4320" w:hanging="180"/>
+      </w:pPr>
+    </w:lvl>
+    <w:lvl w:ilvl="6" w:tplc="0809000F" w:tentative="1">
+      <w:start w:val="1"/>
+      <w:numFmt w:val="decimal"/>
+      <w:lvlText w:val="%7."/>
+      <w:lvlJc w:val="left"/>
+      <w:pPr>
+        <w:ind w:left="5040" w:hanging="360"/>
+      </w:pPr>
+    </w:lvl>
+    <w:lvl w:ilvl="7" w:tplc="08090019" w:tentative="1">
+      <w:start w:val="1"/>
+      <w:numFmt w:val="lowerLetter"/>
+      <w:lvlText w:val="%8."/>
+      <w:lvlJc w:val="left"/>
+      <w:pPr>
+        <w:ind w:left="5760" w:hanging="360"/>
+      </w:pPr>
+    </w:lvl>
+    <w:lvl w:ilvl="8" w:tplc="0809001B" w:tentative="1">
+      <w:start w:val="1"/>
+      <w:numFmt w:val="lowerRoman"/>
+      <w:lvlText w:val="%9."/>
+      <w:lvlJc w:val="right"/>
+      <w:pPr>
+        <w:ind w:left="6480" w:hanging="180"/>
+      </w:pPr>
+    </w:lvl>
+  </w:abstractNum>
+  <w:abstractNum w:abstractNumId="15">
+    <w:nsid w:val="48651472"/>
+    <w:multiLevelType w:val="multilevel"/>
+    <w:tmpl w:val="78363F0E"/>
+    <w:lvl w:ilvl="0">
+      <w:start w:val="3"/>
+      <w:numFmt w:val="decimal"/>
+      <w:lvlText w:val="%1."/>
+      <w:lvlJc w:val="left"/>
+      <w:pPr>
+        <w:ind w:left="720" w:hanging="360"/>
+      </w:pPr>
+      <w:rPr>
+        <w:rFonts w:hint="default"/>
+      </w:rPr>
+    </w:lvl>
+    <w:lvl w:ilvl="1">
+      <w:start w:val="1"/>
+      <w:numFmt w:val="decimal"/>
+      <w:isLgl/>
+      <w:lvlText w:val="%1.%2"/>
+      <w:lvlJc w:val="left"/>
+      <w:pPr>
         <w:ind w:left="720" w:hanging="360"/>
       </w:pPr>
       <w:rPr>
@@ -44581,7 +45333,7 @@
       </w:rPr>
     </w:lvl>
   </w:abstractNum>
-  <w:abstractNum w:abstractNumId="16" w15:restartNumberingAfterBreak="0">
+  <w:abstractNum w:abstractNumId="16">
     <w:nsid w:val="501C14CF"/>
     <w:multiLevelType w:val="multilevel"/>
     <w:tmpl w:val="1F02EC4E"/>
@@ -44670,7 +45422,7 @@
       </w:pPr>
     </w:lvl>
   </w:abstractNum>
-  <w:abstractNum w:abstractNumId="17" w15:restartNumberingAfterBreak="0">
+  <w:abstractNum w:abstractNumId="17">
     <w:nsid w:val="51F15A5D"/>
     <w:multiLevelType w:val="hybridMultilevel"/>
     <w:tmpl w:val="CC406E90"/>
@@ -44756,7 +45508,7 @@
       </w:pPr>
     </w:lvl>
   </w:abstractNum>
-  <w:abstractNum w:abstractNumId="18" w15:restartNumberingAfterBreak="0">
+  <w:abstractNum w:abstractNumId="18">
     <w:nsid w:val="552120C5"/>
     <w:multiLevelType w:val="multilevel"/>
     <w:tmpl w:val="44861604"/>
@@ -44869,7 +45621,7 @@
       </w:rPr>
     </w:lvl>
   </w:abstractNum>
-  <w:abstractNum w:abstractNumId="19" w15:restartNumberingAfterBreak="0">
+  <w:abstractNum w:abstractNumId="19">
     <w:nsid w:val="5A3036A2"/>
     <w:multiLevelType w:val="multilevel"/>
     <w:tmpl w:val="78363F0E"/>
@@ -44990,7 +45742,7 @@
       </w:rPr>
     </w:lvl>
   </w:abstractNum>
-  <w:abstractNum w:abstractNumId="20" w15:restartNumberingAfterBreak="0">
+  <w:abstractNum w:abstractNumId="20">
     <w:nsid w:val="693E3F0E"/>
     <w:multiLevelType w:val="hybridMultilevel"/>
     <w:tmpl w:val="77AEBB1E"/>
@@ -45076,7 +45828,7 @@
       </w:pPr>
     </w:lvl>
   </w:abstractNum>
-  <w:abstractNum w:abstractNumId="21" w15:restartNumberingAfterBreak="0">
+  <w:abstractNum w:abstractNumId="21">
     <w:nsid w:val="69AD527A"/>
     <w:multiLevelType w:val="multilevel"/>
     <w:tmpl w:val="1F02EC4E"/>
@@ -45165,7 +45917,7 @@
       </w:pPr>
     </w:lvl>
   </w:abstractNum>
-  <w:abstractNum w:abstractNumId="22" w15:restartNumberingAfterBreak="0">
+  <w:abstractNum w:abstractNumId="22">
     <w:nsid w:val="69EE2E41"/>
     <w:multiLevelType w:val="hybridMultilevel"/>
     <w:tmpl w:val="5CEE8D7C"/>
@@ -45251,7 +46003,7 @@
       </w:pPr>
     </w:lvl>
   </w:abstractNum>
-  <w:abstractNum w:abstractNumId="23" w15:restartNumberingAfterBreak="0">
+  <w:abstractNum w:abstractNumId="23">
     <w:nsid w:val="71BC0A7D"/>
     <w:multiLevelType w:val="hybridMultilevel"/>
     <w:tmpl w:val="68946EEE"/>
@@ -45364,7 +46116,7 @@
       </w:rPr>
     </w:lvl>
   </w:abstractNum>
-  <w:abstractNum w:abstractNumId="24" w15:restartNumberingAfterBreak="0">
+  <w:abstractNum w:abstractNumId="24">
     <w:nsid w:val="73F83361"/>
     <w:multiLevelType w:val="multilevel"/>
     <w:tmpl w:val="731EB2FC"/>
@@ -45477,7 +46229,7 @@
       </w:rPr>
     </w:lvl>
   </w:abstractNum>
-  <w:abstractNum w:abstractNumId="25" w15:restartNumberingAfterBreak="0">
+  <w:abstractNum w:abstractNumId="25">
     <w:nsid w:val="75133BDC"/>
     <w:multiLevelType w:val="hybridMultilevel"/>
     <w:tmpl w:val="2814E646"/>
@@ -45590,7 +46342,7 @@
       </w:rPr>
     </w:lvl>
   </w:abstractNum>
-  <w:abstractNum w:abstractNumId="26" w15:restartNumberingAfterBreak="0">
+  <w:abstractNum w:abstractNumId="26">
     <w:nsid w:val="76AA3328"/>
     <w:multiLevelType w:val="multilevel"/>
     <w:tmpl w:val="78363F0E"/>
@@ -45711,7 +46463,7 @@
       </w:rPr>
     </w:lvl>
   </w:abstractNum>
-  <w:abstractNum w:abstractNumId="27" w15:restartNumberingAfterBreak="0">
+  <w:abstractNum w:abstractNumId="27">
     <w:nsid w:val="77623B14"/>
     <w:multiLevelType w:val="multilevel"/>
     <w:tmpl w:val="44861604"/>
@@ -45824,7 +46576,7 @@
       </w:rPr>
     </w:lvl>
   </w:abstractNum>
-  <w:abstractNum w:abstractNumId="28" w15:restartNumberingAfterBreak="0">
+  <w:abstractNum w:abstractNumId="28">
     <w:nsid w:val="7E554D23"/>
     <w:multiLevelType w:val="multilevel"/>
     <w:tmpl w:val="78363F0E"/>
@@ -46430,6 +47182,49 @@
     <w:qFormat/>
     <w:rsid w:val="00B9432C"/>
   </w:style>
+  <w:style w:type="paragraph" w:styleId="Heading1">
+    <w:name w:val="heading 1"/>
+    <w:basedOn w:val="Normal"/>
+    <w:next w:val="Normal"/>
+    <w:link w:val="Heading1Char"/>
+    <w:uiPriority w:val="9"/>
+    <w:qFormat/>
+    <w:rsid w:val="0062327E"/>
+    <w:pPr>
+      <w:keepNext/>
+      <w:keepLines/>
+      <w:spacing w:before="240" w:after="0" w:line="259" w:lineRule="auto"/>
+      <w:outlineLvl w:val="0"/>
+    </w:pPr>
+    <w:rPr>
+      <w:rFonts w:asciiTheme="majorHAnsi" w:eastAsiaTheme="majorEastAsia" w:hAnsiTheme="majorHAnsi" w:cstheme="majorBidi"/>
+      <w:color w:val="365F91" w:themeColor="accent1" w:themeShade="BF"/>
+      <w:sz w:val="32"/>
+      <w:szCs w:val="32"/>
+    </w:rPr>
+  </w:style>
+  <w:style w:type="paragraph" w:styleId="Heading2">
+    <w:name w:val="heading 2"/>
+    <w:basedOn w:val="Normal"/>
+    <w:next w:val="Normal"/>
+    <w:link w:val="Heading2Char"/>
+    <w:uiPriority w:val="9"/>
+    <w:unhideWhenUsed/>
+    <w:qFormat/>
+    <w:rsid w:val="0062327E"/>
+    <w:pPr>
+      <w:keepNext/>
+      <w:keepLines/>
+      <w:spacing w:before="40" w:after="0" w:line="259" w:lineRule="auto"/>
+      <w:outlineLvl w:val="1"/>
+    </w:pPr>
+    <w:rPr>
+      <w:rFonts w:asciiTheme="majorHAnsi" w:eastAsiaTheme="majorEastAsia" w:hAnsiTheme="majorHAnsi" w:cstheme="majorBidi"/>
+      <w:color w:val="365F91" w:themeColor="accent1" w:themeShade="BF"/>
+      <w:sz w:val="26"/>
+      <w:szCs w:val="26"/>
+    </w:rPr>
+  </w:style>
   <w:style w:type="character" w:default="1" w:styleId="DefaultParagraphFont">
     <w:name w:val="Default Paragraph Font"/>
     <w:uiPriority w:val="1"/>
@@ -46506,6 +47301,7 @@
       <w:spacing w:after="0" w:line="240" w:lineRule="auto"/>
     </w:pPr>
     <w:tblPr>
+      <w:tblInd w:w="0" w:type="dxa"/>
       <w:tblBorders>
         <w:top w:val="single" w:sz="4" w:space="0" w:color="auto"/>
         <w:left w:val="single" w:sz="4" w:space="0" w:color="auto"/>
@@ -46514,6 +47310,12 @@
         <w:insideH w:val="single" w:sz="4" w:space="0" w:color="auto"/>
         <w:insideV w:val="single" w:sz="4" w:space="0" w:color="auto"/>
       </w:tblBorders>
+      <w:tblCellMar>
+        <w:top w:w="0" w:type="dxa"/>
+        <w:left w:w="108" w:type="dxa"/>
+        <w:bottom w:w="0" w:type="dxa"/>
+        <w:right w:w="108" w:type="dxa"/>
+      </w:tblCellMar>
     </w:tblPr>
   </w:style>
   <w:style w:type="paragraph" w:styleId="Caption">
@@ -46534,6 +47336,132 @@
       <w:sz w:val="18"/>
       <w:szCs w:val="18"/>
     </w:rPr>
+  </w:style>
+  <w:style w:type="character" w:customStyle="1" w:styleId="Heading1Char">
+    <w:name w:val="Heading 1 Char"/>
+    <w:basedOn w:val="DefaultParagraphFont"/>
+    <w:link w:val="Heading1"/>
+    <w:uiPriority w:val="9"/>
+    <w:rsid w:val="0062327E"/>
+    <w:rPr>
+      <w:rFonts w:asciiTheme="majorHAnsi" w:eastAsiaTheme="majorEastAsia" w:hAnsiTheme="majorHAnsi" w:cstheme="majorBidi"/>
+      <w:color w:val="365F91" w:themeColor="accent1" w:themeShade="BF"/>
+      <w:sz w:val="32"/>
+      <w:szCs w:val="32"/>
+    </w:rPr>
+  </w:style>
+  <w:style w:type="character" w:customStyle="1" w:styleId="Heading2Char">
+    <w:name w:val="Heading 2 Char"/>
+    <w:basedOn w:val="DefaultParagraphFont"/>
+    <w:link w:val="Heading2"/>
+    <w:uiPriority w:val="9"/>
+    <w:rsid w:val="0062327E"/>
+    <w:rPr>
+      <w:rFonts w:asciiTheme="majorHAnsi" w:eastAsiaTheme="majorEastAsia" w:hAnsiTheme="majorHAnsi" w:cstheme="majorBidi"/>
+      <w:color w:val="365F91" w:themeColor="accent1" w:themeShade="BF"/>
+      <w:sz w:val="26"/>
+      <w:szCs w:val="26"/>
+    </w:rPr>
+  </w:style>
+  <w:style w:type="table" w:styleId="PlainTable3">
+    <w:name w:val="Plain Table 3"/>
+    <w:basedOn w:val="TableNormal"/>
+    <w:uiPriority w:val="43"/>
+    <w:rsid w:val="0062327E"/>
+    <w:pPr>
+      <w:spacing w:after="0" w:line="240" w:lineRule="auto"/>
+    </w:pPr>
+    <w:tblPr>
+      <w:tblStyleRowBandSize w:val="1"/>
+      <w:tblStyleColBandSize w:val="1"/>
+      <w:tblInd w:w="0" w:type="dxa"/>
+      <w:tblCellMar>
+        <w:top w:w="0" w:type="dxa"/>
+        <w:left w:w="108" w:type="dxa"/>
+        <w:bottom w:w="0" w:type="dxa"/>
+        <w:right w:w="108" w:type="dxa"/>
+      </w:tblCellMar>
+    </w:tblPr>
+    <w:tblStylePr w:type="firstRow">
+      <w:rPr>
+        <w:b/>
+        <w:bCs/>
+        <w:caps/>
+      </w:rPr>
+      <w:tblPr/>
+      <w:tcPr>
+        <w:tcBorders>
+          <w:bottom w:val="single" w:sz="4" w:space="0" w:color="7F7F7F" w:themeColor="text1" w:themeTint="80"/>
+        </w:tcBorders>
+      </w:tcPr>
+    </w:tblStylePr>
+    <w:tblStylePr w:type="lastRow">
+      <w:rPr>
+        <w:b/>
+        <w:bCs/>
+        <w:caps/>
+      </w:rPr>
+      <w:tblPr/>
+      <w:tcPr>
+        <w:tcBorders>
+          <w:top w:val="nil"/>
+        </w:tcBorders>
+      </w:tcPr>
+    </w:tblStylePr>
+    <w:tblStylePr w:type="firstCol">
+      <w:rPr>
+        <w:b/>
+        <w:bCs/>
+        <w:caps/>
+      </w:rPr>
+      <w:tblPr/>
+      <w:tcPr>
+        <w:tcBorders>
+          <w:right w:val="single" w:sz="4" w:space="0" w:color="7F7F7F" w:themeColor="text1" w:themeTint="80"/>
+        </w:tcBorders>
+      </w:tcPr>
+    </w:tblStylePr>
+    <w:tblStylePr w:type="lastCol">
+      <w:rPr>
+        <w:b/>
+        <w:bCs/>
+        <w:caps/>
+      </w:rPr>
+      <w:tblPr/>
+      <w:tcPr>
+        <w:tcBorders>
+          <w:left w:val="nil"/>
+        </w:tcBorders>
+      </w:tcPr>
+    </w:tblStylePr>
+    <w:tblStylePr w:type="band1Vert">
+      <w:tblPr/>
+      <w:tcPr>
+        <w:shd w:val="clear" w:color="auto" w:fill="F2F2F2" w:themeFill="background1" w:themeFillShade="F2"/>
+      </w:tcPr>
+    </w:tblStylePr>
+    <w:tblStylePr w:type="band1Horz">
+      <w:tblPr/>
+      <w:tcPr>
+        <w:shd w:val="clear" w:color="auto" w:fill="F2F2F2" w:themeFill="background1" w:themeFillShade="F2"/>
+      </w:tcPr>
+    </w:tblStylePr>
+    <w:tblStylePr w:type="neCell">
+      <w:tblPr/>
+      <w:tcPr>
+        <w:tcBorders>
+          <w:left w:val="nil"/>
+        </w:tcBorders>
+      </w:tcPr>
+    </w:tblStylePr>
+    <w:tblStylePr w:type="nwCell">
+      <w:tblPr/>
+      <w:tcPr>
+        <w:tcBorders>
+          <w:right w:val="nil"/>
+        </w:tcBorders>
+      </w:tcPr>
+    </w:tblStylePr>
   </w:style>
 </w:styles>
 </file>
@@ -46828,7 +47756,7 @@
 </file>
 
 <file path=customXml/itemProps1.xml><?xml version="1.0" encoding="utf-8"?>
-<ds:datastoreItem xmlns:ds="http://schemas.openxmlformats.org/officeDocument/2006/customXml" ds:itemID="{C643FF66-8D06-465B-A981-E78D79F4E8DF}">
+<ds:datastoreItem xmlns:ds="http://schemas.openxmlformats.org/officeDocument/2006/customXml" ds:itemID="{1F6DC474-AF17-439B-92D7-87950222F78C}">
   <ds:schemaRefs>
     <ds:schemaRef ds:uri="http://schemas.openxmlformats.org/officeDocument/2006/bibliography"/>
   </ds:schemaRefs>

</xml_diff>

<commit_message>
Introduction part of documentation is added to the the doc file
</commit_message>
<xml_diff>
--- a/Documentation/Course Management System.docx
+++ b/Documentation/Course Management System.docx
@@ -7,20 +7,325 @@
         <w:pStyle w:val="ListParagraph"/>
         <w:numPr>
           <w:ilvl w:val="0"/>
-          <w:numId w:val="10"/>
+          <w:numId w:val="31"/>
+        </w:numPr>
+      </w:pPr>
+      <w:r>
+        <w:t>Introduction</w:t>
+      </w:r>
+    </w:p>
+    <w:p>
+      <w:pPr>
+        <w:jc w:val="both"/>
+      </w:pPr>
+      <w:r>
+        <w:t>This is the Project Report of a software proposed for Woodland University Course Management. This report contains various techniques used to find problems in the university's current course management system, solutions to these problems, and the various steps needed to find them. At the end of the report, anyone who has access to this report will have access to current university course management system issues and possible solutions to these issues using detailed step-by-step solutions.</w:t>
+      </w:r>
+    </w:p>
+    <w:p>
+      <w:pPr>
+        <w:jc w:val="both"/>
+      </w:pPr>
+    </w:p>
+    <w:p>
+      <w:pPr>
+        <w:pStyle w:val="ListParagraph"/>
+        <w:numPr>
+          <w:ilvl w:val="1"/>
+          <w:numId w:val="32"/>
+        </w:numPr>
+        <w:rPr>
+          <w:sz w:val="28"/>
+          <w:szCs w:val="28"/>
+        </w:rPr>
+      </w:pPr>
+      <w:r>
+        <w:t>Project Background</w:t>
+      </w:r>
+      <w:r>
+        <w:rPr>
+          <w:sz w:val="28"/>
+          <w:szCs w:val="28"/>
+        </w:rPr>
+        <w:t xml:space="preserve"> </w:t>
+      </w:r>
+    </w:p>
+    <w:p>
+      <w:pPr>
+        <w:pStyle w:val="ListParagraph"/>
+        <w:ind w:left="660"/>
+        <w:rPr>
+          <w:sz w:val="28"/>
+          <w:szCs w:val="28"/>
+        </w:rPr>
+      </w:pPr>
+    </w:p>
+    <w:p>
+      <w:pPr>
+        <w:pStyle w:val="ListParagraph"/>
+        <w:ind w:left="660"/>
+        <w:jc w:val="both"/>
+      </w:pPr>
+      <w:r>
+        <w:t>This project addresses issues with Woodland's current course management system</w:t>
+      </w:r>
+      <w:r>
+        <w:t xml:space="preserve">. </w:t>
+      </w:r>
+      <w:r>
+        <w:t>Currently, Woodland University College uses a paper based system to manage courses, but it is difficult to track and dangerous. Therefore, this project will find ways to address and resolve the obstacles of all these problem of this Woodland University. For this project to work best, we need to perform a detailed investigation of the problem. Every solution developed needs to be related to what the customer wants from the system and how the system works. With the help of various techniques, all the problems of the old system are presented in detail and based on this, the appropriate solution is devised. By properly monitoring the performance of the current system and the various unique features that the next system needs to bring that simplify user management without facing the same issues and is even less hassle. Move the project forward. This proposed project can also solve all the problems of the current course management system, store all data in a carefully manage the data management system in a single software. It helps to store all information and online services in single software or website. So overall this project tries to solve all the problems management.</w:t>
+      </w:r>
+    </w:p>
+    <w:p>
+      <w:pPr>
+        <w:jc w:val="both"/>
+      </w:pPr>
+    </w:p>
+    <w:p/>
+    <w:p>
+      <w:r>
+        <w:t xml:space="preserve">     1.2 </w:t>
+      </w:r>
+      <w:r>
+        <w:t>Project Aims and Objectives</w:t>
+      </w:r>
+    </w:p>
+    <w:p>
+      <w:pPr>
+        <w:jc w:val="both"/>
+      </w:pPr>
+    </w:p>
+    <w:p>
+      <w:pPr>
+        <w:jc w:val="both"/>
+      </w:pPr>
+      <w:r>
+        <w:t>The main goal of this project is to develop software for Woodland University that manages courses of this university in a new computerized system. This software helps to address the issues with paper-based systems that Woodland University College is currently facing.</w:t>
+      </w:r>
+    </w:p>
+    <w:p>
+      <w:pPr>
+        <w:jc w:val="both"/>
+      </w:pPr>
+      <w:r>
+        <w:t xml:space="preserve"> The purpose of this project is to: </w:t>
+      </w:r>
+    </w:p>
+    <w:p>
+      <w:pPr>
+        <w:pStyle w:val="ListParagraph"/>
+        <w:numPr>
+          <w:ilvl w:val="0"/>
+          <w:numId w:val="30"/>
         </w:numPr>
         <w:spacing w:after="160" w:line="259" w:lineRule="auto"/>
-        <w:rPr>
-          <w:rFonts w:ascii="Times New Roman" w:hAnsi="Times New Roman" w:cs="Times New Roman"/>
-          <w:lang w:val="en-GB"/>
-        </w:rPr>
+        <w:jc w:val="both"/>
       </w:pPr>
       <w:r>
-        <w:rPr>
-          <w:rFonts w:ascii="Times New Roman" w:hAnsi="Times New Roman" w:cs="Times New Roman"/>
-          <w:lang w:val="en-GB"/>
-        </w:rPr>
-        <w:t>Requirement Engineering</w:t>
+        <w:t xml:space="preserve">Use different techniques to find problem areas in Woodland University's current system. </w:t>
+      </w:r>
+    </w:p>
+    <w:p>
+      <w:pPr>
+        <w:jc w:val="both"/>
+      </w:pPr>
+      <w:r>
+        <w:t xml:space="preserve"> 2) Examine all the problems that the university experiences. </w:t>
+      </w:r>
+    </w:p>
+    <w:p>
+      <w:pPr>
+        <w:jc w:val="both"/>
+      </w:pPr>
+      <w:r>
+        <w:t xml:space="preserve"> 3) Document the obstacles found. </w:t>
+      </w:r>
+    </w:p>
+    <w:p>
+      <w:pPr>
+        <w:jc w:val="both"/>
+      </w:pPr>
+      <w:r>
+        <w:lastRenderedPageBreak/>
+        <w:t xml:space="preserve"> 4) Find the necessary solution to these documented problems.</w:t>
+      </w:r>
+    </w:p>
+    <w:p>
+      <w:pPr>
+        <w:jc w:val="both"/>
+      </w:pPr>
+      <w:r>
+        <w:t xml:space="preserve">5) Prepare an effective plan and approach for developing the solution set. </w:t>
+      </w:r>
+    </w:p>
+    <w:p>
+      <w:pPr>
+        <w:jc w:val="both"/>
+      </w:pPr>
+      <w:r>
+        <w:t xml:space="preserve">6) Thorough and careful development of software sets, taking into account customer needs and expectations. </w:t>
+      </w:r>
+    </w:p>
+    <w:p>
+      <w:pPr>
+        <w:jc w:val="both"/>
+      </w:pPr>
+      <w:r>
+        <w:t xml:space="preserve"> 7) Make sure that the software contains all the required features and that they are all fully functional. </w:t>
+      </w:r>
+    </w:p>
+    <w:p>
+      <w:pPr>
+        <w:jc w:val="both"/>
+      </w:pPr>
+      <w:r>
+        <w:t>8) Evaluate and test all aspects of the software product.</w:t>
+      </w:r>
+    </w:p>
+    <w:p>
+      <w:pPr>
+        <w:jc w:val="both"/>
+      </w:pPr>
+      <w:r>
+        <w:t>9) We will confirm and present the correct final system to our customers.</w:t>
+      </w:r>
+    </w:p>
+    <w:p>
+      <w:pPr>
+        <w:jc w:val="both"/>
+      </w:pPr>
+    </w:p>
+    <w:p>
+      <w:pPr>
+        <w:jc w:val="both"/>
+      </w:pPr>
+    </w:p>
+    <w:p>
+      <w:pPr>
+        <w:jc w:val="both"/>
+      </w:pPr>
+    </w:p>
+    <w:p>
+      <w:pPr>
+        <w:jc w:val="both"/>
+      </w:pPr>
+    </w:p>
+    <w:p>
+      <w:pPr>
+        <w:jc w:val="both"/>
+      </w:pPr>
+    </w:p>
+    <w:p>
+      <w:pPr>
+        <w:pStyle w:val="ListParagraph"/>
+        <w:numPr>
+          <w:ilvl w:val="1"/>
+          <w:numId w:val="31"/>
+        </w:numPr>
+        <w:jc w:val="both"/>
+      </w:pPr>
+      <w:r>
+        <w:t>Project Development Methodology</w:t>
+      </w:r>
+    </w:p>
+    <w:p>
+      <w:pPr>
+        <w:pStyle w:val="ListParagraph"/>
+        <w:jc w:val="both"/>
+      </w:pPr>
+    </w:p>
+    <w:p>
+      <w:pPr>
+        <w:pStyle w:val="ListParagraph"/>
+        <w:jc w:val="both"/>
+      </w:pPr>
+      <w:r>
+        <w:t xml:space="preserve">The methodology used to create this software is agile software development methodology. Agile methodology is a practice that supports the continuous iteration of development and testing throughout the software development lifecycle of a project. The agile software development methodology is one of the easiest and most efficient processes for transforming business needs into software solutions. Agile is a term used to explain software development approaches that involve continuous planning, improvement, collaborative learning in teams, evolutionary development, and early delivery. It calls for flexible responses to change. Agile software development methodology highlight four important keys. </w:t>
+      </w:r>
+    </w:p>
+    <w:p>
+      <w:pPr>
+        <w:ind w:left="360"/>
+        <w:jc w:val="both"/>
+      </w:pPr>
+      <w:r>
+        <w:t>1) Individual and team interactions between tools and processes.</w:t>
+      </w:r>
+    </w:p>
+    <w:p>
+      <w:pPr>
+        <w:ind w:left="360"/>
+        <w:jc w:val="both"/>
+      </w:pPr>
+      <w:r>
+        <w:t xml:space="preserve">2) Fully documented working software .Clients cooperation and companionship in contract negotiations. </w:t>
+      </w:r>
+    </w:p>
+    <w:p>
+      <w:pPr>
+        <w:ind w:left="360"/>
+        <w:jc w:val="both"/>
+      </w:pPr>
+      <w:r>
+        <w:t xml:space="preserve">3) Responding to changes includes following a clear plan. </w:t>
+      </w:r>
+    </w:p>
+    <w:p>
+      <w:pPr>
+        <w:ind w:left="360"/>
+        <w:jc w:val="both"/>
+      </w:pPr>
+      <w:r>
+        <w:t xml:space="preserve">4) We have used this methodology to drive the development of this project and we will be open to any changes the customer makes to the software suite to provide them with the product.  </w:t>
+      </w:r>
+    </w:p>
+    <w:p>
+      <w:pPr>
+        <w:pStyle w:val="ListParagraph"/>
+        <w:ind w:left="840"/>
+        <w:jc w:val="both"/>
+      </w:pPr>
+    </w:p>
+    <w:p>
+      <w:pPr>
+        <w:jc w:val="both"/>
+        <w:rPr>
+          <w:color w:val="FF0000"/>
+          <w:sz w:val="36"/>
+          <w:szCs w:val="36"/>
+        </w:rPr>
+      </w:pPr>
+    </w:p>
+    <w:p>
+      <w:pPr>
+        <w:rPr>
+          <w:color w:val="FF0000"/>
+          <w:sz w:val="36"/>
+          <w:szCs w:val="36"/>
+        </w:rPr>
+      </w:pPr>
+    </w:p>
+    <w:p>
+      <w:pPr>
+        <w:pStyle w:val="ListParagraph"/>
+        <w:numPr>
+          <w:ilvl w:val="0"/>
+          <w:numId w:val="31"/>
+        </w:numPr>
+        <w:spacing w:after="160" w:line="259" w:lineRule="auto"/>
+        <w:rPr>
+          <w:rFonts w:ascii="Times New Roman" w:hAnsi="Times New Roman" w:cs="Times New Roman"/>
+          <w:lang w:val="en-GB"/>
+        </w:rPr>
+      </w:pPr>
+      <w:bookmarkStart w:id="0" w:name="_GoBack"/>
+      <w:bookmarkEnd w:id="0"/>
+      <w:r>
+        <w:rPr>
+          <w:rFonts w:ascii="Times New Roman" w:hAnsi="Times New Roman" w:cs="Times New Roman"/>
+          <w:lang w:val="en-GB"/>
+        </w:rPr>
+        <w:t>Requirement engineering</w:t>
       </w:r>
     </w:p>
     <w:p>
@@ -501,6 +806,7 @@
           <w:szCs w:val="24"/>
           <w:lang w:val="en-GB"/>
         </w:rPr>
+        <w:lastRenderedPageBreak/>
         <w:t>In terms of all the modules, do you have any of higher priorities? If in case of chance of delay, is there a part we can skip?</w:t>
       </w:r>
     </w:p>
@@ -3021,55 +3327,35 @@
                 <w:szCs w:val="24"/>
                 <w:lang w:val="en-GB"/>
               </w:rPr>
-              <w:t xml:space="preserve">As a course leader, what is wanted is being able to see what subjects are available in the course and what the modules </w:t>
-            </w:r>
-            <w:proofErr w:type="gramStart"/>
-            <w:r>
+              <w:t xml:space="preserve">As a course leader, what is wanted is being able to see what subjects are available in the course and what the modules are. Should have access to the course study materials uploaded by concerned authorities, and if required access to change the materials. </w:t>
+            </w:r>
+          </w:p>
+          <w:p>
+            <w:pPr>
               <w:rPr>
                 <w:rFonts w:ascii="Times New Roman" w:hAnsi="Times New Roman" w:cs="Times New Roman"/>
                 <w:sz w:val="24"/>
                 <w:szCs w:val="24"/>
                 <w:lang w:val="en-GB"/>
               </w:rPr>
-              <w:t>are.</w:t>
-            </w:r>
-            <w:proofErr w:type="gramEnd"/>
-            <w:r>
+            </w:pPr>
+          </w:p>
+          <w:p>
+            <w:pPr>
               <w:rPr>
                 <w:rFonts w:ascii="Times New Roman" w:hAnsi="Times New Roman" w:cs="Times New Roman"/>
                 <w:sz w:val="24"/>
                 <w:szCs w:val="24"/>
                 <w:lang w:val="en-GB"/>
               </w:rPr>
-              <w:t xml:space="preserve"> Should have access to the course study materials uploaded by concerned authorities, and if required access to change the materials. </w:t>
-            </w:r>
-          </w:p>
-          <w:p>
-            <w:pPr>
+            </w:pPr>
+            <w:r>
               <w:rPr>
                 <w:rFonts w:ascii="Times New Roman" w:hAnsi="Times New Roman" w:cs="Times New Roman"/>
                 <w:sz w:val="24"/>
                 <w:szCs w:val="24"/>
                 <w:lang w:val="en-GB"/>
               </w:rPr>
-            </w:pPr>
-          </w:p>
-          <w:p>
-            <w:pPr>
-              <w:rPr>
-                <w:rFonts w:ascii="Times New Roman" w:hAnsi="Times New Roman" w:cs="Times New Roman"/>
-                <w:sz w:val="24"/>
-                <w:szCs w:val="24"/>
-                <w:lang w:val="en-GB"/>
-              </w:rPr>
-            </w:pPr>
-            <w:r>
-              <w:rPr>
-                <w:rFonts w:ascii="Times New Roman" w:hAnsi="Times New Roman" w:cs="Times New Roman"/>
-                <w:sz w:val="24"/>
-                <w:szCs w:val="24"/>
-                <w:lang w:val="en-GB"/>
-              </w:rPr>
               <w:t>Also, see how the classes are going, their progress and participation is particular classes. Monitor how the assignments are happening and performance of each student. As a course leader, some of the requirements.</w:t>
             </w:r>
           </w:p>
@@ -3220,8 +3506,33 @@
           <w:lang w:val="en-GB"/>
         </w:rPr>
       </w:pPr>
-      <w:bookmarkStart w:id="0" w:name="_GoBack"/>
-      <w:bookmarkEnd w:id="0"/>
+    </w:p>
+    <w:p>
+      <w:pPr>
+        <w:ind w:left="360"/>
+        <w:rPr>
+          <w:rFonts w:ascii="Times New Roman" w:hAnsi="Times New Roman" w:cs="Times New Roman"/>
+          <w:lang w:val="en-GB"/>
+        </w:rPr>
+      </w:pPr>
+    </w:p>
+    <w:p>
+      <w:pPr>
+        <w:ind w:left="360"/>
+        <w:rPr>
+          <w:rFonts w:ascii="Times New Roman" w:hAnsi="Times New Roman" w:cs="Times New Roman"/>
+          <w:lang w:val="en-GB"/>
+        </w:rPr>
+      </w:pPr>
+    </w:p>
+    <w:p>
+      <w:pPr>
+        <w:ind w:left="360"/>
+        <w:rPr>
+          <w:rFonts w:ascii="Times New Roman" w:hAnsi="Times New Roman" w:cs="Times New Roman"/>
+          <w:lang w:val="en-GB"/>
+        </w:rPr>
+      </w:pPr>
     </w:p>
     <w:p>
       <w:pPr>
@@ -3247,7 +3558,6 @@
         <w:rPr>
           <w:color w:val="auto"/>
         </w:rPr>
-        <w:lastRenderedPageBreak/>
         <w:t>Academic literature review</w:t>
       </w:r>
     </w:p>
@@ -3829,11 +4139,8 @@
     <w:p/>
     <w:p>
       <w:r>
-        <w:t xml:space="preserve">And other such investigation was conducted. Although the survey varies from faculty to faculty also gender, this survey led to greater understanding. Through this survey, queries of both students and teachers were considered. It was believed that students were more leaning towards new technologies </w:t>
-      </w:r>
-      <w:r>
         <w:lastRenderedPageBreak/>
-        <w:t>like Wiki along with Instant messenger.  By exploring this survey, understanding student and their perspective on new technologies and course management system were put on consideration.</w:t>
+        <w:t>And other such investigation was conducted. Although the survey varies from faculty to faculty also gender, this survey led to greater understanding. Through this survey, queries of both students and teachers were considered. It was believed that students were more leaning towards new technologies like Wiki along with Instant messenger.  By exploring this survey, understanding student and their perspective on new technologies and course management system were put on consideration.</w:t>
       </w:r>
     </w:p>
     <w:p/>
@@ -3987,6 +4294,7 @@
         <w:rPr>
           <w:rFonts w:ascii="Times New Roman" w:hAnsi="Times New Roman" w:cs="Times New Roman"/>
         </w:rPr>
+        <w:lastRenderedPageBreak/>
         <w:t xml:space="preserve">The Equality Act of 2010 legally protects people against discrimination in the workplace and in society as a whole. We've replaced pre- taboos with a single law that's easier to understand and, in certain cases, enhances protection. It shows the various ways in which it is illegal to treat someone. </w:t>
       </w:r>
     </w:p>
@@ -4013,7 +4321,6 @@
         <w:rPr>
           <w:rFonts w:ascii="Times New Roman" w:hAnsi="Times New Roman" w:cs="Times New Roman"/>
         </w:rPr>
-        <w:lastRenderedPageBreak/>
         <w:t xml:space="preserve"> 1) Basis for protection against direct and indirect discrimination, harassment and harm in public, office, work, education, </w:t>
       </w:r>
       <w:r>
@@ -4240,6 +4547,7 @@
         <w:rPr>
           <w:rFonts w:ascii="Times New Roman" w:hAnsi="Times New Roman" w:cs="Times New Roman"/>
         </w:rPr>
+        <w:lastRenderedPageBreak/>
         <w:t>Different requirements should be enforced under the Data Protection Act 2018 of the United Kingdom (UK), as stated by the General Data Protection Regulation (GDPR) required in law. According to GOV.UK, 2018, the following are the regulations of privacy and protection of data and information maintained inside the system.</w:t>
       </w:r>
     </w:p>
@@ -4253,7 +4561,6 @@
         <w:rPr>
           <w:rFonts w:ascii="Times New Roman" w:hAnsi="Times New Roman" w:cs="Times New Roman"/>
         </w:rPr>
-        <w:lastRenderedPageBreak/>
         <w:t>1)  Data should be used lawfully and transparently.</w:t>
       </w:r>
     </w:p>
@@ -4488,6 +4795,7 @@
         <w:rPr>
           <w:rFonts w:ascii="Times New Roman" w:hAnsi="Times New Roman" w:cs="Times New Roman"/>
         </w:rPr>
+        <w:lastRenderedPageBreak/>
         <w:t xml:space="preserve">The Education Act 2011 helps teachers raise the standards of their education. It includes new legal authority to help teachers eliminate bad behavior, tackle inefficiencies and improve how schools are held accountable. The provisions of Law are as follows: </w:t>
       </w:r>
     </w:p>
@@ -4514,7 +4822,6 @@
         <w:rPr>
           <w:rFonts w:ascii="Times New Roman" w:hAnsi="Times New Roman" w:cs="Times New Roman"/>
         </w:rPr>
-        <w:lastRenderedPageBreak/>
         <w:t xml:space="preserve"> 2) Raise restrictions that prohibit schools from notifying students written birth without notice. </w:t>
       </w:r>
     </w:p>
@@ -4580,21 +4887,7 @@
         <w:rPr>
           <w:rFonts w:ascii="Times New Roman" w:hAnsi="Times New Roman" w:cs="Times New Roman"/>
         </w:rPr>
-        <w:t xml:space="preserve"> 7) Eligibility for schools to be exempted from regular </w:t>
-      </w:r>
-      <w:proofErr w:type="spellStart"/>
-      <w:r>
-        <w:rPr>
-          <w:rFonts w:ascii="Times New Roman" w:hAnsi="Times New Roman" w:cs="Times New Roman"/>
-        </w:rPr>
-        <w:t>Ofsted</w:t>
-      </w:r>
-      <w:proofErr w:type="spellEnd"/>
-      <w:r>
-        <w:rPr>
-          <w:rFonts w:ascii="Times New Roman" w:hAnsi="Times New Roman" w:cs="Times New Roman"/>
-        </w:rPr>
-        <w:t xml:space="preserve"> assessments Expand </w:t>
+        <w:t xml:space="preserve"> 7) Eligibility for schools to be exempted from regular Ofsted assessments Expand </w:t>
       </w:r>
     </w:p>
     <w:p>
@@ -4771,6 +5064,7 @@
           <w:sz w:val="24"/>
           <w:lang w:val="en-GB"/>
         </w:rPr>
+        <w:lastRenderedPageBreak/>
         <w:t>A records management system manages the administration of records for an organization throughout the records-life cycle. This facilitates the methodical and efficient management of record deletion, deletion, and related business transactions.</w:t>
       </w:r>
       <w:r>
@@ -5658,6 +5952,7 @@
           <w:rFonts w:ascii="Times New Roman" w:hAnsi="Times New Roman" w:cs="Times New Roman"/>
           <w:lang w:val="en-GB"/>
         </w:rPr>
+        <w:lastRenderedPageBreak/>
         <w:t>Textual Analysis</w:t>
       </w:r>
     </w:p>
@@ -5733,7 +6028,6 @@
                 <w:rFonts w:ascii="Times New Roman" w:hAnsi="Times New Roman" w:cs="Times New Roman"/>
                 <w:lang w:val="en-GB"/>
               </w:rPr>
-              <w:lastRenderedPageBreak/>
               <w:t>Candidate Class</w:t>
             </w:r>
           </w:p>
@@ -6402,7 +6696,6 @@
                 <w:rFonts w:ascii="Times New Roman" w:hAnsi="Times New Roman" w:cs="Times New Roman"/>
                 <w:lang w:val="en-GB"/>
               </w:rPr>
-              <w:lastRenderedPageBreak/>
               <w:t>Event</w:t>
             </w:r>
           </w:p>
@@ -7262,6 +7555,7 @@
                 <w:rFonts w:ascii="Times New Roman" w:hAnsi="Times New Roman" w:cs="Times New Roman"/>
                 <w:lang w:val="en-GB"/>
               </w:rPr>
+              <w:lastRenderedPageBreak/>
               <w:t>Contact</w:t>
             </w:r>
           </w:p>
@@ -7438,6 +7732,7 @@
                 <w:rFonts w:ascii="Times New Roman" w:hAnsi="Times New Roman" w:cs="Times New Roman"/>
                 <w:lang w:val="en-GB"/>
               </w:rPr>
+              <w:lastRenderedPageBreak/>
               <w:t>View staff record</w:t>
             </w:r>
           </w:p>
@@ -7513,7 +7808,6 @@
                 <w:rFonts w:ascii="Times New Roman" w:hAnsi="Times New Roman" w:cs="Times New Roman"/>
                 <w:lang w:val="en-GB"/>
               </w:rPr>
-              <w:lastRenderedPageBreak/>
               <w:t>Assign staff</w:t>
             </w:r>
           </w:p>
@@ -8799,6 +9093,7 @@
                 <w:rFonts w:ascii="Times New Roman" w:hAnsi="Times New Roman" w:cs="Times New Roman"/>
                 <w:lang w:val="en-GB"/>
               </w:rPr>
+              <w:lastRenderedPageBreak/>
               <w:t>View Assignment</w:t>
             </w:r>
           </w:p>
@@ -8992,7 +9287,6 @@
                 <w:rFonts w:ascii="Times New Roman" w:hAnsi="Times New Roman" w:cs="Times New Roman"/>
                 <w:lang w:val="en-GB"/>
               </w:rPr>
-              <w:lastRenderedPageBreak/>
               <w:t>Student Id</w:t>
             </w:r>
           </w:p>
@@ -10400,7 +10694,6 @@
                 <w:rFonts w:ascii="Times New Roman" w:hAnsi="Times New Roman" w:cs="Times New Roman"/>
                 <w:lang w:val="en-GB"/>
               </w:rPr>
-              <w:lastRenderedPageBreak/>
               <w:t>Print report</w:t>
             </w:r>
           </w:p>
@@ -11420,6 +11713,7 @@
           <w:b/>
           <w:lang w:val="en-GB"/>
         </w:rPr>
+        <w:lastRenderedPageBreak/>
         <w:t>Student</w:t>
       </w:r>
     </w:p>
@@ -11546,7 +11840,6 @@
                 <w:rFonts w:ascii="Times New Roman" w:hAnsi="Times New Roman" w:cs="Times New Roman"/>
                 <w:lang w:val="en-GB"/>
               </w:rPr>
-              <w:lastRenderedPageBreak/>
               <w:t>TYPE OF OBJECT</w:t>
             </w:r>
           </w:p>
@@ -12625,7 +12918,6 @@
                 <w:rFonts w:ascii="Times New Roman" w:hAnsi="Times New Roman" w:cs="Times New Roman"/>
                 <w:lang w:val="en-GB"/>
               </w:rPr>
-              <w:lastRenderedPageBreak/>
               <w:t>CLASS</w:t>
             </w:r>
           </w:p>
@@ -13676,6 +13968,7 @@
                 <w:rFonts w:ascii="Times New Roman" w:hAnsi="Times New Roman" w:cs="Times New Roman"/>
                 <w:lang w:val="en-GB"/>
               </w:rPr>
+              <w:lastRenderedPageBreak/>
               <w:t>CLASS</w:t>
             </w:r>
           </w:p>
@@ -13753,7 +14046,6 @@
                 <w:rFonts w:ascii="Times New Roman" w:hAnsi="Times New Roman" w:cs="Times New Roman"/>
                 <w:lang w:val="en-GB"/>
               </w:rPr>
-              <w:lastRenderedPageBreak/>
               <w:t>TYPE OF OBJECT</w:t>
             </w:r>
           </w:p>
@@ -14750,6 +15042,7 @@
                 <w:rFonts w:ascii="Times New Roman" w:hAnsi="Times New Roman" w:cs="Times New Roman"/>
                 <w:lang w:val="en-GB"/>
               </w:rPr>
+              <w:lastRenderedPageBreak/>
               <w:t>CLASS</w:t>
             </w:r>
           </w:p>
@@ -14827,7 +15120,6 @@
                 <w:rFonts w:ascii="Times New Roman" w:hAnsi="Times New Roman" w:cs="Times New Roman"/>
                 <w:lang w:val="en-GB"/>
               </w:rPr>
-              <w:lastRenderedPageBreak/>
               <w:t>TYPE OF OBJECT</w:t>
             </w:r>
           </w:p>
@@ -15799,6 +16091,7 @@
                 <w:rFonts w:ascii="Times New Roman" w:hAnsi="Times New Roman" w:cs="Times New Roman"/>
                 <w:lang w:val="en-GB"/>
               </w:rPr>
+              <w:lastRenderedPageBreak/>
               <w:t>CLASS</w:t>
             </w:r>
           </w:p>
@@ -15876,7 +16169,6 @@
                 <w:rFonts w:ascii="Times New Roman" w:hAnsi="Times New Roman" w:cs="Times New Roman"/>
                 <w:lang w:val="en-GB"/>
               </w:rPr>
-              <w:lastRenderedPageBreak/>
               <w:t>TYPE OF OBJECT</w:t>
             </w:r>
           </w:p>
@@ -16857,7 +17149,6 @@
           <w:rFonts w:ascii="Times New Roman" w:hAnsi="Times New Roman" w:cs="Times New Roman"/>
           <w:noProof/>
         </w:rPr>
-        <w:lastRenderedPageBreak/>
         <w:drawing>
           <wp:inline distT="0" distB="0" distL="0" distR="0" wp14:anchorId="543E10A4" wp14:editId="6C115744">
             <wp:extent cx="6286500" cy="4366260"/>
@@ -18156,6 +18447,7 @@
                 <w:rFonts w:ascii="Times New Roman" w:hAnsi="Times New Roman" w:cs="Times New Roman"/>
                 <w:lang w:val="en-GB"/>
               </w:rPr>
+              <w:lastRenderedPageBreak/>
               <w:t>PURPOSE</w:t>
             </w:r>
           </w:p>
@@ -19234,7 +19526,6 @@
                 <w:rFonts w:ascii="Times New Roman" w:hAnsi="Times New Roman" w:cs="Times New Roman"/>
                 <w:lang w:val="en-GB"/>
               </w:rPr>
-              <w:lastRenderedPageBreak/>
               <w:t>CLASS</w:t>
             </w:r>
           </w:p>
@@ -20295,7 +20586,6 @@
                 <w:rFonts w:ascii="Times New Roman" w:hAnsi="Times New Roman" w:cs="Times New Roman"/>
                 <w:lang w:val="en-GB"/>
               </w:rPr>
-              <w:lastRenderedPageBreak/>
               <w:t>CLASS</w:t>
             </w:r>
           </w:p>
@@ -21418,7 +21708,6 @@
                 <w:rFonts w:ascii="Times New Roman" w:hAnsi="Times New Roman" w:cs="Times New Roman"/>
                 <w:lang w:val="en-GB"/>
               </w:rPr>
-              <w:lastRenderedPageBreak/>
               <w:t>TYPE OF OBJECT</w:t>
             </w:r>
           </w:p>
@@ -22285,6 +22574,7 @@
                 <w:rFonts w:ascii="Times New Roman" w:hAnsi="Times New Roman" w:cs="Times New Roman"/>
                 <w:lang w:val="en-GB"/>
               </w:rPr>
+              <w:lastRenderedPageBreak/>
               <w:t>Administrator can access every command.</w:t>
             </w:r>
           </w:p>
@@ -23506,7 +23796,6 @@
                 <w:rFonts w:ascii="Times New Roman" w:hAnsi="Times New Roman" w:cs="Times New Roman"/>
                 <w:lang w:val="en-GB"/>
               </w:rPr>
-              <w:lastRenderedPageBreak/>
               <w:t>TYPE OF OBJECT</w:t>
             </w:r>
           </w:p>
@@ -27289,6 +27578,7 @@
           <w:rFonts w:ascii="Times New Roman" w:hAnsi="Times New Roman" w:cs="Times New Roman"/>
           <w:lang w:val="en-GB"/>
         </w:rPr>
+        <w:lastRenderedPageBreak/>
         <w:t>Dynamic Diagrams</w:t>
       </w:r>
     </w:p>
@@ -27450,7 +27740,6 @@
           <w:rFonts w:ascii="Times New Roman" w:hAnsi="Times New Roman" w:cs="Times New Roman"/>
           <w:noProof/>
         </w:rPr>
-        <w:lastRenderedPageBreak/>
         <w:drawing>
           <wp:inline distT="0" distB="0" distL="0" distR="0" wp14:anchorId="704DB6EC" wp14:editId="706F793D">
             <wp:extent cx="2486025" cy="1533525"/>
@@ -27989,6 +28278,7 @@
                 <w:rFonts w:ascii="Times New Roman" w:hAnsi="Times New Roman" w:cs="Times New Roman"/>
                 <w:lang w:val="en-GB"/>
               </w:rPr>
+              <w:lastRenderedPageBreak/>
               <w:t>Show tutor.</w:t>
             </w:r>
           </w:p>
@@ -28519,7 +28809,6 @@
           <w:lang w:val="en-GB"/>
         </w:rPr>
       </w:pPr>
-      <w:proofErr w:type="gramStart"/>
       <w:r>
         <w:rPr>
           <w:rFonts w:ascii="Times New Roman" w:hAnsi="Times New Roman" w:cs="Times New Roman"/>
@@ -28527,7 +28816,6 @@
         </w:rPr>
         <w:t>admin</w:t>
       </w:r>
-      <w:proofErr w:type="gramEnd"/>
     </w:p>
     <w:p>
       <w:pPr>
@@ -28657,7 +28945,6 @@
                 <w:lang w:val="en-GB"/>
               </w:rPr>
             </w:pPr>
-            <w:proofErr w:type="spellStart"/>
             <w:r>
               <w:rPr>
                 <w:rFonts w:ascii="Times New Roman" w:hAnsi="Times New Roman" w:cs="Times New Roman"/>
@@ -28666,7 +28953,6 @@
               </w:rPr>
               <w:t>admin_id</w:t>
             </w:r>
-            <w:proofErr w:type="spellEnd"/>
           </w:p>
         </w:tc>
         <w:tc>
@@ -28832,7 +29118,6 @@
           <w:lang w:val="en-GB"/>
         </w:rPr>
       </w:pPr>
-      <w:proofErr w:type="spellStart"/>
       <w:r>
         <w:rPr>
           <w:rFonts w:ascii="Times New Roman" w:hAnsi="Times New Roman" w:cs="Times New Roman"/>
@@ -28840,7 +29125,6 @@
         </w:rPr>
         <w:t>enrolled_student</w:t>
       </w:r>
-      <w:proofErr w:type="spellEnd"/>
     </w:p>
     <w:p>
       <w:pPr>
@@ -28970,7 +29254,6 @@
                 <w:lang w:val="en-GB"/>
               </w:rPr>
             </w:pPr>
-            <w:proofErr w:type="spellStart"/>
             <w:r>
               <w:rPr>
                 <w:rFonts w:ascii="Times New Roman" w:hAnsi="Times New Roman" w:cs="Times New Roman"/>
@@ -28979,7 +29262,6 @@
               </w:rPr>
               <w:t>student_id</w:t>
             </w:r>
-            <w:proofErr w:type="spellEnd"/>
           </w:p>
         </w:tc>
         <w:tc>
@@ -29056,7 +29338,6 @@
                 <w:lang w:val="en-GB"/>
               </w:rPr>
             </w:pPr>
-            <w:proofErr w:type="spellStart"/>
             <w:r>
               <w:rPr>
                 <w:rFonts w:ascii="Times New Roman" w:hAnsi="Times New Roman" w:cs="Times New Roman"/>
@@ -29064,7 +29345,6 @@
               </w:rPr>
               <w:t>fullname</w:t>
             </w:r>
-            <w:proofErr w:type="spellEnd"/>
           </w:p>
         </w:tc>
         <w:tc>
@@ -29390,7 +29670,6 @@
                 <w:lang w:val="en-GB"/>
               </w:rPr>
             </w:pPr>
-            <w:proofErr w:type="spellStart"/>
             <w:r>
               <w:rPr>
                 <w:rFonts w:ascii="Times New Roman" w:hAnsi="Times New Roman" w:cs="Times New Roman"/>
@@ -29399,7 +29678,6 @@
               <w:lastRenderedPageBreak/>
               <w:t>join_year</w:t>
             </w:r>
-            <w:proofErr w:type="spellEnd"/>
           </w:p>
         </w:tc>
         <w:tc>
@@ -29560,7 +29838,6 @@
                 <w:lang w:val="en-GB"/>
               </w:rPr>
             </w:pPr>
-            <w:proofErr w:type="spellStart"/>
             <w:r>
               <w:rPr>
                 <w:rFonts w:ascii="Times New Roman" w:hAnsi="Times New Roman" w:cs="Times New Roman"/>
@@ -29568,7 +29845,6 @@
               </w:rPr>
               <w:t>course_id</w:t>
             </w:r>
-            <w:proofErr w:type="spellEnd"/>
             <w:r>
               <w:rPr>
                 <w:rFonts w:ascii="Times New Roman" w:hAnsi="Times New Roman" w:cs="Times New Roman"/>
@@ -29654,7 +29930,6 @@
                 <w:lang w:val="en-GB"/>
               </w:rPr>
             </w:pPr>
-            <w:proofErr w:type="spellStart"/>
             <w:r>
               <w:rPr>
                 <w:rFonts w:ascii="Times New Roman" w:hAnsi="Times New Roman" w:cs="Times New Roman"/>
@@ -29662,7 +29937,6 @@
               </w:rPr>
               <w:t>tutor_id</w:t>
             </w:r>
-            <w:proofErr w:type="spellEnd"/>
             <w:r>
               <w:rPr>
                 <w:rFonts w:ascii="Times New Roman" w:hAnsi="Times New Roman" w:cs="Times New Roman"/>
@@ -29747,7 +30021,6 @@
                 <w:lang w:val="en-GB"/>
               </w:rPr>
             </w:pPr>
-            <w:proofErr w:type="spellStart"/>
             <w:r>
               <w:rPr>
                 <w:rFonts w:ascii="Times New Roman" w:hAnsi="Times New Roman" w:cs="Times New Roman"/>
@@ -29755,7 +30028,6 @@
               </w:rPr>
               <w:t>information_link</w:t>
             </w:r>
-            <w:proofErr w:type="spellEnd"/>
           </w:p>
         </w:tc>
         <w:tc>
@@ -29838,7 +30110,6 @@
           <w:lang w:val="en-GB"/>
         </w:rPr>
       </w:pPr>
-      <w:proofErr w:type="spellStart"/>
       <w:r>
         <w:rPr>
           <w:rFonts w:ascii="Times New Roman" w:hAnsi="Times New Roman" w:cs="Times New Roman"/>
@@ -29846,7 +30117,6 @@
         </w:rPr>
         <w:t>student_request</w:t>
       </w:r>
-      <w:proofErr w:type="spellEnd"/>
     </w:p>
     <w:p>
       <w:pPr>
@@ -29975,7 +30245,6 @@
                 <w:lang w:val="en-GB"/>
               </w:rPr>
             </w:pPr>
-            <w:proofErr w:type="spellStart"/>
             <w:r>
               <w:rPr>
                 <w:rFonts w:ascii="Times New Roman" w:hAnsi="Times New Roman" w:cs="Times New Roman"/>
@@ -29983,7 +30252,6 @@
               </w:rPr>
               <w:t>sn</w:t>
             </w:r>
-            <w:proofErr w:type="spellEnd"/>
           </w:p>
         </w:tc>
         <w:tc>
@@ -30060,7 +30328,6 @@
                 <w:lang w:val="en-GB"/>
               </w:rPr>
             </w:pPr>
-            <w:proofErr w:type="spellStart"/>
             <w:r>
               <w:rPr>
                 <w:rFonts w:ascii="Times New Roman" w:hAnsi="Times New Roman" w:cs="Times New Roman"/>
@@ -30068,7 +30335,6 @@
               </w:rPr>
               <w:t>fullname</w:t>
             </w:r>
-            <w:proofErr w:type="spellEnd"/>
           </w:p>
         </w:tc>
         <w:tc>
@@ -30394,7 +30660,6 @@
                 <w:lang w:val="en-GB"/>
               </w:rPr>
             </w:pPr>
-            <w:proofErr w:type="spellStart"/>
             <w:r>
               <w:rPr>
                 <w:rFonts w:ascii="Times New Roman" w:hAnsi="Times New Roman" w:cs="Times New Roman"/>
@@ -30402,7 +30667,6 @@
               </w:rPr>
               <w:t>join_year</w:t>
             </w:r>
-            <w:proofErr w:type="spellEnd"/>
           </w:p>
         </w:tc>
         <w:tc>
@@ -30480,7 +30744,6 @@
                 <w:lang w:val="en-GB"/>
               </w:rPr>
             </w:pPr>
-            <w:proofErr w:type="spellStart"/>
             <w:r>
               <w:rPr>
                 <w:rFonts w:ascii="Times New Roman" w:hAnsi="Times New Roman" w:cs="Times New Roman"/>
@@ -30488,7 +30751,6 @@
               </w:rPr>
               <w:t>course_id</w:t>
             </w:r>
-            <w:proofErr w:type="spellEnd"/>
             <w:r>
               <w:rPr>
                 <w:rFonts w:ascii="Times New Roman" w:hAnsi="Times New Roman" w:cs="Times New Roman"/>
@@ -30573,7 +30835,6 @@
                 <w:lang w:val="en-GB"/>
               </w:rPr>
             </w:pPr>
-            <w:proofErr w:type="spellStart"/>
             <w:r>
               <w:rPr>
                 <w:rFonts w:ascii="Times New Roman" w:hAnsi="Times New Roman" w:cs="Times New Roman"/>
@@ -30581,7 +30842,6 @@
               </w:rPr>
               <w:t>information_link</w:t>
             </w:r>
-            <w:proofErr w:type="spellEnd"/>
           </w:p>
         </w:tc>
         <w:tc>
@@ -30674,7 +30934,6 @@
           <w:lang w:val="en-GB"/>
         </w:rPr>
       </w:pPr>
-      <w:proofErr w:type="gramStart"/>
       <w:r>
         <w:rPr>
           <w:rFonts w:ascii="Times New Roman" w:hAnsi="Times New Roman" w:cs="Times New Roman"/>
@@ -30682,7 +30941,6 @@
         </w:rPr>
         <w:t>staff</w:t>
       </w:r>
-      <w:proofErr w:type="gramEnd"/>
     </w:p>
     <w:p>
       <w:pPr>
@@ -30812,7 +31070,6 @@
                 <w:lang w:val="en-GB"/>
               </w:rPr>
             </w:pPr>
-            <w:proofErr w:type="spellStart"/>
             <w:r>
               <w:rPr>
                 <w:rFonts w:ascii="Times New Roman" w:hAnsi="Times New Roman" w:cs="Times New Roman"/>
@@ -30821,7 +31078,6 @@
               </w:rPr>
               <w:t>staff_id</w:t>
             </w:r>
-            <w:proofErr w:type="spellEnd"/>
           </w:p>
         </w:tc>
         <w:tc>
@@ -30898,7 +31154,6 @@
                 <w:lang w:val="en-GB"/>
               </w:rPr>
             </w:pPr>
-            <w:proofErr w:type="spellStart"/>
             <w:r>
               <w:rPr>
                 <w:rFonts w:ascii="Times New Roman" w:hAnsi="Times New Roman" w:cs="Times New Roman"/>
@@ -30906,7 +31161,6 @@
               </w:rPr>
               <w:t>fullname</w:t>
             </w:r>
-            <w:proofErr w:type="spellEnd"/>
           </w:p>
         </w:tc>
         <w:tc>
@@ -31150,7 +31404,6 @@
                 <w:lang w:val="en-GB"/>
               </w:rPr>
             </w:pPr>
-            <w:proofErr w:type="spellStart"/>
             <w:r>
               <w:rPr>
                 <w:rFonts w:ascii="Times New Roman" w:hAnsi="Times New Roman" w:cs="Times New Roman"/>
@@ -31158,7 +31411,6 @@
               </w:rPr>
               <w:t>module_id</w:t>
             </w:r>
-            <w:proofErr w:type="spellEnd"/>
             <w:r>
               <w:rPr>
                 <w:rFonts w:ascii="Times New Roman" w:hAnsi="Times New Roman" w:cs="Times New Roman"/>
@@ -31249,7 +31501,6 @@
           <w:lang w:val="en-GB"/>
         </w:rPr>
       </w:pPr>
-      <w:proofErr w:type="gramStart"/>
       <w:r>
         <w:rPr>
           <w:rFonts w:ascii="Times New Roman" w:hAnsi="Times New Roman" w:cs="Times New Roman"/>
@@ -31257,7 +31508,6 @@
         </w:rPr>
         <w:t>course</w:t>
       </w:r>
-      <w:proofErr w:type="gramEnd"/>
     </w:p>
     <w:p>
       <w:pPr>
@@ -31387,7 +31637,6 @@
                 <w:lang w:val="en-GB"/>
               </w:rPr>
             </w:pPr>
-            <w:proofErr w:type="spellStart"/>
             <w:r>
               <w:rPr>
                 <w:rFonts w:ascii="Times New Roman" w:hAnsi="Times New Roman" w:cs="Times New Roman"/>
@@ -31396,7 +31645,6 @@
               </w:rPr>
               <w:t>course_id</w:t>
             </w:r>
-            <w:proofErr w:type="spellEnd"/>
           </w:p>
         </w:tc>
         <w:tc>
@@ -31473,7 +31721,6 @@
                 <w:lang w:val="en-GB"/>
               </w:rPr>
             </w:pPr>
-            <w:proofErr w:type="spellStart"/>
             <w:r>
               <w:rPr>
                 <w:rFonts w:ascii="Times New Roman" w:hAnsi="Times New Roman" w:cs="Times New Roman"/>
@@ -31481,7 +31728,6 @@
               </w:rPr>
               <w:t>course_name</w:t>
             </w:r>
-            <w:proofErr w:type="spellEnd"/>
           </w:p>
         </w:tc>
         <w:tc>
@@ -31564,7 +31810,6 @@
           <w:lang w:val="en-GB"/>
         </w:rPr>
       </w:pPr>
-      <w:proofErr w:type="gramStart"/>
       <w:r>
         <w:rPr>
           <w:rFonts w:ascii="Times New Roman" w:hAnsi="Times New Roman" w:cs="Times New Roman"/>
@@ -31572,7 +31817,6 @@
         </w:rPr>
         <w:t>module</w:t>
       </w:r>
-      <w:proofErr w:type="gramEnd"/>
     </w:p>
     <w:p>
       <w:pPr>
@@ -31702,7 +31946,6 @@
                 <w:lang w:val="en-GB"/>
               </w:rPr>
             </w:pPr>
-            <w:proofErr w:type="spellStart"/>
             <w:r>
               <w:rPr>
                 <w:rFonts w:ascii="Times New Roman" w:hAnsi="Times New Roman" w:cs="Times New Roman"/>
@@ -31711,7 +31954,6 @@
               </w:rPr>
               <w:t>module_id</w:t>
             </w:r>
-            <w:proofErr w:type="spellEnd"/>
           </w:p>
         </w:tc>
         <w:tc>
@@ -31788,7 +32030,6 @@
                 <w:lang w:val="en-GB"/>
               </w:rPr>
             </w:pPr>
-            <w:proofErr w:type="spellStart"/>
             <w:r>
               <w:rPr>
                 <w:rFonts w:ascii="Times New Roman" w:hAnsi="Times New Roman" w:cs="Times New Roman"/>
@@ -31796,7 +32037,6 @@
               </w:rPr>
               <w:t>module_name</w:t>
             </w:r>
-            <w:proofErr w:type="spellEnd"/>
           </w:p>
         </w:tc>
         <w:tc>
@@ -31879,7 +32119,6 @@
           <w:lang w:val="en-GB"/>
         </w:rPr>
       </w:pPr>
-      <w:proofErr w:type="spellStart"/>
       <w:r>
         <w:rPr>
           <w:rFonts w:ascii="Times New Roman" w:hAnsi="Times New Roman" w:cs="Times New Roman"/>
@@ -31887,7 +32126,6 @@
         </w:rPr>
         <w:t>staff_module</w:t>
       </w:r>
-      <w:proofErr w:type="spellEnd"/>
     </w:p>
     <w:p>
       <w:pPr>
@@ -32018,7 +32256,6 @@
                 <w:lang w:val="en-GB"/>
               </w:rPr>
             </w:pPr>
-            <w:proofErr w:type="spellStart"/>
             <w:r>
               <w:rPr>
                 <w:rFonts w:ascii="Times New Roman" w:hAnsi="Times New Roman" w:cs="Times New Roman"/>
@@ -32027,7 +32264,6 @@
               </w:rPr>
               <w:t>staff_id</w:t>
             </w:r>
-            <w:proofErr w:type="spellEnd"/>
             <w:r>
               <w:rPr>
                 <w:rFonts w:ascii="Times New Roman" w:hAnsi="Times New Roman" w:cs="Times New Roman"/>
@@ -32115,7 +32351,6 @@
                 <w:lang w:val="en-GB"/>
               </w:rPr>
             </w:pPr>
-            <w:proofErr w:type="spellStart"/>
             <w:r>
               <w:rPr>
                 <w:rFonts w:ascii="Times New Roman" w:hAnsi="Times New Roman" w:cs="Times New Roman"/>
@@ -32124,7 +32359,6 @@
               </w:rPr>
               <w:t>module_id</w:t>
             </w:r>
-            <w:proofErr w:type="spellEnd"/>
             <w:r>
               <w:rPr>
                 <w:rFonts w:ascii="Times New Roman" w:hAnsi="Times New Roman" w:cs="Times New Roman"/>
@@ -32216,7 +32450,6 @@
           <w:lang w:val="en-GB"/>
         </w:rPr>
       </w:pPr>
-      <w:proofErr w:type="spellStart"/>
       <w:r>
         <w:rPr>
           <w:rFonts w:ascii="Times New Roman" w:hAnsi="Times New Roman" w:cs="Times New Roman"/>
@@ -32224,7 +32457,6 @@
         </w:rPr>
         <w:t>course_module</w:t>
       </w:r>
-      <w:proofErr w:type="spellEnd"/>
     </w:p>
     <w:p>
       <w:pPr>
@@ -32355,7 +32587,6 @@
                 <w:lang w:val="en-GB"/>
               </w:rPr>
             </w:pPr>
-            <w:proofErr w:type="spellStart"/>
             <w:r>
               <w:rPr>
                 <w:rFonts w:ascii="Times New Roman" w:hAnsi="Times New Roman" w:cs="Times New Roman"/>
@@ -32364,7 +32595,6 @@
               </w:rPr>
               <w:t>course_id</w:t>
             </w:r>
-            <w:proofErr w:type="spellEnd"/>
             <w:r>
               <w:rPr>
                 <w:rFonts w:ascii="Times New Roman" w:hAnsi="Times New Roman" w:cs="Times New Roman"/>
@@ -32452,7 +32682,6 @@
                 <w:lang w:val="en-GB"/>
               </w:rPr>
             </w:pPr>
-            <w:proofErr w:type="spellStart"/>
             <w:r>
               <w:rPr>
                 <w:rFonts w:ascii="Times New Roman" w:hAnsi="Times New Roman" w:cs="Times New Roman"/>
@@ -32461,7 +32690,6 @@
               </w:rPr>
               <w:t>module_id</w:t>
             </w:r>
-            <w:proofErr w:type="spellEnd"/>
             <w:r>
               <w:rPr>
                 <w:rFonts w:ascii="Times New Roman" w:hAnsi="Times New Roman" w:cs="Times New Roman"/>
@@ -32553,7 +32781,6 @@
           <w:lang w:val="en-GB"/>
         </w:rPr>
       </w:pPr>
-      <w:proofErr w:type="gramStart"/>
       <w:r>
         <w:rPr>
           <w:rFonts w:ascii="Times New Roman" w:hAnsi="Times New Roman" w:cs="Times New Roman"/>
@@ -32561,7 +32788,6 @@
         </w:rPr>
         <w:t>assignment</w:t>
       </w:r>
-      <w:proofErr w:type="gramEnd"/>
     </w:p>
     <w:p>
       <w:pPr>
@@ -32692,7 +32918,6 @@
                 <w:lang w:val="en-GB"/>
               </w:rPr>
             </w:pPr>
-            <w:proofErr w:type="spellStart"/>
             <w:r>
               <w:rPr>
                 <w:rFonts w:ascii="Times New Roman" w:hAnsi="Times New Roman" w:cs="Times New Roman"/>
@@ -32701,7 +32926,6 @@
               </w:rPr>
               <w:t>assignment_id</w:t>
             </w:r>
-            <w:proofErr w:type="spellEnd"/>
           </w:p>
         </w:tc>
         <w:tc>
@@ -32778,7 +33002,6 @@
                 <w:lang w:val="en-GB"/>
               </w:rPr>
             </w:pPr>
-            <w:proofErr w:type="spellStart"/>
             <w:r>
               <w:rPr>
                 <w:rFonts w:ascii="Times New Roman" w:hAnsi="Times New Roman" w:cs="Times New Roman"/>
@@ -32786,7 +33009,6 @@
               </w:rPr>
               <w:t>assignment_name</w:t>
             </w:r>
-            <w:proofErr w:type="spellEnd"/>
           </w:p>
         </w:tc>
         <w:tc>
@@ -32864,7 +33086,6 @@
                 <w:lang w:val="en-GB"/>
               </w:rPr>
             </w:pPr>
-            <w:proofErr w:type="spellStart"/>
             <w:r>
               <w:rPr>
                 <w:rFonts w:ascii="Times New Roman" w:hAnsi="Times New Roman" w:cs="Times New Roman"/>
@@ -32872,7 +33093,6 @@
               </w:rPr>
               <w:t>module_id</w:t>
             </w:r>
-            <w:proofErr w:type="spellEnd"/>
             <w:r>
               <w:rPr>
                 <w:rFonts w:ascii="Times New Roman" w:hAnsi="Times New Roman" w:cs="Times New Roman"/>
@@ -32957,7 +33177,6 @@
                 <w:lang w:val="en-GB"/>
               </w:rPr>
             </w:pPr>
-            <w:proofErr w:type="spellStart"/>
             <w:r>
               <w:rPr>
                 <w:rFonts w:ascii="Times New Roman" w:hAnsi="Times New Roman" w:cs="Times New Roman"/>
@@ -32965,7 +33184,6 @@
               </w:rPr>
               <w:t>initialized_date</w:t>
             </w:r>
-            <w:proofErr w:type="spellEnd"/>
           </w:p>
         </w:tc>
         <w:tc>
@@ -33207,7 +33425,6 @@
           <w:lang w:val="en-GB"/>
         </w:rPr>
       </w:pPr>
-      <w:proofErr w:type="spellStart"/>
       <w:r>
         <w:rPr>
           <w:rFonts w:ascii="Times New Roman" w:hAnsi="Times New Roman" w:cs="Times New Roman"/>
@@ -33215,7 +33432,6 @@
         </w:rPr>
         <w:t>student_assignment</w:t>
       </w:r>
-      <w:proofErr w:type="spellEnd"/>
     </w:p>
     <w:p>
       <w:pPr>
@@ -33346,7 +33562,6 @@
                 <w:lang w:val="en-GB"/>
               </w:rPr>
             </w:pPr>
-            <w:proofErr w:type="spellStart"/>
             <w:r>
               <w:rPr>
                 <w:rFonts w:ascii="Times New Roman" w:hAnsi="Times New Roman" w:cs="Times New Roman"/>
@@ -33355,7 +33570,6 @@
               </w:rPr>
               <w:t>student_id</w:t>
             </w:r>
-            <w:proofErr w:type="spellEnd"/>
             <w:r>
               <w:rPr>
                 <w:rFonts w:ascii="Times New Roman" w:hAnsi="Times New Roman" w:cs="Times New Roman"/>
@@ -33443,7 +33657,6 @@
                 <w:lang w:val="en-GB"/>
               </w:rPr>
             </w:pPr>
-            <w:proofErr w:type="spellStart"/>
             <w:r>
               <w:rPr>
                 <w:rFonts w:ascii="Times New Roman" w:hAnsi="Times New Roman" w:cs="Times New Roman"/>
@@ -33452,7 +33665,6 @@
               </w:rPr>
               <w:t>assignment_id</w:t>
             </w:r>
-            <w:proofErr w:type="spellEnd"/>
             <w:r>
               <w:rPr>
                 <w:rFonts w:ascii="Times New Roman" w:hAnsi="Times New Roman" w:cs="Times New Roman"/>
@@ -33538,7 +33750,6 @@
                 <w:lang w:val="en-GB"/>
               </w:rPr>
             </w:pPr>
-            <w:proofErr w:type="spellStart"/>
             <w:r>
               <w:rPr>
                 <w:rFonts w:ascii="Times New Roman" w:hAnsi="Times New Roman" w:cs="Times New Roman"/>
@@ -33546,7 +33757,6 @@
               </w:rPr>
               <w:t>submission_link</w:t>
             </w:r>
-            <w:proofErr w:type="spellEnd"/>
           </w:p>
         </w:tc>
         <w:tc>
@@ -33622,7 +33832,6 @@
           <w:lang w:val="en-GB"/>
         </w:rPr>
       </w:pPr>
-      <w:proofErr w:type="gramStart"/>
       <w:r>
         <w:rPr>
           <w:rFonts w:ascii="Times New Roman" w:hAnsi="Times New Roman" w:cs="Times New Roman"/>
@@ -33630,7 +33839,6 @@
         </w:rPr>
         <w:t>attendance</w:t>
       </w:r>
-      <w:proofErr w:type="gramEnd"/>
     </w:p>
     <w:p>
       <w:pPr>
@@ -33760,7 +33968,6 @@
                 <w:lang w:val="en-GB"/>
               </w:rPr>
             </w:pPr>
-            <w:proofErr w:type="spellStart"/>
             <w:r>
               <w:rPr>
                 <w:rFonts w:ascii="Times New Roman" w:hAnsi="Times New Roman" w:cs="Times New Roman"/>
@@ -33768,7 +33975,6 @@
               </w:rPr>
               <w:t>student_id</w:t>
             </w:r>
-            <w:proofErr w:type="spellEnd"/>
             <w:r>
               <w:rPr>
                 <w:rFonts w:ascii="Times New Roman" w:hAnsi="Times New Roman" w:cs="Times New Roman"/>
@@ -33853,7 +34059,6 @@
                 <w:lang w:val="en-GB"/>
               </w:rPr>
             </w:pPr>
-            <w:proofErr w:type="spellStart"/>
             <w:r>
               <w:rPr>
                 <w:rFonts w:ascii="Times New Roman" w:hAnsi="Times New Roman" w:cs="Times New Roman"/>
@@ -33861,7 +34066,6 @@
               </w:rPr>
               <w:t>student_name</w:t>
             </w:r>
-            <w:proofErr w:type="spellEnd"/>
           </w:p>
         </w:tc>
         <w:tc>
@@ -34021,7 +34225,6 @@
                 <w:lang w:val="en-GB"/>
               </w:rPr>
             </w:pPr>
-            <w:proofErr w:type="spellStart"/>
             <w:r>
               <w:rPr>
                 <w:rFonts w:ascii="Times New Roman" w:hAnsi="Times New Roman" w:cs="Times New Roman"/>
@@ -34029,7 +34232,6 @@
               </w:rPr>
               <w:t>total_present_days</w:t>
             </w:r>
-            <w:proofErr w:type="spellEnd"/>
           </w:p>
         </w:tc>
         <w:tc>
@@ -34106,7 +34308,6 @@
                 <w:lang w:val="en-GB"/>
               </w:rPr>
             </w:pPr>
-            <w:proofErr w:type="spellStart"/>
             <w:r>
               <w:rPr>
                 <w:rFonts w:ascii="Times New Roman" w:hAnsi="Times New Roman" w:cs="Times New Roman"/>
@@ -34114,7 +34315,6 @@
               </w:rPr>
               <w:t>possible_present_days</w:t>
             </w:r>
-            <w:proofErr w:type="spellEnd"/>
           </w:p>
         </w:tc>
         <w:tc>
@@ -34191,7 +34391,6 @@
                 <w:lang w:val="en-GB"/>
               </w:rPr>
             </w:pPr>
-            <w:proofErr w:type="spellStart"/>
             <w:r>
               <w:rPr>
                 <w:rFonts w:ascii="Times New Roman" w:hAnsi="Times New Roman" w:cs="Times New Roman"/>
@@ -34199,7 +34398,6 @@
               </w:rPr>
               <w:t>attendance_percent</w:t>
             </w:r>
-            <w:proofErr w:type="spellEnd"/>
           </w:p>
         </w:tc>
         <w:tc>
@@ -34282,7 +34480,6 @@
           <w:lang w:val="en-GB"/>
         </w:rPr>
       </w:pPr>
-      <w:proofErr w:type="spellStart"/>
       <w:r>
         <w:rPr>
           <w:rFonts w:ascii="Times New Roman" w:hAnsi="Times New Roman" w:cs="Times New Roman"/>
@@ -34290,7 +34487,6 @@
         </w:rPr>
         <w:t>personal_tutor</w:t>
       </w:r>
-      <w:proofErr w:type="spellEnd"/>
     </w:p>
     <w:p>
       <w:pPr>
@@ -34420,7 +34616,6 @@
                 <w:lang w:val="en-GB"/>
               </w:rPr>
             </w:pPr>
-            <w:proofErr w:type="spellStart"/>
             <w:r>
               <w:rPr>
                 <w:rFonts w:ascii="Times New Roman" w:hAnsi="Times New Roman" w:cs="Times New Roman"/>
@@ -34428,7 +34623,6 @@
               </w:rPr>
               <w:t>staff_id</w:t>
             </w:r>
-            <w:proofErr w:type="spellEnd"/>
             <w:r>
               <w:rPr>
                 <w:rFonts w:ascii="Times New Roman" w:hAnsi="Times New Roman" w:cs="Times New Roman"/>
@@ -34514,7 +34708,6 @@
                 <w:lang w:val="en-GB"/>
               </w:rPr>
             </w:pPr>
-            <w:proofErr w:type="spellStart"/>
             <w:r>
               <w:rPr>
                 <w:rFonts w:ascii="Times New Roman" w:hAnsi="Times New Roman" w:cs="Times New Roman"/>
@@ -34522,7 +34715,6 @@
               </w:rPr>
               <w:t>student_id</w:t>
             </w:r>
-            <w:proofErr w:type="spellEnd"/>
             <w:r>
               <w:rPr>
                 <w:rFonts w:ascii="Times New Roman" w:hAnsi="Times New Roman" w:cs="Times New Roman"/>
@@ -34613,7 +34805,6 @@
           <w:lang w:val="en-GB"/>
         </w:rPr>
       </w:pPr>
-      <w:proofErr w:type="gramStart"/>
       <w:r>
         <w:rPr>
           <w:rFonts w:ascii="Times New Roman" w:hAnsi="Times New Roman" w:cs="Times New Roman"/>
@@ -34621,7 +34812,6 @@
         </w:rPr>
         <w:t>timetable</w:t>
       </w:r>
-      <w:proofErr w:type="gramEnd"/>
     </w:p>
     <w:p>
       <w:pPr>
@@ -34751,7 +34941,6 @@
                 <w:lang w:val="en-GB"/>
               </w:rPr>
             </w:pPr>
-            <w:proofErr w:type="spellStart"/>
             <w:r>
               <w:rPr>
                 <w:rFonts w:ascii="Times New Roman" w:hAnsi="Times New Roman" w:cs="Times New Roman"/>
@@ -34759,7 +34948,6 @@
               </w:rPr>
               <w:t>course_id</w:t>
             </w:r>
-            <w:proofErr w:type="spellEnd"/>
             <w:r>
               <w:rPr>
                 <w:rFonts w:ascii="Times New Roman" w:hAnsi="Times New Roman" w:cs="Times New Roman"/>
@@ -35011,7 +35199,6 @@
                 <w:lang w:val="en-GB"/>
               </w:rPr>
             </w:pPr>
-            <w:proofErr w:type="spellStart"/>
             <w:r>
               <w:rPr>
                 <w:rFonts w:ascii="Times New Roman" w:hAnsi="Times New Roman" w:cs="Times New Roman"/>
@@ -35019,7 +35206,6 @@
               </w:rPr>
               <w:t>module_id</w:t>
             </w:r>
-            <w:proofErr w:type="spellEnd"/>
             <w:r>
               <w:rPr>
                 <w:rFonts w:ascii="Times New Roman" w:hAnsi="Times New Roman" w:cs="Times New Roman"/>
@@ -35110,7 +35296,6 @@
           <w:lang w:val="en-GB"/>
         </w:rPr>
       </w:pPr>
-      <w:proofErr w:type="gramStart"/>
       <w:r>
         <w:rPr>
           <w:rFonts w:ascii="Times New Roman" w:hAnsi="Times New Roman" w:cs="Times New Roman"/>
@@ -35118,7 +35303,6 @@
         </w:rPr>
         <w:t>report</w:t>
       </w:r>
-      <w:proofErr w:type="gramEnd"/>
     </w:p>
     <w:p>
       <w:pPr>
@@ -35248,7 +35432,6 @@
                 <w:lang w:val="en-GB"/>
               </w:rPr>
             </w:pPr>
-            <w:proofErr w:type="spellStart"/>
             <w:r>
               <w:rPr>
                 <w:rFonts w:ascii="Times New Roman" w:hAnsi="Times New Roman" w:cs="Times New Roman"/>
@@ -35256,7 +35439,6 @@
               </w:rPr>
               <w:t>student_id</w:t>
             </w:r>
-            <w:proofErr w:type="spellEnd"/>
             <w:r>
               <w:rPr>
                 <w:rFonts w:ascii="Times New Roman" w:hAnsi="Times New Roman" w:cs="Times New Roman"/>
@@ -35342,7 +35524,6 @@
                 <w:lang w:val="en-GB"/>
               </w:rPr>
             </w:pPr>
-            <w:proofErr w:type="spellStart"/>
             <w:r>
               <w:rPr>
                 <w:rFonts w:ascii="Times New Roman" w:hAnsi="Times New Roman" w:cs="Times New Roman"/>
@@ -35350,7 +35531,6 @@
               </w:rPr>
               <w:t>staff_id</w:t>
             </w:r>
-            <w:proofErr w:type="spellEnd"/>
             <w:r>
               <w:rPr>
                 <w:rFonts w:ascii="Times New Roman" w:hAnsi="Times New Roman" w:cs="Times New Roman"/>
@@ -35517,7 +35697,6 @@
           <w:lang w:val="en-GB"/>
         </w:rPr>
       </w:pPr>
-      <w:proofErr w:type="gramStart"/>
       <w:r>
         <w:rPr>
           <w:rFonts w:ascii="Times New Roman" w:hAnsi="Times New Roman" w:cs="Times New Roman"/>
@@ -35525,7 +35704,6 @@
         </w:rPr>
         <w:t>diary</w:t>
       </w:r>
-      <w:proofErr w:type="gramEnd"/>
     </w:p>
     <w:p>
       <w:pPr>
@@ -35892,7 +36070,6 @@
                 <w:lang w:val="en-GB"/>
               </w:rPr>
             </w:pPr>
-            <w:proofErr w:type="spellStart"/>
             <w:r>
               <w:rPr>
                 <w:rFonts w:ascii="Times New Roman" w:hAnsi="Times New Roman" w:cs="Times New Roman"/>
@@ -35900,7 +36077,6 @@
               </w:rPr>
               <w:t>student_id</w:t>
             </w:r>
-            <w:proofErr w:type="spellEnd"/>
             <w:r>
               <w:rPr>
                 <w:rFonts w:ascii="Times New Roman" w:hAnsi="Times New Roman" w:cs="Times New Roman"/>
@@ -37892,15 +38068,7 @@
               <w:fldChar w:fldCharType="end"/>
             </w:r>
             <w:r>
-              <w:t xml:space="preserve"> Create Course </w:t>
-            </w:r>
-            <w:proofErr w:type="spellStart"/>
-            <w:r>
-              <w:t>Sturcture</w:t>
-            </w:r>
-            <w:proofErr w:type="spellEnd"/>
-            <w:r>
-              <w:t xml:space="preserve"> in </w:t>
+              <w:t xml:space="preserve"> Create Course Sturcture in </w:t>
             </w:r>
             <w:r>
               <w:t>Record Management System</w:t>
@@ -43169,15 +43337,7 @@
               <w:fldChar w:fldCharType="end"/>
             </w:r>
             <w:r>
-              <w:t xml:space="preserve"> </w:t>
-            </w:r>
-            <w:proofErr w:type="spellStart"/>
-            <w:r>
-              <w:t>TimeTable</w:t>
-            </w:r>
-            <w:proofErr w:type="spellEnd"/>
-            <w:r>
-              <w:t xml:space="preserve"> Section in </w:t>
+              <w:t xml:space="preserve"> TimeTable Section in </w:t>
             </w:r>
             <w:r>
               <w:t>Student Portal</w:t>
@@ -44417,6 +44577,95 @@
     </w:lvl>
   </w:abstractNum>
   <w:abstractNum w:abstractNumId="7">
+    <w:nsid w:val="11E5344B"/>
+    <w:multiLevelType w:val="hybridMultilevel"/>
+    <w:tmpl w:val="DF428728"/>
+    <w:lvl w:ilvl="0" w:tplc="10E0C764">
+      <w:start w:val="1"/>
+      <w:numFmt w:val="decimal"/>
+      <w:lvlText w:val="%1)"/>
+      <w:lvlJc w:val="left"/>
+      <w:pPr>
+        <w:ind w:left="420" w:hanging="360"/>
+      </w:pPr>
+      <w:rPr>
+        <w:rFonts w:hint="default"/>
+      </w:rPr>
+    </w:lvl>
+    <w:lvl w:ilvl="1" w:tplc="04090019" w:tentative="1">
+      <w:start w:val="1"/>
+      <w:numFmt w:val="lowerLetter"/>
+      <w:lvlText w:val="%2."/>
+      <w:lvlJc w:val="left"/>
+      <w:pPr>
+        <w:ind w:left="1140" w:hanging="360"/>
+      </w:pPr>
+    </w:lvl>
+    <w:lvl w:ilvl="2" w:tplc="0409001B" w:tentative="1">
+      <w:start w:val="1"/>
+      <w:numFmt w:val="lowerRoman"/>
+      <w:lvlText w:val="%3."/>
+      <w:lvlJc w:val="right"/>
+      <w:pPr>
+        <w:ind w:left="1860" w:hanging="180"/>
+      </w:pPr>
+    </w:lvl>
+    <w:lvl w:ilvl="3" w:tplc="0409000F" w:tentative="1">
+      <w:start w:val="1"/>
+      <w:numFmt w:val="decimal"/>
+      <w:lvlText w:val="%4."/>
+      <w:lvlJc w:val="left"/>
+      <w:pPr>
+        <w:ind w:left="2580" w:hanging="360"/>
+      </w:pPr>
+    </w:lvl>
+    <w:lvl w:ilvl="4" w:tplc="04090019" w:tentative="1">
+      <w:start w:val="1"/>
+      <w:numFmt w:val="lowerLetter"/>
+      <w:lvlText w:val="%5."/>
+      <w:lvlJc w:val="left"/>
+      <w:pPr>
+        <w:ind w:left="3300" w:hanging="360"/>
+      </w:pPr>
+    </w:lvl>
+    <w:lvl w:ilvl="5" w:tplc="0409001B" w:tentative="1">
+      <w:start w:val="1"/>
+      <w:numFmt w:val="lowerRoman"/>
+      <w:lvlText w:val="%6."/>
+      <w:lvlJc w:val="right"/>
+      <w:pPr>
+        <w:ind w:left="4020" w:hanging="180"/>
+      </w:pPr>
+    </w:lvl>
+    <w:lvl w:ilvl="6" w:tplc="0409000F" w:tentative="1">
+      <w:start w:val="1"/>
+      <w:numFmt w:val="decimal"/>
+      <w:lvlText w:val="%7."/>
+      <w:lvlJc w:val="left"/>
+      <w:pPr>
+        <w:ind w:left="4740" w:hanging="360"/>
+      </w:pPr>
+    </w:lvl>
+    <w:lvl w:ilvl="7" w:tplc="04090019" w:tentative="1">
+      <w:start w:val="1"/>
+      <w:numFmt w:val="lowerLetter"/>
+      <w:lvlText w:val="%8."/>
+      <w:lvlJc w:val="left"/>
+      <w:pPr>
+        <w:ind w:left="5460" w:hanging="360"/>
+      </w:pPr>
+    </w:lvl>
+    <w:lvl w:ilvl="8" w:tplc="0409001B" w:tentative="1">
+      <w:start w:val="1"/>
+      <w:numFmt w:val="lowerRoman"/>
+      <w:lvlText w:val="%9."/>
+      <w:lvlJc w:val="right"/>
+      <w:pPr>
+        <w:ind w:left="6180" w:hanging="180"/>
+      </w:pPr>
+    </w:lvl>
+  </w:abstractNum>
+  <w:abstractNum w:abstractNumId="8">
     <w:nsid w:val="25574011"/>
     <w:multiLevelType w:val="multilevel"/>
     <w:tmpl w:val="78363F0E"/>
@@ -44537,7 +44786,7 @@
       </w:rPr>
     </w:lvl>
   </w:abstractNum>
-  <w:abstractNum w:abstractNumId="8">
+  <w:abstractNum w:abstractNumId="9">
     <w:nsid w:val="26BD4E84"/>
     <w:multiLevelType w:val="hybridMultilevel"/>
     <w:tmpl w:val="CE7E2E62"/>
@@ -44623,7 +44872,7 @@
       </w:pPr>
     </w:lvl>
   </w:abstractNum>
-  <w:abstractNum w:abstractNumId="9">
+  <w:abstractNum w:abstractNumId="10">
     <w:nsid w:val="28242D6E"/>
     <w:multiLevelType w:val="hybridMultilevel"/>
     <w:tmpl w:val="1D2680E6"/>
@@ -44709,7 +44958,7 @@
       </w:pPr>
     </w:lvl>
   </w:abstractNum>
-  <w:abstractNum w:abstractNumId="10">
+  <w:abstractNum w:abstractNumId="11">
     <w:nsid w:val="2E900F1F"/>
     <w:multiLevelType w:val="hybridMultilevel"/>
     <w:tmpl w:val="8C3C3FFC"/>
@@ -44795,7 +45044,7 @@
       </w:pPr>
     </w:lvl>
   </w:abstractNum>
-  <w:abstractNum w:abstractNumId="11">
+  <w:abstractNum w:abstractNumId="12">
     <w:nsid w:val="32C272FA"/>
     <w:multiLevelType w:val="hybridMultilevel"/>
     <w:tmpl w:val="4A003086"/>
@@ -44881,7 +45130,7 @@
       </w:pPr>
     </w:lvl>
   </w:abstractNum>
-  <w:abstractNum w:abstractNumId="12">
+  <w:abstractNum w:abstractNumId="13">
     <w:nsid w:val="3ED93D60"/>
     <w:multiLevelType w:val="multilevel"/>
     <w:tmpl w:val="78363F0E"/>
@@ -45002,7 +45251,7 @@
       </w:rPr>
     </w:lvl>
   </w:abstractNum>
-  <w:abstractNum w:abstractNumId="13">
+  <w:abstractNum w:abstractNumId="14">
     <w:nsid w:val="3F027696"/>
     <w:multiLevelType w:val="multilevel"/>
     <w:tmpl w:val="4E0487AC"/>
@@ -45123,7 +45372,7 @@
       </w:rPr>
     </w:lvl>
   </w:abstractNum>
-  <w:abstractNum w:abstractNumId="14">
+  <w:abstractNum w:abstractNumId="15">
     <w:nsid w:val="421D2027"/>
     <w:multiLevelType w:val="hybridMultilevel"/>
     <w:tmpl w:val="15F222A4"/>
@@ -45212,7 +45461,7 @@
       </w:pPr>
     </w:lvl>
   </w:abstractNum>
-  <w:abstractNum w:abstractNumId="15">
+  <w:abstractNum w:abstractNumId="16">
     <w:nsid w:val="48651472"/>
     <w:multiLevelType w:val="multilevel"/>
     <w:tmpl w:val="78363F0E"/>
@@ -45333,7 +45582,129 @@
       </w:rPr>
     </w:lvl>
   </w:abstractNum>
-  <w:abstractNum w:abstractNumId="16">
+  <w:abstractNum w:abstractNumId="17">
+    <w:nsid w:val="4F7F0F41"/>
+    <w:multiLevelType w:val="multilevel"/>
+    <w:tmpl w:val="EBB29058"/>
+    <w:lvl w:ilvl="0">
+      <w:start w:val="1"/>
+      <w:numFmt w:val="decimal"/>
+      <w:lvlText w:val="%1"/>
+      <w:lvlJc w:val="left"/>
+      <w:pPr>
+        <w:ind w:left="360" w:hanging="360"/>
+      </w:pPr>
+      <w:rPr>
+        <w:rFonts w:hint="default"/>
+        <w:sz w:val="22"/>
+      </w:rPr>
+    </w:lvl>
+    <w:lvl w:ilvl="1">
+      <w:start w:val="1"/>
+      <w:numFmt w:val="decimal"/>
+      <w:lvlText w:val="%1.%2"/>
+      <w:lvlJc w:val="left"/>
+      <w:pPr>
+        <w:ind w:left="660" w:hanging="360"/>
+      </w:pPr>
+      <w:rPr>
+        <w:rFonts w:hint="default"/>
+        <w:sz w:val="22"/>
+      </w:rPr>
+    </w:lvl>
+    <w:lvl w:ilvl="2">
+      <w:start w:val="1"/>
+      <w:numFmt w:val="decimal"/>
+      <w:lvlText w:val="%1.%2.%3"/>
+      <w:lvlJc w:val="left"/>
+      <w:pPr>
+        <w:ind w:left="1320" w:hanging="720"/>
+      </w:pPr>
+      <w:rPr>
+        <w:rFonts w:hint="default"/>
+        <w:sz w:val="22"/>
+      </w:rPr>
+    </w:lvl>
+    <w:lvl w:ilvl="3">
+      <w:start w:val="1"/>
+      <w:numFmt w:val="decimal"/>
+      <w:lvlText w:val="%1.%2.%3.%4"/>
+      <w:lvlJc w:val="left"/>
+      <w:pPr>
+        <w:ind w:left="1620" w:hanging="720"/>
+      </w:pPr>
+      <w:rPr>
+        <w:rFonts w:hint="default"/>
+        <w:sz w:val="22"/>
+      </w:rPr>
+    </w:lvl>
+    <w:lvl w:ilvl="4">
+      <w:start w:val="1"/>
+      <w:numFmt w:val="decimal"/>
+      <w:lvlText w:val="%1.%2.%3.%4.%5"/>
+      <w:lvlJc w:val="left"/>
+      <w:pPr>
+        <w:ind w:left="2280" w:hanging="1080"/>
+      </w:pPr>
+      <w:rPr>
+        <w:rFonts w:hint="default"/>
+        <w:sz w:val="22"/>
+      </w:rPr>
+    </w:lvl>
+    <w:lvl w:ilvl="5">
+      <w:start w:val="1"/>
+      <w:numFmt w:val="decimal"/>
+      <w:lvlText w:val="%1.%2.%3.%4.%5.%6"/>
+      <w:lvlJc w:val="left"/>
+      <w:pPr>
+        <w:ind w:left="2580" w:hanging="1080"/>
+      </w:pPr>
+      <w:rPr>
+        <w:rFonts w:hint="default"/>
+        <w:sz w:val="22"/>
+      </w:rPr>
+    </w:lvl>
+    <w:lvl w:ilvl="6">
+      <w:start w:val="1"/>
+      <w:numFmt w:val="decimal"/>
+      <w:lvlText w:val="%1.%2.%3.%4.%5.%6.%7"/>
+      <w:lvlJc w:val="left"/>
+      <w:pPr>
+        <w:ind w:left="3240" w:hanging="1440"/>
+      </w:pPr>
+      <w:rPr>
+        <w:rFonts w:hint="default"/>
+        <w:sz w:val="22"/>
+      </w:rPr>
+    </w:lvl>
+    <w:lvl w:ilvl="7">
+      <w:start w:val="1"/>
+      <w:numFmt w:val="decimal"/>
+      <w:lvlText w:val="%1.%2.%3.%4.%5.%6.%7.%8"/>
+      <w:lvlJc w:val="left"/>
+      <w:pPr>
+        <w:ind w:left="3540" w:hanging="1440"/>
+      </w:pPr>
+      <w:rPr>
+        <w:rFonts w:hint="default"/>
+        <w:sz w:val="22"/>
+      </w:rPr>
+    </w:lvl>
+    <w:lvl w:ilvl="8">
+      <w:start w:val="1"/>
+      <w:numFmt w:val="decimal"/>
+      <w:lvlText w:val="%1.%2.%3.%4.%5.%6.%7.%8.%9"/>
+      <w:lvlJc w:val="left"/>
+      <w:pPr>
+        <w:ind w:left="3840" w:hanging="1440"/>
+      </w:pPr>
+      <w:rPr>
+        <w:rFonts w:hint="default"/>
+        <w:sz w:val="22"/>
+      </w:rPr>
+    </w:lvl>
+  </w:abstractNum>
+  <w:abstractNum w:abstractNumId="18">
     <w:nsid w:val="501C14CF"/>
     <w:multiLevelType w:val="multilevel"/>
     <w:tmpl w:val="1F02EC4E"/>
@@ -45422,7 +45793,7 @@
       </w:pPr>
     </w:lvl>
   </w:abstractNum>
-  <w:abstractNum w:abstractNumId="17">
+  <w:abstractNum w:abstractNumId="19">
     <w:nsid w:val="51F15A5D"/>
     <w:multiLevelType w:val="hybridMultilevel"/>
     <w:tmpl w:val="CC406E90"/>
@@ -45508,7 +45879,7 @@
       </w:pPr>
     </w:lvl>
   </w:abstractNum>
-  <w:abstractNum w:abstractNumId="18">
+  <w:abstractNum w:abstractNumId="20">
     <w:nsid w:val="552120C5"/>
     <w:multiLevelType w:val="multilevel"/>
     <w:tmpl w:val="44861604"/>
@@ -45621,7 +45992,7 @@
       </w:rPr>
     </w:lvl>
   </w:abstractNum>
-  <w:abstractNum w:abstractNumId="19">
+  <w:abstractNum w:abstractNumId="21">
     <w:nsid w:val="5A3036A2"/>
     <w:multiLevelType w:val="multilevel"/>
     <w:tmpl w:val="78363F0E"/>
@@ -45742,7 +46113,128 @@
       </w:rPr>
     </w:lvl>
   </w:abstractNum>
-  <w:abstractNum w:abstractNumId="20">
+  <w:abstractNum w:abstractNumId="22">
+    <w:nsid w:val="661170F9"/>
+    <w:multiLevelType w:val="multilevel"/>
+    <w:tmpl w:val="1B1A12D2"/>
+    <w:lvl w:ilvl="0">
+      <w:start w:val="1"/>
+      <w:numFmt w:val="decimal"/>
+      <w:lvlText w:val="%1."/>
+      <w:lvlJc w:val="left"/>
+      <w:pPr>
+        <w:ind w:left="720" w:hanging="360"/>
+      </w:pPr>
+      <w:rPr>
+        <w:rFonts w:hint="default"/>
+      </w:rPr>
+    </w:lvl>
+    <w:lvl w:ilvl="1">
+      <w:start w:val="3"/>
+      <w:numFmt w:val="decimal"/>
+      <w:isLgl/>
+      <w:lvlText w:val="%1.%2"/>
+      <w:lvlJc w:val="left"/>
+      <w:pPr>
+        <w:ind w:left="840" w:hanging="480"/>
+      </w:pPr>
+      <w:rPr>
+        <w:rFonts w:hint="default"/>
+      </w:rPr>
+    </w:lvl>
+    <w:lvl w:ilvl="2">
+      <w:start w:val="1"/>
+      <w:numFmt w:val="decimal"/>
+      <w:isLgl/>
+      <w:lvlText w:val="%1.%2.%3"/>
+      <w:lvlJc w:val="left"/>
+      <w:pPr>
+        <w:ind w:left="1080" w:hanging="720"/>
+      </w:pPr>
+      <w:rPr>
+        <w:rFonts w:hint="default"/>
+      </w:rPr>
+    </w:lvl>
+    <w:lvl w:ilvl="3">
+      <w:start w:val="1"/>
+      <w:numFmt w:val="decimal"/>
+      <w:isLgl/>
+      <w:lvlText w:val="%1.%2.%3.%4"/>
+      <w:lvlJc w:val="left"/>
+      <w:pPr>
+        <w:ind w:left="1440" w:hanging="1080"/>
+      </w:pPr>
+      <w:rPr>
+        <w:rFonts w:hint="default"/>
+      </w:rPr>
+    </w:lvl>
+    <w:lvl w:ilvl="4">
+      <w:start w:val="1"/>
+      <w:numFmt w:val="decimal"/>
+      <w:isLgl/>
+      <w:lvlText w:val="%1.%2.%3.%4.%5"/>
+      <w:lvlJc w:val="left"/>
+      <w:pPr>
+        <w:ind w:left="1440" w:hanging="1080"/>
+      </w:pPr>
+      <w:rPr>
+        <w:rFonts w:hint="default"/>
+      </w:rPr>
+    </w:lvl>
+    <w:lvl w:ilvl="5">
+      <w:start w:val="1"/>
+      <w:numFmt w:val="decimal"/>
+      <w:isLgl/>
+      <w:lvlText w:val="%1.%2.%3.%4.%5.%6"/>
+      <w:lvlJc w:val="left"/>
+      <w:pPr>
+        <w:ind w:left="1800" w:hanging="1440"/>
+      </w:pPr>
+      <w:rPr>
+        <w:rFonts w:hint="default"/>
+      </w:rPr>
+    </w:lvl>
+    <w:lvl w:ilvl="6">
+      <w:start w:val="1"/>
+      <w:numFmt w:val="decimal"/>
+      <w:isLgl/>
+      <w:lvlText w:val="%1.%2.%3.%4.%5.%6.%7"/>
+      <w:lvlJc w:val="left"/>
+      <w:pPr>
+        <w:ind w:left="1800" w:hanging="1440"/>
+      </w:pPr>
+      <w:rPr>
+        <w:rFonts w:hint="default"/>
+      </w:rPr>
+    </w:lvl>
+    <w:lvl w:ilvl="7">
+      <w:start w:val="1"/>
+      <w:numFmt w:val="decimal"/>
+      <w:isLgl/>
+      <w:lvlText w:val="%1.%2.%3.%4.%5.%6.%7.%8"/>
+      <w:lvlJc w:val="left"/>
+      <w:pPr>
+        <w:ind w:left="2160" w:hanging="1800"/>
+      </w:pPr>
+      <w:rPr>
+        <w:rFonts w:hint="default"/>
+      </w:rPr>
+    </w:lvl>
+    <w:lvl w:ilvl="8">
+      <w:start w:val="1"/>
+      <w:numFmt w:val="decimal"/>
+      <w:isLgl/>
+      <w:lvlText w:val="%1.%2.%3.%4.%5.%6.%7.%8.%9"/>
+      <w:lvlJc w:val="left"/>
+      <w:pPr>
+        <w:ind w:left="2520" w:hanging="2160"/>
+      </w:pPr>
+      <w:rPr>
+        <w:rFonts w:hint="default"/>
+      </w:rPr>
+    </w:lvl>
+  </w:abstractNum>
+  <w:abstractNum w:abstractNumId="23">
     <w:nsid w:val="693E3F0E"/>
     <w:multiLevelType w:val="hybridMultilevel"/>
     <w:tmpl w:val="77AEBB1E"/>
@@ -45828,7 +46320,7 @@
       </w:pPr>
     </w:lvl>
   </w:abstractNum>
-  <w:abstractNum w:abstractNumId="21">
+  <w:abstractNum w:abstractNumId="24">
     <w:nsid w:val="69AD527A"/>
     <w:multiLevelType w:val="multilevel"/>
     <w:tmpl w:val="1F02EC4E"/>
@@ -45917,7 +46409,7 @@
       </w:pPr>
     </w:lvl>
   </w:abstractNum>
-  <w:abstractNum w:abstractNumId="22">
+  <w:abstractNum w:abstractNumId="25">
     <w:nsid w:val="69EE2E41"/>
     <w:multiLevelType w:val="hybridMultilevel"/>
     <w:tmpl w:val="5CEE8D7C"/>
@@ -46003,7 +46495,7 @@
       </w:pPr>
     </w:lvl>
   </w:abstractNum>
-  <w:abstractNum w:abstractNumId="23">
+  <w:abstractNum w:abstractNumId="26">
     <w:nsid w:val="71BC0A7D"/>
     <w:multiLevelType w:val="hybridMultilevel"/>
     <w:tmpl w:val="68946EEE"/>
@@ -46116,7 +46608,7 @@
       </w:rPr>
     </w:lvl>
   </w:abstractNum>
-  <w:abstractNum w:abstractNumId="24">
+  <w:abstractNum w:abstractNumId="27">
     <w:nsid w:val="73F83361"/>
     <w:multiLevelType w:val="multilevel"/>
     <w:tmpl w:val="731EB2FC"/>
@@ -46229,7 +46721,7 @@
       </w:rPr>
     </w:lvl>
   </w:abstractNum>
-  <w:abstractNum w:abstractNumId="25">
+  <w:abstractNum w:abstractNumId="28">
     <w:nsid w:val="75133BDC"/>
     <w:multiLevelType w:val="hybridMultilevel"/>
     <w:tmpl w:val="2814E646"/>
@@ -46342,7 +46834,7 @@
       </w:rPr>
     </w:lvl>
   </w:abstractNum>
-  <w:abstractNum w:abstractNumId="26">
+  <w:abstractNum w:abstractNumId="29">
     <w:nsid w:val="76AA3328"/>
     <w:multiLevelType w:val="multilevel"/>
     <w:tmpl w:val="78363F0E"/>
@@ -46463,7 +46955,7 @@
       </w:rPr>
     </w:lvl>
   </w:abstractNum>
-  <w:abstractNum w:abstractNumId="27">
+  <w:abstractNum w:abstractNumId="30">
     <w:nsid w:val="77623B14"/>
     <w:multiLevelType w:val="multilevel"/>
     <w:tmpl w:val="44861604"/>
@@ -46576,7 +47068,7 @@
       </w:rPr>
     </w:lvl>
   </w:abstractNum>
-  <w:abstractNum w:abstractNumId="28">
+  <w:abstractNum w:abstractNumId="31">
     <w:nsid w:val="7E554D23"/>
     <w:multiLevelType w:val="multilevel"/>
     <w:tmpl w:val="78363F0E"/>
@@ -46701,88 +47193,97 @@
     <w:abstractNumId w:val="4"/>
   </w:num>
   <w:num w:numId="2">
-    <w:abstractNumId w:val="17"/>
+    <w:abstractNumId w:val="19"/>
   </w:num>
   <w:num w:numId="3">
-    <w:abstractNumId w:val="28"/>
+    <w:abstractNumId w:val="31"/>
   </w:num>
   <w:num w:numId="4">
-    <w:abstractNumId w:val="20"/>
+    <w:abstractNumId w:val="23"/>
   </w:num>
   <w:num w:numId="5">
     <w:abstractNumId w:val="6"/>
   </w:num>
   <w:num w:numId="6">
-    <w:abstractNumId w:val="23"/>
+    <w:abstractNumId w:val="26"/>
   </w:num>
   <w:num w:numId="7">
-    <w:abstractNumId w:val="9"/>
+    <w:abstractNumId w:val="10"/>
   </w:num>
   <w:num w:numId="8">
-    <w:abstractNumId w:val="27"/>
+    <w:abstractNumId w:val="30"/>
   </w:num>
   <w:num w:numId="9">
     <w:abstractNumId w:val="3"/>
   </w:num>
   <w:num w:numId="10">
-    <w:abstractNumId w:val="13"/>
+    <w:abstractNumId w:val="14"/>
   </w:num>
   <w:num w:numId="11">
-    <w:abstractNumId w:val="25"/>
+    <w:abstractNumId w:val="28"/>
   </w:num>
   <w:num w:numId="12">
-    <w:abstractNumId w:val="16"/>
+    <w:abstractNumId w:val="18"/>
   </w:num>
   <w:num w:numId="13">
-    <w:abstractNumId w:val="18"/>
+    <w:abstractNumId w:val="20"/>
   </w:num>
   <w:num w:numId="14">
-    <w:abstractNumId w:val="8"/>
+    <w:abstractNumId w:val="9"/>
   </w:num>
   <w:num w:numId="15">
     <w:abstractNumId w:val="0"/>
   </w:num>
   <w:num w:numId="16">
-    <w:abstractNumId w:val="22"/>
+    <w:abstractNumId w:val="25"/>
   </w:num>
   <w:num w:numId="17">
-    <w:abstractNumId w:val="10"/>
+    <w:abstractNumId w:val="11"/>
   </w:num>
   <w:num w:numId="18">
+    <w:abstractNumId w:val="13"/>
+  </w:num>
+  <w:num w:numId="19">
     <w:abstractNumId w:val="12"/>
   </w:num>
-  <w:num w:numId="19">
-    <w:abstractNumId w:val="11"/>
-  </w:num>
   <w:num w:numId="20">
-    <w:abstractNumId w:val="19"/>
+    <w:abstractNumId w:val="21"/>
   </w:num>
   <w:num w:numId="21">
-    <w:abstractNumId w:val="7"/>
+    <w:abstractNumId w:val="8"/>
   </w:num>
   <w:num w:numId="22">
-    <w:abstractNumId w:val="15"/>
+    <w:abstractNumId w:val="16"/>
   </w:num>
   <w:num w:numId="23">
     <w:abstractNumId w:val="5"/>
   </w:num>
   <w:num w:numId="24">
-    <w:abstractNumId w:val="14"/>
+    <w:abstractNumId w:val="15"/>
   </w:num>
   <w:num w:numId="25">
-    <w:abstractNumId w:val="21"/>
+    <w:abstractNumId w:val="24"/>
   </w:num>
   <w:num w:numId="26">
-    <w:abstractNumId w:val="24"/>
+    <w:abstractNumId w:val="27"/>
   </w:num>
   <w:num w:numId="27">
     <w:abstractNumId w:val="1"/>
   </w:num>
   <w:num w:numId="28">
-    <w:abstractNumId w:val="26"/>
+    <w:abstractNumId w:val="29"/>
   </w:num>
   <w:num w:numId="29">
     <w:abstractNumId w:val="2"/>
+  </w:num>
+  <w:num w:numId="30">
+    <w:abstractNumId w:val="7"/>
+  </w:num>
+  <w:num w:numId="31">
+    <w:abstractNumId w:val="22"/>
+  </w:num>
+  <w:num w:numId="32">
+    <w:abstractNumId w:val="17"/>
   </w:num>
 </w:numbering>
 </file>
@@ -47756,7 +48257,7 @@
 </file>
 
 <file path=customXml/itemProps1.xml><?xml version="1.0" encoding="utf-8"?>
-<ds:datastoreItem xmlns:ds="http://schemas.openxmlformats.org/officeDocument/2006/customXml" ds:itemID="{1F6DC474-AF17-439B-92D7-87950222F78C}">
+<ds:datastoreItem xmlns:ds="http://schemas.openxmlformats.org/officeDocument/2006/customXml" ds:itemID="{53AB89F7-0AE5-48F0-AEF4-140FBE4852A6}">
   <ds:schemaRefs>
     <ds:schemaRef ds:uri="http://schemas.openxmlformats.org/officeDocument/2006/bibliography"/>
   </ds:schemaRefs>

</xml_diff>

<commit_message>
User group questionnaire is added to the file
</commit_message>
<xml_diff>
--- a/Documentation/Course Management System.docx
+++ b/Documentation/Course Management System.docx
@@ -3744,9 +3744,8 @@
           <w:i w:val="0"/>
           <w:color w:val="000000" w:themeColor="text1"/>
         </w:rPr>
-        <w:t xml:space="preserve">     </w:t>
+        <w:t xml:space="preserve">     2.</w:t>
       </w:r>
-      <w:proofErr w:type="gramStart"/>
       <w:r>
         <w:rPr>
           <w:rStyle w:val="BookTitle"/>
@@ -3755,7 +3754,7 @@
           <w:i w:val="0"/>
           <w:color w:val="000000" w:themeColor="text1"/>
         </w:rPr>
-        <w:t xml:space="preserve">2.1.3.1.1  </w:t>
+        <w:t xml:space="preserve">1.3.1.1 </w:t>
       </w:r>
       <w:r>
         <w:rPr>
@@ -3765,18 +3764,7 @@
           <w:i w:val="0"/>
           <w:color w:val="000000" w:themeColor="text1"/>
         </w:rPr>
-        <w:t>Record</w:t>
-      </w:r>
-      <w:proofErr w:type="gramEnd"/>
-      <w:r>
-        <w:rPr>
-          <w:rStyle w:val="BookTitle"/>
-          <w:rFonts w:asciiTheme="minorHAnsi" w:hAnsiTheme="minorHAnsi" w:cstheme="minorHAnsi"/>
-          <w:b w:val="0"/>
-          <w:i w:val="0"/>
-          <w:color w:val="000000" w:themeColor="text1"/>
-        </w:rPr>
-        <w:t xml:space="preserve"> management system</w:t>
+        <w:t>Record management system</w:t>
       </w:r>
     </w:p>
     <w:p>
@@ -5863,6 +5851,105 @@
     </w:p>
     <w:p>
       <w:pPr>
+        <w:rPr>
+          <w:rFonts w:ascii="Times New Roman" w:hAnsi="Times New Roman" w:cs="Times New Roman"/>
+          <w:sz w:val="36"/>
+          <w:szCs w:val="36"/>
+        </w:rPr>
+      </w:pPr>
+    </w:p>
+    <w:p>
+      <w:pPr>
+        <w:rPr>
+          <w:rFonts w:ascii="Times New Roman" w:hAnsi="Times New Roman" w:cs="Times New Roman"/>
+          <w:sz w:val="36"/>
+          <w:szCs w:val="36"/>
+        </w:rPr>
+      </w:pPr>
+    </w:p>
+    <w:p>
+      <w:pPr>
+        <w:rPr>
+          <w:rFonts w:ascii="Times New Roman" w:hAnsi="Times New Roman" w:cs="Times New Roman"/>
+          <w:sz w:val="36"/>
+          <w:szCs w:val="36"/>
+        </w:rPr>
+      </w:pPr>
+    </w:p>
+    <w:p>
+      <w:pPr>
+        <w:rPr>
+          <w:rFonts w:ascii="Times New Roman" w:hAnsi="Times New Roman" w:cs="Times New Roman"/>
+          <w:sz w:val="36"/>
+          <w:szCs w:val="36"/>
+        </w:rPr>
+      </w:pPr>
+    </w:p>
+    <w:p>
+      <w:pPr>
+        <w:rPr>
+          <w:rFonts w:ascii="Times New Roman" w:hAnsi="Times New Roman" w:cs="Times New Roman"/>
+          <w:sz w:val="36"/>
+          <w:szCs w:val="36"/>
+        </w:rPr>
+      </w:pPr>
+    </w:p>
+    <w:p>
+      <w:pPr>
+        <w:rPr>
+          <w:rFonts w:ascii="Times New Roman" w:hAnsi="Times New Roman" w:cs="Times New Roman"/>
+          <w:sz w:val="36"/>
+          <w:szCs w:val="36"/>
+        </w:rPr>
+      </w:pPr>
+    </w:p>
+    <w:p>
+      <w:pPr>
+        <w:rPr>
+          <w:rFonts w:ascii="Times New Roman" w:hAnsi="Times New Roman" w:cs="Times New Roman"/>
+          <w:sz w:val="36"/>
+          <w:szCs w:val="36"/>
+        </w:rPr>
+      </w:pPr>
+    </w:p>
+    <w:p>
+      <w:pPr>
+        <w:rPr>
+          <w:rFonts w:ascii="Times New Roman" w:hAnsi="Times New Roman" w:cs="Times New Roman"/>
+          <w:sz w:val="36"/>
+          <w:szCs w:val="36"/>
+        </w:rPr>
+      </w:pPr>
+    </w:p>
+    <w:p>
+      <w:pPr>
+        <w:rPr>
+          <w:rFonts w:ascii="Times New Roman" w:hAnsi="Times New Roman" w:cs="Times New Roman"/>
+          <w:sz w:val="36"/>
+          <w:szCs w:val="36"/>
+        </w:rPr>
+      </w:pPr>
+    </w:p>
+    <w:p>
+      <w:pPr>
+        <w:rPr>
+          <w:rFonts w:ascii="Times New Roman" w:hAnsi="Times New Roman" w:cs="Times New Roman"/>
+          <w:sz w:val="36"/>
+          <w:szCs w:val="36"/>
+        </w:rPr>
+      </w:pPr>
+    </w:p>
+    <w:p>
+      <w:pPr>
+        <w:rPr>
+          <w:rFonts w:ascii="Times New Roman" w:hAnsi="Times New Roman" w:cs="Times New Roman"/>
+          <w:sz w:val="36"/>
+          <w:szCs w:val="36"/>
+        </w:rPr>
+      </w:pPr>
+    </w:p>
+    <w:p>
+      <w:pPr>
         <w:pStyle w:val="ListParagraph"/>
         <w:numPr>
           <w:ilvl w:val="3"/>
@@ -5880,6 +5967,7 @@
           <w:sz w:val="36"/>
           <w:szCs w:val="36"/>
         </w:rPr>
+        <w:lastRenderedPageBreak/>
         <w:t>Development Relevant Legislation</w:t>
       </w:r>
     </w:p>
@@ -6157,6 +6245,7 @@
         <w:rPr>
           <w:rFonts w:ascii="Times New Roman" w:hAnsi="Times New Roman" w:cs="Times New Roman"/>
         </w:rPr>
+        <w:lastRenderedPageBreak/>
         <w:t>4) The information should be used in a suitable and applicable manner.</w:t>
       </w:r>
     </w:p>
@@ -6198,8 +6287,6 @@
         </w:rPr>
         <w:t>7) Only certified employees of the organization should have access to the organization's key data and information.</w:t>
       </w:r>
-      <w:bookmarkStart w:id="0" w:name="_GoBack"/>
-      <w:bookmarkEnd w:id="0"/>
     </w:p>
     <w:p>
       <w:pPr>
@@ -6335,7 +6422,6 @@
         <w:rPr>
           <w:rFonts w:ascii="Times New Roman" w:hAnsi="Times New Roman" w:cs="Times New Roman"/>
         </w:rPr>
-        <w:lastRenderedPageBreak/>
         <w:t xml:space="preserve"> 6) Refocus Regular school assessment on the four key areas most important to parents. </w:t>
       </w:r>
     </w:p>
@@ -6446,6 +6532,1102 @@
     </w:p>
     <w:p>
       <w:pPr>
+        <w:rPr>
+          <w:color w:val="000000" w:themeColor="text1"/>
+          <w:sz w:val="32"/>
+          <w:szCs w:val="32"/>
+        </w:rPr>
+      </w:pPr>
+      <w:r>
+        <w:rPr>
+          <w:color w:val="000000" w:themeColor="text1"/>
+          <w:sz w:val="32"/>
+          <w:szCs w:val="32"/>
+        </w:rPr>
+        <w:lastRenderedPageBreak/>
+        <w:t>2.1.3.4 User Group Questionnaire</w:t>
+      </w:r>
+    </w:p>
+    <w:p>
+      <w:pPr>
+        <w:rPr>
+          <w:sz w:val="28"/>
+          <w:szCs w:val="28"/>
+        </w:rPr>
+      </w:pPr>
+      <w:r>
+        <w:rPr>
+          <w:sz w:val="28"/>
+          <w:szCs w:val="28"/>
+        </w:rPr>
+        <w:t>2.1.3.4.1 Student Experience Questionnaire</w:t>
+      </w:r>
+    </w:p>
+    <w:p>
+      <w:pPr>
+        <w:ind w:firstLine="720"/>
+        <w:rPr>
+          <w:sz w:val="28"/>
+          <w:szCs w:val="28"/>
+        </w:rPr>
+      </w:pPr>
+      <w:r>
+        <w:rPr>
+          <w:sz w:val="28"/>
+          <w:szCs w:val="28"/>
+        </w:rPr>
+        <w:t xml:space="preserve">2.1.3.4.1.1 Questionnaire Development </w:t>
+      </w:r>
+    </w:p>
+    <w:p>
+      <w:pPr>
+        <w:ind w:firstLine="720"/>
+        <w:rPr>
+          <w:sz w:val="28"/>
+          <w:szCs w:val="28"/>
+        </w:rPr>
+      </w:pPr>
+      <w:r>
+        <w:rPr>
+          <w:sz w:val="28"/>
+          <w:szCs w:val="28"/>
+        </w:rPr>
+        <w:t>2.1.3.4.1.2 Questionnaire Results</w:t>
+      </w:r>
+    </w:p>
+    <w:p>
+      <w:pPr>
+        <w:ind w:firstLine="720"/>
+        <w:rPr>
+          <w:sz w:val="28"/>
+          <w:szCs w:val="28"/>
+        </w:rPr>
+      </w:pPr>
+      <w:r>
+        <w:rPr>
+          <w:sz w:val="28"/>
+          <w:szCs w:val="28"/>
+        </w:rPr>
+        <w:t>2.1.3.4.1.3 Questionnaire Analysis</w:t>
+      </w:r>
+    </w:p>
+    <w:p>
+      <w:pPr>
+        <w:rPr>
+          <w:sz w:val="28"/>
+          <w:szCs w:val="28"/>
+        </w:rPr>
+      </w:pPr>
+      <w:r>
+        <w:rPr>
+          <w:sz w:val="28"/>
+          <w:szCs w:val="28"/>
+        </w:rPr>
+        <w:sym w:font="Wingdings" w:char="F0E0"/>
+      </w:r>
+      <w:r>
+        <w:rPr>
+          <w:sz w:val="28"/>
+          <w:szCs w:val="28"/>
+        </w:rPr>
+        <w:t>Questionnaire development, their results and analysis are all included in following table</w:t>
+      </w:r>
+      <w:r>
+        <w:rPr>
+          <w:sz w:val="28"/>
+          <w:szCs w:val="28"/>
+        </w:rPr>
+        <w:t>s</w:t>
+      </w:r>
+      <w:r>
+        <w:rPr>
+          <w:sz w:val="28"/>
+          <w:szCs w:val="28"/>
+        </w:rPr>
+        <w:t>:</w:t>
+      </w:r>
+    </w:p>
+    <w:p>
+      <w:pPr>
+        <w:ind w:firstLine="720"/>
+        <w:rPr>
+          <w:sz w:val="28"/>
+          <w:szCs w:val="28"/>
+        </w:rPr>
+      </w:pPr>
+      <w:r>
+        <w:rPr>
+          <w:sz w:val="28"/>
+          <w:szCs w:val="28"/>
+        </w:rPr>
+        <w:sym w:font="Wingdings" w:char="F0E0"/>
+      </w:r>
+      <w:r>
+        <w:rPr>
+          <w:sz w:val="28"/>
+          <w:szCs w:val="28"/>
+        </w:rPr>
+        <w:t>Current Course Management System</w:t>
+      </w:r>
+    </w:p>
+    <w:tbl>
+      <w:tblPr>
+        <w:tblW w:w="5000" w:type="pct"/>
+        <w:tblCellSpacing w:w="0" w:type="dxa"/>
+        <w:tblBorders>
+          <w:top w:val="single" w:sz="4" w:space="0" w:color="auto"/>
+          <w:left w:val="single" w:sz="4" w:space="0" w:color="auto"/>
+          <w:bottom w:val="single" w:sz="4" w:space="0" w:color="auto"/>
+          <w:right w:val="single" w:sz="4" w:space="0" w:color="auto"/>
+          <w:insideH w:val="single" w:sz="4" w:space="0" w:color="auto"/>
+          <w:insideV w:val="single" w:sz="4" w:space="0" w:color="auto"/>
+        </w:tblBorders>
+        <w:tblCellMar>
+          <w:top w:w="45" w:type="dxa"/>
+          <w:left w:w="45" w:type="dxa"/>
+          <w:bottom w:w="45" w:type="dxa"/>
+          <w:right w:w="45" w:type="dxa"/>
+        </w:tblCellMar>
+        <w:tblLook w:val="04A0" w:firstRow="1" w:lastRow="0" w:firstColumn="1" w:lastColumn="0" w:noHBand="0" w:noVBand="1"/>
+      </w:tblPr>
+      <w:tblGrid>
+        <w:gridCol w:w="4400"/>
+        <w:gridCol w:w="1085"/>
+        <w:gridCol w:w="928"/>
+        <w:gridCol w:w="928"/>
+        <w:gridCol w:w="1059"/>
+        <w:gridCol w:w="1070"/>
+      </w:tblGrid>
+      <w:tr>
+        <w:trPr>
+          <w:tblCellSpacing w:w="0" w:type="dxa"/>
+        </w:trPr>
+        <w:tc>
+          <w:tcPr>
+            <w:tcW w:w="2323" w:type="pct"/>
+            <w:vAlign w:val="center"/>
+            <w:hideMark/>
+          </w:tcPr>
+          <w:p/>
+        </w:tc>
+        <w:tc>
+          <w:tcPr>
+            <w:tcW w:w="573" w:type="pct"/>
+            <w:vAlign w:val="center"/>
+            <w:hideMark/>
+          </w:tcPr>
+          <w:p>
+            <w:r>
+              <w:t>Strongly Agree</w:t>
+            </w:r>
+          </w:p>
+        </w:tc>
+        <w:tc>
+          <w:tcPr>
+            <w:tcW w:w="490" w:type="pct"/>
+          </w:tcPr>
+          <w:p>
+            <w:r>
+              <w:t>Agree</w:t>
+            </w:r>
+          </w:p>
+        </w:tc>
+        <w:tc>
+          <w:tcPr>
+            <w:tcW w:w="490" w:type="pct"/>
+            <w:vAlign w:val="center"/>
+            <w:hideMark/>
+          </w:tcPr>
+          <w:p>
+            <w:r>
+              <w:t>Average</w:t>
+            </w:r>
+          </w:p>
+        </w:tc>
+        <w:tc>
+          <w:tcPr>
+            <w:tcW w:w="559" w:type="pct"/>
+            <w:vAlign w:val="center"/>
+            <w:hideMark/>
+          </w:tcPr>
+          <w:p>
+            <w:r>
+              <w:t>Disagree</w:t>
+            </w:r>
+          </w:p>
+        </w:tc>
+        <w:tc>
+          <w:tcPr>
+            <w:tcW w:w="565" w:type="pct"/>
+            <w:vAlign w:val="center"/>
+            <w:hideMark/>
+          </w:tcPr>
+          <w:p>
+            <w:r>
+              <w:t>Strongly Disagree</w:t>
+            </w:r>
+          </w:p>
+        </w:tc>
+      </w:tr>
+      <w:tr>
+        <w:trPr>
+          <w:tblCellSpacing w:w="0" w:type="dxa"/>
+        </w:trPr>
+        <w:tc>
+          <w:tcPr>
+            <w:tcW w:w="2323" w:type="pct"/>
+            <w:vAlign w:val="center"/>
+            <w:hideMark/>
+          </w:tcPr>
+          <w:p>
+            <w:r>
+              <w:t>You are happy with current course management system.</w:t>
+            </w:r>
+          </w:p>
+        </w:tc>
+        <w:tc>
+          <w:tcPr>
+            <w:tcW w:w="573" w:type="pct"/>
+            <w:vAlign w:val="center"/>
+            <w:hideMark/>
+          </w:tcPr>
+          <w:p/>
+        </w:tc>
+        <w:tc>
+          <w:tcPr>
+            <w:tcW w:w="490" w:type="pct"/>
+          </w:tcPr>
+          <w:p/>
+        </w:tc>
+        <w:tc>
+          <w:tcPr>
+            <w:tcW w:w="490" w:type="pct"/>
+            <w:vAlign w:val="center"/>
+            <w:hideMark/>
+          </w:tcPr>
+          <w:p/>
+        </w:tc>
+        <w:tc>
+          <w:tcPr>
+            <w:tcW w:w="559" w:type="pct"/>
+            <w:vAlign w:val="center"/>
+            <w:hideMark/>
+          </w:tcPr>
+          <w:p/>
+        </w:tc>
+        <w:tc>
+          <w:tcPr>
+            <w:tcW w:w="565" w:type="pct"/>
+            <w:vAlign w:val="center"/>
+            <w:hideMark/>
+          </w:tcPr>
+          <w:p/>
+        </w:tc>
+      </w:tr>
+      <w:tr>
+        <w:trPr>
+          <w:tblCellSpacing w:w="0" w:type="dxa"/>
+        </w:trPr>
+        <w:tc>
+          <w:tcPr>
+            <w:tcW w:w="2323" w:type="pct"/>
+            <w:vAlign w:val="center"/>
+            <w:hideMark/>
+          </w:tcPr>
+          <w:p>
+            <w:r>
+              <w:t>There is proper management of courses.</w:t>
+            </w:r>
+          </w:p>
+        </w:tc>
+        <w:tc>
+          <w:tcPr>
+            <w:tcW w:w="573" w:type="pct"/>
+            <w:vAlign w:val="center"/>
+            <w:hideMark/>
+          </w:tcPr>
+          <w:p/>
+        </w:tc>
+        <w:tc>
+          <w:tcPr>
+            <w:tcW w:w="490" w:type="pct"/>
+          </w:tcPr>
+          <w:p/>
+        </w:tc>
+        <w:tc>
+          <w:tcPr>
+            <w:tcW w:w="490" w:type="pct"/>
+            <w:vAlign w:val="center"/>
+            <w:hideMark/>
+          </w:tcPr>
+          <w:p/>
+        </w:tc>
+        <w:tc>
+          <w:tcPr>
+            <w:tcW w:w="559" w:type="pct"/>
+            <w:vAlign w:val="center"/>
+            <w:hideMark/>
+          </w:tcPr>
+          <w:p/>
+        </w:tc>
+        <w:tc>
+          <w:tcPr>
+            <w:tcW w:w="565" w:type="pct"/>
+            <w:vAlign w:val="center"/>
+            <w:hideMark/>
+          </w:tcPr>
+          <w:p/>
+        </w:tc>
+      </w:tr>
+      <w:tr>
+        <w:trPr>
+          <w:tblCellSpacing w:w="0" w:type="dxa"/>
+        </w:trPr>
+        <w:tc>
+          <w:tcPr>
+            <w:tcW w:w="2323" w:type="pct"/>
+            <w:vAlign w:val="center"/>
+            <w:hideMark/>
+          </w:tcPr>
+          <w:p>
+            <w:r>
+              <w:t>You would recommend to use clerical system rather than computerized system.</w:t>
+            </w:r>
+          </w:p>
+        </w:tc>
+        <w:tc>
+          <w:tcPr>
+            <w:tcW w:w="573" w:type="pct"/>
+            <w:vAlign w:val="center"/>
+            <w:hideMark/>
+          </w:tcPr>
+          <w:p/>
+        </w:tc>
+        <w:tc>
+          <w:tcPr>
+            <w:tcW w:w="490" w:type="pct"/>
+          </w:tcPr>
+          <w:p/>
+        </w:tc>
+        <w:tc>
+          <w:tcPr>
+            <w:tcW w:w="490" w:type="pct"/>
+            <w:vAlign w:val="center"/>
+            <w:hideMark/>
+          </w:tcPr>
+          <w:p/>
+        </w:tc>
+        <w:tc>
+          <w:tcPr>
+            <w:tcW w:w="559" w:type="pct"/>
+            <w:vAlign w:val="center"/>
+            <w:hideMark/>
+          </w:tcPr>
+          <w:p/>
+        </w:tc>
+        <w:tc>
+          <w:tcPr>
+            <w:tcW w:w="565" w:type="pct"/>
+            <w:vAlign w:val="center"/>
+            <w:hideMark/>
+          </w:tcPr>
+          <w:p/>
+        </w:tc>
+      </w:tr>
+      <w:tr>
+        <w:trPr>
+          <w:tblCellSpacing w:w="0" w:type="dxa"/>
+        </w:trPr>
+        <w:tc>
+          <w:tcPr>
+            <w:tcW w:w="2323" w:type="pct"/>
+            <w:vAlign w:val="center"/>
+          </w:tcPr>
+          <w:p>
+            <w:r>
+              <w:t>You are satisfied with reliability of paper based management.</w:t>
+            </w:r>
+          </w:p>
+        </w:tc>
+        <w:tc>
+          <w:tcPr>
+            <w:tcW w:w="573" w:type="pct"/>
+            <w:vAlign w:val="center"/>
+          </w:tcPr>
+          <w:p/>
+        </w:tc>
+        <w:tc>
+          <w:tcPr>
+            <w:tcW w:w="490" w:type="pct"/>
+          </w:tcPr>
+          <w:p/>
+        </w:tc>
+        <w:tc>
+          <w:tcPr>
+            <w:tcW w:w="490" w:type="pct"/>
+            <w:vAlign w:val="center"/>
+          </w:tcPr>
+          <w:p/>
+        </w:tc>
+        <w:tc>
+          <w:tcPr>
+            <w:tcW w:w="559" w:type="pct"/>
+            <w:vAlign w:val="center"/>
+          </w:tcPr>
+          <w:p/>
+        </w:tc>
+        <w:tc>
+          <w:tcPr>
+            <w:tcW w:w="565" w:type="pct"/>
+            <w:vAlign w:val="center"/>
+          </w:tcPr>
+          <w:p/>
+        </w:tc>
+      </w:tr>
+      <w:tr>
+        <w:trPr>
+          <w:tblCellSpacing w:w="0" w:type="dxa"/>
+        </w:trPr>
+        <w:tc>
+          <w:tcPr>
+            <w:tcW w:w="2323" w:type="pct"/>
+            <w:vAlign w:val="center"/>
+          </w:tcPr>
+          <w:p>
+            <w:r>
+              <w:t>You are satisfied with security of management.</w:t>
+            </w:r>
+          </w:p>
+        </w:tc>
+        <w:tc>
+          <w:tcPr>
+            <w:tcW w:w="573" w:type="pct"/>
+            <w:vAlign w:val="center"/>
+          </w:tcPr>
+          <w:p/>
+        </w:tc>
+        <w:tc>
+          <w:tcPr>
+            <w:tcW w:w="490" w:type="pct"/>
+          </w:tcPr>
+          <w:p/>
+        </w:tc>
+        <w:tc>
+          <w:tcPr>
+            <w:tcW w:w="490" w:type="pct"/>
+            <w:vAlign w:val="center"/>
+          </w:tcPr>
+          <w:p/>
+        </w:tc>
+        <w:tc>
+          <w:tcPr>
+            <w:tcW w:w="559" w:type="pct"/>
+            <w:vAlign w:val="center"/>
+          </w:tcPr>
+          <w:p/>
+        </w:tc>
+        <w:tc>
+          <w:tcPr>
+            <w:tcW w:w="565" w:type="pct"/>
+            <w:vAlign w:val="center"/>
+          </w:tcPr>
+          <w:p/>
+        </w:tc>
+      </w:tr>
+    </w:tbl>
+    <w:p>
+      <w:pPr>
+        <w:tabs>
+          <w:tab w:val="left" w:pos="2020"/>
+        </w:tabs>
+        <w:rPr>
+          <w:color w:val="244061" w:themeColor="accent1" w:themeShade="80"/>
+          <w:sz w:val="28"/>
+          <w:szCs w:val="28"/>
+        </w:rPr>
+      </w:pPr>
+    </w:p>
+    <w:p>
+      <w:pPr>
+        <w:tabs>
+          <w:tab w:val="left" w:pos="2020"/>
+        </w:tabs>
+        <w:rPr>
+          <w:color w:val="244061" w:themeColor="accent1" w:themeShade="80"/>
+          <w:sz w:val="28"/>
+          <w:szCs w:val="28"/>
+        </w:rPr>
+      </w:pPr>
+    </w:p>
+    <w:p>
+      <w:pPr>
+        <w:tabs>
+          <w:tab w:val="left" w:pos="2020"/>
+        </w:tabs>
+        <w:rPr>
+          <w:color w:val="244061" w:themeColor="accent1" w:themeShade="80"/>
+          <w:sz w:val="28"/>
+          <w:szCs w:val="28"/>
+        </w:rPr>
+      </w:pPr>
+    </w:p>
+    <w:p>
+      <w:pPr>
+        <w:tabs>
+          <w:tab w:val="left" w:pos="2020"/>
+        </w:tabs>
+        <w:rPr>
+          <w:color w:val="244061" w:themeColor="accent1" w:themeShade="80"/>
+          <w:sz w:val="28"/>
+          <w:szCs w:val="28"/>
+        </w:rPr>
+      </w:pPr>
+    </w:p>
+    <w:p>
+      <w:pPr>
+        <w:tabs>
+          <w:tab w:val="left" w:pos="2020"/>
+        </w:tabs>
+        <w:rPr>
+          <w:color w:val="244061" w:themeColor="accent1" w:themeShade="80"/>
+          <w:sz w:val="28"/>
+          <w:szCs w:val="28"/>
+        </w:rPr>
+      </w:pPr>
+    </w:p>
+    <w:p>
+      <w:pPr>
+        <w:tabs>
+          <w:tab w:val="left" w:pos="2020"/>
+        </w:tabs>
+        <w:rPr>
+          <w:color w:val="244061" w:themeColor="accent1" w:themeShade="80"/>
+          <w:sz w:val="28"/>
+          <w:szCs w:val="28"/>
+        </w:rPr>
+      </w:pPr>
+    </w:p>
+    <w:p>
+      <w:pPr>
+        <w:tabs>
+          <w:tab w:val="left" w:pos="2020"/>
+        </w:tabs>
+        <w:rPr>
+          <w:color w:val="000000" w:themeColor="text1"/>
+          <w:sz w:val="28"/>
+          <w:szCs w:val="28"/>
+        </w:rPr>
+      </w:pPr>
+      <w:r>
+        <w:rPr>
+          <w:color w:val="244061" w:themeColor="accent1" w:themeShade="80"/>
+          <w:sz w:val="28"/>
+          <w:szCs w:val="28"/>
+        </w:rPr>
+        <w:lastRenderedPageBreak/>
+        <w:t xml:space="preserve">   </w:t>
+      </w:r>
+      <w:r>
+        <w:rPr>
+          <w:color w:val="000000" w:themeColor="text1"/>
+          <w:sz w:val="28"/>
+          <w:szCs w:val="28"/>
+        </w:rPr>
+        <w:sym w:font="Wingdings" w:char="F0E0"/>
+      </w:r>
+      <w:r>
+        <w:rPr>
+          <w:color w:val="000000" w:themeColor="text1"/>
+          <w:sz w:val="28"/>
+          <w:szCs w:val="28"/>
+        </w:rPr>
+        <w:t xml:space="preserve">New system for course management </w:t>
+      </w:r>
+    </w:p>
+    <w:tbl>
+      <w:tblPr>
+        <w:tblW w:w="5000" w:type="pct"/>
+        <w:tblCellSpacing w:w="0" w:type="dxa"/>
+        <w:tblBorders>
+          <w:top w:val="single" w:sz="4" w:space="0" w:color="auto"/>
+          <w:left w:val="single" w:sz="4" w:space="0" w:color="auto"/>
+          <w:bottom w:val="single" w:sz="4" w:space="0" w:color="auto"/>
+          <w:right w:val="single" w:sz="4" w:space="0" w:color="auto"/>
+          <w:insideH w:val="single" w:sz="4" w:space="0" w:color="auto"/>
+          <w:insideV w:val="single" w:sz="4" w:space="0" w:color="auto"/>
+        </w:tblBorders>
+        <w:tblCellMar>
+          <w:top w:w="45" w:type="dxa"/>
+          <w:left w:w="45" w:type="dxa"/>
+          <w:bottom w:w="45" w:type="dxa"/>
+          <w:right w:w="45" w:type="dxa"/>
+        </w:tblCellMar>
+        <w:tblLook w:val="04A0" w:firstRow="1" w:lastRow="0" w:firstColumn="1" w:lastColumn="0" w:noHBand="0" w:noVBand="1"/>
+      </w:tblPr>
+      <w:tblGrid>
+        <w:gridCol w:w="4400"/>
+        <w:gridCol w:w="1085"/>
+        <w:gridCol w:w="928"/>
+        <w:gridCol w:w="928"/>
+        <w:gridCol w:w="1059"/>
+        <w:gridCol w:w="1070"/>
+      </w:tblGrid>
+      <w:tr>
+        <w:trPr>
+          <w:tblCellSpacing w:w="0" w:type="dxa"/>
+        </w:trPr>
+        <w:tc>
+          <w:tcPr>
+            <w:tcW w:w="2323" w:type="pct"/>
+            <w:vAlign w:val="center"/>
+            <w:hideMark/>
+          </w:tcPr>
+          <w:p/>
+        </w:tc>
+        <w:tc>
+          <w:tcPr>
+            <w:tcW w:w="573" w:type="pct"/>
+            <w:vAlign w:val="center"/>
+            <w:hideMark/>
+          </w:tcPr>
+          <w:p>
+            <w:r>
+              <w:t>Strongly Agree</w:t>
+            </w:r>
+          </w:p>
+        </w:tc>
+        <w:tc>
+          <w:tcPr>
+            <w:tcW w:w="490" w:type="pct"/>
+          </w:tcPr>
+          <w:p>
+            <w:r>
+              <w:t>Agree</w:t>
+            </w:r>
+          </w:p>
+        </w:tc>
+        <w:tc>
+          <w:tcPr>
+            <w:tcW w:w="490" w:type="pct"/>
+            <w:vAlign w:val="center"/>
+            <w:hideMark/>
+          </w:tcPr>
+          <w:p>
+            <w:r>
+              <w:t>Average</w:t>
+            </w:r>
+          </w:p>
+        </w:tc>
+        <w:tc>
+          <w:tcPr>
+            <w:tcW w:w="559" w:type="pct"/>
+            <w:vAlign w:val="center"/>
+            <w:hideMark/>
+          </w:tcPr>
+          <w:p>
+            <w:r>
+              <w:t>Disagree</w:t>
+            </w:r>
+          </w:p>
+        </w:tc>
+        <w:tc>
+          <w:tcPr>
+            <w:tcW w:w="565" w:type="pct"/>
+            <w:vAlign w:val="center"/>
+            <w:hideMark/>
+          </w:tcPr>
+          <w:p>
+            <w:r>
+              <w:t>Strongly Disagree</w:t>
+            </w:r>
+          </w:p>
+        </w:tc>
+      </w:tr>
+      <w:tr>
+        <w:trPr>
+          <w:tblCellSpacing w:w="0" w:type="dxa"/>
+        </w:trPr>
+        <w:tc>
+          <w:tcPr>
+            <w:tcW w:w="2323" w:type="pct"/>
+            <w:vAlign w:val="center"/>
+            <w:hideMark/>
+          </w:tcPr>
+          <w:p>
+            <w:r>
+              <w:t>You believe computerized form is more essential.</w:t>
+            </w:r>
+          </w:p>
+        </w:tc>
+        <w:tc>
+          <w:tcPr>
+            <w:tcW w:w="573" w:type="pct"/>
+            <w:vAlign w:val="center"/>
+            <w:hideMark/>
+          </w:tcPr>
+          <w:p/>
+        </w:tc>
+        <w:tc>
+          <w:tcPr>
+            <w:tcW w:w="490" w:type="pct"/>
+          </w:tcPr>
+          <w:p/>
+        </w:tc>
+        <w:tc>
+          <w:tcPr>
+            <w:tcW w:w="490" w:type="pct"/>
+            <w:vAlign w:val="center"/>
+            <w:hideMark/>
+          </w:tcPr>
+          <w:p/>
+        </w:tc>
+        <w:tc>
+          <w:tcPr>
+            <w:tcW w:w="559" w:type="pct"/>
+            <w:vAlign w:val="center"/>
+            <w:hideMark/>
+          </w:tcPr>
+          <w:p/>
+        </w:tc>
+        <w:tc>
+          <w:tcPr>
+            <w:tcW w:w="565" w:type="pct"/>
+            <w:vAlign w:val="center"/>
+            <w:hideMark/>
+          </w:tcPr>
+          <w:p/>
+        </w:tc>
+      </w:tr>
+      <w:tr>
+        <w:trPr>
+          <w:tblCellSpacing w:w="0" w:type="dxa"/>
+        </w:trPr>
+        <w:tc>
+          <w:tcPr>
+            <w:tcW w:w="2323" w:type="pct"/>
+            <w:vAlign w:val="center"/>
+            <w:hideMark/>
+          </w:tcPr>
+          <w:p>
+            <w:r>
+              <w:t>You think courses will be managed more efficiently in software.</w:t>
+            </w:r>
+          </w:p>
+        </w:tc>
+        <w:tc>
+          <w:tcPr>
+            <w:tcW w:w="573" w:type="pct"/>
+            <w:vAlign w:val="center"/>
+            <w:hideMark/>
+          </w:tcPr>
+          <w:p/>
+        </w:tc>
+        <w:tc>
+          <w:tcPr>
+            <w:tcW w:w="490" w:type="pct"/>
+          </w:tcPr>
+          <w:p/>
+        </w:tc>
+        <w:tc>
+          <w:tcPr>
+            <w:tcW w:w="490" w:type="pct"/>
+            <w:vAlign w:val="center"/>
+            <w:hideMark/>
+          </w:tcPr>
+          <w:p/>
+        </w:tc>
+        <w:tc>
+          <w:tcPr>
+            <w:tcW w:w="559" w:type="pct"/>
+            <w:vAlign w:val="center"/>
+            <w:hideMark/>
+          </w:tcPr>
+          <w:p/>
+        </w:tc>
+        <w:tc>
+          <w:tcPr>
+            <w:tcW w:w="565" w:type="pct"/>
+            <w:vAlign w:val="center"/>
+            <w:hideMark/>
+          </w:tcPr>
+          <w:p/>
+        </w:tc>
+      </w:tr>
+      <w:tr>
+        <w:trPr>
+          <w:tblCellSpacing w:w="0" w:type="dxa"/>
+        </w:trPr>
+        <w:tc>
+          <w:tcPr>
+            <w:tcW w:w="2323" w:type="pct"/>
+            <w:vAlign w:val="center"/>
+            <w:hideMark/>
+          </w:tcPr>
+          <w:p>
+            <w:r>
+              <w:t>You think using of software will be more productive for student.</w:t>
+            </w:r>
+          </w:p>
+        </w:tc>
+        <w:tc>
+          <w:tcPr>
+            <w:tcW w:w="573" w:type="pct"/>
+            <w:vAlign w:val="center"/>
+            <w:hideMark/>
+          </w:tcPr>
+          <w:p/>
+        </w:tc>
+        <w:tc>
+          <w:tcPr>
+            <w:tcW w:w="490" w:type="pct"/>
+          </w:tcPr>
+          <w:p/>
+        </w:tc>
+        <w:tc>
+          <w:tcPr>
+            <w:tcW w:w="490" w:type="pct"/>
+            <w:vAlign w:val="center"/>
+            <w:hideMark/>
+          </w:tcPr>
+          <w:p/>
+        </w:tc>
+        <w:tc>
+          <w:tcPr>
+            <w:tcW w:w="559" w:type="pct"/>
+            <w:vAlign w:val="center"/>
+            <w:hideMark/>
+          </w:tcPr>
+          <w:p/>
+        </w:tc>
+        <w:tc>
+          <w:tcPr>
+            <w:tcW w:w="565" w:type="pct"/>
+            <w:vAlign w:val="center"/>
+            <w:hideMark/>
+          </w:tcPr>
+          <w:p/>
+        </w:tc>
+      </w:tr>
+      <w:tr>
+        <w:trPr>
+          <w:tblCellSpacing w:w="0" w:type="dxa"/>
+        </w:trPr>
+        <w:tc>
+          <w:tcPr>
+            <w:tcW w:w="2323" w:type="pct"/>
+            <w:vAlign w:val="center"/>
+          </w:tcPr>
+          <w:p>
+            <w:r>
+              <w:t>You want software to provide more functions to students.</w:t>
+            </w:r>
+          </w:p>
+        </w:tc>
+        <w:tc>
+          <w:tcPr>
+            <w:tcW w:w="573" w:type="pct"/>
+            <w:vAlign w:val="center"/>
+          </w:tcPr>
+          <w:p/>
+        </w:tc>
+        <w:tc>
+          <w:tcPr>
+            <w:tcW w:w="490" w:type="pct"/>
+          </w:tcPr>
+          <w:p/>
+        </w:tc>
+        <w:tc>
+          <w:tcPr>
+            <w:tcW w:w="490" w:type="pct"/>
+            <w:vAlign w:val="center"/>
+          </w:tcPr>
+          <w:p/>
+        </w:tc>
+        <w:tc>
+          <w:tcPr>
+            <w:tcW w:w="559" w:type="pct"/>
+            <w:vAlign w:val="center"/>
+          </w:tcPr>
+          <w:p/>
+        </w:tc>
+        <w:tc>
+          <w:tcPr>
+            <w:tcW w:w="565" w:type="pct"/>
+            <w:vAlign w:val="center"/>
+          </w:tcPr>
+          <w:p/>
+        </w:tc>
+      </w:tr>
+      <w:tr>
+        <w:trPr>
+          <w:tblCellSpacing w:w="0" w:type="dxa"/>
+        </w:trPr>
+        <w:tc>
+          <w:tcPr>
+            <w:tcW w:w="2323" w:type="pct"/>
+            <w:vAlign w:val="center"/>
+          </w:tcPr>
+          <w:p>
+            <w:r>
+              <w:t>Good graphics is important for new system.</w:t>
+            </w:r>
+          </w:p>
+        </w:tc>
+        <w:tc>
+          <w:tcPr>
+            <w:tcW w:w="573" w:type="pct"/>
+            <w:vAlign w:val="center"/>
+          </w:tcPr>
+          <w:p/>
+        </w:tc>
+        <w:tc>
+          <w:tcPr>
+            <w:tcW w:w="490" w:type="pct"/>
+          </w:tcPr>
+          <w:p/>
+        </w:tc>
+        <w:tc>
+          <w:tcPr>
+            <w:tcW w:w="490" w:type="pct"/>
+            <w:vAlign w:val="center"/>
+          </w:tcPr>
+          <w:p/>
+        </w:tc>
+        <w:tc>
+          <w:tcPr>
+            <w:tcW w:w="559" w:type="pct"/>
+            <w:vAlign w:val="center"/>
+          </w:tcPr>
+          <w:p/>
+        </w:tc>
+        <w:tc>
+          <w:tcPr>
+            <w:tcW w:w="565" w:type="pct"/>
+            <w:vAlign w:val="center"/>
+          </w:tcPr>
+          <w:p/>
+        </w:tc>
+      </w:tr>
+      <w:tr>
+        <w:trPr>
+          <w:tblCellSpacing w:w="0" w:type="dxa"/>
+        </w:trPr>
+        <w:tc>
+          <w:tcPr>
+            <w:tcW w:w="2323" w:type="pct"/>
+            <w:vAlign w:val="center"/>
+          </w:tcPr>
+          <w:p>
+            <w:r>
+              <w:t>New system should look professional</w:t>
+            </w:r>
+          </w:p>
+        </w:tc>
+        <w:tc>
+          <w:tcPr>
+            <w:tcW w:w="573" w:type="pct"/>
+            <w:vAlign w:val="center"/>
+          </w:tcPr>
+          <w:p/>
+        </w:tc>
+        <w:tc>
+          <w:tcPr>
+            <w:tcW w:w="490" w:type="pct"/>
+          </w:tcPr>
+          <w:p/>
+        </w:tc>
+        <w:tc>
+          <w:tcPr>
+            <w:tcW w:w="490" w:type="pct"/>
+            <w:vAlign w:val="center"/>
+          </w:tcPr>
+          <w:p/>
+        </w:tc>
+        <w:tc>
+          <w:tcPr>
+            <w:tcW w:w="559" w:type="pct"/>
+            <w:vAlign w:val="center"/>
+          </w:tcPr>
+          <w:p/>
+        </w:tc>
+        <w:tc>
+          <w:tcPr>
+            <w:tcW w:w="565" w:type="pct"/>
+            <w:vAlign w:val="center"/>
+          </w:tcPr>
+          <w:p/>
+        </w:tc>
+      </w:tr>
+      <w:tr>
+        <w:trPr>
+          <w:tblCellSpacing w:w="0" w:type="dxa"/>
+        </w:trPr>
+        <w:tc>
+          <w:tcPr>
+            <w:tcW w:w="2323" w:type="pct"/>
+            <w:vAlign w:val="center"/>
+          </w:tcPr>
+          <w:p>
+            <w:r>
+              <w:t xml:space="preserve">Student should get information more </w:t>
+            </w:r>
+            <w:bookmarkStart w:id="0" w:name="_GoBack"/>
+            <w:bookmarkEnd w:id="0"/>
+            <w:r>
+              <w:t>easily</w:t>
+            </w:r>
+            <w:r>
+              <w:t xml:space="preserve"> and quickly.</w:t>
+            </w:r>
+          </w:p>
+        </w:tc>
+        <w:tc>
+          <w:tcPr>
+            <w:tcW w:w="573" w:type="pct"/>
+            <w:vAlign w:val="center"/>
+          </w:tcPr>
+          <w:p/>
+        </w:tc>
+        <w:tc>
+          <w:tcPr>
+            <w:tcW w:w="490" w:type="pct"/>
+          </w:tcPr>
+          <w:p/>
+        </w:tc>
+        <w:tc>
+          <w:tcPr>
+            <w:tcW w:w="490" w:type="pct"/>
+            <w:vAlign w:val="center"/>
+          </w:tcPr>
+          <w:p/>
+        </w:tc>
+        <w:tc>
+          <w:tcPr>
+            <w:tcW w:w="559" w:type="pct"/>
+            <w:vAlign w:val="center"/>
+          </w:tcPr>
+          <w:p/>
+        </w:tc>
+        <w:tc>
+          <w:tcPr>
+            <w:tcW w:w="565" w:type="pct"/>
+            <w:vAlign w:val="center"/>
+          </w:tcPr>
+          <w:p/>
+        </w:tc>
+      </w:tr>
+    </w:tbl>
+    <w:p>
+      <w:pPr>
+        <w:ind w:firstLine="720"/>
+        <w:rPr>
+          <w:sz w:val="28"/>
+          <w:szCs w:val="28"/>
+        </w:rPr>
+      </w:pPr>
+    </w:p>
+    <w:p>
+      <w:pPr>
         <w:jc w:val="both"/>
         <w:rPr>
           <w:rFonts w:ascii="Times New Roman" w:hAnsi="Times New Roman" w:cs="Times New Roman"/>
@@ -6479,10 +7661,7 @@
           <w:szCs w:val="28"/>
         </w:rPr>
       </w:pPr>
-    </w:p>
-    <w:p>
-      <w:pPr>
-        <w:jc w:val="both"/>
+      <w:r>
         <w:rPr>
           <w:rFonts w:ascii="Times New Roman" w:hAnsi="Times New Roman" w:cs="Times New Roman"/>
           <w:b/>
@@ -6490,27 +7669,6 @@
           <w:sz w:val="28"/>
           <w:szCs w:val="28"/>
         </w:rPr>
-      </w:pPr>
-    </w:p>
-    <w:p>
-      <w:pPr>
-        <w:jc w:val="both"/>
-        <w:rPr>
-          <w:rFonts w:ascii="Times New Roman" w:hAnsi="Times New Roman" w:cs="Times New Roman"/>
-          <w:b/>
-          <w:color w:val="4F81BD" w:themeColor="accent1"/>
-          <w:sz w:val="28"/>
-          <w:szCs w:val="28"/>
-        </w:rPr>
-      </w:pPr>
-      <w:r>
-        <w:rPr>
-          <w:rFonts w:ascii="Times New Roman" w:hAnsi="Times New Roman" w:cs="Times New Roman"/>
-          <w:b/>
-          <w:color w:val="4F81BD" w:themeColor="accent1"/>
-          <w:sz w:val="28"/>
-          <w:szCs w:val="28"/>
-        </w:rPr>
         <w:t>2.2.2 Functional Requirements</w:t>
       </w:r>
     </w:p>
@@ -6576,6 +7734,7 @@
           <w:sz w:val="24"/>
           <w:lang w:val="en-GB"/>
         </w:rPr>
+        <w:lastRenderedPageBreak/>
         <w:t>A records management system manages the administration of records for an organization throughout the records-life cycle. This facilitates the methodical and efficient management of record deletion, deletion, and related business transactions.</w:t>
       </w:r>
       <w:r>
@@ -6647,7 +7806,6 @@
           <w:u w:val="single"/>
           <w:lang w:val="en-GB"/>
         </w:rPr>
-        <w:lastRenderedPageBreak/>
         <w:t>Student Records managements</w:t>
       </w:r>
     </w:p>
@@ -7464,6 +8622,7 @@
           <w:rFonts w:ascii="Times New Roman" w:hAnsi="Times New Roman" w:cs="Times New Roman"/>
           <w:lang w:val="en-GB"/>
         </w:rPr>
+        <w:lastRenderedPageBreak/>
         <w:t>Textual Analysis</w:t>
       </w:r>
     </w:p>
@@ -7589,7 +8748,6 @@
                 <w:rFonts w:ascii="Times New Roman" w:hAnsi="Times New Roman" w:cs="Times New Roman"/>
                 <w:lang w:val="en-GB"/>
               </w:rPr>
-              <w:lastRenderedPageBreak/>
               <w:t>Student</w:t>
             </w:r>
           </w:p>
@@ -8797,7 +9955,6 @@
                 <w:rFonts w:ascii="Times New Roman" w:hAnsi="Times New Roman" w:cs="Times New Roman"/>
                 <w:lang w:val="en-GB"/>
               </w:rPr>
-              <w:lastRenderedPageBreak/>
               <w:t>Login to the system</w:t>
             </w:r>
           </w:p>
@@ -9586,6 +10743,7 @@
                 <w:rFonts w:ascii="Times New Roman" w:hAnsi="Times New Roman" w:cs="Times New Roman"/>
                 <w:lang w:val="en-GB"/>
               </w:rPr>
+              <w:lastRenderedPageBreak/>
               <w:t>Contact</w:t>
             </w:r>
           </w:p>
@@ -9762,6 +10920,7 @@
                 <w:rFonts w:ascii="Times New Roman" w:hAnsi="Times New Roman" w:cs="Times New Roman"/>
                 <w:lang w:val="en-GB"/>
               </w:rPr>
+              <w:lastRenderedPageBreak/>
               <w:t>View staff record</w:t>
             </w:r>
           </w:p>
@@ -11122,6 +12281,7 @@
                 <w:rFonts w:ascii="Times New Roman" w:hAnsi="Times New Roman" w:cs="Times New Roman"/>
                 <w:lang w:val="en-GB"/>
               </w:rPr>
+              <w:lastRenderedPageBreak/>
               <w:t>View Assignment</w:t>
             </w:r>
           </w:p>
@@ -13766,6 +14926,7 @@
           <w:b/>
           <w:lang w:val="en-GB"/>
         </w:rPr>
+        <w:lastRenderedPageBreak/>
         <w:t>Student</w:t>
       </w:r>
     </w:p>
@@ -15115,7 +16276,6 @@
                 <w:rFonts w:ascii="Times New Roman" w:hAnsi="Times New Roman" w:cs="Times New Roman"/>
                 <w:lang w:val="en-GB"/>
               </w:rPr>
-              <w:lastRenderedPageBreak/>
               <w:t>TYPE OF OBJECT</w:t>
             </w:r>
           </w:p>
@@ -16157,6 +17317,7 @@
                 <w:rFonts w:ascii="Times New Roman" w:hAnsi="Times New Roman" w:cs="Times New Roman"/>
                 <w:lang w:val="en-GB"/>
               </w:rPr>
+              <w:lastRenderedPageBreak/>
               <w:t>CLASS</w:t>
             </w:r>
           </w:p>
@@ -17289,6 +18450,7 @@
                 <w:rFonts w:ascii="Times New Roman" w:hAnsi="Times New Roman" w:cs="Times New Roman"/>
                 <w:lang w:val="en-GB"/>
               </w:rPr>
+              <w:lastRenderedPageBreak/>
               <w:t>CLASS</w:t>
             </w:r>
           </w:p>
@@ -17366,7 +18528,6 @@
                 <w:rFonts w:ascii="Times New Roman" w:hAnsi="Times New Roman" w:cs="Times New Roman"/>
                 <w:lang w:val="en-GB"/>
               </w:rPr>
-              <w:lastRenderedPageBreak/>
               <w:t>TYPE OF OBJECT</w:t>
             </w:r>
           </w:p>
@@ -18406,6 +19567,7 @@
                 <w:rFonts w:ascii="Times New Roman" w:hAnsi="Times New Roman" w:cs="Times New Roman"/>
                 <w:lang w:val="en-GB"/>
               </w:rPr>
+              <w:lastRenderedPageBreak/>
               <w:t>CLASS</w:t>
             </w:r>
           </w:p>
@@ -18483,7 +19645,6 @@
                 <w:rFonts w:ascii="Times New Roman" w:hAnsi="Times New Roman" w:cs="Times New Roman"/>
                 <w:lang w:val="en-GB"/>
               </w:rPr>
-              <w:lastRenderedPageBreak/>
               <w:t>TYPE OF OBJECT</w:t>
             </w:r>
           </w:p>
@@ -19514,7 +20675,6 @@
           <w:rFonts w:ascii="Times New Roman" w:hAnsi="Times New Roman" w:cs="Times New Roman"/>
           <w:noProof/>
         </w:rPr>
-        <w:lastRenderedPageBreak/>
         <w:drawing>
           <wp:inline distT="0" distB="0" distL="0" distR="0" wp14:anchorId="543E10A4" wp14:editId="6C115744">
             <wp:extent cx="6286500" cy="4366260"/>
@@ -20863,6 +22023,7 @@
                 <w:rFonts w:ascii="Times New Roman" w:hAnsi="Times New Roman" w:cs="Times New Roman"/>
                 <w:lang w:val="en-GB"/>
               </w:rPr>
+              <w:lastRenderedPageBreak/>
               <w:t>PURPOSE</w:t>
             </w:r>
           </w:p>
@@ -21991,7 +23152,6 @@
                 <w:rFonts w:ascii="Times New Roman" w:hAnsi="Times New Roman" w:cs="Times New Roman"/>
                 <w:lang w:val="en-GB"/>
               </w:rPr>
-              <w:lastRenderedPageBreak/>
               <w:t>CLASS</w:t>
             </w:r>
           </w:p>
@@ -23086,7 +24246,6 @@
                 <w:rFonts w:ascii="Times New Roman" w:hAnsi="Times New Roman" w:cs="Times New Roman"/>
                 <w:lang w:val="en-GB"/>
               </w:rPr>
-              <w:lastRenderedPageBreak/>
               <w:t>CLASS</w:t>
             </w:r>
           </w:p>
@@ -24227,7 +25386,6 @@
                 <w:rFonts w:ascii="Times New Roman" w:hAnsi="Times New Roman" w:cs="Times New Roman"/>
                 <w:lang w:val="en-GB"/>
               </w:rPr>
-              <w:lastRenderedPageBreak/>
               <w:t>TYPE OF OBJECT</w:t>
             </w:r>
           </w:p>
@@ -25112,6 +26270,7 @@
                 <w:rFonts w:ascii="Times New Roman" w:hAnsi="Times New Roman" w:cs="Times New Roman"/>
                 <w:lang w:val="en-GB"/>
               </w:rPr>
+              <w:lastRenderedPageBreak/>
               <w:t>Administrator can access every command.</w:t>
             </w:r>
           </w:p>
@@ -26342,7 +27501,6 @@
                 <w:rFonts w:ascii="Times New Roman" w:hAnsi="Times New Roman" w:cs="Times New Roman"/>
                 <w:lang w:val="en-GB"/>
               </w:rPr>
-              <w:lastRenderedPageBreak/>
               <w:t>TYPE OF OBJECT</w:t>
             </w:r>
           </w:p>
@@ -30134,6 +31292,7 @@
           <w:rFonts w:ascii="Times New Roman" w:hAnsi="Times New Roman" w:cs="Times New Roman"/>
           <w:lang w:val="en-GB"/>
         </w:rPr>
+        <w:lastRenderedPageBreak/>
         <w:t>Dynamic Diagrams</w:t>
       </w:r>
     </w:p>
@@ -30295,7 +31454,6 @@
           <w:rFonts w:ascii="Times New Roman" w:hAnsi="Times New Roman" w:cs="Times New Roman"/>
           <w:noProof/>
         </w:rPr>
-        <w:lastRenderedPageBreak/>
         <w:drawing>
           <wp:inline distT="0" distB="0" distL="0" distR="0" wp14:anchorId="704DB6EC" wp14:editId="706F793D">
             <wp:extent cx="2486025" cy="1533525"/>
@@ -30834,6 +31992,7 @@
                 <w:rFonts w:ascii="Times New Roman" w:hAnsi="Times New Roman" w:cs="Times New Roman"/>
                 <w:lang w:val="en-GB"/>
               </w:rPr>
+              <w:lastRenderedPageBreak/>
               <w:t>Show tutor.</w:t>
             </w:r>
           </w:p>
@@ -51621,7 +52780,7 @@
 </file>
 
 <file path=customXml/itemProps1.xml><?xml version="1.0" encoding="utf-8"?>
-<ds:datastoreItem xmlns:ds="http://schemas.openxmlformats.org/officeDocument/2006/customXml" ds:itemID="{8F5DD97B-2D4D-4A50-AC4C-752252146C45}">
+<ds:datastoreItem xmlns:ds="http://schemas.openxmlformats.org/officeDocument/2006/customXml" ds:itemID="{8EE6AAEA-DCA2-42E0-BF80-0A96659CF4B8}">
   <ds:schemaRefs>
     <ds:schemaRef ds:uri="http://schemas.openxmlformats.org/officeDocument/2006/bibliography"/>
   </ds:schemaRefs>

</xml_diff>

<commit_message>
User Questionnaire is updated in file
</commit_message>
<xml_diff>
--- a/Documentation/Course Management System.docx
+++ b/Documentation/Course Management System.docx
@@ -5205,10 +5205,587 @@
     </w:p>
     <w:p>
       <w:pPr>
+        <w:rPr>
+          <w:rFonts w:ascii="Times New Roman" w:hAnsi="Times New Roman" w:cs="Times New Roman"/>
+          <w:sz w:val="36"/>
+          <w:szCs w:val="36"/>
+        </w:rPr>
+      </w:pPr>
+    </w:p>
+    <w:p>
+      <w:pPr>
+        <w:pStyle w:val="ListParagraph"/>
+        <w:numPr>
+          <w:ilvl w:val="3"/>
+          <w:numId w:val="8"/>
+        </w:numPr>
+        <w:rPr>
+          <w:rFonts w:ascii="Times New Roman" w:hAnsi="Times New Roman" w:cs="Times New Roman"/>
+          <w:sz w:val="36"/>
+          <w:szCs w:val="36"/>
+        </w:rPr>
+      </w:pPr>
+      <w:r>
+        <w:rPr>
+          <w:rFonts w:ascii="Times New Roman" w:hAnsi="Times New Roman" w:cs="Times New Roman"/>
+          <w:sz w:val="36"/>
+          <w:szCs w:val="36"/>
+        </w:rPr>
+        <w:lastRenderedPageBreak/>
+        <w:t>Development Relevant Legislation</w:t>
+      </w:r>
+    </w:p>
+    <w:p>
+      <w:pPr>
+        <w:rPr>
+          <w:rFonts w:ascii="Times New Roman" w:hAnsi="Times New Roman" w:cs="Times New Roman"/>
+        </w:rPr>
+      </w:pPr>
+    </w:p>
+    <w:p>
+      <w:pPr>
+        <w:rPr>
+          <w:rFonts w:ascii="Times New Roman" w:hAnsi="Times New Roman" w:cs="Times New Roman"/>
+          <w:sz w:val="28"/>
+          <w:szCs w:val="28"/>
+          <w:u w:val="single"/>
+        </w:rPr>
+      </w:pPr>
+      <w:r>
+        <w:rPr>
+          <w:rFonts w:ascii="Times New Roman" w:hAnsi="Times New Roman" w:cs="Times New Roman"/>
+          <w:sz w:val="28"/>
+          <w:szCs w:val="28"/>
+        </w:rPr>
+        <w:t xml:space="preserve">2.1.3.2.1 </w:t>
+      </w:r>
+      <w:r>
+        <w:rPr>
+          <w:rFonts w:ascii="Times New Roman" w:hAnsi="Times New Roman" w:cs="Times New Roman"/>
+          <w:sz w:val="28"/>
+          <w:szCs w:val="28"/>
+          <w:u w:val="single"/>
+        </w:rPr>
+        <w:t>Equality Act:</w:t>
+      </w:r>
+    </w:p>
+    <w:p>
+      <w:pPr>
+        <w:rPr>
+          <w:rFonts w:ascii="Times New Roman" w:hAnsi="Times New Roman" w:cs="Times New Roman"/>
+        </w:rPr>
+      </w:pPr>
+    </w:p>
+    <w:p>
+      <w:pPr>
+        <w:rPr>
+          <w:rFonts w:ascii="Times New Roman" w:hAnsi="Times New Roman" w:cs="Times New Roman"/>
+        </w:rPr>
+      </w:pPr>
+      <w:r>
+        <w:rPr>
+          <w:rFonts w:ascii="Times New Roman" w:hAnsi="Times New Roman" w:cs="Times New Roman"/>
+        </w:rPr>
+        <w:t xml:space="preserve">The Equality Act of 2010 legally protects people against discrimination in the workplace and in society as a whole. We've replaced pre- taboos with a single law that's easier to understand and, in certain cases, enhances protection. It shows the various ways in which it is illegal to treat someone. </w:t>
+      </w:r>
+    </w:p>
+    <w:p>
+      <w:pPr>
+        <w:rPr>
+          <w:rFonts w:ascii="Times New Roman" w:hAnsi="Times New Roman" w:cs="Times New Roman"/>
+        </w:rPr>
+      </w:pPr>
+      <w:r>
+        <w:rPr>
+          <w:rFonts w:ascii="Times New Roman" w:hAnsi="Times New Roman" w:cs="Times New Roman"/>
+        </w:rPr>
+        <w:t xml:space="preserve">  Equality Act provisions, effective October 1, 2010: </w:t>
+      </w:r>
+    </w:p>
+    <w:p>
+      <w:pPr>
+        <w:rPr>
+          <w:rFonts w:ascii="Times New Roman" w:hAnsi="Times New Roman" w:cs="Times New Roman"/>
+        </w:rPr>
+      </w:pPr>
+      <w:r>
+        <w:rPr>
+          <w:rFonts w:ascii="Times New Roman" w:hAnsi="Times New Roman" w:cs="Times New Roman"/>
+        </w:rPr>
+        <w:t xml:space="preserve"> 1) Basis for protection against direct and indirect discrimination, harassment and harm in public, office, work, education, </w:t>
+      </w:r>
+      <w:r>
+        <w:rPr>
+          <w:rFonts w:ascii="Times New Roman" w:hAnsi="Times New Roman" w:cs="Times New Roman"/>
+        </w:rPr>
+        <w:t xml:space="preserve">association </w:t>
+      </w:r>
+      <w:r>
+        <w:rPr>
+          <w:rFonts w:ascii="Times New Roman" w:hAnsi="Times New Roman" w:cs="Times New Roman"/>
+        </w:rPr>
+        <w:t xml:space="preserve">and traffic. Frames. </w:t>
+      </w:r>
+    </w:p>
+    <w:p>
+      <w:pPr>
+        <w:rPr>
+          <w:rFonts w:ascii="Times New Roman" w:hAnsi="Times New Roman" w:cs="Times New Roman"/>
+        </w:rPr>
+      </w:pPr>
+      <w:r>
+        <w:rPr>
+          <w:rFonts w:ascii="Times New Roman" w:hAnsi="Times New Roman" w:cs="Times New Roman"/>
+        </w:rPr>
+        <w:t xml:space="preserve">2) Modifying the definition of sex reassignment by removing the requirement for medical supervision. 3) Protects people who are believed to have protected characteristics or who are discriminated against because of their relationship with someone with protected characteristics. </w:t>
+      </w:r>
+    </w:p>
+    <w:p>
+      <w:pPr>
+        <w:rPr>
+          <w:rFonts w:ascii="Times New Roman" w:hAnsi="Times New Roman" w:cs="Times New Roman"/>
+        </w:rPr>
+      </w:pPr>
+      <w:r>
+        <w:rPr>
+          <w:rFonts w:ascii="Times New Roman" w:hAnsi="Times New Roman" w:cs="Times New Roman"/>
+        </w:rPr>
+        <w:t>4) More obvious protection for nursing mothers.</w:t>
+      </w:r>
+    </w:p>
+    <w:p>
+      <w:pPr>
+        <w:rPr>
+          <w:rFonts w:ascii="Times New Roman" w:hAnsi="Times New Roman" w:cs="Times New Roman"/>
+        </w:rPr>
+      </w:pPr>
+      <w:r>
+        <w:rPr>
+          <w:rFonts w:ascii="Times New Roman" w:hAnsi="Times New Roman" w:cs="Times New Roman"/>
+        </w:rPr>
+        <w:t xml:space="preserve">5) Applying a stable definition of indirect discrimination to all protected establishments. </w:t>
+      </w:r>
+    </w:p>
+    <w:p>
+      <w:pPr>
+        <w:rPr>
+          <w:rFonts w:ascii="Times New Roman" w:hAnsi="Times New Roman" w:cs="Times New Roman"/>
+        </w:rPr>
+      </w:pPr>
+      <w:r>
+        <w:rPr>
+          <w:rFonts w:ascii="Times New Roman" w:hAnsi="Times New Roman" w:cs="Times New Roman"/>
+        </w:rPr>
+        <w:t>6) Harmonizing the regulations that allow voluntary and positive behavior.</w:t>
+      </w:r>
+    </w:p>
+    <w:p>
+      <w:pPr>
+        <w:rPr>
+          <w:rFonts w:ascii="Times New Roman" w:hAnsi="Times New Roman" w:cs="Times New Roman"/>
+          <w:sz w:val="28"/>
+          <w:szCs w:val="28"/>
+        </w:rPr>
+      </w:pPr>
+    </w:p>
+    <w:p>
+      <w:pPr>
+        <w:rPr>
+          <w:rFonts w:ascii="Times New Roman" w:hAnsi="Times New Roman" w:cs="Times New Roman"/>
+          <w:sz w:val="28"/>
+          <w:szCs w:val="28"/>
+          <w:u w:val="single"/>
+        </w:rPr>
+      </w:pPr>
+      <w:r>
+        <w:rPr>
+          <w:rFonts w:ascii="Times New Roman" w:hAnsi="Times New Roman" w:cs="Times New Roman"/>
+          <w:sz w:val="28"/>
+          <w:szCs w:val="28"/>
+        </w:rPr>
+        <w:t xml:space="preserve">2.1.3.2.2  </w:t>
+      </w:r>
+      <w:r>
+        <w:rPr>
+          <w:rFonts w:ascii="Times New Roman" w:hAnsi="Times New Roman" w:cs="Times New Roman"/>
+          <w:b/>
+          <w:sz w:val="28"/>
+          <w:szCs w:val="28"/>
+          <w:u w:val="single"/>
+        </w:rPr>
+        <w:t xml:space="preserve"> </w:t>
+      </w:r>
+      <w:r>
+        <w:rPr>
+          <w:rFonts w:ascii="Times New Roman" w:hAnsi="Times New Roman" w:cs="Times New Roman"/>
+          <w:sz w:val="28"/>
+          <w:szCs w:val="28"/>
+          <w:u w:val="single"/>
+        </w:rPr>
+        <w:t>General Data Protection Regulations (GDPR):</w:t>
+      </w:r>
+    </w:p>
+    <w:p>
+      <w:pPr>
+        <w:rPr>
+          <w:rFonts w:ascii="Times New Roman" w:hAnsi="Times New Roman" w:cs="Times New Roman"/>
+        </w:rPr>
+      </w:pPr>
+      <w:r>
+        <w:rPr>
+          <w:rFonts w:ascii="Times New Roman" w:hAnsi="Times New Roman" w:cs="Times New Roman"/>
+        </w:rPr>
+        <w:t>The supplied software or system for Woodland University College will contain many types of data and information regarding students, academic staff, modules, or persons who are directly or indirectly associated with the college and its new computerized system. Because the information gathered is so sensitive, it must be handled responsibly and in accordance with particular rules and regulations.</w:t>
+      </w:r>
+    </w:p>
+    <w:p>
+      <w:pPr>
+        <w:rPr>
+          <w:rFonts w:ascii="Times New Roman" w:hAnsi="Times New Roman" w:cs="Times New Roman"/>
+        </w:rPr>
+      </w:pPr>
+      <w:r>
+        <w:rPr>
+          <w:rFonts w:ascii="Times New Roman" w:hAnsi="Times New Roman" w:cs="Times New Roman"/>
+        </w:rPr>
+        <w:t>Different requirements should be enforced under the Data Protection Act 2018 of the United Kingdom (UK), as stated by the General Data Protection Regulation (GDPR) required in law. According to GOV.UK, 2018, the following are the regulations of privacy and protection of data and information maintained inside the system.</w:t>
+      </w:r>
+    </w:p>
+    <w:p>
+      <w:pPr>
+        <w:rPr>
+          <w:rFonts w:ascii="Times New Roman" w:hAnsi="Times New Roman" w:cs="Times New Roman"/>
+        </w:rPr>
+      </w:pPr>
+      <w:r>
+        <w:rPr>
+          <w:rFonts w:ascii="Times New Roman" w:hAnsi="Times New Roman" w:cs="Times New Roman"/>
+        </w:rPr>
+        <w:t>1)  Data should be used lawfully and transparently.</w:t>
+      </w:r>
+    </w:p>
+    <w:p>
+      <w:pPr>
+        <w:rPr>
+          <w:rFonts w:ascii="Times New Roman" w:hAnsi="Times New Roman" w:cs="Times New Roman"/>
+        </w:rPr>
+      </w:pPr>
+      <w:r>
+        <w:rPr>
+          <w:rFonts w:ascii="Times New Roman" w:hAnsi="Times New Roman" w:cs="Times New Roman"/>
+        </w:rPr>
+        <w:t>2) Data should only be collected for specific and stated purposes.</w:t>
+      </w:r>
+    </w:p>
+    <w:p>
+      <w:pPr>
+        <w:rPr>
+          <w:rFonts w:ascii="Times New Roman" w:hAnsi="Times New Roman" w:cs="Times New Roman"/>
+        </w:rPr>
+      </w:pPr>
+      <w:r>
+        <w:rPr>
+          <w:rFonts w:ascii="Times New Roman" w:hAnsi="Times New Roman" w:cs="Times New Roman"/>
+        </w:rPr>
+        <w:t>3) Relevant data should be used sparingly.</w:t>
+      </w:r>
+    </w:p>
+    <w:p>
+      <w:pPr>
+        <w:rPr>
+          <w:rFonts w:ascii="Times New Roman" w:hAnsi="Times New Roman" w:cs="Times New Roman"/>
+        </w:rPr>
+      </w:pPr>
+      <w:r>
+        <w:rPr>
+          <w:rFonts w:ascii="Times New Roman" w:hAnsi="Times New Roman" w:cs="Times New Roman"/>
+        </w:rPr>
+        <w:t>4) The information should be used in a suitable and applicable manner.</w:t>
+      </w:r>
+    </w:p>
+    <w:p>
+      <w:pPr>
+        <w:rPr>
+          <w:rFonts w:ascii="Times New Roman" w:hAnsi="Times New Roman" w:cs="Times New Roman"/>
+        </w:rPr>
+      </w:pPr>
+      <w:r>
+        <w:rPr>
+          <w:rFonts w:ascii="Times New Roman" w:hAnsi="Times New Roman" w:cs="Times New Roman"/>
+        </w:rPr>
+        <w:lastRenderedPageBreak/>
+        <w:t>5) Unnecessary data storage should be limited.</w:t>
+      </w:r>
+    </w:p>
+    <w:p>
+      <w:pPr>
+        <w:rPr>
+          <w:rFonts w:ascii="Times New Roman" w:hAnsi="Times New Roman" w:cs="Times New Roman"/>
+        </w:rPr>
+      </w:pPr>
+      <w:r>
+        <w:rPr>
+          <w:rFonts w:ascii="Times New Roman" w:hAnsi="Times New Roman" w:cs="Times New Roman"/>
+        </w:rPr>
+        <w:t>6) The data should only be used within a certain organization's system.</w:t>
+      </w:r>
+    </w:p>
+    <w:p>
+      <w:pPr>
+        <w:rPr>
+          <w:rFonts w:ascii="Times New Roman" w:hAnsi="Times New Roman" w:cs="Times New Roman"/>
+        </w:rPr>
+      </w:pPr>
+      <w:r>
+        <w:rPr>
+          <w:rFonts w:ascii="Times New Roman" w:hAnsi="Times New Roman" w:cs="Times New Roman"/>
+        </w:rPr>
+        <w:t>7) Only certified employees of the organization should have access to the organization's key data and information.</w:t>
+      </w:r>
+    </w:p>
+    <w:p>
+      <w:pPr>
+        <w:rPr>
+          <w:rFonts w:ascii="Times New Roman" w:hAnsi="Times New Roman" w:cs="Times New Roman"/>
+          <w:sz w:val="28"/>
+          <w:szCs w:val="28"/>
+        </w:rPr>
+      </w:pPr>
+    </w:p>
+    <w:p>
+      <w:pPr>
+        <w:rPr>
+          <w:rFonts w:ascii="Times New Roman" w:hAnsi="Times New Roman" w:cs="Times New Roman"/>
+          <w:sz w:val="28"/>
+          <w:szCs w:val="28"/>
+          <w:u w:val="single"/>
+        </w:rPr>
+      </w:pPr>
+      <w:r>
+        <w:rPr>
+          <w:rFonts w:ascii="Times New Roman" w:hAnsi="Times New Roman" w:cs="Times New Roman"/>
+          <w:sz w:val="28"/>
+          <w:szCs w:val="28"/>
+        </w:rPr>
+        <w:t xml:space="preserve">2.1.3.2.3 </w:t>
+      </w:r>
+      <w:r>
+        <w:rPr>
+          <w:rFonts w:ascii="Times New Roman" w:hAnsi="Times New Roman" w:cs="Times New Roman"/>
+          <w:sz w:val="28"/>
+          <w:szCs w:val="28"/>
+          <w:u w:val="single"/>
+        </w:rPr>
+        <w:t>Education Relevant Legislation:</w:t>
+      </w:r>
+    </w:p>
+    <w:p>
+      <w:pPr>
+        <w:rPr>
+          <w:rFonts w:ascii="Times New Roman" w:hAnsi="Times New Roman" w:cs="Times New Roman"/>
+          <w:sz w:val="28"/>
+          <w:szCs w:val="28"/>
+          <w:u w:val="single"/>
+        </w:rPr>
+      </w:pPr>
+    </w:p>
+    <w:p>
+      <w:pPr>
+        <w:rPr>
+          <w:rFonts w:ascii="Times New Roman" w:hAnsi="Times New Roman" w:cs="Times New Roman"/>
+        </w:rPr>
+      </w:pPr>
+      <w:r>
+        <w:rPr>
+          <w:rFonts w:ascii="Times New Roman" w:hAnsi="Times New Roman" w:cs="Times New Roman"/>
+        </w:rPr>
+        <w:t xml:space="preserve">The Education Act 2011 helps teachers raise the standards of their education. It includes new legal authority to help teachers eliminate bad behavior, tackle inefficiencies and improve how schools are held accountable. The provisions of Law are as follows: </w:t>
+      </w:r>
+    </w:p>
+    <w:p>
+      <w:pPr>
+        <w:rPr>
+          <w:rFonts w:ascii="Times New Roman" w:hAnsi="Times New Roman" w:cs="Times New Roman"/>
+        </w:rPr>
+      </w:pPr>
+      <w:r>
+        <w:rPr>
+          <w:rFonts w:ascii="Times New Roman" w:hAnsi="Times New Roman" w:cs="Times New Roman"/>
+        </w:rPr>
+        <w:t xml:space="preserve"> 1) Permit the search of students for dangerous or prohibited items without the school's consent.</w:t>
+      </w:r>
+    </w:p>
+    <w:p>
+      <w:pPr>
+        <w:rPr>
+          <w:rFonts w:ascii="Times New Roman" w:hAnsi="Times New Roman" w:cs="Times New Roman"/>
+        </w:rPr>
+      </w:pPr>
+      <w:r>
+        <w:rPr>
+          <w:rFonts w:ascii="Times New Roman" w:hAnsi="Times New Roman" w:cs="Times New Roman"/>
+        </w:rPr>
+        <w:t xml:space="preserve"> 2) Raise restrictions that prohibit schools from notifying students written birth without notice. </w:t>
+      </w:r>
+    </w:p>
+    <w:p>
+      <w:pPr>
+        <w:rPr>
+          <w:rFonts w:ascii="Times New Roman" w:hAnsi="Times New Roman" w:cs="Times New Roman"/>
+        </w:rPr>
+      </w:pPr>
+      <w:r>
+        <w:rPr>
+          <w:rFonts w:ascii="Times New Roman" w:hAnsi="Times New Roman" w:cs="Times New Roman"/>
+        </w:rPr>
+        <w:t xml:space="preserve"> 3) New advance notice Tax notice Student limitation Crime against teachers. </w:t>
+      </w:r>
+    </w:p>
+    <w:p>
+      <w:pPr>
+        <w:rPr>
+          <w:rFonts w:ascii="Times New Roman" w:hAnsi="Times New Roman" w:cs="Times New Roman"/>
+        </w:rPr>
+      </w:pPr>
+      <w:r>
+        <w:rPr>
+          <w:rFonts w:ascii="Times New Roman" w:hAnsi="Times New Roman" w:cs="Times New Roman"/>
+        </w:rPr>
+        <w:t xml:space="preserve"> 4) Authorization to facilitate free early childhood education for underprivileged children hardship 2 years old. </w:t>
+      </w:r>
+    </w:p>
+    <w:p>
+      <w:pPr>
+        <w:rPr>
+          <w:rFonts w:ascii="Times New Roman" w:hAnsi="Times New Roman" w:cs="Times New Roman"/>
+        </w:rPr>
+      </w:pPr>
+      <w:r>
+        <w:rPr>
+          <w:rFonts w:ascii="Times New Roman" w:hAnsi="Times New Roman" w:cs="Times New Roman"/>
+        </w:rPr>
+        <w:t xml:space="preserve"> 5) New school process reform and academy establishment Priority free schools.  </w:t>
+      </w:r>
+    </w:p>
+    <w:p>
+      <w:pPr>
+        <w:rPr>
+          <w:rFonts w:ascii="Times New Roman" w:hAnsi="Times New Roman" w:cs="Times New Roman"/>
+        </w:rPr>
+      </w:pPr>
+      <w:r>
+        <w:rPr>
+          <w:rFonts w:ascii="Times New Roman" w:hAnsi="Times New Roman" w:cs="Times New Roman"/>
+        </w:rPr>
+        <w:t xml:space="preserve"> 6) Refocus Regular school assessment on the four key areas most important to parents. </w:t>
+      </w:r>
+    </w:p>
+    <w:p>
+      <w:pPr>
+        <w:rPr>
+          <w:rFonts w:ascii="Times New Roman" w:hAnsi="Times New Roman" w:cs="Times New Roman"/>
+        </w:rPr>
+      </w:pPr>
+      <w:r>
+        <w:rPr>
+          <w:rFonts w:ascii="Times New Roman" w:hAnsi="Times New Roman" w:cs="Times New Roman"/>
+        </w:rPr>
+        <w:t xml:space="preserve"> 7) Eligibility for schools to be exempted from regular </w:t>
+      </w:r>
+      <w:proofErr w:type="spellStart"/>
+      <w:r>
+        <w:rPr>
+          <w:rFonts w:ascii="Times New Roman" w:hAnsi="Times New Roman" w:cs="Times New Roman"/>
+        </w:rPr>
+        <w:t>Ofsted</w:t>
+      </w:r>
+      <w:proofErr w:type="spellEnd"/>
+      <w:r>
+        <w:rPr>
+          <w:rFonts w:ascii="Times New Roman" w:hAnsi="Times New Roman" w:cs="Times New Roman"/>
+        </w:rPr>
+        <w:t xml:space="preserve"> assessments Expand </w:t>
+      </w:r>
+    </w:p>
+    <w:p>
+      <w:pPr>
+        <w:rPr>
+          <w:rFonts w:ascii="Times New Roman" w:hAnsi="Times New Roman" w:cs="Times New Roman"/>
+        </w:rPr>
+      </w:pPr>
+      <w:r>
+        <w:rPr>
+          <w:rFonts w:ascii="Times New Roman" w:hAnsi="Times New Roman" w:cs="Times New Roman"/>
+        </w:rPr>
+        <w:t xml:space="preserve"> 8) New agency for underperforming schools including.</w:t>
+      </w:r>
+    </w:p>
+    <w:p>
+      <w:pPr>
+        <w:rPr>
+          <w:rFonts w:ascii="Times New Roman" w:hAnsi="Times New Roman" w:cs="Times New Roman"/>
+        </w:rPr>
+      </w:pPr>
+      <w:r>
+        <w:rPr>
+          <w:rFonts w:ascii="Times New Roman" w:hAnsi="Times New Roman" w:cs="Times New Roman"/>
+        </w:rPr>
+        <w:t xml:space="preserve"> 9)  State minister's authority to close these schools.</w:t>
+      </w:r>
+    </w:p>
+    <w:p>
+      <w:pPr>
+        <w:rPr>
+          <w:rFonts w:ascii="Times New Roman" w:hAnsi="Times New Roman" w:cs="Times New Roman"/>
+        </w:rPr>
+      </w:pPr>
+      <w:r>
+        <w:rPr>
+          <w:rFonts w:ascii="Times New Roman" w:hAnsi="Times New Roman" w:cs="Times New Roman"/>
+        </w:rPr>
+        <w:t xml:space="preserve"> 10) Abolish five independent schools e existing agencies, some of their functions more efficient and report directly to the Secretary of State 44 44 Transferred to law enforcement</w:t>
+      </w:r>
+    </w:p>
+    <w:p>
+      <w:pPr>
+        <w:rPr>
+          <w:rFonts w:ascii="Times New Roman" w:hAnsi="Times New Roman" w:cs="Times New Roman"/>
+        </w:rPr>
+      </w:pPr>
+    </w:p>
+    <w:p>
+      <w:pPr>
+        <w:rPr>
+          <w:rFonts w:ascii="Times New Roman" w:hAnsi="Times New Roman" w:cs="Times New Roman"/>
+        </w:rPr>
+      </w:pPr>
+    </w:p>
+    <w:p>
+      <w:pPr>
+        <w:rPr>
+          <w:rFonts w:ascii="Times New Roman" w:hAnsi="Times New Roman" w:cs="Times New Roman"/>
+        </w:rPr>
+      </w:pPr>
+    </w:p>
+    <w:p>
+      <w:pPr>
+        <w:rPr>
+          <w:rFonts w:ascii="Times New Roman" w:hAnsi="Times New Roman" w:cs="Times New Roman"/>
+        </w:rPr>
+      </w:pPr>
+      <w:r>
+        <w:rPr>
+          <w:rFonts w:ascii="Times New Roman" w:hAnsi="Times New Roman" w:cs="Times New Roman"/>
+        </w:rPr>
+        <w:t>.</w:t>
+      </w:r>
+    </w:p>
+    <w:p>
+      <w:pPr>
         <w:pStyle w:val="Heading1"/>
         <w:numPr>
           <w:ilvl w:val="3"/>
-          <w:numId w:val="10"/>
+          <w:numId w:val="38"/>
         </w:numPr>
         <w:rPr>
           <w:color w:val="auto"/>
@@ -5840,695 +6417,24 @@
         <w:t xml:space="preserve"> Therefore, both parties; Students and Teachers are to be put to consideration and considerate of each other. And there must be some improvements from time to time. Bringing change in Course management system by properly using technology, could bring essential changes in one’s experience. Professors also must realize it’s not just the students who is benefited from Course management system, it facilitates them. On emphasizing it, Course management system would ease the experience of Students, Teachers and their Universities.  </w:t>
       </w:r>
     </w:p>
-    <w:p>
-      <w:pPr>
-        <w:rPr>
-          <w:rFonts w:ascii="Times New Roman" w:hAnsi="Times New Roman" w:cs="Times New Roman"/>
-          <w:sz w:val="36"/>
-          <w:szCs w:val="36"/>
-        </w:rPr>
-      </w:pPr>
-    </w:p>
-    <w:p>
-      <w:pPr>
-        <w:rPr>
-          <w:rFonts w:ascii="Times New Roman" w:hAnsi="Times New Roman" w:cs="Times New Roman"/>
-          <w:sz w:val="36"/>
-          <w:szCs w:val="36"/>
-        </w:rPr>
-      </w:pPr>
-    </w:p>
-    <w:p>
-      <w:pPr>
-        <w:rPr>
-          <w:rFonts w:ascii="Times New Roman" w:hAnsi="Times New Roman" w:cs="Times New Roman"/>
-          <w:sz w:val="36"/>
-          <w:szCs w:val="36"/>
-        </w:rPr>
-      </w:pPr>
-    </w:p>
-    <w:p>
-      <w:pPr>
-        <w:rPr>
-          <w:rFonts w:ascii="Times New Roman" w:hAnsi="Times New Roman" w:cs="Times New Roman"/>
-          <w:sz w:val="36"/>
-          <w:szCs w:val="36"/>
-        </w:rPr>
-      </w:pPr>
-    </w:p>
-    <w:p>
-      <w:pPr>
-        <w:rPr>
-          <w:rFonts w:ascii="Times New Roman" w:hAnsi="Times New Roman" w:cs="Times New Roman"/>
-          <w:sz w:val="36"/>
-          <w:szCs w:val="36"/>
-        </w:rPr>
-      </w:pPr>
-    </w:p>
-    <w:p>
-      <w:pPr>
-        <w:rPr>
-          <w:rFonts w:ascii="Times New Roman" w:hAnsi="Times New Roman" w:cs="Times New Roman"/>
-          <w:sz w:val="36"/>
-          <w:szCs w:val="36"/>
-        </w:rPr>
-      </w:pPr>
-    </w:p>
-    <w:p>
-      <w:pPr>
-        <w:rPr>
-          <w:rFonts w:ascii="Times New Roman" w:hAnsi="Times New Roman" w:cs="Times New Roman"/>
-          <w:sz w:val="36"/>
-          <w:szCs w:val="36"/>
-        </w:rPr>
-      </w:pPr>
-    </w:p>
-    <w:p>
-      <w:pPr>
-        <w:rPr>
-          <w:rFonts w:ascii="Times New Roman" w:hAnsi="Times New Roman" w:cs="Times New Roman"/>
-          <w:sz w:val="36"/>
-          <w:szCs w:val="36"/>
-        </w:rPr>
-      </w:pPr>
-    </w:p>
-    <w:p>
-      <w:pPr>
-        <w:rPr>
-          <w:rFonts w:ascii="Times New Roman" w:hAnsi="Times New Roman" w:cs="Times New Roman"/>
-          <w:sz w:val="36"/>
-          <w:szCs w:val="36"/>
-        </w:rPr>
-      </w:pPr>
-    </w:p>
-    <w:p>
-      <w:pPr>
-        <w:rPr>
-          <w:rFonts w:ascii="Times New Roman" w:hAnsi="Times New Roman" w:cs="Times New Roman"/>
-          <w:sz w:val="36"/>
-          <w:szCs w:val="36"/>
-        </w:rPr>
-      </w:pPr>
-    </w:p>
-    <w:p>
-      <w:pPr>
-        <w:rPr>
-          <w:rFonts w:ascii="Times New Roman" w:hAnsi="Times New Roman" w:cs="Times New Roman"/>
-          <w:sz w:val="36"/>
-          <w:szCs w:val="36"/>
-        </w:rPr>
-      </w:pPr>
-    </w:p>
-    <w:p>
-      <w:pPr>
-        <w:rPr>
-          <w:rFonts w:ascii="Times New Roman" w:hAnsi="Times New Roman" w:cs="Times New Roman"/>
-          <w:sz w:val="36"/>
-          <w:szCs w:val="36"/>
-        </w:rPr>
-      </w:pPr>
-    </w:p>
-    <w:p>
-      <w:pPr>
-        <w:pStyle w:val="ListParagraph"/>
-        <w:numPr>
-          <w:ilvl w:val="3"/>
-          <w:numId w:val="8"/>
-        </w:numPr>
-        <w:rPr>
-          <w:rFonts w:ascii="Times New Roman" w:hAnsi="Times New Roman" w:cs="Times New Roman"/>
-          <w:sz w:val="36"/>
-          <w:szCs w:val="36"/>
-        </w:rPr>
-      </w:pPr>
-      <w:r>
-        <w:rPr>
-          <w:rFonts w:ascii="Times New Roman" w:hAnsi="Times New Roman" w:cs="Times New Roman"/>
-          <w:sz w:val="36"/>
-          <w:szCs w:val="36"/>
-        </w:rPr>
-        <w:lastRenderedPageBreak/>
-        <w:t>Development Relevant Legislation</w:t>
-      </w:r>
-    </w:p>
-    <w:p>
-      <w:pPr>
-        <w:rPr>
-          <w:rFonts w:ascii="Times New Roman" w:hAnsi="Times New Roman" w:cs="Times New Roman"/>
-        </w:rPr>
-      </w:pPr>
-    </w:p>
-    <w:p>
-      <w:pPr>
-        <w:rPr>
-          <w:rFonts w:ascii="Times New Roman" w:hAnsi="Times New Roman" w:cs="Times New Roman"/>
-          <w:sz w:val="28"/>
-          <w:szCs w:val="28"/>
-          <w:u w:val="single"/>
-        </w:rPr>
-      </w:pPr>
-      <w:r>
-        <w:rPr>
-          <w:rFonts w:ascii="Times New Roman" w:hAnsi="Times New Roman" w:cs="Times New Roman"/>
-          <w:sz w:val="28"/>
-          <w:szCs w:val="28"/>
-        </w:rPr>
-        <w:t xml:space="preserve">2.1.3.2.1 </w:t>
-      </w:r>
-      <w:r>
-        <w:rPr>
-          <w:rFonts w:ascii="Times New Roman" w:hAnsi="Times New Roman" w:cs="Times New Roman"/>
-          <w:sz w:val="28"/>
-          <w:szCs w:val="28"/>
-          <w:u w:val="single"/>
-        </w:rPr>
-        <w:t>Equality Act:</w:t>
-      </w:r>
-    </w:p>
-    <w:p>
-      <w:pPr>
-        <w:rPr>
-          <w:rFonts w:ascii="Times New Roman" w:hAnsi="Times New Roman" w:cs="Times New Roman"/>
-        </w:rPr>
-      </w:pPr>
-    </w:p>
-    <w:p>
-      <w:pPr>
-        <w:rPr>
-          <w:rFonts w:ascii="Times New Roman" w:hAnsi="Times New Roman" w:cs="Times New Roman"/>
-        </w:rPr>
-      </w:pPr>
-      <w:r>
-        <w:rPr>
-          <w:rFonts w:ascii="Times New Roman" w:hAnsi="Times New Roman" w:cs="Times New Roman"/>
-        </w:rPr>
-        <w:t xml:space="preserve">The Equality Act of 2010 legally protects people against discrimination in the workplace and in society as a whole. We've replaced pre- taboos with a single law that's easier to understand and, in certain cases, enhances protection. It shows the various ways in which it is illegal to treat someone. </w:t>
-      </w:r>
-    </w:p>
-    <w:p>
-      <w:pPr>
-        <w:rPr>
-          <w:rFonts w:ascii="Times New Roman" w:hAnsi="Times New Roman" w:cs="Times New Roman"/>
-        </w:rPr>
-      </w:pPr>
-      <w:r>
-        <w:rPr>
-          <w:rFonts w:ascii="Times New Roman" w:hAnsi="Times New Roman" w:cs="Times New Roman"/>
-        </w:rPr>
-        <w:t xml:space="preserve">  Equality Act provisions, effective October 1, 2010: </w:t>
-      </w:r>
-    </w:p>
-    <w:p>
-      <w:pPr>
-        <w:rPr>
-          <w:rFonts w:ascii="Times New Roman" w:hAnsi="Times New Roman" w:cs="Times New Roman"/>
-        </w:rPr>
-      </w:pPr>
-      <w:r>
-        <w:rPr>
-          <w:rFonts w:ascii="Times New Roman" w:hAnsi="Times New Roman" w:cs="Times New Roman"/>
-        </w:rPr>
-        <w:t xml:space="preserve"> 1) Basis for protection against direct and indirect discrimination, harassment and harm in public, office, work, education, </w:t>
-      </w:r>
-      <w:r>
-        <w:rPr>
-          <w:rFonts w:ascii="Times New Roman" w:hAnsi="Times New Roman" w:cs="Times New Roman"/>
-        </w:rPr>
-        <w:t xml:space="preserve">association </w:t>
-      </w:r>
-      <w:r>
-        <w:rPr>
-          <w:rFonts w:ascii="Times New Roman" w:hAnsi="Times New Roman" w:cs="Times New Roman"/>
-        </w:rPr>
-        <w:t xml:space="preserve">and traffic. Frames. </w:t>
-      </w:r>
-    </w:p>
-    <w:p>
-      <w:pPr>
-        <w:rPr>
-          <w:rFonts w:ascii="Times New Roman" w:hAnsi="Times New Roman" w:cs="Times New Roman"/>
-        </w:rPr>
-      </w:pPr>
-      <w:r>
-        <w:rPr>
-          <w:rFonts w:ascii="Times New Roman" w:hAnsi="Times New Roman" w:cs="Times New Roman"/>
-        </w:rPr>
-        <w:t xml:space="preserve">2) Modifying the definition of sex reassignment by removing the requirement for medical supervision. 3) Protects people who are believed to have protected characteristics or who are discriminated against because of their relationship with someone with protected characteristics. </w:t>
-      </w:r>
-    </w:p>
-    <w:p>
-      <w:pPr>
-        <w:rPr>
-          <w:rFonts w:ascii="Times New Roman" w:hAnsi="Times New Roman" w:cs="Times New Roman"/>
-        </w:rPr>
-      </w:pPr>
-      <w:r>
-        <w:rPr>
-          <w:rFonts w:ascii="Times New Roman" w:hAnsi="Times New Roman" w:cs="Times New Roman"/>
-        </w:rPr>
-        <w:t>4) More obvious protection for nursing mothers.</w:t>
-      </w:r>
-    </w:p>
-    <w:p>
-      <w:pPr>
-        <w:rPr>
-          <w:rFonts w:ascii="Times New Roman" w:hAnsi="Times New Roman" w:cs="Times New Roman"/>
-        </w:rPr>
-      </w:pPr>
-      <w:r>
-        <w:rPr>
-          <w:rFonts w:ascii="Times New Roman" w:hAnsi="Times New Roman" w:cs="Times New Roman"/>
-        </w:rPr>
-        <w:t xml:space="preserve">5) Applying a stable definition of indirect discrimination to all protected establishments. </w:t>
-      </w:r>
-    </w:p>
-    <w:p>
-      <w:pPr>
-        <w:rPr>
-          <w:rFonts w:ascii="Times New Roman" w:hAnsi="Times New Roman" w:cs="Times New Roman"/>
-        </w:rPr>
-      </w:pPr>
-      <w:r>
-        <w:rPr>
-          <w:rFonts w:ascii="Times New Roman" w:hAnsi="Times New Roman" w:cs="Times New Roman"/>
-        </w:rPr>
-        <w:t>6) Harmonizing the regulations that allow voluntary and positive behavior.</w:t>
-      </w:r>
-    </w:p>
-    <w:p>
-      <w:pPr>
-        <w:rPr>
-          <w:rFonts w:ascii="Times New Roman" w:hAnsi="Times New Roman" w:cs="Times New Roman"/>
-          <w:sz w:val="28"/>
-          <w:szCs w:val="28"/>
-        </w:rPr>
-      </w:pPr>
-    </w:p>
-    <w:p>
-      <w:pPr>
-        <w:rPr>
-          <w:rFonts w:ascii="Times New Roman" w:hAnsi="Times New Roman" w:cs="Times New Roman"/>
-          <w:sz w:val="28"/>
-          <w:szCs w:val="28"/>
-        </w:rPr>
-      </w:pPr>
-    </w:p>
-    <w:p>
-      <w:pPr>
-        <w:rPr>
-          <w:rFonts w:ascii="Times New Roman" w:hAnsi="Times New Roman" w:cs="Times New Roman"/>
-          <w:sz w:val="28"/>
-          <w:szCs w:val="28"/>
-          <w:u w:val="single"/>
-        </w:rPr>
-      </w:pPr>
-      <w:r>
-        <w:rPr>
-          <w:rFonts w:ascii="Times New Roman" w:hAnsi="Times New Roman" w:cs="Times New Roman"/>
-          <w:sz w:val="28"/>
-          <w:szCs w:val="28"/>
-        </w:rPr>
-        <w:t xml:space="preserve">2.1.3.2.2  </w:t>
-      </w:r>
-      <w:r>
-        <w:rPr>
-          <w:rFonts w:ascii="Times New Roman" w:hAnsi="Times New Roman" w:cs="Times New Roman"/>
-          <w:b/>
-          <w:sz w:val="28"/>
-          <w:szCs w:val="28"/>
-          <w:u w:val="single"/>
-        </w:rPr>
-        <w:t xml:space="preserve"> </w:t>
-      </w:r>
-      <w:r>
-        <w:rPr>
-          <w:rFonts w:ascii="Times New Roman" w:hAnsi="Times New Roman" w:cs="Times New Roman"/>
-          <w:sz w:val="28"/>
-          <w:szCs w:val="28"/>
-          <w:u w:val="single"/>
-        </w:rPr>
-        <w:t>General Data Protection Regulations (GDPR):</w:t>
-      </w:r>
-    </w:p>
-    <w:p>
-      <w:pPr>
-        <w:rPr>
-          <w:rFonts w:ascii="Times New Roman" w:hAnsi="Times New Roman" w:cs="Times New Roman"/>
-        </w:rPr>
-      </w:pPr>
-      <w:r>
-        <w:rPr>
-          <w:rFonts w:ascii="Times New Roman" w:hAnsi="Times New Roman" w:cs="Times New Roman"/>
-        </w:rPr>
-        <w:t>The supplied software or system for Woodland University College will contain many types of data and information regarding students, academic staff, modules, or persons who are directly or indirectly associated with the college and its new computerized system. Because the information gathered is so sensitive, it must be handled responsibly and in accordance with particular rules and regulations.</w:t>
-      </w:r>
-    </w:p>
-    <w:p>
-      <w:pPr>
-        <w:rPr>
-          <w:rFonts w:ascii="Times New Roman" w:hAnsi="Times New Roman" w:cs="Times New Roman"/>
-        </w:rPr>
-      </w:pPr>
-      <w:r>
-        <w:rPr>
-          <w:rFonts w:ascii="Times New Roman" w:hAnsi="Times New Roman" w:cs="Times New Roman"/>
-        </w:rPr>
-        <w:t>Different requirements should be enforced under the Data Protection Act 2018 of the United Kingdom (UK), as stated by the General Data Protection Regulation (GDPR) required in law. According to GOV.UK, 2018, the following are the regulations of privacy and protection of data and information maintained inside the system.</w:t>
-      </w:r>
-    </w:p>
-    <w:p>
-      <w:pPr>
-        <w:rPr>
-          <w:rFonts w:ascii="Times New Roman" w:hAnsi="Times New Roman" w:cs="Times New Roman"/>
-        </w:rPr>
-      </w:pPr>
-      <w:r>
-        <w:rPr>
-          <w:rFonts w:ascii="Times New Roman" w:hAnsi="Times New Roman" w:cs="Times New Roman"/>
-        </w:rPr>
-        <w:t>1)  Data should be used lawfully and transparently.</w:t>
-      </w:r>
-    </w:p>
-    <w:p>
-      <w:pPr>
-        <w:rPr>
-          <w:rFonts w:ascii="Times New Roman" w:hAnsi="Times New Roman" w:cs="Times New Roman"/>
-        </w:rPr>
-      </w:pPr>
-      <w:r>
-        <w:rPr>
-          <w:rFonts w:ascii="Times New Roman" w:hAnsi="Times New Roman" w:cs="Times New Roman"/>
-        </w:rPr>
-        <w:t>2) Data should only be collected for specific and stated purposes.</w:t>
-      </w:r>
-    </w:p>
-    <w:p>
-      <w:pPr>
-        <w:rPr>
-          <w:rFonts w:ascii="Times New Roman" w:hAnsi="Times New Roman" w:cs="Times New Roman"/>
-        </w:rPr>
-      </w:pPr>
-      <w:r>
-        <w:rPr>
-          <w:rFonts w:ascii="Times New Roman" w:hAnsi="Times New Roman" w:cs="Times New Roman"/>
-        </w:rPr>
-        <w:t>3) Relevant data should be used sparingly.</w:t>
-      </w:r>
-    </w:p>
-    <w:p>
-      <w:pPr>
-        <w:rPr>
-          <w:rFonts w:ascii="Times New Roman" w:hAnsi="Times New Roman" w:cs="Times New Roman"/>
-        </w:rPr>
-      </w:pPr>
-      <w:r>
-        <w:rPr>
-          <w:rFonts w:ascii="Times New Roman" w:hAnsi="Times New Roman" w:cs="Times New Roman"/>
-        </w:rPr>
-        <w:lastRenderedPageBreak/>
-        <w:t>4) The information should be used in a suitable and applicable manner.</w:t>
-      </w:r>
-    </w:p>
-    <w:p>
-      <w:pPr>
-        <w:rPr>
-          <w:rFonts w:ascii="Times New Roman" w:hAnsi="Times New Roman" w:cs="Times New Roman"/>
-        </w:rPr>
-      </w:pPr>
-      <w:r>
-        <w:rPr>
-          <w:rFonts w:ascii="Times New Roman" w:hAnsi="Times New Roman" w:cs="Times New Roman"/>
-        </w:rPr>
-        <w:t>5) Unnecessary data storage should be limited.</w:t>
-      </w:r>
-    </w:p>
-    <w:p>
-      <w:pPr>
-        <w:rPr>
-          <w:rFonts w:ascii="Times New Roman" w:hAnsi="Times New Roman" w:cs="Times New Roman"/>
-        </w:rPr>
-      </w:pPr>
-      <w:r>
-        <w:rPr>
-          <w:rFonts w:ascii="Times New Roman" w:hAnsi="Times New Roman" w:cs="Times New Roman"/>
-        </w:rPr>
-        <w:t>6) The data should only be used within a certain organization's system.</w:t>
-      </w:r>
-    </w:p>
-    <w:p>
-      <w:pPr>
-        <w:rPr>
-          <w:rFonts w:ascii="Times New Roman" w:hAnsi="Times New Roman" w:cs="Times New Roman"/>
-        </w:rPr>
-      </w:pPr>
-      <w:r>
-        <w:rPr>
-          <w:rFonts w:ascii="Times New Roman" w:hAnsi="Times New Roman" w:cs="Times New Roman"/>
-        </w:rPr>
-        <w:t>7) Only certified employees of the organization should have access to the organization's key data and information.</w:t>
-      </w:r>
-    </w:p>
-    <w:p>
-      <w:pPr>
-        <w:rPr>
-          <w:rFonts w:ascii="Times New Roman" w:hAnsi="Times New Roman" w:cs="Times New Roman"/>
-          <w:sz w:val="28"/>
-          <w:szCs w:val="28"/>
-        </w:rPr>
-      </w:pPr>
-    </w:p>
-    <w:p>
-      <w:pPr>
-        <w:rPr>
-          <w:rFonts w:ascii="Times New Roman" w:hAnsi="Times New Roman" w:cs="Times New Roman"/>
-          <w:sz w:val="28"/>
-          <w:szCs w:val="28"/>
-          <w:u w:val="single"/>
-        </w:rPr>
-      </w:pPr>
-      <w:r>
-        <w:rPr>
-          <w:rFonts w:ascii="Times New Roman" w:hAnsi="Times New Roman" w:cs="Times New Roman"/>
-          <w:sz w:val="28"/>
-          <w:szCs w:val="28"/>
-        </w:rPr>
-        <w:t xml:space="preserve">2.1.3.2.3 </w:t>
-      </w:r>
-      <w:r>
-        <w:rPr>
-          <w:rFonts w:ascii="Times New Roman" w:hAnsi="Times New Roman" w:cs="Times New Roman"/>
-          <w:sz w:val="28"/>
-          <w:szCs w:val="28"/>
-          <w:u w:val="single"/>
-        </w:rPr>
-        <w:t>Education Relevant Legislation:</w:t>
-      </w:r>
-    </w:p>
-    <w:p>
-      <w:pPr>
-        <w:rPr>
-          <w:rFonts w:ascii="Times New Roman" w:hAnsi="Times New Roman" w:cs="Times New Roman"/>
-          <w:sz w:val="28"/>
-          <w:szCs w:val="28"/>
-          <w:u w:val="single"/>
-        </w:rPr>
-      </w:pPr>
-    </w:p>
-    <w:p>
-      <w:pPr>
-        <w:rPr>
-          <w:rFonts w:ascii="Times New Roman" w:hAnsi="Times New Roman" w:cs="Times New Roman"/>
-        </w:rPr>
-      </w:pPr>
-      <w:r>
-        <w:rPr>
-          <w:rFonts w:ascii="Times New Roman" w:hAnsi="Times New Roman" w:cs="Times New Roman"/>
-        </w:rPr>
-        <w:t xml:space="preserve">The Education Act 2011 helps teachers raise the standards of their education. It includes new legal authority to help teachers eliminate bad behavior, tackle inefficiencies and improve how schools are held accountable. The provisions of Law are as follows: </w:t>
-      </w:r>
-    </w:p>
-    <w:p>
-      <w:pPr>
-        <w:rPr>
-          <w:rFonts w:ascii="Times New Roman" w:hAnsi="Times New Roman" w:cs="Times New Roman"/>
-        </w:rPr>
-      </w:pPr>
-      <w:r>
-        <w:rPr>
-          <w:rFonts w:ascii="Times New Roman" w:hAnsi="Times New Roman" w:cs="Times New Roman"/>
-        </w:rPr>
-        <w:t xml:space="preserve"> 1) Permit the search of students for dangerous or prohibited items without the school's consent.</w:t>
-      </w:r>
-    </w:p>
-    <w:p>
-      <w:pPr>
-        <w:rPr>
-          <w:rFonts w:ascii="Times New Roman" w:hAnsi="Times New Roman" w:cs="Times New Roman"/>
-        </w:rPr>
-      </w:pPr>
-      <w:r>
-        <w:rPr>
-          <w:rFonts w:ascii="Times New Roman" w:hAnsi="Times New Roman" w:cs="Times New Roman"/>
-        </w:rPr>
-        <w:t xml:space="preserve"> 2) Raise restrictions that prohibit schools from notifying students written birth without notice. </w:t>
-      </w:r>
-    </w:p>
-    <w:p>
-      <w:pPr>
-        <w:rPr>
-          <w:rFonts w:ascii="Times New Roman" w:hAnsi="Times New Roman" w:cs="Times New Roman"/>
-        </w:rPr>
-      </w:pPr>
-      <w:r>
-        <w:rPr>
-          <w:rFonts w:ascii="Times New Roman" w:hAnsi="Times New Roman" w:cs="Times New Roman"/>
-        </w:rPr>
-        <w:t xml:space="preserve"> 3) New advance notice Tax notice Student limitation Crime against teachers. </w:t>
-      </w:r>
-    </w:p>
-    <w:p>
-      <w:pPr>
-        <w:rPr>
-          <w:rFonts w:ascii="Times New Roman" w:hAnsi="Times New Roman" w:cs="Times New Roman"/>
-        </w:rPr>
-      </w:pPr>
-      <w:r>
-        <w:rPr>
-          <w:rFonts w:ascii="Times New Roman" w:hAnsi="Times New Roman" w:cs="Times New Roman"/>
-        </w:rPr>
-        <w:t xml:space="preserve"> 4) Authorization to facilitate free early childhood education for underprivileged children hardship 2 years old. </w:t>
-      </w:r>
-    </w:p>
-    <w:p>
-      <w:pPr>
-        <w:rPr>
-          <w:rFonts w:ascii="Times New Roman" w:hAnsi="Times New Roman" w:cs="Times New Roman"/>
-        </w:rPr>
-      </w:pPr>
-      <w:r>
-        <w:rPr>
-          <w:rFonts w:ascii="Times New Roman" w:hAnsi="Times New Roman" w:cs="Times New Roman"/>
-        </w:rPr>
-        <w:t xml:space="preserve"> 5) New school process reform and academy establishment Priority free schools.  </w:t>
-      </w:r>
-    </w:p>
-    <w:p>
-      <w:pPr>
-        <w:rPr>
-          <w:rFonts w:ascii="Times New Roman" w:hAnsi="Times New Roman" w:cs="Times New Roman"/>
-        </w:rPr>
-      </w:pPr>
-      <w:r>
-        <w:rPr>
-          <w:rFonts w:ascii="Times New Roman" w:hAnsi="Times New Roman" w:cs="Times New Roman"/>
-        </w:rPr>
-        <w:t xml:space="preserve"> 6) Refocus Regular school assessment on the four key areas most important to parents. </w:t>
-      </w:r>
-    </w:p>
-    <w:p>
-      <w:pPr>
-        <w:rPr>
-          <w:rFonts w:ascii="Times New Roman" w:hAnsi="Times New Roman" w:cs="Times New Roman"/>
-        </w:rPr>
-      </w:pPr>
-      <w:r>
-        <w:rPr>
-          <w:rFonts w:ascii="Times New Roman" w:hAnsi="Times New Roman" w:cs="Times New Roman"/>
-        </w:rPr>
-        <w:t xml:space="preserve"> 7) Eligibility for schools to be exempted from regular </w:t>
-      </w:r>
-      <w:proofErr w:type="spellStart"/>
-      <w:r>
-        <w:rPr>
-          <w:rFonts w:ascii="Times New Roman" w:hAnsi="Times New Roman" w:cs="Times New Roman"/>
-        </w:rPr>
-        <w:t>Ofsted</w:t>
-      </w:r>
-      <w:proofErr w:type="spellEnd"/>
-      <w:r>
-        <w:rPr>
-          <w:rFonts w:ascii="Times New Roman" w:hAnsi="Times New Roman" w:cs="Times New Roman"/>
-        </w:rPr>
-        <w:t xml:space="preserve"> assessments Expand </w:t>
-      </w:r>
-    </w:p>
-    <w:p>
-      <w:pPr>
-        <w:rPr>
-          <w:rFonts w:ascii="Times New Roman" w:hAnsi="Times New Roman" w:cs="Times New Roman"/>
-        </w:rPr>
-      </w:pPr>
-      <w:r>
-        <w:rPr>
-          <w:rFonts w:ascii="Times New Roman" w:hAnsi="Times New Roman" w:cs="Times New Roman"/>
-        </w:rPr>
-        <w:t xml:space="preserve"> 8) New agency for underperforming schools including.</w:t>
-      </w:r>
-    </w:p>
-    <w:p>
-      <w:pPr>
-        <w:rPr>
-          <w:rFonts w:ascii="Times New Roman" w:hAnsi="Times New Roman" w:cs="Times New Roman"/>
-        </w:rPr>
-      </w:pPr>
-      <w:r>
-        <w:rPr>
-          <w:rFonts w:ascii="Times New Roman" w:hAnsi="Times New Roman" w:cs="Times New Roman"/>
-        </w:rPr>
-        <w:t xml:space="preserve"> 9)  State minister's authority to close these schools.</w:t>
-      </w:r>
-    </w:p>
-    <w:p>
-      <w:pPr>
-        <w:rPr>
-          <w:rFonts w:ascii="Times New Roman" w:hAnsi="Times New Roman" w:cs="Times New Roman"/>
-        </w:rPr>
-      </w:pPr>
-      <w:r>
-        <w:rPr>
-          <w:rFonts w:ascii="Times New Roman" w:hAnsi="Times New Roman" w:cs="Times New Roman"/>
-        </w:rPr>
-        <w:t xml:space="preserve"> 10) Abolish five independent schools e existing agencies, some of their functions more efficient and report directly to the Secretary of State 44 44 Transferred to law enforcement.</w:t>
-      </w:r>
-    </w:p>
-    <w:p>
-      <w:pPr>
-        <w:rPr>
-          <w:rFonts w:ascii="Times New Roman" w:hAnsi="Times New Roman" w:cs="Times New Roman"/>
-        </w:rPr>
-      </w:pPr>
-    </w:p>
-    <w:p>
-      <w:pPr>
-        <w:rPr>
-          <w:rFonts w:ascii="Times New Roman" w:hAnsi="Times New Roman" w:cs="Times New Roman"/>
-          <w:color w:val="244061" w:themeColor="accent1" w:themeShade="80"/>
-        </w:rPr>
-      </w:pPr>
-    </w:p>
-    <w:p>
-      <w:pPr>
-        <w:jc w:val="both"/>
-        <w:rPr>
-          <w:rFonts w:ascii="Times New Roman" w:hAnsi="Times New Roman" w:cs="Times New Roman"/>
-          <w:b/>
-          <w:color w:val="4F81BD" w:themeColor="accent1"/>
-          <w:sz w:val="28"/>
-          <w:szCs w:val="28"/>
-        </w:rPr>
-      </w:pPr>
-    </w:p>
-    <w:p>
-      <w:pPr>
-        <w:jc w:val="both"/>
-        <w:rPr>
-          <w:rFonts w:ascii="Times New Roman" w:hAnsi="Times New Roman" w:cs="Times New Roman"/>
-          <w:b/>
-          <w:color w:val="4F81BD" w:themeColor="accent1"/>
-          <w:sz w:val="28"/>
-          <w:szCs w:val="28"/>
-        </w:rPr>
-      </w:pPr>
+    <w:p/>
+    <w:p/>
+    <w:p/>
+    <w:p/>
+    <w:p/>
+    <w:p/>
+    <w:p/>
+    <w:p/>
+    <w:p/>
+    <w:p/>
+    <w:p/>
+    <w:p/>
+    <w:p/>
+    <w:p/>
+    <w:p/>
+    <w:p>
+      <w:bookmarkStart w:id="0" w:name="_GoBack"/>
+      <w:bookmarkEnd w:id="0"/>
     </w:p>
     <w:p>
       <w:pPr>
@@ -6630,21 +6536,7 @@
           <w:sz w:val="28"/>
           <w:szCs w:val="28"/>
         </w:rPr>
-        <w:t>Questionnaire development, their results and analysis are all included in following table</w:t>
-      </w:r>
-      <w:r>
-        <w:rPr>
-          <w:sz w:val="28"/>
-          <w:szCs w:val="28"/>
-        </w:rPr>
-        <w:t>s</w:t>
-      </w:r>
-      <w:r>
-        <w:rPr>
-          <w:sz w:val="28"/>
-          <w:szCs w:val="28"/>
-        </w:rPr>
-        <w:t>:</w:t>
+        <w:t>Questionnaire development, their results and analysis are all included in following tables:</w:t>
       </w:r>
     </w:p>
     <w:p>
@@ -7569,15 +7461,7 @@
           </w:tcPr>
           <w:p>
             <w:r>
-              <w:t xml:space="preserve">Student should get information more </w:t>
-            </w:r>
-            <w:bookmarkStart w:id="0" w:name="_GoBack"/>
-            <w:bookmarkEnd w:id="0"/>
-            <w:r>
-              <w:t>easily</w:t>
-            </w:r>
-            <w:r>
-              <w:t xml:space="preserve"> and quickly.</w:t>
+              <w:t>Student should get information more easily and quickly.</w:t>
             </w:r>
           </w:p>
         </w:tc>
@@ -7621,6 +7505,1159 @@
       <w:pPr>
         <w:ind w:firstLine="720"/>
         <w:rPr>
+          <w:sz w:val="28"/>
+          <w:szCs w:val="28"/>
+        </w:rPr>
+      </w:pPr>
+    </w:p>
+    <w:p>
+      <w:pPr>
+        <w:ind w:firstLine="720"/>
+        <w:rPr>
+          <w:sz w:val="28"/>
+          <w:szCs w:val="28"/>
+        </w:rPr>
+      </w:pPr>
+    </w:p>
+    <w:p>
+      <w:pPr>
+        <w:ind w:firstLine="720"/>
+        <w:rPr>
+          <w:sz w:val="28"/>
+          <w:szCs w:val="28"/>
+        </w:rPr>
+      </w:pPr>
+    </w:p>
+    <w:p>
+      <w:pPr>
+        <w:ind w:firstLine="720"/>
+        <w:rPr>
+          <w:sz w:val="28"/>
+          <w:szCs w:val="28"/>
+        </w:rPr>
+      </w:pPr>
+    </w:p>
+    <w:p>
+      <w:pPr>
+        <w:ind w:firstLine="720"/>
+        <w:rPr>
+          <w:sz w:val="28"/>
+          <w:szCs w:val="28"/>
+        </w:rPr>
+      </w:pPr>
+    </w:p>
+    <w:p>
+      <w:pPr>
+        <w:ind w:firstLine="720"/>
+        <w:rPr>
+          <w:sz w:val="28"/>
+          <w:szCs w:val="28"/>
+        </w:rPr>
+      </w:pPr>
+    </w:p>
+    <w:p>
+      <w:pPr>
+        <w:ind w:firstLine="720"/>
+        <w:rPr>
+          <w:sz w:val="28"/>
+          <w:szCs w:val="28"/>
+        </w:rPr>
+      </w:pPr>
+    </w:p>
+    <w:p>
+      <w:pPr>
+        <w:ind w:firstLine="720"/>
+        <w:rPr>
+          <w:sz w:val="28"/>
+          <w:szCs w:val="28"/>
+        </w:rPr>
+      </w:pPr>
+    </w:p>
+    <w:p>
+      <w:pPr>
+        <w:ind w:firstLine="720"/>
+        <w:rPr>
+          <w:sz w:val="28"/>
+          <w:szCs w:val="28"/>
+        </w:rPr>
+      </w:pPr>
+    </w:p>
+    <w:p>
+      <w:pPr>
+        <w:rPr>
+          <w:sz w:val="28"/>
+          <w:szCs w:val="28"/>
+        </w:rPr>
+      </w:pPr>
+      <w:r>
+        <w:rPr>
+          <w:sz w:val="28"/>
+          <w:szCs w:val="28"/>
+        </w:rPr>
+        <w:lastRenderedPageBreak/>
+        <w:t>2.1.3.4.2 Staff Experience Questionnaire</w:t>
+      </w:r>
+    </w:p>
+    <w:p>
+      <w:pPr>
+        <w:ind w:firstLine="720"/>
+        <w:rPr>
+          <w:sz w:val="28"/>
+          <w:szCs w:val="28"/>
+        </w:rPr>
+      </w:pPr>
+      <w:r>
+        <w:rPr>
+          <w:sz w:val="28"/>
+          <w:szCs w:val="28"/>
+        </w:rPr>
+        <w:t xml:space="preserve">2.1.3.4.2.1 Questionnaire Development </w:t>
+      </w:r>
+    </w:p>
+    <w:p>
+      <w:pPr>
+        <w:ind w:firstLine="720"/>
+        <w:rPr>
+          <w:sz w:val="28"/>
+          <w:szCs w:val="28"/>
+        </w:rPr>
+      </w:pPr>
+      <w:r>
+        <w:rPr>
+          <w:sz w:val="28"/>
+          <w:szCs w:val="28"/>
+        </w:rPr>
+        <w:t>2.1.3.4.2.2 Questionnaire Results</w:t>
+      </w:r>
+    </w:p>
+    <w:p>
+      <w:pPr>
+        <w:ind w:firstLine="720"/>
+        <w:rPr>
+          <w:sz w:val="28"/>
+          <w:szCs w:val="28"/>
+        </w:rPr>
+      </w:pPr>
+      <w:r>
+        <w:rPr>
+          <w:sz w:val="28"/>
+          <w:szCs w:val="28"/>
+        </w:rPr>
+        <w:t>2.1.3.4.2.3 Questionnaire Analysis</w:t>
+      </w:r>
+    </w:p>
+    <w:p>
+      <w:pPr>
+        <w:ind w:firstLine="720"/>
+        <w:rPr>
+          <w:sz w:val="28"/>
+          <w:szCs w:val="28"/>
+        </w:rPr>
+      </w:pPr>
+      <w:r>
+        <w:rPr>
+          <w:sz w:val="28"/>
+          <w:szCs w:val="28"/>
+        </w:rPr>
+        <w:t>Questionnaire development, their results and analysis are all included in following table:</w:t>
+      </w:r>
+    </w:p>
+    <w:p>
+      <w:pPr>
+        <w:rPr>
+          <w:color w:val="244061" w:themeColor="accent1" w:themeShade="80"/>
+        </w:rPr>
+      </w:pPr>
+    </w:p>
+    <w:p>
+      <w:pPr>
+        <w:ind w:firstLine="720"/>
+        <w:rPr>
+          <w:sz w:val="28"/>
+          <w:szCs w:val="28"/>
+        </w:rPr>
+      </w:pPr>
+      <w:r>
+        <w:rPr>
+          <w:sz w:val="28"/>
+          <w:szCs w:val="28"/>
+        </w:rPr>
+        <w:sym w:font="Wingdings" w:char="F0E0"/>
+      </w:r>
+      <w:r>
+        <w:rPr>
+          <w:sz w:val="28"/>
+          <w:szCs w:val="28"/>
+        </w:rPr>
+        <w:t>Current Course Management System</w:t>
+      </w:r>
+    </w:p>
+    <w:tbl>
+      <w:tblPr>
+        <w:tblW w:w="5000" w:type="pct"/>
+        <w:tblCellSpacing w:w="0" w:type="dxa"/>
+        <w:tblBorders>
+          <w:top w:val="single" w:sz="4" w:space="0" w:color="auto"/>
+          <w:left w:val="single" w:sz="4" w:space="0" w:color="auto"/>
+          <w:bottom w:val="single" w:sz="4" w:space="0" w:color="auto"/>
+          <w:right w:val="single" w:sz="4" w:space="0" w:color="auto"/>
+          <w:insideH w:val="single" w:sz="4" w:space="0" w:color="auto"/>
+          <w:insideV w:val="single" w:sz="4" w:space="0" w:color="auto"/>
+        </w:tblBorders>
+        <w:tblCellMar>
+          <w:top w:w="45" w:type="dxa"/>
+          <w:left w:w="45" w:type="dxa"/>
+          <w:bottom w:w="45" w:type="dxa"/>
+          <w:right w:w="45" w:type="dxa"/>
+        </w:tblCellMar>
+        <w:tblLook w:val="04A0" w:firstRow="1" w:lastRow="0" w:firstColumn="1" w:lastColumn="0" w:noHBand="0" w:noVBand="1"/>
+      </w:tblPr>
+      <w:tblGrid>
+        <w:gridCol w:w="4400"/>
+        <w:gridCol w:w="1085"/>
+        <w:gridCol w:w="928"/>
+        <w:gridCol w:w="928"/>
+        <w:gridCol w:w="1059"/>
+        <w:gridCol w:w="1070"/>
+      </w:tblGrid>
+      <w:tr>
+        <w:trPr>
+          <w:tblCellSpacing w:w="0" w:type="dxa"/>
+        </w:trPr>
+        <w:tc>
+          <w:tcPr>
+            <w:tcW w:w="2323" w:type="pct"/>
+            <w:vAlign w:val="center"/>
+            <w:hideMark/>
+          </w:tcPr>
+          <w:p/>
+        </w:tc>
+        <w:tc>
+          <w:tcPr>
+            <w:tcW w:w="573" w:type="pct"/>
+            <w:vAlign w:val="center"/>
+            <w:hideMark/>
+          </w:tcPr>
+          <w:p>
+            <w:r>
+              <w:t>Strongly Agree</w:t>
+            </w:r>
+          </w:p>
+        </w:tc>
+        <w:tc>
+          <w:tcPr>
+            <w:tcW w:w="490" w:type="pct"/>
+          </w:tcPr>
+          <w:p>
+            <w:r>
+              <w:t>Agree</w:t>
+            </w:r>
+          </w:p>
+        </w:tc>
+        <w:tc>
+          <w:tcPr>
+            <w:tcW w:w="490" w:type="pct"/>
+            <w:vAlign w:val="center"/>
+            <w:hideMark/>
+          </w:tcPr>
+          <w:p>
+            <w:r>
+              <w:t>Average</w:t>
+            </w:r>
+          </w:p>
+        </w:tc>
+        <w:tc>
+          <w:tcPr>
+            <w:tcW w:w="559" w:type="pct"/>
+            <w:vAlign w:val="center"/>
+            <w:hideMark/>
+          </w:tcPr>
+          <w:p>
+            <w:r>
+              <w:t>Disagree</w:t>
+            </w:r>
+          </w:p>
+        </w:tc>
+        <w:tc>
+          <w:tcPr>
+            <w:tcW w:w="565" w:type="pct"/>
+            <w:vAlign w:val="center"/>
+            <w:hideMark/>
+          </w:tcPr>
+          <w:p>
+            <w:r>
+              <w:t>Strongly Disagree</w:t>
+            </w:r>
+          </w:p>
+        </w:tc>
+      </w:tr>
+      <w:tr>
+        <w:trPr>
+          <w:tblCellSpacing w:w="0" w:type="dxa"/>
+        </w:trPr>
+        <w:tc>
+          <w:tcPr>
+            <w:tcW w:w="2323" w:type="pct"/>
+            <w:vAlign w:val="center"/>
+            <w:hideMark/>
+          </w:tcPr>
+          <w:p>
+            <w:r>
+              <w:t>You are happy with current system for managing course.</w:t>
+            </w:r>
+          </w:p>
+        </w:tc>
+        <w:tc>
+          <w:tcPr>
+            <w:tcW w:w="573" w:type="pct"/>
+            <w:vAlign w:val="center"/>
+            <w:hideMark/>
+          </w:tcPr>
+          <w:p/>
+        </w:tc>
+        <w:tc>
+          <w:tcPr>
+            <w:tcW w:w="490" w:type="pct"/>
+          </w:tcPr>
+          <w:p/>
+        </w:tc>
+        <w:tc>
+          <w:tcPr>
+            <w:tcW w:w="490" w:type="pct"/>
+            <w:vAlign w:val="center"/>
+            <w:hideMark/>
+          </w:tcPr>
+          <w:p/>
+        </w:tc>
+        <w:tc>
+          <w:tcPr>
+            <w:tcW w:w="559" w:type="pct"/>
+            <w:vAlign w:val="center"/>
+            <w:hideMark/>
+          </w:tcPr>
+          <w:p/>
+        </w:tc>
+        <w:tc>
+          <w:tcPr>
+            <w:tcW w:w="565" w:type="pct"/>
+            <w:vAlign w:val="center"/>
+            <w:hideMark/>
+          </w:tcPr>
+          <w:p/>
+        </w:tc>
+      </w:tr>
+      <w:tr>
+        <w:trPr>
+          <w:tblCellSpacing w:w="0" w:type="dxa"/>
+        </w:trPr>
+        <w:tc>
+          <w:tcPr>
+            <w:tcW w:w="2323" w:type="pct"/>
+            <w:vAlign w:val="center"/>
+            <w:hideMark/>
+          </w:tcPr>
+          <w:p>
+            <w:r>
+              <w:t>Clerical system is managing courses properly.</w:t>
+            </w:r>
+          </w:p>
+        </w:tc>
+        <w:tc>
+          <w:tcPr>
+            <w:tcW w:w="573" w:type="pct"/>
+            <w:vAlign w:val="center"/>
+            <w:hideMark/>
+          </w:tcPr>
+          <w:p/>
+        </w:tc>
+        <w:tc>
+          <w:tcPr>
+            <w:tcW w:w="490" w:type="pct"/>
+          </w:tcPr>
+          <w:p/>
+        </w:tc>
+        <w:tc>
+          <w:tcPr>
+            <w:tcW w:w="490" w:type="pct"/>
+            <w:vAlign w:val="center"/>
+            <w:hideMark/>
+          </w:tcPr>
+          <w:p/>
+        </w:tc>
+        <w:tc>
+          <w:tcPr>
+            <w:tcW w:w="559" w:type="pct"/>
+            <w:vAlign w:val="center"/>
+            <w:hideMark/>
+          </w:tcPr>
+          <w:p/>
+        </w:tc>
+        <w:tc>
+          <w:tcPr>
+            <w:tcW w:w="565" w:type="pct"/>
+            <w:vAlign w:val="center"/>
+            <w:hideMark/>
+          </w:tcPr>
+          <w:p/>
+        </w:tc>
+      </w:tr>
+      <w:tr>
+        <w:trPr>
+          <w:tblCellSpacing w:w="0" w:type="dxa"/>
+        </w:trPr>
+        <w:tc>
+          <w:tcPr>
+            <w:tcW w:w="2323" w:type="pct"/>
+            <w:vAlign w:val="center"/>
+            <w:hideMark/>
+          </w:tcPr>
+          <w:p>
+            <w:r>
+              <w:t>You think use of paper based system is more reliable.</w:t>
+            </w:r>
+          </w:p>
+        </w:tc>
+        <w:tc>
+          <w:tcPr>
+            <w:tcW w:w="573" w:type="pct"/>
+            <w:vAlign w:val="center"/>
+            <w:hideMark/>
+          </w:tcPr>
+          <w:p/>
+        </w:tc>
+        <w:tc>
+          <w:tcPr>
+            <w:tcW w:w="490" w:type="pct"/>
+          </w:tcPr>
+          <w:p/>
+        </w:tc>
+        <w:tc>
+          <w:tcPr>
+            <w:tcW w:w="490" w:type="pct"/>
+            <w:vAlign w:val="center"/>
+            <w:hideMark/>
+          </w:tcPr>
+          <w:p/>
+        </w:tc>
+        <w:tc>
+          <w:tcPr>
+            <w:tcW w:w="559" w:type="pct"/>
+            <w:vAlign w:val="center"/>
+            <w:hideMark/>
+          </w:tcPr>
+          <w:p/>
+        </w:tc>
+        <w:tc>
+          <w:tcPr>
+            <w:tcW w:w="565" w:type="pct"/>
+            <w:vAlign w:val="center"/>
+            <w:hideMark/>
+          </w:tcPr>
+          <w:p/>
+        </w:tc>
+      </w:tr>
+      <w:tr>
+        <w:trPr>
+          <w:tblCellSpacing w:w="0" w:type="dxa"/>
+        </w:trPr>
+        <w:tc>
+          <w:tcPr>
+            <w:tcW w:w="2323" w:type="pct"/>
+            <w:vAlign w:val="center"/>
+          </w:tcPr>
+          <w:p>
+            <w:r>
+              <w:t>You are satisfied with current system.</w:t>
+            </w:r>
+          </w:p>
+        </w:tc>
+        <w:tc>
+          <w:tcPr>
+            <w:tcW w:w="573" w:type="pct"/>
+            <w:vAlign w:val="center"/>
+          </w:tcPr>
+          <w:p/>
+        </w:tc>
+        <w:tc>
+          <w:tcPr>
+            <w:tcW w:w="490" w:type="pct"/>
+          </w:tcPr>
+          <w:p/>
+        </w:tc>
+        <w:tc>
+          <w:tcPr>
+            <w:tcW w:w="490" w:type="pct"/>
+            <w:vAlign w:val="center"/>
+          </w:tcPr>
+          <w:p/>
+        </w:tc>
+        <w:tc>
+          <w:tcPr>
+            <w:tcW w:w="559" w:type="pct"/>
+            <w:vAlign w:val="center"/>
+          </w:tcPr>
+          <w:p/>
+        </w:tc>
+        <w:tc>
+          <w:tcPr>
+            <w:tcW w:w="565" w:type="pct"/>
+            <w:vAlign w:val="center"/>
+          </w:tcPr>
+          <w:p/>
+        </w:tc>
+      </w:tr>
+      <w:tr>
+        <w:trPr>
+          <w:tblCellSpacing w:w="0" w:type="dxa"/>
+        </w:trPr>
+        <w:tc>
+          <w:tcPr>
+            <w:tcW w:w="2323" w:type="pct"/>
+            <w:vAlign w:val="center"/>
+          </w:tcPr>
+          <w:p>
+            <w:r>
+              <w:t>You would recommend others to use clerical system.</w:t>
+            </w:r>
+          </w:p>
+        </w:tc>
+        <w:tc>
+          <w:tcPr>
+            <w:tcW w:w="573" w:type="pct"/>
+            <w:vAlign w:val="center"/>
+          </w:tcPr>
+          <w:p/>
+        </w:tc>
+        <w:tc>
+          <w:tcPr>
+            <w:tcW w:w="490" w:type="pct"/>
+          </w:tcPr>
+          <w:p/>
+        </w:tc>
+        <w:tc>
+          <w:tcPr>
+            <w:tcW w:w="490" w:type="pct"/>
+            <w:vAlign w:val="center"/>
+          </w:tcPr>
+          <w:p/>
+        </w:tc>
+        <w:tc>
+          <w:tcPr>
+            <w:tcW w:w="559" w:type="pct"/>
+            <w:vAlign w:val="center"/>
+          </w:tcPr>
+          <w:p/>
+        </w:tc>
+        <w:tc>
+          <w:tcPr>
+            <w:tcW w:w="565" w:type="pct"/>
+            <w:vAlign w:val="center"/>
+          </w:tcPr>
+          <w:p/>
+        </w:tc>
+      </w:tr>
+    </w:tbl>
+    <w:p>
+      <w:pPr>
+        <w:tabs>
+          <w:tab w:val="left" w:pos="2020"/>
+        </w:tabs>
+        <w:rPr>
+          <w:color w:val="244061" w:themeColor="accent1" w:themeShade="80"/>
+          <w:sz w:val="28"/>
+          <w:szCs w:val="28"/>
+        </w:rPr>
+      </w:pPr>
+    </w:p>
+    <w:p>
+      <w:pPr>
+        <w:tabs>
+          <w:tab w:val="left" w:pos="2020"/>
+        </w:tabs>
+        <w:rPr>
+          <w:color w:val="244061" w:themeColor="accent1" w:themeShade="80"/>
+          <w:sz w:val="28"/>
+          <w:szCs w:val="28"/>
+        </w:rPr>
+      </w:pPr>
+    </w:p>
+    <w:p>
+      <w:pPr>
+        <w:tabs>
+          <w:tab w:val="left" w:pos="2020"/>
+        </w:tabs>
+        <w:rPr>
+          <w:color w:val="244061" w:themeColor="accent1" w:themeShade="80"/>
+          <w:sz w:val="28"/>
+          <w:szCs w:val="28"/>
+        </w:rPr>
+      </w:pPr>
+    </w:p>
+    <w:p>
+      <w:pPr>
+        <w:tabs>
+          <w:tab w:val="left" w:pos="2020"/>
+        </w:tabs>
+        <w:rPr>
+          <w:color w:val="244061" w:themeColor="accent1" w:themeShade="80"/>
+          <w:sz w:val="28"/>
+          <w:szCs w:val="28"/>
+        </w:rPr>
+      </w:pPr>
+    </w:p>
+    <w:p>
+      <w:pPr>
+        <w:tabs>
+          <w:tab w:val="left" w:pos="2020"/>
+        </w:tabs>
+        <w:rPr>
+          <w:color w:val="244061" w:themeColor="accent1" w:themeShade="80"/>
+          <w:sz w:val="28"/>
+          <w:szCs w:val="28"/>
+        </w:rPr>
+      </w:pPr>
+    </w:p>
+    <w:p>
+      <w:pPr>
+        <w:tabs>
+          <w:tab w:val="left" w:pos="2020"/>
+        </w:tabs>
+        <w:rPr>
+          <w:color w:val="244061" w:themeColor="accent1" w:themeShade="80"/>
+          <w:sz w:val="28"/>
+          <w:szCs w:val="28"/>
+        </w:rPr>
+      </w:pPr>
+    </w:p>
+    <w:p>
+      <w:pPr>
+        <w:tabs>
+          <w:tab w:val="left" w:pos="2020"/>
+        </w:tabs>
+        <w:rPr>
+          <w:color w:val="244061" w:themeColor="accent1" w:themeShade="80"/>
+          <w:sz w:val="28"/>
+          <w:szCs w:val="28"/>
+        </w:rPr>
+      </w:pPr>
+    </w:p>
+    <w:p>
+      <w:pPr>
+        <w:tabs>
+          <w:tab w:val="left" w:pos="2020"/>
+        </w:tabs>
+        <w:rPr>
+          <w:color w:val="244061" w:themeColor="accent1" w:themeShade="80"/>
+          <w:sz w:val="28"/>
+          <w:szCs w:val="28"/>
+        </w:rPr>
+      </w:pPr>
+    </w:p>
+    <w:p>
+      <w:pPr>
+        <w:tabs>
+          <w:tab w:val="left" w:pos="2020"/>
+        </w:tabs>
+        <w:rPr>
+          <w:color w:val="000000" w:themeColor="text1"/>
+          <w:sz w:val="28"/>
+          <w:szCs w:val="28"/>
+        </w:rPr>
+      </w:pPr>
+      <w:r>
+        <w:rPr>
+          <w:color w:val="244061" w:themeColor="accent1" w:themeShade="80"/>
+          <w:sz w:val="28"/>
+          <w:szCs w:val="28"/>
+        </w:rPr>
+        <w:t xml:space="preserve">   </w:t>
+      </w:r>
+      <w:r>
+        <w:rPr>
+          <w:color w:val="000000" w:themeColor="text1"/>
+          <w:sz w:val="28"/>
+          <w:szCs w:val="28"/>
+        </w:rPr>
+        <w:sym w:font="Wingdings" w:char="F0E0"/>
+      </w:r>
+      <w:r>
+        <w:rPr>
+          <w:color w:val="000000" w:themeColor="text1"/>
+          <w:sz w:val="28"/>
+          <w:szCs w:val="28"/>
+        </w:rPr>
+        <w:t xml:space="preserve">New system for course management </w:t>
+      </w:r>
+    </w:p>
+    <w:tbl>
+      <w:tblPr>
+        <w:tblW w:w="5000" w:type="pct"/>
+        <w:tblCellSpacing w:w="0" w:type="dxa"/>
+        <w:tblBorders>
+          <w:top w:val="single" w:sz="4" w:space="0" w:color="auto"/>
+          <w:left w:val="single" w:sz="4" w:space="0" w:color="auto"/>
+          <w:bottom w:val="single" w:sz="4" w:space="0" w:color="auto"/>
+          <w:right w:val="single" w:sz="4" w:space="0" w:color="auto"/>
+          <w:insideH w:val="single" w:sz="4" w:space="0" w:color="auto"/>
+          <w:insideV w:val="single" w:sz="4" w:space="0" w:color="auto"/>
+        </w:tblBorders>
+        <w:tblCellMar>
+          <w:top w:w="45" w:type="dxa"/>
+          <w:left w:w="45" w:type="dxa"/>
+          <w:bottom w:w="45" w:type="dxa"/>
+          <w:right w:w="45" w:type="dxa"/>
+        </w:tblCellMar>
+        <w:tblLook w:val="04A0" w:firstRow="1" w:lastRow="0" w:firstColumn="1" w:lastColumn="0" w:noHBand="0" w:noVBand="1"/>
+      </w:tblPr>
+      <w:tblGrid>
+        <w:gridCol w:w="4400"/>
+        <w:gridCol w:w="1085"/>
+        <w:gridCol w:w="928"/>
+        <w:gridCol w:w="928"/>
+        <w:gridCol w:w="1059"/>
+        <w:gridCol w:w="1070"/>
+      </w:tblGrid>
+      <w:tr>
+        <w:trPr>
+          <w:tblCellSpacing w:w="0" w:type="dxa"/>
+        </w:trPr>
+        <w:tc>
+          <w:tcPr>
+            <w:tcW w:w="2323" w:type="pct"/>
+            <w:vAlign w:val="center"/>
+            <w:hideMark/>
+          </w:tcPr>
+          <w:p/>
+        </w:tc>
+        <w:tc>
+          <w:tcPr>
+            <w:tcW w:w="573" w:type="pct"/>
+            <w:vAlign w:val="center"/>
+            <w:hideMark/>
+          </w:tcPr>
+          <w:p>
+            <w:r>
+              <w:t>Strongly Agree</w:t>
+            </w:r>
+          </w:p>
+        </w:tc>
+        <w:tc>
+          <w:tcPr>
+            <w:tcW w:w="490" w:type="pct"/>
+          </w:tcPr>
+          <w:p>
+            <w:r>
+              <w:t>Agree</w:t>
+            </w:r>
+          </w:p>
+        </w:tc>
+        <w:tc>
+          <w:tcPr>
+            <w:tcW w:w="490" w:type="pct"/>
+            <w:vAlign w:val="center"/>
+            <w:hideMark/>
+          </w:tcPr>
+          <w:p>
+            <w:r>
+              <w:t>Average</w:t>
+            </w:r>
+          </w:p>
+        </w:tc>
+        <w:tc>
+          <w:tcPr>
+            <w:tcW w:w="559" w:type="pct"/>
+            <w:vAlign w:val="center"/>
+            <w:hideMark/>
+          </w:tcPr>
+          <w:p>
+            <w:r>
+              <w:t>Disagree</w:t>
+            </w:r>
+          </w:p>
+        </w:tc>
+        <w:tc>
+          <w:tcPr>
+            <w:tcW w:w="565" w:type="pct"/>
+            <w:vAlign w:val="center"/>
+            <w:hideMark/>
+          </w:tcPr>
+          <w:p>
+            <w:r>
+              <w:t>Strongly Disagree</w:t>
+            </w:r>
+          </w:p>
+        </w:tc>
+      </w:tr>
+      <w:tr>
+        <w:trPr>
+          <w:tblCellSpacing w:w="0" w:type="dxa"/>
+        </w:trPr>
+        <w:tc>
+          <w:tcPr>
+            <w:tcW w:w="2323" w:type="pct"/>
+            <w:vAlign w:val="center"/>
+            <w:hideMark/>
+          </w:tcPr>
+          <w:p>
+            <w:r>
+              <w:t xml:space="preserve">Computerized system is more important in today’s world. </w:t>
+            </w:r>
+          </w:p>
+        </w:tc>
+        <w:tc>
+          <w:tcPr>
+            <w:tcW w:w="573" w:type="pct"/>
+            <w:vAlign w:val="center"/>
+            <w:hideMark/>
+          </w:tcPr>
+          <w:p/>
+        </w:tc>
+        <w:tc>
+          <w:tcPr>
+            <w:tcW w:w="490" w:type="pct"/>
+          </w:tcPr>
+          <w:p/>
+        </w:tc>
+        <w:tc>
+          <w:tcPr>
+            <w:tcW w:w="490" w:type="pct"/>
+            <w:vAlign w:val="center"/>
+            <w:hideMark/>
+          </w:tcPr>
+          <w:p/>
+        </w:tc>
+        <w:tc>
+          <w:tcPr>
+            <w:tcW w:w="559" w:type="pct"/>
+            <w:vAlign w:val="center"/>
+            <w:hideMark/>
+          </w:tcPr>
+          <w:p/>
+        </w:tc>
+        <w:tc>
+          <w:tcPr>
+            <w:tcW w:w="565" w:type="pct"/>
+            <w:vAlign w:val="center"/>
+            <w:hideMark/>
+          </w:tcPr>
+          <w:p/>
+        </w:tc>
+      </w:tr>
+      <w:tr>
+        <w:trPr>
+          <w:tblCellSpacing w:w="0" w:type="dxa"/>
+        </w:trPr>
+        <w:tc>
+          <w:tcPr>
+            <w:tcW w:w="2323" w:type="pct"/>
+            <w:vAlign w:val="center"/>
+            <w:hideMark/>
+          </w:tcPr>
+          <w:p>
+            <w:r>
+              <w:t>You believe there will be effective management in software.</w:t>
+            </w:r>
+          </w:p>
+        </w:tc>
+        <w:tc>
+          <w:tcPr>
+            <w:tcW w:w="573" w:type="pct"/>
+            <w:vAlign w:val="center"/>
+            <w:hideMark/>
+          </w:tcPr>
+          <w:p/>
+        </w:tc>
+        <w:tc>
+          <w:tcPr>
+            <w:tcW w:w="490" w:type="pct"/>
+          </w:tcPr>
+          <w:p/>
+        </w:tc>
+        <w:tc>
+          <w:tcPr>
+            <w:tcW w:w="490" w:type="pct"/>
+            <w:vAlign w:val="center"/>
+            <w:hideMark/>
+          </w:tcPr>
+          <w:p/>
+        </w:tc>
+        <w:tc>
+          <w:tcPr>
+            <w:tcW w:w="559" w:type="pct"/>
+            <w:vAlign w:val="center"/>
+            <w:hideMark/>
+          </w:tcPr>
+          <w:p/>
+        </w:tc>
+        <w:tc>
+          <w:tcPr>
+            <w:tcW w:w="565" w:type="pct"/>
+            <w:vAlign w:val="center"/>
+            <w:hideMark/>
+          </w:tcPr>
+          <w:p/>
+        </w:tc>
+      </w:tr>
+      <w:tr>
+        <w:trPr>
+          <w:tblCellSpacing w:w="0" w:type="dxa"/>
+        </w:trPr>
+        <w:tc>
+          <w:tcPr>
+            <w:tcW w:w="2323" w:type="pct"/>
+            <w:vAlign w:val="center"/>
+            <w:hideMark/>
+          </w:tcPr>
+          <w:p>
+            <w:r>
+              <w:t>Use of computerized system will be more beneficial.</w:t>
+            </w:r>
+          </w:p>
+        </w:tc>
+        <w:tc>
+          <w:tcPr>
+            <w:tcW w:w="573" w:type="pct"/>
+            <w:vAlign w:val="center"/>
+            <w:hideMark/>
+          </w:tcPr>
+          <w:p/>
+        </w:tc>
+        <w:tc>
+          <w:tcPr>
+            <w:tcW w:w="490" w:type="pct"/>
+          </w:tcPr>
+          <w:p/>
+        </w:tc>
+        <w:tc>
+          <w:tcPr>
+            <w:tcW w:w="490" w:type="pct"/>
+            <w:vAlign w:val="center"/>
+            <w:hideMark/>
+          </w:tcPr>
+          <w:p/>
+        </w:tc>
+        <w:tc>
+          <w:tcPr>
+            <w:tcW w:w="559" w:type="pct"/>
+            <w:vAlign w:val="center"/>
+            <w:hideMark/>
+          </w:tcPr>
+          <w:p/>
+        </w:tc>
+        <w:tc>
+          <w:tcPr>
+            <w:tcW w:w="565" w:type="pct"/>
+            <w:vAlign w:val="center"/>
+            <w:hideMark/>
+          </w:tcPr>
+          <w:p/>
+        </w:tc>
+      </w:tr>
+      <w:tr>
+        <w:trPr>
+          <w:tblCellSpacing w:w="0" w:type="dxa"/>
+        </w:trPr>
+        <w:tc>
+          <w:tcPr>
+            <w:tcW w:w="2323" w:type="pct"/>
+            <w:vAlign w:val="center"/>
+          </w:tcPr>
+          <w:p>
+            <w:r>
+              <w:t>Data and Information will be more secured.</w:t>
+            </w:r>
+          </w:p>
+        </w:tc>
+        <w:tc>
+          <w:tcPr>
+            <w:tcW w:w="573" w:type="pct"/>
+            <w:vAlign w:val="center"/>
+          </w:tcPr>
+          <w:p/>
+        </w:tc>
+        <w:tc>
+          <w:tcPr>
+            <w:tcW w:w="490" w:type="pct"/>
+          </w:tcPr>
+          <w:p/>
+        </w:tc>
+        <w:tc>
+          <w:tcPr>
+            <w:tcW w:w="490" w:type="pct"/>
+            <w:vAlign w:val="center"/>
+          </w:tcPr>
+          <w:p/>
+        </w:tc>
+        <w:tc>
+          <w:tcPr>
+            <w:tcW w:w="559" w:type="pct"/>
+            <w:vAlign w:val="center"/>
+          </w:tcPr>
+          <w:p/>
+        </w:tc>
+        <w:tc>
+          <w:tcPr>
+            <w:tcW w:w="565" w:type="pct"/>
+            <w:vAlign w:val="center"/>
+          </w:tcPr>
+          <w:p/>
+        </w:tc>
+      </w:tr>
+      <w:tr>
+        <w:trPr>
+          <w:tblCellSpacing w:w="0" w:type="dxa"/>
+        </w:trPr>
+        <w:tc>
+          <w:tcPr>
+            <w:tcW w:w="2323" w:type="pct"/>
+            <w:vAlign w:val="center"/>
+          </w:tcPr>
+          <w:p>
+            <w:r>
+              <w:t>Staff should have more important functions.</w:t>
+            </w:r>
+          </w:p>
+        </w:tc>
+        <w:tc>
+          <w:tcPr>
+            <w:tcW w:w="573" w:type="pct"/>
+            <w:vAlign w:val="center"/>
+          </w:tcPr>
+          <w:p/>
+        </w:tc>
+        <w:tc>
+          <w:tcPr>
+            <w:tcW w:w="490" w:type="pct"/>
+          </w:tcPr>
+          <w:p/>
+        </w:tc>
+        <w:tc>
+          <w:tcPr>
+            <w:tcW w:w="490" w:type="pct"/>
+            <w:vAlign w:val="center"/>
+          </w:tcPr>
+          <w:p/>
+        </w:tc>
+        <w:tc>
+          <w:tcPr>
+            <w:tcW w:w="559" w:type="pct"/>
+            <w:vAlign w:val="center"/>
+          </w:tcPr>
+          <w:p/>
+        </w:tc>
+        <w:tc>
+          <w:tcPr>
+            <w:tcW w:w="565" w:type="pct"/>
+            <w:vAlign w:val="center"/>
+          </w:tcPr>
+          <w:p/>
+        </w:tc>
+      </w:tr>
+      <w:tr>
+        <w:trPr>
+          <w:tblCellSpacing w:w="0" w:type="dxa"/>
+        </w:trPr>
+        <w:tc>
+          <w:tcPr>
+            <w:tcW w:w="2323" w:type="pct"/>
+            <w:vAlign w:val="center"/>
+          </w:tcPr>
+          <w:p>
+            <w:r>
+              <w:t>Staff should be able to provide information’s to student.</w:t>
+            </w:r>
+          </w:p>
+        </w:tc>
+        <w:tc>
+          <w:tcPr>
+            <w:tcW w:w="573" w:type="pct"/>
+            <w:vAlign w:val="center"/>
+          </w:tcPr>
+          <w:p/>
+        </w:tc>
+        <w:tc>
+          <w:tcPr>
+            <w:tcW w:w="490" w:type="pct"/>
+          </w:tcPr>
+          <w:p/>
+        </w:tc>
+        <w:tc>
+          <w:tcPr>
+            <w:tcW w:w="490" w:type="pct"/>
+            <w:vAlign w:val="center"/>
+          </w:tcPr>
+          <w:p/>
+        </w:tc>
+        <w:tc>
+          <w:tcPr>
+            <w:tcW w:w="559" w:type="pct"/>
+            <w:vAlign w:val="center"/>
+          </w:tcPr>
+          <w:p/>
+        </w:tc>
+        <w:tc>
+          <w:tcPr>
+            <w:tcW w:w="565" w:type="pct"/>
+            <w:vAlign w:val="center"/>
+          </w:tcPr>
+          <w:p/>
+        </w:tc>
+      </w:tr>
+      <w:tr>
+        <w:trPr>
+          <w:tblCellSpacing w:w="0" w:type="dxa"/>
+        </w:trPr>
+        <w:tc>
+          <w:tcPr>
+            <w:tcW w:w="2323" w:type="pct"/>
+            <w:vAlign w:val="center"/>
+          </w:tcPr>
+          <w:p>
+            <w:r>
+              <w:t>Software should be more professional</w:t>
+            </w:r>
+          </w:p>
+        </w:tc>
+        <w:tc>
+          <w:tcPr>
+            <w:tcW w:w="573" w:type="pct"/>
+            <w:vAlign w:val="center"/>
+          </w:tcPr>
+          <w:p/>
+        </w:tc>
+        <w:tc>
+          <w:tcPr>
+            <w:tcW w:w="490" w:type="pct"/>
+          </w:tcPr>
+          <w:p/>
+        </w:tc>
+        <w:tc>
+          <w:tcPr>
+            <w:tcW w:w="490" w:type="pct"/>
+            <w:vAlign w:val="center"/>
+          </w:tcPr>
+          <w:p/>
+        </w:tc>
+        <w:tc>
+          <w:tcPr>
+            <w:tcW w:w="559" w:type="pct"/>
+            <w:vAlign w:val="center"/>
+          </w:tcPr>
+          <w:p/>
+        </w:tc>
+        <w:tc>
+          <w:tcPr>
+            <w:tcW w:w="565" w:type="pct"/>
+            <w:vAlign w:val="center"/>
+          </w:tcPr>
+          <w:p/>
+        </w:tc>
+      </w:tr>
+    </w:tbl>
+    <w:p>
+      <w:pPr>
+        <w:rPr>
+          <w:color w:val="244061" w:themeColor="accent1" w:themeShade="80"/>
           <w:sz w:val="28"/>
           <w:szCs w:val="28"/>
         </w:rPr>
@@ -7661,7 +8698,10 @@
           <w:szCs w:val="28"/>
         </w:rPr>
       </w:pPr>
-      <w:r>
+    </w:p>
+    <w:p>
+      <w:pPr>
+        <w:jc w:val="both"/>
         <w:rPr>
           <w:rFonts w:ascii="Times New Roman" w:hAnsi="Times New Roman" w:cs="Times New Roman"/>
           <w:b/>
@@ -7669,6 +8709,75 @@
           <w:sz w:val="28"/>
           <w:szCs w:val="28"/>
         </w:rPr>
+      </w:pPr>
+    </w:p>
+    <w:p>
+      <w:pPr>
+        <w:jc w:val="both"/>
+        <w:rPr>
+          <w:rFonts w:ascii="Times New Roman" w:hAnsi="Times New Roman" w:cs="Times New Roman"/>
+          <w:b/>
+          <w:color w:val="4F81BD" w:themeColor="accent1"/>
+          <w:sz w:val="28"/>
+          <w:szCs w:val="28"/>
+        </w:rPr>
+      </w:pPr>
+    </w:p>
+    <w:p>
+      <w:pPr>
+        <w:jc w:val="both"/>
+        <w:rPr>
+          <w:rFonts w:ascii="Times New Roman" w:hAnsi="Times New Roman" w:cs="Times New Roman"/>
+          <w:b/>
+          <w:color w:val="4F81BD" w:themeColor="accent1"/>
+          <w:sz w:val="28"/>
+          <w:szCs w:val="28"/>
+        </w:rPr>
+      </w:pPr>
+    </w:p>
+    <w:p>
+      <w:pPr>
+        <w:jc w:val="both"/>
+        <w:rPr>
+          <w:rFonts w:ascii="Times New Roman" w:hAnsi="Times New Roman" w:cs="Times New Roman"/>
+          <w:b/>
+          <w:color w:val="4F81BD" w:themeColor="accent1"/>
+          <w:sz w:val="28"/>
+          <w:szCs w:val="28"/>
+        </w:rPr>
+      </w:pPr>
+    </w:p>
+    <w:p>
+      <w:pPr>
+        <w:jc w:val="both"/>
+        <w:rPr>
+          <w:rFonts w:ascii="Times New Roman" w:hAnsi="Times New Roman" w:cs="Times New Roman"/>
+          <w:b/>
+          <w:color w:val="4F81BD" w:themeColor="accent1"/>
+          <w:sz w:val="28"/>
+          <w:szCs w:val="28"/>
+        </w:rPr>
+      </w:pPr>
+    </w:p>
+    <w:p>
+      <w:pPr>
+        <w:jc w:val="both"/>
+        <w:rPr>
+          <w:rFonts w:ascii="Times New Roman" w:hAnsi="Times New Roman" w:cs="Times New Roman"/>
+          <w:b/>
+          <w:color w:val="4F81BD" w:themeColor="accent1"/>
+          <w:sz w:val="28"/>
+          <w:szCs w:val="28"/>
+        </w:rPr>
+      </w:pPr>
+      <w:r>
+        <w:rPr>
+          <w:rFonts w:ascii="Times New Roman" w:hAnsi="Times New Roman" w:cs="Times New Roman"/>
+          <w:b/>
+          <w:color w:val="4F81BD" w:themeColor="accent1"/>
+          <w:sz w:val="28"/>
+          <w:szCs w:val="28"/>
+        </w:rPr>
         <w:t>2.2.2 Functional Requirements</w:t>
       </w:r>
     </w:p>
@@ -7734,7 +8843,6 @@
           <w:sz w:val="24"/>
           <w:lang w:val="en-GB"/>
         </w:rPr>
-        <w:lastRenderedPageBreak/>
         <w:t>A records management system manages the administration of records for an organization throughout the records-life cycle. This facilitates the methodical and efficient management of record deletion, deletion, and related business transactions.</w:t>
       </w:r>
       <w:r>
@@ -8622,7 +9730,6 @@
           <w:rFonts w:ascii="Times New Roman" w:hAnsi="Times New Roman" w:cs="Times New Roman"/>
           <w:lang w:val="en-GB"/>
         </w:rPr>
-        <w:lastRenderedPageBreak/>
         <w:t>Textual Analysis</w:t>
       </w:r>
     </w:p>
@@ -9335,7 +10442,15 @@
                 <w:rFonts w:ascii="Times New Roman" w:hAnsi="Times New Roman" w:cs="Times New Roman"/>
                 <w:lang w:val="en-GB"/>
               </w:rPr>
-              <w:t xml:space="preserve">, amend_ attendance, archive_ attendance, monitor, display_ attendance, </w:t>
+              <w:t xml:space="preserve">, amend_ attendance, archive_ attendance, </w:t>
+            </w:r>
+            <w:r>
+              <w:rPr>
+                <w:rFonts w:ascii="Times New Roman" w:hAnsi="Times New Roman" w:cs="Times New Roman"/>
+                <w:lang w:val="en-GB"/>
+              </w:rPr>
+              <w:lastRenderedPageBreak/>
+              <w:t xml:space="preserve">monitor, display_ attendance, </w:t>
             </w:r>
             <w:proofErr w:type="spellStart"/>
             <w:r>
@@ -9371,6 +10486,7 @@
                 <w:rFonts w:ascii="Times New Roman" w:hAnsi="Times New Roman" w:cs="Times New Roman"/>
                 <w:lang w:val="en-GB"/>
               </w:rPr>
+              <w:lastRenderedPageBreak/>
               <w:t>PersonalTutor</w:t>
             </w:r>
             <w:proofErr w:type="spellEnd"/>
@@ -10310,6 +11426,7 @@
                 <w:rFonts w:ascii="Times New Roman" w:hAnsi="Times New Roman" w:cs="Times New Roman"/>
                 <w:lang w:val="en-GB"/>
               </w:rPr>
+              <w:lastRenderedPageBreak/>
               <w:t>Tutor Id</w:t>
             </w:r>
           </w:p>
@@ -10477,6 +11594,7 @@
                 <w:rFonts w:ascii="Times New Roman" w:hAnsi="Times New Roman" w:cs="Times New Roman"/>
                 <w:lang w:val="en-GB"/>
               </w:rPr>
+              <w:lastRenderedPageBreak/>
               <w:t>View student record</w:t>
             </w:r>
           </w:p>
@@ -10743,7 +11861,6 @@
                 <w:rFonts w:ascii="Times New Roman" w:hAnsi="Times New Roman" w:cs="Times New Roman"/>
                 <w:lang w:val="en-GB"/>
               </w:rPr>
-              <w:lastRenderedPageBreak/>
               <w:t>Contact</w:t>
             </w:r>
           </w:p>
@@ -10920,7 +12037,6 @@
                 <w:rFonts w:ascii="Times New Roman" w:hAnsi="Times New Roman" w:cs="Times New Roman"/>
                 <w:lang w:val="en-GB"/>
               </w:rPr>
-              <w:lastRenderedPageBreak/>
               <w:t>View staff record</w:t>
             </w:r>
           </w:p>
@@ -11853,6 +12969,7 @@
                 <w:rFonts w:ascii="Times New Roman" w:hAnsi="Times New Roman" w:cs="Times New Roman"/>
                 <w:lang w:val="en-GB"/>
               </w:rPr>
+              <w:lastRenderedPageBreak/>
               <w:t>Assign module</w:t>
             </w:r>
           </w:p>
@@ -12281,7 +13398,6 @@
                 <w:rFonts w:ascii="Times New Roman" w:hAnsi="Times New Roman" w:cs="Times New Roman"/>
                 <w:lang w:val="en-GB"/>
               </w:rPr>
-              <w:lastRenderedPageBreak/>
               <w:t>View Assignment</w:t>
             </w:r>
           </w:p>
@@ -13263,6 +14379,7 @@
                 <w:rFonts w:ascii="Times New Roman" w:hAnsi="Times New Roman" w:cs="Times New Roman"/>
                 <w:lang w:val="en-GB"/>
               </w:rPr>
+              <w:lastRenderedPageBreak/>
               <w:t>Student Id</w:t>
             </w:r>
           </w:p>
@@ -14512,6 +15629,7 @@
                 <w:rFonts w:ascii="Times New Roman" w:hAnsi="Times New Roman" w:cs="Times New Roman"/>
                 <w:lang w:val="en-GB"/>
               </w:rPr>
+              <w:lastRenderedPageBreak/>
               <w:t>TYPE OF OBJECT</w:t>
             </w:r>
           </w:p>
@@ -14926,7 +16044,6 @@
           <w:b/>
           <w:lang w:val="en-GB"/>
         </w:rPr>
-        <w:lastRenderedPageBreak/>
         <w:t>Student</w:t>
       </w:r>
     </w:p>
@@ -15611,6 +16728,7 @@
                 <w:rFonts w:ascii="Times New Roman" w:hAnsi="Times New Roman" w:cs="Times New Roman"/>
                 <w:lang w:val="en-GB"/>
               </w:rPr>
+              <w:lastRenderedPageBreak/>
               <w:t>CLASS</w:t>
             </w:r>
           </w:p>
@@ -16836,6 +17954,7 @@
                 <w:rFonts w:ascii="Times New Roman" w:hAnsi="Times New Roman" w:cs="Times New Roman"/>
                 <w:lang w:val="en-GB"/>
               </w:rPr>
+              <w:lastRenderedPageBreak/>
               <w:t>TYPE OF OBJECT</w:t>
             </w:r>
           </w:p>
@@ -17317,7 +18436,6 @@
                 <w:rFonts w:ascii="Times New Roman" w:hAnsi="Times New Roman" w:cs="Times New Roman"/>
                 <w:lang w:val="en-GB"/>
               </w:rPr>
-              <w:lastRenderedPageBreak/>
               <w:t>CLASS</w:t>
             </w:r>
           </w:p>
@@ -18001,6 +19119,7 @@
                 <w:rFonts w:ascii="Times New Roman" w:hAnsi="Times New Roman" w:cs="Times New Roman"/>
                 <w:lang w:val="en-GB"/>
               </w:rPr>
+              <w:lastRenderedPageBreak/>
               <w:t>TYPE OF OBJECT</w:t>
             </w:r>
           </w:p>
@@ -18450,7 +19569,6 @@
                 <w:rFonts w:ascii="Times New Roman" w:hAnsi="Times New Roman" w:cs="Times New Roman"/>
                 <w:lang w:val="en-GB"/>
               </w:rPr>
-              <w:lastRenderedPageBreak/>
               <w:t>CLASS</w:t>
             </w:r>
           </w:p>
@@ -19086,6 +20204,7 @@
                 <w:rFonts w:ascii="Times New Roman" w:hAnsi="Times New Roman" w:cs="Times New Roman"/>
                 <w:lang w:val="en-GB"/>
               </w:rPr>
+              <w:lastRenderedPageBreak/>
               <w:t>TYPE OF OBJECT</w:t>
             </w:r>
           </w:p>
@@ -19567,7 +20686,6 @@
                 <w:rFonts w:ascii="Times New Roman" w:hAnsi="Times New Roman" w:cs="Times New Roman"/>
                 <w:lang w:val="en-GB"/>
               </w:rPr>
-              <w:lastRenderedPageBreak/>
               <w:t>CLASS</w:t>
             </w:r>
           </w:p>
@@ -20675,6 +21793,7 @@
           <w:rFonts w:ascii="Times New Roman" w:hAnsi="Times New Roman" w:cs="Times New Roman"/>
           <w:noProof/>
         </w:rPr>
+        <w:lastRenderedPageBreak/>
         <w:drawing>
           <wp:inline distT="0" distB="0" distL="0" distR="0" wp14:anchorId="543E10A4" wp14:editId="6C115744">
             <wp:extent cx="6286500" cy="4366260"/>
@@ -22023,7 +23142,6 @@
                 <w:rFonts w:ascii="Times New Roman" w:hAnsi="Times New Roman" w:cs="Times New Roman"/>
                 <w:lang w:val="en-GB"/>
               </w:rPr>
-              <w:lastRenderedPageBreak/>
               <w:t>PURPOSE</w:t>
             </w:r>
           </w:p>
@@ -23152,6 +24270,7 @@
                 <w:rFonts w:ascii="Times New Roman" w:hAnsi="Times New Roman" w:cs="Times New Roman"/>
                 <w:lang w:val="en-GB"/>
               </w:rPr>
+              <w:lastRenderedPageBreak/>
               <w:t>CLASS</w:t>
             </w:r>
           </w:p>
@@ -24246,6 +25365,7 @@
                 <w:rFonts w:ascii="Times New Roman" w:hAnsi="Times New Roman" w:cs="Times New Roman"/>
                 <w:lang w:val="en-GB"/>
               </w:rPr>
+              <w:lastRenderedPageBreak/>
               <w:t>CLASS</w:t>
             </w:r>
           </w:p>
@@ -25386,6 +26506,7 @@
                 <w:rFonts w:ascii="Times New Roman" w:hAnsi="Times New Roman" w:cs="Times New Roman"/>
                 <w:lang w:val="en-GB"/>
               </w:rPr>
+              <w:lastRenderedPageBreak/>
               <w:t>TYPE OF OBJECT</w:t>
             </w:r>
           </w:p>
@@ -26270,7 +27391,6 @@
                 <w:rFonts w:ascii="Times New Roman" w:hAnsi="Times New Roman" w:cs="Times New Roman"/>
                 <w:lang w:val="en-GB"/>
               </w:rPr>
-              <w:lastRenderedPageBreak/>
               <w:t>Administrator can access every command.</w:t>
             </w:r>
           </w:p>
@@ -27501,6 +28621,7 @@
                 <w:rFonts w:ascii="Times New Roman" w:hAnsi="Times New Roman" w:cs="Times New Roman"/>
                 <w:lang w:val="en-GB"/>
               </w:rPr>
+              <w:lastRenderedPageBreak/>
               <w:t>TYPE OF OBJECT</w:t>
             </w:r>
           </w:p>
@@ -31292,7 +32413,6 @@
           <w:rFonts w:ascii="Times New Roman" w:hAnsi="Times New Roman" w:cs="Times New Roman"/>
           <w:lang w:val="en-GB"/>
         </w:rPr>
-        <w:lastRenderedPageBreak/>
         <w:t>Dynamic Diagrams</w:t>
       </w:r>
     </w:p>
@@ -31454,6 +32574,7 @@
           <w:rFonts w:ascii="Times New Roman" w:hAnsi="Times New Roman" w:cs="Times New Roman"/>
           <w:noProof/>
         </w:rPr>
+        <w:lastRenderedPageBreak/>
         <w:drawing>
           <wp:inline distT="0" distB="0" distL="0" distR="0" wp14:anchorId="704DB6EC" wp14:editId="706F793D">
             <wp:extent cx="2486025" cy="1533525"/>
@@ -31992,7 +33113,6 @@
                 <w:rFonts w:ascii="Times New Roman" w:hAnsi="Times New Roman" w:cs="Times New Roman"/>
                 <w:lang w:val="en-GB"/>
               </w:rPr>
-              <w:lastRenderedPageBreak/>
               <w:t>Show tutor.</w:t>
             </w:r>
           </w:p>
@@ -48244,6 +49364,119 @@
     </w:lvl>
   </w:abstractNum>
   <w:abstractNum w:abstractNumId="5">
+    <w:nsid w:val="0BAC67C3"/>
+    <w:multiLevelType w:val="multilevel"/>
+    <w:tmpl w:val="FEACBF04"/>
+    <w:lvl w:ilvl="0">
+      <w:start w:val="2"/>
+      <w:numFmt w:val="decimal"/>
+      <w:lvlText w:val="%1"/>
+      <w:lvlJc w:val="left"/>
+      <w:pPr>
+        <w:ind w:left="930" w:hanging="930"/>
+      </w:pPr>
+      <w:rPr>
+        <w:rFonts w:hint="default"/>
+      </w:rPr>
+    </w:lvl>
+    <w:lvl w:ilvl="1">
+      <w:start w:val="1"/>
+      <w:numFmt w:val="decimal"/>
+      <w:lvlText w:val="%1.%2"/>
+      <w:lvlJc w:val="left"/>
+      <w:pPr>
+        <w:ind w:left="930" w:hanging="930"/>
+      </w:pPr>
+      <w:rPr>
+        <w:rFonts w:hint="default"/>
+      </w:rPr>
+    </w:lvl>
+    <w:lvl w:ilvl="2">
+      <w:start w:val="3"/>
+      <w:numFmt w:val="decimal"/>
+      <w:lvlText w:val="%1.%2.%3"/>
+      <w:lvlJc w:val="left"/>
+      <w:pPr>
+        <w:ind w:left="1080" w:hanging="1080"/>
+      </w:pPr>
+      <w:rPr>
+        <w:rFonts w:hint="default"/>
+      </w:rPr>
+    </w:lvl>
+    <w:lvl w:ilvl="3">
+      <w:start w:val="2"/>
+      <w:numFmt w:val="decimal"/>
+      <w:lvlText w:val="%1.%2.%3.%4"/>
+      <w:lvlJc w:val="left"/>
+      <w:pPr>
+        <w:ind w:left="1080" w:hanging="1080"/>
+      </w:pPr>
+      <w:rPr>
+        <w:rFonts w:hint="default"/>
+      </w:rPr>
+    </w:lvl>
+    <w:lvl w:ilvl="4">
+      <w:start w:val="1"/>
+      <w:numFmt w:val="decimal"/>
+      <w:lvlText w:val="%1.%2.%3.%4.%5"/>
+      <w:lvlJc w:val="left"/>
+      <w:pPr>
+        <w:ind w:left="1440" w:hanging="1440"/>
+      </w:pPr>
+      <w:rPr>
+        <w:rFonts w:hint="default"/>
+      </w:rPr>
+    </w:lvl>
+    <w:lvl w:ilvl="5">
+      <w:start w:val="1"/>
+      <w:numFmt w:val="decimal"/>
+      <w:lvlText w:val="%1.%2.%3.%4.%5.%6"/>
+      <w:lvlJc w:val="left"/>
+      <w:pPr>
+        <w:ind w:left="1800" w:hanging="1800"/>
+      </w:pPr>
+      <w:rPr>
+        <w:rFonts w:hint="default"/>
+      </w:rPr>
+    </w:lvl>
+    <w:lvl w:ilvl="6">
+      <w:start w:val="1"/>
+      <w:numFmt w:val="decimal"/>
+      <w:lvlText w:val="%1.%2.%3.%4.%5.%6.%7"/>
+      <w:lvlJc w:val="left"/>
+      <w:pPr>
+        <w:ind w:left="1800" w:hanging="1800"/>
+      </w:pPr>
+      <w:rPr>
+        <w:rFonts w:hint="default"/>
+      </w:rPr>
+    </w:lvl>
+    <w:lvl w:ilvl="7">
+      <w:start w:val="1"/>
+      <w:numFmt w:val="decimal"/>
+      <w:lvlText w:val="%1.%2.%3.%4.%5.%6.%7.%8"/>
+      <w:lvlJc w:val="left"/>
+      <w:pPr>
+        <w:ind w:left="2160" w:hanging="2160"/>
+      </w:pPr>
+      <w:rPr>
+        <w:rFonts w:hint="default"/>
+      </w:rPr>
+    </w:lvl>
+    <w:lvl w:ilvl="8">
+      <w:start w:val="1"/>
+      <w:numFmt w:val="decimal"/>
+      <w:lvlText w:val="%1.%2.%3.%4.%5.%6.%7.%8.%9"/>
+      <w:lvlJc w:val="left"/>
+      <w:pPr>
+        <w:ind w:left="2520" w:hanging="2520"/>
+      </w:pPr>
+      <w:rPr>
+        <w:rFonts w:hint="default"/>
+      </w:rPr>
+    </w:lvl>
+  </w:abstractNum>
+  <w:abstractNum w:abstractNumId="6">
     <w:nsid w:val="0FBF36DB"/>
     <w:multiLevelType w:val="multilevel"/>
     <w:tmpl w:val="78363F0E"/>
@@ -48364,7 +49597,7 @@
       </w:rPr>
     </w:lvl>
   </w:abstractNum>
-  <w:abstractNum w:abstractNumId="6">
+  <w:abstractNum w:abstractNumId="7">
     <w:nsid w:val="10995F79"/>
     <w:multiLevelType w:val="hybridMultilevel"/>
     <w:tmpl w:val="F3A6AD7A"/>
@@ -48450,7 +49683,7 @@
       </w:pPr>
     </w:lvl>
   </w:abstractNum>
-  <w:abstractNum w:abstractNumId="7">
+  <w:abstractNum w:abstractNumId="8">
     <w:nsid w:val="11E5344B"/>
     <w:multiLevelType w:val="hybridMultilevel"/>
     <w:tmpl w:val="DF428728"/>
@@ -48539,7 +49772,7 @@
       </w:pPr>
     </w:lvl>
   </w:abstractNum>
-  <w:abstractNum w:abstractNumId="8">
+  <w:abstractNum w:abstractNumId="9">
     <w:nsid w:val="19045C4F"/>
     <w:multiLevelType w:val="hybridMultilevel"/>
     <w:tmpl w:val="F606D9D2"/>
@@ -48652,7 +49885,7 @@
       </w:rPr>
     </w:lvl>
   </w:abstractNum>
-  <w:abstractNum w:abstractNumId="9">
+  <w:abstractNum w:abstractNumId="10">
     <w:nsid w:val="25574011"/>
     <w:multiLevelType w:val="multilevel"/>
     <w:tmpl w:val="78363F0E"/>
@@ -48773,7 +50006,7 @@
       </w:rPr>
     </w:lvl>
   </w:abstractNum>
-  <w:abstractNum w:abstractNumId="10">
+  <w:abstractNum w:abstractNumId="11">
     <w:nsid w:val="26BD4E84"/>
     <w:multiLevelType w:val="hybridMultilevel"/>
     <w:tmpl w:val="CE7E2E62"/>
@@ -48859,7 +50092,7 @@
       </w:pPr>
     </w:lvl>
   </w:abstractNum>
-  <w:abstractNum w:abstractNumId="11">
+  <w:abstractNum w:abstractNumId="12">
     <w:nsid w:val="28242D6E"/>
     <w:multiLevelType w:val="hybridMultilevel"/>
     <w:tmpl w:val="1D2680E6"/>
@@ -48945,7 +50178,7 @@
       </w:pPr>
     </w:lvl>
   </w:abstractNum>
-  <w:abstractNum w:abstractNumId="12">
+  <w:abstractNum w:abstractNumId="13">
     <w:nsid w:val="2E900F1F"/>
     <w:multiLevelType w:val="hybridMultilevel"/>
     <w:tmpl w:val="8C3C3FFC"/>
@@ -49031,7 +50264,7 @@
       </w:pPr>
     </w:lvl>
   </w:abstractNum>
-  <w:abstractNum w:abstractNumId="13">
+  <w:abstractNum w:abstractNumId="14">
     <w:nsid w:val="32C272FA"/>
     <w:multiLevelType w:val="hybridMultilevel"/>
     <w:tmpl w:val="4A003086"/>
@@ -49117,7 +50350,7 @@
       </w:pPr>
     </w:lvl>
   </w:abstractNum>
-  <w:abstractNum w:abstractNumId="14">
+  <w:abstractNum w:abstractNumId="15">
     <w:nsid w:val="3ED93D60"/>
     <w:multiLevelType w:val="multilevel"/>
     <w:tmpl w:val="78363F0E"/>
@@ -49238,7 +50471,7 @@
       </w:rPr>
     </w:lvl>
   </w:abstractNum>
-  <w:abstractNum w:abstractNumId="15">
+  <w:abstractNum w:abstractNumId="16">
     <w:nsid w:val="3F027696"/>
     <w:multiLevelType w:val="multilevel"/>
     <w:tmpl w:val="4E0487AC"/>
@@ -49287,7 +50520,7 @@
       <w:lvlText w:val="%1.%2.%3.%4"/>
       <w:lvlJc w:val="left"/>
       <w:pPr>
-        <w:ind w:left="1460" w:hanging="1100"/>
+        <w:ind w:left="1100" w:hanging="1100"/>
       </w:pPr>
       <w:rPr>
         <w:rFonts w:hint="default"/>
@@ -49359,7 +50592,7 @@
       </w:rPr>
     </w:lvl>
   </w:abstractNum>
-  <w:abstractNum w:abstractNumId="16">
+  <w:abstractNum w:abstractNumId="17">
     <w:nsid w:val="421D2027"/>
     <w:multiLevelType w:val="hybridMultilevel"/>
     <w:tmpl w:val="15F222A4"/>
@@ -49448,7 +50681,7 @@
       </w:pPr>
     </w:lvl>
   </w:abstractNum>
-  <w:abstractNum w:abstractNumId="17">
+  <w:abstractNum w:abstractNumId="18">
     <w:nsid w:val="48651472"/>
     <w:multiLevelType w:val="multilevel"/>
     <w:tmpl w:val="78363F0E"/>
@@ -49569,7 +50802,7 @@
       </w:rPr>
     </w:lvl>
   </w:abstractNum>
-  <w:abstractNum w:abstractNumId="18">
+  <w:abstractNum w:abstractNumId="19">
     <w:nsid w:val="4C9F295D"/>
     <w:multiLevelType w:val="hybridMultilevel"/>
     <w:tmpl w:val="3B86EC94"/>
@@ -49682,7 +50915,7 @@
       </w:rPr>
     </w:lvl>
   </w:abstractNum>
-  <w:abstractNum w:abstractNumId="19">
+  <w:abstractNum w:abstractNumId="20">
     <w:nsid w:val="4F7F0F41"/>
     <w:multiLevelType w:val="multilevel"/>
     <w:tmpl w:val="EBB29058"/>
@@ -49804,7 +51037,7 @@
       </w:rPr>
     </w:lvl>
   </w:abstractNum>
-  <w:abstractNum w:abstractNumId="20">
+  <w:abstractNum w:abstractNumId="21">
     <w:nsid w:val="4FED754E"/>
     <w:multiLevelType w:val="hybridMultilevel"/>
     <w:tmpl w:val="FF3A1942"/>
@@ -49917,7 +51150,7 @@
       </w:rPr>
     </w:lvl>
   </w:abstractNum>
-  <w:abstractNum w:abstractNumId="21">
+  <w:abstractNum w:abstractNumId="22">
     <w:nsid w:val="501C14CF"/>
     <w:multiLevelType w:val="multilevel"/>
     <w:tmpl w:val="1F02EC4E"/>
@@ -50006,7 +51239,7 @@
       </w:pPr>
     </w:lvl>
   </w:abstractNum>
-  <w:abstractNum w:abstractNumId="22">
+  <w:abstractNum w:abstractNumId="23">
     <w:nsid w:val="51F15A5D"/>
     <w:multiLevelType w:val="hybridMultilevel"/>
     <w:tmpl w:val="CC406E90"/>
@@ -50092,7 +51325,7 @@
       </w:pPr>
     </w:lvl>
   </w:abstractNum>
-  <w:abstractNum w:abstractNumId="23">
+  <w:abstractNum w:abstractNumId="24">
     <w:nsid w:val="552120C5"/>
     <w:multiLevelType w:val="multilevel"/>
     <w:tmpl w:val="44861604"/>
@@ -50205,7 +51438,7 @@
       </w:rPr>
     </w:lvl>
   </w:abstractNum>
-  <w:abstractNum w:abstractNumId="24">
+  <w:abstractNum w:abstractNumId="25">
     <w:nsid w:val="5A3036A2"/>
     <w:multiLevelType w:val="multilevel"/>
     <w:tmpl w:val="78363F0E"/>
@@ -50326,7 +51559,7 @@
       </w:rPr>
     </w:lvl>
   </w:abstractNum>
-  <w:abstractNum w:abstractNumId="25">
+  <w:abstractNum w:abstractNumId="26">
     <w:nsid w:val="661170F9"/>
     <w:multiLevelType w:val="multilevel"/>
     <w:tmpl w:val="1B1A12D2"/>
@@ -50447,7 +51680,7 @@
       </w:rPr>
     </w:lvl>
   </w:abstractNum>
-  <w:abstractNum w:abstractNumId="26">
+  <w:abstractNum w:abstractNumId="27">
     <w:nsid w:val="693E3F0E"/>
     <w:multiLevelType w:val="hybridMultilevel"/>
     <w:tmpl w:val="77AEBB1E"/>
@@ -50533,7 +51766,7 @@
       </w:pPr>
     </w:lvl>
   </w:abstractNum>
-  <w:abstractNum w:abstractNumId="27">
+  <w:abstractNum w:abstractNumId="28">
     <w:nsid w:val="69AD527A"/>
     <w:multiLevelType w:val="multilevel"/>
     <w:tmpl w:val="1F02EC4E"/>
@@ -50622,7 +51855,7 @@
       </w:pPr>
     </w:lvl>
   </w:abstractNum>
-  <w:abstractNum w:abstractNumId="28">
+  <w:abstractNum w:abstractNumId="29">
     <w:nsid w:val="69EE2E41"/>
     <w:multiLevelType w:val="hybridMultilevel"/>
     <w:tmpl w:val="5CEE8D7C"/>
@@ -50708,7 +51941,7 @@
       </w:pPr>
     </w:lvl>
   </w:abstractNum>
-  <w:abstractNum w:abstractNumId="29">
+  <w:abstractNum w:abstractNumId="30">
     <w:nsid w:val="71BA382B"/>
     <w:multiLevelType w:val="hybridMultilevel"/>
     <w:tmpl w:val="1B40DD9E"/>
@@ -50821,7 +52054,7 @@
       </w:rPr>
     </w:lvl>
   </w:abstractNum>
-  <w:abstractNum w:abstractNumId="30">
+  <w:abstractNum w:abstractNumId="31">
     <w:nsid w:val="71BC0A7D"/>
     <w:multiLevelType w:val="hybridMultilevel"/>
     <w:tmpl w:val="68946EEE"/>
@@ -50934,7 +52167,7 @@
       </w:rPr>
     </w:lvl>
   </w:abstractNum>
-  <w:abstractNum w:abstractNumId="31">
+  <w:abstractNum w:abstractNumId="32">
     <w:nsid w:val="73F83361"/>
     <w:multiLevelType w:val="multilevel"/>
     <w:tmpl w:val="731EB2FC"/>
@@ -51047,7 +52280,7 @@
       </w:rPr>
     </w:lvl>
   </w:abstractNum>
-  <w:abstractNum w:abstractNumId="32">
+  <w:abstractNum w:abstractNumId="33">
     <w:nsid w:val="75133BDC"/>
     <w:multiLevelType w:val="hybridMultilevel"/>
     <w:tmpl w:val="2814E646"/>
@@ -51160,7 +52393,7 @@
       </w:rPr>
     </w:lvl>
   </w:abstractNum>
-  <w:abstractNum w:abstractNumId="33">
+  <w:abstractNum w:abstractNumId="34">
     <w:nsid w:val="76AA3328"/>
     <w:multiLevelType w:val="multilevel"/>
     <w:tmpl w:val="78363F0E"/>
@@ -51281,7 +52514,7 @@
       </w:rPr>
     </w:lvl>
   </w:abstractNum>
-  <w:abstractNum w:abstractNumId="34">
+  <w:abstractNum w:abstractNumId="35">
     <w:nsid w:val="77623B14"/>
     <w:multiLevelType w:val="multilevel"/>
     <w:tmpl w:val="44861604"/>
@@ -51394,7 +52627,7 @@
       </w:rPr>
     </w:lvl>
   </w:abstractNum>
-  <w:abstractNum w:abstractNumId="35">
+  <w:abstractNum w:abstractNumId="36">
     <w:nsid w:val="7A515775"/>
     <w:multiLevelType w:val="hybridMultilevel"/>
     <w:tmpl w:val="C4F0CF60"/>
@@ -51483,7 +52716,7 @@
       </w:pPr>
     </w:lvl>
   </w:abstractNum>
-  <w:abstractNum w:abstractNumId="36">
+  <w:abstractNum w:abstractNumId="37">
     <w:nsid w:val="7E554D23"/>
     <w:multiLevelType w:val="multilevel"/>
     <w:tmpl w:val="78363F0E"/>
@@ -51608,112 +52841,115 @@
     <w:abstractNumId w:val="4"/>
   </w:num>
   <w:num w:numId="2">
-    <w:abstractNumId w:val="22"/>
+    <w:abstractNumId w:val="23"/>
   </w:num>
   <w:num w:numId="3">
-    <w:abstractNumId w:val="36"/>
+    <w:abstractNumId w:val="37"/>
   </w:num>
   <w:num w:numId="4">
-    <w:abstractNumId w:val="26"/>
+    <w:abstractNumId w:val="27"/>
   </w:num>
   <w:num w:numId="5">
-    <w:abstractNumId w:val="6"/>
+    <w:abstractNumId w:val="7"/>
   </w:num>
   <w:num w:numId="6">
-    <w:abstractNumId w:val="30"/>
+    <w:abstractNumId w:val="31"/>
   </w:num>
   <w:num w:numId="7">
-    <w:abstractNumId w:val="11"/>
+    <w:abstractNumId w:val="12"/>
   </w:num>
   <w:num w:numId="8">
-    <w:abstractNumId w:val="34"/>
+    <w:abstractNumId w:val="35"/>
   </w:num>
   <w:num w:numId="9">
     <w:abstractNumId w:val="3"/>
   </w:num>
   <w:num w:numId="10">
-    <w:abstractNumId w:val="15"/>
+    <w:abstractNumId w:val="16"/>
   </w:num>
   <w:num w:numId="11">
-    <w:abstractNumId w:val="32"/>
+    <w:abstractNumId w:val="33"/>
   </w:num>
   <w:num w:numId="12">
-    <w:abstractNumId w:val="21"/>
+    <w:abstractNumId w:val="22"/>
   </w:num>
   <w:num w:numId="13">
-    <w:abstractNumId w:val="23"/>
+    <w:abstractNumId w:val="24"/>
   </w:num>
   <w:num w:numId="14">
-    <w:abstractNumId w:val="10"/>
+    <w:abstractNumId w:val="11"/>
   </w:num>
   <w:num w:numId="15">
     <w:abstractNumId w:val="0"/>
   </w:num>
   <w:num w:numId="16">
+    <w:abstractNumId w:val="29"/>
+  </w:num>
+  <w:num w:numId="17">
+    <w:abstractNumId w:val="13"/>
+  </w:num>
+  <w:num w:numId="18">
+    <w:abstractNumId w:val="15"/>
+  </w:num>
+  <w:num w:numId="19">
+    <w:abstractNumId w:val="14"/>
+  </w:num>
+  <w:num w:numId="20">
+    <w:abstractNumId w:val="25"/>
+  </w:num>
+  <w:num w:numId="21">
+    <w:abstractNumId w:val="10"/>
+  </w:num>
+  <w:num w:numId="22">
+    <w:abstractNumId w:val="18"/>
+  </w:num>
+  <w:num w:numId="23">
+    <w:abstractNumId w:val="6"/>
+  </w:num>
+  <w:num w:numId="24">
+    <w:abstractNumId w:val="17"/>
+  </w:num>
+  <w:num w:numId="25">
     <w:abstractNumId w:val="28"/>
   </w:num>
-  <w:num w:numId="17">
-    <w:abstractNumId w:val="12"/>
-  </w:num>
-  <w:num w:numId="18">
-    <w:abstractNumId w:val="14"/>
-  </w:num>
-  <w:num w:numId="19">
-    <w:abstractNumId w:val="13"/>
-  </w:num>
-  <w:num w:numId="20">
-    <w:abstractNumId w:val="24"/>
-  </w:num>
-  <w:num w:numId="21">
-    <w:abstractNumId w:val="9"/>
-  </w:num>
-  <w:num w:numId="22">
-    <w:abstractNumId w:val="17"/>
-  </w:num>
-  <w:num w:numId="23">
-    <w:abstractNumId w:val="5"/>
-  </w:num>
-  <w:num w:numId="24">
-    <w:abstractNumId w:val="16"/>
-  </w:num>
-  <w:num w:numId="25">
-    <w:abstractNumId w:val="27"/>
-  </w:num>
   <w:num w:numId="26">
-    <w:abstractNumId w:val="31"/>
+    <w:abstractNumId w:val="32"/>
   </w:num>
   <w:num w:numId="27">
     <w:abstractNumId w:val="1"/>
   </w:num>
   <w:num w:numId="28">
-    <w:abstractNumId w:val="33"/>
+    <w:abstractNumId w:val="34"/>
   </w:num>
   <w:num w:numId="29">
     <w:abstractNumId w:val="2"/>
   </w:num>
   <w:num w:numId="30">
-    <w:abstractNumId w:val="7"/>
+    <w:abstractNumId w:val="8"/>
   </w:num>
   <w:num w:numId="31">
-    <w:abstractNumId w:val="25"/>
+    <w:abstractNumId w:val="26"/>
   </w:num>
   <w:num w:numId="32">
+    <w:abstractNumId w:val="20"/>
+  </w:num>
+  <w:num w:numId="33">
+    <w:abstractNumId w:val="36"/>
+  </w:num>
+  <w:num w:numId="34">
+    <w:abstractNumId w:val="30"/>
+  </w:num>
+  <w:num w:numId="35">
     <w:abstractNumId w:val="19"/>
   </w:num>
-  <w:num w:numId="33">
-    <w:abstractNumId w:val="35"/>
-  </w:num>
-  <w:num w:numId="34">
-    <w:abstractNumId w:val="29"/>
-  </w:num>
-  <w:num w:numId="35">
-    <w:abstractNumId w:val="18"/>
-  </w:num>
   <w:num w:numId="36">
-    <w:abstractNumId w:val="8"/>
+    <w:abstractNumId w:val="9"/>
   </w:num>
   <w:num w:numId="37">
-    <w:abstractNumId w:val="20"/>
+    <w:abstractNumId w:val="21"/>
+  </w:num>
+  <w:num w:numId="38">
+    <w:abstractNumId w:val="5"/>
   </w:num>
 </w:numbering>
 </file>
@@ -52780,7 +54016,7 @@
 </file>
 
 <file path=customXml/itemProps1.xml><?xml version="1.0" encoding="utf-8"?>
-<ds:datastoreItem xmlns:ds="http://schemas.openxmlformats.org/officeDocument/2006/customXml" ds:itemID="{8EE6AAEA-DCA2-42E0-BF80-0A96659CF4B8}">
+<ds:datastoreItem xmlns:ds="http://schemas.openxmlformats.org/officeDocument/2006/customXml" ds:itemID="{0D559673-5C7C-41D2-BFF9-69A380D8E08A}">
   <ds:schemaRefs>
     <ds:schemaRef ds:uri="http://schemas.openxmlformats.org/officeDocument/2006/bibliography"/>
   </ds:schemaRefs>

</xml_diff>